<commit_message>
Major commit... :-). YEEEESSS!!!
- Introduction of IDependentItem.Groups that enables to cleanly solve
the database => connection / package => model issue: the database
as an ambient property (and as a Group) contains all SqlPackageItemBase
objects that reference it; A SqlPackageItemBase transfers all database
objects in its own Groups into its Model.Groups (for the moment in
StartDpendencySort, but this should evolve).
</commit_message>
<xml_diff>
--- a/Conception.docx
+++ b/Conception.docx
@@ -59,13 +59,43 @@
         <w:rPr>
           <w:lang w:val="en-US"/>
         </w:rPr>
-        <w:t>As of October 2010</w:t>
-      </w:r>
-      <w:r>
-        <w:rPr>
-          <w:lang w:val="en-US"/>
-        </w:rPr>
-        <w:t xml:space="preserve"> the first morning</w:t>
+        <w:t xml:space="preserve">As of October </w:t>
+      </w:r>
+      <w:r>
+        <w:rPr>
+          <w:lang w:val="en-US"/>
+        </w:rPr>
+        <w:t xml:space="preserve">1, </w:t>
+      </w:r>
+      <w:r>
+        <w:rPr>
+          <w:lang w:val="en-US"/>
+        </w:rPr>
+        <w:t>2010</w:t>
+      </w:r>
+      <w:r>
+        <w:rPr>
+          <w:lang w:val="en-US"/>
+        </w:rPr>
+        <w:t xml:space="preserve"> </w:t>
+      </w:r>
+      <w:r>
+        <w:rPr>
+          <w:lang w:val="en-US"/>
+        </w:rPr>
+        <w:t>(</w:t>
+      </w:r>
+      <w:r>
+        <w:rPr>
+          <w:lang w:val="en-US"/>
+        </w:rPr>
+        <w:t>morning</w:t>
+      </w:r>
+      <w:r>
+        <w:rPr>
+          <w:lang w:val="en-US"/>
+        </w:rPr>
+        <w:t>)</w:t>
       </w:r>
       <w:r>
         <w:rPr>
@@ -112,11 +142,19 @@
         </w:rPr>
         <w:t xml:space="preserve">All </w:t>
       </w:r>
-      <w:r>
-        <w:rPr>
-          <w:lang w:val="en-US"/>
-        </w:rPr>
-        <w:t>MutableItem creation:</w:t>
+      <w:proofErr w:type="spellStart"/>
+      <w:r>
+        <w:rPr>
+          <w:lang w:val="en-US"/>
+        </w:rPr>
+        <w:t>MutableItem</w:t>
+      </w:r>
+      <w:proofErr w:type="spellEnd"/>
+      <w:r>
+        <w:rPr>
+          <w:lang w:val="en-US"/>
+        </w:rPr>
+        <w:t xml:space="preserve"> creation:</w:t>
       </w:r>
     </w:p>
     <w:p>
@@ -138,7 +176,21 @@
         <w:rPr>
           <w:lang w:val="en-US"/>
         </w:rPr>
-        <w:t>For each StObj path to a concrete class:</w:t>
+        <w:t xml:space="preserve">For each </w:t>
+      </w:r>
+      <w:proofErr w:type="spellStart"/>
+      <w:r>
+        <w:rPr>
+          <w:lang w:val="en-US"/>
+        </w:rPr>
+        <w:t>StObj</w:t>
+      </w:r>
+      <w:proofErr w:type="spellEnd"/>
+      <w:r>
+        <w:rPr>
+          <w:lang w:val="en-US"/>
+        </w:rPr>
+        <w:t xml:space="preserve"> path to a concrete class:</w:t>
       </w:r>
     </w:p>
     <w:p>
@@ -178,7 +230,21 @@
         <w:rPr>
           <w:lang w:val="en-US"/>
         </w:rPr>
-        <w:t xml:space="preserve">, by Activator.CreateInstance on the </w:t>
+        <w:t xml:space="preserve">, by </w:t>
+      </w:r>
+      <w:proofErr w:type="spellStart"/>
+      <w:r>
+        <w:rPr>
+          <w:lang w:val="en-US"/>
+        </w:rPr>
+        <w:t>Activator.CreateInstance</w:t>
+      </w:r>
+      <w:proofErr w:type="spellEnd"/>
+      <w:r>
+        <w:rPr>
+          <w:lang w:val="en-US"/>
+        </w:rPr>
+        <w:t xml:space="preserve"> on the </w:t>
       </w:r>
       <w:r>
         <w:rPr>
@@ -218,7 +284,21 @@
         <w:rPr>
           <w:lang w:val="en-US"/>
         </w:rPr>
-        <w:t>A MutableItem is created for each Type in the path (from root to leaf).</w:t>
+        <w:t xml:space="preserve">A </w:t>
+      </w:r>
+      <w:proofErr w:type="spellStart"/>
+      <w:r>
+        <w:rPr>
+          <w:lang w:val="en-US"/>
+        </w:rPr>
+        <w:t>MutableItem</w:t>
+      </w:r>
+      <w:proofErr w:type="spellEnd"/>
+      <w:r>
+        <w:rPr>
+          <w:lang w:val="en-US"/>
+        </w:rPr>
+        <w:t xml:space="preserve"> is created for each Type in the path (from root to leaf).</w:t>
       </w:r>
     </w:p>
     <w:p>
@@ -240,8 +320,23 @@
         <w:rPr>
           <w:lang w:val="en-US"/>
         </w:rPr>
-        <w:t xml:space="preserve">The MutableItem </w:t>
-      </w:r>
+        <w:t xml:space="preserve">The </w:t>
+      </w:r>
+      <w:proofErr w:type="spellStart"/>
+      <w:r>
+        <w:rPr>
+          <w:lang w:val="en-US"/>
+        </w:rPr>
+        <w:t>MutableItem</w:t>
+      </w:r>
+      <w:proofErr w:type="spellEnd"/>
+      <w:r>
+        <w:rPr>
+          <w:lang w:val="en-US"/>
+        </w:rPr>
+        <w:t xml:space="preserve"> </w:t>
+      </w:r>
+      <w:proofErr w:type="gramStart"/>
       <w:r>
         <w:rPr>
           <w:lang w:val="en-US"/>
@@ -252,7 +347,14 @@
         <w:rPr>
           <w:lang w:val="en-US"/>
         </w:rPr>
-        <w:t xml:space="preserve"> configured from leaf to root.</w:t>
+        <w:t xml:space="preserve"> configured</w:t>
+      </w:r>
+      <w:proofErr w:type="gramEnd"/>
+      <w:r>
+        <w:rPr>
+          <w:lang w:val="en-US"/>
+        </w:rPr>
+        <w:t xml:space="preserve"> from leaf to root.</w:t>
       </w:r>
     </w:p>
     <w:p>
@@ -292,7 +394,21 @@
         <w:rPr>
           <w:lang w:val="en-US"/>
         </w:rPr>
-        <w:t xml:space="preserve"> Container, Generalization, Requires, RequiredBy are initialized.</w:t>
+        <w:t xml:space="preserve"> Container, Generalization, Requires, </w:t>
+      </w:r>
+      <w:proofErr w:type="spellStart"/>
+      <w:r>
+        <w:rPr>
+          <w:lang w:val="en-US"/>
+        </w:rPr>
+        <w:t>RequiredBy</w:t>
+      </w:r>
+      <w:proofErr w:type="spellEnd"/>
+      <w:r>
+        <w:rPr>
+          <w:lang w:val="en-US"/>
+        </w:rPr>
+        <w:t xml:space="preserve"> are initialized.</w:t>
       </w:r>
     </w:p>
     <w:p>
@@ -350,6 +466,7 @@
         </w:rPr>
         <w:t xml:space="preserve">Attributes that support </w:t>
       </w:r>
+      <w:proofErr w:type="spellStart"/>
       <w:r>
         <w:rPr>
           <w:rFonts w:ascii="Consolas" w:hAnsi="Consolas" w:cs="Consolas"/>
@@ -357,7 +474,17 @@
           <w:sz w:val="19"/>
           <w:szCs w:val="19"/>
         </w:rPr>
-        <w:t xml:space="preserve">IStObjStructuralConfigurator </w:t>
+        <w:t>IStObjStructuralConfigurator</w:t>
+      </w:r>
+      <w:proofErr w:type="spellEnd"/>
+      <w:r>
+        <w:rPr>
+          <w:rFonts w:ascii="Consolas" w:hAnsi="Consolas" w:cs="Consolas"/>
+          <w:color w:val="2B91AF"/>
+          <w:sz w:val="19"/>
+          <w:szCs w:val="19"/>
+        </w:rPr>
+        <w:t xml:space="preserve"> </w:t>
       </w:r>
       <w:r>
         <w:rPr>
@@ -387,6 +514,7 @@
         </w:rPr>
         <w:t xml:space="preserve">External </w:t>
       </w:r>
+      <w:proofErr w:type="spellStart"/>
       <w:r>
         <w:rPr>
           <w:rFonts w:ascii="Consolas" w:hAnsi="Consolas" w:cs="Consolas"/>
@@ -394,13 +522,37 @@
           <w:sz w:val="19"/>
           <w:szCs w:val="19"/>
         </w:rPr>
-        <w:t xml:space="preserve">IStObjStructuralConfigurator </w:t>
-      </w:r>
-      <w:r>
-        <w:rPr>
-          <w:lang w:val="en-US"/>
-        </w:rPr>
-        <w:t>can configure the MutableItem.</w:t>
+        <w:t>IStObjStructuralConfigurator</w:t>
+      </w:r>
+      <w:proofErr w:type="spellEnd"/>
+      <w:r>
+        <w:rPr>
+          <w:rFonts w:ascii="Consolas" w:hAnsi="Consolas" w:cs="Consolas"/>
+          <w:color w:val="2B91AF"/>
+          <w:sz w:val="19"/>
+          <w:szCs w:val="19"/>
+        </w:rPr>
+        <w:t xml:space="preserve"> </w:t>
+      </w:r>
+      <w:r>
+        <w:rPr>
+          <w:lang w:val="en-US"/>
+        </w:rPr>
+        <w:t xml:space="preserve">can configure the </w:t>
+      </w:r>
+      <w:proofErr w:type="spellStart"/>
+      <w:r>
+        <w:rPr>
+          <w:lang w:val="en-US"/>
+        </w:rPr>
+        <w:t>MutableItem</w:t>
+      </w:r>
+      <w:proofErr w:type="spellEnd"/>
+      <w:r>
+        <w:rPr>
+          <w:lang w:val="en-US"/>
+        </w:rPr>
+        <w:t>.</w:t>
       </w:r>
     </w:p>
     <w:p>
@@ -450,13 +602,27 @@
         <w:rPr>
           <w:lang w:val="en-US"/>
         </w:rPr>
-        <w:t>or each Mutable</w:t>
-      </w:r>
-      <w:r>
-        <w:rPr>
-          <w:lang w:val="en-US"/>
-        </w:rPr>
-        <w:t xml:space="preserve">Item, Typed dependencies </w:t>
+        <w:t xml:space="preserve">or each </w:t>
+      </w:r>
+      <w:proofErr w:type="spellStart"/>
+      <w:r>
+        <w:rPr>
+          <w:lang w:val="en-US"/>
+        </w:rPr>
+        <w:t>Mutable</w:t>
+      </w:r>
+      <w:r>
+        <w:rPr>
+          <w:lang w:val="en-US"/>
+        </w:rPr>
+        <w:t>Item</w:t>
+      </w:r>
+      <w:proofErr w:type="spellEnd"/>
+      <w:r>
+        <w:rPr>
+          <w:lang w:val="en-US"/>
+        </w:rPr>
+        <w:t xml:space="preserve">, Typed dependencies </w:t>
       </w:r>
       <w:r>
         <w:rPr>
@@ -468,7 +634,21 @@
         <w:rPr>
           <w:lang w:val="en-US"/>
         </w:rPr>
-        <w:t>are resolved to their associated MutableItem.</w:t>
+        <w:t xml:space="preserve">are resolved to their associated </w:t>
+      </w:r>
+      <w:proofErr w:type="spellStart"/>
+      <w:r>
+        <w:rPr>
+          <w:lang w:val="en-US"/>
+        </w:rPr>
+        <w:t>MutableItem</w:t>
+      </w:r>
+      <w:proofErr w:type="spellEnd"/>
+      <w:r>
+        <w:rPr>
+          <w:lang w:val="en-US"/>
+        </w:rPr>
+        <w:t>.</w:t>
       </w:r>
     </w:p>
     <w:p>
@@ -500,6 +680,7 @@
         </w:rPr>
         <w:t xml:space="preserve"> </w:t>
       </w:r>
+      <w:proofErr w:type="spellStart"/>
       <w:r>
         <w:rPr>
           <w:rFonts w:ascii="Consolas" w:hAnsi="Consolas" w:cs="Consolas"/>
@@ -515,13 +696,36 @@
           <w:sz w:val="19"/>
           <w:szCs w:val="19"/>
         </w:rPr>
-        <w:t xml:space="preserve">.OrderItems </w:t>
-      </w:r>
-      <w:r>
-        <w:rPr>
-          <w:lang w:val="en-US"/>
-        </w:rPr>
-        <w:t>to sort the MutableItems.</w:t>
+        <w:t>.OrderItems</w:t>
+      </w:r>
+      <w:proofErr w:type="spellEnd"/>
+      <w:r>
+        <w:rPr>
+          <w:rFonts w:ascii="Consolas" w:hAnsi="Consolas" w:cs="Consolas"/>
+          <w:sz w:val="19"/>
+          <w:szCs w:val="19"/>
+        </w:rPr>
+        <w:t xml:space="preserve"> </w:t>
+      </w:r>
+      <w:r>
+        <w:rPr>
+          <w:lang w:val="en-US"/>
+        </w:rPr>
+        <w:t xml:space="preserve">to sort the </w:t>
+      </w:r>
+      <w:proofErr w:type="spellStart"/>
+      <w:r>
+        <w:rPr>
+          <w:lang w:val="en-US"/>
+        </w:rPr>
+        <w:t>MutableItems</w:t>
+      </w:r>
+      <w:proofErr w:type="spellEnd"/>
+      <w:r>
+        <w:rPr>
+          <w:lang w:val="en-US"/>
+        </w:rPr>
+        <w:t>.</w:t>
       </w:r>
     </w:p>
     <w:p>
@@ -565,7 +769,21 @@
         <w:rPr>
           <w:lang w:val="en-US"/>
         </w:rPr>
-        <w:t>For each MutableItem (sorted) resolve ambient properties.</w:t>
+        <w:t xml:space="preserve">For each </w:t>
+      </w:r>
+      <w:proofErr w:type="spellStart"/>
+      <w:r>
+        <w:rPr>
+          <w:lang w:val="en-US"/>
+        </w:rPr>
+        <w:t>MutableItem</w:t>
+      </w:r>
+      <w:proofErr w:type="spellEnd"/>
+      <w:r>
+        <w:rPr>
+          <w:lang w:val="en-US"/>
+        </w:rPr>
+        <w:t xml:space="preserve"> (sorted) resolve ambient properties.</w:t>
       </w:r>
       <w:r>
         <w:rPr>
@@ -590,7 +808,21 @@
         <w:rPr>
           <w:lang w:val="en-US"/>
         </w:rPr>
-        <w:t>This currently uses the fact that the DependencySorter handles Container inheritance through the Generalization reference…</w:t>
+        <w:t xml:space="preserve">This currently uses the fact that the </w:t>
+      </w:r>
+      <w:proofErr w:type="spellStart"/>
+      <w:r>
+        <w:rPr>
+          <w:lang w:val="en-US"/>
+        </w:rPr>
+        <w:t>DependencySorter</w:t>
+      </w:r>
+      <w:proofErr w:type="spellEnd"/>
+      <w:r>
+        <w:rPr>
+          <w:lang w:val="en-US"/>
+        </w:rPr>
+        <w:t xml:space="preserve"> handles Container inheritance through the Generalization reference…</w:t>
       </w:r>
     </w:p>
     <w:p>
@@ -612,7 +844,21 @@
         <w:rPr>
           <w:lang w:val="en-US"/>
         </w:rPr>
-        <w:t>For each MutableItem (sorted) call Construct methods.</w:t>
+        <w:t xml:space="preserve">For each </w:t>
+      </w:r>
+      <w:proofErr w:type="spellStart"/>
+      <w:r>
+        <w:rPr>
+          <w:lang w:val="en-US"/>
+        </w:rPr>
+        <w:t>MutableItem</w:t>
+      </w:r>
+      <w:proofErr w:type="spellEnd"/>
+      <w:r>
+        <w:rPr>
+          <w:lang w:val="en-US"/>
+        </w:rPr>
+        <w:t xml:space="preserve"> (sorted) call Construct methods.</w:t>
       </w:r>
     </w:p>
     <w:p>
@@ -642,6 +888,7 @@
         </w:rPr>
         <w:t xml:space="preserve">Depending on </w:t>
       </w:r>
+      <w:proofErr w:type="spellStart"/>
       <w:r>
         <w:rPr>
           <w:rFonts w:ascii="Consolas" w:hAnsi="Consolas" w:cs="Consolas"/>
@@ -652,6 +899,7 @@
         </w:rPr>
         <w:t>StObjCollector.CallConstructBeforeResolvingProperties</w:t>
       </w:r>
+      <w:proofErr w:type="spellEnd"/>
       <w:r>
         <w:rPr>
           <w:lang w:val="en-US"/>
@@ -745,7 +993,21 @@
         <w:rPr>
           <w:lang w:val="en-US"/>
         </w:rPr>
-        <w:t>If we want Ambient Properties to participate in dependency order they must be resolved earlier, before the sort but after the MutableItems binding: between 2.a and 2.b.</w:t>
+        <w:t xml:space="preserve">If we want Ambient Properties to participate in dependency order they must be resolved earlier, before the sort but after the </w:t>
+      </w:r>
+      <w:proofErr w:type="spellStart"/>
+      <w:r>
+        <w:rPr>
+          <w:lang w:val="en-US"/>
+        </w:rPr>
+        <w:t>MutableItems</w:t>
+      </w:r>
+      <w:proofErr w:type="spellEnd"/>
+      <w:r>
+        <w:rPr>
+          <w:lang w:val="en-US"/>
+        </w:rPr>
+        <w:t xml:space="preserve"> binding: between 2.a and 2.b.</w:t>
       </w:r>
       <w:r>
         <w:rPr>
@@ -754,6 +1016,7 @@
         <w:br/>
         <w:t xml:space="preserve">The </w:t>
       </w:r>
+      <w:proofErr w:type="spellStart"/>
       <w:r>
         <w:rPr>
           <w:rFonts w:ascii="Consolas" w:hAnsi="Consolas" w:cs="Consolas"/>
@@ -764,6 +1027,7 @@
         </w:rPr>
         <w:t>CallConstructBeforeResolvingProperties</w:t>
       </w:r>
+      <w:proofErr w:type="spellEnd"/>
       <w:r>
         <w:rPr>
           <w:lang w:val="en-US"/>
@@ -783,12 +1047,14 @@
         </w:rPr>
         <w:t xml:space="preserve">We can no more rely on Container inheritance provided by the </w:t>
       </w:r>
+      <w:proofErr w:type="spellStart"/>
       <w:r>
         <w:rPr>
           <w:lang w:val="en-US"/>
         </w:rPr>
         <w:t>DependencySorter</w:t>
       </w:r>
+      <w:proofErr w:type="spellEnd"/>
       <w:r>
         <w:rPr>
           <w:lang w:val="en-US"/>
@@ -816,7 +1082,25 @@
         <w:rPr>
           <w:lang w:val="en-US"/>
         </w:rPr>
-        <w:t xml:space="preserve">As of October 2010 the first </w:t>
+        <w:t xml:space="preserve">As of October </w:t>
+      </w:r>
+      <w:r>
+        <w:rPr>
+          <w:lang w:val="en-US"/>
+        </w:rPr>
+        <w:t xml:space="preserve">1, </w:t>
+      </w:r>
+      <w:r>
+        <w:rPr>
+          <w:lang w:val="en-US"/>
+        </w:rPr>
+        <w:t xml:space="preserve">2010 </w:t>
+      </w:r>
+      <w:r>
+        <w:rPr>
+          <w:lang w:val="en-US"/>
+        </w:rPr>
+        <w:t>(</w:t>
       </w:r>
       <w:r>
         <w:rPr>
@@ -828,19 +1112,13 @@
         <w:rPr>
           <w:lang w:val="en-US"/>
         </w:rPr>
-        <w:t xml:space="preserve">, the order </w:t>
-      </w:r>
-      <w:r>
-        <w:rPr>
-          <w:lang w:val="en-US"/>
-        </w:rPr>
-        <w:t>is</w:t>
-      </w:r>
-      <w:r>
-        <w:rPr>
-          <w:lang w:val="en-US"/>
-        </w:rPr>
-        <w:t>:</w:t>
+        <w:t>)</w:t>
+      </w:r>
+      <w:r>
+        <w:rPr>
+          <w:lang w:val="en-US"/>
+        </w:rPr>
+        <w:t>, the order is:</w:t>
       </w:r>
     </w:p>
     <w:p>
@@ -869,7 +1147,21 @@
         <w:rPr>
           <w:lang w:val="en-US"/>
         </w:rPr>
-        <w:t>All MutableItem creation:</w:t>
+        <w:t xml:space="preserve">All </w:t>
+      </w:r>
+      <w:proofErr w:type="spellStart"/>
+      <w:r>
+        <w:rPr>
+          <w:lang w:val="en-US"/>
+        </w:rPr>
+        <w:t>MutableItem</w:t>
+      </w:r>
+      <w:proofErr w:type="spellEnd"/>
+      <w:r>
+        <w:rPr>
+          <w:lang w:val="en-US"/>
+        </w:rPr>
+        <w:t xml:space="preserve"> creation:</w:t>
       </w:r>
     </w:p>
     <w:p>
@@ -891,7 +1183,21 @@
         <w:rPr>
           <w:lang w:val="en-US"/>
         </w:rPr>
-        <w:t>For each StObj path to a concrete class:</w:t>
+        <w:t xml:space="preserve">For each </w:t>
+      </w:r>
+      <w:proofErr w:type="spellStart"/>
+      <w:r>
+        <w:rPr>
+          <w:lang w:val="en-US"/>
+        </w:rPr>
+        <w:t>StObj</w:t>
+      </w:r>
+      <w:proofErr w:type="spellEnd"/>
+      <w:r>
+        <w:rPr>
+          <w:lang w:val="en-US"/>
+        </w:rPr>
+        <w:t xml:space="preserve"> path to a concrete class:</w:t>
       </w:r>
     </w:p>
     <w:p>
@@ -913,7 +1219,21 @@
         <w:rPr>
           <w:lang w:val="en-US"/>
         </w:rPr>
-        <w:t>Creation of the Structured Object instance (the leaf type of the path), by Activator.CreateInstance on the default constructor.</w:t>
+        <w:t xml:space="preserve">Creation of the Structured Object instance (the leaf type of the path), by </w:t>
+      </w:r>
+      <w:proofErr w:type="spellStart"/>
+      <w:r>
+        <w:rPr>
+          <w:lang w:val="en-US"/>
+        </w:rPr>
+        <w:t>Activator.CreateInstance</w:t>
+      </w:r>
+      <w:proofErr w:type="spellEnd"/>
+      <w:r>
+        <w:rPr>
+          <w:lang w:val="en-US"/>
+        </w:rPr>
+        <w:t xml:space="preserve"> on the default constructor.</w:t>
       </w:r>
     </w:p>
     <w:p>
@@ -935,7 +1255,21 @@
         <w:rPr>
           <w:lang w:val="en-US"/>
         </w:rPr>
-        <w:t>A MutableItem is created for each Type in the path (from root to leaf).</w:t>
+        <w:t xml:space="preserve">A </w:t>
+      </w:r>
+      <w:proofErr w:type="spellStart"/>
+      <w:r>
+        <w:rPr>
+          <w:lang w:val="en-US"/>
+        </w:rPr>
+        <w:t>MutableItem</w:t>
+      </w:r>
+      <w:proofErr w:type="spellEnd"/>
+      <w:r>
+        <w:rPr>
+          <w:lang w:val="en-US"/>
+        </w:rPr>
+        <w:t xml:space="preserve"> is created for each Type in the path (from root to leaf).</w:t>
       </w:r>
     </w:p>
     <w:p>
@@ -957,8 +1291,23 @@
         <w:rPr>
           <w:lang w:val="en-US"/>
         </w:rPr>
-        <w:t xml:space="preserve">The MutableItem </w:t>
-      </w:r>
+        <w:t xml:space="preserve">The </w:t>
+      </w:r>
+      <w:proofErr w:type="spellStart"/>
+      <w:r>
+        <w:rPr>
+          <w:lang w:val="en-US"/>
+        </w:rPr>
+        <w:t>MutableItem</w:t>
+      </w:r>
+      <w:proofErr w:type="spellEnd"/>
+      <w:r>
+        <w:rPr>
+          <w:lang w:val="en-US"/>
+        </w:rPr>
+        <w:t xml:space="preserve"> </w:t>
+      </w:r>
+      <w:proofErr w:type="gramStart"/>
       <w:r>
         <w:rPr>
           <w:lang w:val="en-US"/>
@@ -969,7 +1318,14 @@
         <w:rPr>
           <w:lang w:val="en-US"/>
         </w:rPr>
-        <w:t xml:space="preserve"> configured from leaf to root.</w:t>
+        <w:t xml:space="preserve"> configured</w:t>
+      </w:r>
+      <w:proofErr w:type="gramEnd"/>
+      <w:r>
+        <w:rPr>
+          <w:lang w:val="en-US"/>
+        </w:rPr>
+        <w:t xml:space="preserve"> from leaf to root.</w:t>
       </w:r>
     </w:p>
     <w:p>
@@ -992,7 +1348,21 @@
           <w:lang w:val="en-US"/>
         </w:rPr>
         <w:lastRenderedPageBreak/>
-        <w:t>Information at type level is applied (attributes). Container, Generalization, Requires, RequiredBy are initialized.</w:t>
+        <w:t xml:space="preserve">Information at type level is applied (attributes). Container, Generalization, Requires, </w:t>
+      </w:r>
+      <w:proofErr w:type="spellStart"/>
+      <w:r>
+        <w:rPr>
+          <w:lang w:val="en-US"/>
+        </w:rPr>
+        <w:t>RequiredBy</w:t>
+      </w:r>
+      <w:proofErr w:type="spellEnd"/>
+      <w:r>
+        <w:rPr>
+          <w:lang w:val="en-US"/>
+        </w:rPr>
+        <w:t xml:space="preserve"> are initialized.</w:t>
       </w:r>
     </w:p>
     <w:p>
@@ -1050,6 +1420,7 @@
         </w:rPr>
         <w:t xml:space="preserve">Attributes that support </w:t>
       </w:r>
+      <w:proofErr w:type="spellStart"/>
       <w:r>
         <w:rPr>
           <w:rFonts w:ascii="Consolas" w:hAnsi="Consolas" w:cs="Consolas"/>
@@ -1057,7 +1428,17 @@
           <w:sz w:val="19"/>
           <w:szCs w:val="19"/>
         </w:rPr>
-        <w:t xml:space="preserve">IStObjStructuralConfigurator </w:t>
+        <w:t>IStObjStructuralConfigurator</w:t>
+      </w:r>
+      <w:proofErr w:type="spellEnd"/>
+      <w:r>
+        <w:rPr>
+          <w:rFonts w:ascii="Consolas" w:hAnsi="Consolas" w:cs="Consolas"/>
+          <w:color w:val="2B91AF"/>
+          <w:sz w:val="19"/>
+          <w:szCs w:val="19"/>
+        </w:rPr>
+        <w:t xml:space="preserve"> </w:t>
       </w:r>
       <w:r>
         <w:rPr>
@@ -1087,6 +1468,7 @@
         </w:rPr>
         <w:t xml:space="preserve">External </w:t>
       </w:r>
+      <w:proofErr w:type="spellStart"/>
       <w:r>
         <w:rPr>
           <w:rFonts w:ascii="Consolas" w:hAnsi="Consolas" w:cs="Consolas"/>
@@ -1094,13 +1476,37 @@
           <w:sz w:val="19"/>
           <w:szCs w:val="19"/>
         </w:rPr>
-        <w:t xml:space="preserve">IStObjStructuralConfigurator </w:t>
-      </w:r>
-      <w:r>
-        <w:rPr>
-          <w:lang w:val="en-US"/>
-        </w:rPr>
-        <w:t>can configure the MutableItem.</w:t>
+        <w:t>IStObjStructuralConfigurator</w:t>
+      </w:r>
+      <w:proofErr w:type="spellEnd"/>
+      <w:r>
+        <w:rPr>
+          <w:rFonts w:ascii="Consolas" w:hAnsi="Consolas" w:cs="Consolas"/>
+          <w:color w:val="2B91AF"/>
+          <w:sz w:val="19"/>
+          <w:szCs w:val="19"/>
+        </w:rPr>
+        <w:t xml:space="preserve"> </w:t>
+      </w:r>
+      <w:r>
+        <w:rPr>
+          <w:lang w:val="en-US"/>
+        </w:rPr>
+        <w:t xml:space="preserve">can configure the </w:t>
+      </w:r>
+      <w:proofErr w:type="spellStart"/>
+      <w:r>
+        <w:rPr>
+          <w:lang w:val="en-US"/>
+        </w:rPr>
+        <w:t>MutableItem</w:t>
+      </w:r>
+      <w:proofErr w:type="spellEnd"/>
+      <w:r>
+        <w:rPr>
+          <w:lang w:val="en-US"/>
+        </w:rPr>
+        <w:t>.</w:t>
       </w:r>
     </w:p>
     <w:p>
@@ -1144,8 +1550,15 @@
         <w:rPr>
           <w:lang w:val="en-US"/>
         </w:rPr>
-        <w:t xml:space="preserve">All </w:t>
-      </w:r>
+        <w:t>For each</w:t>
+      </w:r>
+      <w:r>
+        <w:rPr>
+          <w:lang w:val="en-US"/>
+        </w:rPr>
+        <w:t xml:space="preserve"> </w:t>
+      </w:r>
+      <w:proofErr w:type="spellStart"/>
       <w:r>
         <w:rPr>
           <w:lang w:val="en-US"/>
@@ -1156,7 +1569,28 @@
         <w:rPr>
           <w:lang w:val="en-US"/>
         </w:rPr>
-        <w:t>s are Prepared:</w:t>
+        <w:t>s</w:t>
+      </w:r>
+      <w:proofErr w:type="spellEnd"/>
+      <w:r>
+        <w:rPr>
+          <w:lang w:val="en-US"/>
+        </w:rPr>
+        <w:t xml:space="preserve"> (starting from Specialization), we </w:t>
+      </w:r>
+      <w:r>
+        <w:rPr>
+          <w:i/>
+          <w:iCs/>
+          <w:lang w:val="en-US"/>
+        </w:rPr>
+        <w:t>Prepare</w:t>
+      </w:r>
+      <w:r>
+        <w:rPr>
+          <w:lang w:val="en-US"/>
+        </w:rPr>
+        <w:t xml:space="preserve"> it:</w:t>
       </w:r>
     </w:p>
     <w:p>
@@ -1178,7 +1612,21 @@
         <w:rPr>
           <w:lang w:val="en-US"/>
         </w:rPr>
-        <w:t>Typed dependencies (container, requires, etc.) are resolved to their associated MutableItem.</w:t>
+        <w:t xml:space="preserve">Typed dependencies (container, requires, etc.) are resolved to their associated </w:t>
+      </w:r>
+      <w:proofErr w:type="spellStart"/>
+      <w:r>
+        <w:rPr>
+          <w:lang w:val="en-US"/>
+        </w:rPr>
+        <w:t>MutableItem</w:t>
+      </w:r>
+      <w:proofErr w:type="spellEnd"/>
+      <w:r>
+        <w:rPr>
+          <w:lang w:val="en-US"/>
+        </w:rPr>
+        <w:t>.</w:t>
       </w:r>
     </w:p>
     <w:p>
@@ -1200,7 +1648,99 @@
         <w:rPr>
           <w:lang w:val="en-US"/>
         </w:rPr>
-        <w:t>Generalization is prepared.</w:t>
+        <w:t>Recursive calls:</w:t>
+      </w:r>
+    </w:p>
+    <w:p>
+      <w:pPr>
+        <w:pStyle w:val="Paragraphedeliste"/>
+        <w:numPr>
+          <w:ilvl w:val="3"/>
+          <w:numId w:val="3"/>
+        </w:numPr>
+        <w:autoSpaceDE w:val="0"/>
+        <w:autoSpaceDN w:val="0"/>
+        <w:adjustRightInd w:val="0"/>
+        <w:spacing w:after="0" w:line="240" w:lineRule="auto"/>
+        <w:rPr>
+          <w:lang w:val="en-US"/>
+        </w:rPr>
+      </w:pPr>
+      <w:r>
+        <w:rPr>
+          <w:lang w:val="en-US"/>
+        </w:rPr>
+        <w:t xml:space="preserve">Generalization is </w:t>
+      </w:r>
+      <w:r>
+        <w:rPr>
+          <w:i/>
+          <w:iCs/>
+          <w:lang w:val="en-US"/>
+        </w:rPr>
+        <w:t>P</w:t>
+      </w:r>
+      <w:r>
+        <w:rPr>
+          <w:i/>
+          <w:iCs/>
+          <w:lang w:val="en-US"/>
+        </w:rPr>
+        <w:t>repared</w:t>
+      </w:r>
+      <w:r>
+        <w:rPr>
+          <w:lang w:val="en-US"/>
+        </w:rPr>
+        <w:t>.</w:t>
+      </w:r>
+    </w:p>
+    <w:p>
+      <w:pPr>
+        <w:pStyle w:val="Paragraphedeliste"/>
+        <w:numPr>
+          <w:ilvl w:val="3"/>
+          <w:numId w:val="3"/>
+        </w:numPr>
+        <w:autoSpaceDE w:val="0"/>
+        <w:autoSpaceDN w:val="0"/>
+        <w:adjustRightInd w:val="0"/>
+        <w:spacing w:after="0" w:line="240" w:lineRule="auto"/>
+        <w:rPr>
+          <w:lang w:val="en-US"/>
+        </w:rPr>
+      </w:pPr>
+      <w:r>
+        <w:rPr>
+          <w:lang w:val="en-US"/>
+        </w:rPr>
+        <w:t xml:space="preserve">Container </w:t>
+      </w:r>
+      <w:r>
+        <w:rPr>
+          <w:lang w:val="en-US"/>
+        </w:rPr>
+        <w:t xml:space="preserve">is </w:t>
+      </w:r>
+      <w:r>
+        <w:rPr>
+          <w:i/>
+          <w:iCs/>
+          <w:lang w:val="en-US"/>
+        </w:rPr>
+        <w:t>Prepared</w:t>
+      </w:r>
+      <w:r>
+        <w:rPr>
+          <w:lang w:val="en-US"/>
+        </w:rPr>
+        <w:t xml:space="preserve"> or </w:t>
+      </w:r>
+      <w:r>
+        <w:rPr>
+          <w:lang w:val="en-US"/>
+        </w:rPr>
+        <w:t>inherited (if actual container is null and Generalization exists)</w:t>
       </w:r>
     </w:p>
     <w:p>
@@ -1222,40 +1762,6 @@
         <w:rPr>
           <w:lang w:val="en-US"/>
         </w:rPr>
-        <w:t xml:space="preserve">Container is inherited (if actual container is null and </w:t>
-      </w:r>
-      <w:r>
-        <w:rPr>
-          <w:lang w:val="en-US"/>
-        </w:rPr>
-        <w:t>Generalization</w:t>
-      </w:r>
-      <w:r>
-        <w:rPr>
-          <w:lang w:val="en-US"/>
-        </w:rPr>
-        <w:t xml:space="preserve"> exists)</w:t>
-      </w:r>
-    </w:p>
-    <w:p>
-      <w:pPr>
-        <w:pStyle w:val="Paragraphedeliste"/>
-        <w:numPr>
-          <w:ilvl w:val="2"/>
-          <w:numId w:val="3"/>
-        </w:numPr>
-        <w:autoSpaceDE w:val="0"/>
-        <w:autoSpaceDN w:val="0"/>
-        <w:adjustRightInd w:val="0"/>
-        <w:spacing w:after="0" w:line="240" w:lineRule="auto"/>
-        <w:rPr>
-          <w:lang w:val="en-US"/>
-        </w:rPr>
-      </w:pPr>
-      <w:r>
-        <w:rPr>
-          <w:lang w:val="en-US"/>
-        </w:rPr>
         <w:t>Ambient Properties are located and set.</w:t>
       </w:r>
     </w:p>
@@ -1282,6 +1788,7 @@
         </w:rPr>
         <w:t xml:space="preserve">Calls </w:t>
       </w:r>
+      <w:proofErr w:type="spellStart"/>
       <w:r>
         <w:rPr>
           <w:rFonts w:ascii="Consolas" w:hAnsi="Consolas" w:cs="Consolas"/>
@@ -1297,13 +1804,36 @@
           <w:sz w:val="19"/>
           <w:szCs w:val="19"/>
         </w:rPr>
-        <w:t xml:space="preserve">.OrderItems </w:t>
-      </w:r>
-      <w:r>
-        <w:rPr>
-          <w:lang w:val="en-US"/>
-        </w:rPr>
-        <w:t>to sort the MutableItems.</w:t>
+        <w:t>.OrderItems</w:t>
+      </w:r>
+      <w:proofErr w:type="spellEnd"/>
+      <w:r>
+        <w:rPr>
+          <w:rFonts w:ascii="Consolas" w:hAnsi="Consolas" w:cs="Consolas"/>
+          <w:sz w:val="19"/>
+          <w:szCs w:val="19"/>
+        </w:rPr>
+        <w:t xml:space="preserve"> </w:t>
+      </w:r>
+      <w:r>
+        <w:rPr>
+          <w:lang w:val="en-US"/>
+        </w:rPr>
+        <w:t xml:space="preserve">to sort the </w:t>
+      </w:r>
+      <w:proofErr w:type="spellStart"/>
+      <w:r>
+        <w:rPr>
+          <w:lang w:val="en-US"/>
+        </w:rPr>
+        <w:t>MutableItems</w:t>
+      </w:r>
+      <w:proofErr w:type="spellEnd"/>
+      <w:r>
+        <w:rPr>
+          <w:lang w:val="en-US"/>
+        </w:rPr>
+        <w:t>.</w:t>
       </w:r>
     </w:p>
     <w:p>
@@ -1347,37 +1877,1099 @@
         <w:rPr>
           <w:lang w:val="en-US"/>
         </w:rPr>
-        <w:t>For each MutableItem (sorted) call Construct methods.</w:t>
-      </w:r>
-    </w:p>
-    <w:p>
-      <w:pPr>
-        <w:rPr>
-          <w:lang w:val="en-US"/>
-        </w:rPr>
-      </w:pPr>
-    </w:p>
-    <w:p>
-      <w:pPr>
-        <w:rPr>
-          <w:lang w:val="en-US"/>
-        </w:rPr>
-      </w:pPr>
-      <w:r>
-        <w:rPr>
-          <w:lang w:val="en-US"/>
-        </w:rPr>
-        <w:t>The Ambient Properties can now participate in dependencies.</w:t>
-      </w:r>
+        <w:t xml:space="preserve">For each </w:t>
+      </w:r>
+      <w:proofErr w:type="spellStart"/>
+      <w:r>
+        <w:rPr>
+          <w:lang w:val="en-US"/>
+        </w:rPr>
+        <w:t>MutableItem</w:t>
+      </w:r>
+      <w:proofErr w:type="spellEnd"/>
+      <w:r>
+        <w:rPr>
+          <w:lang w:val="en-US"/>
+        </w:rPr>
+        <w:t xml:space="preserve"> </w:t>
+      </w:r>
+      <w:r>
+        <w:rPr>
+          <w:lang w:val="en-US"/>
+        </w:rPr>
+        <w:t>(sorted) call Construct methods</w:t>
+      </w:r>
+    </w:p>
+    <w:p>
+      <w:pPr>
+        <w:autoSpaceDE w:val="0"/>
+        <w:autoSpaceDN w:val="0"/>
+        <w:adjustRightInd w:val="0"/>
+        <w:spacing w:after="0" w:line="240" w:lineRule="auto"/>
+        <w:rPr>
+          <w:lang w:val="en-US"/>
+        </w:rPr>
+      </w:pPr>
+    </w:p>
+    <w:p>
+      <w:pPr>
+        <w:rPr>
+          <w:lang w:val="en-US"/>
+        </w:rPr>
+      </w:pPr>
+      <w:r>
+        <w:rPr>
+          <w:lang w:val="en-US"/>
+        </w:rPr>
+        <w:t>Ambient Properties can now participate in dependencies.</w:t>
+      </w:r>
+    </w:p>
+    <w:tbl>
+      <w:tblPr>
+        <w:tblStyle w:val="Grilledutableau"/>
+        <w:tblW w:w="9648" w:type="dxa"/>
+        <w:tblLook w:val="04A0" w:firstRow="1" w:lastRow="0" w:firstColumn="1" w:lastColumn="0" w:noHBand="0" w:noVBand="1"/>
+      </w:tblPr>
+      <w:tblGrid>
+        <w:gridCol w:w="1188"/>
+        <w:gridCol w:w="2520"/>
+        <w:gridCol w:w="5940"/>
+      </w:tblGrid>
+      <w:tr>
+        <w:tc>
+          <w:tcPr>
+            <w:tcW w:w="1188" w:type="dxa"/>
+          </w:tcPr>
+          <w:p>
+            <w:pPr>
+              <w:jc w:val="center"/>
+              <w:rPr>
+                <w:rFonts w:ascii="Arial Unicode MS" w:eastAsia="Arial Unicode MS" w:hAnsi="Arial Unicode MS" w:cs="Arial Unicode MS"/>
+              </w:rPr>
+            </w:pPr>
+            <w:proofErr w:type="spellStart"/>
+            <w:r>
+              <w:rPr>
+                <w:rFonts w:ascii="Arial Unicode MS" w:eastAsia="Arial Unicode MS" w:hAnsi="Arial Unicode MS" w:cs="Arial Unicode MS"/>
+              </w:rPr>
+              <w:t>Character</w:t>
+            </w:r>
+            <w:proofErr w:type="spellEnd"/>
+          </w:p>
+        </w:tc>
+        <w:tc>
+          <w:tcPr>
+            <w:tcW w:w="2520" w:type="dxa"/>
+          </w:tcPr>
+          <w:p>
+            <w:pPr>
+              <w:jc w:val="center"/>
+              <w:rPr>
+                <w:rFonts w:ascii="Arial Unicode MS" w:eastAsia="Arial Unicode MS" w:hAnsi="Arial Unicode MS" w:cs="Arial Unicode MS"/>
+              </w:rPr>
+            </w:pPr>
+            <w:r>
+              <w:rPr>
+                <w:rFonts w:ascii="Arial Unicode MS" w:eastAsia="Arial Unicode MS" w:hAnsi="Arial Unicode MS" w:cs="Arial Unicode MS"/>
+              </w:rPr>
+              <w:t>Unicode value</w:t>
+            </w:r>
+          </w:p>
+        </w:tc>
+        <w:tc>
+          <w:tcPr>
+            <w:tcW w:w="5940" w:type="dxa"/>
+          </w:tcPr>
+          <w:p>
+            <w:pPr>
+              <w:jc w:val="center"/>
+              <w:rPr>
+                <w:rFonts w:ascii="Arial Unicode MS" w:eastAsia="Arial Unicode MS" w:hAnsi="Arial Unicode MS" w:cs="Arial Unicode MS"/>
+              </w:rPr>
+            </w:pPr>
+            <w:proofErr w:type="spellStart"/>
+            <w:r>
+              <w:rPr>
+                <w:rFonts w:ascii="Arial Unicode MS" w:eastAsia="Arial Unicode MS" w:hAnsi="Arial Unicode MS" w:cs="Arial Unicode MS"/>
+              </w:rPr>
+              <w:t>CycleExplainedElement</w:t>
+            </w:r>
+            <w:proofErr w:type="spellEnd"/>
+            <w:r>
+              <w:rPr>
+                <w:rFonts w:ascii="Arial Unicode MS" w:eastAsia="Arial Unicode MS" w:hAnsi="Arial Unicode MS" w:cs="Arial Unicode MS"/>
+              </w:rPr>
+              <w:t xml:space="preserve"> constant &amp; Description</w:t>
+            </w:r>
+          </w:p>
+        </w:tc>
+      </w:tr>
+      <w:tr>
+        <w:tc>
+          <w:tcPr>
+            <w:tcW w:w="1188" w:type="dxa"/>
+          </w:tcPr>
+          <w:p>
+            <w:pPr>
+              <w:jc w:val="center"/>
+              <w:rPr>
+                <w:rFonts w:ascii="Arial Unicode MS" w:eastAsia="Arial Unicode MS" w:hAnsi="Arial Unicode MS" w:cs="Arial Unicode MS"/>
+                <w:sz w:val="36"/>
+                <w:szCs w:val="36"/>
+              </w:rPr>
+            </w:pPr>
+            <w:r>
+              <w:rPr>
+                <w:rFonts w:ascii="Arial Unicode MS" w:eastAsia="Arial Unicode MS" w:hAnsi="Arial Unicode MS" w:cs="Arial Unicode MS" w:hint="eastAsia"/>
+                <w:sz w:val="36"/>
+                <w:szCs w:val="36"/>
+              </w:rPr>
+              <w:t>↳</w:t>
+            </w:r>
+          </w:p>
+        </w:tc>
+        <w:tc>
+          <w:tcPr>
+            <w:tcW w:w="2520" w:type="dxa"/>
+          </w:tcPr>
+          <w:p>
+            <w:pPr>
+              <w:rPr>
+                <w:rFonts w:ascii="Arial Unicode MS" w:eastAsia="Arial Unicode MS" w:hAnsi="Arial Unicode MS" w:cs="Arial Unicode MS"/>
+              </w:rPr>
+            </w:pPr>
+            <w:r>
+              <w:rPr>
+                <w:rFonts w:ascii="Arial Unicode MS" w:eastAsia="Arial Unicode MS" w:hAnsi="Arial Unicode MS" w:cs="Arial Unicode MS"/>
+              </w:rPr>
+              <w:t>\u21B3</w:t>
+            </w:r>
+          </w:p>
+        </w:tc>
+        <w:tc>
+          <w:tcPr>
+            <w:tcW w:w="5940" w:type="dxa"/>
+          </w:tcPr>
+          <w:p>
+            <w:r>
+              <w:rPr>
+                <w:rFonts w:ascii="Arial Unicode MS" w:eastAsia="Arial Unicode MS" w:hAnsi="Arial Unicode MS" w:cs="Arial Unicode MS"/>
+                <w:b/>
+                <w:bCs/>
+              </w:rPr>
+              <w:t>Start</w:t>
+            </w:r>
+            <w:r>
+              <w:rPr>
+                <w:rFonts w:ascii="Arial Unicode MS" w:eastAsia="Arial Unicode MS" w:hAnsi="Arial Unicode MS" w:cs="Arial Unicode MS"/>
+              </w:rPr>
+              <w:t xml:space="preserve"> : </w:t>
+            </w:r>
+            <w:r>
+              <w:rPr>
+                <w:rFonts w:ascii="Arial Unicode MS" w:eastAsia="Arial Unicode MS" w:hAnsi="Arial Unicode MS" w:cs="Arial Unicode MS"/>
+              </w:rPr>
+              <w:t xml:space="preserve">Start of </w:t>
+            </w:r>
+            <w:proofErr w:type="spellStart"/>
+            <w:r>
+              <w:rPr>
+                <w:rFonts w:ascii="Arial Unicode MS" w:eastAsia="Arial Unicode MS" w:hAnsi="Arial Unicode MS" w:cs="Arial Unicode MS"/>
+              </w:rPr>
+              <w:t>list</w:t>
+            </w:r>
+            <w:proofErr w:type="spellEnd"/>
+            <w:r>
+              <w:rPr>
+                <w:rFonts w:ascii="Arial Unicode MS" w:eastAsia="Arial Unicode MS" w:hAnsi="Arial Unicode MS" w:cs="Arial Unicode MS"/>
+              </w:rPr>
+              <w:t>.</w:t>
+            </w:r>
+          </w:p>
+        </w:tc>
+      </w:tr>
+      <w:tr>
+        <w:tc>
+          <w:tcPr>
+            <w:tcW w:w="1188" w:type="dxa"/>
+          </w:tcPr>
+          <w:p>
+            <w:pPr>
+              <w:jc w:val="center"/>
+              <w:rPr>
+                <w:rFonts w:ascii="Arial Unicode MS" w:eastAsia="Arial Unicode MS" w:hAnsi="Arial Unicode MS" w:cs="Arial Unicode MS"/>
+                <w:sz w:val="36"/>
+                <w:szCs w:val="36"/>
+              </w:rPr>
+            </w:pPr>
+            <w:r>
+              <w:rPr>
+                <w:rFonts w:ascii="Arial Unicode MS" w:eastAsia="Arial Unicode MS" w:hAnsi="Arial Unicode MS" w:cs="Arial Unicode MS" w:hint="eastAsia"/>
+                <w:sz w:val="36"/>
+                <w:szCs w:val="36"/>
+              </w:rPr>
+              <w:t>∈</w:t>
+            </w:r>
+          </w:p>
+        </w:tc>
+        <w:tc>
+          <w:tcPr>
+            <w:tcW w:w="2520" w:type="dxa"/>
+          </w:tcPr>
+          <w:p>
+            <w:pPr>
+              <w:rPr>
+                <w:rFonts w:ascii="Arial Unicode MS" w:eastAsia="Arial Unicode MS" w:hAnsi="Arial Unicode MS" w:cs="Arial Unicode MS"/>
+              </w:rPr>
+            </w:pPr>
+            <w:r>
+              <w:rPr>
+                <w:rFonts w:ascii="Arial Unicode MS" w:eastAsia="Arial Unicode MS" w:hAnsi="Arial Unicode MS" w:cs="Arial Unicode MS"/>
+              </w:rPr>
+              <w:t>\u2208</w:t>
+            </w:r>
+          </w:p>
+        </w:tc>
+        <w:tc>
+          <w:tcPr>
+            <w:tcW w:w="5940" w:type="dxa"/>
+          </w:tcPr>
+          <w:p>
+            <w:pPr>
+              <w:rPr>
+                <w:rFonts w:ascii="Arial Unicode MS" w:eastAsia="Arial Unicode MS" w:hAnsi="Arial Unicode MS" w:cs="Arial Unicode MS"/>
+              </w:rPr>
+            </w:pPr>
+            <w:proofErr w:type="spellStart"/>
+            <w:r>
+              <w:rPr>
+                <w:rFonts w:ascii="Arial Unicode MS" w:eastAsia="Arial Unicode MS" w:hAnsi="Arial Unicode MS" w:cs="Arial Unicode MS"/>
+                <w:b/>
+                <w:bCs/>
+              </w:rPr>
+              <w:t>ElementOf</w:t>
+            </w:r>
+            <w:proofErr w:type="spellEnd"/>
+            <w:r>
+              <w:rPr>
+                <w:rFonts w:ascii="Arial Unicode MS" w:eastAsia="Arial Unicode MS" w:hAnsi="Arial Unicode MS" w:cs="Arial Unicode MS"/>
+              </w:rPr>
+              <w:t xml:space="preserve"> : </w:t>
+            </w:r>
+            <w:r>
+              <w:rPr>
+                <w:rFonts w:ascii="Arial Unicode MS" w:eastAsia="Arial Unicode MS" w:hAnsi="Arial Unicode MS" w:cs="Arial Unicode MS"/>
+              </w:rPr>
+              <w:t xml:space="preserve">Item </w:t>
+            </w:r>
+            <w:proofErr w:type="spellStart"/>
+            <w:r>
+              <w:rPr>
+                <w:rFonts w:ascii="Arial Unicode MS" w:eastAsia="Arial Unicode MS" w:hAnsi="Arial Unicode MS" w:cs="Arial Unicode MS"/>
+              </w:rPr>
+              <w:t>belongs</w:t>
+            </w:r>
+            <w:proofErr w:type="spellEnd"/>
+            <w:r>
+              <w:rPr>
+                <w:rFonts w:ascii="Arial Unicode MS" w:eastAsia="Arial Unicode MS" w:hAnsi="Arial Unicode MS" w:cs="Arial Unicode MS"/>
+              </w:rPr>
+              <w:t xml:space="preserve"> to a Group.</w:t>
+            </w:r>
+          </w:p>
+        </w:tc>
+      </w:tr>
+      <w:tr>
+        <w:tc>
+          <w:tcPr>
+            <w:tcW w:w="1188" w:type="dxa"/>
+          </w:tcPr>
+          <w:p>
+            <w:pPr>
+              <w:jc w:val="center"/>
+              <w:rPr>
+                <w:rFonts w:ascii="Arial Unicode MS" w:eastAsia="Arial Unicode MS" w:hAnsi="Arial Unicode MS" w:cs="Arial Unicode MS"/>
+                <w:sz w:val="36"/>
+                <w:szCs w:val="36"/>
+              </w:rPr>
+            </w:pPr>
+            <w:r>
+              <w:rPr>
+                <w:rFonts w:ascii="Arial Unicode MS" w:eastAsia="Arial Unicode MS" w:hAnsi="Arial Unicode MS" w:cs="Arial Unicode MS" w:hint="eastAsia"/>
+                <w:sz w:val="36"/>
+                <w:szCs w:val="36"/>
+              </w:rPr>
+              <w:t>∋</w:t>
+            </w:r>
+          </w:p>
+        </w:tc>
+        <w:tc>
+          <w:tcPr>
+            <w:tcW w:w="2520" w:type="dxa"/>
+          </w:tcPr>
+          <w:p>
+            <w:pPr>
+              <w:rPr>
+                <w:rFonts w:ascii="Arial Unicode MS" w:eastAsia="Arial Unicode MS" w:hAnsi="Arial Unicode MS" w:cs="Arial Unicode MS"/>
+              </w:rPr>
+            </w:pPr>
+            <w:r>
+              <w:rPr>
+                <w:rFonts w:ascii="Arial Unicode MS" w:eastAsia="Arial Unicode MS" w:hAnsi="Arial Unicode MS" w:cs="Arial Unicode MS"/>
+              </w:rPr>
+              <w:t>\u220B</w:t>
+            </w:r>
+          </w:p>
+        </w:tc>
+        <w:tc>
+          <w:tcPr>
+            <w:tcW w:w="5940" w:type="dxa"/>
+          </w:tcPr>
+          <w:p>
+            <w:pPr>
+              <w:rPr>
+                <w:rFonts w:ascii="Arial Unicode MS" w:eastAsia="Arial Unicode MS" w:hAnsi="Arial Unicode MS" w:cs="Arial Unicode MS"/>
+              </w:rPr>
+            </w:pPr>
+            <w:proofErr w:type="spellStart"/>
+            <w:r>
+              <w:rPr>
+                <w:rFonts w:ascii="Arial Unicode MS" w:eastAsia="Arial Unicode MS" w:hAnsi="Arial Unicode MS" w:cs="Arial Unicode MS"/>
+                <w:b/>
+                <w:bCs/>
+              </w:rPr>
+              <w:t>Contain</w:t>
+            </w:r>
+            <w:r>
+              <w:rPr>
+                <w:rFonts w:ascii="Arial Unicode MS" w:eastAsia="Arial Unicode MS" w:hAnsi="Arial Unicode MS" w:cs="Arial Unicode MS"/>
+                <w:b/>
+                <w:bCs/>
+              </w:rPr>
+              <w:t>s</w:t>
+            </w:r>
+            <w:proofErr w:type="spellEnd"/>
+            <w:r>
+              <w:rPr>
+                <w:rFonts w:ascii="Arial Unicode MS" w:eastAsia="Arial Unicode MS" w:hAnsi="Arial Unicode MS" w:cs="Arial Unicode MS"/>
+              </w:rPr>
+              <w:t xml:space="preserve"> : </w:t>
+            </w:r>
+            <w:r>
+              <w:rPr>
+                <w:rFonts w:ascii="Arial Unicode MS" w:eastAsia="Arial Unicode MS" w:hAnsi="Arial Unicode MS" w:cs="Arial Unicode MS"/>
+              </w:rPr>
+              <w:t xml:space="preserve">Group </w:t>
+            </w:r>
+            <w:proofErr w:type="spellStart"/>
+            <w:r>
+              <w:rPr>
+                <w:rFonts w:ascii="Arial Unicode MS" w:eastAsia="Arial Unicode MS" w:hAnsi="Arial Unicode MS" w:cs="Arial Unicode MS"/>
+              </w:rPr>
+              <w:t>contains</w:t>
+            </w:r>
+            <w:proofErr w:type="spellEnd"/>
+            <w:r>
+              <w:rPr>
+                <w:rFonts w:ascii="Arial Unicode MS" w:eastAsia="Arial Unicode MS" w:hAnsi="Arial Unicode MS" w:cs="Arial Unicode MS"/>
+              </w:rPr>
+              <w:t xml:space="preserve"> an Item.</w:t>
+            </w:r>
+          </w:p>
+        </w:tc>
+      </w:tr>
+      <w:tr>
+        <w:tc>
+          <w:tcPr>
+            <w:tcW w:w="1188" w:type="dxa"/>
+          </w:tcPr>
+          <w:p>
+            <w:pPr>
+              <w:jc w:val="center"/>
+              <w:rPr>
+                <w:rFonts w:ascii="Arial Unicode MS" w:eastAsia="Arial Unicode MS" w:hAnsi="Arial Unicode MS" w:cs="Arial Unicode MS"/>
+                <w:sz w:val="36"/>
+                <w:szCs w:val="36"/>
+              </w:rPr>
+            </w:pPr>
+            <w:r>
+              <w:rPr>
+                <w:rFonts w:ascii="Arial Unicode MS" w:eastAsia="Arial Unicode MS" w:hAnsi="Arial Unicode MS" w:cs="Arial Unicode MS" w:hint="eastAsia"/>
+                <w:sz w:val="36"/>
+                <w:szCs w:val="36"/>
+              </w:rPr>
+              <w:t>⇀</w:t>
+            </w:r>
+          </w:p>
+        </w:tc>
+        <w:tc>
+          <w:tcPr>
+            <w:tcW w:w="2520" w:type="dxa"/>
+          </w:tcPr>
+          <w:p>
+            <w:pPr>
+              <w:rPr>
+                <w:rFonts w:ascii="Arial Unicode MS" w:eastAsia="Arial Unicode MS" w:hAnsi="Arial Unicode MS" w:cs="Arial Unicode MS"/>
+              </w:rPr>
+            </w:pPr>
+            <w:r>
+              <w:rPr>
+                <w:rFonts w:ascii="Arial Unicode MS" w:eastAsia="Arial Unicode MS" w:hAnsi="Arial Unicode MS" w:cs="Arial Unicode MS"/>
+              </w:rPr>
+              <w:t>\u21C0</w:t>
+            </w:r>
+          </w:p>
+        </w:tc>
+        <w:tc>
+          <w:tcPr>
+            <w:tcW w:w="5940" w:type="dxa"/>
+          </w:tcPr>
+          <w:p>
+            <w:pPr>
+              <w:rPr>
+                <w:rFonts w:ascii="Arial Unicode MS" w:eastAsia="Arial Unicode MS" w:hAnsi="Arial Unicode MS" w:cs="Arial Unicode MS"/>
+              </w:rPr>
+            </w:pPr>
+            <w:proofErr w:type="spellStart"/>
+            <w:r>
+              <w:rPr>
+                <w:rFonts w:ascii="Arial Unicode MS" w:eastAsia="Arial Unicode MS" w:hAnsi="Arial Unicode MS" w:cs="Arial Unicode MS"/>
+                <w:b/>
+                <w:bCs/>
+              </w:rPr>
+              <w:t>Requires</w:t>
+            </w:r>
+            <w:proofErr w:type="spellEnd"/>
+            <w:r>
+              <w:rPr>
+                <w:rFonts w:ascii="Arial Unicode MS" w:eastAsia="Arial Unicode MS" w:hAnsi="Arial Unicode MS" w:cs="Arial Unicode MS"/>
+              </w:rPr>
+              <w:t xml:space="preserve"> : </w:t>
+            </w:r>
+            <w:r>
+              <w:rPr>
+                <w:rFonts w:ascii="Arial Unicode MS" w:eastAsia="Arial Unicode MS" w:hAnsi="Arial Unicode MS" w:cs="Arial Unicode MS"/>
+              </w:rPr>
+              <w:t xml:space="preserve">Item </w:t>
+            </w:r>
+            <w:proofErr w:type="spellStart"/>
+            <w:r>
+              <w:rPr>
+                <w:rFonts w:ascii="Arial Unicode MS" w:eastAsia="Arial Unicode MS" w:hAnsi="Arial Unicode MS" w:cs="Arial Unicode MS"/>
+              </w:rPr>
+              <w:t>requires</w:t>
+            </w:r>
+            <w:proofErr w:type="spellEnd"/>
+            <w:r>
+              <w:rPr>
+                <w:rFonts w:ascii="Arial Unicode MS" w:eastAsia="Arial Unicode MS" w:hAnsi="Arial Unicode MS" w:cs="Arial Unicode MS"/>
+              </w:rPr>
+              <w:t xml:space="preserve"> an Item.</w:t>
+            </w:r>
+          </w:p>
+        </w:tc>
+      </w:tr>
+      <w:tr>
+        <w:tc>
+          <w:tcPr>
+            <w:tcW w:w="1188" w:type="dxa"/>
+          </w:tcPr>
+          <w:p>
+            <w:pPr>
+              <w:jc w:val="center"/>
+              <w:rPr>
+                <w:rFonts w:ascii="Arial Unicode MS" w:eastAsia="Arial Unicode MS" w:hAnsi="Arial Unicode MS" w:cs="Arial Unicode MS"/>
+                <w:sz w:val="36"/>
+                <w:szCs w:val="36"/>
+              </w:rPr>
+            </w:pPr>
+            <w:r>
+              <w:rPr>
+                <w:rFonts w:ascii="Arial Unicode MS" w:eastAsia="Arial Unicode MS" w:hAnsi="Arial Unicode MS" w:cs="Arial Unicode MS" w:hint="eastAsia"/>
+                <w:sz w:val="36"/>
+                <w:szCs w:val="36"/>
+              </w:rPr>
+              <w:t>↽</w:t>
+            </w:r>
+          </w:p>
+        </w:tc>
+        <w:tc>
+          <w:tcPr>
+            <w:tcW w:w="2520" w:type="dxa"/>
+          </w:tcPr>
+          <w:p>
+            <w:pPr>
+              <w:rPr>
+                <w:rFonts w:ascii="Arial Unicode MS" w:eastAsia="Arial Unicode MS" w:hAnsi="Arial Unicode MS" w:cs="Arial Unicode MS"/>
+              </w:rPr>
+            </w:pPr>
+            <w:r>
+              <w:rPr>
+                <w:rFonts w:ascii="Arial Unicode MS" w:eastAsia="Arial Unicode MS" w:hAnsi="Arial Unicode MS" w:cs="Arial Unicode MS"/>
+              </w:rPr>
+              <w:t>\u21BD</w:t>
+            </w:r>
+          </w:p>
+        </w:tc>
+        <w:tc>
+          <w:tcPr>
+            <w:tcW w:w="5940" w:type="dxa"/>
+          </w:tcPr>
+          <w:p>
+            <w:pPr>
+              <w:rPr>
+                <w:rFonts w:ascii="Arial Unicode MS" w:eastAsia="Arial Unicode MS" w:hAnsi="Arial Unicode MS" w:cs="Arial Unicode MS"/>
+              </w:rPr>
+            </w:pPr>
+            <w:proofErr w:type="spellStart"/>
+            <w:r>
+              <w:rPr>
+                <w:rFonts w:ascii="Arial Unicode MS" w:eastAsia="Arial Unicode MS" w:hAnsi="Arial Unicode MS" w:cs="Arial Unicode MS"/>
+                <w:b/>
+                <w:bCs/>
+              </w:rPr>
+              <w:t>RequiredBy</w:t>
+            </w:r>
+            <w:proofErr w:type="spellEnd"/>
+            <w:r>
+              <w:rPr>
+                <w:rFonts w:ascii="Arial Unicode MS" w:eastAsia="Arial Unicode MS" w:hAnsi="Arial Unicode MS" w:cs="Arial Unicode MS"/>
+              </w:rPr>
+              <w:t xml:space="preserve"> : </w:t>
+            </w:r>
+            <w:r>
+              <w:rPr>
+                <w:rFonts w:ascii="Arial Unicode MS" w:eastAsia="Arial Unicode MS" w:hAnsi="Arial Unicode MS" w:cs="Arial Unicode MS"/>
+              </w:rPr>
+              <w:t xml:space="preserve">Item </w:t>
+            </w:r>
+            <w:proofErr w:type="spellStart"/>
+            <w:r>
+              <w:rPr>
+                <w:rFonts w:ascii="Arial Unicode MS" w:eastAsia="Arial Unicode MS" w:hAnsi="Arial Unicode MS" w:cs="Arial Unicode MS"/>
+              </w:rPr>
+              <w:t>is</w:t>
+            </w:r>
+            <w:proofErr w:type="spellEnd"/>
+            <w:r>
+              <w:rPr>
+                <w:rFonts w:ascii="Arial Unicode MS" w:eastAsia="Arial Unicode MS" w:hAnsi="Arial Unicode MS" w:cs="Arial Unicode MS"/>
+              </w:rPr>
+              <w:t xml:space="preserve"> </w:t>
+            </w:r>
+            <w:proofErr w:type="spellStart"/>
+            <w:r>
+              <w:rPr>
+                <w:rFonts w:ascii="Arial Unicode MS" w:eastAsia="Arial Unicode MS" w:hAnsi="Arial Unicode MS" w:cs="Arial Unicode MS"/>
+              </w:rPr>
+              <w:t>required</w:t>
+            </w:r>
+            <w:proofErr w:type="spellEnd"/>
+            <w:r>
+              <w:rPr>
+                <w:rFonts w:ascii="Arial Unicode MS" w:eastAsia="Arial Unicode MS" w:hAnsi="Arial Unicode MS" w:cs="Arial Unicode MS"/>
+              </w:rPr>
+              <w:t xml:space="preserve"> by an Item.</w:t>
+            </w:r>
+          </w:p>
+        </w:tc>
+      </w:tr>
+      <w:tr>
+        <w:tc>
+          <w:tcPr>
+            <w:tcW w:w="1188" w:type="dxa"/>
+          </w:tcPr>
+          <w:p>
+            <w:pPr>
+              <w:jc w:val="center"/>
+              <w:rPr>
+                <w:rFonts w:ascii="Arial Unicode MS" w:eastAsia="Arial Unicode MS" w:hAnsi="Arial Unicode MS" w:cs="Arial Unicode MS"/>
+                <w:sz w:val="36"/>
+                <w:szCs w:val="36"/>
+              </w:rPr>
+            </w:pPr>
+            <w:r>
+              <w:rPr>
+                <w:rFonts w:ascii="Arial Unicode MS" w:eastAsia="Arial Unicode MS" w:hAnsi="Arial Unicode MS" w:cs="Arial Unicode MS" w:hint="eastAsia"/>
+                <w:sz w:val="36"/>
+                <w:szCs w:val="36"/>
+              </w:rPr>
+              <w:t>⇌</w:t>
+            </w:r>
+          </w:p>
+        </w:tc>
+        <w:tc>
+          <w:tcPr>
+            <w:tcW w:w="2520" w:type="dxa"/>
+          </w:tcPr>
+          <w:p>
+            <w:pPr>
+              <w:rPr>
+                <w:rFonts w:ascii="Arial Unicode MS" w:eastAsia="Arial Unicode MS" w:hAnsi="Arial Unicode MS" w:cs="Arial Unicode MS"/>
+              </w:rPr>
+            </w:pPr>
+            <w:r>
+              <w:rPr>
+                <w:rFonts w:ascii="Arial Unicode MS" w:eastAsia="Arial Unicode MS" w:hAnsi="Arial Unicode MS" w:cs="Arial Unicode MS"/>
+              </w:rPr>
+              <w:t>\u21CC</w:t>
+            </w:r>
+          </w:p>
+        </w:tc>
+        <w:tc>
+          <w:tcPr>
+            <w:tcW w:w="5940" w:type="dxa"/>
+          </w:tcPr>
+          <w:p>
+            <w:pPr>
+              <w:rPr>
+                <w:rFonts w:ascii="Arial Unicode MS" w:eastAsia="Arial Unicode MS" w:hAnsi="Arial Unicode MS" w:cs="Arial Unicode MS"/>
+              </w:rPr>
+            </w:pPr>
+            <w:proofErr w:type="spellStart"/>
+            <w:r>
+              <w:rPr>
+                <w:rFonts w:ascii="Arial Unicode MS" w:eastAsia="Arial Unicode MS" w:hAnsi="Arial Unicode MS" w:cs="Arial Unicode MS"/>
+                <w:b/>
+                <w:bCs/>
+              </w:rPr>
+              <w:t>Requires</w:t>
+            </w:r>
+            <w:r>
+              <w:rPr>
+                <w:rFonts w:ascii="Arial Unicode MS" w:eastAsia="Arial Unicode MS" w:hAnsi="Arial Unicode MS" w:cs="Arial Unicode MS"/>
+                <w:b/>
+                <w:bCs/>
+              </w:rPr>
+              <w:t>RequiredBy</w:t>
+            </w:r>
+            <w:proofErr w:type="spellEnd"/>
+            <w:r>
+              <w:rPr>
+                <w:rFonts w:ascii="Arial Unicode MS" w:eastAsia="Arial Unicode MS" w:hAnsi="Arial Unicode MS" w:cs="Arial Unicode MS"/>
+              </w:rPr>
+              <w:t xml:space="preserve"> : Item </w:t>
+            </w:r>
+            <w:proofErr w:type="spellStart"/>
+            <w:r>
+              <w:rPr>
+                <w:rFonts w:ascii="Arial Unicode MS" w:eastAsia="Arial Unicode MS" w:hAnsi="Arial Unicode MS" w:cs="Arial Unicode MS"/>
+              </w:rPr>
+              <w:t>requires</w:t>
+            </w:r>
+            <w:proofErr w:type="spellEnd"/>
+            <w:r>
+              <w:rPr>
+                <w:rFonts w:ascii="Arial Unicode MS" w:eastAsia="Arial Unicode MS" w:hAnsi="Arial Unicode MS" w:cs="Arial Unicode MS"/>
+              </w:rPr>
+              <w:t xml:space="preserve"> an Item </w:t>
+            </w:r>
+            <w:proofErr w:type="spellStart"/>
+            <w:r>
+              <w:rPr>
+                <w:rFonts w:ascii="Arial Unicode MS" w:eastAsia="Arial Unicode MS" w:hAnsi="Arial Unicode MS" w:cs="Arial Unicode MS"/>
+              </w:rPr>
+              <w:t>because</w:t>
+            </w:r>
+            <w:proofErr w:type="spellEnd"/>
+            <w:r>
+              <w:rPr>
+                <w:rFonts w:ascii="Arial Unicode MS" w:eastAsia="Arial Unicode MS" w:hAnsi="Arial Unicode MS" w:cs="Arial Unicode MS"/>
+              </w:rPr>
+              <w:t xml:space="preserve"> </w:t>
+            </w:r>
+            <w:proofErr w:type="spellStart"/>
+            <w:r>
+              <w:rPr>
+                <w:rFonts w:ascii="Arial Unicode MS" w:eastAsia="Arial Unicode MS" w:hAnsi="Arial Unicode MS" w:cs="Arial Unicode MS"/>
+              </w:rPr>
+              <w:t>it</w:t>
+            </w:r>
+            <w:proofErr w:type="spellEnd"/>
+            <w:r>
+              <w:rPr>
+                <w:rFonts w:ascii="Arial Unicode MS" w:eastAsia="Arial Unicode MS" w:hAnsi="Arial Unicode MS" w:cs="Arial Unicode MS"/>
+              </w:rPr>
+              <w:t xml:space="preserve"> </w:t>
+            </w:r>
+            <w:proofErr w:type="spellStart"/>
+            <w:r>
+              <w:rPr>
+                <w:rFonts w:ascii="Arial Unicode MS" w:eastAsia="Arial Unicode MS" w:hAnsi="Arial Unicode MS" w:cs="Arial Unicode MS"/>
+              </w:rPr>
+              <w:t>is</w:t>
+            </w:r>
+            <w:proofErr w:type="spellEnd"/>
+            <w:r>
+              <w:rPr>
+                <w:rFonts w:ascii="Arial Unicode MS" w:eastAsia="Arial Unicode MS" w:hAnsi="Arial Unicode MS" w:cs="Arial Unicode MS"/>
+              </w:rPr>
+              <w:t xml:space="preserve"> </w:t>
+            </w:r>
+            <w:proofErr w:type="spellStart"/>
+            <w:r>
+              <w:rPr>
+                <w:rFonts w:ascii="Arial Unicode MS" w:eastAsia="Arial Unicode MS" w:hAnsi="Arial Unicode MS" w:cs="Arial Unicode MS"/>
+              </w:rPr>
+              <w:t>required</w:t>
+            </w:r>
+            <w:proofErr w:type="spellEnd"/>
+            <w:r>
+              <w:rPr>
+                <w:rFonts w:ascii="Arial Unicode MS" w:eastAsia="Arial Unicode MS" w:hAnsi="Arial Unicode MS" w:cs="Arial Unicode MS"/>
+              </w:rPr>
+              <w:t xml:space="preserve"> by </w:t>
+            </w:r>
+            <w:proofErr w:type="spellStart"/>
+            <w:r>
+              <w:rPr>
+                <w:rFonts w:ascii="Arial Unicode MS" w:eastAsia="Arial Unicode MS" w:hAnsi="Arial Unicode MS" w:cs="Arial Unicode MS"/>
+              </w:rPr>
+              <w:t>it</w:t>
+            </w:r>
+            <w:proofErr w:type="spellEnd"/>
+            <w:r>
+              <w:rPr>
+                <w:rFonts w:ascii="Arial Unicode MS" w:eastAsia="Arial Unicode MS" w:hAnsi="Arial Unicode MS" w:cs="Arial Unicode MS"/>
+              </w:rPr>
+              <w:t>.</w:t>
+            </w:r>
+          </w:p>
+        </w:tc>
+      </w:tr>
+      <w:tr>
+        <w:tc>
+          <w:tcPr>
+            <w:tcW w:w="1188" w:type="dxa"/>
+          </w:tcPr>
+          <w:p>
+            <w:pPr>
+              <w:jc w:val="center"/>
+              <w:rPr>
+                <w:rFonts w:ascii="Arial Unicode MS" w:eastAsia="Arial Unicode MS" w:hAnsi="Arial Unicode MS" w:cs="Arial Unicode MS"/>
+                <w:sz w:val="36"/>
+                <w:szCs w:val="36"/>
+              </w:rPr>
+            </w:pPr>
+            <w:r>
+              <w:rPr>
+                <w:rFonts w:ascii="Arial Unicode MS" w:eastAsia="Arial Unicode MS" w:hAnsi="Arial Unicode MS" w:cs="Arial Unicode MS" w:hint="eastAsia"/>
+                <w:sz w:val="36"/>
+                <w:szCs w:val="36"/>
+              </w:rPr>
+              <w:t>⊏</w:t>
+            </w:r>
+          </w:p>
+        </w:tc>
+        <w:tc>
+          <w:tcPr>
+            <w:tcW w:w="2520" w:type="dxa"/>
+          </w:tcPr>
+          <w:p>
+            <w:pPr>
+              <w:rPr>
+                <w:rFonts w:ascii="Arial Unicode MS" w:eastAsia="Arial Unicode MS" w:hAnsi="Arial Unicode MS" w:cs="Arial Unicode MS"/>
+              </w:rPr>
+            </w:pPr>
+            <w:r>
+              <w:rPr>
+                <w:rFonts w:ascii="Arial Unicode MS" w:eastAsia="Arial Unicode MS" w:hAnsi="Arial Unicode MS" w:cs="Arial Unicode MS"/>
+              </w:rPr>
+              <w:t>\u228F</w:t>
+            </w:r>
+          </w:p>
+        </w:tc>
+        <w:tc>
+          <w:tcPr>
+            <w:tcW w:w="5940" w:type="dxa"/>
+          </w:tcPr>
+          <w:p>
+            <w:pPr>
+              <w:rPr>
+                <w:rFonts w:ascii="Arial Unicode MS" w:eastAsia="Arial Unicode MS" w:hAnsi="Arial Unicode MS" w:cs="Arial Unicode MS"/>
+              </w:rPr>
+            </w:pPr>
+            <w:proofErr w:type="spellStart"/>
+            <w:r>
+              <w:rPr>
+                <w:rFonts w:ascii="Arial Unicode MS" w:eastAsia="Arial Unicode MS" w:hAnsi="Arial Unicode MS" w:cs="Arial Unicode MS"/>
+                <w:b/>
+                <w:bCs/>
+              </w:rPr>
+              <w:t>ElementOf</w:t>
+            </w:r>
+            <w:r>
+              <w:rPr>
+                <w:rFonts w:ascii="Arial Unicode MS" w:eastAsia="Arial Unicode MS" w:hAnsi="Arial Unicode MS" w:cs="Arial Unicode MS"/>
+                <w:b/>
+                <w:bCs/>
+              </w:rPr>
+              <w:t>Container</w:t>
+            </w:r>
+            <w:proofErr w:type="spellEnd"/>
+            <w:r>
+              <w:rPr>
+                <w:rFonts w:ascii="Arial Unicode MS" w:eastAsia="Arial Unicode MS" w:hAnsi="Arial Unicode MS" w:cs="Arial Unicode MS"/>
+              </w:rPr>
+              <w:t xml:space="preserve"> : </w:t>
+            </w:r>
+            <w:r>
+              <w:rPr>
+                <w:rFonts w:ascii="Arial Unicode MS" w:eastAsia="Arial Unicode MS" w:hAnsi="Arial Unicode MS" w:cs="Arial Unicode MS"/>
+              </w:rPr>
+              <w:t xml:space="preserve">Item </w:t>
+            </w:r>
+            <w:proofErr w:type="spellStart"/>
+            <w:r>
+              <w:rPr>
+                <w:rFonts w:ascii="Arial Unicode MS" w:eastAsia="Arial Unicode MS" w:hAnsi="Arial Unicode MS" w:cs="Arial Unicode MS"/>
+              </w:rPr>
+              <w:t>belongs</w:t>
+            </w:r>
+            <w:proofErr w:type="spellEnd"/>
+            <w:r>
+              <w:rPr>
+                <w:rFonts w:ascii="Arial Unicode MS" w:eastAsia="Arial Unicode MS" w:hAnsi="Arial Unicode MS" w:cs="Arial Unicode MS"/>
+              </w:rPr>
+              <w:t xml:space="preserve"> to</w:t>
+            </w:r>
+            <w:r>
+              <w:rPr>
+                <w:rFonts w:ascii="Arial Unicode MS" w:eastAsia="Arial Unicode MS" w:hAnsi="Arial Unicode MS" w:cs="Arial Unicode MS"/>
+              </w:rPr>
+              <w:t xml:space="preserve"> a Container.</w:t>
+            </w:r>
+          </w:p>
+        </w:tc>
+      </w:tr>
+      <w:tr>
+        <w:tc>
+          <w:tcPr>
+            <w:tcW w:w="1188" w:type="dxa"/>
+          </w:tcPr>
+          <w:p>
+            <w:pPr>
+              <w:jc w:val="center"/>
+              <w:rPr>
+                <w:rFonts w:ascii="Arial Unicode MS" w:eastAsia="Arial Unicode MS" w:hAnsi="Arial Unicode MS" w:cs="Arial Unicode MS"/>
+                <w:sz w:val="36"/>
+                <w:szCs w:val="36"/>
+              </w:rPr>
+            </w:pPr>
+            <w:r>
+              <w:rPr>
+                <w:rFonts w:ascii="Arial Unicode MS" w:eastAsia="Arial Unicode MS" w:hAnsi="Arial Unicode MS" w:cs="Arial Unicode MS" w:hint="eastAsia"/>
+                <w:sz w:val="36"/>
+                <w:szCs w:val="36"/>
+              </w:rPr>
+              <w:t>⊐</w:t>
+            </w:r>
+          </w:p>
+        </w:tc>
+        <w:tc>
+          <w:tcPr>
+            <w:tcW w:w="2520" w:type="dxa"/>
+          </w:tcPr>
+          <w:p>
+            <w:pPr>
+              <w:rPr>
+                <w:rFonts w:ascii="Arial Unicode MS" w:eastAsia="Arial Unicode MS" w:hAnsi="Arial Unicode MS" w:cs="Arial Unicode MS"/>
+              </w:rPr>
+            </w:pPr>
+            <w:r>
+              <w:rPr>
+                <w:rFonts w:ascii="Arial Unicode MS" w:eastAsia="Arial Unicode MS" w:hAnsi="Arial Unicode MS" w:cs="Arial Unicode MS"/>
+              </w:rPr>
+              <w:t>\u2290</w:t>
+            </w:r>
+          </w:p>
+        </w:tc>
+        <w:tc>
+          <w:tcPr>
+            <w:tcW w:w="5940" w:type="dxa"/>
+          </w:tcPr>
+          <w:p>
+            <w:pPr>
+              <w:rPr>
+                <w:rFonts w:ascii="Arial Unicode MS" w:eastAsia="Arial Unicode MS" w:hAnsi="Arial Unicode MS" w:cs="Arial Unicode MS"/>
+              </w:rPr>
+            </w:pPr>
+            <w:proofErr w:type="spellStart"/>
+            <w:r>
+              <w:rPr>
+                <w:rFonts w:ascii="Arial Unicode MS" w:eastAsia="Arial Unicode MS" w:hAnsi="Arial Unicode MS" w:cs="Arial Unicode MS"/>
+                <w:b/>
+                <w:bCs/>
+              </w:rPr>
+              <w:t>Container</w:t>
+            </w:r>
+            <w:r>
+              <w:rPr>
+                <w:rFonts w:ascii="Arial Unicode MS" w:eastAsia="Arial Unicode MS" w:hAnsi="Arial Unicode MS" w:cs="Arial Unicode MS"/>
+                <w:b/>
+                <w:bCs/>
+              </w:rPr>
+              <w:t>Contains</w:t>
+            </w:r>
+            <w:proofErr w:type="spellEnd"/>
+            <w:r>
+              <w:rPr>
+                <w:rFonts w:ascii="Arial Unicode MS" w:eastAsia="Arial Unicode MS" w:hAnsi="Arial Unicode MS" w:cs="Arial Unicode MS"/>
+              </w:rPr>
+              <w:t xml:space="preserve"> : </w:t>
+            </w:r>
+            <w:r>
+              <w:rPr>
+                <w:rFonts w:ascii="Arial Unicode MS" w:eastAsia="Arial Unicode MS" w:hAnsi="Arial Unicode MS" w:cs="Arial Unicode MS"/>
+              </w:rPr>
+              <w:t xml:space="preserve">Container </w:t>
+            </w:r>
+            <w:proofErr w:type="spellStart"/>
+            <w:r>
+              <w:rPr>
+                <w:rFonts w:ascii="Arial Unicode MS" w:eastAsia="Arial Unicode MS" w:hAnsi="Arial Unicode MS" w:cs="Arial Unicode MS"/>
+              </w:rPr>
+              <w:t>contains</w:t>
+            </w:r>
+            <w:proofErr w:type="spellEnd"/>
+            <w:r>
+              <w:rPr>
+                <w:rFonts w:ascii="Arial Unicode MS" w:eastAsia="Arial Unicode MS" w:hAnsi="Arial Unicode MS" w:cs="Arial Unicode MS"/>
+              </w:rPr>
+              <w:t xml:space="preserve"> an Item.</w:t>
+            </w:r>
+          </w:p>
+        </w:tc>
+      </w:tr>
+      <w:tr>
+        <w:tc>
+          <w:tcPr>
+            <w:tcW w:w="1188" w:type="dxa"/>
+          </w:tcPr>
+          <w:p>
+            <w:pPr>
+              <w:jc w:val="center"/>
+              <w:rPr>
+                <w:rFonts w:ascii="Arial Unicode MS" w:eastAsia="Arial Unicode MS" w:hAnsi="Arial Unicode MS" w:cs="Arial Unicode MS"/>
+                <w:sz w:val="36"/>
+                <w:szCs w:val="36"/>
+              </w:rPr>
+            </w:pPr>
+            <w:r>
+              <w:rPr>
+                <w:rFonts w:ascii="Arial Unicode MS" w:eastAsia="Arial Unicode MS" w:hAnsi="Arial Unicode MS" w:cs="Arial Unicode MS" w:hint="eastAsia"/>
+                <w:sz w:val="36"/>
+                <w:szCs w:val="36"/>
+              </w:rPr>
+              <w:t>↟</w:t>
+            </w:r>
+          </w:p>
+        </w:tc>
+        <w:tc>
+          <w:tcPr>
+            <w:tcW w:w="2520" w:type="dxa"/>
+          </w:tcPr>
+          <w:p>
+            <w:pPr>
+              <w:rPr>
+                <w:rFonts w:ascii="Arial Unicode MS" w:eastAsia="Arial Unicode MS" w:hAnsi="Arial Unicode MS" w:cs="Arial Unicode MS"/>
+              </w:rPr>
+            </w:pPr>
+            <w:r>
+              <w:rPr>
+                <w:rFonts w:ascii="Arial Unicode MS" w:eastAsia="Arial Unicode MS" w:hAnsi="Arial Unicode MS" w:cs="Arial Unicode MS"/>
+              </w:rPr>
+              <w:t>\u</w:t>
+            </w:r>
+            <w:r>
+              <w:rPr>
+                <w:rFonts w:ascii="Arial Unicode MS" w:eastAsia="Arial Unicode MS" w:hAnsi="Arial Unicode MS" w:cs="Arial Unicode MS"/>
+              </w:rPr>
+              <w:t>219F</w:t>
+            </w:r>
+          </w:p>
+        </w:tc>
+        <w:tc>
+          <w:tcPr>
+            <w:tcW w:w="5940" w:type="dxa"/>
+          </w:tcPr>
+          <w:p>
+            <w:pPr>
+              <w:rPr>
+                <w:rFonts w:ascii="Arial Unicode MS" w:eastAsia="Arial Unicode MS" w:hAnsi="Arial Unicode MS" w:cs="Arial Unicode MS"/>
+              </w:rPr>
+            </w:pPr>
+            <w:proofErr w:type="spellStart"/>
+            <w:r>
+              <w:rPr>
+                <w:rFonts w:ascii="Arial Unicode MS" w:eastAsia="Arial Unicode MS" w:hAnsi="Arial Unicode MS" w:cs="Arial Unicode MS"/>
+                <w:b/>
+                <w:bCs/>
+              </w:rPr>
+              <w:t>GeneralizedBy</w:t>
+            </w:r>
+            <w:proofErr w:type="spellEnd"/>
+            <w:r>
+              <w:rPr>
+                <w:rFonts w:ascii="Arial Unicode MS" w:eastAsia="Arial Unicode MS" w:hAnsi="Arial Unicode MS" w:cs="Arial Unicode MS"/>
+                <w:b/>
+                <w:bCs/>
+              </w:rPr>
+              <w:t> </w:t>
+            </w:r>
+            <w:r>
+              <w:rPr>
+                <w:rFonts w:ascii="Arial Unicode MS" w:eastAsia="Arial Unicode MS" w:hAnsi="Arial Unicode MS" w:cs="Arial Unicode MS"/>
+              </w:rPr>
+              <w:t xml:space="preserve">: Item </w:t>
+            </w:r>
+            <w:proofErr w:type="spellStart"/>
+            <w:r>
+              <w:rPr>
+                <w:rFonts w:ascii="Arial Unicode MS" w:eastAsia="Arial Unicode MS" w:hAnsi="Arial Unicode MS" w:cs="Arial Unicode MS"/>
+              </w:rPr>
+              <w:t>is</w:t>
+            </w:r>
+            <w:proofErr w:type="spellEnd"/>
+            <w:r>
+              <w:rPr>
+                <w:rFonts w:ascii="Arial Unicode MS" w:eastAsia="Arial Unicode MS" w:hAnsi="Arial Unicode MS" w:cs="Arial Unicode MS"/>
+              </w:rPr>
+              <w:t xml:space="preserve"> </w:t>
+            </w:r>
+            <w:proofErr w:type="spellStart"/>
+            <w:r>
+              <w:rPr>
+                <w:rFonts w:ascii="Arial Unicode MS" w:eastAsia="Arial Unicode MS" w:hAnsi="Arial Unicode MS" w:cs="Arial Unicode MS"/>
+              </w:rPr>
+              <w:t>generalized</w:t>
+            </w:r>
+            <w:proofErr w:type="spellEnd"/>
+            <w:r>
+              <w:rPr>
+                <w:rFonts w:ascii="Arial Unicode MS" w:eastAsia="Arial Unicode MS" w:hAnsi="Arial Unicode MS" w:cs="Arial Unicode MS"/>
+              </w:rPr>
+              <w:t xml:space="preserve"> by an Item.</w:t>
+            </w:r>
+          </w:p>
+        </w:tc>
+      </w:tr>
+    </w:tbl>
+    <w:p>
+      <w:pPr>
+        <w:rPr>
+          <w:rFonts w:ascii="Arial Unicode MS" w:eastAsia="Arial Unicode MS" w:hAnsi="Arial Unicode MS" w:cs="Arial Unicode MS"/>
+        </w:rPr>
+      </w:pPr>
+    </w:p>
+    <w:p>
+      <w:pPr>
+        <w:rPr>
+          <w:lang w:val="en-US"/>
+        </w:rPr>
+      </w:pPr>
       <w:bookmarkStart w:id="0" w:name="_GoBack"/>
       <w:bookmarkEnd w:id="0"/>
-    </w:p>
-    <w:p>
-      <w:pPr>
-        <w:rPr>
-          <w:lang w:val="en-US"/>
-        </w:rPr>
-      </w:pPr>
     </w:p>
     <w:p>
       <w:pPr>
@@ -1892,6 +3484,32 @@
       <w:contextualSpacing/>
     </w:pPr>
   </w:style>
+  <w:style w:type="table" w:styleId="Grilledutableau">
+    <w:name w:val="Table Grid"/>
+    <w:basedOn w:val="TableauNormal"/>
+    <w:uiPriority w:val="59"/>
+    <w:rsid w:val="00594BE7"/>
+    <w:pPr>
+      <w:spacing w:after="0" w:line="240" w:lineRule="auto"/>
+    </w:pPr>
+    <w:tblPr>
+      <w:tblInd w:w="0" w:type="dxa"/>
+      <w:tblBorders>
+        <w:top w:val="single" w:sz="4" w:space="0" w:color="auto"/>
+        <w:left w:val="single" w:sz="4" w:space="0" w:color="auto"/>
+        <w:bottom w:val="single" w:sz="4" w:space="0" w:color="auto"/>
+        <w:right w:val="single" w:sz="4" w:space="0" w:color="auto"/>
+        <w:insideH w:val="single" w:sz="4" w:space="0" w:color="auto"/>
+        <w:insideV w:val="single" w:sz="4" w:space="0" w:color="auto"/>
+      </w:tblBorders>
+      <w:tblCellMar>
+        <w:top w:w="0" w:type="dxa"/>
+        <w:left w:w="108" w:type="dxa"/>
+        <w:bottom w:w="0" w:type="dxa"/>
+        <w:right w:w="108" w:type="dxa"/>
+      </w:tblCellMar>
+    </w:tblPr>
+  </w:style>
 </w:styles>
 </file>
 
@@ -2092,6 +3710,32 @@
       <w:ind w:left="720"/>
       <w:contextualSpacing/>
     </w:pPr>
+  </w:style>
+  <w:style w:type="table" w:styleId="Grilledutableau">
+    <w:name w:val="Table Grid"/>
+    <w:basedOn w:val="TableauNormal"/>
+    <w:uiPriority w:val="59"/>
+    <w:rsid w:val="00594BE7"/>
+    <w:pPr>
+      <w:spacing w:after="0" w:line="240" w:lineRule="auto"/>
+    </w:pPr>
+    <w:tblPr>
+      <w:tblInd w:w="0" w:type="dxa"/>
+      <w:tblBorders>
+        <w:top w:val="single" w:sz="4" w:space="0" w:color="auto"/>
+        <w:left w:val="single" w:sz="4" w:space="0" w:color="auto"/>
+        <w:bottom w:val="single" w:sz="4" w:space="0" w:color="auto"/>
+        <w:right w:val="single" w:sz="4" w:space="0" w:color="auto"/>
+        <w:insideH w:val="single" w:sz="4" w:space="0" w:color="auto"/>
+        <w:insideV w:val="single" w:sz="4" w:space="0" w:color="auto"/>
+      </w:tblBorders>
+      <w:tblCellMar>
+        <w:top w:w="0" w:type="dxa"/>
+        <w:left w:w="108" w:type="dxa"/>
+        <w:bottom w:w="0" w:type="dxa"/>
+        <w:right w:w="108" w:type="dxa"/>
+      </w:tblCellMar>
+    </w:tblPr>
   </w:style>
 </w:styles>
 </file>

</xml_diff>

<commit_message>
update sSecurityZoneCreate to handle "null" in ZoneName. It will put the current system time if the zone name is null. And add beginsp endsp on all sp.
</commit_message>
<xml_diff>
--- a/Conception.docx
+++ b/Conception.docx
@@ -71,8 +71,16 @@
         <w:rPr>
           <w:lang w:val="en-US"/>
         </w:rPr>
-        <w:t>2010</w:t>
-      </w:r>
+        <w:t>201</w:t>
+      </w:r>
+      <w:r>
+        <w:rPr>
+          <w:lang w:val="en-US"/>
+        </w:rPr>
+        <w:t>2</w:t>
+      </w:r>
+      <w:bookmarkStart w:id="0" w:name="_GoBack"/>
+      <w:bookmarkEnd w:id="0"/>
       <w:r>
         <w:rPr>
           <w:lang w:val="en-US"/>
@@ -466,25 +474,15 @@
         </w:rPr>
         <w:t xml:space="preserve">Attributes that support </w:t>
       </w:r>
-      <w:proofErr w:type="spellStart"/>
       <w:r>
         <w:rPr>
           <w:rFonts w:ascii="Consolas" w:hAnsi="Consolas" w:cs="Consolas"/>
           <w:color w:val="2B91AF"/>
           <w:sz w:val="19"/>
           <w:szCs w:val="19"/>
-        </w:rPr>
-        <w:t>IStObjStructuralConfigurator</w:t>
-      </w:r>
-      <w:proofErr w:type="spellEnd"/>
-      <w:r>
-        <w:rPr>
-          <w:rFonts w:ascii="Consolas" w:hAnsi="Consolas" w:cs="Consolas"/>
-          <w:color w:val="2B91AF"/>
-          <w:sz w:val="19"/>
-          <w:szCs w:val="19"/>
-        </w:rPr>
-        <w:t xml:space="preserve"> </w:t>
+          <w:lang w:val="en-US"/>
+        </w:rPr>
+        <w:t xml:space="preserve">IStObjStructuralConfigurator </w:t>
       </w:r>
       <w:r>
         <w:rPr>
@@ -514,25 +512,15 @@
         </w:rPr>
         <w:t xml:space="preserve">External </w:t>
       </w:r>
-      <w:proofErr w:type="spellStart"/>
       <w:r>
         <w:rPr>
           <w:rFonts w:ascii="Consolas" w:hAnsi="Consolas" w:cs="Consolas"/>
           <w:color w:val="2B91AF"/>
           <w:sz w:val="19"/>
           <w:szCs w:val="19"/>
-        </w:rPr>
-        <w:t>IStObjStructuralConfigurator</w:t>
-      </w:r>
-      <w:proofErr w:type="spellEnd"/>
-      <w:r>
-        <w:rPr>
-          <w:rFonts w:ascii="Consolas" w:hAnsi="Consolas" w:cs="Consolas"/>
-          <w:color w:val="2B91AF"/>
-          <w:sz w:val="19"/>
-          <w:szCs w:val="19"/>
-        </w:rPr>
-        <w:t xml:space="preserve"> </w:t>
+          <w:lang w:val="en-US"/>
+        </w:rPr>
+        <w:t xml:space="preserve">IStObjStructuralConfigurator </w:t>
       </w:r>
       <w:r>
         <w:rPr>
@@ -666,6 +654,7 @@
           <w:rFonts w:ascii="Consolas" w:hAnsi="Consolas" w:cs="Consolas"/>
           <w:sz w:val="19"/>
           <w:szCs w:val="19"/>
+          <w:lang w:val="en-US"/>
         </w:rPr>
       </w:pPr>
       <w:r>
@@ -680,13 +669,13 @@
         </w:rPr>
         <w:t xml:space="preserve"> </w:t>
       </w:r>
-      <w:proofErr w:type="spellStart"/>
       <w:r>
         <w:rPr>
           <w:rFonts w:ascii="Consolas" w:hAnsi="Consolas" w:cs="Consolas"/>
           <w:color w:val="2B91AF"/>
           <w:sz w:val="19"/>
           <w:szCs w:val="19"/>
+          <w:lang w:val="en-US"/>
         </w:rPr>
         <w:t>DependencySorter</w:t>
       </w:r>
@@ -695,17 +684,9 @@
           <w:rFonts w:ascii="Consolas" w:hAnsi="Consolas" w:cs="Consolas"/>
           <w:sz w:val="19"/>
           <w:szCs w:val="19"/>
-        </w:rPr>
-        <w:t>.OrderItems</w:t>
-      </w:r>
-      <w:proofErr w:type="spellEnd"/>
-      <w:r>
-        <w:rPr>
-          <w:rFonts w:ascii="Consolas" w:hAnsi="Consolas" w:cs="Consolas"/>
-          <w:sz w:val="19"/>
-          <w:szCs w:val="19"/>
-        </w:rPr>
-        <w:t xml:space="preserve"> </w:t>
+          <w:lang w:val="en-US"/>
+        </w:rPr>
+        <w:t xml:space="preserve">.OrderItems </w:t>
       </w:r>
       <w:r>
         <w:rPr>
@@ -1420,25 +1401,15 @@
         </w:rPr>
         <w:t xml:space="preserve">Attributes that support </w:t>
       </w:r>
-      <w:proofErr w:type="spellStart"/>
       <w:r>
         <w:rPr>
           <w:rFonts w:ascii="Consolas" w:hAnsi="Consolas" w:cs="Consolas"/>
           <w:color w:val="2B91AF"/>
           <w:sz w:val="19"/>
           <w:szCs w:val="19"/>
-        </w:rPr>
-        <w:t>IStObjStructuralConfigurator</w:t>
-      </w:r>
-      <w:proofErr w:type="spellEnd"/>
-      <w:r>
-        <w:rPr>
-          <w:rFonts w:ascii="Consolas" w:hAnsi="Consolas" w:cs="Consolas"/>
-          <w:color w:val="2B91AF"/>
-          <w:sz w:val="19"/>
-          <w:szCs w:val="19"/>
-        </w:rPr>
-        <w:t xml:space="preserve"> </w:t>
+          <w:lang w:val="en-US"/>
+        </w:rPr>
+        <w:t xml:space="preserve">IStObjStructuralConfigurator </w:t>
       </w:r>
       <w:r>
         <w:rPr>
@@ -1468,25 +1439,15 @@
         </w:rPr>
         <w:t xml:space="preserve">External </w:t>
       </w:r>
-      <w:proofErr w:type="spellStart"/>
       <w:r>
         <w:rPr>
           <w:rFonts w:ascii="Consolas" w:hAnsi="Consolas" w:cs="Consolas"/>
           <w:color w:val="2B91AF"/>
           <w:sz w:val="19"/>
           <w:szCs w:val="19"/>
-        </w:rPr>
-        <w:t>IStObjStructuralConfigurator</w:t>
-      </w:r>
-      <w:proofErr w:type="spellEnd"/>
-      <w:r>
-        <w:rPr>
-          <w:rFonts w:ascii="Consolas" w:hAnsi="Consolas" w:cs="Consolas"/>
-          <w:color w:val="2B91AF"/>
-          <w:sz w:val="19"/>
-          <w:szCs w:val="19"/>
-        </w:rPr>
-        <w:t xml:space="preserve"> </w:t>
+          <w:lang w:val="en-US"/>
+        </w:rPr>
+        <w:t xml:space="preserve">IStObjStructuralConfigurator </w:t>
       </w:r>
       <w:r>
         <w:rPr>
@@ -1780,6 +1741,7 @@
           <w:rFonts w:ascii="Consolas" w:hAnsi="Consolas" w:cs="Consolas"/>
           <w:sz w:val="19"/>
           <w:szCs w:val="19"/>
+          <w:lang w:val="en-US"/>
         </w:rPr>
       </w:pPr>
       <w:r>
@@ -1788,13 +1750,13 @@
         </w:rPr>
         <w:t xml:space="preserve">Calls </w:t>
       </w:r>
-      <w:proofErr w:type="spellStart"/>
       <w:r>
         <w:rPr>
           <w:rFonts w:ascii="Consolas" w:hAnsi="Consolas" w:cs="Consolas"/>
           <w:color w:val="2B91AF"/>
           <w:sz w:val="19"/>
           <w:szCs w:val="19"/>
+          <w:lang w:val="en-US"/>
         </w:rPr>
         <w:t>DependencySorter</w:t>
       </w:r>
@@ -1803,17 +1765,9 @@
           <w:rFonts w:ascii="Consolas" w:hAnsi="Consolas" w:cs="Consolas"/>
           <w:sz w:val="19"/>
           <w:szCs w:val="19"/>
-        </w:rPr>
-        <w:t>.OrderItems</w:t>
-      </w:r>
-      <w:proofErr w:type="spellEnd"/>
-      <w:r>
-        <w:rPr>
-          <w:rFonts w:ascii="Consolas" w:hAnsi="Consolas" w:cs="Consolas"/>
-          <w:sz w:val="19"/>
-          <w:szCs w:val="19"/>
-        </w:rPr>
-        <w:t xml:space="preserve"> </w:t>
+          <w:lang w:val="en-US"/>
+        </w:rPr>
+        <w:t xml:space="preserve">.OrderItems </w:t>
       </w:r>
       <w:r>
         <w:rPr>
@@ -2138,43 +2092,24 @@
             <w:pPr>
               <w:rPr>
                 <w:rFonts w:ascii="Arial Unicode MS" w:eastAsia="Arial Unicode MS" w:hAnsi="Arial Unicode MS" w:cs="Arial Unicode MS"/>
+                <w:lang w:val="en-US"/>
               </w:rPr>
             </w:pPr>
-            <w:proofErr w:type="spellStart"/>
             <w:r>
               <w:rPr>
                 <w:rFonts w:ascii="Arial Unicode MS" w:eastAsia="Arial Unicode MS" w:hAnsi="Arial Unicode MS" w:cs="Arial Unicode MS"/>
                 <w:b/>
                 <w:bCs/>
+                <w:lang w:val="en-US"/>
               </w:rPr>
               <w:t>ElementOf</w:t>
             </w:r>
-            <w:proofErr w:type="spellEnd"/>
-            <w:r>
-              <w:rPr>
-                <w:rFonts w:ascii="Arial Unicode MS" w:eastAsia="Arial Unicode MS" w:hAnsi="Arial Unicode MS" w:cs="Arial Unicode MS"/>
-              </w:rPr>
-              <w:t xml:space="preserve"> : </w:t>
-            </w:r>
-            <w:r>
-              <w:rPr>
-                <w:rFonts w:ascii="Arial Unicode MS" w:eastAsia="Arial Unicode MS" w:hAnsi="Arial Unicode MS" w:cs="Arial Unicode MS"/>
-              </w:rPr>
-              <w:t xml:space="preserve">Item </w:t>
-            </w:r>
-            <w:proofErr w:type="spellStart"/>
-            <w:r>
-              <w:rPr>
-                <w:rFonts w:ascii="Arial Unicode MS" w:eastAsia="Arial Unicode MS" w:hAnsi="Arial Unicode MS" w:cs="Arial Unicode MS"/>
-              </w:rPr>
-              <w:t>belongs</w:t>
-            </w:r>
-            <w:proofErr w:type="spellEnd"/>
-            <w:r>
-              <w:rPr>
-                <w:rFonts w:ascii="Arial Unicode MS" w:eastAsia="Arial Unicode MS" w:hAnsi="Arial Unicode MS" w:cs="Arial Unicode MS"/>
-              </w:rPr>
-              <w:t xml:space="preserve"> to a Group.</w:t>
+            <w:r>
+              <w:rPr>
+                <w:rFonts w:ascii="Arial Unicode MS" w:eastAsia="Arial Unicode MS" w:hAnsi="Arial Unicode MS" w:cs="Arial Unicode MS"/>
+                <w:lang w:val="en-US"/>
+              </w:rPr>
+              <w:t> : Item belongs to a Group.</w:t>
             </w:r>
           </w:p>
         </w:tc>
@@ -2229,51 +2164,24 @@
             <w:pPr>
               <w:rPr>
                 <w:rFonts w:ascii="Arial Unicode MS" w:eastAsia="Arial Unicode MS" w:hAnsi="Arial Unicode MS" w:cs="Arial Unicode MS"/>
+                <w:lang w:val="en-US"/>
               </w:rPr>
             </w:pPr>
-            <w:proofErr w:type="spellStart"/>
             <w:r>
               <w:rPr>
                 <w:rFonts w:ascii="Arial Unicode MS" w:eastAsia="Arial Unicode MS" w:hAnsi="Arial Unicode MS" w:cs="Arial Unicode MS"/>
                 <w:b/>
                 <w:bCs/>
-              </w:rPr>
-              <w:t>Contain</w:t>
-            </w:r>
-            <w:r>
-              <w:rPr>
-                <w:rFonts w:ascii="Arial Unicode MS" w:eastAsia="Arial Unicode MS" w:hAnsi="Arial Unicode MS" w:cs="Arial Unicode MS"/>
-                <w:b/>
-                <w:bCs/>
-              </w:rPr>
-              <w:t>s</w:t>
-            </w:r>
-            <w:proofErr w:type="spellEnd"/>
-            <w:r>
-              <w:rPr>
-                <w:rFonts w:ascii="Arial Unicode MS" w:eastAsia="Arial Unicode MS" w:hAnsi="Arial Unicode MS" w:cs="Arial Unicode MS"/>
-              </w:rPr>
-              <w:t xml:space="preserve"> : </w:t>
-            </w:r>
-            <w:r>
-              <w:rPr>
-                <w:rFonts w:ascii="Arial Unicode MS" w:eastAsia="Arial Unicode MS" w:hAnsi="Arial Unicode MS" w:cs="Arial Unicode MS"/>
-              </w:rPr>
-              <w:t xml:space="preserve">Group </w:t>
-            </w:r>
-            <w:proofErr w:type="spellStart"/>
-            <w:r>
-              <w:rPr>
-                <w:rFonts w:ascii="Arial Unicode MS" w:eastAsia="Arial Unicode MS" w:hAnsi="Arial Unicode MS" w:cs="Arial Unicode MS"/>
-              </w:rPr>
-              <w:t>contains</w:t>
-            </w:r>
-            <w:proofErr w:type="spellEnd"/>
-            <w:r>
-              <w:rPr>
-                <w:rFonts w:ascii="Arial Unicode MS" w:eastAsia="Arial Unicode MS" w:hAnsi="Arial Unicode MS" w:cs="Arial Unicode MS"/>
-              </w:rPr>
-              <w:t xml:space="preserve"> an Item.</w:t>
+                <w:lang w:val="en-US"/>
+              </w:rPr>
+              <w:t>Contains</w:t>
+            </w:r>
+            <w:r>
+              <w:rPr>
+                <w:rFonts w:ascii="Arial Unicode MS" w:eastAsia="Arial Unicode MS" w:hAnsi="Arial Unicode MS" w:cs="Arial Unicode MS"/>
+                <w:lang w:val="en-US"/>
+              </w:rPr>
+              <w:t> : Group contains an Item.</w:t>
             </w:r>
           </w:p>
         </w:tc>
@@ -2328,43 +2236,24 @@
             <w:pPr>
               <w:rPr>
                 <w:rFonts w:ascii="Arial Unicode MS" w:eastAsia="Arial Unicode MS" w:hAnsi="Arial Unicode MS" w:cs="Arial Unicode MS"/>
+                <w:lang w:val="en-US"/>
               </w:rPr>
             </w:pPr>
-            <w:proofErr w:type="spellStart"/>
             <w:r>
               <w:rPr>
                 <w:rFonts w:ascii="Arial Unicode MS" w:eastAsia="Arial Unicode MS" w:hAnsi="Arial Unicode MS" w:cs="Arial Unicode MS"/>
                 <w:b/>
                 <w:bCs/>
+                <w:lang w:val="en-US"/>
               </w:rPr>
               <w:t>Requires</w:t>
             </w:r>
-            <w:proofErr w:type="spellEnd"/>
-            <w:r>
-              <w:rPr>
-                <w:rFonts w:ascii="Arial Unicode MS" w:eastAsia="Arial Unicode MS" w:hAnsi="Arial Unicode MS" w:cs="Arial Unicode MS"/>
-              </w:rPr>
-              <w:t xml:space="preserve"> : </w:t>
-            </w:r>
-            <w:r>
-              <w:rPr>
-                <w:rFonts w:ascii="Arial Unicode MS" w:eastAsia="Arial Unicode MS" w:hAnsi="Arial Unicode MS" w:cs="Arial Unicode MS"/>
-              </w:rPr>
-              <w:t xml:space="preserve">Item </w:t>
-            </w:r>
-            <w:proofErr w:type="spellStart"/>
-            <w:r>
-              <w:rPr>
-                <w:rFonts w:ascii="Arial Unicode MS" w:eastAsia="Arial Unicode MS" w:hAnsi="Arial Unicode MS" w:cs="Arial Unicode MS"/>
-              </w:rPr>
-              <w:t>requires</w:t>
-            </w:r>
-            <w:proofErr w:type="spellEnd"/>
-            <w:r>
-              <w:rPr>
-                <w:rFonts w:ascii="Arial Unicode MS" w:eastAsia="Arial Unicode MS" w:hAnsi="Arial Unicode MS" w:cs="Arial Unicode MS"/>
-              </w:rPr>
-              <w:t xml:space="preserve"> an Item.</w:t>
+            <w:r>
+              <w:rPr>
+                <w:rFonts w:ascii="Arial Unicode MS" w:eastAsia="Arial Unicode MS" w:hAnsi="Arial Unicode MS" w:cs="Arial Unicode MS"/>
+                <w:lang w:val="en-US"/>
+              </w:rPr>
+              <w:t> : Item requires an Item.</w:t>
             </w:r>
           </w:p>
         </w:tc>
@@ -2419,57 +2308,24 @@
             <w:pPr>
               <w:rPr>
                 <w:rFonts w:ascii="Arial Unicode MS" w:eastAsia="Arial Unicode MS" w:hAnsi="Arial Unicode MS" w:cs="Arial Unicode MS"/>
+                <w:lang w:val="en-US"/>
               </w:rPr>
             </w:pPr>
-            <w:proofErr w:type="spellStart"/>
             <w:r>
               <w:rPr>
                 <w:rFonts w:ascii="Arial Unicode MS" w:eastAsia="Arial Unicode MS" w:hAnsi="Arial Unicode MS" w:cs="Arial Unicode MS"/>
                 <w:b/>
                 <w:bCs/>
+                <w:lang w:val="en-US"/>
               </w:rPr>
               <w:t>RequiredBy</w:t>
             </w:r>
-            <w:proofErr w:type="spellEnd"/>
-            <w:r>
-              <w:rPr>
-                <w:rFonts w:ascii="Arial Unicode MS" w:eastAsia="Arial Unicode MS" w:hAnsi="Arial Unicode MS" w:cs="Arial Unicode MS"/>
-              </w:rPr>
-              <w:t xml:space="preserve"> : </w:t>
-            </w:r>
-            <w:r>
-              <w:rPr>
-                <w:rFonts w:ascii="Arial Unicode MS" w:eastAsia="Arial Unicode MS" w:hAnsi="Arial Unicode MS" w:cs="Arial Unicode MS"/>
-              </w:rPr>
-              <w:t xml:space="preserve">Item </w:t>
-            </w:r>
-            <w:proofErr w:type="spellStart"/>
-            <w:r>
-              <w:rPr>
-                <w:rFonts w:ascii="Arial Unicode MS" w:eastAsia="Arial Unicode MS" w:hAnsi="Arial Unicode MS" w:cs="Arial Unicode MS"/>
-              </w:rPr>
-              <w:t>is</w:t>
-            </w:r>
-            <w:proofErr w:type="spellEnd"/>
-            <w:r>
-              <w:rPr>
-                <w:rFonts w:ascii="Arial Unicode MS" w:eastAsia="Arial Unicode MS" w:hAnsi="Arial Unicode MS" w:cs="Arial Unicode MS"/>
-              </w:rPr>
-              <w:t xml:space="preserve"> </w:t>
-            </w:r>
-            <w:proofErr w:type="spellStart"/>
-            <w:r>
-              <w:rPr>
-                <w:rFonts w:ascii="Arial Unicode MS" w:eastAsia="Arial Unicode MS" w:hAnsi="Arial Unicode MS" w:cs="Arial Unicode MS"/>
-              </w:rPr>
-              <w:t>required</w:t>
-            </w:r>
-            <w:proofErr w:type="spellEnd"/>
-            <w:r>
-              <w:rPr>
-                <w:rFonts w:ascii="Arial Unicode MS" w:eastAsia="Arial Unicode MS" w:hAnsi="Arial Unicode MS" w:cs="Arial Unicode MS"/>
-              </w:rPr>
-              <w:t xml:space="preserve"> by an Item.</w:t>
+            <w:r>
+              <w:rPr>
+                <w:rFonts w:ascii="Arial Unicode MS" w:eastAsia="Arial Unicode MS" w:hAnsi="Arial Unicode MS" w:cs="Arial Unicode MS"/>
+                <w:lang w:val="en-US"/>
+              </w:rPr>
+              <w:t> : Item is required by an Item.</w:t>
             </w:r>
           </w:p>
         </w:tc>
@@ -2524,115 +2380,24 @@
             <w:pPr>
               <w:rPr>
                 <w:rFonts w:ascii="Arial Unicode MS" w:eastAsia="Arial Unicode MS" w:hAnsi="Arial Unicode MS" w:cs="Arial Unicode MS"/>
+                <w:lang w:val="en-US"/>
               </w:rPr>
             </w:pPr>
-            <w:proofErr w:type="spellStart"/>
             <w:r>
               <w:rPr>
                 <w:rFonts w:ascii="Arial Unicode MS" w:eastAsia="Arial Unicode MS" w:hAnsi="Arial Unicode MS" w:cs="Arial Unicode MS"/>
                 <w:b/>
                 <w:bCs/>
-              </w:rPr>
-              <w:t>Requires</w:t>
-            </w:r>
-            <w:r>
-              <w:rPr>
-                <w:rFonts w:ascii="Arial Unicode MS" w:eastAsia="Arial Unicode MS" w:hAnsi="Arial Unicode MS" w:cs="Arial Unicode MS"/>
-                <w:b/>
-                <w:bCs/>
-              </w:rPr>
-              <w:t>RequiredBy</w:t>
-            </w:r>
-            <w:proofErr w:type="spellEnd"/>
-            <w:r>
-              <w:rPr>
-                <w:rFonts w:ascii="Arial Unicode MS" w:eastAsia="Arial Unicode MS" w:hAnsi="Arial Unicode MS" w:cs="Arial Unicode MS"/>
-              </w:rPr>
-              <w:t xml:space="preserve"> : Item </w:t>
-            </w:r>
-            <w:proofErr w:type="spellStart"/>
-            <w:r>
-              <w:rPr>
-                <w:rFonts w:ascii="Arial Unicode MS" w:eastAsia="Arial Unicode MS" w:hAnsi="Arial Unicode MS" w:cs="Arial Unicode MS"/>
-              </w:rPr>
-              <w:t>requires</w:t>
-            </w:r>
-            <w:proofErr w:type="spellEnd"/>
-            <w:r>
-              <w:rPr>
-                <w:rFonts w:ascii="Arial Unicode MS" w:eastAsia="Arial Unicode MS" w:hAnsi="Arial Unicode MS" w:cs="Arial Unicode MS"/>
-              </w:rPr>
-              <w:t xml:space="preserve"> an Item </w:t>
-            </w:r>
-            <w:proofErr w:type="spellStart"/>
-            <w:r>
-              <w:rPr>
-                <w:rFonts w:ascii="Arial Unicode MS" w:eastAsia="Arial Unicode MS" w:hAnsi="Arial Unicode MS" w:cs="Arial Unicode MS"/>
-              </w:rPr>
-              <w:t>because</w:t>
-            </w:r>
-            <w:proofErr w:type="spellEnd"/>
-            <w:r>
-              <w:rPr>
-                <w:rFonts w:ascii="Arial Unicode MS" w:eastAsia="Arial Unicode MS" w:hAnsi="Arial Unicode MS" w:cs="Arial Unicode MS"/>
-              </w:rPr>
-              <w:t xml:space="preserve"> </w:t>
-            </w:r>
-            <w:proofErr w:type="spellStart"/>
-            <w:r>
-              <w:rPr>
-                <w:rFonts w:ascii="Arial Unicode MS" w:eastAsia="Arial Unicode MS" w:hAnsi="Arial Unicode MS" w:cs="Arial Unicode MS"/>
-              </w:rPr>
-              <w:t>it</w:t>
-            </w:r>
-            <w:proofErr w:type="spellEnd"/>
-            <w:r>
-              <w:rPr>
-                <w:rFonts w:ascii="Arial Unicode MS" w:eastAsia="Arial Unicode MS" w:hAnsi="Arial Unicode MS" w:cs="Arial Unicode MS"/>
-              </w:rPr>
-              <w:t xml:space="preserve"> </w:t>
-            </w:r>
-            <w:proofErr w:type="spellStart"/>
-            <w:r>
-              <w:rPr>
-                <w:rFonts w:ascii="Arial Unicode MS" w:eastAsia="Arial Unicode MS" w:hAnsi="Arial Unicode MS" w:cs="Arial Unicode MS"/>
-              </w:rPr>
-              <w:t>is</w:t>
-            </w:r>
-            <w:proofErr w:type="spellEnd"/>
-            <w:r>
-              <w:rPr>
-                <w:rFonts w:ascii="Arial Unicode MS" w:eastAsia="Arial Unicode MS" w:hAnsi="Arial Unicode MS" w:cs="Arial Unicode MS"/>
-              </w:rPr>
-              <w:t xml:space="preserve"> </w:t>
-            </w:r>
-            <w:proofErr w:type="spellStart"/>
-            <w:r>
-              <w:rPr>
-                <w:rFonts w:ascii="Arial Unicode MS" w:eastAsia="Arial Unicode MS" w:hAnsi="Arial Unicode MS" w:cs="Arial Unicode MS"/>
-              </w:rPr>
-              <w:t>required</w:t>
-            </w:r>
-            <w:proofErr w:type="spellEnd"/>
-            <w:r>
-              <w:rPr>
-                <w:rFonts w:ascii="Arial Unicode MS" w:eastAsia="Arial Unicode MS" w:hAnsi="Arial Unicode MS" w:cs="Arial Unicode MS"/>
-              </w:rPr>
-              <w:t xml:space="preserve"> by </w:t>
-            </w:r>
-            <w:proofErr w:type="spellStart"/>
-            <w:r>
-              <w:rPr>
-                <w:rFonts w:ascii="Arial Unicode MS" w:eastAsia="Arial Unicode MS" w:hAnsi="Arial Unicode MS" w:cs="Arial Unicode MS"/>
-              </w:rPr>
-              <w:t>it</w:t>
-            </w:r>
-            <w:proofErr w:type="spellEnd"/>
-            <w:r>
-              <w:rPr>
-                <w:rFonts w:ascii="Arial Unicode MS" w:eastAsia="Arial Unicode MS" w:hAnsi="Arial Unicode MS" w:cs="Arial Unicode MS"/>
-              </w:rPr>
-              <w:t>.</w:t>
+                <w:lang w:val="en-US"/>
+              </w:rPr>
+              <w:t>RequiresRequiredBy</w:t>
+            </w:r>
+            <w:r>
+              <w:rPr>
+                <w:rFonts w:ascii="Arial Unicode MS" w:eastAsia="Arial Unicode MS" w:hAnsi="Arial Unicode MS" w:cs="Arial Unicode MS"/>
+                <w:lang w:val="en-US"/>
+              </w:rPr>
+              <w:t> : Item requires an Item because it is required by it.</w:t>
             </w:r>
           </w:p>
         </w:tc>
@@ -2687,14 +2452,15 @@
             <w:pPr>
               <w:rPr>
                 <w:rFonts w:ascii="Arial Unicode MS" w:eastAsia="Arial Unicode MS" w:hAnsi="Arial Unicode MS" w:cs="Arial Unicode MS"/>
+                <w:lang w:val="en-US"/>
               </w:rPr>
             </w:pPr>
-            <w:proofErr w:type="spellStart"/>
             <w:r>
               <w:rPr>
                 <w:rFonts w:ascii="Arial Unicode MS" w:eastAsia="Arial Unicode MS" w:hAnsi="Arial Unicode MS" w:cs="Arial Unicode MS"/>
                 <w:b/>
                 <w:bCs/>
+                <w:lang w:val="en-US"/>
               </w:rPr>
               <w:t>ElementOf</w:t>
             </w:r>
@@ -2703,41 +2469,23 @@
                 <w:rFonts w:ascii="Arial Unicode MS" w:eastAsia="Arial Unicode MS" w:hAnsi="Arial Unicode MS" w:cs="Arial Unicode MS"/>
                 <w:b/>
                 <w:bCs/>
+                <w:lang w:val="en-US"/>
               </w:rPr>
               <w:t>Container</w:t>
             </w:r>
-            <w:proofErr w:type="spellEnd"/>
-            <w:r>
-              <w:rPr>
-                <w:rFonts w:ascii="Arial Unicode MS" w:eastAsia="Arial Unicode MS" w:hAnsi="Arial Unicode MS" w:cs="Arial Unicode MS"/>
+            <w:r>
+              <w:rPr>
+                <w:rFonts w:ascii="Arial Unicode MS" w:eastAsia="Arial Unicode MS" w:hAnsi="Arial Unicode MS" w:cs="Arial Unicode MS"/>
+                <w:lang w:val="en-US"/>
               </w:rPr>
               <w:t xml:space="preserve"> : </w:t>
             </w:r>
             <w:r>
               <w:rPr>
                 <w:rFonts w:ascii="Arial Unicode MS" w:eastAsia="Arial Unicode MS" w:hAnsi="Arial Unicode MS" w:cs="Arial Unicode MS"/>
-              </w:rPr>
-              <w:t xml:space="preserve">Item </w:t>
-            </w:r>
-            <w:proofErr w:type="spellStart"/>
-            <w:r>
-              <w:rPr>
-                <w:rFonts w:ascii="Arial Unicode MS" w:eastAsia="Arial Unicode MS" w:hAnsi="Arial Unicode MS" w:cs="Arial Unicode MS"/>
-              </w:rPr>
-              <w:t>belongs</w:t>
-            </w:r>
-            <w:proofErr w:type="spellEnd"/>
-            <w:r>
-              <w:rPr>
-                <w:rFonts w:ascii="Arial Unicode MS" w:eastAsia="Arial Unicode MS" w:hAnsi="Arial Unicode MS" w:cs="Arial Unicode MS"/>
-              </w:rPr>
-              <w:t xml:space="preserve"> to</w:t>
-            </w:r>
-            <w:r>
-              <w:rPr>
-                <w:rFonts w:ascii="Arial Unicode MS" w:eastAsia="Arial Unicode MS" w:hAnsi="Arial Unicode MS" w:cs="Arial Unicode MS"/>
-              </w:rPr>
-              <w:t xml:space="preserve"> a Container.</w:t>
+                <w:lang w:val="en-US"/>
+              </w:rPr>
+              <w:t>Item belongs to a Container.</w:t>
             </w:r>
           </w:p>
         </w:tc>
@@ -2897,59 +2645,24 @@
             <w:pPr>
               <w:rPr>
                 <w:rFonts w:ascii="Arial Unicode MS" w:eastAsia="Arial Unicode MS" w:hAnsi="Arial Unicode MS" w:cs="Arial Unicode MS"/>
+                <w:lang w:val="en-US"/>
               </w:rPr>
             </w:pPr>
-            <w:proofErr w:type="spellStart"/>
             <w:r>
               <w:rPr>
                 <w:rFonts w:ascii="Arial Unicode MS" w:eastAsia="Arial Unicode MS" w:hAnsi="Arial Unicode MS" w:cs="Arial Unicode MS"/>
                 <w:b/>
                 <w:bCs/>
-              </w:rPr>
-              <w:t>GeneralizedBy</w:t>
-            </w:r>
-            <w:proofErr w:type="spellEnd"/>
-            <w:r>
-              <w:rPr>
-                <w:rFonts w:ascii="Arial Unicode MS" w:eastAsia="Arial Unicode MS" w:hAnsi="Arial Unicode MS" w:cs="Arial Unicode MS"/>
-                <w:b/>
-                <w:bCs/>
-              </w:rPr>
-              <w:t> </w:t>
-            </w:r>
-            <w:r>
-              <w:rPr>
-                <w:rFonts w:ascii="Arial Unicode MS" w:eastAsia="Arial Unicode MS" w:hAnsi="Arial Unicode MS" w:cs="Arial Unicode MS"/>
-              </w:rPr>
-              <w:t xml:space="preserve">: Item </w:t>
-            </w:r>
-            <w:proofErr w:type="spellStart"/>
-            <w:r>
-              <w:rPr>
-                <w:rFonts w:ascii="Arial Unicode MS" w:eastAsia="Arial Unicode MS" w:hAnsi="Arial Unicode MS" w:cs="Arial Unicode MS"/>
-              </w:rPr>
-              <w:t>is</w:t>
-            </w:r>
-            <w:proofErr w:type="spellEnd"/>
-            <w:r>
-              <w:rPr>
-                <w:rFonts w:ascii="Arial Unicode MS" w:eastAsia="Arial Unicode MS" w:hAnsi="Arial Unicode MS" w:cs="Arial Unicode MS"/>
-              </w:rPr>
-              <w:t xml:space="preserve"> </w:t>
-            </w:r>
-            <w:proofErr w:type="spellStart"/>
-            <w:r>
-              <w:rPr>
-                <w:rFonts w:ascii="Arial Unicode MS" w:eastAsia="Arial Unicode MS" w:hAnsi="Arial Unicode MS" w:cs="Arial Unicode MS"/>
-              </w:rPr>
-              <w:t>generalized</w:t>
-            </w:r>
-            <w:proofErr w:type="spellEnd"/>
-            <w:r>
-              <w:rPr>
-                <w:rFonts w:ascii="Arial Unicode MS" w:eastAsia="Arial Unicode MS" w:hAnsi="Arial Unicode MS" w:cs="Arial Unicode MS"/>
-              </w:rPr>
-              <w:t xml:space="preserve"> by an Item.</w:t>
+                <w:lang w:val="en-US"/>
+              </w:rPr>
+              <w:t>GeneralizedBy </w:t>
+            </w:r>
+            <w:r>
+              <w:rPr>
+                <w:rFonts w:ascii="Arial Unicode MS" w:eastAsia="Arial Unicode MS" w:hAnsi="Arial Unicode MS" w:cs="Arial Unicode MS"/>
+                <w:lang w:val="en-US"/>
+              </w:rPr>
+              <w:t>: Item is generalized by an Item.</w:t>
             </w:r>
           </w:p>
         </w:tc>
@@ -2959,17 +2672,16 @@
       <w:pPr>
         <w:rPr>
           <w:rFonts w:ascii="Arial Unicode MS" w:eastAsia="Arial Unicode MS" w:hAnsi="Arial Unicode MS" w:cs="Arial Unicode MS"/>
-        </w:rPr>
-      </w:pPr>
-    </w:p>
-    <w:p>
-      <w:pPr>
-        <w:rPr>
-          <w:lang w:val="en-US"/>
-        </w:rPr>
-      </w:pPr>
-      <w:bookmarkStart w:id="0" w:name="_GoBack"/>
-      <w:bookmarkEnd w:id="0"/>
+          <w:lang w:val="en-US"/>
+        </w:rPr>
+      </w:pPr>
+    </w:p>
+    <w:p>
+      <w:pPr>
+        <w:rPr>
+          <w:lang w:val="en-US"/>
+        </w:rPr>
+      </w:pPr>
     </w:p>
     <w:p>
       <w:pPr>

</xml_diff>

<commit_message>
Is this the 0.7 version ?
- Object-based setup works.
- Sorry, but there are too many changes to describe...
</commit_message>
<xml_diff>
--- a/Conception.docx
+++ b/Conception.docx
@@ -3268,8 +3268,6 @@
         </w:rPr>
         <w:t xml:space="preserve"> “” (empty string)</w:t>
       </w:r>
-      <w:bookmarkStart w:id="0" w:name="_GoBack"/>
-      <w:bookmarkEnd w:id="0"/>
     </w:p>
     <w:p>
       <w:pPr>
@@ -7907,6 +7905,469 @@
         </w:tc>
       </w:tr>
     </w:tbl>
+    <w:p>
+      <w:pPr>
+        <w:rPr>
+          <w:rFonts w:ascii="Arial Unicode MS" w:eastAsia="Arial Unicode MS" w:hAnsi="Arial Unicode MS" w:cs="Arial Unicode MS"/>
+          <w:lang w:val="en-US"/>
+        </w:rPr>
+      </w:pPr>
+    </w:p>
+    <w:p>
+      <w:pPr>
+        <w:rPr>
+          <w:rFonts w:ascii="Arial Unicode MS" w:eastAsia="Arial Unicode MS" w:hAnsi="Arial Unicode MS" w:cs="Arial Unicode MS"/>
+          <w:lang w:val="en-US"/>
+        </w:rPr>
+      </w:pPr>
+      <w:proofErr w:type="spellStart"/>
+      <w:r>
+        <w:rPr>
+          <w:rFonts w:ascii="Arial Unicode MS" w:eastAsia="Arial Unicode MS" w:hAnsi="Arial Unicode MS" w:cs="Arial Unicode MS"/>
+          <w:lang w:val="en-US"/>
+        </w:rPr>
+        <w:t>StObjProperties</w:t>
+      </w:r>
+      <w:proofErr w:type="spellEnd"/>
+      <w:r>
+        <w:rPr>
+          <w:rFonts w:ascii="Arial Unicode MS" w:eastAsia="Arial Unicode MS" w:hAnsi="Arial Unicode MS" w:cs="Arial Unicode MS"/>
+          <w:lang w:val="en-US"/>
+        </w:rPr>
+        <w:t xml:space="preserve"> are not like </w:t>
+      </w:r>
+      <w:proofErr w:type="spellStart"/>
+      <w:r>
+        <w:rPr>
+          <w:rFonts w:ascii="Arial Unicode MS" w:eastAsia="Arial Unicode MS" w:hAnsi="Arial Unicode MS" w:cs="Arial Unicode MS"/>
+          <w:lang w:val="en-US"/>
+        </w:rPr>
+        <w:t>AmbientProperties</w:t>
+      </w:r>
+      <w:proofErr w:type="spellEnd"/>
+      <w:r>
+        <w:rPr>
+          <w:rFonts w:ascii="Arial Unicode MS" w:eastAsia="Arial Unicode MS" w:hAnsi="Arial Unicode MS" w:cs="Arial Unicode MS"/>
+          <w:lang w:val="en-US"/>
+        </w:rPr>
+        <w:t>.</w:t>
+      </w:r>
+    </w:p>
+    <w:p>
+      <w:pPr>
+        <w:pStyle w:val="Paragraphedeliste"/>
+        <w:numPr>
+          <w:ilvl w:val="0"/>
+          <w:numId w:val="4"/>
+        </w:numPr>
+        <w:rPr>
+          <w:rFonts w:ascii="Arial Unicode MS" w:eastAsia="Arial Unicode MS" w:hAnsi="Arial Unicode MS" w:cs="Arial Unicode MS"/>
+          <w:lang w:val="en-US"/>
+        </w:rPr>
+      </w:pPr>
+      <w:proofErr w:type="spellStart"/>
+      <w:r>
+        <w:rPr>
+          <w:rFonts w:ascii="Arial Unicode MS" w:eastAsia="Arial Unicode MS" w:hAnsi="Arial Unicode MS" w:cs="Arial Unicode MS"/>
+          <w:lang w:val="en-US"/>
+        </w:rPr>
+        <w:t>StObjProperties</w:t>
+      </w:r>
+      <w:proofErr w:type="spellEnd"/>
+      <w:r>
+        <w:rPr>
+          <w:rFonts w:ascii="Arial Unicode MS" w:eastAsia="Arial Unicode MS" w:hAnsi="Arial Unicode MS" w:cs="Arial Unicode MS"/>
+          <w:lang w:val="en-US"/>
+        </w:rPr>
+        <w:t xml:space="preserve"> are bound to a </w:t>
+      </w:r>
+      <w:proofErr w:type="spellStart"/>
+      <w:r>
+        <w:rPr>
+          <w:rFonts w:ascii="Arial Unicode MS" w:eastAsia="Arial Unicode MS" w:hAnsi="Arial Unicode MS" w:cs="Arial Unicode MS"/>
+          <w:lang w:val="en-US"/>
+        </w:rPr>
+        <w:t>StObj</w:t>
+      </w:r>
+      <w:proofErr w:type="spellEnd"/>
+      <w:r>
+        <w:rPr>
+          <w:rFonts w:ascii="Arial Unicode MS" w:eastAsia="Arial Unicode MS" w:hAnsi="Arial Unicode MS" w:cs="Arial Unicode MS"/>
+          <w:lang w:val="en-US"/>
+        </w:rPr>
+        <w:t>, a slice of the Structured Object. They do not inherit.</w:t>
+      </w:r>
+    </w:p>
+    <w:p>
+      <w:pPr>
+        <w:pStyle w:val="Paragraphedeliste"/>
+        <w:numPr>
+          <w:ilvl w:val="0"/>
+          <w:numId w:val="4"/>
+        </w:numPr>
+        <w:rPr>
+          <w:rFonts w:ascii="Arial Unicode MS" w:eastAsia="Arial Unicode MS" w:hAnsi="Arial Unicode MS" w:cs="Arial Unicode MS"/>
+          <w:lang w:val="en-US"/>
+        </w:rPr>
+      </w:pPr>
+      <w:proofErr w:type="spellStart"/>
+      <w:r>
+        <w:rPr>
+          <w:rFonts w:ascii="Arial Unicode MS" w:eastAsia="Arial Unicode MS" w:hAnsi="Arial Unicode MS" w:cs="Arial Unicode MS"/>
+          <w:lang w:val="en-US"/>
+        </w:rPr>
+        <w:t>AmbientProperties</w:t>
+      </w:r>
+      <w:proofErr w:type="spellEnd"/>
+      <w:r>
+        <w:rPr>
+          <w:rFonts w:ascii="Arial Unicode MS" w:eastAsia="Arial Unicode MS" w:hAnsi="Arial Unicode MS" w:cs="Arial Unicode MS"/>
+          <w:lang w:val="en-US"/>
+        </w:rPr>
+        <w:t xml:space="preserve"> are properties of a Structured Object. They do inherit.</w:t>
+      </w:r>
+    </w:p>
+    <w:p>
+      <w:pPr>
+        <w:rPr>
+          <w:rFonts w:ascii="Arial Unicode MS" w:eastAsia="Arial Unicode MS" w:hAnsi="Arial Unicode MS" w:cs="Arial Unicode MS"/>
+          <w:lang w:val="en-US"/>
+        </w:rPr>
+      </w:pPr>
+      <w:r>
+        <w:rPr>
+          <w:rFonts w:ascii="Arial Unicode MS" w:eastAsia="Arial Unicode MS" w:hAnsi="Arial Unicode MS" w:cs="Arial Unicode MS"/>
+          <w:lang w:val="en-US"/>
+        </w:rPr>
+        <w:t xml:space="preserve">        </w:t>
+      </w:r>
+    </w:p>
+    <w:p>
+      <w:pPr>
+        <w:rPr>
+          <w:rFonts w:ascii="Arial Unicode MS" w:eastAsia="Arial Unicode MS" w:hAnsi="Arial Unicode MS" w:cs="Arial Unicode MS"/>
+          <w:lang w:val="en-US"/>
+        </w:rPr>
+      </w:pPr>
+      <w:r>
+        <w:rPr>
+          <w:rFonts w:ascii="Arial Unicode MS" w:eastAsia="Arial Unicode MS" w:hAnsi="Arial Unicode MS" w:cs="Arial Unicode MS"/>
+          <w:lang w:val="en-US"/>
+        </w:rPr>
+        <w:t xml:space="preserve">Ambient properties are very different from </w:t>
+      </w:r>
+      <w:proofErr w:type="spellStart"/>
+      <w:r>
+        <w:rPr>
+          <w:rFonts w:ascii="Arial Unicode MS" w:eastAsia="Arial Unicode MS" w:hAnsi="Arial Unicode MS" w:cs="Arial Unicode MS"/>
+          <w:lang w:val="en-US"/>
+        </w:rPr>
+        <w:t>StObjProperties</w:t>
+      </w:r>
+      <w:proofErr w:type="spellEnd"/>
+      <w:r>
+        <w:rPr>
+          <w:rFonts w:ascii="Arial Unicode MS" w:eastAsia="Arial Unicode MS" w:hAnsi="Arial Unicode MS" w:cs="Arial Unicode MS"/>
+          <w:lang w:val="en-US"/>
+        </w:rPr>
+        <w:t xml:space="preserve">. </w:t>
+      </w:r>
+    </w:p>
+    <w:p>
+      <w:pPr>
+        <w:rPr>
+          <w:rFonts w:ascii="Arial Unicode MS" w:eastAsia="Arial Unicode MS" w:hAnsi="Arial Unicode MS" w:cs="Arial Unicode MS"/>
+          <w:lang w:val="en-US"/>
+        </w:rPr>
+      </w:pPr>
+      <w:proofErr w:type="spellStart"/>
+      <w:r>
+        <w:rPr>
+          <w:rFonts w:ascii="Arial Unicode MS" w:eastAsia="Arial Unicode MS" w:hAnsi="Arial Unicode MS" w:cs="Arial Unicode MS"/>
+          <w:lang w:val="en-US"/>
+        </w:rPr>
+        <w:t>StObj</w:t>
+      </w:r>
+      <w:proofErr w:type="spellEnd"/>
+      <w:r>
+        <w:rPr>
+          <w:rFonts w:ascii="Arial Unicode MS" w:eastAsia="Arial Unicode MS" w:hAnsi="Arial Unicode MS" w:cs="Arial Unicode MS"/>
+          <w:lang w:val="en-US"/>
+        </w:rPr>
+        <w:t xml:space="preserve"> properties are associated to a slice of the object (a </w:t>
+      </w:r>
+      <w:proofErr w:type="spellStart"/>
+      <w:r>
+        <w:rPr>
+          <w:rFonts w:ascii="Arial Unicode MS" w:eastAsia="Arial Unicode MS" w:hAnsi="Arial Unicode MS" w:cs="Arial Unicode MS"/>
+          <w:lang w:val="en-US"/>
+        </w:rPr>
+        <w:t>StObj</w:t>
+      </w:r>
+      <w:proofErr w:type="spellEnd"/>
+      <w:r>
+        <w:rPr>
+          <w:rFonts w:ascii="Arial Unicode MS" w:eastAsia="Arial Unicode MS" w:hAnsi="Arial Unicode MS" w:cs="Arial Unicode MS"/>
+          <w:lang w:val="en-US"/>
+        </w:rPr>
+        <w:t xml:space="preserve">) whereas an </w:t>
+      </w:r>
+      <w:proofErr w:type="gramStart"/>
+      <w:r>
+        <w:rPr>
+          <w:rFonts w:ascii="Arial Unicode MS" w:eastAsia="Arial Unicode MS" w:hAnsi="Arial Unicode MS" w:cs="Arial Unicode MS"/>
+          <w:lang w:val="en-US"/>
+        </w:rPr>
+        <w:t>Ambient</w:t>
+      </w:r>
+      <w:proofErr w:type="gramEnd"/>
+      <w:r>
+        <w:rPr>
+          <w:rFonts w:ascii="Arial Unicode MS" w:eastAsia="Arial Unicode MS" w:hAnsi="Arial Unicode MS" w:cs="Arial Unicode MS"/>
+          <w:lang w:val="en-US"/>
+        </w:rPr>
+        <w:t xml:space="preserve"> property is</w:t>
+      </w:r>
+    </w:p>
+    <w:p>
+      <w:pPr>
+        <w:rPr>
+          <w:rFonts w:ascii="Arial Unicode MS" w:eastAsia="Arial Unicode MS" w:hAnsi="Arial Unicode MS" w:cs="Arial Unicode MS"/>
+          <w:lang w:val="en-US"/>
+        </w:rPr>
+      </w:pPr>
+      <w:proofErr w:type="gramStart"/>
+      <w:r>
+        <w:rPr>
+          <w:rFonts w:ascii="Arial Unicode MS" w:eastAsia="Arial Unicode MS" w:hAnsi="Arial Unicode MS" w:cs="Arial Unicode MS"/>
+          <w:lang w:val="en-US"/>
+        </w:rPr>
+        <w:t>associated</w:t>
+      </w:r>
+      <w:proofErr w:type="gramEnd"/>
+      <w:r>
+        <w:rPr>
+          <w:rFonts w:ascii="Arial Unicode MS" w:eastAsia="Arial Unicode MS" w:hAnsi="Arial Unicode MS" w:cs="Arial Unicode MS"/>
+          <w:lang w:val="en-US"/>
+        </w:rPr>
+        <w:t xml:space="preserve"> to an object instance, it is much more like a standard "inherited" property of the structured object. </w:t>
+      </w:r>
+    </w:p>
+    <w:p>
+      <w:pPr>
+        <w:rPr>
+          <w:rFonts w:ascii="Arial Unicode MS" w:eastAsia="Arial Unicode MS" w:hAnsi="Arial Unicode MS" w:cs="Arial Unicode MS"/>
+          <w:lang w:val="en-US"/>
+        </w:rPr>
+      </w:pPr>
+      <w:proofErr w:type="spellStart"/>
+      <w:r>
+        <w:rPr>
+          <w:rFonts w:ascii="Arial Unicode MS" w:eastAsia="Arial Unicode MS" w:hAnsi="Arial Unicode MS" w:cs="Arial Unicode MS"/>
+          <w:lang w:val="en-US"/>
+        </w:rPr>
+        <w:t>StObj</w:t>
+      </w:r>
+      <w:proofErr w:type="spellEnd"/>
+      <w:r>
+        <w:rPr>
+          <w:rFonts w:ascii="Arial Unicode MS" w:eastAsia="Arial Unicode MS" w:hAnsi="Arial Unicode MS" w:cs="Arial Unicode MS"/>
+          <w:lang w:val="en-US"/>
+        </w:rPr>
+        <w:t xml:space="preserve"> properties are </w:t>
+      </w:r>
+      <w:proofErr w:type="spellStart"/>
+      <w:r>
+        <w:rPr>
+          <w:rFonts w:ascii="Arial Unicode MS" w:eastAsia="Arial Unicode MS" w:hAnsi="Arial Unicode MS" w:cs="Arial Unicode MS"/>
+          <w:lang w:val="en-US"/>
+        </w:rPr>
+        <w:t>explicitely</w:t>
+      </w:r>
+      <w:proofErr w:type="spellEnd"/>
+      <w:r>
+        <w:rPr>
+          <w:rFonts w:ascii="Arial Unicode MS" w:eastAsia="Arial Unicode MS" w:hAnsi="Arial Unicode MS" w:cs="Arial Unicode MS"/>
+          <w:lang w:val="en-US"/>
+        </w:rPr>
+        <w:t xml:space="preserve"> set from </w:t>
+      </w:r>
+      <w:proofErr w:type="spellStart"/>
+      <w:r>
+        <w:rPr>
+          <w:rFonts w:ascii="Arial Unicode MS" w:eastAsia="Arial Unicode MS" w:hAnsi="Arial Unicode MS" w:cs="Arial Unicode MS"/>
+          <w:lang w:val="en-US"/>
+        </w:rPr>
+        <w:t>IStObjStructuralConfigurator</w:t>
+      </w:r>
+      <w:proofErr w:type="spellEnd"/>
+      <w:r>
+        <w:rPr>
+          <w:rFonts w:ascii="Arial Unicode MS" w:eastAsia="Arial Unicode MS" w:hAnsi="Arial Unicode MS" w:cs="Arial Unicode MS"/>
+          <w:lang w:val="en-US"/>
+        </w:rPr>
+        <w:t xml:space="preserve"> via</w:t>
+      </w:r>
+      <w:r>
+        <w:rPr>
+          <w:rFonts w:ascii="Arial Unicode MS" w:eastAsia="Arial Unicode MS" w:hAnsi="Arial Unicode MS" w:cs="Arial Unicode MS"/>
+          <w:lang w:val="en-US"/>
+        </w:rPr>
+        <w:t xml:space="preserve"> </w:t>
+      </w:r>
+      <w:proofErr w:type="spellStart"/>
+      <w:r>
+        <w:rPr>
+          <w:rFonts w:ascii="Arial Unicode MS" w:eastAsia="Arial Unicode MS" w:hAnsi="Arial Unicode MS" w:cs="Arial Unicode MS"/>
+          <w:lang w:val="en-US"/>
+        </w:rPr>
+        <w:t>IStObjMutableItem.SetStObjPropertyValue</w:t>
+      </w:r>
+      <w:proofErr w:type="spellEnd"/>
+      <w:r>
+        <w:rPr>
+          <w:rFonts w:ascii="Arial Unicode MS" w:eastAsia="Arial Unicode MS" w:hAnsi="Arial Unicode MS" w:cs="Arial Unicode MS"/>
+          <w:lang w:val="en-US"/>
+        </w:rPr>
+        <w:t xml:space="preserve"> whereas Ambient property </w:t>
+      </w:r>
+      <w:proofErr w:type="gramStart"/>
+      <w:r>
+        <w:rPr>
+          <w:rFonts w:ascii="Arial Unicode MS" w:eastAsia="Arial Unicode MS" w:hAnsi="Arial Unicode MS" w:cs="Arial Unicode MS"/>
+          <w:lang w:val="en-US"/>
+        </w:rPr>
+        <w:t xml:space="preserve">are </w:t>
+      </w:r>
+      <w:r>
+        <w:rPr>
+          <w:rFonts w:ascii="Arial Unicode MS" w:eastAsia="Arial Unicode MS" w:hAnsi="Arial Unicode MS" w:cs="Arial Unicode MS"/>
+          <w:lang w:val="en-US"/>
+        </w:rPr>
+        <w:t xml:space="preserve"> </w:t>
+      </w:r>
+      <w:r>
+        <w:rPr>
+          <w:rFonts w:ascii="Arial Unicode MS" w:eastAsia="Arial Unicode MS" w:hAnsi="Arial Unicode MS" w:cs="Arial Unicode MS"/>
+          <w:lang w:val="en-US"/>
+        </w:rPr>
+        <w:t>typically</w:t>
+      </w:r>
+      <w:proofErr w:type="gramEnd"/>
+      <w:r>
+        <w:rPr>
+          <w:rFonts w:ascii="Arial Unicode MS" w:eastAsia="Arial Unicode MS" w:hAnsi="Arial Unicode MS" w:cs="Arial Unicode MS"/>
+          <w:lang w:val="en-US"/>
+        </w:rPr>
+        <w:t xml:space="preserve"> bound to Ambient Contract by their Type.</w:t>
+      </w:r>
+    </w:p>
+    <w:p>
+      <w:pPr>
+        <w:rPr>
+          <w:rFonts w:ascii="Arial Unicode MS" w:eastAsia="Arial Unicode MS" w:hAnsi="Arial Unicode MS" w:cs="Arial Unicode MS"/>
+          <w:lang w:val="en-US"/>
+        </w:rPr>
+      </w:pPr>
+      <w:r>
+        <w:rPr>
+          <w:rFonts w:ascii="Arial Unicode MS" w:eastAsia="Arial Unicode MS" w:hAnsi="Arial Unicode MS" w:cs="Arial Unicode MS"/>
+          <w:lang w:val="en-US"/>
+        </w:rPr>
+        <w:t xml:space="preserve">An Ambient property is a "reference": it can participate in setup object ordering (this is configured thanks to </w:t>
+      </w:r>
+      <w:proofErr w:type="spellStart"/>
+      <w:r>
+        <w:rPr>
+          <w:rFonts w:ascii="Arial Unicode MS" w:eastAsia="Arial Unicode MS" w:hAnsi="Arial Unicode MS" w:cs="Arial Unicode MS"/>
+          <w:lang w:val="en-US"/>
+        </w:rPr>
+        <w:t>TrackAmbientPropertiesMode</w:t>
+      </w:r>
+      <w:proofErr w:type="spellEnd"/>
+      <w:r>
+        <w:rPr>
+          <w:rFonts w:ascii="Arial Unicode MS" w:eastAsia="Arial Unicode MS" w:hAnsi="Arial Unicode MS" w:cs="Arial Unicode MS"/>
+          <w:lang w:val="en-US"/>
+        </w:rPr>
+        <w:t>).</w:t>
+      </w:r>
+    </w:p>
+    <w:p>
+      <w:pPr>
+        <w:rPr>
+          <w:rFonts w:ascii="Arial Unicode MS" w:eastAsia="Arial Unicode MS" w:hAnsi="Arial Unicode MS" w:cs="Arial Unicode MS"/>
+          <w:lang w:val="en-US"/>
+        </w:rPr>
+      </w:pPr>
+      <w:r>
+        <w:rPr>
+          <w:rFonts w:ascii="Arial Unicode MS" w:eastAsia="Arial Unicode MS" w:hAnsi="Arial Unicode MS" w:cs="Arial Unicode MS"/>
+          <w:lang w:val="en-US"/>
+        </w:rPr>
+        <w:t xml:space="preserve">When an Ambient Property </w:t>
+      </w:r>
+      <w:r>
+        <w:rPr>
+          <w:rFonts w:ascii="Arial Unicode MS" w:eastAsia="Arial Unicode MS" w:hAnsi="Arial Unicode MS" w:cs="Arial Unicode MS"/>
+          <w:lang w:val="en-US"/>
+        </w:rPr>
+        <w:t xml:space="preserve">is </w:t>
+      </w:r>
+      <w:r>
+        <w:rPr>
+          <w:rFonts w:ascii="Arial Unicode MS" w:eastAsia="Arial Unicode MS" w:hAnsi="Arial Unicode MS" w:cs="Arial Unicode MS"/>
+          <w:lang w:val="en-US"/>
+        </w:rPr>
+        <w:t xml:space="preserve">resolved, we try to locate it in the different containers for an object: </w:t>
+      </w:r>
+    </w:p>
+    <w:p>
+      <w:pPr>
+        <w:rPr>
+          <w:rFonts w:ascii="Arial Unicode MS" w:eastAsia="Arial Unicode MS" w:hAnsi="Arial Unicode MS" w:cs="Arial Unicode MS"/>
+          <w:lang w:val="en-US"/>
+        </w:rPr>
+      </w:pPr>
+      <w:bookmarkStart w:id="0" w:name="_GoBack"/>
+      <w:bookmarkEnd w:id="0"/>
+      <w:r>
+        <w:rPr>
+          <w:rFonts w:ascii="Arial Unicode MS" w:eastAsia="Arial Unicode MS" w:hAnsi="Arial Unicode MS" w:cs="Arial Unicode MS"/>
+          <w:lang w:val="en-US"/>
+        </w:rPr>
+        <w:t xml:space="preserve">- </w:t>
+      </w:r>
+      <w:r>
+        <w:rPr>
+          <w:rFonts w:ascii="Arial Unicode MS" w:eastAsia="Arial Unicode MS" w:hAnsi="Arial Unicode MS" w:cs="Arial Unicode MS"/>
+          <w:lang w:val="en-US"/>
+        </w:rPr>
+        <w:t>The Containers of the specialization and all of their Containers.</w:t>
+      </w:r>
+    </w:p>
+    <w:p>
+      <w:pPr>
+        <w:rPr>
+          <w:rFonts w:ascii="Arial Unicode MS" w:eastAsia="Arial Unicode MS" w:hAnsi="Arial Unicode MS" w:cs="Arial Unicode MS"/>
+          <w:lang w:val="en-US"/>
+        </w:rPr>
+      </w:pPr>
+      <w:r>
+        <w:rPr>
+          <w:rFonts w:ascii="Arial Unicode MS" w:eastAsia="Arial Unicode MS" w:hAnsi="Arial Unicode MS" w:cs="Arial Unicode MS"/>
+          <w:lang w:val="en-US"/>
+        </w:rPr>
+        <w:t xml:space="preserve">- </w:t>
+      </w:r>
+      <w:r>
+        <w:rPr>
+          <w:rFonts w:ascii="Arial Unicode MS" w:eastAsia="Arial Unicode MS" w:hAnsi="Arial Unicode MS" w:cs="Arial Unicode MS"/>
+          <w:lang w:val="en-US"/>
+        </w:rPr>
+        <w:t>The Containers up the generalization chain.</w:t>
+      </w:r>
+    </w:p>
     <w:p>
       <w:pPr>
         <w:rPr>
@@ -8273,6 +8734,119 @@
       </w:rPr>
     </w:lvl>
   </w:abstractNum>
+  <w:abstractNum w:abstractNumId="3">
+    <w:nsid w:val="508A1489"/>
+    <w:multiLevelType w:val="hybridMultilevel"/>
+    <w:tmpl w:val="E8104378"/>
+    <w:lvl w:ilvl="0" w:tplc="040C0001">
+      <w:start w:val="1"/>
+      <w:numFmt w:val="bullet"/>
+      <w:lvlText w:val=""/>
+      <w:lvlJc w:val="left"/>
+      <w:pPr>
+        <w:ind w:left="720" w:hanging="360"/>
+      </w:pPr>
+      <w:rPr>
+        <w:rFonts w:ascii="Symbol" w:hAnsi="Symbol" w:hint="default"/>
+      </w:rPr>
+    </w:lvl>
+    <w:lvl w:ilvl="1" w:tplc="040C0003" w:tentative="1">
+      <w:start w:val="1"/>
+      <w:numFmt w:val="bullet"/>
+      <w:lvlText w:val="o"/>
+      <w:lvlJc w:val="left"/>
+      <w:pPr>
+        <w:ind w:left="1440" w:hanging="360"/>
+      </w:pPr>
+      <w:rPr>
+        <w:rFonts w:ascii="Courier New" w:hAnsi="Courier New" w:cs="Courier New" w:hint="default"/>
+      </w:rPr>
+    </w:lvl>
+    <w:lvl w:ilvl="2" w:tplc="040C0005" w:tentative="1">
+      <w:start w:val="1"/>
+      <w:numFmt w:val="bullet"/>
+      <w:lvlText w:val=""/>
+      <w:lvlJc w:val="left"/>
+      <w:pPr>
+        <w:ind w:left="2160" w:hanging="360"/>
+      </w:pPr>
+      <w:rPr>
+        <w:rFonts w:ascii="Wingdings" w:hAnsi="Wingdings" w:hint="default"/>
+      </w:rPr>
+    </w:lvl>
+    <w:lvl w:ilvl="3" w:tplc="040C0001" w:tentative="1">
+      <w:start w:val="1"/>
+      <w:numFmt w:val="bullet"/>
+      <w:lvlText w:val=""/>
+      <w:lvlJc w:val="left"/>
+      <w:pPr>
+        <w:ind w:left="2880" w:hanging="360"/>
+      </w:pPr>
+      <w:rPr>
+        <w:rFonts w:ascii="Symbol" w:hAnsi="Symbol" w:hint="default"/>
+      </w:rPr>
+    </w:lvl>
+    <w:lvl w:ilvl="4" w:tplc="040C0003" w:tentative="1">
+      <w:start w:val="1"/>
+      <w:numFmt w:val="bullet"/>
+      <w:lvlText w:val="o"/>
+      <w:lvlJc w:val="left"/>
+      <w:pPr>
+        <w:ind w:left="3600" w:hanging="360"/>
+      </w:pPr>
+      <w:rPr>
+        <w:rFonts w:ascii="Courier New" w:hAnsi="Courier New" w:cs="Courier New" w:hint="default"/>
+      </w:rPr>
+    </w:lvl>
+    <w:lvl w:ilvl="5" w:tplc="040C0005" w:tentative="1">
+      <w:start w:val="1"/>
+      <w:numFmt w:val="bullet"/>
+      <w:lvlText w:val=""/>
+      <w:lvlJc w:val="left"/>
+      <w:pPr>
+        <w:ind w:left="4320" w:hanging="360"/>
+      </w:pPr>
+      <w:rPr>
+        <w:rFonts w:ascii="Wingdings" w:hAnsi="Wingdings" w:hint="default"/>
+      </w:rPr>
+    </w:lvl>
+    <w:lvl w:ilvl="6" w:tplc="040C0001" w:tentative="1">
+      <w:start w:val="1"/>
+      <w:numFmt w:val="bullet"/>
+      <w:lvlText w:val=""/>
+      <w:lvlJc w:val="left"/>
+      <w:pPr>
+        <w:ind w:left="5040" w:hanging="360"/>
+      </w:pPr>
+      <w:rPr>
+        <w:rFonts w:ascii="Symbol" w:hAnsi="Symbol" w:hint="default"/>
+      </w:rPr>
+    </w:lvl>
+    <w:lvl w:ilvl="7" w:tplc="040C0003" w:tentative="1">
+      <w:start w:val="1"/>
+      <w:numFmt w:val="bullet"/>
+      <w:lvlText w:val="o"/>
+      <w:lvlJc w:val="left"/>
+      <w:pPr>
+        <w:ind w:left="5760" w:hanging="360"/>
+      </w:pPr>
+      <w:rPr>
+        <w:rFonts w:ascii="Courier New" w:hAnsi="Courier New" w:cs="Courier New" w:hint="default"/>
+      </w:rPr>
+    </w:lvl>
+    <w:lvl w:ilvl="8" w:tplc="040C0005" w:tentative="1">
+      <w:start w:val="1"/>
+      <w:numFmt w:val="bullet"/>
+      <w:lvlText w:val=""/>
+      <w:lvlJc w:val="left"/>
+      <w:pPr>
+        <w:ind w:left="6480" w:hanging="360"/>
+      </w:pPr>
+      <w:rPr>
+        <w:rFonts w:ascii="Wingdings" w:hAnsi="Wingdings" w:hint="default"/>
+      </w:rPr>
+    </w:lvl>
+  </w:abstractNum>
   <w:num w:numId="1">
     <w:abstractNumId w:val="0"/>
   </w:num>
@@ -8281,6 +8855,9 @@
   </w:num>
   <w:num w:numId="3">
     <w:abstractNumId w:val="1"/>
+  </w:num>
+  <w:num w:numId="4">
+    <w:abstractNumId w:val="3"/>
   </w:num>
 </w:numbering>
 </file>

</xml_diff>

<commit_message>
Preparation for [AmbientContract] injections.
</commit_message>
<xml_diff>
--- a/Conception.docx
+++ b/Conception.docx
@@ -1875,6 +1875,40 @@
         </w:rPr>
         <w:t>Ambient Properties can now participate in dependencies.</w:t>
       </w:r>
+    </w:p>
+    <w:p>
+      <w:pPr>
+        <w:rPr>
+          <w:lang w:val="en-US"/>
+        </w:rPr>
+      </w:pPr>
+      <w:r>
+        <w:rPr>
+          <w:lang w:val="en-US"/>
+        </w:rPr>
+        <w:t xml:space="preserve">As of start of December, this has changed with the introduction of </w:t>
+      </w:r>
+      <w:proofErr w:type="spellStart"/>
+      <w:r>
+        <w:rPr>
+          <w:lang w:val="en-US"/>
+        </w:rPr>
+        <w:t>StObjProperties</w:t>
+      </w:r>
+      <w:proofErr w:type="spellEnd"/>
+      <w:r>
+        <w:rPr>
+          <w:lang w:val="en-US"/>
+        </w:rPr>
+        <w:t>.</w:t>
+      </w:r>
+    </w:p>
+    <w:p>
+      <w:pPr>
+        <w:rPr>
+          <w:lang w:val="en-US"/>
+        </w:rPr>
+      </w:pPr>
     </w:p>
     <w:tbl>
       <w:tblPr>
@@ -2687,6 +2721,7 @@
           <w:rFonts w:ascii="Arial Unicode MS" w:eastAsia="Arial Unicode MS" w:hAnsi="Arial Unicode MS" w:cs="Arial Unicode MS"/>
           <w:lang w:val="en-US"/>
         </w:rPr>
+        <w:lastRenderedPageBreak/>
         <w:t>Context-Location naming.</w:t>
       </w:r>
       <w:proofErr w:type="gramEnd"/>
@@ -2703,7 +2738,6 @@
           <w:rFonts w:ascii="Arial Unicode MS" w:eastAsia="Arial Unicode MS" w:hAnsi="Arial Unicode MS" w:cs="Arial Unicode MS"/>
           <w:lang w:val="en-US"/>
         </w:rPr>
-        <w:lastRenderedPageBreak/>
         <w:t xml:space="preserve">Eventually on November 17, 2012, projection from objects participating to setup into dependency </w:t>
       </w:r>
       <w:proofErr w:type="spellStart"/>
@@ -2743,14 +2777,51 @@
           <w:rFonts w:ascii="Arial Unicode MS" w:eastAsia="Arial Unicode MS" w:hAnsi="Arial Unicode MS" w:cs="Arial Unicode MS"/>
           <w:lang w:val="en-US"/>
         </w:rPr>
-        <w:t>…</w:t>
-      </w:r>
-      <w:r>
-        <w:rPr>
-          <w:rFonts w:ascii="Arial Unicode MS" w:eastAsia="Arial Unicode MS" w:hAnsi="Arial Unicode MS" w:cs="Arial Unicode MS"/>
-          <w:lang w:val="en-US"/>
-        </w:rPr>
-        <w:t xml:space="preserve"> and it took me too much time to exhibit it.</w:t>
+        <w:t>.</w:t>
+      </w:r>
+      <w:r>
+        <w:rPr>
+          <w:rFonts w:ascii="Arial Unicode MS" w:eastAsia="Arial Unicode MS" w:hAnsi="Arial Unicode MS" w:cs="Arial Unicode MS"/>
+          <w:lang w:val="en-US"/>
+        </w:rPr>
+        <w:t xml:space="preserve"> </w:t>
+      </w:r>
+      <w:r>
+        <w:rPr>
+          <w:rFonts w:ascii="Arial Unicode MS" w:eastAsia="Arial Unicode MS" w:hAnsi="Arial Unicode MS" w:cs="Arial Unicode MS"/>
+          <w:lang w:val="en-US"/>
+        </w:rPr>
+        <w:t>(</w:t>
+      </w:r>
+      <w:proofErr w:type="gramStart"/>
+      <w:r>
+        <w:rPr>
+          <w:rFonts w:ascii="Arial Unicode MS" w:eastAsia="Arial Unicode MS" w:hAnsi="Arial Unicode MS" w:cs="Arial Unicode MS"/>
+          <w:lang w:val="en-US"/>
+        </w:rPr>
+        <w:t>and</w:t>
+      </w:r>
+      <w:proofErr w:type="gramEnd"/>
+      <w:r>
+        <w:rPr>
+          <w:rFonts w:ascii="Arial Unicode MS" w:eastAsia="Arial Unicode MS" w:hAnsi="Arial Unicode MS" w:cs="Arial Unicode MS"/>
+          <w:lang w:val="en-US"/>
+        </w:rPr>
+        <w:t xml:space="preserve"> it took me too much time to exhibit it</w:t>
+      </w:r>
+      <w:r>
+        <w:rPr>
+          <w:rFonts w:ascii="Arial Unicode MS" w:eastAsia="Arial Unicode MS" w:hAnsi="Arial Unicode MS" w:cs="Arial Unicode MS"/>
+          <w:lang w:val="en-US"/>
+        </w:rPr>
+        <w:t>!)</w:t>
+      </w:r>
+      <w:r>
+        <w:rPr>
+          <w:rFonts w:ascii="Arial Unicode MS" w:eastAsia="Arial Unicode MS" w:hAnsi="Arial Unicode MS" w:cs="Arial Unicode MS"/>
+          <w:lang w:val="en-US"/>
+        </w:rPr>
+        <w:t>.</w:t>
       </w:r>
     </w:p>
     <w:p>
@@ -3236,6 +3307,7 @@
           <w:rFonts w:ascii="Arial Unicode MS" w:eastAsia="Arial Unicode MS" w:hAnsi="Arial Unicode MS" w:cs="Arial Unicode MS"/>
           <w:lang w:val="en-US"/>
         </w:rPr>
+        <w:lastRenderedPageBreak/>
         <w:t>Rules are:</w:t>
       </w:r>
     </w:p>
@@ -3251,7 +3323,6 @@
           <w:rFonts w:ascii="Arial Unicode MS" w:eastAsia="Arial Unicode MS" w:hAnsi="Arial Unicode MS" w:cs="Arial Unicode MS"/>
           <w:lang w:val="en-US"/>
         </w:rPr>
-        <w:lastRenderedPageBreak/>
         <w:t xml:space="preserve">Null Context </w:t>
       </w:r>
       <w:r>
@@ -5231,6 +5302,7 @@
                 <w:rFonts w:ascii="Arial Unicode MS" w:eastAsia="Arial Unicode MS" w:hAnsi="Arial Unicode MS" w:cs="Arial Unicode MS"/>
                 <w:lang w:val="en-US"/>
               </w:rPr>
+              <w:lastRenderedPageBreak/>
               <w:t>-</w:t>
             </w:r>
           </w:p>
@@ -5402,7 +5474,6 @@
                 <w:rFonts w:ascii="Arial Unicode MS" w:eastAsia="Arial Unicode MS" w:hAnsi="Arial Unicode MS" w:cs="Arial Unicode MS"/>
                 <w:lang w:val="en-US"/>
               </w:rPr>
-              <w:lastRenderedPageBreak/>
               <w:t>[X]</w:t>
             </w:r>
             <w:proofErr w:type="spellStart"/>
@@ -7650,7 +7721,15 @@
                 <w:rFonts w:ascii="Arial Unicode MS" w:eastAsia="Arial Unicode MS" w:hAnsi="Arial Unicode MS" w:cs="Arial Unicode MS"/>
                 <w:lang w:val="en-US"/>
               </w:rPr>
-              <w:t xml:space="preserve"> is Unknown, location is left unchanged</w:t>
+              <w:t xml:space="preserve"> is Unknown, location is left </w:t>
+            </w:r>
+            <w:r>
+              <w:rPr>
+                <w:rFonts w:ascii="Arial Unicode MS" w:eastAsia="Arial Unicode MS" w:hAnsi="Arial Unicode MS" w:cs="Arial Unicode MS"/>
+                <w:lang w:val="en-US"/>
+              </w:rPr>
+              <w:lastRenderedPageBreak/>
+              <w:t>unchanged</w:t>
             </w:r>
             <w:r>
               <w:rPr>
@@ -7679,6 +7758,7 @@
                 <w:rFonts w:ascii="Arial Unicode MS" w:eastAsia="Arial Unicode MS" w:hAnsi="Arial Unicode MS" w:cs="Arial Unicode MS"/>
                 <w:lang w:val="en-US"/>
               </w:rPr>
+              <w:lastRenderedPageBreak/>
               <w:t>-</w:t>
             </w:r>
             <w:r>
@@ -7776,15 +7856,7 @@
                 <w:rFonts w:ascii="Arial Unicode MS" w:eastAsia="Arial Unicode MS" w:hAnsi="Arial Unicode MS" w:cs="Arial Unicode MS"/>
                 <w:lang w:val="en-US"/>
               </w:rPr>
-              <w:t xml:space="preserve">Going up the </w:t>
-            </w:r>
-            <w:r>
-              <w:rPr>
-                <w:rFonts w:ascii="Arial Unicode MS" w:eastAsia="Arial Unicode MS" w:hAnsi="Arial Unicode MS" w:cs="Arial Unicode MS"/>
-                <w:lang w:val="en-US"/>
-              </w:rPr>
-              <w:lastRenderedPageBreak/>
-              <w:t>path above the root location is an exception.</w:t>
+              <w:t>Going up the path above the root location is an exception.</w:t>
             </w:r>
           </w:p>
         </w:tc>
@@ -7806,7 +7878,6 @@
                 <w:rFonts w:ascii="Arial Unicode MS" w:eastAsia="Arial Unicode MS" w:hAnsi="Arial Unicode MS" w:cs="Arial Unicode MS"/>
                 <w:lang w:val="en-US"/>
               </w:rPr>
-              <w:lastRenderedPageBreak/>
               <w:t>--</w:t>
             </w:r>
             <w:r>
@@ -8128,6 +8199,20 @@
         </w:rPr>
         <w:t xml:space="preserve"> property is</w:t>
       </w:r>
+      <w:r>
+        <w:rPr>
+          <w:rFonts w:ascii="Arial Unicode MS" w:eastAsia="Arial Unicode MS" w:hAnsi="Arial Unicode MS" w:cs="Arial Unicode MS"/>
+          <w:lang w:val="en-US"/>
+        </w:rPr>
+        <w:t xml:space="preserve"> </w:t>
+      </w:r>
+      <w:r>
+        <w:rPr>
+          <w:rFonts w:ascii="Arial Unicode MS" w:eastAsia="Arial Unicode MS" w:hAnsi="Arial Unicode MS" w:cs="Arial Unicode MS"/>
+          <w:lang w:val="en-US"/>
+        </w:rPr>
+        <w:t xml:space="preserve">associated to an object instance, it is much more like a standard "inherited" property of the structured object. </w:t>
+      </w:r>
     </w:p>
     <w:p>
       <w:pPr>
@@ -8136,13 +8221,98 @@
           <w:lang w:val="en-US"/>
         </w:rPr>
       </w:pPr>
+      <w:proofErr w:type="spellStart"/>
+      <w:r>
+        <w:rPr>
+          <w:rFonts w:ascii="Arial Unicode MS" w:eastAsia="Arial Unicode MS" w:hAnsi="Arial Unicode MS" w:cs="Arial Unicode MS"/>
+          <w:lang w:val="en-US"/>
+        </w:rPr>
+        <w:t>StObj</w:t>
+      </w:r>
+      <w:proofErr w:type="spellEnd"/>
+      <w:r>
+        <w:rPr>
+          <w:rFonts w:ascii="Arial Unicode MS" w:eastAsia="Arial Unicode MS" w:hAnsi="Arial Unicode MS" w:cs="Arial Unicode MS"/>
+          <w:lang w:val="en-US"/>
+        </w:rPr>
+        <w:t xml:space="preserve"> properties are </w:t>
+      </w:r>
+      <w:proofErr w:type="spellStart"/>
+      <w:r>
+        <w:rPr>
+          <w:rFonts w:ascii="Arial Unicode MS" w:eastAsia="Arial Unicode MS" w:hAnsi="Arial Unicode MS" w:cs="Arial Unicode MS"/>
+          <w:lang w:val="en-US"/>
+        </w:rPr>
+        <w:t>explicitely</w:t>
+      </w:r>
+      <w:proofErr w:type="spellEnd"/>
+      <w:r>
+        <w:rPr>
+          <w:rFonts w:ascii="Arial Unicode MS" w:eastAsia="Arial Unicode MS" w:hAnsi="Arial Unicode MS" w:cs="Arial Unicode MS"/>
+          <w:lang w:val="en-US"/>
+        </w:rPr>
+        <w:t xml:space="preserve"> set from </w:t>
+      </w:r>
+      <w:proofErr w:type="spellStart"/>
+      <w:r>
+        <w:rPr>
+          <w:rFonts w:ascii="Arial Unicode MS" w:eastAsia="Arial Unicode MS" w:hAnsi="Arial Unicode MS" w:cs="Arial Unicode MS"/>
+          <w:lang w:val="en-US"/>
+        </w:rPr>
+        <w:t>IStObjStructuralConfigurator</w:t>
+      </w:r>
+      <w:proofErr w:type="spellEnd"/>
+      <w:r>
+        <w:rPr>
+          <w:rFonts w:ascii="Arial Unicode MS" w:eastAsia="Arial Unicode MS" w:hAnsi="Arial Unicode MS" w:cs="Arial Unicode MS"/>
+          <w:lang w:val="en-US"/>
+        </w:rPr>
+        <w:t xml:space="preserve"> via</w:t>
+      </w:r>
+      <w:r>
+        <w:rPr>
+          <w:rFonts w:ascii="Arial Unicode MS" w:eastAsia="Arial Unicode MS" w:hAnsi="Arial Unicode MS" w:cs="Arial Unicode MS"/>
+          <w:lang w:val="en-US"/>
+        </w:rPr>
+        <w:t xml:space="preserve"> </w:t>
+      </w:r>
+      <w:proofErr w:type="spellStart"/>
+      <w:r>
+        <w:rPr>
+          <w:rFonts w:ascii="Arial Unicode MS" w:eastAsia="Arial Unicode MS" w:hAnsi="Arial Unicode MS" w:cs="Arial Unicode MS"/>
+          <w:lang w:val="en-US"/>
+        </w:rPr>
+        <w:t>IStObjMutableItem.SetStObjPropertyValue</w:t>
+      </w:r>
+      <w:proofErr w:type="spellEnd"/>
+      <w:r>
+        <w:rPr>
+          <w:rFonts w:ascii="Arial Unicode MS" w:eastAsia="Arial Unicode MS" w:hAnsi="Arial Unicode MS" w:cs="Arial Unicode MS"/>
+          <w:lang w:val="en-US"/>
+        </w:rPr>
+        <w:t xml:space="preserve"> whereas Ambient property </w:t>
+      </w:r>
       <w:proofErr w:type="gramStart"/>
       <w:r>
         <w:rPr>
           <w:rFonts w:ascii="Arial Unicode MS" w:eastAsia="Arial Unicode MS" w:hAnsi="Arial Unicode MS" w:cs="Arial Unicode MS"/>
           <w:lang w:val="en-US"/>
         </w:rPr>
-        <w:t>associated</w:t>
+        <w:t xml:space="preserve">are </w:t>
+      </w:r>
+      <w:r>
+        <w:rPr>
+          <w:rFonts w:ascii="Arial Unicode MS" w:eastAsia="Arial Unicode MS" w:hAnsi="Arial Unicode MS" w:cs="Arial Unicode MS"/>
+          <w:lang w:val="en-US"/>
+        </w:rPr>
+        <w:t xml:space="preserve"> </w:t>
+      </w:r>
+      <w:r>
+        <w:rPr>
+          <w:rFonts w:ascii="Arial Unicode MS" w:eastAsia="Arial Unicode MS" w:hAnsi="Arial Unicode MS" w:cs="Arial Unicode MS"/>
+          <w:lang w:val="en-US"/>
+        </w:rPr>
+        <w:t>typically</w:t>
       </w:r>
       <w:proofErr w:type="gramEnd"/>
       <w:r>
@@ -8150,7 +8320,7 @@
           <w:rFonts w:ascii="Arial Unicode MS" w:eastAsia="Arial Unicode MS" w:hAnsi="Arial Unicode MS" w:cs="Arial Unicode MS"/>
           <w:lang w:val="en-US"/>
         </w:rPr>
-        <w:t xml:space="preserve"> to an object instance, it is much more like a standard "inherited" property of the structured object. </w:t>
+        <w:t xml:space="preserve"> bound to Ambient Contract by their Type.</w:t>
       </w:r>
     </w:p>
     <w:p>
@@ -8160,13 +8330,20 @@
           <w:lang w:val="en-US"/>
         </w:rPr>
       </w:pPr>
+      <w:r>
+        <w:rPr>
+          <w:rFonts w:ascii="Arial Unicode MS" w:eastAsia="Arial Unicode MS" w:hAnsi="Arial Unicode MS" w:cs="Arial Unicode MS"/>
+          <w:lang w:val="en-US"/>
+        </w:rPr>
+        <w:t xml:space="preserve">An Ambient property is a "reference": it can participate in setup object ordering (this is configured thanks to </w:t>
+      </w:r>
       <w:proofErr w:type="spellStart"/>
       <w:r>
         <w:rPr>
           <w:rFonts w:ascii="Arial Unicode MS" w:eastAsia="Arial Unicode MS" w:hAnsi="Arial Unicode MS" w:cs="Arial Unicode MS"/>
           <w:lang w:val="en-US"/>
         </w:rPr>
-        <w:t>StObj</w:t>
+        <w:t>TrackAmbientPropertiesMode</w:t>
       </w:r>
       <w:proofErr w:type="spellEnd"/>
       <w:r>
@@ -8174,92 +8351,7 @@
           <w:rFonts w:ascii="Arial Unicode MS" w:eastAsia="Arial Unicode MS" w:hAnsi="Arial Unicode MS" w:cs="Arial Unicode MS"/>
           <w:lang w:val="en-US"/>
         </w:rPr>
-        <w:t xml:space="preserve"> properties are </w:t>
-      </w:r>
-      <w:proofErr w:type="spellStart"/>
-      <w:r>
-        <w:rPr>
-          <w:rFonts w:ascii="Arial Unicode MS" w:eastAsia="Arial Unicode MS" w:hAnsi="Arial Unicode MS" w:cs="Arial Unicode MS"/>
-          <w:lang w:val="en-US"/>
-        </w:rPr>
-        <w:t>explicitely</w:t>
-      </w:r>
-      <w:proofErr w:type="spellEnd"/>
-      <w:r>
-        <w:rPr>
-          <w:rFonts w:ascii="Arial Unicode MS" w:eastAsia="Arial Unicode MS" w:hAnsi="Arial Unicode MS" w:cs="Arial Unicode MS"/>
-          <w:lang w:val="en-US"/>
-        </w:rPr>
-        <w:t xml:space="preserve"> set from </w:t>
-      </w:r>
-      <w:proofErr w:type="spellStart"/>
-      <w:r>
-        <w:rPr>
-          <w:rFonts w:ascii="Arial Unicode MS" w:eastAsia="Arial Unicode MS" w:hAnsi="Arial Unicode MS" w:cs="Arial Unicode MS"/>
-          <w:lang w:val="en-US"/>
-        </w:rPr>
-        <w:t>IStObjStructuralConfigurator</w:t>
-      </w:r>
-      <w:proofErr w:type="spellEnd"/>
-      <w:r>
-        <w:rPr>
-          <w:rFonts w:ascii="Arial Unicode MS" w:eastAsia="Arial Unicode MS" w:hAnsi="Arial Unicode MS" w:cs="Arial Unicode MS"/>
-          <w:lang w:val="en-US"/>
-        </w:rPr>
-        <w:t xml:space="preserve"> via</w:t>
-      </w:r>
-      <w:r>
-        <w:rPr>
-          <w:rFonts w:ascii="Arial Unicode MS" w:eastAsia="Arial Unicode MS" w:hAnsi="Arial Unicode MS" w:cs="Arial Unicode MS"/>
-          <w:lang w:val="en-US"/>
-        </w:rPr>
-        <w:t xml:space="preserve"> </w:t>
-      </w:r>
-      <w:proofErr w:type="spellStart"/>
-      <w:r>
-        <w:rPr>
-          <w:rFonts w:ascii="Arial Unicode MS" w:eastAsia="Arial Unicode MS" w:hAnsi="Arial Unicode MS" w:cs="Arial Unicode MS"/>
-          <w:lang w:val="en-US"/>
-        </w:rPr>
-        <w:t>IStObjMutableItem.SetStObjPropertyValue</w:t>
-      </w:r>
-      <w:proofErr w:type="spellEnd"/>
-      <w:r>
-        <w:rPr>
-          <w:rFonts w:ascii="Arial Unicode MS" w:eastAsia="Arial Unicode MS" w:hAnsi="Arial Unicode MS" w:cs="Arial Unicode MS"/>
-          <w:lang w:val="en-US"/>
-        </w:rPr>
-        <w:t xml:space="preserve"> whereas Ambient property </w:t>
-      </w:r>
-      <w:proofErr w:type="gramStart"/>
-      <w:r>
-        <w:rPr>
-          <w:rFonts w:ascii="Arial Unicode MS" w:eastAsia="Arial Unicode MS" w:hAnsi="Arial Unicode MS" w:cs="Arial Unicode MS"/>
-          <w:lang w:val="en-US"/>
-        </w:rPr>
-        <w:t xml:space="preserve">are </w:t>
-      </w:r>
-      <w:r>
-        <w:rPr>
-          <w:rFonts w:ascii="Arial Unicode MS" w:eastAsia="Arial Unicode MS" w:hAnsi="Arial Unicode MS" w:cs="Arial Unicode MS"/>
-          <w:lang w:val="en-US"/>
-        </w:rPr>
-        <w:t xml:space="preserve"> </w:t>
-      </w:r>
-      <w:r>
-        <w:rPr>
-          <w:rFonts w:ascii="Arial Unicode MS" w:eastAsia="Arial Unicode MS" w:hAnsi="Arial Unicode MS" w:cs="Arial Unicode MS"/>
-          <w:lang w:val="en-US"/>
-        </w:rPr>
-        <w:t>typically</w:t>
-      </w:r>
-      <w:proofErr w:type="gramEnd"/>
-      <w:r>
-        <w:rPr>
-          <w:rFonts w:ascii="Arial Unicode MS" w:eastAsia="Arial Unicode MS" w:hAnsi="Arial Unicode MS" w:cs="Arial Unicode MS"/>
-          <w:lang w:val="en-US"/>
-        </w:rPr>
-        <w:t xml:space="preserve"> bound to Ambient Contract by their Type.</w:t>
+        <w:t>).</w:t>
       </w:r>
     </w:p>
     <w:p>
@@ -8274,23 +8366,21 @@
           <w:rFonts w:ascii="Arial Unicode MS" w:eastAsia="Arial Unicode MS" w:hAnsi="Arial Unicode MS" w:cs="Arial Unicode MS"/>
           <w:lang w:val="en-US"/>
         </w:rPr>
-        <w:t xml:space="preserve">An Ambient property is a "reference": it can participate in setup object ordering (this is configured thanks to </w:t>
-      </w:r>
-      <w:proofErr w:type="spellStart"/>
-      <w:r>
-        <w:rPr>
-          <w:rFonts w:ascii="Arial Unicode MS" w:eastAsia="Arial Unicode MS" w:hAnsi="Arial Unicode MS" w:cs="Arial Unicode MS"/>
-          <w:lang w:val="en-US"/>
-        </w:rPr>
-        <w:t>TrackAmbientPropertiesMode</w:t>
-      </w:r>
-      <w:proofErr w:type="spellEnd"/>
-      <w:r>
-        <w:rPr>
-          <w:rFonts w:ascii="Arial Unicode MS" w:eastAsia="Arial Unicode MS" w:hAnsi="Arial Unicode MS" w:cs="Arial Unicode MS"/>
-          <w:lang w:val="en-US"/>
-        </w:rPr>
-        <w:t>).</w:t>
+        <w:t xml:space="preserve">When an Ambient Property </w:t>
+      </w:r>
+      <w:r>
+        <w:rPr>
+          <w:rFonts w:ascii="Arial Unicode MS" w:eastAsia="Arial Unicode MS" w:hAnsi="Arial Unicode MS" w:cs="Arial Unicode MS"/>
+          <w:lang w:val="en-US"/>
+        </w:rPr>
+        <w:t xml:space="preserve">is </w:t>
+      </w:r>
+      <w:r>
+        <w:rPr>
+          <w:rFonts w:ascii="Arial Unicode MS" w:eastAsia="Arial Unicode MS" w:hAnsi="Arial Unicode MS" w:cs="Arial Unicode MS"/>
+          <w:lang w:val="en-US"/>
+        </w:rPr>
+        <w:t xml:space="preserve">resolved, we try to locate it in the different containers for an object: </w:t>
       </w:r>
     </w:p>
     <w:p>
@@ -8305,21 +8395,14 @@
           <w:rFonts w:ascii="Arial Unicode MS" w:eastAsia="Arial Unicode MS" w:hAnsi="Arial Unicode MS" w:cs="Arial Unicode MS"/>
           <w:lang w:val="en-US"/>
         </w:rPr>
-        <w:t xml:space="preserve">When an Ambient Property </w:t>
-      </w:r>
-      <w:r>
-        <w:rPr>
-          <w:rFonts w:ascii="Arial Unicode MS" w:eastAsia="Arial Unicode MS" w:hAnsi="Arial Unicode MS" w:cs="Arial Unicode MS"/>
-          <w:lang w:val="en-US"/>
-        </w:rPr>
-        <w:t xml:space="preserve">is </w:t>
-      </w:r>
-      <w:r>
-        <w:rPr>
-          <w:rFonts w:ascii="Arial Unicode MS" w:eastAsia="Arial Unicode MS" w:hAnsi="Arial Unicode MS" w:cs="Arial Unicode MS"/>
-          <w:lang w:val="en-US"/>
-        </w:rPr>
-        <w:t xml:space="preserve">resolved, we try to locate it in the different containers for an object: </w:t>
+        <w:t xml:space="preserve">- </w:t>
+      </w:r>
+      <w:r>
+        <w:rPr>
+          <w:rFonts w:ascii="Arial Unicode MS" w:eastAsia="Arial Unicode MS" w:hAnsi="Arial Unicode MS" w:cs="Arial Unicode MS"/>
+          <w:lang w:val="en-US"/>
+        </w:rPr>
+        <w:t>The Containers of the specialization and all of their Containers.</w:t>
       </w:r>
     </w:p>
     <w:p>
@@ -8329,52 +8412,61 @@
           <w:lang w:val="en-US"/>
         </w:rPr>
       </w:pPr>
+      <w:r>
+        <w:rPr>
+          <w:rFonts w:ascii="Arial Unicode MS" w:eastAsia="Arial Unicode MS" w:hAnsi="Arial Unicode MS" w:cs="Arial Unicode MS"/>
+          <w:lang w:val="en-US"/>
+        </w:rPr>
+        <w:t xml:space="preserve">- </w:t>
+      </w:r>
+      <w:r>
+        <w:rPr>
+          <w:rFonts w:ascii="Arial Unicode MS" w:eastAsia="Arial Unicode MS" w:hAnsi="Arial Unicode MS" w:cs="Arial Unicode MS"/>
+          <w:lang w:val="en-US"/>
+        </w:rPr>
+        <w:t>The Containers up the generalization chain.</w:t>
+      </w:r>
+    </w:p>
+    <w:p>
+      <w:pPr>
+        <w:rPr>
+          <w:rFonts w:ascii="Arial Unicode MS" w:eastAsia="Arial Unicode MS" w:hAnsi="Arial Unicode MS" w:cs="Arial Unicode MS"/>
+          <w:lang w:val="en-US"/>
+        </w:rPr>
+      </w:pPr>
+      <w:r>
+        <w:rPr>
+          <w:rFonts w:ascii="Arial Unicode MS" w:eastAsia="Arial Unicode MS" w:hAnsi="Arial Unicode MS" w:cs="Arial Unicode MS"/>
+          <w:lang w:val="en-US"/>
+        </w:rPr>
+        <w:t xml:space="preserve">(This is the same as </w:t>
+      </w:r>
+      <w:proofErr w:type="spellStart"/>
+      <w:r>
+        <w:rPr>
+          <w:rFonts w:ascii="Arial Unicode MS" w:eastAsia="Arial Unicode MS" w:hAnsi="Arial Unicode MS" w:cs="Arial Unicode MS"/>
+          <w:lang w:val="en-US"/>
+        </w:rPr>
+        <w:t>StObjProperties</w:t>
+      </w:r>
+      <w:proofErr w:type="spellEnd"/>
+      <w:r>
+        <w:rPr>
+          <w:rFonts w:ascii="Arial Unicode MS" w:eastAsia="Arial Unicode MS" w:hAnsi="Arial Unicode MS" w:cs="Arial Unicode MS"/>
+          <w:lang w:val="en-US"/>
+        </w:rPr>
+        <w:t>).</w:t>
+      </w:r>
+    </w:p>
+    <w:p>
+      <w:pPr>
+        <w:rPr>
+          <w:rFonts w:ascii="Arial Unicode MS" w:eastAsia="Arial Unicode MS" w:hAnsi="Arial Unicode MS" w:cs="Arial Unicode MS"/>
+          <w:lang w:val="en-US"/>
+        </w:rPr>
+      </w:pPr>
       <w:bookmarkStart w:id="0" w:name="_GoBack"/>
       <w:bookmarkEnd w:id="0"/>
-      <w:r>
-        <w:rPr>
-          <w:rFonts w:ascii="Arial Unicode MS" w:eastAsia="Arial Unicode MS" w:hAnsi="Arial Unicode MS" w:cs="Arial Unicode MS"/>
-          <w:lang w:val="en-US"/>
-        </w:rPr>
-        <w:t xml:space="preserve">- </w:t>
-      </w:r>
-      <w:r>
-        <w:rPr>
-          <w:rFonts w:ascii="Arial Unicode MS" w:eastAsia="Arial Unicode MS" w:hAnsi="Arial Unicode MS" w:cs="Arial Unicode MS"/>
-          <w:lang w:val="en-US"/>
-        </w:rPr>
-        <w:t>The Containers of the specialization and all of their Containers.</w:t>
-      </w:r>
-    </w:p>
-    <w:p>
-      <w:pPr>
-        <w:rPr>
-          <w:rFonts w:ascii="Arial Unicode MS" w:eastAsia="Arial Unicode MS" w:hAnsi="Arial Unicode MS" w:cs="Arial Unicode MS"/>
-          <w:lang w:val="en-US"/>
-        </w:rPr>
-      </w:pPr>
-      <w:r>
-        <w:rPr>
-          <w:rFonts w:ascii="Arial Unicode MS" w:eastAsia="Arial Unicode MS" w:hAnsi="Arial Unicode MS" w:cs="Arial Unicode MS"/>
-          <w:lang w:val="en-US"/>
-        </w:rPr>
-        <w:t xml:space="preserve">- </w:t>
-      </w:r>
-      <w:r>
-        <w:rPr>
-          <w:rFonts w:ascii="Arial Unicode MS" w:eastAsia="Arial Unicode MS" w:hAnsi="Arial Unicode MS" w:cs="Arial Unicode MS"/>
-          <w:lang w:val="en-US"/>
-        </w:rPr>
-        <w:t>The Containers up the generalization chain.</w:t>
-      </w:r>
-    </w:p>
-    <w:p>
-      <w:pPr>
-        <w:rPr>
-          <w:rFonts w:ascii="Arial Unicode MS" w:eastAsia="Arial Unicode MS" w:hAnsi="Arial Unicode MS" w:cs="Arial Unicode MS"/>
-          <w:lang w:val="en-US"/>
-        </w:rPr>
-      </w:pPr>
     </w:p>
     <w:p>
       <w:pPr>

</xml_diff>

<commit_message>
Updated doc & package 1.1.2
</commit_message>
<xml_diff>
--- a/Conception.docx
+++ b/Conception.docx
@@ -1902,6 +1902,454 @@
         </w:rPr>
         <w:t>.</w:t>
       </w:r>
+    </w:p>
+    <w:p>
+      <w:pPr>
+        <w:autoSpaceDE w:val="0"/>
+        <w:autoSpaceDN w:val="0"/>
+        <w:adjustRightInd w:val="0"/>
+        <w:spacing w:after="0" w:line="240" w:lineRule="auto"/>
+        <w:rPr>
+          <w:lang w:val="en-US"/>
+        </w:rPr>
+      </w:pPr>
+      <w:r>
+        <w:rPr>
+          <w:lang w:val="en-US"/>
+        </w:rPr>
+        <w:t xml:space="preserve">As of </w:t>
+      </w:r>
+      <w:r>
+        <w:rPr>
+          <w:lang w:val="en-US"/>
+        </w:rPr>
+        <w:t>December 4</w:t>
+      </w:r>
+      <w:r>
+        <w:rPr>
+          <w:vertAlign w:val="superscript"/>
+          <w:lang w:val="en-US"/>
+        </w:rPr>
+        <w:t>th</w:t>
+      </w:r>
+      <w:r>
+        <w:rPr>
+          <w:lang w:val="en-US"/>
+        </w:rPr>
+        <w:t xml:space="preserve">, </w:t>
+      </w:r>
+      <w:r>
+        <w:rPr>
+          <w:lang w:val="en-US"/>
+        </w:rPr>
+        <w:t xml:space="preserve">2010, </w:t>
+      </w:r>
+      <w:r>
+        <w:rPr>
+          <w:lang w:val="en-US"/>
+        </w:rPr>
+        <w:t xml:space="preserve">the </w:t>
+      </w:r>
+      <w:r>
+        <w:rPr>
+          <w:lang w:val="en-US"/>
+        </w:rPr>
+        <w:t>whole process</w:t>
+      </w:r>
+      <w:r>
+        <w:rPr>
+          <w:lang w:val="en-US"/>
+        </w:rPr>
+        <w:t xml:space="preserve"> is:</w:t>
+      </w:r>
+    </w:p>
+    <w:p>
+      <w:pPr>
+        <w:rPr>
+          <w:lang w:val="en-US"/>
+        </w:rPr>
+      </w:pPr>
+    </w:p>
+    <w:p>
+      <w:pPr>
+        <w:rPr>
+          <w:lang w:val="en-US"/>
+        </w:rPr>
+      </w:pPr>
+    </w:p>
+    <w:p>
+      <w:pPr>
+        <w:rPr>
+          <w:lang w:val="en-US"/>
+        </w:rPr>
+      </w:pPr>
+      <w:proofErr w:type="spellStart"/>
+      <w:r>
+        <w:rPr>
+          <w:lang w:val="en-US"/>
+        </w:rPr>
+        <w:t>AssemblyRegisterer</w:t>
+      </w:r>
+      <w:proofErr w:type="spellEnd"/>
+    </w:p>
+    <w:p>
+      <w:pPr>
+        <w:rPr>
+          <w:lang w:val="en-US"/>
+        </w:rPr>
+      </w:pPr>
+      <w:r>
+        <w:rPr>
+          <w:lang w:val="en-US"/>
+        </w:rPr>
+        <w:tab/>
+      </w:r>
+      <w:proofErr w:type="gramStart"/>
+      <w:r>
+        <w:rPr>
+          <w:lang w:val="en-US"/>
+        </w:rPr>
+        <w:t>Discovers types</w:t>
+      </w:r>
+      <w:r>
+        <w:rPr>
+          <w:lang w:val="en-US"/>
+        </w:rPr>
+        <w:t xml:space="preserve"> in assemblies.</w:t>
+      </w:r>
+      <w:proofErr w:type="gramEnd"/>
+    </w:p>
+    <w:p>
+      <w:pPr>
+        <w:rPr>
+          <w:lang w:val="en-US"/>
+        </w:rPr>
+      </w:pPr>
+      <w:proofErr w:type="spellStart"/>
+      <w:r>
+        <w:rPr>
+          <w:lang w:val="en-US"/>
+        </w:rPr>
+        <w:t>StObjCollector</w:t>
+      </w:r>
+      <w:proofErr w:type="spellEnd"/>
+    </w:p>
+    <w:p>
+      <w:pPr>
+        <w:ind w:left="708"/>
+        <w:rPr>
+          <w:lang w:val="en-US"/>
+        </w:rPr>
+      </w:pPr>
+      <w:proofErr w:type="spellStart"/>
+      <w:r>
+        <w:rPr>
+          <w:lang w:val="en-US"/>
+        </w:rPr>
+        <w:t>Starts</w:t>
+      </w:r>
+      <w:proofErr w:type="spellEnd"/>
+      <w:r>
+        <w:rPr>
+          <w:lang w:val="en-US"/>
+        </w:rPr>
+        <w:t xml:space="preserve"> </w:t>
+      </w:r>
+      <w:proofErr w:type="spellStart"/>
+      <w:r>
+        <w:rPr>
+          <w:lang w:val="en-US"/>
+        </w:rPr>
+        <w:t>from</w:t>
+      </w:r>
+      <w:proofErr w:type="spellEnd"/>
+      <w:r>
+        <w:rPr>
+          <w:lang w:val="en-US"/>
+        </w:rPr>
+        <w:t xml:space="preserve"> </w:t>
+      </w:r>
+      <w:proofErr w:type="spellStart"/>
+      <w:r>
+        <w:rPr>
+          <w:lang w:val="en-US"/>
+        </w:rPr>
+        <w:t>registered</w:t>
+      </w:r>
+      <w:proofErr w:type="spellEnd"/>
+      <w:r>
+        <w:rPr>
+          <w:lang w:val="en-US"/>
+        </w:rPr>
+        <w:t xml:space="preserve"> types and </w:t>
+      </w:r>
+      <w:proofErr w:type="spellStart"/>
+      <w:r>
+        <w:rPr>
+          <w:lang w:val="en-US"/>
+        </w:rPr>
+        <w:t>produces</w:t>
+      </w:r>
+      <w:proofErr w:type="spellEnd"/>
+      <w:r>
+        <w:rPr>
+          <w:lang w:val="en-US"/>
+        </w:rPr>
+        <w:t xml:space="preserve"> an ordered list of </w:t>
+      </w:r>
+      <w:proofErr w:type="spellStart"/>
+      <w:r>
+        <w:rPr>
+          <w:lang w:val="en-US"/>
+        </w:rPr>
+        <w:t>IStObj</w:t>
+      </w:r>
+      <w:proofErr w:type="spellEnd"/>
+      <w:r>
+        <w:rPr>
+          <w:lang w:val="en-US"/>
+        </w:rPr>
+        <w:t xml:space="preserve"> (slice of object</w:t>
+      </w:r>
+      <w:r>
+        <w:rPr>
+          <w:lang w:val="en-US"/>
+        </w:rPr>
+        <w:t xml:space="preserve"> ordered by their dependencies)</w:t>
+      </w:r>
+      <w:r>
+        <w:rPr>
+          <w:lang w:val="en-US"/>
+        </w:rPr>
+        <w:t xml:space="preserve"> inside one or more Context</w:t>
+      </w:r>
+      <w:r>
+        <w:rPr>
+          <w:lang w:val="en-US"/>
+        </w:rPr>
+        <w:t>.</w:t>
+      </w:r>
+    </w:p>
+    <w:p>
+      <w:pPr>
+        <w:rPr>
+          <w:lang w:val="en-US"/>
+        </w:rPr>
+      </w:pPr>
+      <w:proofErr w:type="spellStart"/>
+      <w:r>
+        <w:rPr>
+          <w:lang w:val="en-US"/>
+        </w:rPr>
+        <w:t>StObjSetupBuilder</w:t>
+      </w:r>
+      <w:proofErr w:type="spellEnd"/>
+    </w:p>
+    <w:p>
+      <w:pPr>
+        <w:ind w:firstLine="708"/>
+        <w:rPr>
+          <w:lang w:val="en-US"/>
+        </w:rPr>
+      </w:pPr>
+      <w:r>
+        <w:rPr>
+          <w:lang w:val="en-US"/>
+        </w:rPr>
+        <w:t>Starts from ordered list</w:t>
+      </w:r>
+      <w:r>
+        <w:rPr>
+          <w:lang w:val="en-US"/>
+        </w:rPr>
+        <w:t>s</w:t>
+      </w:r>
+      <w:r>
+        <w:rPr>
+          <w:lang w:val="en-US"/>
+        </w:rPr>
+        <w:t xml:space="preserve"> of </w:t>
+      </w:r>
+      <w:proofErr w:type="spellStart"/>
+      <w:r>
+        <w:rPr>
+          <w:lang w:val="en-US"/>
+        </w:rPr>
+        <w:t>IStObj</w:t>
+      </w:r>
+      <w:proofErr w:type="spellEnd"/>
+      <w:r>
+        <w:rPr>
+          <w:lang w:val="en-US"/>
+        </w:rPr>
+        <w:t xml:space="preserve"> </w:t>
+      </w:r>
+      <w:r>
+        <w:rPr>
+          <w:lang w:val="en-US"/>
+        </w:rPr>
+        <w:t xml:space="preserve">in one </w:t>
+      </w:r>
+      <w:proofErr w:type="spellStart"/>
+      <w:r>
+        <w:rPr>
+          <w:lang w:val="en-US"/>
+        </w:rPr>
+        <w:t>ore</w:t>
+      </w:r>
+      <w:proofErr w:type="spellEnd"/>
+      <w:r>
+        <w:rPr>
+          <w:lang w:val="en-US"/>
+        </w:rPr>
+        <w:t xml:space="preserve"> more Contexts </w:t>
+      </w:r>
+      <w:r>
+        <w:rPr>
+          <w:lang w:val="en-US"/>
+        </w:rPr>
+        <w:t xml:space="preserve">and produces a collection of </w:t>
+      </w:r>
+      <w:proofErr w:type="spellStart"/>
+      <w:r>
+        <w:rPr>
+          <w:lang w:val="en-US"/>
+        </w:rPr>
+        <w:t>ISetupItem</w:t>
+      </w:r>
+      <w:proofErr w:type="spellEnd"/>
+      <w:r>
+        <w:rPr>
+          <w:lang w:val="en-US"/>
+        </w:rPr>
+        <w:t>.</w:t>
+      </w:r>
+    </w:p>
+    <w:p>
+      <w:pPr>
+        <w:rPr>
+          <w:lang w:val="en-US"/>
+        </w:rPr>
+      </w:pPr>
+      <w:proofErr w:type="spellStart"/>
+      <w:r>
+        <w:rPr>
+          <w:lang w:val="en-US"/>
+        </w:rPr>
+        <w:t>SetupCenter</w:t>
+      </w:r>
+      <w:proofErr w:type="spellEnd"/>
+    </w:p>
+    <w:p>
+      <w:pPr>
+        <w:rPr>
+          <w:lang w:val="en-US"/>
+        </w:rPr>
+      </w:pPr>
+      <w:r>
+        <w:rPr>
+          <w:lang w:val="en-US"/>
+        </w:rPr>
+        <w:t xml:space="preserve">Starts from multiple sets of </w:t>
+      </w:r>
+      <w:proofErr w:type="spellStart"/>
+      <w:r>
+        <w:rPr>
+          <w:lang w:val="en-US"/>
+        </w:rPr>
+        <w:t>IDependentItem</w:t>
+      </w:r>
+      <w:proofErr w:type="spellEnd"/>
+      <w:r>
+        <w:rPr>
+          <w:lang w:val="en-US"/>
+        </w:rPr>
+        <w:t>, sorts them</w:t>
+      </w:r>
+      <w:r>
+        <w:rPr>
+          <w:lang w:val="en-US"/>
+        </w:rPr>
+        <w:t xml:space="preserve">, </w:t>
+      </w:r>
+      <w:r>
+        <w:rPr>
+          <w:lang w:val="en-US"/>
+        </w:rPr>
+        <w:t xml:space="preserve">associates </w:t>
+      </w:r>
+      <w:r>
+        <w:rPr>
+          <w:lang w:val="en-US"/>
+        </w:rPr>
+        <w:t xml:space="preserve">a </w:t>
+      </w:r>
+      <w:proofErr w:type="spellStart"/>
+      <w:r>
+        <w:rPr>
+          <w:lang w:val="en-US"/>
+        </w:rPr>
+        <w:t>SetupDriver</w:t>
+      </w:r>
+      <w:proofErr w:type="spellEnd"/>
+      <w:r>
+        <w:rPr>
+          <w:lang w:val="en-US"/>
+        </w:rPr>
+        <w:t xml:space="preserve"> to each of them </w:t>
+      </w:r>
+      <w:r>
+        <w:rPr>
+          <w:lang w:val="en-US"/>
+        </w:rPr>
+        <w:t xml:space="preserve">and executes the </w:t>
+      </w:r>
+      <w:proofErr w:type="spellStart"/>
+      <w:r>
+        <w:rPr>
+          <w:lang w:val="en-US"/>
+        </w:rPr>
+        <w:t>Init</w:t>
+      </w:r>
+      <w:proofErr w:type="spellEnd"/>
+      <w:r>
+        <w:rPr>
+          <w:lang w:val="en-US"/>
+        </w:rPr>
+        <w:t>/Install/Settle</w:t>
+      </w:r>
+      <w:r>
+        <w:rPr>
+          <w:lang w:val="en-US"/>
+        </w:rPr>
+        <w:t xml:space="preserve"> </w:t>
+      </w:r>
+      <w:r>
+        <w:rPr>
+          <w:lang w:val="en-US"/>
+        </w:rPr>
+        <w:t>steps on the drivers.</w:t>
+      </w:r>
+    </w:p>
+    <w:p>
+      <w:pPr>
+        <w:rPr>
+          <w:lang w:val="en-US"/>
+        </w:rPr>
+      </w:pPr>
+      <w:bookmarkStart w:id="0" w:name="_GoBack"/>
+      <w:bookmarkEnd w:id="0"/>
+    </w:p>
+    <w:p>
+      <w:pPr>
+        <w:autoSpaceDE w:val="0"/>
+        <w:autoSpaceDN w:val="0"/>
+        <w:adjustRightInd w:val="0"/>
+        <w:spacing w:after="0" w:line="240" w:lineRule="auto"/>
+        <w:rPr>
+          <w:lang w:val="en-US"/>
+        </w:rPr>
+      </w:pPr>
     </w:p>
     <w:p>
       <w:pPr>
@@ -1938,6 +2386,7 @@
               <w:rPr>
                 <w:rFonts w:ascii="Arial Unicode MS" w:eastAsia="Arial Unicode MS" w:hAnsi="Arial Unicode MS" w:cs="Arial Unicode MS"/>
               </w:rPr>
+              <w:lastRenderedPageBreak/>
               <w:t>Character</w:t>
             </w:r>
             <w:proofErr w:type="spellEnd"/>
@@ -2127,6 +2576,7 @@
                 <w:lang w:val="en-US"/>
               </w:rPr>
             </w:pPr>
+            <w:proofErr w:type="spellStart"/>
             <w:r>
               <w:rPr>
                 <w:rFonts w:ascii="Arial Unicode MS" w:eastAsia="Arial Unicode MS" w:hAnsi="Arial Unicode MS" w:cs="Arial Unicode MS"/>
@@ -2136,12 +2586,41 @@
               </w:rPr>
               <w:t>ElementOf</w:t>
             </w:r>
-            <w:r>
-              <w:rPr>
-                <w:rFonts w:ascii="Arial Unicode MS" w:eastAsia="Arial Unicode MS" w:hAnsi="Arial Unicode MS" w:cs="Arial Unicode MS"/>
-                <w:lang w:val="en-US"/>
-              </w:rPr>
-              <w:t> : Item belongs to a Group.</w:t>
+            <w:proofErr w:type="spellEnd"/>
+            <w:r>
+              <w:rPr>
+                <w:rFonts w:ascii="Arial Unicode MS" w:eastAsia="Arial Unicode MS" w:hAnsi="Arial Unicode MS" w:cs="Arial Unicode MS"/>
+                <w:lang w:val="en-US"/>
+              </w:rPr>
+              <w:t xml:space="preserve"> : Item </w:t>
+            </w:r>
+            <w:r>
+              <w:rPr>
+                <w:rFonts w:ascii="Arial Unicode MS" w:eastAsia="Arial Unicode MS" w:hAnsi="Arial Unicode MS" w:cs="Arial Unicode MS"/>
+                <w:lang w:val="en-US"/>
+              </w:rPr>
+              <w:t xml:space="preserve">A </w:t>
+            </w:r>
+            <w:r>
+              <w:rPr>
+                <w:rFonts w:ascii="Arial Unicode MS" w:eastAsia="Arial Unicode MS" w:hAnsi="Arial Unicode MS" w:cs="Arial Unicode MS"/>
+                <w:lang w:val="en-US"/>
+              </w:rPr>
+              <w:t>belongs to Group</w:t>
+            </w:r>
+            <w:r>
+              <w:rPr>
+                <w:rFonts w:ascii="Arial Unicode MS" w:eastAsia="Arial Unicode MS" w:hAnsi="Arial Unicode MS" w:cs="Arial Unicode MS"/>
+                <w:lang w:val="en-US"/>
+              </w:rPr>
+              <w:t xml:space="preserve"> G</w:t>
+            </w:r>
+            <w:r>
+              <w:rPr>
+                <w:rFonts w:ascii="Arial Unicode MS" w:eastAsia="Arial Unicode MS" w:hAnsi="Arial Unicode MS" w:cs="Arial Unicode MS"/>
+                <w:lang w:val="en-US"/>
+              </w:rPr>
+              <w:t>.</w:t>
             </w:r>
           </w:p>
         </w:tc>
@@ -2213,7 +2692,35 @@
                 <w:rFonts w:ascii="Arial Unicode MS" w:eastAsia="Arial Unicode MS" w:hAnsi="Arial Unicode MS" w:cs="Arial Unicode MS"/>
                 <w:lang w:val="en-US"/>
               </w:rPr>
-              <w:t> : Group contains an Item.</w:t>
+              <w:t xml:space="preserve"> : Group </w:t>
+            </w:r>
+            <w:r>
+              <w:rPr>
+                <w:rFonts w:ascii="Arial Unicode MS" w:eastAsia="Arial Unicode MS" w:hAnsi="Arial Unicode MS" w:cs="Arial Unicode MS"/>
+                <w:lang w:val="en-US"/>
+              </w:rPr>
+              <w:t xml:space="preserve">G </w:t>
+            </w:r>
+            <w:r>
+              <w:rPr>
+                <w:rFonts w:ascii="Arial Unicode MS" w:eastAsia="Arial Unicode MS" w:hAnsi="Arial Unicode MS" w:cs="Arial Unicode MS"/>
+                <w:lang w:val="en-US"/>
+              </w:rPr>
+              <w:t>contains an Item</w:t>
+            </w:r>
+            <w:r>
+              <w:rPr>
+                <w:rFonts w:ascii="Arial Unicode MS" w:eastAsia="Arial Unicode MS" w:hAnsi="Arial Unicode MS" w:cs="Arial Unicode MS"/>
+                <w:lang w:val="en-US"/>
+              </w:rPr>
+              <w:t xml:space="preserve"> A</w:t>
+            </w:r>
+            <w:r>
+              <w:rPr>
+                <w:rFonts w:ascii="Arial Unicode MS" w:eastAsia="Arial Unicode MS" w:hAnsi="Arial Unicode MS" w:cs="Arial Unicode MS"/>
+                <w:lang w:val="en-US"/>
+              </w:rPr>
+              <w:t>.</w:t>
             </w:r>
           </w:p>
         </w:tc>
@@ -2285,7 +2792,35 @@
                 <w:rFonts w:ascii="Arial Unicode MS" w:eastAsia="Arial Unicode MS" w:hAnsi="Arial Unicode MS" w:cs="Arial Unicode MS"/>
                 <w:lang w:val="en-US"/>
               </w:rPr>
-              <w:t> : Item requires an Item.</w:t>
+              <w:t xml:space="preserve"> : Item </w:t>
+            </w:r>
+            <w:r>
+              <w:rPr>
+                <w:rFonts w:ascii="Arial Unicode MS" w:eastAsia="Arial Unicode MS" w:hAnsi="Arial Unicode MS" w:cs="Arial Unicode MS"/>
+                <w:lang w:val="en-US"/>
+              </w:rPr>
+              <w:t xml:space="preserve">A </w:t>
+            </w:r>
+            <w:r>
+              <w:rPr>
+                <w:rFonts w:ascii="Arial Unicode MS" w:eastAsia="Arial Unicode MS" w:hAnsi="Arial Unicode MS" w:cs="Arial Unicode MS"/>
+                <w:lang w:val="en-US"/>
+              </w:rPr>
+              <w:t>requires Item</w:t>
+            </w:r>
+            <w:r>
+              <w:rPr>
+                <w:rFonts w:ascii="Arial Unicode MS" w:eastAsia="Arial Unicode MS" w:hAnsi="Arial Unicode MS" w:cs="Arial Unicode MS"/>
+                <w:lang w:val="en-US"/>
+              </w:rPr>
+              <w:t xml:space="preserve"> B</w:t>
+            </w:r>
+            <w:r>
+              <w:rPr>
+                <w:rFonts w:ascii="Arial Unicode MS" w:eastAsia="Arial Unicode MS" w:hAnsi="Arial Unicode MS" w:cs="Arial Unicode MS"/>
+                <w:lang w:val="en-US"/>
+              </w:rPr>
+              <w:t>.</w:t>
             </w:r>
           </w:p>
         </w:tc>
@@ -2343,6 +2878,7 @@
                 <w:lang w:val="en-US"/>
               </w:rPr>
             </w:pPr>
+            <w:proofErr w:type="spellStart"/>
             <w:r>
               <w:rPr>
                 <w:rFonts w:ascii="Arial Unicode MS" w:eastAsia="Arial Unicode MS" w:hAnsi="Arial Unicode MS" w:cs="Arial Unicode MS"/>
@@ -2352,12 +2888,41 @@
               </w:rPr>
               <w:t>RequiredBy</w:t>
             </w:r>
-            <w:r>
-              <w:rPr>
-                <w:rFonts w:ascii="Arial Unicode MS" w:eastAsia="Arial Unicode MS" w:hAnsi="Arial Unicode MS" w:cs="Arial Unicode MS"/>
-                <w:lang w:val="en-US"/>
-              </w:rPr>
-              <w:t> : Item is required by an Item.</w:t>
+            <w:proofErr w:type="spellEnd"/>
+            <w:r>
+              <w:rPr>
+                <w:rFonts w:ascii="Arial Unicode MS" w:eastAsia="Arial Unicode MS" w:hAnsi="Arial Unicode MS" w:cs="Arial Unicode MS"/>
+                <w:lang w:val="en-US"/>
+              </w:rPr>
+              <w:t xml:space="preserve"> : Item </w:t>
+            </w:r>
+            <w:r>
+              <w:rPr>
+                <w:rFonts w:ascii="Arial Unicode MS" w:eastAsia="Arial Unicode MS" w:hAnsi="Arial Unicode MS" w:cs="Arial Unicode MS"/>
+                <w:lang w:val="en-US"/>
+              </w:rPr>
+              <w:t xml:space="preserve">A </w:t>
+            </w:r>
+            <w:r>
+              <w:rPr>
+                <w:rFonts w:ascii="Arial Unicode MS" w:eastAsia="Arial Unicode MS" w:hAnsi="Arial Unicode MS" w:cs="Arial Unicode MS"/>
+                <w:lang w:val="en-US"/>
+              </w:rPr>
+              <w:t>is required by Item</w:t>
+            </w:r>
+            <w:r>
+              <w:rPr>
+                <w:rFonts w:ascii="Arial Unicode MS" w:eastAsia="Arial Unicode MS" w:hAnsi="Arial Unicode MS" w:cs="Arial Unicode MS"/>
+                <w:lang w:val="en-US"/>
+              </w:rPr>
+              <w:t xml:space="preserve"> B</w:t>
+            </w:r>
+            <w:r>
+              <w:rPr>
+                <w:rFonts w:ascii="Arial Unicode MS" w:eastAsia="Arial Unicode MS" w:hAnsi="Arial Unicode MS" w:cs="Arial Unicode MS"/>
+                <w:lang w:val="en-US"/>
+              </w:rPr>
+              <w:t>.</w:t>
             </w:r>
           </w:p>
         </w:tc>
@@ -2415,6 +2980,7 @@
                 <w:lang w:val="en-US"/>
               </w:rPr>
             </w:pPr>
+            <w:proofErr w:type="spellStart"/>
             <w:r>
               <w:rPr>
                 <w:rFonts w:ascii="Arial Unicode MS" w:eastAsia="Arial Unicode MS" w:hAnsi="Arial Unicode MS" w:cs="Arial Unicode MS"/>
@@ -2424,12 +2990,83 @@
               </w:rPr>
               <w:t>RequiresRequiredBy</w:t>
             </w:r>
-            <w:r>
-              <w:rPr>
-                <w:rFonts w:ascii="Arial Unicode MS" w:eastAsia="Arial Unicode MS" w:hAnsi="Arial Unicode MS" w:cs="Arial Unicode MS"/>
-                <w:lang w:val="en-US"/>
-              </w:rPr>
-              <w:t> : Item requires an Item because it is required by it.</w:t>
+            <w:proofErr w:type="spellEnd"/>
+            <w:r>
+              <w:rPr>
+                <w:rFonts w:ascii="Arial Unicode MS" w:eastAsia="Arial Unicode MS" w:hAnsi="Arial Unicode MS" w:cs="Arial Unicode MS"/>
+                <w:lang w:val="en-US"/>
+              </w:rPr>
+              <w:t xml:space="preserve"> : Item </w:t>
+            </w:r>
+            <w:r>
+              <w:rPr>
+                <w:rFonts w:ascii="Arial Unicode MS" w:eastAsia="Arial Unicode MS" w:hAnsi="Arial Unicode MS" w:cs="Arial Unicode MS"/>
+                <w:lang w:val="en-US"/>
+              </w:rPr>
+              <w:t xml:space="preserve">A </w:t>
+            </w:r>
+            <w:r>
+              <w:rPr>
+                <w:rFonts w:ascii="Arial Unicode MS" w:eastAsia="Arial Unicode MS" w:hAnsi="Arial Unicode MS" w:cs="Arial Unicode MS"/>
+                <w:lang w:val="en-US"/>
+              </w:rPr>
+              <w:t xml:space="preserve">requires Item </w:t>
+            </w:r>
+            <w:r>
+              <w:rPr>
+                <w:rFonts w:ascii="Arial Unicode MS" w:eastAsia="Arial Unicode MS" w:hAnsi="Arial Unicode MS" w:cs="Arial Unicode MS"/>
+                <w:lang w:val="en-US"/>
+              </w:rPr>
+              <w:t xml:space="preserve">B </w:t>
+            </w:r>
+            <w:r>
+              <w:rPr>
+                <w:rFonts w:ascii="Arial Unicode MS" w:eastAsia="Arial Unicode MS" w:hAnsi="Arial Unicode MS" w:cs="Arial Unicode MS"/>
+                <w:lang w:val="en-US"/>
+              </w:rPr>
+              <w:t xml:space="preserve">because </w:t>
+            </w:r>
+            <w:r>
+              <w:rPr>
+                <w:rFonts w:ascii="Arial Unicode MS" w:eastAsia="Arial Unicode MS" w:hAnsi="Arial Unicode MS" w:cs="Arial Unicode MS"/>
+                <w:lang w:val="en-US"/>
+              </w:rPr>
+              <w:t>B</w:t>
+            </w:r>
+            <w:r>
+              <w:rPr>
+                <w:rFonts w:ascii="Arial Unicode MS" w:eastAsia="Arial Unicode MS" w:hAnsi="Arial Unicode MS" w:cs="Arial Unicode MS"/>
+                <w:lang w:val="en-US"/>
+              </w:rPr>
+              <w:t xml:space="preserve"> </w:t>
+            </w:r>
+            <w:r>
+              <w:rPr>
+                <w:rFonts w:ascii="Arial Unicode MS" w:eastAsia="Arial Unicode MS" w:hAnsi="Arial Unicode MS" w:cs="Arial Unicode MS"/>
+                <w:lang w:val="en-US"/>
+              </w:rPr>
+              <w:t xml:space="preserve">is </w:t>
+            </w:r>
+            <w:r>
+              <w:rPr>
+                <w:rFonts w:ascii="Arial Unicode MS" w:eastAsia="Arial Unicode MS" w:hAnsi="Arial Unicode MS" w:cs="Arial Unicode MS"/>
+                <w:lang w:val="en-US"/>
+              </w:rPr>
+              <w:t xml:space="preserve">required by </w:t>
+            </w:r>
+            <w:r>
+              <w:rPr>
+                <w:rFonts w:ascii="Arial Unicode MS" w:eastAsia="Arial Unicode MS" w:hAnsi="Arial Unicode MS" w:cs="Arial Unicode MS"/>
+                <w:lang w:val="en-US"/>
+              </w:rPr>
+              <w:t>A</w:t>
+            </w:r>
+            <w:r>
+              <w:rPr>
+                <w:rFonts w:ascii="Arial Unicode MS" w:eastAsia="Arial Unicode MS" w:hAnsi="Arial Unicode MS" w:cs="Arial Unicode MS"/>
+                <w:lang w:val="en-US"/>
+              </w:rPr>
+              <w:t>.</w:t>
             </w:r>
           </w:p>
         </w:tc>
@@ -2487,6 +3124,7 @@
                 <w:lang w:val="en-US"/>
               </w:rPr>
             </w:pPr>
+            <w:proofErr w:type="spellStart"/>
             <w:r>
               <w:rPr>
                 <w:rFonts w:ascii="Arial Unicode MS" w:eastAsia="Arial Unicode MS" w:hAnsi="Arial Unicode MS" w:cs="Arial Unicode MS"/>
@@ -2505,6 +3143,7 @@
               </w:rPr>
               <w:t>Container</w:t>
             </w:r>
+            <w:proofErr w:type="spellEnd"/>
             <w:r>
               <w:rPr>
                 <w:rFonts w:ascii="Arial Unicode MS" w:eastAsia="Arial Unicode MS" w:hAnsi="Arial Unicode MS" w:cs="Arial Unicode MS"/>
@@ -2517,7 +3156,35 @@
                 <w:rFonts w:ascii="Arial Unicode MS" w:eastAsia="Arial Unicode MS" w:hAnsi="Arial Unicode MS" w:cs="Arial Unicode MS"/>
                 <w:lang w:val="en-US"/>
               </w:rPr>
-              <w:t>Item belongs to a Container.</w:t>
+              <w:t xml:space="preserve">Item </w:t>
+            </w:r>
+            <w:r>
+              <w:rPr>
+                <w:rFonts w:ascii="Arial Unicode MS" w:eastAsia="Arial Unicode MS" w:hAnsi="Arial Unicode MS" w:cs="Arial Unicode MS"/>
+                <w:lang w:val="en-US"/>
+              </w:rPr>
+              <w:t xml:space="preserve">A </w:t>
+            </w:r>
+            <w:r>
+              <w:rPr>
+                <w:rFonts w:ascii="Arial Unicode MS" w:eastAsia="Arial Unicode MS" w:hAnsi="Arial Unicode MS" w:cs="Arial Unicode MS"/>
+                <w:lang w:val="en-US"/>
+              </w:rPr>
+              <w:t>belongs to Container</w:t>
+            </w:r>
+            <w:r>
+              <w:rPr>
+                <w:rFonts w:ascii="Arial Unicode MS" w:eastAsia="Arial Unicode MS" w:hAnsi="Arial Unicode MS" w:cs="Arial Unicode MS"/>
+                <w:lang w:val="en-US"/>
+              </w:rPr>
+              <w:t xml:space="preserve"> C</w:t>
+            </w:r>
+            <w:r>
+              <w:rPr>
+                <w:rFonts w:ascii="Arial Unicode MS" w:eastAsia="Arial Unicode MS" w:hAnsi="Arial Unicode MS" w:cs="Arial Unicode MS"/>
+                <w:lang w:val="en-US"/>
+              </w:rPr>
+              <w:t>.</w:t>
             </w:r>
           </w:p>
         </w:tc>
@@ -2604,6 +3271,12 @@
               </w:rPr>
               <w:t xml:space="preserve">Container </w:t>
             </w:r>
+            <w:r>
+              <w:rPr>
+                <w:rFonts w:ascii="Arial Unicode MS" w:eastAsia="Arial Unicode MS" w:hAnsi="Arial Unicode MS" w:cs="Arial Unicode MS"/>
+              </w:rPr>
+              <w:t xml:space="preserve">C </w:t>
+            </w:r>
             <w:proofErr w:type="spellStart"/>
             <w:r>
               <w:rPr>
@@ -2616,7 +3289,19 @@
               <w:rPr>
                 <w:rFonts w:ascii="Arial Unicode MS" w:eastAsia="Arial Unicode MS" w:hAnsi="Arial Unicode MS" w:cs="Arial Unicode MS"/>
               </w:rPr>
-              <w:t xml:space="preserve"> an Item.</w:t>
+              <w:t xml:space="preserve"> Item</w:t>
+            </w:r>
+            <w:r>
+              <w:rPr>
+                <w:rFonts w:ascii="Arial Unicode MS" w:eastAsia="Arial Unicode MS" w:hAnsi="Arial Unicode MS" w:cs="Arial Unicode MS"/>
+              </w:rPr>
+              <w:t xml:space="preserve"> A</w:t>
+            </w:r>
+            <w:r>
+              <w:rPr>
+                <w:rFonts w:ascii="Arial Unicode MS" w:eastAsia="Arial Unicode MS" w:hAnsi="Arial Unicode MS" w:cs="Arial Unicode MS"/>
+              </w:rPr>
+              <w:t>.</w:t>
             </w:r>
           </w:p>
         </w:tc>
@@ -2680,6 +3365,7 @@
                 <w:lang w:val="en-US"/>
               </w:rPr>
             </w:pPr>
+            <w:proofErr w:type="spellStart"/>
             <w:r>
               <w:rPr>
                 <w:rFonts w:ascii="Arial Unicode MS" w:eastAsia="Arial Unicode MS" w:hAnsi="Arial Unicode MS" w:cs="Arial Unicode MS"/>
@@ -2687,14 +3373,52 @@
                 <w:bCs/>
                 <w:lang w:val="en-US"/>
               </w:rPr>
-              <w:t>GeneralizedBy </w:t>
-            </w:r>
-            <w:r>
-              <w:rPr>
-                <w:rFonts w:ascii="Arial Unicode MS" w:eastAsia="Arial Unicode MS" w:hAnsi="Arial Unicode MS" w:cs="Arial Unicode MS"/>
-                <w:lang w:val="en-US"/>
-              </w:rPr>
-              <w:t>: Item is generalized by an Item.</w:t>
+              <w:t>GeneralizedBy</w:t>
+            </w:r>
+            <w:proofErr w:type="spellEnd"/>
+            <w:r>
+              <w:rPr>
+                <w:rFonts w:ascii="Arial Unicode MS" w:eastAsia="Arial Unicode MS" w:hAnsi="Arial Unicode MS" w:cs="Arial Unicode MS"/>
+                <w:b/>
+                <w:bCs/>
+                <w:lang w:val="en-US"/>
+              </w:rPr>
+              <w:t> </w:t>
+            </w:r>
+            <w:r>
+              <w:rPr>
+                <w:rFonts w:ascii="Arial Unicode MS" w:eastAsia="Arial Unicode MS" w:hAnsi="Arial Unicode MS" w:cs="Arial Unicode MS"/>
+                <w:lang w:val="en-US"/>
+              </w:rPr>
+              <w:t xml:space="preserve">: Item </w:t>
+            </w:r>
+            <w:r>
+              <w:rPr>
+                <w:rFonts w:ascii="Arial Unicode MS" w:eastAsia="Arial Unicode MS" w:hAnsi="Arial Unicode MS" w:cs="Arial Unicode MS"/>
+                <w:lang w:val="en-US"/>
+              </w:rPr>
+              <w:t xml:space="preserve">A </w:t>
+            </w:r>
+            <w:r>
+              <w:rPr>
+                <w:rFonts w:ascii="Arial Unicode MS" w:eastAsia="Arial Unicode MS" w:hAnsi="Arial Unicode MS" w:cs="Arial Unicode MS"/>
+                <w:lang w:val="en-US"/>
+              </w:rPr>
+              <w:t>is generalized by Item</w:t>
+            </w:r>
+            <w:r>
+              <w:rPr>
+                <w:rFonts w:ascii="Arial Unicode MS" w:eastAsia="Arial Unicode MS" w:hAnsi="Arial Unicode MS" w:cs="Arial Unicode MS"/>
+                <w:lang w:val="en-US"/>
+              </w:rPr>
+              <w:t xml:space="preserve"> B</w:t>
+            </w:r>
+            <w:r>
+              <w:rPr>
+                <w:rFonts w:ascii="Arial Unicode MS" w:eastAsia="Arial Unicode MS" w:hAnsi="Arial Unicode MS" w:cs="Arial Unicode MS"/>
+                <w:lang w:val="en-US"/>
+              </w:rPr>
+              <w:t>.</w:t>
             </w:r>
           </w:p>
         </w:tc>
@@ -2721,24 +3445,427 @@
           <w:rFonts w:ascii="Arial Unicode MS" w:eastAsia="Arial Unicode MS" w:hAnsi="Arial Unicode MS" w:cs="Arial Unicode MS"/>
           <w:lang w:val="en-US"/>
         </w:rPr>
+        <w:t>Context-Location naming.</w:t>
+      </w:r>
+      <w:proofErr w:type="gramEnd"/>
+    </w:p>
+    <w:p>
+      <w:pPr>
+        <w:rPr>
+          <w:rFonts w:ascii="Arial Unicode MS" w:eastAsia="Arial Unicode MS" w:hAnsi="Arial Unicode MS" w:cs="Arial Unicode MS"/>
+          <w:lang w:val="en-US"/>
+        </w:rPr>
+      </w:pPr>
+      <w:r>
+        <w:rPr>
+          <w:rFonts w:ascii="Arial Unicode MS" w:eastAsia="Arial Unicode MS" w:hAnsi="Arial Unicode MS" w:cs="Arial Unicode MS"/>
+          <w:lang w:val="en-US"/>
+        </w:rPr>
+        <w:t xml:space="preserve">Eventually on November 17, 2012, projection from objects participating to setup into dependency </w:t>
+      </w:r>
+      <w:proofErr w:type="spellStart"/>
+      <w:r>
+        <w:rPr>
+          <w:rFonts w:ascii="Arial Unicode MS" w:eastAsia="Arial Unicode MS" w:hAnsi="Arial Unicode MS" w:cs="Arial Unicode MS"/>
+          <w:lang w:val="en-US"/>
+        </w:rPr>
+        <w:t>FullName</w:t>
+      </w:r>
+      <w:proofErr w:type="spellEnd"/>
+      <w:r>
+        <w:rPr>
+          <w:rFonts w:ascii="Arial Unicode MS" w:eastAsia="Arial Unicode MS" w:hAnsi="Arial Unicode MS" w:cs="Arial Unicode MS"/>
+          <w:lang w:val="en-US"/>
+        </w:rPr>
+        <w:t xml:space="preserve"> namespace seems on the right way… Its name is “</w:t>
+      </w:r>
+      <w:proofErr w:type="spellStart"/>
+      <w:r>
+        <w:rPr>
+          <w:rFonts w:ascii="Arial Unicode MS" w:eastAsia="Arial Unicode MS" w:hAnsi="Arial Unicode MS" w:cs="Arial Unicode MS"/>
+          <w:lang w:val="en-US"/>
+        </w:rPr>
+        <w:t>ContextLoc</w:t>
+      </w:r>
+      <w:proofErr w:type="spellEnd"/>
+      <w:r>
+        <w:rPr>
+          <w:rFonts w:ascii="Arial Unicode MS" w:eastAsia="Arial Unicode MS" w:hAnsi="Arial Unicode MS" w:cs="Arial Unicode MS"/>
+          <w:lang w:val="en-US"/>
+        </w:rPr>
+        <w:t>”</w:t>
+      </w:r>
+      <w:r>
+        <w:rPr>
+          <w:rFonts w:ascii="Arial Unicode MS" w:eastAsia="Arial Unicode MS" w:hAnsi="Arial Unicode MS" w:cs="Arial Unicode MS"/>
+          <w:lang w:val="en-US"/>
+        </w:rPr>
+        <w:t>.</w:t>
+      </w:r>
+      <w:r>
+        <w:rPr>
+          <w:rFonts w:ascii="Arial Unicode MS" w:eastAsia="Arial Unicode MS" w:hAnsi="Arial Unicode MS" w:cs="Arial Unicode MS"/>
+          <w:lang w:val="en-US"/>
+        </w:rPr>
+        <w:t xml:space="preserve"> </w:t>
+      </w:r>
+      <w:r>
+        <w:rPr>
+          <w:rFonts w:ascii="Arial Unicode MS" w:eastAsia="Arial Unicode MS" w:hAnsi="Arial Unicode MS" w:cs="Arial Unicode MS"/>
+          <w:lang w:val="en-US"/>
+        </w:rPr>
+        <w:t>(</w:t>
+      </w:r>
+      <w:proofErr w:type="gramStart"/>
+      <w:r>
+        <w:rPr>
+          <w:rFonts w:ascii="Arial Unicode MS" w:eastAsia="Arial Unicode MS" w:hAnsi="Arial Unicode MS" w:cs="Arial Unicode MS"/>
+          <w:lang w:val="en-US"/>
+        </w:rPr>
+        <w:t>and</w:t>
+      </w:r>
+      <w:proofErr w:type="gramEnd"/>
+      <w:r>
+        <w:rPr>
+          <w:rFonts w:ascii="Arial Unicode MS" w:eastAsia="Arial Unicode MS" w:hAnsi="Arial Unicode MS" w:cs="Arial Unicode MS"/>
+          <w:lang w:val="en-US"/>
+        </w:rPr>
+        <w:t xml:space="preserve"> it took me too much time to exhibit it</w:t>
+      </w:r>
+      <w:r>
+        <w:rPr>
+          <w:rFonts w:ascii="Arial Unicode MS" w:eastAsia="Arial Unicode MS" w:hAnsi="Arial Unicode MS" w:cs="Arial Unicode MS"/>
+          <w:lang w:val="en-US"/>
+        </w:rPr>
+        <w:t>!)</w:t>
+      </w:r>
+      <w:r>
+        <w:rPr>
+          <w:rFonts w:ascii="Arial Unicode MS" w:eastAsia="Arial Unicode MS" w:hAnsi="Arial Unicode MS" w:cs="Arial Unicode MS"/>
+          <w:lang w:val="en-US"/>
+        </w:rPr>
+        <w:t>.</w:t>
+      </w:r>
+    </w:p>
+    <w:p>
+      <w:pPr>
+        <w:rPr>
+          <w:rFonts w:ascii="Arial Unicode MS" w:eastAsia="Arial Unicode MS" w:hAnsi="Arial Unicode MS" w:cs="Arial Unicode MS"/>
+          <w:lang w:val="en-US"/>
+        </w:rPr>
+      </w:pPr>
+      <w:r>
+        <w:rPr>
+          <w:rFonts w:ascii="Arial Unicode MS" w:eastAsia="Arial Unicode MS" w:hAnsi="Arial Unicode MS" w:cs="Arial Unicode MS"/>
+          <w:lang w:val="en-US"/>
+        </w:rPr>
+        <w:t xml:space="preserve">A projected dependent item </w:t>
+      </w:r>
+      <w:proofErr w:type="spellStart"/>
+      <w:r>
+        <w:rPr>
+          <w:rFonts w:ascii="Arial Unicode MS" w:eastAsia="Arial Unicode MS" w:hAnsi="Arial Unicode MS" w:cs="Arial Unicode MS"/>
+          <w:lang w:val="en-US"/>
+        </w:rPr>
+        <w:t>FullName</w:t>
+      </w:r>
+      <w:proofErr w:type="spellEnd"/>
+      <w:r>
+        <w:rPr>
+          <w:rFonts w:ascii="Arial Unicode MS" w:eastAsia="Arial Unicode MS" w:hAnsi="Arial Unicode MS" w:cs="Arial Unicode MS"/>
+          <w:lang w:val="en-US"/>
+        </w:rPr>
+        <w:t xml:space="preserve"> is made up of 3 parts:</w:t>
+      </w:r>
+    </w:p>
+    <w:p>
+      <w:pPr>
+        <w:rPr>
+          <w:rFonts w:ascii="Arial Unicode MS" w:eastAsia="Arial Unicode MS" w:hAnsi="Arial Unicode MS" w:cs="Arial Unicode MS"/>
+          <w:lang w:val="en-US"/>
+        </w:rPr>
+      </w:pPr>
+      <w:r>
+        <w:rPr>
+          <w:rFonts w:ascii="Arial Unicode MS" w:eastAsia="Arial Unicode MS" w:hAnsi="Arial Unicode MS" w:cs="Arial Unicode MS"/>
+          <w:lang w:val="en-US"/>
+        </w:rPr>
+        <w:t xml:space="preserve">- Context: is the object scope for </w:t>
+      </w:r>
+      <w:proofErr w:type="spellStart"/>
+      <w:r>
+        <w:rPr>
+          <w:rFonts w:ascii="Arial Unicode MS" w:eastAsia="Arial Unicode MS" w:hAnsi="Arial Unicode MS" w:cs="Arial Unicode MS"/>
+          <w:lang w:val="en-US"/>
+        </w:rPr>
+        <w:t>Dependecy</w:t>
+      </w:r>
+      <w:proofErr w:type="spellEnd"/>
+      <w:r>
+        <w:rPr>
+          <w:rFonts w:ascii="Arial Unicode MS" w:eastAsia="Arial Unicode MS" w:hAnsi="Arial Unicode MS" w:cs="Arial Unicode MS"/>
+          <w:lang w:val="en-US"/>
+        </w:rPr>
+        <w:t xml:space="preserve"> Injection and pseudo-singleton</w:t>
+      </w:r>
+      <w:r>
+        <w:rPr>
+          <w:rFonts w:ascii="Arial Unicode MS" w:eastAsia="Arial Unicode MS" w:hAnsi="Arial Unicode MS" w:cs="Arial Unicode MS"/>
+          <w:lang w:val="en-US"/>
+        </w:rPr>
+        <w:t xml:space="preserve"> (Structured Object layer)</w:t>
+      </w:r>
+      <w:r>
+        <w:rPr>
+          <w:rFonts w:ascii="Arial Unicode MS" w:eastAsia="Arial Unicode MS" w:hAnsi="Arial Unicode MS" w:cs="Arial Unicode MS"/>
+          <w:lang w:val="en-US"/>
+        </w:rPr>
+        <w:t xml:space="preserve">. </w:t>
+      </w:r>
+      <w:proofErr w:type="spellStart"/>
+      <w:r>
+        <w:rPr>
+          <w:rFonts w:ascii="Arial Unicode MS" w:eastAsia="Arial Unicode MS" w:hAnsi="Arial Unicode MS" w:cs="Arial Unicode MS"/>
+          <w:lang w:val="en-US"/>
+        </w:rPr>
+        <w:t>IAmbientContract</w:t>
+      </w:r>
+      <w:proofErr w:type="spellEnd"/>
+      <w:r>
+        <w:rPr>
+          <w:rFonts w:ascii="Arial Unicode MS" w:eastAsia="Arial Unicode MS" w:hAnsi="Arial Unicode MS" w:cs="Arial Unicode MS"/>
+          <w:lang w:val="en-US"/>
+        </w:rPr>
+        <w:t xml:space="preserve"> objects and interfaces instances are unique inside a Context. There is no subordination between </w:t>
+      </w:r>
+      <w:r>
+        <w:rPr>
+          <w:rFonts w:ascii="Arial Unicode MS" w:eastAsia="Arial Unicode MS" w:hAnsi="Arial Unicode MS" w:cs="Arial Unicode MS"/>
+          <w:lang w:val="en-US"/>
+        </w:rPr>
+        <w:t>Contexts</w:t>
+      </w:r>
+      <w:r>
+        <w:rPr>
+          <w:rFonts w:ascii="Arial Unicode MS" w:eastAsia="Arial Unicode MS" w:hAnsi="Arial Unicode MS" w:cs="Arial Unicode MS"/>
+          <w:lang w:val="en-US"/>
+        </w:rPr>
+        <w:t xml:space="preserve">: a simple name (a string) is enough to define </w:t>
+      </w:r>
+      <w:r>
+        <w:rPr>
+          <w:rFonts w:ascii="Arial Unicode MS" w:eastAsia="Arial Unicode MS" w:hAnsi="Arial Unicode MS" w:cs="Arial Unicode MS"/>
+          <w:lang w:val="en-US"/>
+        </w:rPr>
+        <w:t xml:space="preserve">and identify </w:t>
+      </w:r>
+      <w:r>
+        <w:rPr>
+          <w:rFonts w:ascii="Arial Unicode MS" w:eastAsia="Arial Unicode MS" w:hAnsi="Arial Unicode MS" w:cs="Arial Unicode MS"/>
+          <w:lang w:val="en-US"/>
+        </w:rPr>
+        <w:t>a Context.</w:t>
+      </w:r>
+      <w:r>
+        <w:rPr>
+          <w:rFonts w:ascii="Arial Unicode MS" w:eastAsia="Arial Unicode MS" w:hAnsi="Arial Unicode MS" w:cs="Arial Unicode MS"/>
+          <w:lang w:val="en-US"/>
+        </w:rPr>
+        <w:t xml:space="preserve"> A default Context exists that is identified by the empty string.</w:t>
+      </w:r>
+      <w:r>
+        <w:rPr>
+          <w:rFonts w:ascii="Arial Unicode MS" w:eastAsia="Arial Unicode MS" w:hAnsi="Arial Unicode MS" w:cs="Arial Unicode MS"/>
+          <w:lang w:val="en-US"/>
+        </w:rPr>
+        <w:t xml:space="preserve"> Null Context corresponds to an unknown, undefined context.</w:t>
+      </w:r>
+    </w:p>
+    <w:p>
+      <w:pPr>
+        <w:rPr>
+          <w:rFonts w:ascii="Arial Unicode MS" w:eastAsia="Arial Unicode MS" w:hAnsi="Arial Unicode MS" w:cs="Arial Unicode MS"/>
+          <w:lang w:val="en-US"/>
+        </w:rPr>
+      </w:pPr>
+      <w:r>
+        <w:rPr>
+          <w:rFonts w:ascii="Arial Unicode MS" w:eastAsia="Arial Unicode MS" w:hAnsi="Arial Unicode MS" w:cs="Arial Unicode MS"/>
+          <w:lang w:val="en-US"/>
+        </w:rPr>
+        <w:t xml:space="preserve">- Location: is </w:t>
+      </w:r>
+      <w:r>
+        <w:rPr>
+          <w:rFonts w:ascii="Arial Unicode MS" w:eastAsia="Arial Unicode MS" w:hAnsi="Arial Unicode MS" w:cs="Arial Unicode MS"/>
+          <w:lang w:val="en-US"/>
+        </w:rPr>
+        <w:t>the</w:t>
+      </w:r>
+      <w:r>
+        <w:rPr>
+          <w:rFonts w:ascii="Arial Unicode MS" w:eastAsia="Arial Unicode MS" w:hAnsi="Arial Unicode MS" w:cs="Arial Unicode MS"/>
+          <w:lang w:val="en-US"/>
+        </w:rPr>
+        <w:t xml:space="preserve"> logical </w:t>
+      </w:r>
+      <w:r>
+        <w:rPr>
+          <w:rFonts w:ascii="Arial Unicode MS" w:eastAsia="Arial Unicode MS" w:hAnsi="Arial Unicode MS" w:cs="Arial Unicode MS"/>
+          <w:lang w:val="en-US"/>
+        </w:rPr>
+        <w:t xml:space="preserve">location of the object. </w:t>
+      </w:r>
+      <w:r>
+        <w:rPr>
+          <w:rFonts w:ascii="Arial Unicode MS" w:eastAsia="Arial Unicode MS" w:hAnsi="Arial Unicode MS" w:cs="Arial Unicode MS"/>
+          <w:lang w:val="en-US"/>
+        </w:rPr>
+        <w:t>It describes a “container” for the object; this is typically the logical name of a database (“</w:t>
+      </w:r>
+      <w:proofErr w:type="spellStart"/>
+      <w:r>
+        <w:rPr>
+          <w:rFonts w:ascii="Arial Unicode MS" w:eastAsia="Arial Unicode MS" w:hAnsi="Arial Unicode MS" w:cs="Arial Unicode MS"/>
+          <w:lang w:val="en-US"/>
+        </w:rPr>
+        <w:t>db</w:t>
+      </w:r>
+      <w:proofErr w:type="spellEnd"/>
+      <w:r>
+        <w:rPr>
+          <w:rFonts w:ascii="Arial Unicode MS" w:eastAsia="Arial Unicode MS" w:hAnsi="Arial Unicode MS" w:cs="Arial Unicode MS"/>
+          <w:lang w:val="en-US"/>
+        </w:rPr>
+        <w:t>”, “</w:t>
+      </w:r>
+      <w:proofErr w:type="spellStart"/>
+      <w:r>
+        <w:rPr>
+          <w:rFonts w:ascii="Arial Unicode MS" w:eastAsia="Arial Unicode MS" w:hAnsi="Arial Unicode MS" w:cs="Arial Unicode MS"/>
+          <w:lang w:val="en-US"/>
+        </w:rPr>
+        <w:t>dbHisto</w:t>
+      </w:r>
+      <w:proofErr w:type="spellEnd"/>
+      <w:r>
+        <w:rPr>
+          <w:rFonts w:ascii="Arial Unicode MS" w:eastAsia="Arial Unicode MS" w:hAnsi="Arial Unicode MS" w:cs="Arial Unicode MS"/>
+          <w:lang w:val="en-US"/>
+        </w:rPr>
+        <w:t xml:space="preserve">”, etc.). This location has nothing to do with Context: these are totally orthogonal concepts. Location should support a kind of hierarchical naming structure and a way to express reference in a relative manner (location </w:t>
+      </w:r>
+      <w:r>
+        <w:rPr>
+          <w:rFonts w:ascii="Arial Unicode MS" w:eastAsia="Arial Unicode MS" w:hAnsi="Arial Unicode MS" w:cs="Arial Unicode MS"/>
+          <w:lang w:val="en-US"/>
+        </w:rPr>
         <w:lastRenderedPageBreak/>
-        <w:t>Context-Location naming.</w:t>
+        <w:t>should be combinable like paths are).</w:t>
+      </w:r>
+      <w:r>
+        <w:rPr>
+          <w:rFonts w:ascii="Arial Unicode MS" w:eastAsia="Arial Unicode MS" w:hAnsi="Arial Unicode MS" w:cs="Arial Unicode MS"/>
+          <w:lang w:val="en-US"/>
+        </w:rPr>
+        <w:t xml:space="preserve"> The empty string designates the “root” of the namespace.</w:t>
+      </w:r>
+      <w:r>
+        <w:rPr>
+          <w:rFonts w:ascii="Arial Unicode MS" w:eastAsia="Arial Unicode MS" w:hAnsi="Arial Unicode MS" w:cs="Arial Unicode MS"/>
+          <w:lang w:val="en-US"/>
+        </w:rPr>
+        <w:t xml:space="preserve"> </w:t>
+      </w:r>
+      <w:r>
+        <w:rPr>
+          <w:rFonts w:ascii="Arial Unicode MS" w:eastAsia="Arial Unicode MS" w:hAnsi="Arial Unicode MS" w:cs="Arial Unicode MS"/>
+          <w:lang w:val="en-US"/>
+        </w:rPr>
+        <w:t>Null Location corresponds to an unknown, undefined location (just like Contexts).</w:t>
+      </w:r>
+    </w:p>
+    <w:p>
+      <w:pPr>
+        <w:rPr>
+          <w:rFonts w:ascii="Arial Unicode MS" w:eastAsia="Arial Unicode MS" w:hAnsi="Arial Unicode MS" w:cs="Arial Unicode MS"/>
+          <w:lang w:val="en-US"/>
+        </w:rPr>
+      </w:pPr>
+      <w:r>
+        <w:rPr>
+          <w:rFonts w:ascii="Arial Unicode MS" w:eastAsia="Arial Unicode MS" w:hAnsi="Arial Unicode MS" w:cs="Arial Unicode MS"/>
+          <w:lang w:val="en-US"/>
+        </w:rPr>
+        <w:t>- Name: is the unique name of the objet inside its Location. There should be the less possible restrictions on allowed characters in a</w:t>
+      </w:r>
+      <w:r>
+        <w:rPr>
+          <w:rFonts w:ascii="Arial Unicode MS" w:eastAsia="Arial Unicode MS" w:hAnsi="Arial Unicode MS" w:cs="Arial Unicode MS"/>
+          <w:lang w:val="en-US"/>
+        </w:rPr>
+        <w:t>n object</w:t>
+      </w:r>
+      <w:r>
+        <w:rPr>
+          <w:rFonts w:ascii="Arial Unicode MS" w:eastAsia="Arial Unicode MS" w:hAnsi="Arial Unicode MS" w:cs="Arial Unicode MS"/>
+          <w:lang w:val="en-US"/>
+        </w:rPr>
+        <w:t xml:space="preserve"> Name.</w:t>
+      </w:r>
+      <w:r>
+        <w:rPr>
+          <w:rFonts w:ascii="Arial Unicode MS" w:eastAsia="Arial Unicode MS" w:hAnsi="Arial Unicode MS" w:cs="Arial Unicode MS"/>
+          <w:lang w:val="en-US"/>
+        </w:rPr>
+        <w:t xml:space="preserve"> The empty name (empty string) may exist; null name has no existence in this context.</w:t>
+      </w:r>
+    </w:p>
+    <w:p>
+      <w:pPr>
+        <w:rPr>
+          <w:rFonts w:ascii="Arial Unicode MS" w:eastAsia="Arial Unicode MS" w:hAnsi="Arial Unicode MS" w:cs="Arial Unicode MS"/>
+          <w:lang w:val="en-US"/>
+        </w:rPr>
+      </w:pPr>
+      <w:r>
+        <w:rPr>
+          <w:rFonts w:ascii="Arial Unicode MS" w:eastAsia="Arial Unicode MS" w:hAnsi="Arial Unicode MS" w:cs="Arial Unicode MS"/>
+          <w:lang w:val="en-US"/>
+        </w:rPr>
+        <w:t xml:space="preserve">Default implementation is in </w:t>
+      </w:r>
+      <w:proofErr w:type="spellStart"/>
+      <w:r>
+        <w:rPr>
+          <w:rFonts w:ascii="Arial Unicode MS" w:eastAsia="Arial Unicode MS" w:hAnsi="Arial Unicode MS" w:cs="Arial Unicode MS"/>
+          <w:lang w:val="en-US"/>
+        </w:rPr>
+        <w:t>DefaultContextLocNaming</w:t>
+      </w:r>
+      <w:proofErr w:type="spellEnd"/>
+      <w:r>
+        <w:rPr>
+          <w:rFonts w:ascii="Arial Unicode MS" w:eastAsia="Arial Unicode MS" w:hAnsi="Arial Unicode MS" w:cs="Arial Unicode MS"/>
+          <w:lang w:val="en-US"/>
+        </w:rPr>
+        <w:t xml:space="preserve"> and is currently exposed as static methods. Whenever multiple/different syntaxes will be required because of limitations of this default implementation, </w:t>
+      </w:r>
+      <w:proofErr w:type="gramStart"/>
+      <w:r>
+        <w:rPr>
+          <w:rFonts w:ascii="Arial Unicode MS" w:eastAsia="Arial Unicode MS" w:hAnsi="Arial Unicode MS" w:cs="Arial Unicode MS"/>
+          <w:lang w:val="en-US"/>
+        </w:rPr>
+        <w:t>a</w:t>
       </w:r>
       <w:proofErr w:type="gramEnd"/>
-    </w:p>
-    <w:p>
-      <w:pPr>
-        <w:rPr>
-          <w:rFonts w:ascii="Arial Unicode MS" w:eastAsia="Arial Unicode MS" w:hAnsi="Arial Unicode MS" w:cs="Arial Unicode MS"/>
-          <w:lang w:val="en-US"/>
-        </w:rPr>
-      </w:pPr>
-      <w:r>
-        <w:rPr>
-          <w:rFonts w:ascii="Arial Unicode MS" w:eastAsia="Arial Unicode MS" w:hAnsi="Arial Unicode MS" w:cs="Arial Unicode MS"/>
-          <w:lang w:val="en-US"/>
-        </w:rPr>
-        <w:t xml:space="preserve">Eventually on November 17, 2012, projection from objects participating to setup into dependency </w:t>
+      <w:r>
+        <w:rPr>
+          <w:rFonts w:ascii="Arial Unicode MS" w:eastAsia="Arial Unicode MS" w:hAnsi="Arial Unicode MS" w:cs="Arial Unicode MS"/>
+          <w:lang w:val="en-US"/>
+        </w:rPr>
+        <w:t xml:space="preserve"> </w:t>
       </w:r>
       <w:proofErr w:type="spellStart"/>
       <w:r>
@@ -2746,7 +3873,7 @@
           <w:rFonts w:ascii="Arial Unicode MS" w:eastAsia="Arial Unicode MS" w:hAnsi="Arial Unicode MS" w:cs="Arial Unicode MS"/>
           <w:lang w:val="en-US"/>
         </w:rPr>
-        <w:t>FullName</w:t>
+        <w:t>IContextLocNaming</w:t>
       </w:r>
       <w:proofErr w:type="spellEnd"/>
       <w:r>
@@ -2754,7 +3881,28 @@
           <w:rFonts w:ascii="Arial Unicode MS" w:eastAsia="Arial Unicode MS" w:hAnsi="Arial Unicode MS" w:cs="Arial Unicode MS"/>
           <w:lang w:val="en-US"/>
         </w:rPr>
-        <w:t xml:space="preserve"> namespace seems on the right way… Its name is “</w:t>
+        <w:t xml:space="preserve"> interface and </w:t>
+      </w:r>
+      <w:r>
+        <w:rPr>
+          <w:rFonts w:ascii="Arial Unicode MS" w:eastAsia="Arial Unicode MS" w:hAnsi="Arial Unicode MS" w:cs="Arial Unicode MS"/>
+          <w:lang w:val="en-US"/>
+        </w:rPr>
+        <w:t xml:space="preserve">multiple </w:t>
+      </w:r>
+      <w:r>
+        <w:rPr>
+          <w:rFonts w:ascii="Arial Unicode MS" w:eastAsia="Arial Unicode MS" w:hAnsi="Arial Unicode MS" w:cs="Arial Unicode MS"/>
+          <w:lang w:val="en-US"/>
+        </w:rPr>
+        <w:t xml:space="preserve">implementations should be created and </w:t>
+      </w:r>
+      <w:r>
+        <w:rPr>
+          <w:rFonts w:ascii="Arial Unicode MS" w:eastAsia="Arial Unicode MS" w:hAnsi="Arial Unicode MS" w:cs="Arial Unicode MS"/>
+          <w:lang w:val="en-US"/>
+        </w:rPr>
+        <w:t xml:space="preserve">the </w:t>
       </w:r>
       <w:proofErr w:type="spellStart"/>
       <w:r>
@@ -2762,7 +3910,7 @@
           <w:rFonts w:ascii="Arial Unicode MS" w:eastAsia="Arial Unicode MS" w:hAnsi="Arial Unicode MS" w:cs="Arial Unicode MS"/>
           <w:lang w:val="en-US"/>
         </w:rPr>
-        <w:t>ContextLoc</w:t>
+        <w:t>IContextLocNaming</w:t>
       </w:r>
       <w:proofErr w:type="spellEnd"/>
       <w:r>
@@ -2770,7 +3918,21 @@
           <w:rFonts w:ascii="Arial Unicode MS" w:eastAsia="Arial Unicode MS" w:hAnsi="Arial Unicode MS" w:cs="Arial Unicode MS"/>
           <w:lang w:val="en-US"/>
         </w:rPr>
-        <w:t>”</w:t>
+        <w:t xml:space="preserve"> </w:t>
+      </w:r>
+      <w:r>
+        <w:rPr>
+          <w:rFonts w:ascii="Arial Unicode MS" w:eastAsia="Arial Unicode MS" w:hAnsi="Arial Unicode MS" w:cs="Arial Unicode MS"/>
+          <w:lang w:val="en-US"/>
+        </w:rPr>
+        <w:t>injected in the architecture</w:t>
+      </w:r>
+      <w:r>
+        <w:rPr>
+          <w:rFonts w:ascii="Arial Unicode MS" w:eastAsia="Arial Unicode MS" w:hAnsi="Arial Unicode MS" w:cs="Arial Unicode MS"/>
+          <w:lang w:val="en-US"/>
+        </w:rPr>
+        <w:t xml:space="preserve"> wherever it is required</w:t>
       </w:r>
       <w:r>
         <w:rPr>
@@ -2779,19 +3941,59 @@
         </w:rPr>
         <w:t>.</w:t>
       </w:r>
-      <w:r>
-        <w:rPr>
-          <w:rFonts w:ascii="Arial Unicode MS" w:eastAsia="Arial Unicode MS" w:hAnsi="Arial Unicode MS" w:cs="Arial Unicode MS"/>
-          <w:lang w:val="en-US"/>
-        </w:rPr>
-        <w:t xml:space="preserve"> </w:t>
-      </w:r>
-      <w:r>
-        <w:rPr>
-          <w:rFonts w:ascii="Arial Unicode MS" w:eastAsia="Arial Unicode MS" w:hAnsi="Arial Unicode MS" w:cs="Arial Unicode MS"/>
-          <w:lang w:val="en-US"/>
-        </w:rPr>
-        <w:t>(</w:t>
+    </w:p>
+    <w:p>
+      <w:pPr>
+        <w:rPr>
+          <w:rFonts w:ascii="Arial Unicode MS" w:eastAsia="Arial Unicode MS" w:hAnsi="Arial Unicode MS" w:cs="Arial Unicode MS"/>
+          <w:lang w:val="en-US"/>
+        </w:rPr>
+      </w:pPr>
+      <w:proofErr w:type="spellStart"/>
+      <w:r>
+        <w:rPr>
+          <w:rFonts w:ascii="Arial Unicode MS" w:eastAsia="Arial Unicode MS" w:hAnsi="Arial Unicode MS" w:cs="Arial Unicode MS"/>
+          <w:lang w:val="en-US"/>
+        </w:rPr>
+        <w:t>ContextLocNaming</w:t>
+      </w:r>
+      <w:proofErr w:type="spellEnd"/>
+      <w:r>
+        <w:rPr>
+          <w:rFonts w:ascii="Arial Unicode MS" w:eastAsia="Arial Unicode MS" w:hAnsi="Arial Unicode MS" w:cs="Arial Unicode MS"/>
+          <w:lang w:val="en-US"/>
+        </w:rPr>
+        <w:t xml:space="preserve"> default implementation</w:t>
+      </w:r>
+    </w:p>
+    <w:p>
+      <w:pPr>
+        <w:rPr>
+          <w:rFonts w:ascii="Arial Unicode MS" w:eastAsia="Arial Unicode MS" w:hAnsi="Arial Unicode MS" w:cs="Arial Unicode MS"/>
+          <w:lang w:val="en-US"/>
+        </w:rPr>
+      </w:pPr>
+      <w:r>
+        <w:rPr>
+          <w:rFonts w:ascii="Arial Unicode MS" w:eastAsia="Arial Unicode MS" w:hAnsi="Arial Unicode MS" w:cs="Arial Unicode MS"/>
+          <w:lang w:val="en-US"/>
+        </w:rPr>
+        <w:t>General syntax is the following one:</w:t>
+      </w:r>
+    </w:p>
+    <w:p>
+      <w:pPr>
+        <w:rPr>
+          <w:rFonts w:ascii="Arial Unicode MS" w:eastAsia="Arial Unicode MS" w:hAnsi="Arial Unicode MS" w:cs="Arial Unicode MS"/>
+          <w:lang w:val="en-US"/>
+        </w:rPr>
+      </w:pPr>
+      <w:r>
+        <w:rPr>
+          <w:rFonts w:ascii="Arial Unicode MS" w:eastAsia="Arial Unicode MS" w:hAnsi="Arial Unicode MS" w:cs="Arial Unicode MS"/>
+          <w:lang w:val="en-US"/>
+        </w:rPr>
+        <w:t>[Context</w:t>
       </w:r>
       <w:proofErr w:type="gramStart"/>
       <w:r>
@@ -2799,7 +4001,7 @@
           <w:rFonts w:ascii="Arial Unicode MS" w:eastAsia="Arial Unicode MS" w:hAnsi="Arial Unicode MS" w:cs="Arial Unicode MS"/>
           <w:lang w:val="en-US"/>
         </w:rPr>
-        <w:t>and</w:t>
+        <w:t>]loc</w:t>
       </w:r>
       <w:proofErr w:type="gramEnd"/>
       <w:r>
@@ -2807,477 +4009,6 @@
           <w:rFonts w:ascii="Arial Unicode MS" w:eastAsia="Arial Unicode MS" w:hAnsi="Arial Unicode MS" w:cs="Arial Unicode MS"/>
           <w:lang w:val="en-US"/>
         </w:rPr>
-        <w:t xml:space="preserve"> it took me too much time to exhibit it</w:t>
-      </w:r>
-      <w:r>
-        <w:rPr>
-          <w:rFonts w:ascii="Arial Unicode MS" w:eastAsia="Arial Unicode MS" w:hAnsi="Arial Unicode MS" w:cs="Arial Unicode MS"/>
-          <w:lang w:val="en-US"/>
-        </w:rPr>
-        <w:t>!)</w:t>
-      </w:r>
-      <w:r>
-        <w:rPr>
-          <w:rFonts w:ascii="Arial Unicode MS" w:eastAsia="Arial Unicode MS" w:hAnsi="Arial Unicode MS" w:cs="Arial Unicode MS"/>
-          <w:lang w:val="en-US"/>
-        </w:rPr>
-        <w:t>.</w:t>
-      </w:r>
-    </w:p>
-    <w:p>
-      <w:pPr>
-        <w:rPr>
-          <w:rFonts w:ascii="Arial Unicode MS" w:eastAsia="Arial Unicode MS" w:hAnsi="Arial Unicode MS" w:cs="Arial Unicode MS"/>
-          <w:lang w:val="en-US"/>
-        </w:rPr>
-      </w:pPr>
-      <w:r>
-        <w:rPr>
-          <w:rFonts w:ascii="Arial Unicode MS" w:eastAsia="Arial Unicode MS" w:hAnsi="Arial Unicode MS" w:cs="Arial Unicode MS"/>
-          <w:lang w:val="en-US"/>
-        </w:rPr>
-        <w:t xml:space="preserve">A projected dependent item </w:t>
-      </w:r>
-      <w:proofErr w:type="spellStart"/>
-      <w:r>
-        <w:rPr>
-          <w:rFonts w:ascii="Arial Unicode MS" w:eastAsia="Arial Unicode MS" w:hAnsi="Arial Unicode MS" w:cs="Arial Unicode MS"/>
-          <w:lang w:val="en-US"/>
-        </w:rPr>
-        <w:t>FullName</w:t>
-      </w:r>
-      <w:proofErr w:type="spellEnd"/>
-      <w:r>
-        <w:rPr>
-          <w:rFonts w:ascii="Arial Unicode MS" w:eastAsia="Arial Unicode MS" w:hAnsi="Arial Unicode MS" w:cs="Arial Unicode MS"/>
-          <w:lang w:val="en-US"/>
-        </w:rPr>
-        <w:t xml:space="preserve"> is made up of 3 parts:</w:t>
-      </w:r>
-    </w:p>
-    <w:p>
-      <w:pPr>
-        <w:rPr>
-          <w:rFonts w:ascii="Arial Unicode MS" w:eastAsia="Arial Unicode MS" w:hAnsi="Arial Unicode MS" w:cs="Arial Unicode MS"/>
-          <w:lang w:val="en-US"/>
-        </w:rPr>
-      </w:pPr>
-      <w:r>
-        <w:rPr>
-          <w:rFonts w:ascii="Arial Unicode MS" w:eastAsia="Arial Unicode MS" w:hAnsi="Arial Unicode MS" w:cs="Arial Unicode MS"/>
-          <w:lang w:val="en-US"/>
-        </w:rPr>
-        <w:t xml:space="preserve">- Context: is the object scope for </w:t>
-      </w:r>
-      <w:proofErr w:type="spellStart"/>
-      <w:r>
-        <w:rPr>
-          <w:rFonts w:ascii="Arial Unicode MS" w:eastAsia="Arial Unicode MS" w:hAnsi="Arial Unicode MS" w:cs="Arial Unicode MS"/>
-          <w:lang w:val="en-US"/>
-        </w:rPr>
-        <w:t>Dependecy</w:t>
-      </w:r>
-      <w:proofErr w:type="spellEnd"/>
-      <w:r>
-        <w:rPr>
-          <w:rFonts w:ascii="Arial Unicode MS" w:eastAsia="Arial Unicode MS" w:hAnsi="Arial Unicode MS" w:cs="Arial Unicode MS"/>
-          <w:lang w:val="en-US"/>
-        </w:rPr>
-        <w:t xml:space="preserve"> Injection and pseudo-singleton</w:t>
-      </w:r>
-      <w:r>
-        <w:rPr>
-          <w:rFonts w:ascii="Arial Unicode MS" w:eastAsia="Arial Unicode MS" w:hAnsi="Arial Unicode MS" w:cs="Arial Unicode MS"/>
-          <w:lang w:val="en-US"/>
-        </w:rPr>
-        <w:t xml:space="preserve"> (Structured Object layer)</w:t>
-      </w:r>
-      <w:r>
-        <w:rPr>
-          <w:rFonts w:ascii="Arial Unicode MS" w:eastAsia="Arial Unicode MS" w:hAnsi="Arial Unicode MS" w:cs="Arial Unicode MS"/>
-          <w:lang w:val="en-US"/>
-        </w:rPr>
-        <w:t xml:space="preserve">. </w:t>
-      </w:r>
-      <w:proofErr w:type="spellStart"/>
-      <w:r>
-        <w:rPr>
-          <w:rFonts w:ascii="Arial Unicode MS" w:eastAsia="Arial Unicode MS" w:hAnsi="Arial Unicode MS" w:cs="Arial Unicode MS"/>
-          <w:lang w:val="en-US"/>
-        </w:rPr>
-        <w:t>IAmbientContract</w:t>
-      </w:r>
-      <w:proofErr w:type="spellEnd"/>
-      <w:r>
-        <w:rPr>
-          <w:rFonts w:ascii="Arial Unicode MS" w:eastAsia="Arial Unicode MS" w:hAnsi="Arial Unicode MS" w:cs="Arial Unicode MS"/>
-          <w:lang w:val="en-US"/>
-        </w:rPr>
-        <w:t xml:space="preserve"> objects and interfaces instances are unique inside a Context. There is no subordination between </w:t>
-      </w:r>
-      <w:r>
-        <w:rPr>
-          <w:rFonts w:ascii="Arial Unicode MS" w:eastAsia="Arial Unicode MS" w:hAnsi="Arial Unicode MS" w:cs="Arial Unicode MS"/>
-          <w:lang w:val="en-US"/>
-        </w:rPr>
-        <w:t>Contexts</w:t>
-      </w:r>
-      <w:r>
-        <w:rPr>
-          <w:rFonts w:ascii="Arial Unicode MS" w:eastAsia="Arial Unicode MS" w:hAnsi="Arial Unicode MS" w:cs="Arial Unicode MS"/>
-          <w:lang w:val="en-US"/>
-        </w:rPr>
-        <w:t xml:space="preserve">: a simple name (a string) is enough to define </w:t>
-      </w:r>
-      <w:r>
-        <w:rPr>
-          <w:rFonts w:ascii="Arial Unicode MS" w:eastAsia="Arial Unicode MS" w:hAnsi="Arial Unicode MS" w:cs="Arial Unicode MS"/>
-          <w:lang w:val="en-US"/>
-        </w:rPr>
-        <w:t xml:space="preserve">and identify </w:t>
-      </w:r>
-      <w:r>
-        <w:rPr>
-          <w:rFonts w:ascii="Arial Unicode MS" w:eastAsia="Arial Unicode MS" w:hAnsi="Arial Unicode MS" w:cs="Arial Unicode MS"/>
-          <w:lang w:val="en-US"/>
-        </w:rPr>
-        <w:t>a Context.</w:t>
-      </w:r>
-      <w:r>
-        <w:rPr>
-          <w:rFonts w:ascii="Arial Unicode MS" w:eastAsia="Arial Unicode MS" w:hAnsi="Arial Unicode MS" w:cs="Arial Unicode MS"/>
-          <w:lang w:val="en-US"/>
-        </w:rPr>
-        <w:t xml:space="preserve"> A default Context exists that is identified by the empty string.</w:t>
-      </w:r>
-      <w:r>
-        <w:rPr>
-          <w:rFonts w:ascii="Arial Unicode MS" w:eastAsia="Arial Unicode MS" w:hAnsi="Arial Unicode MS" w:cs="Arial Unicode MS"/>
-          <w:lang w:val="en-US"/>
-        </w:rPr>
-        <w:t xml:space="preserve"> Null Context corresponds to an unknown, undefined context.</w:t>
-      </w:r>
-    </w:p>
-    <w:p>
-      <w:pPr>
-        <w:rPr>
-          <w:rFonts w:ascii="Arial Unicode MS" w:eastAsia="Arial Unicode MS" w:hAnsi="Arial Unicode MS" w:cs="Arial Unicode MS"/>
-          <w:lang w:val="en-US"/>
-        </w:rPr>
-      </w:pPr>
-      <w:r>
-        <w:rPr>
-          <w:rFonts w:ascii="Arial Unicode MS" w:eastAsia="Arial Unicode MS" w:hAnsi="Arial Unicode MS" w:cs="Arial Unicode MS"/>
-          <w:lang w:val="en-US"/>
-        </w:rPr>
-        <w:t xml:space="preserve">- Location: is </w:t>
-      </w:r>
-      <w:r>
-        <w:rPr>
-          <w:rFonts w:ascii="Arial Unicode MS" w:eastAsia="Arial Unicode MS" w:hAnsi="Arial Unicode MS" w:cs="Arial Unicode MS"/>
-          <w:lang w:val="en-US"/>
-        </w:rPr>
-        <w:t>the</w:t>
-      </w:r>
-      <w:r>
-        <w:rPr>
-          <w:rFonts w:ascii="Arial Unicode MS" w:eastAsia="Arial Unicode MS" w:hAnsi="Arial Unicode MS" w:cs="Arial Unicode MS"/>
-          <w:lang w:val="en-US"/>
-        </w:rPr>
-        <w:t xml:space="preserve"> logical </w:t>
-      </w:r>
-      <w:r>
-        <w:rPr>
-          <w:rFonts w:ascii="Arial Unicode MS" w:eastAsia="Arial Unicode MS" w:hAnsi="Arial Unicode MS" w:cs="Arial Unicode MS"/>
-          <w:lang w:val="en-US"/>
-        </w:rPr>
-        <w:t xml:space="preserve">location of the object. </w:t>
-      </w:r>
-      <w:r>
-        <w:rPr>
-          <w:rFonts w:ascii="Arial Unicode MS" w:eastAsia="Arial Unicode MS" w:hAnsi="Arial Unicode MS" w:cs="Arial Unicode MS"/>
-          <w:lang w:val="en-US"/>
-        </w:rPr>
-        <w:t>It describes a “container” for the object; this is typically the logical name of a database (“</w:t>
-      </w:r>
-      <w:proofErr w:type="spellStart"/>
-      <w:r>
-        <w:rPr>
-          <w:rFonts w:ascii="Arial Unicode MS" w:eastAsia="Arial Unicode MS" w:hAnsi="Arial Unicode MS" w:cs="Arial Unicode MS"/>
-          <w:lang w:val="en-US"/>
-        </w:rPr>
-        <w:t>db</w:t>
-      </w:r>
-      <w:proofErr w:type="spellEnd"/>
-      <w:r>
-        <w:rPr>
-          <w:rFonts w:ascii="Arial Unicode MS" w:eastAsia="Arial Unicode MS" w:hAnsi="Arial Unicode MS" w:cs="Arial Unicode MS"/>
-          <w:lang w:val="en-US"/>
-        </w:rPr>
-        <w:t>”, “</w:t>
-      </w:r>
-      <w:proofErr w:type="spellStart"/>
-      <w:r>
-        <w:rPr>
-          <w:rFonts w:ascii="Arial Unicode MS" w:eastAsia="Arial Unicode MS" w:hAnsi="Arial Unicode MS" w:cs="Arial Unicode MS"/>
-          <w:lang w:val="en-US"/>
-        </w:rPr>
-        <w:t>dbHisto</w:t>
-      </w:r>
-      <w:proofErr w:type="spellEnd"/>
-      <w:r>
-        <w:rPr>
-          <w:rFonts w:ascii="Arial Unicode MS" w:eastAsia="Arial Unicode MS" w:hAnsi="Arial Unicode MS" w:cs="Arial Unicode MS"/>
-          <w:lang w:val="en-US"/>
-        </w:rPr>
-        <w:t>”, etc.). This location has nothing to do with Context: these are totally orthogonal concepts. Location should support a kind of hierarchical naming structure and a way to express reference in a relative manner (location should be combinable like paths are).</w:t>
-      </w:r>
-      <w:r>
-        <w:rPr>
-          <w:rFonts w:ascii="Arial Unicode MS" w:eastAsia="Arial Unicode MS" w:hAnsi="Arial Unicode MS" w:cs="Arial Unicode MS"/>
-          <w:lang w:val="en-US"/>
-        </w:rPr>
-        <w:t xml:space="preserve"> The empty string designates the “root” of the namespace.</w:t>
-      </w:r>
-      <w:r>
-        <w:rPr>
-          <w:rFonts w:ascii="Arial Unicode MS" w:eastAsia="Arial Unicode MS" w:hAnsi="Arial Unicode MS" w:cs="Arial Unicode MS"/>
-          <w:lang w:val="en-US"/>
-        </w:rPr>
-        <w:t xml:space="preserve"> </w:t>
-      </w:r>
-      <w:r>
-        <w:rPr>
-          <w:rFonts w:ascii="Arial Unicode MS" w:eastAsia="Arial Unicode MS" w:hAnsi="Arial Unicode MS" w:cs="Arial Unicode MS"/>
-          <w:lang w:val="en-US"/>
-        </w:rPr>
-        <w:t>Null Location corresponds to an unknown, undefined location (just like Contexts).</w:t>
-      </w:r>
-    </w:p>
-    <w:p>
-      <w:pPr>
-        <w:rPr>
-          <w:rFonts w:ascii="Arial Unicode MS" w:eastAsia="Arial Unicode MS" w:hAnsi="Arial Unicode MS" w:cs="Arial Unicode MS"/>
-          <w:lang w:val="en-US"/>
-        </w:rPr>
-      </w:pPr>
-      <w:r>
-        <w:rPr>
-          <w:rFonts w:ascii="Arial Unicode MS" w:eastAsia="Arial Unicode MS" w:hAnsi="Arial Unicode MS" w:cs="Arial Unicode MS"/>
-          <w:lang w:val="en-US"/>
-        </w:rPr>
-        <w:t>- Name: is the unique name of the objet inside its Location. There should be the less possible restrictions on allowed characters in a</w:t>
-      </w:r>
-      <w:r>
-        <w:rPr>
-          <w:rFonts w:ascii="Arial Unicode MS" w:eastAsia="Arial Unicode MS" w:hAnsi="Arial Unicode MS" w:cs="Arial Unicode MS"/>
-          <w:lang w:val="en-US"/>
-        </w:rPr>
-        <w:t>n object</w:t>
-      </w:r>
-      <w:r>
-        <w:rPr>
-          <w:rFonts w:ascii="Arial Unicode MS" w:eastAsia="Arial Unicode MS" w:hAnsi="Arial Unicode MS" w:cs="Arial Unicode MS"/>
-          <w:lang w:val="en-US"/>
-        </w:rPr>
-        <w:t xml:space="preserve"> Name.</w:t>
-      </w:r>
-      <w:r>
-        <w:rPr>
-          <w:rFonts w:ascii="Arial Unicode MS" w:eastAsia="Arial Unicode MS" w:hAnsi="Arial Unicode MS" w:cs="Arial Unicode MS"/>
-          <w:lang w:val="en-US"/>
-        </w:rPr>
-        <w:t xml:space="preserve"> The empty name (empty string) may exist; null name has no existence in this context.</w:t>
-      </w:r>
-    </w:p>
-    <w:p>
-      <w:pPr>
-        <w:rPr>
-          <w:rFonts w:ascii="Arial Unicode MS" w:eastAsia="Arial Unicode MS" w:hAnsi="Arial Unicode MS" w:cs="Arial Unicode MS"/>
-          <w:lang w:val="en-US"/>
-        </w:rPr>
-      </w:pPr>
-      <w:r>
-        <w:rPr>
-          <w:rFonts w:ascii="Arial Unicode MS" w:eastAsia="Arial Unicode MS" w:hAnsi="Arial Unicode MS" w:cs="Arial Unicode MS"/>
-          <w:lang w:val="en-US"/>
-        </w:rPr>
-        <w:t xml:space="preserve">Default implementation is in </w:t>
-      </w:r>
-      <w:proofErr w:type="spellStart"/>
-      <w:r>
-        <w:rPr>
-          <w:rFonts w:ascii="Arial Unicode MS" w:eastAsia="Arial Unicode MS" w:hAnsi="Arial Unicode MS" w:cs="Arial Unicode MS"/>
-          <w:lang w:val="en-US"/>
-        </w:rPr>
-        <w:t>DefaultContextLocNaming</w:t>
-      </w:r>
-      <w:proofErr w:type="spellEnd"/>
-      <w:r>
-        <w:rPr>
-          <w:rFonts w:ascii="Arial Unicode MS" w:eastAsia="Arial Unicode MS" w:hAnsi="Arial Unicode MS" w:cs="Arial Unicode MS"/>
-          <w:lang w:val="en-US"/>
-        </w:rPr>
-        <w:t xml:space="preserve"> and is currently exposed as static methods. Whenever multiple/different syntaxes will be required because of limitations of this default implementation, </w:t>
-      </w:r>
-      <w:proofErr w:type="gramStart"/>
-      <w:r>
-        <w:rPr>
-          <w:rFonts w:ascii="Arial Unicode MS" w:eastAsia="Arial Unicode MS" w:hAnsi="Arial Unicode MS" w:cs="Arial Unicode MS"/>
-          <w:lang w:val="en-US"/>
-        </w:rPr>
-        <w:t>a</w:t>
-      </w:r>
-      <w:proofErr w:type="gramEnd"/>
-      <w:r>
-        <w:rPr>
-          <w:rFonts w:ascii="Arial Unicode MS" w:eastAsia="Arial Unicode MS" w:hAnsi="Arial Unicode MS" w:cs="Arial Unicode MS"/>
-          <w:lang w:val="en-US"/>
-        </w:rPr>
-        <w:t xml:space="preserve"> </w:t>
-      </w:r>
-      <w:proofErr w:type="spellStart"/>
-      <w:r>
-        <w:rPr>
-          <w:rFonts w:ascii="Arial Unicode MS" w:eastAsia="Arial Unicode MS" w:hAnsi="Arial Unicode MS" w:cs="Arial Unicode MS"/>
-          <w:lang w:val="en-US"/>
-        </w:rPr>
-        <w:t>IContextLocNaming</w:t>
-      </w:r>
-      <w:proofErr w:type="spellEnd"/>
-      <w:r>
-        <w:rPr>
-          <w:rFonts w:ascii="Arial Unicode MS" w:eastAsia="Arial Unicode MS" w:hAnsi="Arial Unicode MS" w:cs="Arial Unicode MS"/>
-          <w:lang w:val="en-US"/>
-        </w:rPr>
-        <w:t xml:space="preserve"> interface and </w:t>
-      </w:r>
-      <w:r>
-        <w:rPr>
-          <w:rFonts w:ascii="Arial Unicode MS" w:eastAsia="Arial Unicode MS" w:hAnsi="Arial Unicode MS" w:cs="Arial Unicode MS"/>
-          <w:lang w:val="en-US"/>
-        </w:rPr>
-        <w:t xml:space="preserve">multiple </w:t>
-      </w:r>
-      <w:r>
-        <w:rPr>
-          <w:rFonts w:ascii="Arial Unicode MS" w:eastAsia="Arial Unicode MS" w:hAnsi="Arial Unicode MS" w:cs="Arial Unicode MS"/>
-          <w:lang w:val="en-US"/>
-        </w:rPr>
-        <w:t xml:space="preserve">implementations should be created and </w:t>
-      </w:r>
-      <w:r>
-        <w:rPr>
-          <w:rFonts w:ascii="Arial Unicode MS" w:eastAsia="Arial Unicode MS" w:hAnsi="Arial Unicode MS" w:cs="Arial Unicode MS"/>
-          <w:lang w:val="en-US"/>
-        </w:rPr>
-        <w:t xml:space="preserve">the </w:t>
-      </w:r>
-      <w:proofErr w:type="spellStart"/>
-      <w:r>
-        <w:rPr>
-          <w:rFonts w:ascii="Arial Unicode MS" w:eastAsia="Arial Unicode MS" w:hAnsi="Arial Unicode MS" w:cs="Arial Unicode MS"/>
-          <w:lang w:val="en-US"/>
-        </w:rPr>
-        <w:t>IContextLocNaming</w:t>
-      </w:r>
-      <w:proofErr w:type="spellEnd"/>
-      <w:r>
-        <w:rPr>
-          <w:rFonts w:ascii="Arial Unicode MS" w:eastAsia="Arial Unicode MS" w:hAnsi="Arial Unicode MS" w:cs="Arial Unicode MS"/>
-          <w:lang w:val="en-US"/>
-        </w:rPr>
-        <w:t xml:space="preserve"> </w:t>
-      </w:r>
-      <w:r>
-        <w:rPr>
-          <w:rFonts w:ascii="Arial Unicode MS" w:eastAsia="Arial Unicode MS" w:hAnsi="Arial Unicode MS" w:cs="Arial Unicode MS"/>
-          <w:lang w:val="en-US"/>
-        </w:rPr>
-        <w:t>injected in the architecture</w:t>
-      </w:r>
-      <w:r>
-        <w:rPr>
-          <w:rFonts w:ascii="Arial Unicode MS" w:eastAsia="Arial Unicode MS" w:hAnsi="Arial Unicode MS" w:cs="Arial Unicode MS"/>
-          <w:lang w:val="en-US"/>
-        </w:rPr>
-        <w:t xml:space="preserve"> wherever it is required</w:t>
-      </w:r>
-      <w:r>
-        <w:rPr>
-          <w:rFonts w:ascii="Arial Unicode MS" w:eastAsia="Arial Unicode MS" w:hAnsi="Arial Unicode MS" w:cs="Arial Unicode MS"/>
-          <w:lang w:val="en-US"/>
-        </w:rPr>
-        <w:t>.</w:t>
-      </w:r>
-    </w:p>
-    <w:p>
-      <w:pPr>
-        <w:rPr>
-          <w:rFonts w:ascii="Arial Unicode MS" w:eastAsia="Arial Unicode MS" w:hAnsi="Arial Unicode MS" w:cs="Arial Unicode MS"/>
-          <w:lang w:val="en-US"/>
-        </w:rPr>
-      </w:pPr>
-      <w:proofErr w:type="spellStart"/>
-      <w:r>
-        <w:rPr>
-          <w:rFonts w:ascii="Arial Unicode MS" w:eastAsia="Arial Unicode MS" w:hAnsi="Arial Unicode MS" w:cs="Arial Unicode MS"/>
-          <w:lang w:val="en-US"/>
-        </w:rPr>
-        <w:t>ContextLocNaming</w:t>
-      </w:r>
-      <w:proofErr w:type="spellEnd"/>
-      <w:r>
-        <w:rPr>
-          <w:rFonts w:ascii="Arial Unicode MS" w:eastAsia="Arial Unicode MS" w:hAnsi="Arial Unicode MS" w:cs="Arial Unicode MS"/>
-          <w:lang w:val="en-US"/>
-        </w:rPr>
-        <w:t xml:space="preserve"> default implementation</w:t>
-      </w:r>
-    </w:p>
-    <w:p>
-      <w:pPr>
-        <w:rPr>
-          <w:rFonts w:ascii="Arial Unicode MS" w:eastAsia="Arial Unicode MS" w:hAnsi="Arial Unicode MS" w:cs="Arial Unicode MS"/>
-          <w:lang w:val="en-US"/>
-        </w:rPr>
-      </w:pPr>
-      <w:r>
-        <w:rPr>
-          <w:rFonts w:ascii="Arial Unicode MS" w:eastAsia="Arial Unicode MS" w:hAnsi="Arial Unicode MS" w:cs="Arial Unicode MS"/>
-          <w:lang w:val="en-US"/>
-        </w:rPr>
-        <w:t>General syntax is the following one:</w:t>
-      </w:r>
-    </w:p>
-    <w:p>
-      <w:pPr>
-        <w:rPr>
-          <w:rFonts w:ascii="Arial Unicode MS" w:eastAsia="Arial Unicode MS" w:hAnsi="Arial Unicode MS" w:cs="Arial Unicode MS"/>
-          <w:lang w:val="en-US"/>
-        </w:rPr>
-      </w:pPr>
-      <w:r>
-        <w:rPr>
-          <w:rFonts w:ascii="Arial Unicode MS" w:eastAsia="Arial Unicode MS" w:hAnsi="Arial Unicode MS" w:cs="Arial Unicode MS"/>
-          <w:lang w:val="en-US"/>
-        </w:rPr>
-        <w:t>[Context</w:t>
-      </w:r>
-      <w:proofErr w:type="gramStart"/>
-      <w:r>
-        <w:rPr>
-          <w:rFonts w:ascii="Arial Unicode MS" w:eastAsia="Arial Unicode MS" w:hAnsi="Arial Unicode MS" w:cs="Arial Unicode MS"/>
-          <w:lang w:val="en-US"/>
-        </w:rPr>
-        <w:t>]loc</w:t>
-      </w:r>
-      <w:proofErr w:type="gramEnd"/>
-      <w:r>
-        <w:rPr>
-          <w:rFonts w:ascii="Arial Unicode MS" w:eastAsia="Arial Unicode MS" w:hAnsi="Arial Unicode MS" w:cs="Arial Unicode MS"/>
-          <w:lang w:val="en-US"/>
-        </w:rPr>
         <w:t>-subloc-subloc2</w:t>
       </w:r>
       <w:r>
@@ -3307,7 +4038,6 @@
           <w:rFonts w:ascii="Arial Unicode MS" w:eastAsia="Arial Unicode MS" w:hAnsi="Arial Unicode MS" w:cs="Arial Unicode MS"/>
           <w:lang w:val="en-US"/>
         </w:rPr>
-        <w:lastRenderedPageBreak/>
         <w:t>Rules are:</w:t>
       </w:r>
     </w:p>
@@ -3762,6 +4492,7 @@
                 <w:rFonts w:ascii="Arial Unicode MS" w:eastAsia="Arial Unicode MS" w:hAnsi="Arial Unicode MS" w:cs="Arial Unicode MS"/>
                 <w:lang w:val="en-US"/>
               </w:rPr>
+              <w:lastRenderedPageBreak/>
               <w:t>CK.</w:t>
             </w:r>
             <w:r>
@@ -5302,7 +6033,6 @@
                 <w:rFonts w:ascii="Arial Unicode MS" w:eastAsia="Arial Unicode MS" w:hAnsi="Arial Unicode MS" w:cs="Arial Unicode MS"/>
                 <w:lang w:val="en-US"/>
               </w:rPr>
-              <w:lastRenderedPageBreak/>
               <w:t>-</w:t>
             </w:r>
           </w:p>
@@ -6833,6 +7563,7 @@
                 <w:rFonts w:ascii="Arial Unicode MS" w:eastAsia="Arial Unicode MS" w:hAnsi="Arial Unicode MS" w:cs="Arial Unicode MS"/>
                 <w:lang w:val="en-US"/>
               </w:rPr>
+              <w:lastRenderedPageBreak/>
               <w:t>[]</w:t>
             </w:r>
             <w:r>
@@ -7721,15 +8452,7 @@
                 <w:rFonts w:ascii="Arial Unicode MS" w:eastAsia="Arial Unicode MS" w:hAnsi="Arial Unicode MS" w:cs="Arial Unicode MS"/>
                 <w:lang w:val="en-US"/>
               </w:rPr>
-              <w:t xml:space="preserve"> is Unknown, location is left </w:t>
-            </w:r>
-            <w:r>
-              <w:rPr>
-                <w:rFonts w:ascii="Arial Unicode MS" w:eastAsia="Arial Unicode MS" w:hAnsi="Arial Unicode MS" w:cs="Arial Unicode MS"/>
-                <w:lang w:val="en-US"/>
-              </w:rPr>
-              <w:lastRenderedPageBreak/>
-              <w:t>unchanged</w:t>
+              <w:t xml:space="preserve"> is Unknown, location is left unchanged</w:t>
             </w:r>
             <w:r>
               <w:rPr>
@@ -7758,7 +8481,6 @@
                 <w:rFonts w:ascii="Arial Unicode MS" w:eastAsia="Arial Unicode MS" w:hAnsi="Arial Unicode MS" w:cs="Arial Unicode MS"/>
                 <w:lang w:val="en-US"/>
               </w:rPr>
-              <w:lastRenderedPageBreak/>
               <w:t>-</w:t>
             </w:r>
             <w:r>
@@ -8014,6 +8736,22 @@
           <w:lang w:val="en-US"/>
         </w:rPr>
         <w:t>AmbientProperties</w:t>
+      </w:r>
+      <w:proofErr w:type="spellEnd"/>
+      <w:r>
+        <w:rPr>
+          <w:rFonts w:ascii="Arial Unicode MS" w:eastAsia="Arial Unicode MS" w:hAnsi="Arial Unicode MS" w:cs="Arial Unicode MS"/>
+          <w:lang w:val="en-US"/>
+        </w:rPr>
+        <w:t xml:space="preserve"> and </w:t>
+      </w:r>
+      <w:proofErr w:type="spellStart"/>
+      <w:r>
+        <w:rPr>
+          <w:rFonts w:ascii="Arial Unicode MS" w:eastAsia="Arial Unicode MS" w:hAnsi="Arial Unicode MS" w:cs="Arial Unicode MS"/>
+          <w:lang w:val="en-US"/>
+        </w:rPr>
+        <w:t>AmbientContracts</w:t>
       </w:r>
       <w:proofErr w:type="spellEnd"/>
       <w:r>
@@ -8066,7 +8804,64 @@
           <w:rFonts w:ascii="Arial Unicode MS" w:eastAsia="Arial Unicode MS" w:hAnsi="Arial Unicode MS" w:cs="Arial Unicode MS"/>
           <w:lang w:val="en-US"/>
         </w:rPr>
-        <w:t>, a slice of the Structured Object. They do not inherit.</w:t>
+        <w:t xml:space="preserve"> (</w:t>
+      </w:r>
+      <w:r>
+        <w:rPr>
+          <w:rFonts w:ascii="Arial Unicode MS" w:eastAsia="Arial Unicode MS" w:hAnsi="Arial Unicode MS" w:cs="Arial Unicode MS"/>
+          <w:lang w:val="en-US"/>
+        </w:rPr>
+        <w:t>a slice of the Structured Object</w:t>
+      </w:r>
+      <w:r>
+        <w:rPr>
+          <w:rFonts w:ascii="Arial Unicode MS" w:eastAsia="Arial Unicode MS" w:hAnsi="Arial Unicode MS" w:cs="Arial Unicode MS"/>
+          <w:lang w:val="en-US"/>
+        </w:rPr>
+        <w:t>).</w:t>
+      </w:r>
+    </w:p>
+    <w:p>
+      <w:pPr>
+        <w:pStyle w:val="Paragraphedeliste"/>
+        <w:numPr>
+          <w:ilvl w:val="1"/>
+          <w:numId w:val="4"/>
+        </w:numPr>
+        <w:rPr>
+          <w:rFonts w:ascii="Arial Unicode MS" w:eastAsia="Arial Unicode MS" w:hAnsi="Arial Unicode MS" w:cs="Arial Unicode MS"/>
+          <w:lang w:val="en-US"/>
+        </w:rPr>
+      </w:pPr>
+      <w:r>
+        <w:rPr>
+          <w:rFonts w:ascii="Arial Unicode MS" w:eastAsia="Arial Unicode MS" w:hAnsi="Arial Unicode MS" w:cs="Arial Unicode MS"/>
+          <w:lang w:val="en-US"/>
+        </w:rPr>
+        <w:t xml:space="preserve">They </w:t>
+      </w:r>
+      <w:r>
+        <w:rPr>
+          <w:rFonts w:ascii="Arial Unicode MS" w:eastAsia="Arial Unicode MS" w:hAnsi="Arial Unicode MS" w:cs="Arial Unicode MS"/>
+          <w:lang w:val="en-US"/>
+        </w:rPr>
+        <w:t xml:space="preserve">are normally not applicable to the Structured Object itself. If they are, they MUST be declared with a mask (the C# “new” keyword) on each and every class that specialize the one that define the property. When not locally declared (explicitly on the </w:t>
+      </w:r>
+      <w:proofErr w:type="spellStart"/>
+      <w:r>
+        <w:rPr>
+          <w:rFonts w:ascii="Arial Unicode MS" w:eastAsia="Arial Unicode MS" w:hAnsi="Arial Unicode MS" w:cs="Arial Unicode MS"/>
+          <w:lang w:val="en-US"/>
+        </w:rPr>
+        <w:t>StObj</w:t>
+      </w:r>
+      <w:proofErr w:type="spellEnd"/>
+      <w:r>
+        <w:rPr>
+          <w:rFonts w:ascii="Arial Unicode MS" w:eastAsia="Arial Unicode MS" w:hAnsi="Arial Unicode MS" w:cs="Arial Unicode MS"/>
+          <w:lang w:val="en-US"/>
+        </w:rPr>
+        <w:t>), their value is searched on Containers first and then on Generalization.</w:t>
       </w:r>
     </w:p>
     <w:p>
@@ -8095,7 +8890,385 @@
           <w:rFonts w:ascii="Arial Unicode MS" w:eastAsia="Arial Unicode MS" w:hAnsi="Arial Unicode MS" w:cs="Arial Unicode MS"/>
           <w:lang w:val="en-US"/>
         </w:rPr>
-        <w:t xml:space="preserve"> are properties of a Structured Object. They do inherit.</w:t>
+        <w:t xml:space="preserve"> </w:t>
+      </w:r>
+      <w:r>
+        <w:rPr>
+          <w:rFonts w:ascii="Arial Unicode MS" w:eastAsia="Arial Unicode MS" w:hAnsi="Arial Unicode MS" w:cs="Arial Unicode MS"/>
+          <w:lang w:val="en-US"/>
+        </w:rPr>
+        <w:t xml:space="preserve">and </w:t>
+      </w:r>
+      <w:proofErr w:type="spellStart"/>
+      <w:r>
+        <w:rPr>
+          <w:rFonts w:ascii="Arial Unicode MS" w:eastAsia="Arial Unicode MS" w:hAnsi="Arial Unicode MS" w:cs="Arial Unicode MS"/>
+          <w:lang w:val="en-US"/>
+        </w:rPr>
+        <w:t>AmbientContracts</w:t>
+      </w:r>
+      <w:proofErr w:type="spellEnd"/>
+      <w:r>
+        <w:rPr>
+          <w:rFonts w:ascii="Arial Unicode MS" w:eastAsia="Arial Unicode MS" w:hAnsi="Arial Unicode MS" w:cs="Arial Unicode MS"/>
+          <w:lang w:val="en-US"/>
+        </w:rPr>
+        <w:t xml:space="preserve"> </w:t>
+      </w:r>
+      <w:r>
+        <w:rPr>
+          <w:rFonts w:ascii="Arial Unicode MS" w:eastAsia="Arial Unicode MS" w:hAnsi="Arial Unicode MS" w:cs="Arial Unicode MS"/>
+          <w:lang w:val="en-US"/>
+        </w:rPr>
+        <w:t>are properties of a Structured Object</w:t>
+      </w:r>
+      <w:r>
+        <w:rPr>
+          <w:rFonts w:ascii="Arial Unicode MS" w:eastAsia="Arial Unicode MS" w:hAnsi="Arial Unicode MS" w:cs="Arial Unicode MS"/>
+          <w:lang w:val="en-US"/>
+        </w:rPr>
+        <w:t xml:space="preserve"> itself</w:t>
+      </w:r>
+      <w:r>
+        <w:rPr>
+          <w:rFonts w:ascii="Arial Unicode MS" w:eastAsia="Arial Unicode MS" w:hAnsi="Arial Unicode MS" w:cs="Arial Unicode MS"/>
+          <w:lang w:val="en-US"/>
+        </w:rPr>
+        <w:t>.</w:t>
+      </w:r>
+    </w:p>
+    <w:p>
+      <w:pPr>
+        <w:pStyle w:val="Paragraphedeliste"/>
+        <w:numPr>
+          <w:ilvl w:val="1"/>
+          <w:numId w:val="4"/>
+        </w:numPr>
+        <w:rPr>
+          <w:rFonts w:ascii="Arial Unicode MS" w:eastAsia="Arial Unicode MS" w:hAnsi="Arial Unicode MS" w:cs="Arial Unicode MS"/>
+          <w:lang w:val="en-US"/>
+        </w:rPr>
+      </w:pPr>
+      <w:r>
+        <w:rPr>
+          <w:rFonts w:ascii="Arial Unicode MS" w:eastAsia="Arial Unicode MS" w:hAnsi="Arial Unicode MS" w:cs="Arial Unicode MS"/>
+          <w:lang w:val="en-US"/>
+        </w:rPr>
+        <w:t>O</w:t>
+      </w:r>
+      <w:r>
+        <w:rPr>
+          <w:rFonts w:ascii="Arial Unicode MS" w:eastAsia="Arial Unicode MS" w:hAnsi="Arial Unicode MS" w:cs="Arial Unicode MS"/>
+          <w:lang w:val="en-US"/>
+        </w:rPr>
+        <w:t>nly one value can exist for a given property among the specialization chain.</w:t>
+      </w:r>
+    </w:p>
+    <w:p>
+      <w:pPr>
+        <w:pStyle w:val="Paragraphedeliste"/>
+        <w:numPr>
+          <w:ilvl w:val="1"/>
+          <w:numId w:val="4"/>
+        </w:numPr>
+        <w:rPr>
+          <w:rFonts w:ascii="Arial Unicode MS" w:eastAsia="Arial Unicode MS" w:hAnsi="Arial Unicode MS" w:cs="Arial Unicode MS"/>
+          <w:lang w:val="en-US"/>
+        </w:rPr>
+      </w:pPr>
+      <w:r>
+        <w:rPr>
+          <w:rFonts w:ascii="Arial Unicode MS" w:eastAsia="Arial Unicode MS" w:hAnsi="Arial Unicode MS" w:cs="Arial Unicode MS"/>
+          <w:lang w:val="en-US"/>
+        </w:rPr>
+        <w:lastRenderedPageBreak/>
+        <w:t xml:space="preserve">They support covariance: </w:t>
+      </w:r>
+      <w:r>
+        <w:rPr>
+          <w:rFonts w:ascii="Arial Unicode MS" w:eastAsia="Arial Unicode MS" w:hAnsi="Arial Unicode MS" w:cs="Arial Unicode MS"/>
+          <w:lang w:val="en-US"/>
+        </w:rPr>
+        <w:t xml:space="preserve">any </w:t>
+      </w:r>
+      <w:r>
+        <w:rPr>
+          <w:rFonts w:ascii="Arial Unicode MS" w:eastAsia="Arial Unicode MS" w:hAnsi="Arial Unicode MS" w:cs="Arial Unicode MS"/>
+          <w:lang w:val="en-US"/>
+        </w:rPr>
+        <w:t xml:space="preserve">specialization can redefine the property with a more specialized type than the one of its own base class. </w:t>
+      </w:r>
+    </w:p>
+    <w:p>
+      <w:pPr>
+        <w:pStyle w:val="Paragraphedeliste"/>
+        <w:numPr>
+          <w:ilvl w:val="1"/>
+          <w:numId w:val="4"/>
+        </w:numPr>
+        <w:rPr>
+          <w:rFonts w:ascii="Arial Unicode MS" w:eastAsia="Arial Unicode MS" w:hAnsi="Arial Unicode MS" w:cs="Arial Unicode MS"/>
+          <w:lang w:val="en-US"/>
+        </w:rPr>
+      </w:pPr>
+      <w:r>
+        <w:rPr>
+          <w:rFonts w:ascii="Arial Unicode MS" w:eastAsia="Arial Unicode MS" w:hAnsi="Arial Unicode MS" w:cs="Arial Unicode MS"/>
+          <w:lang w:val="en-US"/>
+        </w:rPr>
+        <w:t xml:space="preserve">The property can be marked as Optional, but is </w:t>
+      </w:r>
+      <w:proofErr w:type="gramStart"/>
+      <w:r>
+        <w:rPr>
+          <w:rFonts w:ascii="Arial Unicode MS" w:eastAsia="Arial Unicode MS" w:hAnsi="Arial Unicode MS" w:cs="Arial Unicode MS"/>
+          <w:lang w:val="en-US"/>
+        </w:rPr>
+        <w:t>Required</w:t>
+      </w:r>
+      <w:proofErr w:type="gramEnd"/>
+      <w:r>
+        <w:rPr>
+          <w:rFonts w:ascii="Arial Unicode MS" w:eastAsia="Arial Unicode MS" w:hAnsi="Arial Unicode MS" w:cs="Arial Unicode MS"/>
+          <w:lang w:val="en-US"/>
+        </w:rPr>
+        <w:t xml:space="preserve"> by default.</w:t>
+      </w:r>
+    </w:p>
+    <w:p>
+      <w:pPr>
+        <w:pStyle w:val="Paragraphedeliste"/>
+        <w:numPr>
+          <w:ilvl w:val="2"/>
+          <w:numId w:val="4"/>
+        </w:numPr>
+        <w:rPr>
+          <w:rFonts w:ascii="Arial Unicode MS" w:eastAsia="Arial Unicode MS" w:hAnsi="Arial Unicode MS" w:cs="Arial Unicode MS"/>
+          <w:lang w:val="en-US"/>
+        </w:rPr>
+      </w:pPr>
+      <w:r>
+        <w:rPr>
+          <w:rFonts w:ascii="Arial Unicode MS" w:eastAsia="Arial Unicode MS" w:hAnsi="Arial Unicode MS" w:cs="Arial Unicode MS"/>
+          <w:lang w:val="en-US"/>
+        </w:rPr>
+        <w:t xml:space="preserve">Optionality is “inherited” but under control. If a base class defines an Optional Ambient Contract, a specialized implementation can explicitly require it. As soon as an Ambient Contract is defined as </w:t>
+      </w:r>
+      <w:proofErr w:type="gramStart"/>
+      <w:r>
+        <w:rPr>
+          <w:rFonts w:ascii="Arial Unicode MS" w:eastAsia="Arial Unicode MS" w:hAnsi="Arial Unicode MS" w:cs="Arial Unicode MS"/>
+          <w:lang w:val="en-US"/>
+        </w:rPr>
+        <w:t>Required</w:t>
+      </w:r>
+      <w:proofErr w:type="gramEnd"/>
+      <w:r>
+        <w:rPr>
+          <w:rFonts w:ascii="Arial Unicode MS" w:eastAsia="Arial Unicode MS" w:hAnsi="Arial Unicode MS" w:cs="Arial Unicode MS"/>
+          <w:lang w:val="en-US"/>
+        </w:rPr>
+        <w:t>, none of its specialization can declare it as Optional.</w:t>
+      </w:r>
+    </w:p>
+    <w:p>
+      <w:pPr>
+        <w:pStyle w:val="Paragraphedeliste"/>
+        <w:numPr>
+          <w:ilvl w:val="1"/>
+          <w:numId w:val="4"/>
+        </w:numPr>
+        <w:rPr>
+          <w:rFonts w:ascii="Arial Unicode MS" w:eastAsia="Arial Unicode MS" w:hAnsi="Arial Unicode MS" w:cs="Arial Unicode MS"/>
+          <w:lang w:val="en-US"/>
+        </w:rPr>
+      </w:pPr>
+      <w:r>
+        <w:rPr>
+          <w:rFonts w:ascii="Arial Unicode MS" w:eastAsia="Arial Unicode MS" w:hAnsi="Arial Unicode MS" w:cs="Arial Unicode MS"/>
+          <w:lang w:val="en-US"/>
+        </w:rPr>
+        <w:t>The difference between the two is:</w:t>
+      </w:r>
+    </w:p>
+    <w:p>
+      <w:pPr>
+        <w:pStyle w:val="Paragraphedeliste"/>
+        <w:numPr>
+          <w:ilvl w:val="2"/>
+          <w:numId w:val="4"/>
+        </w:numPr>
+        <w:rPr>
+          <w:rFonts w:ascii="Arial Unicode MS" w:eastAsia="Arial Unicode MS" w:hAnsi="Arial Unicode MS" w:cs="Arial Unicode MS"/>
+          <w:lang w:val="en-US"/>
+        </w:rPr>
+      </w:pPr>
+      <w:r>
+        <w:rPr>
+          <w:rFonts w:ascii="Arial Unicode MS" w:eastAsia="Arial Unicode MS" w:hAnsi="Arial Unicode MS" w:cs="Arial Unicode MS"/>
+          <w:lang w:val="en-US"/>
+        </w:rPr>
+        <w:t xml:space="preserve">Ambient Contracts are </w:t>
+      </w:r>
+      <w:proofErr w:type="spellStart"/>
+      <w:r>
+        <w:rPr>
+          <w:rFonts w:ascii="Arial Unicode MS" w:eastAsia="Arial Unicode MS" w:hAnsi="Arial Unicode MS" w:cs="Arial Unicode MS"/>
+          <w:lang w:val="en-US"/>
+        </w:rPr>
+        <w:t>IAmbientContract</w:t>
+      </w:r>
+      <w:proofErr w:type="spellEnd"/>
+      <w:r>
+        <w:rPr>
+          <w:rFonts w:ascii="Arial Unicode MS" w:eastAsia="Arial Unicode MS" w:hAnsi="Arial Unicode MS" w:cs="Arial Unicode MS"/>
+          <w:lang w:val="en-US"/>
+        </w:rPr>
+        <w:t xml:space="preserve"> properties objects that will be injected at the end of the whole resolution. </w:t>
+      </w:r>
+    </w:p>
+    <w:p>
+      <w:pPr>
+        <w:pStyle w:val="Paragraphedeliste"/>
+        <w:numPr>
+          <w:ilvl w:val="3"/>
+          <w:numId w:val="4"/>
+        </w:numPr>
+        <w:rPr>
+          <w:rFonts w:ascii="Arial Unicode MS" w:eastAsia="Arial Unicode MS" w:hAnsi="Arial Unicode MS" w:cs="Arial Unicode MS"/>
+          <w:lang w:val="en-US"/>
+        </w:rPr>
+      </w:pPr>
+      <w:r>
+        <w:rPr>
+          <w:rFonts w:ascii="Arial Unicode MS" w:eastAsia="Arial Unicode MS" w:hAnsi="Arial Unicode MS" w:cs="Arial Unicode MS"/>
+          <w:lang w:val="en-US"/>
+        </w:rPr>
+        <w:t xml:space="preserve">When not marked as Optional, if the </w:t>
+      </w:r>
+      <w:proofErr w:type="spellStart"/>
+      <w:r>
+        <w:rPr>
+          <w:rFonts w:ascii="Arial Unicode MS" w:eastAsia="Arial Unicode MS" w:hAnsi="Arial Unicode MS" w:cs="Arial Unicode MS"/>
+          <w:lang w:val="en-US"/>
+        </w:rPr>
+        <w:t>IAmbientContract</w:t>
+      </w:r>
+      <w:proofErr w:type="spellEnd"/>
+      <w:r>
+        <w:rPr>
+          <w:rFonts w:ascii="Arial Unicode MS" w:eastAsia="Arial Unicode MS" w:hAnsi="Arial Unicode MS" w:cs="Arial Unicode MS"/>
+          <w:lang w:val="en-US"/>
+        </w:rPr>
+        <w:t xml:space="preserve"> </w:t>
+      </w:r>
+      <w:proofErr w:type="spellStart"/>
+      <w:r>
+        <w:rPr>
+          <w:rFonts w:ascii="Arial Unicode MS" w:eastAsia="Arial Unicode MS" w:hAnsi="Arial Unicode MS" w:cs="Arial Unicode MS"/>
+          <w:lang w:val="en-US"/>
+        </w:rPr>
+        <w:t>can not</w:t>
+      </w:r>
+      <w:proofErr w:type="spellEnd"/>
+      <w:r>
+        <w:rPr>
+          <w:rFonts w:ascii="Arial Unicode MS" w:eastAsia="Arial Unicode MS" w:hAnsi="Arial Unicode MS" w:cs="Arial Unicode MS"/>
+          <w:lang w:val="en-US"/>
+        </w:rPr>
+        <w:t xml:space="preserve"> be resolved, then an error is raised.</w:t>
+      </w:r>
+    </w:p>
+    <w:p>
+      <w:pPr>
+        <w:pStyle w:val="Paragraphedeliste"/>
+        <w:numPr>
+          <w:ilvl w:val="2"/>
+          <w:numId w:val="4"/>
+        </w:numPr>
+        <w:rPr>
+          <w:rFonts w:ascii="Arial Unicode MS" w:eastAsia="Arial Unicode MS" w:hAnsi="Arial Unicode MS" w:cs="Arial Unicode MS"/>
+          <w:lang w:val="en-US"/>
+        </w:rPr>
+      </w:pPr>
+      <w:r>
+        <w:rPr>
+          <w:rFonts w:ascii="Arial Unicode MS" w:eastAsia="Arial Unicode MS" w:hAnsi="Arial Unicode MS" w:cs="Arial Unicode MS"/>
+          <w:lang w:val="en-US"/>
+        </w:rPr>
+        <w:t xml:space="preserve">Ambient Properties typically are </w:t>
+      </w:r>
+      <w:proofErr w:type="spellStart"/>
+      <w:r>
+        <w:rPr>
+          <w:rFonts w:ascii="Arial Unicode MS" w:eastAsia="Arial Unicode MS" w:hAnsi="Arial Unicode MS" w:cs="Arial Unicode MS"/>
+          <w:lang w:val="en-US"/>
+        </w:rPr>
+        <w:t>IAmbientContract</w:t>
+      </w:r>
+      <w:proofErr w:type="spellEnd"/>
+      <w:r>
+        <w:rPr>
+          <w:rFonts w:ascii="Arial Unicode MS" w:eastAsia="Arial Unicode MS" w:hAnsi="Arial Unicode MS" w:cs="Arial Unicode MS"/>
+          <w:lang w:val="en-US"/>
+        </w:rPr>
+        <w:t xml:space="preserve"> objects but may be of any type.</w:t>
+      </w:r>
+    </w:p>
+    <w:p>
+      <w:pPr>
+        <w:pStyle w:val="Paragraphedeliste"/>
+        <w:numPr>
+          <w:ilvl w:val="3"/>
+          <w:numId w:val="4"/>
+        </w:numPr>
+        <w:rPr>
+          <w:rFonts w:ascii="Arial Unicode MS" w:eastAsia="Arial Unicode MS" w:hAnsi="Arial Unicode MS" w:cs="Arial Unicode MS"/>
+          <w:lang w:val="en-US"/>
+        </w:rPr>
+      </w:pPr>
+      <w:r>
+        <w:rPr>
+          <w:rFonts w:ascii="Arial Unicode MS" w:eastAsia="Arial Unicode MS" w:hAnsi="Arial Unicode MS" w:cs="Arial Unicode MS"/>
+          <w:lang w:val="en-US"/>
+        </w:rPr>
+        <w:t xml:space="preserve">They can participate in ordering since the referenced type (when it is also a Structured Object) can decide that all </w:t>
+      </w:r>
+      <w:proofErr w:type="spellStart"/>
+      <w:r>
+        <w:rPr>
+          <w:rFonts w:ascii="Arial Unicode MS" w:eastAsia="Arial Unicode MS" w:hAnsi="Arial Unicode MS" w:cs="Arial Unicode MS"/>
+          <w:lang w:val="en-US"/>
+        </w:rPr>
+        <w:t>StObjs</w:t>
+      </w:r>
+      <w:proofErr w:type="spellEnd"/>
+      <w:r>
+        <w:rPr>
+          <w:rFonts w:ascii="Arial Unicode MS" w:eastAsia="Arial Unicode MS" w:hAnsi="Arial Unicode MS" w:cs="Arial Unicode MS"/>
+          <w:lang w:val="en-US"/>
+        </w:rPr>
+        <w:t xml:space="preserve"> that reference it be considered as Children, or Requirements, etc.</w:t>
+      </w:r>
+    </w:p>
+    <w:p>
+      <w:pPr>
+        <w:pStyle w:val="Paragraphedeliste"/>
+        <w:numPr>
+          <w:ilvl w:val="3"/>
+          <w:numId w:val="4"/>
+        </w:numPr>
+        <w:rPr>
+          <w:rFonts w:ascii="Arial Unicode MS" w:eastAsia="Arial Unicode MS" w:hAnsi="Arial Unicode MS" w:cs="Arial Unicode MS"/>
+          <w:lang w:val="en-US"/>
+        </w:rPr>
+      </w:pPr>
+      <w:r>
+        <w:rPr>
+          <w:rFonts w:ascii="Arial Unicode MS" w:eastAsia="Arial Unicode MS" w:hAnsi="Arial Unicode MS" w:cs="Arial Unicode MS"/>
+          <w:lang w:val="en-US"/>
+        </w:rPr>
+        <w:t xml:space="preserve">They are resolved and set before Construct </w:t>
       </w:r>
     </w:p>
     <w:p>
@@ -8366,6 +9539,7 @@
           <w:rFonts w:ascii="Arial Unicode MS" w:eastAsia="Arial Unicode MS" w:hAnsi="Arial Unicode MS" w:cs="Arial Unicode MS"/>
           <w:lang w:val="en-US"/>
         </w:rPr>
+        <w:lastRenderedPageBreak/>
         <w:t xml:space="preserve">When an Ambient Property </w:t>
       </w:r>
       <w:r>
@@ -8465,8 +9639,6 @@
           <w:lang w:val="en-US"/>
         </w:rPr>
       </w:pPr>
-      <w:bookmarkStart w:id="0" w:name="_GoBack"/>
-      <w:bookmarkEnd w:id="0"/>
     </w:p>
     <w:p>
       <w:pPr>
@@ -8842,7 +10014,7 @@
         <w:rFonts w:ascii="Symbol" w:hAnsi="Symbol" w:hint="default"/>
       </w:rPr>
     </w:lvl>
-    <w:lvl w:ilvl="1" w:tplc="040C0003" w:tentative="1">
+    <w:lvl w:ilvl="1" w:tplc="040C0003">
       <w:start w:val="1"/>
       <w:numFmt w:val="bullet"/>
       <w:lvlText w:val="o"/>
@@ -8854,7 +10026,7 @@
         <w:rFonts w:ascii="Courier New" w:hAnsi="Courier New" w:cs="Courier New" w:hint="default"/>
       </w:rPr>
     </w:lvl>
-    <w:lvl w:ilvl="2" w:tplc="040C0005" w:tentative="1">
+    <w:lvl w:ilvl="2" w:tplc="040C0005">
       <w:start w:val="1"/>
       <w:numFmt w:val="bullet"/>
       <w:lvlText w:val=""/>
@@ -8866,7 +10038,7 @@
         <w:rFonts w:ascii="Wingdings" w:hAnsi="Wingdings" w:hint="default"/>
       </w:rPr>
     </w:lvl>
-    <w:lvl w:ilvl="3" w:tplc="040C0001" w:tentative="1">
+    <w:lvl w:ilvl="3" w:tplc="040C0001">
       <w:start w:val="1"/>
       <w:numFmt w:val="bullet"/>
       <w:lvlText w:val=""/>

</xml_diff>

<commit_message>
Huge refactoring: separated Model/Runtime/Engine
</commit_message>
<xml_diff>
--- a/Conception.docx
+++ b/Conception.docx
@@ -1905,6 +1905,20 @@
     </w:p>
     <w:p>
       <w:pPr>
+        <w:rPr>
+          <w:lang w:val="en-US"/>
+        </w:rPr>
+      </w:pPr>
+    </w:p>
+    <w:p>
+      <w:pPr>
+        <w:rPr>
+          <w:lang w:val="en-US"/>
+        </w:rPr>
+      </w:pPr>
+    </w:p>
+    <w:p>
+      <w:pPr>
         <w:autoSpaceDE w:val="0"/>
         <w:autoSpaceDN w:val="0"/>
         <w:adjustRightInd w:val="0"/>
@@ -1917,13 +1931,7 @@
         <w:rPr>
           <w:lang w:val="en-US"/>
         </w:rPr>
-        <w:t xml:space="preserve">As of </w:t>
-      </w:r>
-      <w:r>
-        <w:rPr>
-          <w:lang w:val="en-US"/>
-        </w:rPr>
-        <w:t>December 4</w:t>
+        <w:t>As of December 4</w:t>
       </w:r>
       <w:r>
         <w:rPr>
@@ -1936,394 +1944,339 @@
         <w:rPr>
           <w:lang w:val="en-US"/>
         </w:rPr>
+        <w:t>, 2010, the whole process is:</w:t>
+      </w:r>
+    </w:p>
+    <w:p>
+      <w:pPr>
+        <w:rPr>
+          <w:lang w:val="en-US"/>
+        </w:rPr>
+      </w:pPr>
+    </w:p>
+    <w:p>
+      <w:pPr>
+        <w:pStyle w:val="Paragraphedeliste"/>
+        <w:numPr>
+          <w:ilvl w:val="0"/>
+          <w:numId w:val="5"/>
+        </w:numPr>
+        <w:rPr>
+          <w:lang w:val="en-US"/>
+        </w:rPr>
+      </w:pPr>
+      <w:proofErr w:type="spellStart"/>
+      <w:r>
+        <w:rPr>
+          <w:lang w:val="en-US"/>
+        </w:rPr>
+        <w:t>AssemblyRegisterer</w:t>
+      </w:r>
+      <w:proofErr w:type="spellEnd"/>
+    </w:p>
+    <w:p>
+      <w:pPr>
+        <w:pStyle w:val="Paragraphedeliste"/>
+        <w:rPr>
+          <w:lang w:val="en-US"/>
+        </w:rPr>
+      </w:pPr>
+      <w:proofErr w:type="gramStart"/>
+      <w:r>
+        <w:rPr>
+          <w:lang w:val="en-US"/>
+        </w:rPr>
+        <w:t>Discovers types</w:t>
+      </w:r>
+      <w:r>
+        <w:rPr>
+          <w:lang w:val="en-US"/>
+        </w:rPr>
+        <w:t xml:space="preserve"> in assemblies.</w:t>
+      </w:r>
+      <w:proofErr w:type="gramEnd"/>
+    </w:p>
+    <w:p>
+      <w:pPr>
+        <w:pStyle w:val="Paragraphedeliste"/>
+        <w:rPr>
+          <w:lang w:val="en-US"/>
+        </w:rPr>
+      </w:pPr>
+    </w:p>
+    <w:p>
+      <w:pPr>
+        <w:pStyle w:val="Paragraphedeliste"/>
+        <w:numPr>
+          <w:ilvl w:val="0"/>
+          <w:numId w:val="5"/>
+        </w:numPr>
+        <w:rPr>
+          <w:lang w:val="en-US"/>
+        </w:rPr>
+      </w:pPr>
+      <w:proofErr w:type="spellStart"/>
+      <w:r>
+        <w:rPr>
+          <w:lang w:val="en-US"/>
+        </w:rPr>
+        <w:t>StObjCollector</w:t>
+      </w:r>
+      <w:proofErr w:type="spellEnd"/>
+    </w:p>
+    <w:p>
+      <w:pPr>
+        <w:pStyle w:val="Paragraphedeliste"/>
+        <w:rPr>
+          <w:lang w:val="en-US"/>
+        </w:rPr>
+      </w:pPr>
+      <w:r>
+        <w:rPr>
+          <w:lang w:val="en-US"/>
+        </w:rPr>
+        <w:t xml:space="preserve">Starts from registered types and produces an ordered list of </w:t>
+      </w:r>
+      <w:proofErr w:type="spellStart"/>
+      <w:r>
+        <w:rPr>
+          <w:lang w:val="en-US"/>
+        </w:rPr>
+        <w:t>IStObj</w:t>
+      </w:r>
+      <w:proofErr w:type="spellEnd"/>
+      <w:r>
+        <w:rPr>
+          <w:lang w:val="en-US"/>
+        </w:rPr>
+        <w:t xml:space="preserve"> (slice of object ordered by their dependencies)</w:t>
+      </w:r>
+      <w:r>
+        <w:rPr>
+          <w:lang w:val="en-US"/>
+        </w:rPr>
+        <w:t xml:space="preserve"> inside one or more Context</w:t>
+      </w:r>
+      <w:r>
+        <w:rPr>
+          <w:lang w:val="en-US"/>
+        </w:rPr>
+        <w:t>.</w:t>
+      </w:r>
+    </w:p>
+    <w:p>
+      <w:pPr>
+        <w:pStyle w:val="Paragraphedeliste"/>
+        <w:rPr>
+          <w:lang w:val="en-US"/>
+        </w:rPr>
+      </w:pPr>
+    </w:p>
+    <w:p>
+      <w:pPr>
+        <w:pStyle w:val="Paragraphedeliste"/>
+        <w:numPr>
+          <w:ilvl w:val="0"/>
+          <w:numId w:val="5"/>
+        </w:numPr>
+        <w:rPr>
+          <w:lang w:val="en-US"/>
+        </w:rPr>
+      </w:pPr>
+      <w:proofErr w:type="spellStart"/>
+      <w:r>
+        <w:rPr>
+          <w:lang w:val="en-US"/>
+        </w:rPr>
+        <w:t>StObjSetupBuilder</w:t>
+      </w:r>
+      <w:proofErr w:type="spellEnd"/>
+    </w:p>
+    <w:p>
+      <w:pPr>
+        <w:pStyle w:val="Paragraphedeliste"/>
+        <w:rPr>
+          <w:lang w:val="en-US"/>
+        </w:rPr>
+      </w:pPr>
+      <w:r>
+        <w:rPr>
+          <w:lang w:val="en-US"/>
+        </w:rPr>
+        <w:t>Starts from ordered list</w:t>
+      </w:r>
+      <w:r>
+        <w:rPr>
+          <w:lang w:val="en-US"/>
+        </w:rPr>
+        <w:t>s</w:t>
+      </w:r>
+      <w:r>
+        <w:rPr>
+          <w:lang w:val="en-US"/>
+        </w:rPr>
+        <w:t xml:space="preserve"> of </w:t>
+      </w:r>
+      <w:proofErr w:type="spellStart"/>
+      <w:r>
+        <w:rPr>
+          <w:lang w:val="en-US"/>
+        </w:rPr>
+        <w:t>IStObj</w:t>
+      </w:r>
+      <w:proofErr w:type="spellEnd"/>
+      <w:r>
+        <w:rPr>
+          <w:lang w:val="en-US"/>
+        </w:rPr>
+        <w:t xml:space="preserve"> </w:t>
+      </w:r>
+      <w:r>
+        <w:rPr>
+          <w:lang w:val="en-US"/>
+        </w:rPr>
+        <w:t>in one or</w:t>
+      </w:r>
+      <w:r>
+        <w:rPr>
+          <w:lang w:val="en-US"/>
+        </w:rPr>
+        <w:t xml:space="preserve"> more Contexts </w:t>
+      </w:r>
+      <w:r>
+        <w:rPr>
+          <w:lang w:val="en-US"/>
+        </w:rPr>
+        <w:t xml:space="preserve">and produces a collection of </w:t>
+      </w:r>
+      <w:proofErr w:type="spellStart"/>
+      <w:r>
+        <w:rPr>
+          <w:lang w:val="en-US"/>
+        </w:rPr>
+        <w:t>ISetupItem</w:t>
+      </w:r>
+      <w:proofErr w:type="spellEnd"/>
+      <w:r>
+        <w:rPr>
+          <w:lang w:val="en-US"/>
+        </w:rPr>
+        <w:t>.</w:t>
+      </w:r>
+    </w:p>
+    <w:p>
+      <w:pPr>
+        <w:pStyle w:val="Paragraphedeliste"/>
+        <w:rPr>
+          <w:lang w:val="en-US"/>
+        </w:rPr>
+      </w:pPr>
+    </w:p>
+    <w:p>
+      <w:pPr>
+        <w:pStyle w:val="Paragraphedeliste"/>
+        <w:numPr>
+          <w:ilvl w:val="0"/>
+          <w:numId w:val="5"/>
+        </w:numPr>
+        <w:rPr>
+          <w:lang w:val="en-US"/>
+        </w:rPr>
+      </w:pPr>
+      <w:proofErr w:type="spellStart"/>
+      <w:r>
+        <w:rPr>
+          <w:lang w:val="en-US"/>
+        </w:rPr>
+        <w:t>SetupCenter</w:t>
+      </w:r>
+      <w:proofErr w:type="spellEnd"/>
+    </w:p>
+    <w:p>
+      <w:pPr>
+        <w:pStyle w:val="Paragraphedeliste"/>
+        <w:rPr>
+          <w:lang w:val="en-US"/>
+        </w:rPr>
+      </w:pPr>
+      <w:r>
+        <w:rPr>
+          <w:lang w:val="en-US"/>
+        </w:rPr>
+        <w:t xml:space="preserve">Starts from multiple sets of </w:t>
+      </w:r>
+      <w:proofErr w:type="spellStart"/>
+      <w:r>
+        <w:rPr>
+          <w:lang w:val="en-US"/>
+        </w:rPr>
+        <w:t>IDependentItem</w:t>
+      </w:r>
+      <w:proofErr w:type="spellEnd"/>
+      <w:r>
+        <w:rPr>
+          <w:lang w:val="en-US"/>
+        </w:rPr>
+        <w:t>, sorts them</w:t>
+      </w:r>
+      <w:r>
+        <w:rPr>
+          <w:lang w:val="en-US"/>
+        </w:rPr>
         <w:t xml:space="preserve">, </w:t>
       </w:r>
       <w:r>
         <w:rPr>
           <w:lang w:val="en-US"/>
         </w:rPr>
-        <w:t xml:space="preserve">2010, </w:t>
-      </w:r>
-      <w:r>
-        <w:rPr>
-          <w:lang w:val="en-US"/>
-        </w:rPr>
-        <w:t xml:space="preserve">the </w:t>
-      </w:r>
-      <w:r>
-        <w:rPr>
-          <w:lang w:val="en-US"/>
-        </w:rPr>
-        <w:t>whole process</w:t>
-      </w:r>
-      <w:r>
-        <w:rPr>
-          <w:lang w:val="en-US"/>
-        </w:rPr>
-        <w:t xml:space="preserve"> is:</w:t>
-      </w:r>
-    </w:p>
-    <w:p>
-      <w:pPr>
-        <w:rPr>
-          <w:lang w:val="en-US"/>
-        </w:rPr>
-      </w:pPr>
-    </w:p>
-    <w:p>
-      <w:pPr>
-        <w:rPr>
-          <w:lang w:val="en-US"/>
-        </w:rPr>
-      </w:pPr>
-    </w:p>
-    <w:p>
-      <w:pPr>
-        <w:rPr>
-          <w:lang w:val="en-US"/>
-        </w:rPr>
-      </w:pPr>
+        <w:t xml:space="preserve">associates </w:t>
+      </w:r>
+      <w:r>
+        <w:rPr>
+          <w:lang w:val="en-US"/>
+        </w:rPr>
+        <w:t xml:space="preserve">a </w:t>
+      </w:r>
       <w:proofErr w:type="spellStart"/>
       <w:r>
         <w:rPr>
           <w:lang w:val="en-US"/>
         </w:rPr>
-        <w:t>AssemblyRegisterer</w:t>
+        <w:t>SetupDriver</w:t>
       </w:r>
       <w:proofErr w:type="spellEnd"/>
-    </w:p>
-    <w:p>
-      <w:pPr>
-        <w:rPr>
-          <w:lang w:val="en-US"/>
-        </w:rPr>
-      </w:pPr>
-      <w:r>
-        <w:rPr>
-          <w:lang w:val="en-US"/>
-        </w:rPr>
-        <w:tab/>
-      </w:r>
-      <w:proofErr w:type="gramStart"/>
-      <w:r>
-        <w:rPr>
-          <w:lang w:val="en-US"/>
-        </w:rPr>
-        <w:t>Discovers types</w:t>
-      </w:r>
-      <w:r>
-        <w:rPr>
-          <w:lang w:val="en-US"/>
-        </w:rPr>
-        <w:t xml:space="preserve"> in assemblies.</w:t>
-      </w:r>
-      <w:proofErr w:type="gramEnd"/>
-    </w:p>
-    <w:p>
-      <w:pPr>
-        <w:rPr>
-          <w:lang w:val="en-US"/>
-        </w:rPr>
-      </w:pPr>
+      <w:r>
+        <w:rPr>
+          <w:lang w:val="en-US"/>
+        </w:rPr>
+        <w:t xml:space="preserve"> to each of them </w:t>
+      </w:r>
+      <w:r>
+        <w:rPr>
+          <w:lang w:val="en-US"/>
+        </w:rPr>
+        <w:t xml:space="preserve">and executes the </w:t>
+      </w:r>
       <w:proofErr w:type="spellStart"/>
       <w:r>
         <w:rPr>
           <w:lang w:val="en-US"/>
         </w:rPr>
-        <w:t>StObjCollector</w:t>
+        <w:t>Init</w:t>
       </w:r>
       <w:proofErr w:type="spellEnd"/>
-    </w:p>
-    <w:p>
-      <w:pPr>
-        <w:ind w:left="708"/>
-        <w:rPr>
-          <w:lang w:val="en-US"/>
-        </w:rPr>
-      </w:pPr>
-      <w:proofErr w:type="spellStart"/>
-      <w:r>
-        <w:rPr>
-          <w:lang w:val="en-US"/>
-        </w:rPr>
-        <w:t>Starts</w:t>
-      </w:r>
-      <w:proofErr w:type="spellEnd"/>
+      <w:r>
+        <w:rPr>
+          <w:lang w:val="en-US"/>
+        </w:rPr>
+        <w:t>/Install/Settle</w:t>
+      </w:r>
       <w:r>
         <w:rPr>
           <w:lang w:val="en-US"/>
         </w:rPr>
         <w:t xml:space="preserve"> </w:t>
       </w:r>
-      <w:proofErr w:type="spellStart"/>
-      <w:r>
-        <w:rPr>
-          <w:lang w:val="en-US"/>
-        </w:rPr>
-        <w:t>from</w:t>
-      </w:r>
-      <w:proofErr w:type="spellEnd"/>
-      <w:r>
-        <w:rPr>
-          <w:lang w:val="en-US"/>
-        </w:rPr>
-        <w:t xml:space="preserve"> </w:t>
-      </w:r>
-      <w:proofErr w:type="spellStart"/>
-      <w:r>
-        <w:rPr>
-          <w:lang w:val="en-US"/>
-        </w:rPr>
-        <w:t>registered</w:t>
-      </w:r>
-      <w:proofErr w:type="spellEnd"/>
-      <w:r>
-        <w:rPr>
-          <w:lang w:val="en-US"/>
-        </w:rPr>
-        <w:t xml:space="preserve"> types and </w:t>
-      </w:r>
-      <w:proofErr w:type="spellStart"/>
-      <w:r>
-        <w:rPr>
-          <w:lang w:val="en-US"/>
-        </w:rPr>
-        <w:t>produces</w:t>
-      </w:r>
-      <w:proofErr w:type="spellEnd"/>
-      <w:r>
-        <w:rPr>
-          <w:lang w:val="en-US"/>
-        </w:rPr>
-        <w:t xml:space="preserve"> an ordered list of </w:t>
-      </w:r>
-      <w:proofErr w:type="spellStart"/>
-      <w:r>
-        <w:rPr>
-          <w:lang w:val="en-US"/>
-        </w:rPr>
-        <w:t>IStObj</w:t>
-      </w:r>
-      <w:proofErr w:type="spellEnd"/>
-      <w:r>
-        <w:rPr>
-          <w:lang w:val="en-US"/>
-        </w:rPr>
-        <w:t xml:space="preserve"> (slice of object</w:t>
-      </w:r>
-      <w:r>
-        <w:rPr>
-          <w:lang w:val="en-US"/>
-        </w:rPr>
-        <w:t xml:space="preserve"> ordered by their dependencies)</w:t>
-      </w:r>
-      <w:r>
-        <w:rPr>
-          <w:lang w:val="en-US"/>
-        </w:rPr>
-        <w:t xml:space="preserve"> inside one or more Context</w:t>
-      </w:r>
-      <w:r>
-        <w:rPr>
-          <w:lang w:val="en-US"/>
-        </w:rPr>
-        <w:t>.</w:t>
-      </w:r>
-    </w:p>
-    <w:p>
-      <w:pPr>
-        <w:rPr>
-          <w:lang w:val="en-US"/>
-        </w:rPr>
-      </w:pPr>
-      <w:proofErr w:type="spellStart"/>
-      <w:r>
-        <w:rPr>
-          <w:lang w:val="en-US"/>
-        </w:rPr>
-        <w:t>StObjSetupBuilder</w:t>
-      </w:r>
-      <w:proofErr w:type="spellEnd"/>
-    </w:p>
-    <w:p>
-      <w:pPr>
-        <w:ind w:firstLine="708"/>
-        <w:rPr>
-          <w:lang w:val="en-US"/>
-        </w:rPr>
-      </w:pPr>
-      <w:r>
-        <w:rPr>
-          <w:lang w:val="en-US"/>
-        </w:rPr>
-        <w:t>Starts from ordered list</w:t>
-      </w:r>
-      <w:r>
-        <w:rPr>
-          <w:lang w:val="en-US"/>
-        </w:rPr>
-        <w:t>s</w:t>
-      </w:r>
-      <w:r>
-        <w:rPr>
-          <w:lang w:val="en-US"/>
-        </w:rPr>
-        <w:t xml:space="preserve"> of </w:t>
-      </w:r>
-      <w:proofErr w:type="spellStart"/>
-      <w:r>
-        <w:rPr>
-          <w:lang w:val="en-US"/>
-        </w:rPr>
-        <w:t>IStObj</w:t>
-      </w:r>
-      <w:proofErr w:type="spellEnd"/>
-      <w:r>
-        <w:rPr>
-          <w:lang w:val="en-US"/>
-        </w:rPr>
-        <w:t xml:space="preserve"> </w:t>
-      </w:r>
-      <w:r>
-        <w:rPr>
-          <w:lang w:val="en-US"/>
-        </w:rPr>
-        <w:t xml:space="preserve">in one </w:t>
-      </w:r>
-      <w:proofErr w:type="spellStart"/>
-      <w:r>
-        <w:rPr>
-          <w:lang w:val="en-US"/>
-        </w:rPr>
-        <w:t>ore</w:t>
-      </w:r>
-      <w:proofErr w:type="spellEnd"/>
-      <w:r>
-        <w:rPr>
-          <w:lang w:val="en-US"/>
-        </w:rPr>
-        <w:t xml:space="preserve"> more Contexts </w:t>
-      </w:r>
-      <w:r>
-        <w:rPr>
-          <w:lang w:val="en-US"/>
-        </w:rPr>
-        <w:t xml:space="preserve">and produces a collection of </w:t>
-      </w:r>
-      <w:proofErr w:type="spellStart"/>
-      <w:r>
-        <w:rPr>
-          <w:lang w:val="en-US"/>
-        </w:rPr>
-        <w:t>ISetupItem</w:t>
-      </w:r>
-      <w:proofErr w:type="spellEnd"/>
-      <w:r>
-        <w:rPr>
-          <w:lang w:val="en-US"/>
-        </w:rPr>
-        <w:t>.</w:t>
-      </w:r>
-    </w:p>
-    <w:p>
-      <w:pPr>
-        <w:rPr>
-          <w:lang w:val="en-US"/>
-        </w:rPr>
-      </w:pPr>
-      <w:proofErr w:type="spellStart"/>
-      <w:r>
-        <w:rPr>
-          <w:lang w:val="en-US"/>
-        </w:rPr>
-        <w:t>SetupCenter</w:t>
-      </w:r>
-      <w:proofErr w:type="spellEnd"/>
-    </w:p>
-    <w:p>
-      <w:pPr>
-        <w:rPr>
-          <w:lang w:val="en-US"/>
-        </w:rPr>
-      </w:pPr>
-      <w:r>
-        <w:rPr>
-          <w:lang w:val="en-US"/>
-        </w:rPr>
-        <w:t xml:space="preserve">Starts from multiple sets of </w:t>
-      </w:r>
-      <w:proofErr w:type="spellStart"/>
-      <w:r>
-        <w:rPr>
-          <w:lang w:val="en-US"/>
-        </w:rPr>
-        <w:t>IDependentItem</w:t>
-      </w:r>
-      <w:proofErr w:type="spellEnd"/>
-      <w:r>
-        <w:rPr>
-          <w:lang w:val="en-US"/>
-        </w:rPr>
-        <w:t>, sorts them</w:t>
-      </w:r>
-      <w:r>
-        <w:rPr>
-          <w:lang w:val="en-US"/>
-        </w:rPr>
-        <w:t xml:space="preserve">, </w:t>
-      </w:r>
-      <w:r>
-        <w:rPr>
-          <w:lang w:val="en-US"/>
-        </w:rPr>
-        <w:t xml:space="preserve">associates </w:t>
-      </w:r>
-      <w:r>
-        <w:rPr>
-          <w:lang w:val="en-US"/>
-        </w:rPr>
-        <w:t xml:space="preserve">a </w:t>
-      </w:r>
-      <w:proofErr w:type="spellStart"/>
-      <w:r>
-        <w:rPr>
-          <w:lang w:val="en-US"/>
-        </w:rPr>
-        <w:t>SetupDriver</w:t>
-      </w:r>
-      <w:proofErr w:type="spellEnd"/>
-      <w:r>
-        <w:rPr>
-          <w:lang w:val="en-US"/>
-        </w:rPr>
-        <w:t xml:space="preserve"> to each of them </w:t>
-      </w:r>
-      <w:r>
-        <w:rPr>
-          <w:lang w:val="en-US"/>
-        </w:rPr>
-        <w:t xml:space="preserve">and executes the </w:t>
-      </w:r>
-      <w:proofErr w:type="spellStart"/>
-      <w:r>
-        <w:rPr>
-          <w:lang w:val="en-US"/>
-        </w:rPr>
-        <w:t>Init</w:t>
-      </w:r>
-      <w:proofErr w:type="spellEnd"/>
-      <w:r>
-        <w:rPr>
-          <w:lang w:val="en-US"/>
-        </w:rPr>
-        <w:t>/Install/Settle</w:t>
-      </w:r>
-      <w:r>
-        <w:rPr>
-          <w:lang w:val="en-US"/>
-        </w:rPr>
-        <w:t xml:space="preserve"> </w:t>
-      </w:r>
       <w:r>
         <w:rPr>
           <w:lang w:val="en-US"/>
@@ -2337,8 +2290,6 @@
           <w:lang w:val="en-US"/>
         </w:rPr>
       </w:pPr>
-      <w:bookmarkStart w:id="0" w:name="_GoBack"/>
-      <w:bookmarkEnd w:id="0"/>
     </w:p>
     <w:p>
       <w:pPr>
@@ -4043,6 +3994,11 @@
     </w:p>
     <w:p>
       <w:pPr>
+        <w:pStyle w:val="Paragraphedeliste"/>
+        <w:numPr>
+          <w:ilvl w:val="0"/>
+          <w:numId w:val="5"/>
+        </w:numPr>
         <w:rPr>
           <w:rFonts w:ascii="Arial Unicode MS" w:eastAsia="Arial Unicode MS" w:hAnsi="Arial Unicode MS" w:cs="Arial Unicode MS"/>
           <w:lang w:val="en-US"/>
@@ -4057,7 +4013,6 @@
       </w:r>
       <w:r>
         <w:rPr>
-          <w:rFonts w:ascii="Arial Unicode MS" w:eastAsia="Arial Unicode MS" w:hAnsi="Arial Unicode MS" w:cs="Arial Unicode MS"/>
           <w:lang w:val="en-US"/>
         </w:rPr>
         <w:sym w:font="Wingdings" w:char="F0E8"/>
@@ -4072,6 +4027,11 @@
     </w:p>
     <w:p>
       <w:pPr>
+        <w:pStyle w:val="Paragraphedeliste"/>
+        <w:numPr>
+          <w:ilvl w:val="0"/>
+          <w:numId w:val="5"/>
+        </w:numPr>
         <w:rPr>
           <w:rFonts w:ascii="Arial Unicode MS" w:eastAsia="Arial Unicode MS" w:hAnsi="Arial Unicode MS" w:cs="Arial Unicode MS"/>
           <w:lang w:val="en-US"/>
@@ -4086,7 +4046,6 @@
       </w:r>
       <w:r>
         <w:rPr>
-          <w:rFonts w:ascii="Arial Unicode MS" w:eastAsia="Arial Unicode MS" w:hAnsi="Arial Unicode MS" w:cs="Arial Unicode MS"/>
           <w:lang w:val="en-US"/>
         </w:rPr>
         <w:sym w:font="Wingdings" w:char="F0E8"/>
@@ -4101,6 +4060,11 @@
     </w:p>
     <w:p>
       <w:pPr>
+        <w:pStyle w:val="Paragraphedeliste"/>
+        <w:numPr>
+          <w:ilvl w:val="0"/>
+          <w:numId w:val="5"/>
+        </w:numPr>
         <w:rPr>
           <w:rFonts w:ascii="Arial Unicode MS" w:eastAsia="Arial Unicode MS" w:hAnsi="Arial Unicode MS" w:cs="Arial Unicode MS"/>
           <w:lang w:val="en-US"/>
@@ -4115,7 +4079,6 @@
       </w:r>
       <w:r>
         <w:rPr>
-          <w:rFonts w:ascii="Arial Unicode MS" w:eastAsia="Arial Unicode MS" w:hAnsi="Arial Unicode MS" w:cs="Arial Unicode MS"/>
           <w:lang w:val="en-US"/>
         </w:rPr>
         <w:sym w:font="Wingdings" w:char="F0E8"/>
@@ -4146,6 +4109,11 @@
     </w:p>
     <w:p>
       <w:pPr>
+        <w:pStyle w:val="Paragraphedeliste"/>
+        <w:numPr>
+          <w:ilvl w:val="0"/>
+          <w:numId w:val="5"/>
+        </w:numPr>
         <w:rPr>
           <w:rFonts w:ascii="Arial Unicode MS" w:eastAsia="Arial Unicode MS" w:hAnsi="Arial Unicode MS" w:cs="Arial Unicode MS"/>
           <w:lang w:val="en-US"/>
@@ -4160,7 +4128,6 @@
       </w:r>
       <w:r>
         <w:rPr>
-          <w:rFonts w:ascii="Arial Unicode MS" w:eastAsia="Arial Unicode MS" w:hAnsi="Arial Unicode MS" w:cs="Arial Unicode MS"/>
           <w:lang w:val="en-US"/>
         </w:rPr>
         <w:sym w:font="Wingdings" w:char="F0E8"/>
@@ -4175,6 +4142,11 @@
     </w:p>
     <w:p>
       <w:pPr>
+        <w:pStyle w:val="Paragraphedeliste"/>
+        <w:numPr>
+          <w:ilvl w:val="0"/>
+          <w:numId w:val="5"/>
+        </w:numPr>
         <w:rPr>
           <w:rFonts w:ascii="Arial Unicode MS" w:eastAsia="Arial Unicode MS" w:hAnsi="Arial Unicode MS" w:cs="Arial Unicode MS"/>
           <w:lang w:val="en-US"/>
@@ -4189,7 +4161,6 @@
       </w:r>
       <w:r>
         <w:rPr>
-          <w:rFonts w:ascii="Arial Unicode MS" w:eastAsia="Arial Unicode MS" w:hAnsi="Arial Unicode MS" w:cs="Arial Unicode MS"/>
           <w:lang w:val="en-US"/>
         </w:rPr>
         <w:sym w:font="Wingdings" w:char="F0E8"/>
@@ -4211,6 +4182,11 @@
     </w:p>
     <w:p>
       <w:pPr>
+        <w:pStyle w:val="Paragraphedeliste"/>
+        <w:numPr>
+          <w:ilvl w:val="0"/>
+          <w:numId w:val="5"/>
+        </w:numPr>
         <w:rPr>
           <w:rFonts w:ascii="Arial Unicode MS" w:eastAsia="Arial Unicode MS" w:hAnsi="Arial Unicode MS" w:cs="Arial Unicode MS"/>
           <w:lang w:val="en-US"/>
@@ -4225,7 +4201,6 @@
       </w:r>
       <w:r>
         <w:rPr>
-          <w:rFonts w:ascii="Arial Unicode MS" w:eastAsia="Arial Unicode MS" w:hAnsi="Arial Unicode MS" w:cs="Arial Unicode MS"/>
           <w:lang w:val="en-US"/>
         </w:rPr>
         <w:sym w:font="Wingdings" w:char="F0E8"/>
@@ -4263,6 +4238,11 @@
     </w:p>
     <w:p>
       <w:pPr>
+        <w:pStyle w:val="Paragraphedeliste"/>
+        <w:numPr>
+          <w:ilvl w:val="0"/>
+          <w:numId w:val="5"/>
+        </w:numPr>
         <w:rPr>
           <w:rFonts w:ascii="Arial Unicode MS" w:eastAsia="Arial Unicode MS" w:hAnsi="Arial Unicode MS" w:cs="Arial Unicode MS"/>
           <w:lang w:val="en-US"/>
@@ -4277,7 +4257,6 @@
       </w:r>
       <w:r>
         <w:rPr>
-          <w:rFonts w:ascii="Arial Unicode MS" w:eastAsia="Arial Unicode MS" w:hAnsi="Arial Unicode MS" w:cs="Arial Unicode MS"/>
           <w:lang w:val="en-US"/>
         </w:rPr>
         <w:sym w:font="Wingdings" w:char="F0E8"/>
@@ -4306,6 +4285,11 @@
     </w:p>
     <w:p>
       <w:pPr>
+        <w:pStyle w:val="Paragraphedeliste"/>
+        <w:numPr>
+          <w:ilvl w:val="0"/>
+          <w:numId w:val="5"/>
+        </w:numPr>
         <w:rPr>
           <w:rFonts w:ascii="Arial Unicode MS" w:eastAsia="Arial Unicode MS" w:hAnsi="Arial Unicode MS" w:cs="Arial Unicode MS"/>
           <w:lang w:val="en-US"/>
@@ -4320,7 +4304,6 @@
       </w:r>
       <w:r>
         <w:rPr>
-          <w:rFonts w:ascii="Arial Unicode MS" w:eastAsia="Arial Unicode MS" w:hAnsi="Arial Unicode MS" w:cs="Arial Unicode MS"/>
           <w:lang w:val="en-US"/>
         </w:rPr>
         <w:sym w:font="Wingdings" w:char="F0E8"/>
@@ -4492,7 +4475,6 @@
                 <w:rFonts w:ascii="Arial Unicode MS" w:eastAsia="Arial Unicode MS" w:hAnsi="Arial Unicode MS" w:cs="Arial Unicode MS"/>
                 <w:lang w:val="en-US"/>
               </w:rPr>
-              <w:lastRenderedPageBreak/>
               <w:t>CK.</w:t>
             </w:r>
             <w:r>
@@ -4649,7 +4631,15 @@
                 <w:rFonts w:ascii="Arial Unicode MS" w:eastAsia="Arial Unicode MS" w:hAnsi="Arial Unicode MS" w:cs="Arial Unicode MS"/>
                 <w:lang w:val="en-US"/>
               </w:rPr>
-              <w:t xml:space="preserve"> (Default Context)</w:t>
+              <w:t xml:space="preserve"> </w:t>
+            </w:r>
+            <w:r>
+              <w:rPr>
+                <w:rFonts w:ascii="Arial Unicode MS" w:eastAsia="Arial Unicode MS" w:hAnsi="Arial Unicode MS" w:cs="Arial Unicode MS"/>
+                <w:lang w:val="en-US"/>
+              </w:rPr>
+              <w:lastRenderedPageBreak/>
+              <w:t>(Default Context)</w:t>
             </w:r>
           </w:p>
         </w:tc>
@@ -4669,6 +4659,7 @@
                 <w:rFonts w:ascii="Arial Unicode MS" w:eastAsia="Arial Unicode MS" w:hAnsi="Arial Unicode MS" w:cs="Arial Unicode MS"/>
                 <w:lang w:val="en-US"/>
               </w:rPr>
+              <w:lastRenderedPageBreak/>
               <w:t>Null</w:t>
             </w:r>
           </w:p>
@@ -4720,6 +4711,7 @@
                 <w:rFonts w:ascii="Arial Unicode MS" w:eastAsia="Arial Unicode MS" w:hAnsi="Arial Unicode MS" w:cs="Arial Unicode MS"/>
                 <w:lang w:val="en-US"/>
               </w:rPr>
+              <w:lastRenderedPageBreak/>
               <w:t>[]</w:t>
             </w:r>
             <w:r>
@@ -7563,7 +7555,6 @@
                 <w:rFonts w:ascii="Arial Unicode MS" w:eastAsia="Arial Unicode MS" w:hAnsi="Arial Unicode MS" w:cs="Arial Unicode MS"/>
                 <w:lang w:val="en-US"/>
               </w:rPr>
-              <w:lastRenderedPageBreak/>
               <w:t>[]</w:t>
             </w:r>
             <w:r>
@@ -7707,6 +7698,7 @@
           <w:rFonts w:ascii="Arial Unicode MS" w:eastAsia="Arial Unicode MS" w:hAnsi="Arial Unicode MS" w:cs="Arial Unicode MS"/>
           <w:lang w:val="en-US"/>
         </w:rPr>
+        <w:lastRenderedPageBreak/>
         <w:t xml:space="preserve">To support </w:t>
       </w:r>
       <w:r>
@@ -8845,7 +8837,34 @@
           <w:rFonts w:ascii="Arial Unicode MS" w:eastAsia="Arial Unicode MS" w:hAnsi="Arial Unicode MS" w:cs="Arial Unicode MS"/>
           <w:lang w:val="en-US"/>
         </w:rPr>
-        <w:t xml:space="preserve">are normally not applicable to the Structured Object itself. If they are, they MUST be declared with a mask (the C# “new” keyword) on each and every class that specialize the one that define the property. When not locally declared (explicitly on the </w:t>
+        <w:t>are normally not applicable to the Structured Object itself. If they are, they MUST be declared with a mask (the C# “new” keyword) on each and every class that specialize th</w:t>
+      </w:r>
+      <w:r>
+        <w:rPr>
+          <w:rFonts w:ascii="Arial Unicode MS" w:eastAsia="Arial Unicode MS" w:hAnsi="Arial Unicode MS" w:cs="Arial Unicode MS"/>
+          <w:lang w:val="en-US"/>
+        </w:rPr>
+        <w:t>e one that define the property.</w:t>
+      </w:r>
+    </w:p>
+    <w:p>
+      <w:pPr>
+        <w:pStyle w:val="Paragraphedeliste"/>
+        <w:numPr>
+          <w:ilvl w:val="1"/>
+          <w:numId w:val="4"/>
+        </w:numPr>
+        <w:rPr>
+          <w:rFonts w:ascii="Arial Unicode MS" w:eastAsia="Arial Unicode MS" w:hAnsi="Arial Unicode MS" w:cs="Arial Unicode MS"/>
+          <w:lang w:val="en-US"/>
+        </w:rPr>
+      </w:pPr>
+      <w:r>
+        <w:rPr>
+          <w:rFonts w:ascii="Arial Unicode MS" w:eastAsia="Arial Unicode MS" w:hAnsi="Arial Unicode MS" w:cs="Arial Unicode MS"/>
+          <w:lang w:val="en-US"/>
+        </w:rPr>
+        <w:t xml:space="preserve">When not locally declared (explicitly on the </w:t>
       </w:r>
       <w:proofErr w:type="spellStart"/>
       <w:r>
@@ -8861,7 +8880,7 @@
           <w:rFonts w:ascii="Arial Unicode MS" w:eastAsia="Arial Unicode MS" w:hAnsi="Arial Unicode MS" w:cs="Arial Unicode MS"/>
           <w:lang w:val="en-US"/>
         </w:rPr>
-        <w:t>), their value is searched on Containers first and then on Generalization.</w:t>
+        <w:t>), the value is searched on Containers first and then on Generalization.</w:t>
       </w:r>
     </w:p>
     <w:p>
@@ -8981,7 +9000,6 @@
           <w:rFonts w:ascii="Arial Unicode MS" w:eastAsia="Arial Unicode MS" w:hAnsi="Arial Unicode MS" w:cs="Arial Unicode MS"/>
           <w:lang w:val="en-US"/>
         </w:rPr>
-        <w:lastRenderedPageBreak/>
         <w:t xml:space="preserve">They support covariance: </w:t>
       </w:r>
       <w:r>
@@ -8996,7 +9014,7 @@
           <w:rFonts w:ascii="Arial Unicode MS" w:eastAsia="Arial Unicode MS" w:hAnsi="Arial Unicode MS" w:cs="Arial Unicode MS"/>
           <w:lang w:val="en-US"/>
         </w:rPr>
-        <w:t xml:space="preserve">specialization can redefine the property with a more specialized type than the one of its own base class. </w:t>
+        <w:t>specialization can redefine the property with a more specialized type than the one of its base class.</w:t>
       </w:r>
     </w:p>
     <w:p>
@@ -9016,7 +9034,112 @@
           <w:rFonts w:ascii="Arial Unicode MS" w:eastAsia="Arial Unicode MS" w:hAnsi="Arial Unicode MS" w:cs="Arial Unicode MS"/>
           <w:lang w:val="en-US"/>
         </w:rPr>
-        <w:t xml:space="preserve">The property can be marked as Optional, but is </w:t>
+        <w:lastRenderedPageBreak/>
+        <w:t xml:space="preserve">When not locally declared (explicitly on the </w:t>
+      </w:r>
+      <w:proofErr w:type="spellStart"/>
+      <w:r>
+        <w:rPr>
+          <w:rFonts w:ascii="Arial Unicode MS" w:eastAsia="Arial Unicode MS" w:hAnsi="Arial Unicode MS" w:cs="Arial Unicode MS"/>
+          <w:lang w:val="en-US"/>
+        </w:rPr>
+        <w:t>StObj</w:t>
+      </w:r>
+      <w:proofErr w:type="spellEnd"/>
+      <w:r>
+        <w:rPr>
+          <w:rFonts w:ascii="Arial Unicode MS" w:eastAsia="Arial Unicode MS" w:hAnsi="Arial Unicode MS" w:cs="Arial Unicode MS"/>
+          <w:lang w:val="en-US"/>
+        </w:rPr>
+        <w:t>), the value is searched on Containers first and then on Generalization.</w:t>
+      </w:r>
+      <w:r>
+        <w:rPr>
+          <w:rFonts w:ascii="Arial Unicode MS" w:eastAsia="Arial Unicode MS" w:hAnsi="Arial Unicode MS" w:cs="Arial Unicode MS"/>
+          <w:lang w:val="en-US"/>
+        </w:rPr>
+        <w:br/>
+        <w:t>THIS MUST CHANGE:</w:t>
+      </w:r>
+      <w:r>
+        <w:rPr>
+          <w:rFonts w:ascii="Arial Unicode MS" w:eastAsia="Arial Unicode MS" w:hAnsi="Arial Unicode MS" w:cs="Arial Unicode MS"/>
+          <w:lang w:val="en-US"/>
+        </w:rPr>
+        <w:t xml:space="preserve"> </w:t>
+      </w:r>
+      <w:r>
+        <w:rPr>
+          <w:rFonts w:ascii="Arial Unicode MS" w:eastAsia="Arial Unicode MS" w:hAnsi="Arial Unicode MS" w:cs="Arial Unicode MS"/>
+          <w:lang w:val="en-US"/>
+        </w:rPr>
+        <w:t xml:space="preserve">this is currently like the </w:t>
+      </w:r>
+      <w:proofErr w:type="spellStart"/>
+      <w:r>
+        <w:rPr>
+          <w:rFonts w:ascii="Arial Unicode MS" w:eastAsia="Arial Unicode MS" w:hAnsi="Arial Unicode MS" w:cs="Arial Unicode MS"/>
+          <w:lang w:val="en-US"/>
+        </w:rPr>
+        <w:t>StObjProperties</w:t>
+      </w:r>
+      <w:proofErr w:type="spellEnd"/>
+      <w:r>
+        <w:rPr>
+          <w:rFonts w:ascii="Arial Unicode MS" w:eastAsia="Arial Unicode MS" w:hAnsi="Arial Unicode MS" w:cs="Arial Unicode MS"/>
+          <w:lang w:val="en-US"/>
+        </w:rPr>
+        <w:t xml:space="preserve"> and it SHOULD NOT be. </w:t>
+      </w:r>
+      <w:proofErr w:type="spellStart"/>
+      <w:r>
+        <w:rPr>
+          <w:rFonts w:ascii="Arial Unicode MS" w:eastAsia="Arial Unicode MS" w:hAnsi="Arial Unicode MS" w:cs="Arial Unicode MS"/>
+          <w:lang w:val="en-US"/>
+        </w:rPr>
+        <w:t>AmbientProperties</w:t>
+      </w:r>
+      <w:proofErr w:type="spellEnd"/>
+      <w:r>
+        <w:rPr>
+          <w:rFonts w:ascii="Arial Unicode MS" w:eastAsia="Arial Unicode MS" w:hAnsi="Arial Unicode MS" w:cs="Arial Unicode MS"/>
+          <w:lang w:val="en-US"/>
+        </w:rPr>
+        <w:t xml:space="preserve"> are first inherited (from Generalization) and then initialized from Containers.</w:t>
+      </w:r>
+    </w:p>
+    <w:p>
+      <w:pPr>
+        <w:pStyle w:val="Paragraphedeliste"/>
+        <w:numPr>
+          <w:ilvl w:val="1"/>
+          <w:numId w:val="4"/>
+        </w:numPr>
+        <w:rPr>
+          <w:rFonts w:ascii="Arial Unicode MS" w:eastAsia="Arial Unicode MS" w:hAnsi="Arial Unicode MS" w:cs="Arial Unicode MS"/>
+          <w:lang w:val="en-US"/>
+        </w:rPr>
+      </w:pPr>
+      <w:r>
+        <w:rPr>
+          <w:rFonts w:ascii="Arial Unicode MS" w:eastAsia="Arial Unicode MS" w:hAnsi="Arial Unicode MS" w:cs="Arial Unicode MS"/>
+          <w:lang w:val="en-US"/>
+        </w:rPr>
+        <w:t>The property can be marked as Optional</w:t>
+      </w:r>
+      <w:r>
+        <w:rPr>
+          <w:rFonts w:ascii="Arial Unicode MS" w:eastAsia="Arial Unicode MS" w:hAnsi="Arial Unicode MS" w:cs="Arial Unicode MS"/>
+          <w:lang w:val="en-US"/>
+        </w:rPr>
+        <w:t xml:space="preserve"> (via the attribute)</w:t>
+      </w:r>
+      <w:r>
+        <w:rPr>
+          <w:rFonts w:ascii="Arial Unicode MS" w:eastAsia="Arial Unicode MS" w:hAnsi="Arial Unicode MS" w:cs="Arial Unicode MS"/>
+          <w:lang w:val="en-US"/>
+        </w:rPr>
+        <w:t xml:space="preserve">, but is </w:t>
       </w:r>
       <w:proofErr w:type="gramStart"/>
       <w:r>
@@ -9052,7 +9175,35 @@
           <w:rFonts w:ascii="Arial Unicode MS" w:eastAsia="Arial Unicode MS" w:hAnsi="Arial Unicode MS" w:cs="Arial Unicode MS"/>
           <w:lang w:val="en-US"/>
         </w:rPr>
-        <w:t xml:space="preserve">Optionality is “inherited” but under control. If a base class defines an Optional Ambient Contract, a specialized implementation can explicitly require it. As soon as an Ambient Contract is defined as </w:t>
+        <w:t>Optionality is “inherited” but under control. If a base class defines an Optional Ambient Contract</w:t>
+      </w:r>
+      <w:r>
+        <w:rPr>
+          <w:rFonts w:ascii="Arial Unicode MS" w:eastAsia="Arial Unicode MS" w:hAnsi="Arial Unicode MS" w:cs="Arial Unicode MS"/>
+          <w:lang w:val="en-US"/>
+        </w:rPr>
+        <w:t xml:space="preserve"> (or Property)</w:t>
+      </w:r>
+      <w:r>
+        <w:rPr>
+          <w:rFonts w:ascii="Arial Unicode MS" w:eastAsia="Arial Unicode MS" w:hAnsi="Arial Unicode MS" w:cs="Arial Unicode MS"/>
+          <w:lang w:val="en-US"/>
+        </w:rPr>
+        <w:t xml:space="preserve">, a specialized implementation can explicitly require it. As soon as an Ambient Contract </w:t>
+      </w:r>
+      <w:r>
+        <w:rPr>
+          <w:rFonts w:ascii="Arial Unicode MS" w:eastAsia="Arial Unicode MS" w:hAnsi="Arial Unicode MS" w:cs="Arial Unicode MS"/>
+          <w:lang w:val="en-US"/>
+        </w:rPr>
+        <w:t xml:space="preserve">(or Property) </w:t>
+      </w:r>
+      <w:r>
+        <w:rPr>
+          <w:rFonts w:ascii="Arial Unicode MS" w:eastAsia="Arial Unicode MS" w:hAnsi="Arial Unicode MS" w:cs="Arial Unicode MS"/>
+          <w:lang w:val="en-US"/>
+        </w:rPr>
+        <w:t xml:space="preserve">is defined as </w:t>
       </w:r>
       <w:proofErr w:type="gramStart"/>
       <w:r>
@@ -9110,6 +9261,13 @@
         </w:rPr>
         <w:t xml:space="preserve">Ambient Contracts are </w:t>
       </w:r>
+      <w:r>
+        <w:rPr>
+          <w:rFonts w:ascii="Arial Unicode MS" w:eastAsia="Arial Unicode MS" w:hAnsi="Arial Unicode MS" w:cs="Arial Unicode MS"/>
+          <w:lang w:val="en-US"/>
+        </w:rPr>
+        <w:t xml:space="preserve">bound to </w:t>
+      </w:r>
       <w:proofErr w:type="spellStart"/>
       <w:r>
         <w:rPr>
@@ -9124,7 +9282,7 @@
           <w:rFonts w:ascii="Arial Unicode MS" w:eastAsia="Arial Unicode MS" w:hAnsi="Arial Unicode MS" w:cs="Arial Unicode MS"/>
           <w:lang w:val="en-US"/>
         </w:rPr>
-        <w:t xml:space="preserve"> properties objects that will be injected at the end of the whole resolution. </w:t>
+        <w:t xml:space="preserve"> objects that will be injected at the end of the whole resolution. </w:t>
       </w:r>
     </w:p>
     <w:p>
@@ -9250,6 +9408,36 @@
         </w:rPr>
         <w:t xml:space="preserve"> that reference it be considered as Children, or Requirements, etc.</w:t>
       </w:r>
+      <w:r>
+        <w:rPr>
+          <w:rFonts w:ascii="Arial Unicode MS" w:eastAsia="Arial Unicode MS" w:hAnsi="Arial Unicode MS" w:cs="Arial Unicode MS"/>
+          <w:lang w:val="en-US"/>
+        </w:rPr>
+        <w:t xml:space="preserve"> (</w:t>
+      </w:r>
+      <w:r>
+        <w:rPr>
+          <w:rFonts w:ascii="Arial Unicode MS" w:eastAsia="Arial Unicode MS" w:hAnsi="Arial Unicode MS" w:cs="Arial Unicode MS"/>
+          <w:lang w:val="en-US"/>
+        </w:rPr>
+        <w:t xml:space="preserve">thanks to </w:t>
+      </w:r>
+      <w:proofErr w:type="spellStart"/>
+      <w:r>
+        <w:rPr>
+          <w:rFonts w:ascii="Arial Unicode MS" w:eastAsia="Arial Unicode MS" w:hAnsi="Arial Unicode MS" w:cs="Arial Unicode MS"/>
+          <w:lang w:val="en-US"/>
+        </w:rPr>
+        <w:t>TrackAmbientPropertiesMode</w:t>
+      </w:r>
+      <w:proofErr w:type="spellEnd"/>
+      <w:r>
+        <w:rPr>
+          <w:rFonts w:ascii="Arial Unicode MS" w:eastAsia="Arial Unicode MS" w:hAnsi="Arial Unicode MS" w:cs="Arial Unicode MS"/>
+          <w:lang w:val="en-US"/>
+        </w:rPr>
+        <w:t>).</w:t>
+      </w:r>
     </w:p>
     <w:p>
       <w:pPr>
@@ -9278,83 +9466,20 @@
           <w:lang w:val="en-US"/>
         </w:rPr>
       </w:pPr>
-      <w:r>
-        <w:rPr>
-          <w:rFonts w:ascii="Arial Unicode MS" w:eastAsia="Arial Unicode MS" w:hAnsi="Arial Unicode MS" w:cs="Arial Unicode MS"/>
-          <w:lang w:val="en-US"/>
-        </w:rPr>
-        <w:t xml:space="preserve">        </w:t>
-      </w:r>
-    </w:p>
-    <w:p>
-      <w:pPr>
-        <w:rPr>
-          <w:rFonts w:ascii="Arial Unicode MS" w:eastAsia="Arial Unicode MS" w:hAnsi="Arial Unicode MS" w:cs="Arial Unicode MS"/>
-          <w:lang w:val="en-US"/>
-        </w:rPr>
-      </w:pPr>
-      <w:r>
-        <w:rPr>
-          <w:rFonts w:ascii="Arial Unicode MS" w:eastAsia="Arial Unicode MS" w:hAnsi="Arial Unicode MS" w:cs="Arial Unicode MS"/>
-          <w:lang w:val="en-US"/>
-        </w:rPr>
-        <w:t xml:space="preserve">Ambient properties are very different from </w:t>
-      </w:r>
-      <w:proofErr w:type="spellStart"/>
-      <w:r>
-        <w:rPr>
-          <w:rFonts w:ascii="Arial Unicode MS" w:eastAsia="Arial Unicode MS" w:hAnsi="Arial Unicode MS" w:cs="Arial Unicode MS"/>
-          <w:lang w:val="en-US"/>
-        </w:rPr>
-        <w:t>StObjProperties</w:t>
-      </w:r>
-      <w:proofErr w:type="spellEnd"/>
-      <w:r>
-        <w:rPr>
-          <w:rFonts w:ascii="Arial Unicode MS" w:eastAsia="Arial Unicode MS" w:hAnsi="Arial Unicode MS" w:cs="Arial Unicode MS"/>
-          <w:lang w:val="en-US"/>
-        </w:rPr>
-        <w:t xml:space="preserve">. </w:t>
-      </w:r>
-    </w:p>
-    <w:p>
-      <w:pPr>
-        <w:rPr>
-          <w:rFonts w:ascii="Arial Unicode MS" w:eastAsia="Arial Unicode MS" w:hAnsi="Arial Unicode MS" w:cs="Arial Unicode MS"/>
-          <w:lang w:val="en-US"/>
-        </w:rPr>
-      </w:pPr>
-      <w:proofErr w:type="spellStart"/>
-      <w:r>
-        <w:rPr>
-          <w:rFonts w:ascii="Arial Unicode MS" w:eastAsia="Arial Unicode MS" w:hAnsi="Arial Unicode MS" w:cs="Arial Unicode MS"/>
-          <w:lang w:val="en-US"/>
-        </w:rPr>
-        <w:t>StObj</w:t>
-      </w:r>
-      <w:proofErr w:type="spellEnd"/>
-      <w:r>
-        <w:rPr>
-          <w:rFonts w:ascii="Arial Unicode MS" w:eastAsia="Arial Unicode MS" w:hAnsi="Arial Unicode MS" w:cs="Arial Unicode MS"/>
-          <w:lang w:val="en-US"/>
-        </w:rPr>
-        <w:t xml:space="preserve"> properties are associated to a slice of the object (a </w:t>
-      </w:r>
-      <w:proofErr w:type="spellStart"/>
-      <w:r>
-        <w:rPr>
-          <w:rFonts w:ascii="Arial Unicode MS" w:eastAsia="Arial Unicode MS" w:hAnsi="Arial Unicode MS" w:cs="Arial Unicode MS"/>
-          <w:lang w:val="en-US"/>
-        </w:rPr>
-        <w:t>StObj</w:t>
-      </w:r>
-      <w:proofErr w:type="spellEnd"/>
-      <w:r>
-        <w:rPr>
-          <w:rFonts w:ascii="Arial Unicode MS" w:eastAsia="Arial Unicode MS" w:hAnsi="Arial Unicode MS" w:cs="Arial Unicode MS"/>
-          <w:lang w:val="en-US"/>
-        </w:rPr>
-        <w:t xml:space="preserve">) whereas an </w:t>
+    </w:p>
+    <w:p>
+      <w:pPr>
+        <w:rPr>
+          <w:rFonts w:ascii="Arial Unicode MS" w:eastAsia="Arial Unicode MS" w:hAnsi="Arial Unicode MS" w:cs="Arial Unicode MS"/>
+          <w:lang w:val="en-US"/>
+        </w:rPr>
+      </w:pPr>
+      <w:r>
+        <w:rPr>
+          <w:rFonts w:ascii="Arial Unicode MS" w:eastAsia="Arial Unicode MS" w:hAnsi="Arial Unicode MS" w:cs="Arial Unicode MS"/>
+          <w:lang w:val="en-US"/>
+        </w:rPr>
+        <w:t xml:space="preserve">Overall </w:t>
       </w:r>
       <w:proofErr w:type="gramStart"/>
       <w:r>
@@ -9362,7 +9487,7 @@
           <w:rFonts w:ascii="Arial Unicode MS" w:eastAsia="Arial Unicode MS" w:hAnsi="Arial Unicode MS" w:cs="Arial Unicode MS"/>
           <w:lang w:val="en-US"/>
         </w:rPr>
-        <w:t>Ambient</w:t>
+        <w:t>assemblies</w:t>
       </w:r>
       <w:proofErr w:type="gramEnd"/>
       <w:r>
@@ -9370,283 +9495,18 @@
           <w:rFonts w:ascii="Arial Unicode MS" w:eastAsia="Arial Unicode MS" w:hAnsi="Arial Unicode MS" w:cs="Arial Unicode MS"/>
           <w:lang w:val="en-US"/>
         </w:rPr>
-        <w:t xml:space="preserve"> property is</w:t>
-      </w:r>
-      <w:r>
-        <w:rPr>
-          <w:rFonts w:ascii="Arial Unicode MS" w:eastAsia="Arial Unicode MS" w:hAnsi="Arial Unicode MS" w:cs="Arial Unicode MS"/>
-          <w:lang w:val="en-US"/>
-        </w:rPr>
-        <w:t xml:space="preserve"> </w:t>
-      </w:r>
-      <w:r>
-        <w:rPr>
-          <w:rFonts w:ascii="Arial Unicode MS" w:eastAsia="Arial Unicode MS" w:hAnsi="Arial Unicode MS" w:cs="Arial Unicode MS"/>
-          <w:lang w:val="en-US"/>
-        </w:rPr>
-        <w:t xml:space="preserve">associated to an object instance, it is much more like a standard "inherited" property of the structured object. </w:t>
-      </w:r>
-    </w:p>
-    <w:p>
-      <w:pPr>
-        <w:rPr>
-          <w:rFonts w:ascii="Arial Unicode MS" w:eastAsia="Arial Unicode MS" w:hAnsi="Arial Unicode MS" w:cs="Arial Unicode MS"/>
-          <w:lang w:val="en-US"/>
-        </w:rPr>
-      </w:pPr>
-      <w:proofErr w:type="spellStart"/>
-      <w:r>
-        <w:rPr>
-          <w:rFonts w:ascii="Arial Unicode MS" w:eastAsia="Arial Unicode MS" w:hAnsi="Arial Unicode MS" w:cs="Arial Unicode MS"/>
-          <w:lang w:val="en-US"/>
-        </w:rPr>
-        <w:t>StObj</w:t>
-      </w:r>
-      <w:proofErr w:type="spellEnd"/>
-      <w:r>
-        <w:rPr>
-          <w:rFonts w:ascii="Arial Unicode MS" w:eastAsia="Arial Unicode MS" w:hAnsi="Arial Unicode MS" w:cs="Arial Unicode MS"/>
-          <w:lang w:val="en-US"/>
-        </w:rPr>
-        <w:t xml:space="preserve"> properties are </w:t>
-      </w:r>
-      <w:proofErr w:type="spellStart"/>
-      <w:r>
-        <w:rPr>
-          <w:rFonts w:ascii="Arial Unicode MS" w:eastAsia="Arial Unicode MS" w:hAnsi="Arial Unicode MS" w:cs="Arial Unicode MS"/>
-          <w:lang w:val="en-US"/>
-        </w:rPr>
-        <w:t>explicitely</w:t>
-      </w:r>
-      <w:proofErr w:type="spellEnd"/>
-      <w:r>
-        <w:rPr>
-          <w:rFonts w:ascii="Arial Unicode MS" w:eastAsia="Arial Unicode MS" w:hAnsi="Arial Unicode MS" w:cs="Arial Unicode MS"/>
-          <w:lang w:val="en-US"/>
-        </w:rPr>
-        <w:t xml:space="preserve"> set from </w:t>
-      </w:r>
-      <w:proofErr w:type="spellStart"/>
-      <w:r>
-        <w:rPr>
-          <w:rFonts w:ascii="Arial Unicode MS" w:eastAsia="Arial Unicode MS" w:hAnsi="Arial Unicode MS" w:cs="Arial Unicode MS"/>
-          <w:lang w:val="en-US"/>
-        </w:rPr>
-        <w:t>IStObjStructuralConfigurator</w:t>
-      </w:r>
-      <w:proofErr w:type="spellEnd"/>
-      <w:r>
-        <w:rPr>
-          <w:rFonts w:ascii="Arial Unicode MS" w:eastAsia="Arial Unicode MS" w:hAnsi="Arial Unicode MS" w:cs="Arial Unicode MS"/>
-          <w:lang w:val="en-US"/>
-        </w:rPr>
-        <w:t xml:space="preserve"> via</w:t>
-      </w:r>
-      <w:r>
-        <w:rPr>
-          <w:rFonts w:ascii="Arial Unicode MS" w:eastAsia="Arial Unicode MS" w:hAnsi="Arial Unicode MS" w:cs="Arial Unicode MS"/>
-          <w:lang w:val="en-US"/>
-        </w:rPr>
-        <w:t xml:space="preserve"> </w:t>
-      </w:r>
-      <w:proofErr w:type="spellStart"/>
-      <w:r>
-        <w:rPr>
-          <w:rFonts w:ascii="Arial Unicode MS" w:eastAsia="Arial Unicode MS" w:hAnsi="Arial Unicode MS" w:cs="Arial Unicode MS"/>
-          <w:lang w:val="en-US"/>
-        </w:rPr>
-        <w:t>IStObjMutableItem.SetStObjPropertyValue</w:t>
-      </w:r>
-      <w:proofErr w:type="spellEnd"/>
-      <w:r>
-        <w:rPr>
-          <w:rFonts w:ascii="Arial Unicode MS" w:eastAsia="Arial Unicode MS" w:hAnsi="Arial Unicode MS" w:cs="Arial Unicode MS"/>
-          <w:lang w:val="en-US"/>
-        </w:rPr>
-        <w:t xml:space="preserve"> whereas Ambient property </w:t>
-      </w:r>
-      <w:proofErr w:type="gramStart"/>
-      <w:r>
-        <w:rPr>
-          <w:rFonts w:ascii="Arial Unicode MS" w:eastAsia="Arial Unicode MS" w:hAnsi="Arial Unicode MS" w:cs="Arial Unicode MS"/>
-          <w:lang w:val="en-US"/>
-        </w:rPr>
-        <w:t xml:space="preserve">are </w:t>
-      </w:r>
-      <w:r>
-        <w:rPr>
-          <w:rFonts w:ascii="Arial Unicode MS" w:eastAsia="Arial Unicode MS" w:hAnsi="Arial Unicode MS" w:cs="Arial Unicode MS"/>
-          <w:lang w:val="en-US"/>
-        </w:rPr>
-        <w:t xml:space="preserve"> </w:t>
-      </w:r>
-      <w:r>
-        <w:rPr>
-          <w:rFonts w:ascii="Arial Unicode MS" w:eastAsia="Arial Unicode MS" w:hAnsi="Arial Unicode MS" w:cs="Arial Unicode MS"/>
-          <w:lang w:val="en-US"/>
-        </w:rPr>
-        <w:t>typically</w:t>
-      </w:r>
-      <w:proofErr w:type="gramEnd"/>
-      <w:r>
-        <w:rPr>
-          <w:rFonts w:ascii="Arial Unicode MS" w:eastAsia="Arial Unicode MS" w:hAnsi="Arial Unicode MS" w:cs="Arial Unicode MS"/>
-          <w:lang w:val="en-US"/>
-        </w:rPr>
-        <w:t xml:space="preserve"> bound to Ambient Contract by their Type.</w:t>
-      </w:r>
-    </w:p>
-    <w:p>
-      <w:pPr>
-        <w:rPr>
-          <w:rFonts w:ascii="Arial Unicode MS" w:eastAsia="Arial Unicode MS" w:hAnsi="Arial Unicode MS" w:cs="Arial Unicode MS"/>
-          <w:lang w:val="en-US"/>
-        </w:rPr>
-      </w:pPr>
-      <w:r>
-        <w:rPr>
-          <w:rFonts w:ascii="Arial Unicode MS" w:eastAsia="Arial Unicode MS" w:hAnsi="Arial Unicode MS" w:cs="Arial Unicode MS"/>
-          <w:lang w:val="en-US"/>
-        </w:rPr>
-        <w:t xml:space="preserve">An Ambient property is a "reference": it can participate in setup object ordering (this is configured thanks to </w:t>
-      </w:r>
-      <w:proofErr w:type="spellStart"/>
-      <w:r>
-        <w:rPr>
-          <w:rFonts w:ascii="Arial Unicode MS" w:eastAsia="Arial Unicode MS" w:hAnsi="Arial Unicode MS" w:cs="Arial Unicode MS"/>
-          <w:lang w:val="en-US"/>
-        </w:rPr>
-        <w:t>TrackAmbientPropertiesMode</w:t>
-      </w:r>
-      <w:proofErr w:type="spellEnd"/>
-      <w:r>
-        <w:rPr>
-          <w:rFonts w:ascii="Arial Unicode MS" w:eastAsia="Arial Unicode MS" w:hAnsi="Arial Unicode MS" w:cs="Arial Unicode MS"/>
-          <w:lang w:val="en-US"/>
-        </w:rPr>
-        <w:t>).</w:t>
-      </w:r>
-    </w:p>
-    <w:p>
-      <w:pPr>
-        <w:rPr>
-          <w:rFonts w:ascii="Arial Unicode MS" w:eastAsia="Arial Unicode MS" w:hAnsi="Arial Unicode MS" w:cs="Arial Unicode MS"/>
-          <w:lang w:val="en-US"/>
-        </w:rPr>
-      </w:pPr>
-      <w:r>
-        <w:rPr>
-          <w:rFonts w:ascii="Arial Unicode MS" w:eastAsia="Arial Unicode MS" w:hAnsi="Arial Unicode MS" w:cs="Arial Unicode MS"/>
-          <w:lang w:val="en-US"/>
-        </w:rPr>
-        <w:lastRenderedPageBreak/>
-        <w:t xml:space="preserve">When an Ambient Property </w:t>
-      </w:r>
-      <w:r>
-        <w:rPr>
-          <w:rFonts w:ascii="Arial Unicode MS" w:eastAsia="Arial Unicode MS" w:hAnsi="Arial Unicode MS" w:cs="Arial Unicode MS"/>
-          <w:lang w:val="en-US"/>
-        </w:rPr>
-        <w:t xml:space="preserve">is </w:t>
-      </w:r>
-      <w:r>
-        <w:rPr>
-          <w:rFonts w:ascii="Arial Unicode MS" w:eastAsia="Arial Unicode MS" w:hAnsi="Arial Unicode MS" w:cs="Arial Unicode MS"/>
-          <w:lang w:val="en-US"/>
-        </w:rPr>
-        <w:t xml:space="preserve">resolved, we try to locate it in the different containers for an object: </w:t>
-      </w:r>
-    </w:p>
-    <w:p>
-      <w:pPr>
-        <w:rPr>
-          <w:rFonts w:ascii="Arial Unicode MS" w:eastAsia="Arial Unicode MS" w:hAnsi="Arial Unicode MS" w:cs="Arial Unicode MS"/>
-          <w:lang w:val="en-US"/>
-        </w:rPr>
-      </w:pPr>
-      <w:r>
-        <w:rPr>
-          <w:rFonts w:ascii="Arial Unicode MS" w:eastAsia="Arial Unicode MS" w:hAnsi="Arial Unicode MS" w:cs="Arial Unicode MS"/>
-          <w:lang w:val="en-US"/>
-        </w:rPr>
-        <w:t xml:space="preserve">- </w:t>
-      </w:r>
-      <w:r>
-        <w:rPr>
-          <w:rFonts w:ascii="Arial Unicode MS" w:eastAsia="Arial Unicode MS" w:hAnsi="Arial Unicode MS" w:cs="Arial Unicode MS"/>
-          <w:lang w:val="en-US"/>
-        </w:rPr>
-        <w:t>The Containers of the specialization and all of their Containers.</w:t>
-      </w:r>
-    </w:p>
-    <w:p>
-      <w:pPr>
-        <w:rPr>
-          <w:rFonts w:ascii="Arial Unicode MS" w:eastAsia="Arial Unicode MS" w:hAnsi="Arial Unicode MS" w:cs="Arial Unicode MS"/>
-          <w:lang w:val="en-US"/>
-        </w:rPr>
-      </w:pPr>
-      <w:r>
-        <w:rPr>
-          <w:rFonts w:ascii="Arial Unicode MS" w:eastAsia="Arial Unicode MS" w:hAnsi="Arial Unicode MS" w:cs="Arial Unicode MS"/>
-          <w:lang w:val="en-US"/>
-        </w:rPr>
-        <w:t xml:space="preserve">- </w:t>
-      </w:r>
-      <w:r>
-        <w:rPr>
-          <w:rFonts w:ascii="Arial Unicode MS" w:eastAsia="Arial Unicode MS" w:hAnsi="Arial Unicode MS" w:cs="Arial Unicode MS"/>
-          <w:lang w:val="en-US"/>
-        </w:rPr>
-        <w:t>The Containers up the generalization chain.</w:t>
-      </w:r>
-    </w:p>
-    <w:p>
-      <w:pPr>
-        <w:rPr>
-          <w:rFonts w:ascii="Arial Unicode MS" w:eastAsia="Arial Unicode MS" w:hAnsi="Arial Unicode MS" w:cs="Arial Unicode MS"/>
-          <w:lang w:val="en-US"/>
-        </w:rPr>
-      </w:pPr>
-      <w:r>
-        <w:rPr>
-          <w:rFonts w:ascii="Arial Unicode MS" w:eastAsia="Arial Unicode MS" w:hAnsi="Arial Unicode MS" w:cs="Arial Unicode MS"/>
-          <w:lang w:val="en-US"/>
-        </w:rPr>
-        <w:t xml:space="preserve">(This is the same as </w:t>
-      </w:r>
-      <w:proofErr w:type="spellStart"/>
-      <w:r>
-        <w:rPr>
-          <w:rFonts w:ascii="Arial Unicode MS" w:eastAsia="Arial Unicode MS" w:hAnsi="Arial Unicode MS" w:cs="Arial Unicode MS"/>
-          <w:lang w:val="en-US"/>
-        </w:rPr>
-        <w:t>StObjProperties</w:t>
-      </w:r>
-      <w:proofErr w:type="spellEnd"/>
-      <w:r>
-        <w:rPr>
-          <w:rFonts w:ascii="Arial Unicode MS" w:eastAsia="Arial Unicode MS" w:hAnsi="Arial Unicode MS" w:cs="Arial Unicode MS"/>
-          <w:lang w:val="en-US"/>
-        </w:rPr>
-        <w:t>).</w:t>
-      </w:r>
-    </w:p>
-    <w:p>
-      <w:pPr>
-        <w:rPr>
-          <w:rFonts w:ascii="Arial Unicode MS" w:eastAsia="Arial Unicode MS" w:hAnsi="Arial Unicode MS" w:cs="Arial Unicode MS"/>
-          <w:lang w:val="en-US"/>
-        </w:rPr>
-      </w:pPr>
-    </w:p>
-    <w:p>
-      <w:pPr>
-        <w:rPr>
-          <w:rFonts w:ascii="Arial Unicode MS" w:eastAsia="Arial Unicode MS" w:hAnsi="Arial Unicode MS" w:cs="Arial Unicode MS"/>
-          <w:lang w:val="en-US"/>
-        </w:rPr>
-      </w:pPr>
+        <w:t xml:space="preserve"> architecture</w:t>
+      </w:r>
+    </w:p>
+    <w:p>
+      <w:pPr>
+        <w:rPr>
+          <w:rFonts w:ascii="Arial Unicode MS" w:eastAsia="Arial Unicode MS" w:hAnsi="Arial Unicode MS" w:cs="Arial Unicode MS"/>
+          <w:lang w:val="en-US"/>
+        </w:rPr>
+      </w:pPr>
+      <w:bookmarkStart w:id="0" w:name="_GoBack"/>
+      <w:bookmarkEnd w:id="0"/>
     </w:p>
     <w:p>
       <w:pPr>
@@ -9715,6 +9575,119 @@
 <file path=word/numbering.xml><?xml version="1.0" encoding="utf-8"?>
 <w:numbering xmlns:wpc="http://schemas.microsoft.com/office/word/2010/wordprocessingCanvas" xmlns:mc="http://schemas.openxmlformats.org/markup-compatibility/2006" xmlns:o="urn:schemas-microsoft-com:office:office" xmlns:r="http://schemas.openxmlformats.org/officeDocument/2006/relationships" xmlns:m="http://schemas.openxmlformats.org/officeDocument/2006/math" xmlns:v="urn:schemas-microsoft-com:vml" xmlns:wp14="http://schemas.microsoft.com/office/word/2010/wordprocessingDrawing" xmlns:wp="http://schemas.openxmlformats.org/drawingml/2006/wordprocessingDrawing" xmlns:w10="urn:schemas-microsoft-com:office:word" xmlns:w="http://schemas.openxmlformats.org/wordprocessingml/2006/main" xmlns:w14="http://schemas.microsoft.com/office/word/2010/wordml" xmlns:wpg="http://schemas.microsoft.com/office/word/2010/wordprocessingGroup" xmlns:wpi="http://schemas.microsoft.com/office/word/2010/wordprocessingInk" xmlns:wne="http://schemas.microsoft.com/office/word/2006/wordml" xmlns:wps="http://schemas.microsoft.com/office/word/2010/wordprocessingShape" mc:Ignorable="w14 wp14">
   <w:abstractNum w:abstractNumId="0">
+    <w:nsid w:val="10443DAA"/>
+    <w:multiLevelType w:val="hybridMultilevel"/>
+    <w:tmpl w:val="2048EF5A"/>
+    <w:lvl w:ilvl="0" w:tplc="040C0001">
+      <w:start w:val="1"/>
+      <w:numFmt w:val="bullet"/>
+      <w:lvlText w:val=""/>
+      <w:lvlJc w:val="left"/>
+      <w:pPr>
+        <w:ind w:left="720" w:hanging="360"/>
+      </w:pPr>
+      <w:rPr>
+        <w:rFonts w:ascii="Symbol" w:hAnsi="Symbol" w:hint="default"/>
+      </w:rPr>
+    </w:lvl>
+    <w:lvl w:ilvl="1" w:tplc="040C0003">
+      <w:start w:val="1"/>
+      <w:numFmt w:val="bullet"/>
+      <w:lvlText w:val="o"/>
+      <w:lvlJc w:val="left"/>
+      <w:pPr>
+        <w:ind w:left="1440" w:hanging="360"/>
+      </w:pPr>
+      <w:rPr>
+        <w:rFonts w:ascii="Courier New" w:hAnsi="Courier New" w:cs="Courier New" w:hint="default"/>
+      </w:rPr>
+    </w:lvl>
+    <w:lvl w:ilvl="2" w:tplc="040C0005" w:tentative="1">
+      <w:start w:val="1"/>
+      <w:numFmt w:val="bullet"/>
+      <w:lvlText w:val=""/>
+      <w:lvlJc w:val="left"/>
+      <w:pPr>
+        <w:ind w:left="2160" w:hanging="360"/>
+      </w:pPr>
+      <w:rPr>
+        <w:rFonts w:ascii="Wingdings" w:hAnsi="Wingdings" w:hint="default"/>
+      </w:rPr>
+    </w:lvl>
+    <w:lvl w:ilvl="3" w:tplc="040C0001" w:tentative="1">
+      <w:start w:val="1"/>
+      <w:numFmt w:val="bullet"/>
+      <w:lvlText w:val=""/>
+      <w:lvlJc w:val="left"/>
+      <w:pPr>
+        <w:ind w:left="2880" w:hanging="360"/>
+      </w:pPr>
+      <w:rPr>
+        <w:rFonts w:ascii="Symbol" w:hAnsi="Symbol" w:hint="default"/>
+      </w:rPr>
+    </w:lvl>
+    <w:lvl w:ilvl="4" w:tplc="040C0003" w:tentative="1">
+      <w:start w:val="1"/>
+      <w:numFmt w:val="bullet"/>
+      <w:lvlText w:val="o"/>
+      <w:lvlJc w:val="left"/>
+      <w:pPr>
+        <w:ind w:left="3600" w:hanging="360"/>
+      </w:pPr>
+      <w:rPr>
+        <w:rFonts w:ascii="Courier New" w:hAnsi="Courier New" w:cs="Courier New" w:hint="default"/>
+      </w:rPr>
+    </w:lvl>
+    <w:lvl w:ilvl="5" w:tplc="040C0005" w:tentative="1">
+      <w:start w:val="1"/>
+      <w:numFmt w:val="bullet"/>
+      <w:lvlText w:val=""/>
+      <w:lvlJc w:val="left"/>
+      <w:pPr>
+        <w:ind w:left="4320" w:hanging="360"/>
+      </w:pPr>
+      <w:rPr>
+        <w:rFonts w:ascii="Wingdings" w:hAnsi="Wingdings" w:hint="default"/>
+      </w:rPr>
+    </w:lvl>
+    <w:lvl w:ilvl="6" w:tplc="040C0001" w:tentative="1">
+      <w:start w:val="1"/>
+      <w:numFmt w:val="bullet"/>
+      <w:lvlText w:val=""/>
+      <w:lvlJc w:val="left"/>
+      <w:pPr>
+        <w:ind w:left="5040" w:hanging="360"/>
+      </w:pPr>
+      <w:rPr>
+        <w:rFonts w:ascii="Symbol" w:hAnsi="Symbol" w:hint="default"/>
+      </w:rPr>
+    </w:lvl>
+    <w:lvl w:ilvl="7" w:tplc="040C0003" w:tentative="1">
+      <w:start w:val="1"/>
+      <w:numFmt w:val="bullet"/>
+      <w:lvlText w:val="o"/>
+      <w:lvlJc w:val="left"/>
+      <w:pPr>
+        <w:ind w:left="5760" w:hanging="360"/>
+      </w:pPr>
+      <w:rPr>
+        <w:rFonts w:ascii="Courier New" w:hAnsi="Courier New" w:cs="Courier New" w:hint="default"/>
+      </w:rPr>
+    </w:lvl>
+    <w:lvl w:ilvl="8" w:tplc="040C0005" w:tentative="1">
+      <w:start w:val="1"/>
+      <w:numFmt w:val="bullet"/>
+      <w:lvlText w:val=""/>
+      <w:lvlJc w:val="left"/>
+      <w:pPr>
+        <w:ind w:left="6480" w:hanging="360"/>
+      </w:pPr>
+      <w:rPr>
+        <w:rFonts w:ascii="Wingdings" w:hAnsi="Wingdings" w:hint="default"/>
+      </w:rPr>
+    </w:lvl>
+  </w:abstractNum>
+  <w:abstractNum w:abstractNumId="1">
     <w:nsid w:val="10AA0556"/>
     <w:multiLevelType w:val="hybridMultilevel"/>
     <w:tmpl w:val="C4F20ED2"/>
@@ -9800,7 +9773,7 @@
       </w:pPr>
     </w:lvl>
   </w:abstractNum>
-  <w:abstractNum w:abstractNumId="1">
+  <w:abstractNum w:abstractNumId="2">
     <w:nsid w:val="2025765F"/>
     <w:multiLevelType w:val="hybridMultilevel"/>
     <w:tmpl w:val="C4F20ED2"/>
@@ -9886,7 +9859,7 @@
       </w:pPr>
     </w:lvl>
   </w:abstractNum>
-  <w:abstractNum w:abstractNumId="2">
+  <w:abstractNum w:abstractNumId="3">
     <w:nsid w:val="489F3A25"/>
     <w:multiLevelType w:val="hybridMultilevel"/>
     <w:tmpl w:val="96828D4E"/>
@@ -9998,7 +9971,7 @@
       </w:rPr>
     </w:lvl>
   </w:abstractNum>
-  <w:abstractNum w:abstractNumId="3">
+  <w:abstractNum w:abstractNumId="4">
     <w:nsid w:val="508A1489"/>
     <w:multiLevelType w:val="hybridMultilevel"/>
     <w:tmpl w:val="E8104378"/>
@@ -10112,16 +10085,19 @@
     </w:lvl>
   </w:abstractNum>
   <w:num w:numId="1">
-    <w:abstractNumId w:val="0"/>
+    <w:abstractNumId w:val="1"/>
   </w:num>
   <w:num w:numId="2">
+    <w:abstractNumId w:val="3"/>
+  </w:num>
+  <w:num w:numId="3">
     <w:abstractNumId w:val="2"/>
   </w:num>
-  <w:num w:numId="3">
-    <w:abstractNumId w:val="1"/>
+  <w:num w:numId="4">
+    <w:abstractNumId w:val="4"/>
   </w:num>
-  <w:num w:numId="4">
-    <w:abstractNumId w:val="3"/>
+  <w:num w:numId="5">
+    <w:abstractNumId w:val="0"/>
   </w:num>
 </w:numbering>
 </file>

</xml_diff>

<commit_message>
Great step: dependency Graph rebuilt.
</commit_message>
<xml_diff>
--- a/Conception.docx
+++ b/Conception.docx
@@ -148,19 +148,11 @@
         </w:rPr>
         <w:t xml:space="preserve">All </w:t>
       </w:r>
-      <w:proofErr w:type="spellStart"/>
-      <w:r>
-        <w:rPr>
-          <w:lang w:val="en-US"/>
-        </w:rPr>
-        <w:t>MutableItem</w:t>
-      </w:r>
-      <w:proofErr w:type="spellEnd"/>
-      <w:r>
-        <w:rPr>
-          <w:lang w:val="en-US"/>
-        </w:rPr>
-        <w:t xml:space="preserve"> creation:</w:t>
+      <w:r>
+        <w:rPr>
+          <w:lang w:val="en-US"/>
+        </w:rPr>
+        <w:t>MutableItem creation:</w:t>
       </w:r>
     </w:p>
     <w:p>
@@ -182,21 +174,7 @@
         <w:rPr>
           <w:lang w:val="en-US"/>
         </w:rPr>
-        <w:t xml:space="preserve">For each </w:t>
-      </w:r>
-      <w:proofErr w:type="spellStart"/>
-      <w:r>
-        <w:rPr>
-          <w:lang w:val="en-US"/>
-        </w:rPr>
-        <w:t>StObj</w:t>
-      </w:r>
-      <w:proofErr w:type="spellEnd"/>
-      <w:r>
-        <w:rPr>
-          <w:lang w:val="en-US"/>
-        </w:rPr>
-        <w:t xml:space="preserve"> path to a concrete class:</w:t>
+        <w:t>For each StObj path to a concrete class:</w:t>
       </w:r>
     </w:p>
     <w:p>
@@ -236,21 +214,7 @@
         <w:rPr>
           <w:lang w:val="en-US"/>
         </w:rPr>
-        <w:t xml:space="preserve">, by </w:t>
-      </w:r>
-      <w:proofErr w:type="spellStart"/>
-      <w:r>
-        <w:rPr>
-          <w:lang w:val="en-US"/>
-        </w:rPr>
-        <w:t>Activator.CreateInstance</w:t>
-      </w:r>
-      <w:proofErr w:type="spellEnd"/>
-      <w:r>
-        <w:rPr>
-          <w:lang w:val="en-US"/>
-        </w:rPr>
-        <w:t xml:space="preserve"> on the </w:t>
+        <w:t xml:space="preserve">, by Activator.CreateInstance on the </w:t>
       </w:r>
       <w:r>
         <w:rPr>
@@ -290,21 +254,7 @@
         <w:rPr>
           <w:lang w:val="en-US"/>
         </w:rPr>
-        <w:t xml:space="preserve">A </w:t>
-      </w:r>
-      <w:proofErr w:type="spellStart"/>
-      <w:r>
-        <w:rPr>
-          <w:lang w:val="en-US"/>
-        </w:rPr>
-        <w:t>MutableItem</w:t>
-      </w:r>
-      <w:proofErr w:type="spellEnd"/>
-      <w:r>
-        <w:rPr>
-          <w:lang w:val="en-US"/>
-        </w:rPr>
-        <w:t xml:space="preserve"> is created for each Type in the path (from root to leaf).</w:t>
+        <w:t>A MutableItem is created for each Type in the path (from root to leaf).</w:t>
       </w:r>
     </w:p>
     <w:p>
@@ -326,23 +276,8 @@
         <w:rPr>
           <w:lang w:val="en-US"/>
         </w:rPr>
-        <w:t xml:space="preserve">The </w:t>
-      </w:r>
-      <w:proofErr w:type="spellStart"/>
-      <w:r>
-        <w:rPr>
-          <w:lang w:val="en-US"/>
-        </w:rPr>
-        <w:t>MutableItem</w:t>
-      </w:r>
-      <w:proofErr w:type="spellEnd"/>
-      <w:r>
-        <w:rPr>
-          <w:lang w:val="en-US"/>
-        </w:rPr>
-        <w:t xml:space="preserve"> </w:t>
-      </w:r>
-      <w:proofErr w:type="gramStart"/>
+        <w:t xml:space="preserve">The MutableItem </w:t>
+      </w:r>
       <w:r>
         <w:rPr>
           <w:lang w:val="en-US"/>
@@ -353,14 +288,7 @@
         <w:rPr>
           <w:lang w:val="en-US"/>
         </w:rPr>
-        <w:t xml:space="preserve"> configured</w:t>
-      </w:r>
-      <w:proofErr w:type="gramEnd"/>
-      <w:r>
-        <w:rPr>
-          <w:lang w:val="en-US"/>
-        </w:rPr>
-        <w:t xml:space="preserve"> from leaf to root.</w:t>
+        <w:t xml:space="preserve"> configured from leaf to root.</w:t>
       </w:r>
     </w:p>
     <w:p>
@@ -400,21 +328,7 @@
         <w:rPr>
           <w:lang w:val="en-US"/>
         </w:rPr>
-        <w:t xml:space="preserve"> Container, Generalization, Requires, </w:t>
-      </w:r>
-      <w:proofErr w:type="spellStart"/>
-      <w:r>
-        <w:rPr>
-          <w:lang w:val="en-US"/>
-        </w:rPr>
-        <w:t>RequiredBy</w:t>
-      </w:r>
-      <w:proofErr w:type="spellEnd"/>
-      <w:r>
-        <w:rPr>
-          <w:lang w:val="en-US"/>
-        </w:rPr>
-        <w:t xml:space="preserve"> are initialized.</w:t>
+        <w:t xml:space="preserve"> Container, Generalization, Requires, RequiredBy are initialized.</w:t>
       </w:r>
     </w:p>
     <w:p>
@@ -524,21 +438,7 @@
         <w:rPr>
           <w:lang w:val="en-US"/>
         </w:rPr>
-        <w:t xml:space="preserve">can configure the </w:t>
-      </w:r>
-      <w:proofErr w:type="spellStart"/>
-      <w:r>
-        <w:rPr>
-          <w:lang w:val="en-US"/>
-        </w:rPr>
-        <w:t>MutableItem</w:t>
-      </w:r>
-      <w:proofErr w:type="spellEnd"/>
-      <w:r>
-        <w:rPr>
-          <w:lang w:val="en-US"/>
-        </w:rPr>
-        <w:t>.</w:t>
+        <w:t>can configure the MutableItem.</w:t>
       </w:r>
     </w:p>
     <w:p>
@@ -588,27 +488,13 @@
         <w:rPr>
           <w:lang w:val="en-US"/>
         </w:rPr>
-        <w:t xml:space="preserve">or each </w:t>
-      </w:r>
-      <w:proofErr w:type="spellStart"/>
-      <w:r>
-        <w:rPr>
-          <w:lang w:val="en-US"/>
-        </w:rPr>
-        <w:t>Mutable</w:t>
-      </w:r>
-      <w:r>
-        <w:rPr>
-          <w:lang w:val="en-US"/>
-        </w:rPr>
-        <w:t>Item</w:t>
-      </w:r>
-      <w:proofErr w:type="spellEnd"/>
-      <w:r>
-        <w:rPr>
-          <w:lang w:val="en-US"/>
-        </w:rPr>
-        <w:t xml:space="preserve">, Typed dependencies </w:t>
+        <w:t>or each Mutable</w:t>
+      </w:r>
+      <w:r>
+        <w:rPr>
+          <w:lang w:val="en-US"/>
+        </w:rPr>
+        <w:t xml:space="preserve">Item, Typed dependencies </w:t>
       </w:r>
       <w:r>
         <w:rPr>
@@ -620,21 +506,7 @@
         <w:rPr>
           <w:lang w:val="en-US"/>
         </w:rPr>
-        <w:t xml:space="preserve">are resolved to their associated </w:t>
-      </w:r>
-      <w:proofErr w:type="spellStart"/>
-      <w:r>
-        <w:rPr>
-          <w:lang w:val="en-US"/>
-        </w:rPr>
-        <w:t>MutableItem</w:t>
-      </w:r>
-      <w:proofErr w:type="spellEnd"/>
-      <w:r>
-        <w:rPr>
-          <w:lang w:val="en-US"/>
-        </w:rPr>
-        <w:t>.</w:t>
+        <w:t>are resolved to their associated MutableItem.</w:t>
       </w:r>
     </w:p>
     <w:p>
@@ -690,21 +562,7 @@
         <w:rPr>
           <w:lang w:val="en-US"/>
         </w:rPr>
-        <w:t xml:space="preserve">to sort the </w:t>
-      </w:r>
-      <w:proofErr w:type="spellStart"/>
-      <w:r>
-        <w:rPr>
-          <w:lang w:val="en-US"/>
-        </w:rPr>
-        <w:t>MutableItems</w:t>
-      </w:r>
-      <w:proofErr w:type="spellEnd"/>
-      <w:r>
-        <w:rPr>
-          <w:lang w:val="en-US"/>
-        </w:rPr>
-        <w:t>.</w:t>
+        <w:t>to sort the MutableItems.</w:t>
       </w:r>
     </w:p>
     <w:p>
@@ -748,21 +606,7 @@
         <w:rPr>
           <w:lang w:val="en-US"/>
         </w:rPr>
-        <w:t xml:space="preserve">For each </w:t>
-      </w:r>
-      <w:proofErr w:type="spellStart"/>
-      <w:r>
-        <w:rPr>
-          <w:lang w:val="en-US"/>
-        </w:rPr>
-        <w:t>MutableItem</w:t>
-      </w:r>
-      <w:proofErr w:type="spellEnd"/>
-      <w:r>
-        <w:rPr>
-          <w:lang w:val="en-US"/>
-        </w:rPr>
-        <w:t xml:space="preserve"> (sorted) resolve ambient properties.</w:t>
+        <w:t>For each MutableItem (sorted) resolve ambient properties.</w:t>
       </w:r>
       <w:r>
         <w:rPr>
@@ -787,21 +631,7 @@
         <w:rPr>
           <w:lang w:val="en-US"/>
         </w:rPr>
-        <w:t xml:space="preserve">This currently uses the fact that the </w:t>
-      </w:r>
-      <w:proofErr w:type="spellStart"/>
-      <w:r>
-        <w:rPr>
-          <w:lang w:val="en-US"/>
-        </w:rPr>
-        <w:t>DependencySorter</w:t>
-      </w:r>
-      <w:proofErr w:type="spellEnd"/>
-      <w:r>
-        <w:rPr>
-          <w:lang w:val="en-US"/>
-        </w:rPr>
-        <w:t xml:space="preserve"> handles Container inheritance through the Generalization reference…</w:t>
+        <w:t>This currently uses the fact that the DependencySorter handles Container inheritance through the Generalization reference…</w:t>
       </w:r>
     </w:p>
     <w:p>
@@ -823,21 +653,7 @@
         <w:rPr>
           <w:lang w:val="en-US"/>
         </w:rPr>
-        <w:t xml:space="preserve">For each </w:t>
-      </w:r>
-      <w:proofErr w:type="spellStart"/>
-      <w:r>
-        <w:rPr>
-          <w:lang w:val="en-US"/>
-        </w:rPr>
-        <w:t>MutableItem</w:t>
-      </w:r>
-      <w:proofErr w:type="spellEnd"/>
-      <w:r>
-        <w:rPr>
-          <w:lang w:val="en-US"/>
-        </w:rPr>
-        <w:t xml:space="preserve"> (sorted) call Construct methods.</w:t>
+        <w:t>For each MutableItem (sorted) call Construct methods.</w:t>
       </w:r>
     </w:p>
     <w:p>
@@ -867,7 +683,6 @@
         </w:rPr>
         <w:t xml:space="preserve">Depending on </w:t>
       </w:r>
-      <w:proofErr w:type="spellStart"/>
       <w:r>
         <w:rPr>
           <w:rFonts w:ascii="Consolas" w:hAnsi="Consolas" w:cs="Consolas"/>
@@ -878,7 +693,6 @@
         </w:rPr>
         <w:t>StObjCollector.CallConstructBeforeResolvingProperties</w:t>
       </w:r>
-      <w:proofErr w:type="spellEnd"/>
       <w:r>
         <w:rPr>
           <w:lang w:val="en-US"/>
@@ -972,21 +786,7 @@
         <w:rPr>
           <w:lang w:val="en-US"/>
         </w:rPr>
-        <w:t xml:space="preserve">If we want Ambient Properties to participate in dependency order they must be resolved earlier, before the sort but after the </w:t>
-      </w:r>
-      <w:proofErr w:type="spellStart"/>
-      <w:r>
-        <w:rPr>
-          <w:lang w:val="en-US"/>
-        </w:rPr>
-        <w:t>MutableItems</w:t>
-      </w:r>
-      <w:proofErr w:type="spellEnd"/>
-      <w:r>
-        <w:rPr>
-          <w:lang w:val="en-US"/>
-        </w:rPr>
-        <w:t xml:space="preserve"> binding: between 2.a and 2.b.</w:t>
+        <w:t>If we want Ambient Properties to participate in dependency order they must be resolved earlier, before the sort but after the MutableItems binding: between 2.a and 2.b.</w:t>
       </w:r>
       <w:r>
         <w:rPr>
@@ -995,7 +795,6 @@
         <w:br/>
         <w:t xml:space="preserve">The </w:t>
       </w:r>
-      <w:proofErr w:type="spellStart"/>
       <w:r>
         <w:rPr>
           <w:rFonts w:ascii="Consolas" w:hAnsi="Consolas" w:cs="Consolas"/>
@@ -1006,7 +805,6 @@
         </w:rPr>
         <w:t>CallConstructBeforeResolvingProperties</w:t>
       </w:r>
-      <w:proofErr w:type="spellEnd"/>
       <w:r>
         <w:rPr>
           <w:lang w:val="en-US"/>
@@ -1024,21 +822,7 @@
         <w:rPr>
           <w:lang w:val="en-US"/>
         </w:rPr>
-        <w:t xml:space="preserve">We can no more rely on Container inheritance provided by the </w:t>
-      </w:r>
-      <w:proofErr w:type="spellStart"/>
-      <w:r>
-        <w:rPr>
-          <w:lang w:val="en-US"/>
-        </w:rPr>
-        <w:t>DependencySorter</w:t>
-      </w:r>
-      <w:proofErr w:type="spellEnd"/>
-      <w:r>
-        <w:rPr>
-          <w:lang w:val="en-US"/>
-        </w:rPr>
-        <w:t xml:space="preserve">. Instead, we must resolve the Container inheritance </w:t>
+        <w:t xml:space="preserve">We can no more rely on Container inheritance provided by the DependencySorter. Instead, we must resolve the Container inheritance </w:t>
       </w:r>
       <w:r>
         <w:rPr>
@@ -1126,21 +910,7 @@
         <w:rPr>
           <w:lang w:val="en-US"/>
         </w:rPr>
-        <w:t xml:space="preserve">All </w:t>
-      </w:r>
-      <w:proofErr w:type="spellStart"/>
-      <w:r>
-        <w:rPr>
-          <w:lang w:val="en-US"/>
-        </w:rPr>
-        <w:t>MutableItem</w:t>
-      </w:r>
-      <w:proofErr w:type="spellEnd"/>
-      <w:r>
-        <w:rPr>
-          <w:lang w:val="en-US"/>
-        </w:rPr>
-        <w:t xml:space="preserve"> creation:</w:t>
+        <w:t>All MutableItem creation:</w:t>
       </w:r>
     </w:p>
     <w:p>
@@ -1162,21 +932,7 @@
         <w:rPr>
           <w:lang w:val="en-US"/>
         </w:rPr>
-        <w:t xml:space="preserve">For each </w:t>
-      </w:r>
-      <w:proofErr w:type="spellStart"/>
-      <w:r>
-        <w:rPr>
-          <w:lang w:val="en-US"/>
-        </w:rPr>
-        <w:t>StObj</w:t>
-      </w:r>
-      <w:proofErr w:type="spellEnd"/>
-      <w:r>
-        <w:rPr>
-          <w:lang w:val="en-US"/>
-        </w:rPr>
-        <w:t xml:space="preserve"> path to a concrete class:</w:t>
+        <w:t>For each StObj path to a concrete class:</w:t>
       </w:r>
     </w:p>
     <w:p>
@@ -1198,21 +954,7 @@
         <w:rPr>
           <w:lang w:val="en-US"/>
         </w:rPr>
-        <w:t xml:space="preserve">Creation of the Structured Object instance (the leaf type of the path), by </w:t>
-      </w:r>
-      <w:proofErr w:type="spellStart"/>
-      <w:r>
-        <w:rPr>
-          <w:lang w:val="en-US"/>
-        </w:rPr>
-        <w:t>Activator.CreateInstance</w:t>
-      </w:r>
-      <w:proofErr w:type="spellEnd"/>
-      <w:r>
-        <w:rPr>
-          <w:lang w:val="en-US"/>
-        </w:rPr>
-        <w:t xml:space="preserve"> on the default constructor.</w:t>
+        <w:t>Creation of the Structured Object instance (the leaf type of the path), by Activator.CreateInstance on the default constructor.</w:t>
       </w:r>
     </w:p>
     <w:p>
@@ -1234,21 +976,7 @@
         <w:rPr>
           <w:lang w:val="en-US"/>
         </w:rPr>
-        <w:t xml:space="preserve">A </w:t>
-      </w:r>
-      <w:proofErr w:type="spellStart"/>
-      <w:r>
-        <w:rPr>
-          <w:lang w:val="en-US"/>
-        </w:rPr>
-        <w:t>MutableItem</w:t>
-      </w:r>
-      <w:proofErr w:type="spellEnd"/>
-      <w:r>
-        <w:rPr>
-          <w:lang w:val="en-US"/>
-        </w:rPr>
-        <w:t xml:space="preserve"> is created for each Type in the path (from root to leaf).</w:t>
+        <w:t>A MutableItem is created for each Type in the path (from root to leaf).</w:t>
       </w:r>
     </w:p>
     <w:p>
@@ -1270,23 +998,8 @@
         <w:rPr>
           <w:lang w:val="en-US"/>
         </w:rPr>
-        <w:t xml:space="preserve">The </w:t>
-      </w:r>
-      <w:proofErr w:type="spellStart"/>
-      <w:r>
-        <w:rPr>
-          <w:lang w:val="en-US"/>
-        </w:rPr>
-        <w:t>MutableItem</w:t>
-      </w:r>
-      <w:proofErr w:type="spellEnd"/>
-      <w:r>
-        <w:rPr>
-          <w:lang w:val="en-US"/>
-        </w:rPr>
-        <w:t xml:space="preserve"> </w:t>
-      </w:r>
-      <w:proofErr w:type="gramStart"/>
+        <w:t xml:space="preserve">The MutableItem </w:t>
+      </w:r>
       <w:r>
         <w:rPr>
           <w:lang w:val="en-US"/>
@@ -1297,14 +1010,7 @@
         <w:rPr>
           <w:lang w:val="en-US"/>
         </w:rPr>
-        <w:t xml:space="preserve"> configured</w:t>
-      </w:r>
-      <w:proofErr w:type="gramEnd"/>
-      <w:r>
-        <w:rPr>
-          <w:lang w:val="en-US"/>
-        </w:rPr>
-        <w:t xml:space="preserve"> from leaf to root.</w:t>
+        <w:t xml:space="preserve"> configured from leaf to root.</w:t>
       </w:r>
     </w:p>
     <w:p>
@@ -1327,21 +1033,7 @@
           <w:lang w:val="en-US"/>
         </w:rPr>
         <w:lastRenderedPageBreak/>
-        <w:t xml:space="preserve">Information at type level is applied (attributes). Container, Generalization, Requires, </w:t>
-      </w:r>
-      <w:proofErr w:type="spellStart"/>
-      <w:r>
-        <w:rPr>
-          <w:lang w:val="en-US"/>
-        </w:rPr>
-        <w:t>RequiredBy</w:t>
-      </w:r>
-      <w:proofErr w:type="spellEnd"/>
-      <w:r>
-        <w:rPr>
-          <w:lang w:val="en-US"/>
-        </w:rPr>
-        <w:t xml:space="preserve"> are initialized.</w:t>
+        <w:t>Information at type level is applied (attributes). Container, Generalization, Requires, RequiredBy are initialized.</w:t>
       </w:r>
     </w:p>
     <w:p>
@@ -1451,21 +1143,7 @@
         <w:rPr>
           <w:lang w:val="en-US"/>
         </w:rPr>
-        <w:t xml:space="preserve">can configure the </w:t>
-      </w:r>
-      <w:proofErr w:type="spellStart"/>
-      <w:r>
-        <w:rPr>
-          <w:lang w:val="en-US"/>
-        </w:rPr>
-        <w:t>MutableItem</w:t>
-      </w:r>
-      <w:proofErr w:type="spellEnd"/>
-      <w:r>
-        <w:rPr>
-          <w:lang w:val="en-US"/>
-        </w:rPr>
-        <w:t>.</w:t>
+        <w:t>can configure the MutableItem.</w:t>
       </w:r>
     </w:p>
     <w:p>
@@ -1517,7 +1195,6 @@
         </w:rPr>
         <w:t xml:space="preserve"> </w:t>
       </w:r>
-      <w:proofErr w:type="spellStart"/>
       <w:r>
         <w:rPr>
           <w:lang w:val="en-US"/>
@@ -1530,7 +1207,6 @@
         </w:rPr>
         <w:t>s</w:t>
       </w:r>
-      <w:proofErr w:type="spellEnd"/>
       <w:r>
         <w:rPr>
           <w:lang w:val="en-US"/>
@@ -1571,21 +1247,7 @@
         <w:rPr>
           <w:lang w:val="en-US"/>
         </w:rPr>
-        <w:t xml:space="preserve">Typed dependencies (container, requires, etc.) are resolved to their associated </w:t>
-      </w:r>
-      <w:proofErr w:type="spellStart"/>
-      <w:r>
-        <w:rPr>
-          <w:lang w:val="en-US"/>
-        </w:rPr>
-        <w:t>MutableItem</w:t>
-      </w:r>
-      <w:proofErr w:type="spellEnd"/>
-      <w:r>
-        <w:rPr>
-          <w:lang w:val="en-US"/>
-        </w:rPr>
-        <w:t>.</w:t>
+        <w:t>Typed dependencies (container, requires, etc.) are resolved to their associated MutableItem.</w:t>
       </w:r>
     </w:p>
     <w:p>
@@ -1771,21 +1433,7 @@
         <w:rPr>
           <w:lang w:val="en-US"/>
         </w:rPr>
-        <w:t xml:space="preserve">to sort the </w:t>
-      </w:r>
-      <w:proofErr w:type="spellStart"/>
-      <w:r>
-        <w:rPr>
-          <w:lang w:val="en-US"/>
-        </w:rPr>
-        <w:t>MutableItems</w:t>
-      </w:r>
-      <w:proofErr w:type="spellEnd"/>
-      <w:r>
-        <w:rPr>
-          <w:lang w:val="en-US"/>
-        </w:rPr>
-        <w:t>.</w:t>
+        <w:t>to sort the MutableItems.</w:t>
       </w:r>
     </w:p>
     <w:p>
@@ -1829,21 +1477,7 @@
         <w:rPr>
           <w:lang w:val="en-US"/>
         </w:rPr>
-        <w:t xml:space="preserve">For each </w:t>
-      </w:r>
-      <w:proofErr w:type="spellStart"/>
-      <w:r>
-        <w:rPr>
-          <w:lang w:val="en-US"/>
-        </w:rPr>
-        <w:t>MutableItem</w:t>
-      </w:r>
-      <w:proofErr w:type="spellEnd"/>
-      <w:r>
-        <w:rPr>
-          <w:lang w:val="en-US"/>
-        </w:rPr>
-        <w:t xml:space="preserve"> </w:t>
+        <w:t xml:space="preserve">For each MutableItem </w:t>
       </w:r>
       <w:r>
         <w:rPr>
@@ -1886,21 +1520,7 @@
         <w:rPr>
           <w:lang w:val="en-US"/>
         </w:rPr>
-        <w:t xml:space="preserve">As of start of December, this has changed with the introduction of </w:t>
-      </w:r>
-      <w:proofErr w:type="spellStart"/>
-      <w:r>
-        <w:rPr>
-          <w:lang w:val="en-US"/>
-        </w:rPr>
-        <w:t>StObjProperties</w:t>
-      </w:r>
-      <w:proofErr w:type="spellEnd"/>
-      <w:r>
-        <w:rPr>
-          <w:lang w:val="en-US"/>
-        </w:rPr>
-        <w:t>.</w:t>
+        <w:t>As of start of December, this has changed with the introduction of StObjProperties.</w:t>
       </w:r>
     </w:p>
     <w:p>
@@ -1965,14 +1585,12 @@
           <w:lang w:val="en-US"/>
         </w:rPr>
       </w:pPr>
-      <w:proofErr w:type="spellStart"/>
       <w:r>
         <w:rPr>
           <w:lang w:val="en-US"/>
         </w:rPr>
         <w:t>AssemblyRegisterer</w:t>
       </w:r>
-      <w:proofErr w:type="spellEnd"/>
     </w:p>
     <w:p>
       <w:pPr>
@@ -1981,7 +1599,6 @@
           <w:lang w:val="en-US"/>
         </w:rPr>
       </w:pPr>
-      <w:proofErr w:type="gramStart"/>
       <w:r>
         <w:rPr>
           <w:lang w:val="en-US"/>
@@ -1994,7 +1611,6 @@
         </w:rPr>
         <w:t xml:space="preserve"> in assemblies.</w:t>
       </w:r>
-      <w:proofErr w:type="gramEnd"/>
     </w:p>
     <w:p>
       <w:pPr>
@@ -2015,14 +1631,12 @@
           <w:lang w:val="en-US"/>
         </w:rPr>
       </w:pPr>
-      <w:proofErr w:type="spellStart"/>
       <w:r>
         <w:rPr>
           <w:lang w:val="en-US"/>
         </w:rPr>
         <w:t>StObjCollector</w:t>
       </w:r>
-      <w:proofErr w:type="spellEnd"/>
     </w:p>
     <w:p>
       <w:pPr>
@@ -2035,21 +1649,7 @@
         <w:rPr>
           <w:lang w:val="en-US"/>
         </w:rPr>
-        <w:t xml:space="preserve">Starts from registered types and produces an ordered list of </w:t>
-      </w:r>
-      <w:proofErr w:type="spellStart"/>
-      <w:r>
-        <w:rPr>
-          <w:lang w:val="en-US"/>
-        </w:rPr>
-        <w:t>IStObj</w:t>
-      </w:r>
-      <w:proofErr w:type="spellEnd"/>
-      <w:r>
-        <w:rPr>
-          <w:lang w:val="en-US"/>
-        </w:rPr>
-        <w:t xml:space="preserve"> (slice of object ordered by their dependencies)</w:t>
+        <w:t>Starts from registered types and produces an ordered list of IStObj (slice of object ordered by their dependencies)</w:t>
       </w:r>
       <w:r>
         <w:rPr>
@@ -2083,14 +1683,12 @@
           <w:lang w:val="en-US"/>
         </w:rPr>
       </w:pPr>
-      <w:proofErr w:type="spellStart"/>
       <w:r>
         <w:rPr>
           <w:lang w:val="en-US"/>
         </w:rPr>
         <w:t>StObjSetupBuilder</w:t>
       </w:r>
-      <w:proofErr w:type="spellEnd"/>
     </w:p>
     <w:p>
       <w:pPr>
@@ -2115,21 +1713,7 @@
         <w:rPr>
           <w:lang w:val="en-US"/>
         </w:rPr>
-        <w:t xml:space="preserve"> of </w:t>
-      </w:r>
-      <w:proofErr w:type="spellStart"/>
-      <w:r>
-        <w:rPr>
-          <w:lang w:val="en-US"/>
-        </w:rPr>
-        <w:t>IStObj</w:t>
-      </w:r>
-      <w:proofErr w:type="spellEnd"/>
-      <w:r>
-        <w:rPr>
-          <w:lang w:val="en-US"/>
-        </w:rPr>
-        <w:t xml:space="preserve"> </w:t>
+        <w:t xml:space="preserve"> of IStObj </w:t>
       </w:r>
       <w:r>
         <w:rPr>
@@ -2147,21 +1731,7 @@
         <w:rPr>
           <w:lang w:val="en-US"/>
         </w:rPr>
-        <w:t xml:space="preserve">and produces a collection of </w:t>
-      </w:r>
-      <w:proofErr w:type="spellStart"/>
-      <w:r>
-        <w:rPr>
-          <w:lang w:val="en-US"/>
-        </w:rPr>
-        <w:t>ISetupItem</w:t>
-      </w:r>
-      <w:proofErr w:type="spellEnd"/>
-      <w:r>
-        <w:rPr>
-          <w:lang w:val="en-US"/>
-        </w:rPr>
-        <w:t>.</w:t>
+        <w:t>and produces a collection of ISetupItem.</w:t>
       </w:r>
     </w:p>
     <w:p>
@@ -2183,14 +1753,12 @@
           <w:lang w:val="en-US"/>
         </w:rPr>
       </w:pPr>
-      <w:proofErr w:type="spellStart"/>
       <w:r>
         <w:rPr>
           <w:lang w:val="en-US"/>
         </w:rPr>
         <w:t>SetupCenter</w:t>
       </w:r>
-      <w:proofErr w:type="spellEnd"/>
     </w:p>
     <w:p>
       <w:pPr>
@@ -2203,21 +1771,7 @@
         <w:rPr>
           <w:lang w:val="en-US"/>
         </w:rPr>
-        <w:t xml:space="preserve">Starts from multiple sets of </w:t>
-      </w:r>
-      <w:proofErr w:type="spellStart"/>
-      <w:r>
-        <w:rPr>
-          <w:lang w:val="en-US"/>
-        </w:rPr>
-        <w:t>IDependentItem</w:t>
-      </w:r>
-      <w:proofErr w:type="spellEnd"/>
-      <w:r>
-        <w:rPr>
-          <w:lang w:val="en-US"/>
-        </w:rPr>
-        <w:t>, sorts them</w:t>
+        <w:t>Starts from multiple sets of IDependentItem, sorts them</w:t>
       </w:r>
       <w:r>
         <w:rPr>
@@ -2235,41 +1789,13 @@
         <w:rPr>
           <w:lang w:val="en-US"/>
         </w:rPr>
-        <w:t xml:space="preserve">a </w:t>
-      </w:r>
-      <w:proofErr w:type="spellStart"/>
-      <w:r>
-        <w:rPr>
-          <w:lang w:val="en-US"/>
-        </w:rPr>
-        <w:t>SetupDriver</w:t>
-      </w:r>
-      <w:proofErr w:type="spellEnd"/>
-      <w:r>
-        <w:rPr>
-          <w:lang w:val="en-US"/>
-        </w:rPr>
-        <w:t xml:space="preserve"> to each of them </w:t>
-      </w:r>
-      <w:r>
-        <w:rPr>
-          <w:lang w:val="en-US"/>
-        </w:rPr>
-        <w:t xml:space="preserve">and executes the </w:t>
-      </w:r>
-      <w:proofErr w:type="spellStart"/>
-      <w:r>
-        <w:rPr>
-          <w:lang w:val="en-US"/>
-        </w:rPr>
-        <w:t>Init</w:t>
-      </w:r>
-      <w:proofErr w:type="spellEnd"/>
-      <w:r>
-        <w:rPr>
-          <w:lang w:val="en-US"/>
-        </w:rPr>
-        <w:t>/Install/Settle</w:t>
+        <w:t xml:space="preserve">a SetupDriver to each of them </w:t>
+      </w:r>
+      <w:r>
+        <w:rPr>
+          <w:lang w:val="en-US"/>
+        </w:rPr>
+        <w:t>and executes the Init/Install/Settle</w:t>
       </w:r>
       <w:r>
         <w:rPr>
@@ -2332,7 +1858,6 @@
                 <w:rFonts w:ascii="Arial Unicode MS" w:eastAsia="Arial Unicode MS" w:hAnsi="Arial Unicode MS" w:cs="Arial Unicode MS"/>
               </w:rPr>
             </w:pPr>
-            <w:proofErr w:type="spellStart"/>
             <w:r>
               <w:rPr>
                 <w:rFonts w:ascii="Arial Unicode MS" w:eastAsia="Arial Unicode MS" w:hAnsi="Arial Unicode MS" w:cs="Arial Unicode MS"/>
@@ -2340,7 +1865,6 @@
               <w:lastRenderedPageBreak/>
               <w:t>Character</w:t>
             </w:r>
-            <w:proofErr w:type="spellEnd"/>
           </w:p>
         </w:tc>
         <w:tc>
@@ -2373,19 +1897,11 @@
                 <w:rFonts w:ascii="Arial Unicode MS" w:eastAsia="Arial Unicode MS" w:hAnsi="Arial Unicode MS" w:cs="Arial Unicode MS"/>
               </w:rPr>
             </w:pPr>
-            <w:proofErr w:type="spellStart"/>
-            <w:r>
-              <w:rPr>
-                <w:rFonts w:ascii="Arial Unicode MS" w:eastAsia="Arial Unicode MS" w:hAnsi="Arial Unicode MS" w:cs="Arial Unicode MS"/>
-              </w:rPr>
-              <w:t>CycleExplainedElement</w:t>
-            </w:r>
-            <w:proofErr w:type="spellEnd"/>
-            <w:r>
-              <w:rPr>
-                <w:rFonts w:ascii="Arial Unicode MS" w:eastAsia="Arial Unicode MS" w:hAnsi="Arial Unicode MS" w:cs="Arial Unicode MS"/>
-              </w:rPr>
-              <w:t xml:space="preserve"> constant &amp; Description</w:t>
+            <w:r>
+              <w:rPr>
+                <w:rFonts w:ascii="Arial Unicode MS" w:eastAsia="Arial Unicode MS" w:hAnsi="Arial Unicode MS" w:cs="Arial Unicode MS"/>
+              </w:rPr>
+              <w:t>CycleExplainedElement constant &amp; Description</w:t>
             </w:r>
           </w:p>
         </w:tc>
@@ -2455,21 +1971,7 @@
               <w:rPr>
                 <w:rFonts w:ascii="Arial Unicode MS" w:eastAsia="Arial Unicode MS" w:hAnsi="Arial Unicode MS" w:cs="Arial Unicode MS"/>
               </w:rPr>
-              <w:t xml:space="preserve">Start of </w:t>
-            </w:r>
-            <w:proofErr w:type="spellStart"/>
-            <w:r>
-              <w:rPr>
-                <w:rFonts w:ascii="Arial Unicode MS" w:eastAsia="Arial Unicode MS" w:hAnsi="Arial Unicode MS" w:cs="Arial Unicode MS"/>
-              </w:rPr>
-              <w:t>list</w:t>
-            </w:r>
-            <w:proofErr w:type="spellEnd"/>
-            <w:r>
-              <w:rPr>
-                <w:rFonts w:ascii="Arial Unicode MS" w:eastAsia="Arial Unicode MS" w:hAnsi="Arial Unicode MS" w:cs="Arial Unicode MS"/>
-              </w:rPr>
-              <w:t>.</w:t>
+              <w:t>Start of list.</w:t>
             </w:r>
           </w:p>
         </w:tc>
@@ -2527,7 +2029,6 @@
                 <w:lang w:val="en-US"/>
               </w:rPr>
             </w:pPr>
-            <w:proofErr w:type="spellStart"/>
             <w:r>
               <w:rPr>
                 <w:rFonts w:ascii="Arial Unicode MS" w:eastAsia="Arial Unicode MS" w:hAnsi="Arial Unicode MS" w:cs="Arial Unicode MS"/>
@@ -2537,7 +2038,6 @@
               </w:rPr>
               <w:t>ElementOf</w:t>
             </w:r>
-            <w:proofErr w:type="spellEnd"/>
             <w:r>
               <w:rPr>
                 <w:rFonts w:ascii="Arial Unicode MS" w:eastAsia="Arial Unicode MS" w:hAnsi="Arial Unicode MS" w:cs="Arial Unicode MS"/>
@@ -2829,7 +2329,6 @@
                 <w:lang w:val="en-US"/>
               </w:rPr>
             </w:pPr>
-            <w:proofErr w:type="spellStart"/>
             <w:r>
               <w:rPr>
                 <w:rFonts w:ascii="Arial Unicode MS" w:eastAsia="Arial Unicode MS" w:hAnsi="Arial Unicode MS" w:cs="Arial Unicode MS"/>
@@ -2839,7 +2338,6 @@
               </w:rPr>
               <w:t>RequiredBy</w:t>
             </w:r>
-            <w:proofErr w:type="spellEnd"/>
             <w:r>
               <w:rPr>
                 <w:rFonts w:ascii="Arial Unicode MS" w:eastAsia="Arial Unicode MS" w:hAnsi="Arial Unicode MS" w:cs="Arial Unicode MS"/>
@@ -2931,7 +2429,6 @@
                 <w:lang w:val="en-US"/>
               </w:rPr>
             </w:pPr>
-            <w:proofErr w:type="spellStart"/>
             <w:r>
               <w:rPr>
                 <w:rFonts w:ascii="Arial Unicode MS" w:eastAsia="Arial Unicode MS" w:hAnsi="Arial Unicode MS" w:cs="Arial Unicode MS"/>
@@ -2941,7 +2438,6 @@
               </w:rPr>
               <w:t>RequiresRequiredBy</w:t>
             </w:r>
-            <w:proofErr w:type="spellEnd"/>
             <w:r>
               <w:rPr>
                 <w:rFonts w:ascii="Arial Unicode MS" w:eastAsia="Arial Unicode MS" w:hAnsi="Arial Unicode MS" w:cs="Arial Unicode MS"/>
@@ -3075,7 +2571,6 @@
                 <w:lang w:val="en-US"/>
               </w:rPr>
             </w:pPr>
-            <w:proofErr w:type="spellStart"/>
             <w:r>
               <w:rPr>
                 <w:rFonts w:ascii="Arial Unicode MS" w:eastAsia="Arial Unicode MS" w:hAnsi="Arial Unicode MS" w:cs="Arial Unicode MS"/>
@@ -3094,7 +2589,6 @@
               </w:rPr>
               <w:t>Container</w:t>
             </w:r>
-            <w:proofErr w:type="spellEnd"/>
             <w:r>
               <w:rPr>
                 <w:rFonts w:ascii="Arial Unicode MS" w:eastAsia="Arial Unicode MS" w:hAnsi="Arial Unicode MS" w:cs="Arial Unicode MS"/>
@@ -3192,7 +2686,6 @@
                 <w:rFonts w:ascii="Arial Unicode MS" w:eastAsia="Arial Unicode MS" w:hAnsi="Arial Unicode MS" w:cs="Arial Unicode MS"/>
               </w:rPr>
             </w:pPr>
-            <w:proofErr w:type="spellStart"/>
             <w:r>
               <w:rPr>
                 <w:rFonts w:ascii="Arial Unicode MS" w:eastAsia="Arial Unicode MS" w:hAnsi="Arial Unicode MS" w:cs="Arial Unicode MS"/>
@@ -3209,7 +2702,6 @@
               </w:rPr>
               <w:t>Contains</w:t>
             </w:r>
-            <w:proofErr w:type="spellEnd"/>
             <w:r>
               <w:rPr>
                 <w:rFonts w:ascii="Arial Unicode MS" w:eastAsia="Arial Unicode MS" w:hAnsi="Arial Unicode MS" w:cs="Arial Unicode MS"/>
@@ -3228,19 +2720,11 @@
               </w:rPr>
               <w:t xml:space="preserve">C </w:t>
             </w:r>
-            <w:proofErr w:type="spellStart"/>
-            <w:r>
-              <w:rPr>
-                <w:rFonts w:ascii="Arial Unicode MS" w:eastAsia="Arial Unicode MS" w:hAnsi="Arial Unicode MS" w:cs="Arial Unicode MS"/>
-              </w:rPr>
-              <w:t>contains</w:t>
-            </w:r>
-            <w:proofErr w:type="spellEnd"/>
-            <w:r>
-              <w:rPr>
-                <w:rFonts w:ascii="Arial Unicode MS" w:eastAsia="Arial Unicode MS" w:hAnsi="Arial Unicode MS" w:cs="Arial Unicode MS"/>
-              </w:rPr>
-              <w:t xml:space="preserve"> Item</w:t>
+            <w:r>
+              <w:rPr>
+                <w:rFonts w:ascii="Arial Unicode MS" w:eastAsia="Arial Unicode MS" w:hAnsi="Arial Unicode MS" w:cs="Arial Unicode MS"/>
+              </w:rPr>
+              <w:t>contains Item</w:t>
             </w:r>
             <w:r>
               <w:rPr>
@@ -3316,7 +2800,6 @@
                 <w:lang w:val="en-US"/>
               </w:rPr>
             </w:pPr>
-            <w:proofErr w:type="spellStart"/>
             <w:r>
               <w:rPr>
                 <w:rFonts w:ascii="Arial Unicode MS" w:eastAsia="Arial Unicode MS" w:hAnsi="Arial Unicode MS" w:cs="Arial Unicode MS"/>
@@ -3324,17 +2807,7 @@
                 <w:bCs/>
                 <w:lang w:val="en-US"/>
               </w:rPr>
-              <w:t>GeneralizedBy</w:t>
-            </w:r>
-            <w:proofErr w:type="spellEnd"/>
-            <w:r>
-              <w:rPr>
-                <w:rFonts w:ascii="Arial Unicode MS" w:eastAsia="Arial Unicode MS" w:hAnsi="Arial Unicode MS" w:cs="Arial Unicode MS"/>
-                <w:b/>
-                <w:bCs/>
-                <w:lang w:val="en-US"/>
-              </w:rPr>
-              <w:t> </w:t>
+              <w:t>GeneralizedBy </w:t>
             </w:r>
             <w:r>
               <w:rPr>
@@ -3390,7 +2863,6 @@
           <w:lang w:val="en-US"/>
         </w:rPr>
       </w:pPr>
-      <w:proofErr w:type="gramStart"/>
       <w:r>
         <w:rPr>
           <w:rFonts w:ascii="Arial Unicode MS" w:eastAsia="Arial Unicode MS" w:hAnsi="Arial Unicode MS" w:cs="Arial Unicode MS"/>
@@ -3398,53 +2870,20 @@
         </w:rPr>
         <w:t>Context-Location naming.</w:t>
       </w:r>
-      <w:proofErr w:type="gramEnd"/>
-    </w:p>
-    <w:p>
-      <w:pPr>
-        <w:rPr>
-          <w:rFonts w:ascii="Arial Unicode MS" w:eastAsia="Arial Unicode MS" w:hAnsi="Arial Unicode MS" w:cs="Arial Unicode MS"/>
-          <w:lang w:val="en-US"/>
-        </w:rPr>
-      </w:pPr>
-      <w:r>
-        <w:rPr>
-          <w:rFonts w:ascii="Arial Unicode MS" w:eastAsia="Arial Unicode MS" w:hAnsi="Arial Unicode MS" w:cs="Arial Unicode MS"/>
-          <w:lang w:val="en-US"/>
-        </w:rPr>
-        <w:t xml:space="preserve">Eventually on November 17, 2012, projection from objects participating to setup into dependency </w:t>
-      </w:r>
-      <w:proofErr w:type="spellStart"/>
-      <w:r>
-        <w:rPr>
-          <w:rFonts w:ascii="Arial Unicode MS" w:eastAsia="Arial Unicode MS" w:hAnsi="Arial Unicode MS" w:cs="Arial Unicode MS"/>
-          <w:lang w:val="en-US"/>
-        </w:rPr>
-        <w:t>FullName</w:t>
-      </w:r>
-      <w:proofErr w:type="spellEnd"/>
-      <w:r>
-        <w:rPr>
-          <w:rFonts w:ascii="Arial Unicode MS" w:eastAsia="Arial Unicode MS" w:hAnsi="Arial Unicode MS" w:cs="Arial Unicode MS"/>
-          <w:lang w:val="en-US"/>
-        </w:rPr>
-        <w:t xml:space="preserve"> namespace seems on the right way… Its name is “</w:t>
-      </w:r>
-      <w:proofErr w:type="spellStart"/>
-      <w:r>
-        <w:rPr>
-          <w:rFonts w:ascii="Arial Unicode MS" w:eastAsia="Arial Unicode MS" w:hAnsi="Arial Unicode MS" w:cs="Arial Unicode MS"/>
-          <w:lang w:val="en-US"/>
-        </w:rPr>
-        <w:t>ContextLoc</w:t>
-      </w:r>
-      <w:proofErr w:type="spellEnd"/>
-      <w:r>
-        <w:rPr>
-          <w:rFonts w:ascii="Arial Unicode MS" w:eastAsia="Arial Unicode MS" w:hAnsi="Arial Unicode MS" w:cs="Arial Unicode MS"/>
-          <w:lang w:val="en-US"/>
-        </w:rPr>
-        <w:t>”</w:t>
+    </w:p>
+    <w:p>
+      <w:pPr>
+        <w:rPr>
+          <w:rFonts w:ascii="Arial Unicode MS" w:eastAsia="Arial Unicode MS" w:hAnsi="Arial Unicode MS" w:cs="Arial Unicode MS"/>
+          <w:lang w:val="en-US"/>
+        </w:rPr>
+      </w:pPr>
+      <w:r>
+        <w:rPr>
+          <w:rFonts w:ascii="Arial Unicode MS" w:eastAsia="Arial Unicode MS" w:hAnsi="Arial Unicode MS" w:cs="Arial Unicode MS"/>
+          <w:lang w:val="en-US"/>
+        </w:rPr>
+        <w:t>Eventually on November 17, 2012, projection from objects participating to setup into dependency FullName namespace seems on the right way… Its name is “ContextLoc”</w:t>
       </w:r>
       <w:r>
         <w:rPr>
@@ -3467,21 +2906,12 @@
         </w:rPr>
         <w:t>(</w:t>
       </w:r>
-      <w:proofErr w:type="gramStart"/>
-      <w:r>
-        <w:rPr>
-          <w:rFonts w:ascii="Arial Unicode MS" w:eastAsia="Arial Unicode MS" w:hAnsi="Arial Unicode MS" w:cs="Arial Unicode MS"/>
-          <w:lang w:val="en-US"/>
-        </w:rPr>
-        <w:t>and</w:t>
-      </w:r>
-      <w:proofErr w:type="gramEnd"/>
-      <w:r>
-        <w:rPr>
-          <w:rFonts w:ascii="Arial Unicode MS" w:eastAsia="Arial Unicode MS" w:hAnsi="Arial Unicode MS" w:cs="Arial Unicode MS"/>
-          <w:lang w:val="en-US"/>
-        </w:rPr>
-        <w:t xml:space="preserve"> it took me too much time to exhibit it</w:t>
+      <w:r>
+        <w:rPr>
+          <w:rFonts w:ascii="Arial Unicode MS" w:eastAsia="Arial Unicode MS" w:hAnsi="Arial Unicode MS" w:cs="Arial Unicode MS"/>
+          <w:lang w:val="en-US"/>
+        </w:rPr>
+        <w:t>and it took me too much time to exhibit it</w:t>
       </w:r>
       <w:r>
         <w:rPr>
@@ -3510,54 +2940,22 @@
           <w:rFonts w:ascii="Arial Unicode MS" w:eastAsia="Arial Unicode MS" w:hAnsi="Arial Unicode MS" w:cs="Arial Unicode MS"/>
           <w:lang w:val="en-US"/>
         </w:rPr>
-        <w:t xml:space="preserve">A projected dependent item </w:t>
-      </w:r>
-      <w:proofErr w:type="spellStart"/>
-      <w:r>
-        <w:rPr>
-          <w:rFonts w:ascii="Arial Unicode MS" w:eastAsia="Arial Unicode MS" w:hAnsi="Arial Unicode MS" w:cs="Arial Unicode MS"/>
-          <w:lang w:val="en-US"/>
-        </w:rPr>
-        <w:t>FullName</w:t>
-      </w:r>
-      <w:proofErr w:type="spellEnd"/>
-      <w:r>
-        <w:rPr>
-          <w:rFonts w:ascii="Arial Unicode MS" w:eastAsia="Arial Unicode MS" w:hAnsi="Arial Unicode MS" w:cs="Arial Unicode MS"/>
-          <w:lang w:val="en-US"/>
-        </w:rPr>
-        <w:t xml:space="preserve"> is made up of 3 parts:</w:t>
-      </w:r>
-    </w:p>
-    <w:p>
-      <w:pPr>
-        <w:rPr>
-          <w:rFonts w:ascii="Arial Unicode MS" w:eastAsia="Arial Unicode MS" w:hAnsi="Arial Unicode MS" w:cs="Arial Unicode MS"/>
-          <w:lang w:val="en-US"/>
-        </w:rPr>
-      </w:pPr>
-      <w:r>
-        <w:rPr>
-          <w:rFonts w:ascii="Arial Unicode MS" w:eastAsia="Arial Unicode MS" w:hAnsi="Arial Unicode MS" w:cs="Arial Unicode MS"/>
-          <w:lang w:val="en-US"/>
-        </w:rPr>
-        <w:t xml:space="preserve">- Context: is the object scope for </w:t>
-      </w:r>
-      <w:proofErr w:type="spellStart"/>
-      <w:r>
-        <w:rPr>
-          <w:rFonts w:ascii="Arial Unicode MS" w:eastAsia="Arial Unicode MS" w:hAnsi="Arial Unicode MS" w:cs="Arial Unicode MS"/>
-          <w:lang w:val="en-US"/>
-        </w:rPr>
-        <w:t>Dependecy</w:t>
-      </w:r>
-      <w:proofErr w:type="spellEnd"/>
-      <w:r>
-        <w:rPr>
-          <w:rFonts w:ascii="Arial Unicode MS" w:eastAsia="Arial Unicode MS" w:hAnsi="Arial Unicode MS" w:cs="Arial Unicode MS"/>
-          <w:lang w:val="en-US"/>
-        </w:rPr>
-        <w:t xml:space="preserve"> Injection and pseudo-singleton</w:t>
+        <w:t>A projected dependent item FullName is made up of 3 parts:</w:t>
+      </w:r>
+    </w:p>
+    <w:p>
+      <w:pPr>
+        <w:rPr>
+          <w:rFonts w:ascii="Arial Unicode MS" w:eastAsia="Arial Unicode MS" w:hAnsi="Arial Unicode MS" w:cs="Arial Unicode MS"/>
+          <w:lang w:val="en-US"/>
+        </w:rPr>
+      </w:pPr>
+      <w:r>
+        <w:rPr>
+          <w:rFonts w:ascii="Arial Unicode MS" w:eastAsia="Arial Unicode MS" w:hAnsi="Arial Unicode MS" w:cs="Arial Unicode MS"/>
+          <w:lang w:val="en-US"/>
+        </w:rPr>
+        <w:t>- Context: is the object scope for Dependecy Injection and pseudo-singleton</w:t>
       </w:r>
       <w:r>
         <w:rPr>
@@ -3571,23 +2969,7 @@
           <w:rFonts w:ascii="Arial Unicode MS" w:eastAsia="Arial Unicode MS" w:hAnsi="Arial Unicode MS" w:cs="Arial Unicode MS"/>
           <w:lang w:val="en-US"/>
         </w:rPr>
-        <w:t xml:space="preserve">. </w:t>
-      </w:r>
-      <w:proofErr w:type="spellStart"/>
-      <w:r>
-        <w:rPr>
-          <w:rFonts w:ascii="Arial Unicode MS" w:eastAsia="Arial Unicode MS" w:hAnsi="Arial Unicode MS" w:cs="Arial Unicode MS"/>
-          <w:lang w:val="en-US"/>
-        </w:rPr>
-        <w:t>IAmbientContract</w:t>
-      </w:r>
-      <w:proofErr w:type="spellEnd"/>
-      <w:r>
-        <w:rPr>
-          <w:rFonts w:ascii="Arial Unicode MS" w:eastAsia="Arial Unicode MS" w:hAnsi="Arial Unicode MS" w:cs="Arial Unicode MS"/>
-          <w:lang w:val="en-US"/>
-        </w:rPr>
-        <w:t xml:space="preserve"> objects and interfaces instances are unique inside a Context. There is no subordination between </w:t>
+        <w:t xml:space="preserve">. IAmbientContract objects and interfaces instances are unique inside a Context. There is no subordination between </w:t>
       </w:r>
       <w:r>
         <w:rPr>
@@ -3672,39 +3054,7 @@
           <w:rFonts w:ascii="Arial Unicode MS" w:eastAsia="Arial Unicode MS" w:hAnsi="Arial Unicode MS" w:cs="Arial Unicode MS"/>
           <w:lang w:val="en-US"/>
         </w:rPr>
-        <w:t>It describes a “container” for the object; this is typically the logical name of a database (“</w:t>
-      </w:r>
-      <w:proofErr w:type="spellStart"/>
-      <w:r>
-        <w:rPr>
-          <w:rFonts w:ascii="Arial Unicode MS" w:eastAsia="Arial Unicode MS" w:hAnsi="Arial Unicode MS" w:cs="Arial Unicode MS"/>
-          <w:lang w:val="en-US"/>
-        </w:rPr>
-        <w:t>db</w:t>
-      </w:r>
-      <w:proofErr w:type="spellEnd"/>
-      <w:r>
-        <w:rPr>
-          <w:rFonts w:ascii="Arial Unicode MS" w:eastAsia="Arial Unicode MS" w:hAnsi="Arial Unicode MS" w:cs="Arial Unicode MS"/>
-          <w:lang w:val="en-US"/>
-        </w:rPr>
-        <w:t>”, “</w:t>
-      </w:r>
-      <w:proofErr w:type="spellStart"/>
-      <w:r>
-        <w:rPr>
-          <w:rFonts w:ascii="Arial Unicode MS" w:eastAsia="Arial Unicode MS" w:hAnsi="Arial Unicode MS" w:cs="Arial Unicode MS"/>
-          <w:lang w:val="en-US"/>
-        </w:rPr>
-        <w:t>dbHisto</w:t>
-      </w:r>
-      <w:proofErr w:type="spellEnd"/>
-      <w:r>
-        <w:rPr>
-          <w:rFonts w:ascii="Arial Unicode MS" w:eastAsia="Arial Unicode MS" w:hAnsi="Arial Unicode MS" w:cs="Arial Unicode MS"/>
-          <w:lang w:val="en-US"/>
-        </w:rPr>
-        <w:t xml:space="preserve">”, etc.). This location has nothing to do with Context: these are totally orthogonal concepts. Location should support a kind of hierarchical naming structure and a way to express reference in a relative manner (location </w:t>
+        <w:t xml:space="preserve">It describes a “container” for the object; this is typically the logical name of a database (“db”, “dbHisto”, etc.). This location has nothing to do with Context: these are totally orthogonal concepts. Location should support a kind of hierarchical naming structure and a way to express reference in a relative manner (location </w:t>
       </w:r>
       <w:r>
         <w:rPr>
@@ -3786,7 +3136,6 @@
         </w:rPr>
         <w:t xml:space="preserve">Default implementation is in </w:t>
       </w:r>
-      <w:proofErr w:type="spellStart"/>
       <w:r>
         <w:rPr>
           <w:rFonts w:ascii="Arial Unicode MS" w:eastAsia="Arial Unicode MS" w:hAnsi="Arial Unicode MS" w:cs="Arial Unicode MS"/>
@@ -3794,45 +3143,12 @@
         </w:rPr>
         <w:t>DefaultContextLocNaming</w:t>
       </w:r>
-      <w:proofErr w:type="spellEnd"/>
-      <w:r>
-        <w:rPr>
-          <w:rFonts w:ascii="Arial Unicode MS" w:eastAsia="Arial Unicode MS" w:hAnsi="Arial Unicode MS" w:cs="Arial Unicode MS"/>
-          <w:lang w:val="en-US"/>
-        </w:rPr>
-        <w:t xml:space="preserve"> and is currently exposed as static methods. Whenever multiple/different syntaxes will be required because of limitations of this default implementation, </w:t>
-      </w:r>
-      <w:proofErr w:type="gramStart"/>
-      <w:r>
-        <w:rPr>
-          <w:rFonts w:ascii="Arial Unicode MS" w:eastAsia="Arial Unicode MS" w:hAnsi="Arial Unicode MS" w:cs="Arial Unicode MS"/>
-          <w:lang w:val="en-US"/>
-        </w:rPr>
-        <w:t>a</w:t>
-      </w:r>
-      <w:proofErr w:type="gramEnd"/>
-      <w:r>
-        <w:rPr>
-          <w:rFonts w:ascii="Arial Unicode MS" w:eastAsia="Arial Unicode MS" w:hAnsi="Arial Unicode MS" w:cs="Arial Unicode MS"/>
-          <w:lang w:val="en-US"/>
-        </w:rPr>
-        <w:t xml:space="preserve"> </w:t>
-      </w:r>
-      <w:proofErr w:type="spellStart"/>
-      <w:r>
-        <w:rPr>
-          <w:rFonts w:ascii="Arial Unicode MS" w:eastAsia="Arial Unicode MS" w:hAnsi="Arial Unicode MS" w:cs="Arial Unicode MS"/>
-          <w:lang w:val="en-US"/>
-        </w:rPr>
-        <w:t>IContextLocNaming</w:t>
-      </w:r>
-      <w:proofErr w:type="spellEnd"/>
-      <w:r>
-        <w:rPr>
-          <w:rFonts w:ascii="Arial Unicode MS" w:eastAsia="Arial Unicode MS" w:hAnsi="Arial Unicode MS" w:cs="Arial Unicode MS"/>
-          <w:lang w:val="en-US"/>
-        </w:rPr>
-        <w:t xml:space="preserve"> interface and </w:t>
+      <w:r>
+        <w:rPr>
+          <w:rFonts w:ascii="Arial Unicode MS" w:eastAsia="Arial Unicode MS" w:hAnsi="Arial Unicode MS" w:cs="Arial Unicode MS"/>
+          <w:lang w:val="en-US"/>
+        </w:rPr>
+        <w:t xml:space="preserve"> and is currently exposed as static methods. Whenever multiple/different syntaxes will be required because of limitations of this default implementation, a IContextLocNaming interface and </w:t>
       </w:r>
       <w:r>
         <w:rPr>
@@ -3853,23 +3169,7 @@
           <w:rFonts w:ascii="Arial Unicode MS" w:eastAsia="Arial Unicode MS" w:hAnsi="Arial Unicode MS" w:cs="Arial Unicode MS"/>
           <w:lang w:val="en-US"/>
         </w:rPr>
-        <w:t xml:space="preserve">the </w:t>
-      </w:r>
-      <w:proofErr w:type="spellStart"/>
-      <w:r>
-        <w:rPr>
-          <w:rFonts w:ascii="Arial Unicode MS" w:eastAsia="Arial Unicode MS" w:hAnsi="Arial Unicode MS" w:cs="Arial Unicode MS"/>
-          <w:lang w:val="en-US"/>
-        </w:rPr>
-        <w:t>IContextLocNaming</w:t>
-      </w:r>
-      <w:proofErr w:type="spellEnd"/>
-      <w:r>
-        <w:rPr>
-          <w:rFonts w:ascii="Arial Unicode MS" w:eastAsia="Arial Unicode MS" w:hAnsi="Arial Unicode MS" w:cs="Arial Unicode MS"/>
-          <w:lang w:val="en-US"/>
-        </w:rPr>
-        <w:t xml:space="preserve"> </w:t>
+        <w:t xml:space="preserve">the IContextLocNaming </w:t>
       </w:r>
       <w:r>
         <w:rPr>
@@ -3890,6 +3190,13 @@
           <w:rFonts w:ascii="Arial Unicode MS" w:eastAsia="Arial Unicode MS" w:hAnsi="Arial Unicode MS" w:cs="Arial Unicode MS"/>
           <w:lang w:val="en-US"/>
         </w:rPr>
+        <w:t xml:space="preserve"> (this would be a breaking change)</w:t>
+      </w:r>
+      <w:r>
+        <w:rPr>
+          <w:rFonts w:ascii="Arial Unicode MS" w:eastAsia="Arial Unicode MS" w:hAnsi="Arial Unicode MS" w:cs="Arial Unicode MS"/>
+          <w:lang w:val="en-US"/>
+        </w:rPr>
         <w:t>.</w:t>
       </w:r>
     </w:p>
@@ -3900,21 +3207,12 @@
           <w:lang w:val="en-US"/>
         </w:rPr>
       </w:pPr>
-      <w:proofErr w:type="spellStart"/>
-      <w:r>
-        <w:rPr>
-          <w:rFonts w:ascii="Arial Unicode MS" w:eastAsia="Arial Unicode MS" w:hAnsi="Arial Unicode MS" w:cs="Arial Unicode MS"/>
-          <w:lang w:val="en-US"/>
-        </w:rPr>
-        <w:t>ContextLocNaming</w:t>
-      </w:r>
-      <w:proofErr w:type="spellEnd"/>
-      <w:r>
-        <w:rPr>
-          <w:rFonts w:ascii="Arial Unicode MS" w:eastAsia="Arial Unicode MS" w:hAnsi="Arial Unicode MS" w:cs="Arial Unicode MS"/>
-          <w:lang w:val="en-US"/>
-        </w:rPr>
-        <w:t xml:space="preserve"> default implementation</w:t>
+      <w:r>
+        <w:rPr>
+          <w:rFonts w:ascii="Arial Unicode MS" w:eastAsia="Arial Unicode MS" w:hAnsi="Arial Unicode MS" w:cs="Arial Unicode MS"/>
+          <w:lang w:val="en-US"/>
+        </w:rPr>
+        <w:t>ContextLocNaming default implementation</w:t>
       </w:r>
     </w:p>
     <w:p>
@@ -3944,23 +3242,7 @@
           <w:rFonts w:ascii="Arial Unicode MS" w:eastAsia="Arial Unicode MS" w:hAnsi="Arial Unicode MS" w:cs="Arial Unicode MS"/>
           <w:lang w:val="en-US"/>
         </w:rPr>
-        <w:t>[Context</w:t>
-      </w:r>
-      <w:proofErr w:type="gramStart"/>
-      <w:r>
-        <w:rPr>
-          <w:rFonts w:ascii="Arial Unicode MS" w:eastAsia="Arial Unicode MS" w:hAnsi="Arial Unicode MS" w:cs="Arial Unicode MS"/>
-          <w:lang w:val="en-US"/>
-        </w:rPr>
-        <w:t>]loc</w:t>
-      </w:r>
-      <w:proofErr w:type="gramEnd"/>
-      <w:r>
-        <w:rPr>
-          <w:rFonts w:ascii="Arial Unicode MS" w:eastAsia="Arial Unicode MS" w:hAnsi="Arial Unicode MS" w:cs="Arial Unicode MS"/>
-          <w:lang w:val="en-US"/>
-        </w:rPr>
-        <w:t>-subloc-subloc2</w:t>
+        <w:t>[Context]loc-subloc-subloc2</w:t>
       </w:r>
       <w:r>
         <w:rPr>
@@ -4088,23 +3370,7 @@
           <w:rFonts w:ascii="Arial Unicode MS" w:eastAsia="Arial Unicode MS" w:hAnsi="Arial Unicode MS" w:cs="Arial Unicode MS"/>
           <w:lang w:val="en-US"/>
         </w:rPr>
-        <w:t xml:space="preserve"> “[</w:t>
-      </w:r>
-      <w:proofErr w:type="spellStart"/>
-      <w:r>
-        <w:rPr>
-          <w:rFonts w:ascii="Arial Unicode MS" w:eastAsia="Arial Unicode MS" w:hAnsi="Arial Unicode MS" w:cs="Arial Unicode MS"/>
-          <w:lang w:val="en-US"/>
-        </w:rPr>
-        <w:t>NamedContext</w:t>
-      </w:r>
-      <w:proofErr w:type="spellEnd"/>
-      <w:r>
-        <w:rPr>
-          <w:rFonts w:ascii="Arial Unicode MS" w:eastAsia="Arial Unicode MS" w:hAnsi="Arial Unicode MS" w:cs="Arial Unicode MS"/>
-          <w:lang w:val="en-US"/>
-        </w:rPr>
-        <w:t>]”</w:t>
+        <w:t xml:space="preserve"> “[NamedContext]”</w:t>
       </w:r>
     </w:p>
     <w:p>
@@ -4210,17 +3476,8 @@
           <w:rFonts w:ascii="Arial Unicode MS" w:eastAsia="Arial Unicode MS" w:hAnsi="Arial Unicode MS" w:cs="Arial Unicode MS"/>
           <w:lang w:val="en-US"/>
         </w:rPr>
-        <w:t xml:space="preserve"> “</w:t>
-      </w:r>
-      <w:proofErr w:type="spellStart"/>
-      <w:r>
-        <w:rPr>
-          <w:rFonts w:ascii="Arial Unicode MS" w:eastAsia="Arial Unicode MS" w:hAnsi="Arial Unicode MS" w:cs="Arial Unicode MS"/>
-          <w:lang w:val="en-US"/>
-        </w:rPr>
-        <w:t>loc</w:t>
-      </w:r>
-      <w:proofErr w:type="spellEnd"/>
+        <w:t xml:space="preserve"> “loc</w:t>
+      </w:r>
       <w:r>
         <w:rPr>
           <w:rFonts w:ascii="Arial Unicode MS" w:eastAsia="Arial Unicode MS" w:hAnsi="Arial Unicode MS" w:cs="Arial Unicode MS"/>
@@ -4313,23 +3570,7 @@
           <w:rFonts w:ascii="Arial Unicode MS" w:eastAsia="Arial Unicode MS" w:hAnsi="Arial Unicode MS" w:cs="Arial Unicode MS"/>
           <w:lang w:val="en-US"/>
         </w:rPr>
-        <w:t xml:space="preserve"> Must not start with “[</w:t>
-      </w:r>
-      <w:proofErr w:type="gramStart"/>
-      <w:r>
-        <w:rPr>
-          <w:rFonts w:ascii="Arial Unicode MS" w:eastAsia="Arial Unicode MS" w:hAnsi="Arial Unicode MS" w:cs="Arial Unicode MS"/>
-          <w:lang w:val="en-US"/>
-        </w:rPr>
-        <w:t>“ nor</w:t>
-      </w:r>
-      <w:proofErr w:type="gramEnd"/>
-      <w:r>
-        <w:rPr>
-          <w:rFonts w:ascii="Arial Unicode MS" w:eastAsia="Arial Unicode MS" w:hAnsi="Arial Unicode MS" w:cs="Arial Unicode MS"/>
-          <w:lang w:val="en-US"/>
-        </w:rPr>
-        <w:t xml:space="preserve"> contains “</w:t>
+        <w:t xml:space="preserve"> Must not start with “[“ nor contains “</w:t>
       </w:r>
       <w:r>
         <w:rPr>
@@ -4425,7 +3666,6 @@
                 <w:lang w:val="en-US"/>
               </w:rPr>
             </w:pPr>
-            <w:proofErr w:type="spellStart"/>
             <w:r>
               <w:rPr>
                 <w:rFonts w:ascii="Arial Unicode MS" w:eastAsia="Arial Unicode MS" w:hAnsi="Arial Unicode MS" w:cs="Arial Unicode MS"/>
@@ -4433,7 +3673,6 @@
               </w:rPr>
               <w:t>Loc</w:t>
             </w:r>
-            <w:proofErr w:type="spellEnd"/>
           </w:p>
         </w:tc>
         <w:tc>
@@ -4469,7 +3708,6 @@
                 <w:lang w:val="en-US"/>
               </w:rPr>
             </w:pPr>
-            <w:proofErr w:type="spellStart"/>
             <w:r>
               <w:rPr>
                 <w:rFonts w:ascii="Arial Unicode MS" w:eastAsia="Arial Unicode MS" w:hAnsi="Arial Unicode MS" w:cs="Arial Unicode MS"/>
@@ -4484,7 +3722,6 @@
               </w:rPr>
               <w:t>fTest</w:t>
             </w:r>
-            <w:proofErr w:type="spellEnd"/>
           </w:p>
         </w:tc>
         <w:tc>
@@ -4552,7 +3789,6 @@
                 <w:lang w:val="en-US"/>
               </w:rPr>
             </w:pPr>
-            <w:proofErr w:type="spellStart"/>
             <w:r>
               <w:rPr>
                 <w:rFonts w:ascii="Arial Unicode MS" w:eastAsia="Arial Unicode MS" w:hAnsi="Arial Unicode MS" w:cs="Arial Unicode MS"/>
@@ -4567,7 +3803,6 @@
               </w:rPr>
               <w:t>fTest</w:t>
             </w:r>
-            <w:proofErr w:type="spellEnd"/>
           </w:p>
         </w:tc>
       </w:tr>
@@ -4588,9 +3823,76 @@
                 <w:rFonts w:ascii="Arial Unicode MS" w:eastAsia="Arial Unicode MS" w:hAnsi="Arial Unicode MS" w:cs="Arial Unicode MS"/>
                 <w:lang w:val="en-US"/>
               </w:rPr>
-              <w:t>[]</w:t>
-            </w:r>
-            <w:proofErr w:type="spellStart"/>
+              <w:lastRenderedPageBreak/>
+              <w:t>[]CK.</w:t>
+            </w:r>
+            <w:r>
+              <w:rPr>
+                <w:rFonts w:ascii="Arial Unicode MS" w:eastAsia="Arial Unicode MS" w:hAnsi="Arial Unicode MS" w:cs="Arial Unicode MS"/>
+                <w:lang w:val="en-US"/>
+              </w:rPr>
+              <w:t>fTest</w:t>
+            </w:r>
+          </w:p>
+        </w:tc>
+        <w:tc>
+          <w:tcPr>
+            <w:tcW w:w="1618" w:type="dxa"/>
+          </w:tcPr>
+          <w:p>
+            <w:pPr>
+              <w:rPr>
+                <w:rFonts w:ascii="Arial Unicode MS" w:eastAsia="Arial Unicode MS" w:hAnsi="Arial Unicode MS" w:cs="Arial Unicode MS"/>
+                <w:lang w:val="en-US"/>
+              </w:rPr>
+            </w:pPr>
+            <w:r>
+              <w:rPr>
+                <w:rFonts w:ascii="Arial Unicode MS" w:eastAsia="Arial Unicode MS" w:hAnsi="Arial Unicode MS" w:cs="Arial Unicode MS"/>
+                <w:lang w:val="en-US"/>
+              </w:rPr>
+              <w:t>Empty</w:t>
+            </w:r>
+            <w:r>
+              <w:rPr>
+                <w:rFonts w:ascii="Arial Unicode MS" w:eastAsia="Arial Unicode MS" w:hAnsi="Arial Unicode MS" w:cs="Arial Unicode MS"/>
+                <w:lang w:val="en-US"/>
+              </w:rPr>
+              <w:t xml:space="preserve"> (Default Context)</w:t>
+            </w:r>
+          </w:p>
+        </w:tc>
+        <w:tc>
+          <w:tcPr>
+            <w:tcW w:w="2303" w:type="dxa"/>
+          </w:tcPr>
+          <w:p>
+            <w:pPr>
+              <w:rPr>
+                <w:rFonts w:ascii="Arial Unicode MS" w:eastAsia="Arial Unicode MS" w:hAnsi="Arial Unicode MS" w:cs="Arial Unicode MS"/>
+                <w:lang w:val="en-US"/>
+              </w:rPr>
+            </w:pPr>
+            <w:r>
+              <w:rPr>
+                <w:rFonts w:ascii="Arial Unicode MS" w:eastAsia="Arial Unicode MS" w:hAnsi="Arial Unicode MS" w:cs="Arial Unicode MS"/>
+                <w:lang w:val="en-US"/>
+              </w:rPr>
+              <w:t>Null</w:t>
+            </w:r>
+          </w:p>
+        </w:tc>
+        <w:tc>
+          <w:tcPr>
+            <w:tcW w:w="2303" w:type="dxa"/>
+          </w:tcPr>
+          <w:p>
+            <w:pPr>
+              <w:rPr>
+                <w:rFonts w:ascii="Arial Unicode MS" w:eastAsia="Arial Unicode MS" w:hAnsi="Arial Unicode MS" w:cs="Arial Unicode MS"/>
+                <w:lang w:val="en-US"/>
+              </w:rPr>
+            </w:pPr>
             <w:r>
               <w:rPr>
                 <w:rFonts w:ascii="Arial Unicode MS" w:eastAsia="Arial Unicode MS" w:hAnsi="Arial Unicode MS" w:cs="Arial Unicode MS"/>
@@ -4605,92 +3907,6 @@
               </w:rPr>
               <w:t>fTest</w:t>
             </w:r>
-            <w:proofErr w:type="spellEnd"/>
-          </w:p>
-        </w:tc>
-        <w:tc>
-          <w:tcPr>
-            <w:tcW w:w="1618" w:type="dxa"/>
-          </w:tcPr>
-          <w:p>
-            <w:pPr>
-              <w:rPr>
-                <w:rFonts w:ascii="Arial Unicode MS" w:eastAsia="Arial Unicode MS" w:hAnsi="Arial Unicode MS" w:cs="Arial Unicode MS"/>
-                <w:lang w:val="en-US"/>
-              </w:rPr>
-            </w:pPr>
-            <w:r>
-              <w:rPr>
-                <w:rFonts w:ascii="Arial Unicode MS" w:eastAsia="Arial Unicode MS" w:hAnsi="Arial Unicode MS" w:cs="Arial Unicode MS"/>
-                <w:lang w:val="en-US"/>
-              </w:rPr>
-              <w:t>Empty</w:t>
-            </w:r>
-            <w:r>
-              <w:rPr>
-                <w:rFonts w:ascii="Arial Unicode MS" w:eastAsia="Arial Unicode MS" w:hAnsi="Arial Unicode MS" w:cs="Arial Unicode MS"/>
-                <w:lang w:val="en-US"/>
-              </w:rPr>
-              <w:t xml:space="preserve"> </w:t>
-            </w:r>
-            <w:r>
-              <w:rPr>
-                <w:rFonts w:ascii="Arial Unicode MS" w:eastAsia="Arial Unicode MS" w:hAnsi="Arial Unicode MS" w:cs="Arial Unicode MS"/>
-                <w:lang w:val="en-US"/>
-              </w:rPr>
-              <w:lastRenderedPageBreak/>
-              <w:t>(Default Context)</w:t>
-            </w:r>
-          </w:p>
-        </w:tc>
-        <w:tc>
-          <w:tcPr>
-            <w:tcW w:w="2303" w:type="dxa"/>
-          </w:tcPr>
-          <w:p>
-            <w:pPr>
-              <w:rPr>
-                <w:rFonts w:ascii="Arial Unicode MS" w:eastAsia="Arial Unicode MS" w:hAnsi="Arial Unicode MS" w:cs="Arial Unicode MS"/>
-                <w:lang w:val="en-US"/>
-              </w:rPr>
-            </w:pPr>
-            <w:r>
-              <w:rPr>
-                <w:rFonts w:ascii="Arial Unicode MS" w:eastAsia="Arial Unicode MS" w:hAnsi="Arial Unicode MS" w:cs="Arial Unicode MS"/>
-                <w:lang w:val="en-US"/>
-              </w:rPr>
-              <w:lastRenderedPageBreak/>
-              <w:t>Null</w:t>
-            </w:r>
-          </w:p>
-        </w:tc>
-        <w:tc>
-          <w:tcPr>
-            <w:tcW w:w="2303" w:type="dxa"/>
-          </w:tcPr>
-          <w:p>
-            <w:pPr>
-              <w:rPr>
-                <w:rFonts w:ascii="Arial Unicode MS" w:eastAsia="Arial Unicode MS" w:hAnsi="Arial Unicode MS" w:cs="Arial Unicode MS"/>
-                <w:lang w:val="en-US"/>
-              </w:rPr>
-            </w:pPr>
-            <w:proofErr w:type="spellStart"/>
-            <w:r>
-              <w:rPr>
-                <w:rFonts w:ascii="Arial Unicode MS" w:eastAsia="Arial Unicode MS" w:hAnsi="Arial Unicode MS" w:cs="Arial Unicode MS"/>
-                <w:lang w:val="en-US"/>
-              </w:rPr>
-              <w:t>CK.</w:t>
-            </w:r>
-            <w:r>
-              <w:rPr>
-                <w:rFonts w:ascii="Arial Unicode MS" w:eastAsia="Arial Unicode MS" w:hAnsi="Arial Unicode MS" w:cs="Arial Unicode MS"/>
-                <w:lang w:val="en-US"/>
-              </w:rPr>
-              <w:t>fTest</w:t>
-            </w:r>
-            <w:proofErr w:type="spellEnd"/>
           </w:p>
         </w:tc>
       </w:tr>
@@ -4711,7 +3927,6 @@
                 <w:rFonts w:ascii="Arial Unicode MS" w:eastAsia="Arial Unicode MS" w:hAnsi="Arial Unicode MS" w:cs="Arial Unicode MS"/>
                 <w:lang w:val="en-US"/>
               </w:rPr>
-              <w:lastRenderedPageBreak/>
               <w:t>[]</w:t>
             </w:r>
             <w:r>
@@ -4721,7 +3936,6 @@
               </w:rPr>
               <w:t>^</w:t>
             </w:r>
-            <w:proofErr w:type="spellStart"/>
             <w:r>
               <w:rPr>
                 <w:rFonts w:ascii="Arial Unicode MS" w:eastAsia="Arial Unicode MS" w:hAnsi="Arial Unicode MS" w:cs="Arial Unicode MS"/>
@@ -4729,7 +3943,6 @@
               </w:rPr>
               <w:t>CK.fTest</w:t>
             </w:r>
-            <w:proofErr w:type="spellEnd"/>
           </w:p>
         </w:tc>
         <w:tc>
@@ -4783,7 +3996,6 @@
                 <w:lang w:val="en-US"/>
               </w:rPr>
             </w:pPr>
-            <w:proofErr w:type="spellStart"/>
             <w:r>
               <w:rPr>
                 <w:rFonts w:ascii="Arial Unicode MS" w:eastAsia="Arial Unicode MS" w:hAnsi="Arial Unicode MS" w:cs="Arial Unicode MS"/>
@@ -4798,7 +4010,6 @@
               </w:rPr>
               <w:t>fTest</w:t>
             </w:r>
-            <w:proofErr w:type="spellEnd"/>
           </w:p>
         </w:tc>
       </w:tr>
@@ -4821,7 +4032,6 @@
               </w:rPr>
               <w:t>^</w:t>
             </w:r>
-            <w:proofErr w:type="spellStart"/>
             <w:r>
               <w:rPr>
                 <w:rFonts w:ascii="Arial Unicode MS" w:eastAsia="Arial Unicode MS" w:hAnsi="Arial Unicode MS" w:cs="Arial Unicode MS"/>
@@ -4836,7 +4046,6 @@
               </w:rPr>
               <w:t>fTest</w:t>
             </w:r>
-            <w:proofErr w:type="spellEnd"/>
           </w:p>
         </w:tc>
         <w:tc>
@@ -4890,7 +4099,6 @@
                 <w:lang w:val="en-US"/>
               </w:rPr>
             </w:pPr>
-            <w:proofErr w:type="spellStart"/>
             <w:r>
               <w:rPr>
                 <w:rFonts w:ascii="Arial Unicode MS" w:eastAsia="Arial Unicode MS" w:hAnsi="Arial Unicode MS" w:cs="Arial Unicode MS"/>
@@ -4905,7 +4113,6 @@
               </w:rPr>
               <w:t>fTest</w:t>
             </w:r>
-            <w:proofErr w:type="spellEnd"/>
           </w:p>
         </w:tc>
       </w:tr>
@@ -4935,7 +4142,6 @@
               </w:rPr>
               <w:t>^</w:t>
             </w:r>
-            <w:proofErr w:type="spellStart"/>
             <w:r>
               <w:rPr>
                 <w:rFonts w:ascii="Arial Unicode MS" w:eastAsia="Arial Unicode MS" w:hAnsi="Arial Unicode MS" w:cs="Arial Unicode MS"/>
@@ -4950,7 +4156,6 @@
               </w:rPr>
               <w:t>fTest</w:t>
             </w:r>
-            <w:proofErr w:type="spellEnd"/>
           </w:p>
         </w:tc>
         <w:tc>
@@ -5004,7 +4209,6 @@
                 <w:lang w:val="en-US"/>
               </w:rPr>
             </w:pPr>
-            <w:proofErr w:type="spellStart"/>
             <w:r>
               <w:rPr>
                 <w:rFonts w:ascii="Arial Unicode MS" w:eastAsia="Arial Unicode MS" w:hAnsi="Arial Unicode MS" w:cs="Arial Unicode MS"/>
@@ -5019,7 +4223,6 @@
               </w:rPr>
               <w:t>fTest</w:t>
             </w:r>
-            <w:proofErr w:type="spellEnd"/>
           </w:p>
         </w:tc>
       </w:tr>
@@ -5040,9 +4243,55 @@
                 <w:rFonts w:ascii="Arial Unicode MS" w:eastAsia="Arial Unicode MS" w:hAnsi="Arial Unicode MS" w:cs="Arial Unicode MS"/>
                 <w:lang w:val="en-US"/>
               </w:rPr>
-              <w:t>[X]</w:t>
-            </w:r>
-            <w:proofErr w:type="spellStart"/>
+              <w:t>[X]db</w:t>
+            </w:r>
+            <w:r>
+              <w:rPr>
+                <w:rFonts w:ascii="Arial Unicode MS" w:eastAsia="Arial Unicode MS" w:hAnsi="Arial Unicode MS" w:cs="Arial Unicode MS"/>
+                <w:lang w:val="en-US"/>
+              </w:rPr>
+              <w:t>^</w:t>
+            </w:r>
+            <w:r>
+              <w:rPr>
+                <w:rFonts w:ascii="Arial Unicode MS" w:eastAsia="Arial Unicode MS" w:hAnsi="Arial Unicode MS" w:cs="Arial Unicode MS"/>
+                <w:lang w:val="en-US"/>
+              </w:rPr>
+              <w:t>CK.fTest</w:t>
+            </w:r>
+          </w:p>
+        </w:tc>
+        <w:tc>
+          <w:tcPr>
+            <w:tcW w:w="1618" w:type="dxa"/>
+          </w:tcPr>
+          <w:p>
+            <w:pPr>
+              <w:rPr>
+                <w:rFonts w:ascii="Arial Unicode MS" w:eastAsia="Arial Unicode MS" w:hAnsi="Arial Unicode MS" w:cs="Arial Unicode MS"/>
+                <w:lang w:val="en-US"/>
+              </w:rPr>
+            </w:pPr>
+            <w:r>
+              <w:rPr>
+                <w:rFonts w:ascii="Arial Unicode MS" w:eastAsia="Arial Unicode MS" w:hAnsi="Arial Unicode MS" w:cs="Arial Unicode MS"/>
+                <w:lang w:val="en-US"/>
+              </w:rPr>
+              <w:t>X</w:t>
+            </w:r>
+          </w:p>
+        </w:tc>
+        <w:tc>
+          <w:tcPr>
+            <w:tcW w:w="2303" w:type="dxa"/>
+          </w:tcPr>
+          <w:p>
+            <w:pPr>
+              <w:rPr>
+                <w:rFonts w:ascii="Arial Unicode MS" w:eastAsia="Arial Unicode MS" w:hAnsi="Arial Unicode MS" w:cs="Arial Unicode MS"/>
+                <w:lang w:val="en-US"/>
+              </w:rPr>
+            </w:pPr>
             <w:r>
               <w:rPr>
                 <w:rFonts w:ascii="Arial Unicode MS" w:eastAsia="Arial Unicode MS" w:hAnsi="Arial Unicode MS" w:cs="Arial Unicode MS"/>
@@ -5050,41 +4299,6 @@
               </w:rPr>
               <w:t>db</w:t>
             </w:r>
-            <w:r>
-              <w:rPr>
-                <w:rFonts w:ascii="Arial Unicode MS" w:eastAsia="Arial Unicode MS" w:hAnsi="Arial Unicode MS" w:cs="Arial Unicode MS"/>
-                <w:lang w:val="en-US"/>
-              </w:rPr>
-              <w:t>^</w:t>
-            </w:r>
-            <w:r>
-              <w:rPr>
-                <w:rFonts w:ascii="Arial Unicode MS" w:eastAsia="Arial Unicode MS" w:hAnsi="Arial Unicode MS" w:cs="Arial Unicode MS"/>
-                <w:lang w:val="en-US"/>
-              </w:rPr>
-              <w:t>CK.fTest</w:t>
-            </w:r>
-            <w:proofErr w:type="spellEnd"/>
-          </w:p>
-        </w:tc>
-        <w:tc>
-          <w:tcPr>
-            <w:tcW w:w="1618" w:type="dxa"/>
-          </w:tcPr>
-          <w:p>
-            <w:pPr>
-              <w:rPr>
-                <w:rFonts w:ascii="Arial Unicode MS" w:eastAsia="Arial Unicode MS" w:hAnsi="Arial Unicode MS" w:cs="Arial Unicode MS"/>
-                <w:lang w:val="en-US"/>
-              </w:rPr>
-            </w:pPr>
-            <w:r>
-              <w:rPr>
-                <w:rFonts w:ascii="Arial Unicode MS" w:eastAsia="Arial Unicode MS" w:hAnsi="Arial Unicode MS" w:cs="Arial Unicode MS"/>
-                <w:lang w:val="en-US"/>
-              </w:rPr>
-              <w:t>X</w:t>
-            </w:r>
           </w:p>
         </w:tc>
         <w:tc>
@@ -5098,29 +4312,6 @@
                 <w:lang w:val="en-US"/>
               </w:rPr>
             </w:pPr>
-            <w:proofErr w:type="spellStart"/>
-            <w:r>
-              <w:rPr>
-                <w:rFonts w:ascii="Arial Unicode MS" w:eastAsia="Arial Unicode MS" w:hAnsi="Arial Unicode MS" w:cs="Arial Unicode MS"/>
-                <w:lang w:val="en-US"/>
-              </w:rPr>
-              <w:t>db</w:t>
-            </w:r>
-            <w:proofErr w:type="spellEnd"/>
-          </w:p>
-        </w:tc>
-        <w:tc>
-          <w:tcPr>
-            <w:tcW w:w="2303" w:type="dxa"/>
-          </w:tcPr>
-          <w:p>
-            <w:pPr>
-              <w:rPr>
-                <w:rFonts w:ascii="Arial Unicode MS" w:eastAsia="Arial Unicode MS" w:hAnsi="Arial Unicode MS" w:cs="Arial Unicode MS"/>
-                <w:lang w:val="en-US"/>
-              </w:rPr>
-            </w:pPr>
-            <w:proofErr w:type="spellStart"/>
             <w:r>
               <w:rPr>
                 <w:rFonts w:ascii="Arial Unicode MS" w:eastAsia="Arial Unicode MS" w:hAnsi="Arial Unicode MS" w:cs="Arial Unicode MS"/>
@@ -5135,7 +4326,6 @@
               </w:rPr>
               <w:t>fTest</w:t>
             </w:r>
-            <w:proofErr w:type="spellEnd"/>
           </w:p>
         </w:tc>
       </w:tr>
@@ -5156,9 +4346,62 @@
                 <w:rFonts w:ascii="Arial Unicode MS" w:eastAsia="Arial Unicode MS" w:hAnsi="Arial Unicode MS" w:cs="Arial Unicode MS"/>
                 <w:lang w:val="en-US"/>
               </w:rPr>
-              <w:t>[X]-</w:t>
-            </w:r>
-            <w:proofErr w:type="spellStart"/>
+              <w:t>[X]-db</w:t>
+            </w:r>
+            <w:r>
+              <w:rPr>
+                <w:rFonts w:ascii="Arial Unicode MS" w:eastAsia="Arial Unicode MS" w:hAnsi="Arial Unicode MS" w:cs="Arial Unicode MS"/>
+                <w:lang w:val="en-US"/>
+              </w:rPr>
+              <w:t>^</w:t>
+            </w:r>
+            <w:r>
+              <w:rPr>
+                <w:rFonts w:ascii="Arial Unicode MS" w:eastAsia="Arial Unicode MS" w:hAnsi="Arial Unicode MS" w:cs="Arial Unicode MS"/>
+                <w:lang w:val="en-US"/>
+              </w:rPr>
+              <w:t>CK.fTest</w:t>
+            </w:r>
+          </w:p>
+        </w:tc>
+        <w:tc>
+          <w:tcPr>
+            <w:tcW w:w="1618" w:type="dxa"/>
+          </w:tcPr>
+          <w:p>
+            <w:pPr>
+              <w:rPr>
+                <w:rFonts w:ascii="Arial Unicode MS" w:eastAsia="Arial Unicode MS" w:hAnsi="Arial Unicode MS" w:cs="Arial Unicode MS"/>
+                <w:lang w:val="en-US"/>
+              </w:rPr>
+            </w:pPr>
+            <w:r>
+              <w:rPr>
+                <w:rFonts w:ascii="Arial Unicode MS" w:eastAsia="Arial Unicode MS" w:hAnsi="Arial Unicode MS" w:cs="Arial Unicode MS"/>
+                <w:lang w:val="en-US"/>
+              </w:rPr>
+              <w:t>X</w:t>
+            </w:r>
+          </w:p>
+        </w:tc>
+        <w:tc>
+          <w:tcPr>
+            <w:tcW w:w="2303" w:type="dxa"/>
+          </w:tcPr>
+          <w:p>
+            <w:pPr>
+              <w:rPr>
+                <w:rFonts w:ascii="Arial Unicode MS" w:eastAsia="Arial Unicode MS" w:hAnsi="Arial Unicode MS" w:cs="Arial Unicode MS"/>
+                <w:lang w:val="en-US"/>
+              </w:rPr>
+            </w:pPr>
+            <w:r>
+              <w:rPr>
+                <w:rFonts w:ascii="Arial Unicode MS" w:eastAsia="Arial Unicode MS" w:hAnsi="Arial Unicode MS" w:cs="Arial Unicode MS"/>
+                <w:lang w:val="en-US"/>
+              </w:rPr>
+              <w:t>-</w:t>
+            </w:r>
             <w:r>
               <w:rPr>
                 <w:rFonts w:ascii="Arial Unicode MS" w:eastAsia="Arial Unicode MS" w:hAnsi="Arial Unicode MS" w:cs="Arial Unicode MS"/>
@@ -5166,41 +4409,6 @@
               </w:rPr>
               <w:t>db</w:t>
             </w:r>
-            <w:r>
-              <w:rPr>
-                <w:rFonts w:ascii="Arial Unicode MS" w:eastAsia="Arial Unicode MS" w:hAnsi="Arial Unicode MS" w:cs="Arial Unicode MS"/>
-                <w:lang w:val="en-US"/>
-              </w:rPr>
-              <w:t>^</w:t>
-            </w:r>
-            <w:r>
-              <w:rPr>
-                <w:rFonts w:ascii="Arial Unicode MS" w:eastAsia="Arial Unicode MS" w:hAnsi="Arial Unicode MS" w:cs="Arial Unicode MS"/>
-                <w:lang w:val="en-US"/>
-              </w:rPr>
-              <w:t>CK.fTest</w:t>
-            </w:r>
-            <w:proofErr w:type="spellEnd"/>
-          </w:p>
-        </w:tc>
-        <w:tc>
-          <w:tcPr>
-            <w:tcW w:w="1618" w:type="dxa"/>
-          </w:tcPr>
-          <w:p>
-            <w:pPr>
-              <w:rPr>
-                <w:rFonts w:ascii="Arial Unicode MS" w:eastAsia="Arial Unicode MS" w:hAnsi="Arial Unicode MS" w:cs="Arial Unicode MS"/>
-                <w:lang w:val="en-US"/>
-              </w:rPr>
-            </w:pPr>
-            <w:r>
-              <w:rPr>
-                <w:rFonts w:ascii="Arial Unicode MS" w:eastAsia="Arial Unicode MS" w:hAnsi="Arial Unicode MS" w:cs="Arial Unicode MS"/>
-                <w:lang w:val="en-US"/>
-              </w:rPr>
-              <w:t>X</w:t>
-            </w:r>
           </w:p>
         </w:tc>
         <w:tc>
@@ -5219,36 +4427,6 @@
                 <w:rFonts w:ascii="Arial Unicode MS" w:eastAsia="Arial Unicode MS" w:hAnsi="Arial Unicode MS" w:cs="Arial Unicode MS"/>
                 <w:lang w:val="en-US"/>
               </w:rPr>
-              <w:t>-</w:t>
-            </w:r>
-            <w:proofErr w:type="spellStart"/>
-            <w:r>
-              <w:rPr>
-                <w:rFonts w:ascii="Arial Unicode MS" w:eastAsia="Arial Unicode MS" w:hAnsi="Arial Unicode MS" w:cs="Arial Unicode MS"/>
-                <w:lang w:val="en-US"/>
-              </w:rPr>
-              <w:t>db</w:t>
-            </w:r>
-            <w:proofErr w:type="spellEnd"/>
-          </w:p>
-        </w:tc>
-        <w:tc>
-          <w:tcPr>
-            <w:tcW w:w="2303" w:type="dxa"/>
-          </w:tcPr>
-          <w:p>
-            <w:pPr>
-              <w:rPr>
-                <w:rFonts w:ascii="Arial Unicode MS" w:eastAsia="Arial Unicode MS" w:hAnsi="Arial Unicode MS" w:cs="Arial Unicode MS"/>
-                <w:lang w:val="en-US"/>
-              </w:rPr>
-            </w:pPr>
-            <w:proofErr w:type="spellStart"/>
-            <w:r>
-              <w:rPr>
-                <w:rFonts w:ascii="Arial Unicode MS" w:eastAsia="Arial Unicode MS" w:hAnsi="Arial Unicode MS" w:cs="Arial Unicode MS"/>
-                <w:lang w:val="en-US"/>
-              </w:rPr>
               <w:t>CK.</w:t>
             </w:r>
             <w:r>
@@ -5258,7 +4436,6 @@
               </w:rPr>
               <w:t>fTest</w:t>
             </w:r>
-            <w:proofErr w:type="spellEnd"/>
           </w:p>
         </w:tc>
       </w:tr>
@@ -5288,7 +4465,6 @@
               </w:rPr>
               <w:t>--</w:t>
             </w:r>
-            <w:proofErr w:type="spellStart"/>
             <w:r>
               <w:rPr>
                 <w:rFonts w:ascii="Arial Unicode MS" w:eastAsia="Arial Unicode MS" w:hAnsi="Arial Unicode MS" w:cs="Arial Unicode MS"/>
@@ -5310,7 +4486,6 @@
               </w:rPr>
               <w:t>CK.fTest</w:t>
             </w:r>
-            <w:proofErr w:type="spellEnd"/>
           </w:p>
         </w:tc>
         <w:tc>
@@ -5358,7 +4533,6 @@
               </w:rPr>
               <w:t>-</w:t>
             </w:r>
-            <w:proofErr w:type="spellStart"/>
             <w:r>
               <w:rPr>
                 <w:rFonts w:ascii="Arial Unicode MS" w:eastAsia="Arial Unicode MS" w:hAnsi="Arial Unicode MS" w:cs="Arial Unicode MS"/>
@@ -5366,7 +4540,6 @@
               </w:rPr>
               <w:t>db</w:t>
             </w:r>
-            <w:proofErr w:type="spellEnd"/>
           </w:p>
         </w:tc>
         <w:tc>
@@ -5380,7 +4553,6 @@
                 <w:lang w:val="en-US"/>
               </w:rPr>
             </w:pPr>
-            <w:proofErr w:type="spellStart"/>
             <w:r>
               <w:rPr>
                 <w:rFonts w:ascii="Arial Unicode MS" w:eastAsia="Arial Unicode MS" w:hAnsi="Arial Unicode MS" w:cs="Arial Unicode MS"/>
@@ -5395,7 +4567,6 @@
               </w:rPr>
               <w:t>fTest</w:t>
             </w:r>
-            <w:proofErr w:type="spellEnd"/>
           </w:p>
         </w:tc>
       </w:tr>
@@ -5423,15 +4594,7 @@
                 <w:rFonts w:ascii="Arial Unicode MS" w:eastAsia="Arial Unicode MS" w:hAnsi="Arial Unicode MS" w:cs="Arial Unicode MS"/>
                 <w:lang w:val="en-US"/>
               </w:rPr>
-              <w:t>---</w:t>
-            </w:r>
-            <w:proofErr w:type="spellStart"/>
-            <w:r>
-              <w:rPr>
-                <w:rFonts w:ascii="Arial Unicode MS" w:eastAsia="Arial Unicode MS" w:hAnsi="Arial Unicode MS" w:cs="Arial Unicode MS"/>
-                <w:lang w:val="en-US"/>
-              </w:rPr>
-              <w:t>srv-</w:t>
+              <w:t>---srv-</w:t>
             </w:r>
             <w:r>
               <w:rPr>
@@ -5461,7 +4624,6 @@
               </w:rPr>
               <w:t>fTest</w:t>
             </w:r>
-            <w:proofErr w:type="spellEnd"/>
           </w:p>
         </w:tc>
         <w:tc>
@@ -5514,15 +4676,7 @@
                 <w:rFonts w:ascii="Arial Unicode MS" w:eastAsia="Arial Unicode MS" w:hAnsi="Arial Unicode MS" w:cs="Arial Unicode MS"/>
                 <w:lang w:val="en-US"/>
               </w:rPr>
-              <w:t>-</w:t>
-            </w:r>
-            <w:proofErr w:type="spellStart"/>
-            <w:r>
-              <w:rPr>
-                <w:rFonts w:ascii="Arial Unicode MS" w:eastAsia="Arial Unicode MS" w:hAnsi="Arial Unicode MS" w:cs="Arial Unicode MS"/>
-                <w:lang w:val="en-US"/>
-              </w:rPr>
-              <w:t>srv-</w:t>
+              <w:t>-srv-</w:t>
             </w:r>
             <w:r>
               <w:rPr>
@@ -5531,7 +4685,6 @@
               </w:rPr>
               <w:t>db</w:t>
             </w:r>
-            <w:proofErr w:type="spellEnd"/>
           </w:p>
         </w:tc>
         <w:tc>
@@ -5545,7 +4698,6 @@
                 <w:lang w:val="en-US"/>
               </w:rPr>
             </w:pPr>
-            <w:proofErr w:type="spellStart"/>
             <w:r>
               <w:rPr>
                 <w:rFonts w:ascii="Arial Unicode MS" w:eastAsia="Arial Unicode MS" w:hAnsi="Arial Unicode MS" w:cs="Arial Unicode MS"/>
@@ -5560,7 +4712,6 @@
               </w:rPr>
               <w:t>fTest</w:t>
             </w:r>
-            <w:proofErr w:type="spellEnd"/>
           </w:p>
         </w:tc>
       </w:tr>
@@ -5576,7 +4727,6 @@
                 <w:lang w:val="en-US"/>
               </w:rPr>
             </w:pPr>
-            <w:proofErr w:type="spellStart"/>
             <w:r>
               <w:rPr>
                 <w:rFonts w:ascii="Arial Unicode MS" w:eastAsia="Arial Unicode MS" w:hAnsi="Arial Unicode MS" w:cs="Arial Unicode MS"/>
@@ -5605,7 +4755,6 @@
               </w:rPr>
               <w:t>fTest</w:t>
             </w:r>
-            <w:proofErr w:type="spellEnd"/>
           </w:p>
         </w:tc>
         <w:tc>
@@ -5639,7 +4788,6 @@
                 <w:lang w:val="en-US"/>
               </w:rPr>
             </w:pPr>
-            <w:proofErr w:type="spellStart"/>
             <w:r>
               <w:rPr>
                 <w:rFonts w:ascii="Arial Unicode MS" w:eastAsia="Arial Unicode MS" w:hAnsi="Arial Unicode MS" w:cs="Arial Unicode MS"/>
@@ -5647,7 +4795,6 @@
               </w:rPr>
               <w:t>srv-db</w:t>
             </w:r>
-            <w:proofErr w:type="spellEnd"/>
           </w:p>
         </w:tc>
         <w:tc>
@@ -5661,7 +4808,6 @@
                 <w:lang w:val="en-US"/>
               </w:rPr>
             </w:pPr>
-            <w:proofErr w:type="spellStart"/>
             <w:r>
               <w:rPr>
                 <w:rFonts w:ascii="Arial Unicode MS" w:eastAsia="Arial Unicode MS" w:hAnsi="Arial Unicode MS" w:cs="Arial Unicode MS"/>
@@ -5676,7 +4822,6 @@
               </w:rPr>
               <w:t>fTest</w:t>
             </w:r>
-            <w:proofErr w:type="spellEnd"/>
           </w:p>
         </w:tc>
       </w:tr>
@@ -5697,9 +4842,62 @@
                 <w:rFonts w:ascii="Arial Unicode MS" w:eastAsia="Arial Unicode MS" w:hAnsi="Arial Unicode MS" w:cs="Arial Unicode MS"/>
                 <w:lang w:val="en-US"/>
               </w:rPr>
-              <w:t>[X]</w:t>
-            </w:r>
-            <w:proofErr w:type="spellStart"/>
+              <w:t>[X]srvPrd-db</w:t>
+            </w:r>
+            <w:r>
+              <w:rPr>
+                <w:rFonts w:ascii="Arial Unicode MS" w:eastAsia="Arial Unicode MS" w:hAnsi="Arial Unicode MS" w:cs="Arial Unicode MS"/>
+                <w:lang w:val="en-US"/>
+              </w:rPr>
+              <w:t>^</w:t>
+            </w:r>
+            <w:r>
+              <w:rPr>
+                <w:rFonts w:ascii="Arial Unicode MS" w:eastAsia="Arial Unicode MS" w:hAnsi="Arial Unicode MS" w:cs="Arial Unicode MS"/>
+                <w:lang w:val="en-US"/>
+              </w:rPr>
+              <w:t>CK.</w:t>
+            </w:r>
+            <w:r>
+              <w:rPr>
+                <w:rFonts w:ascii="Arial Unicode MS" w:eastAsia="Arial Unicode MS" w:hAnsi="Arial Unicode MS" w:cs="Arial Unicode MS"/>
+                <w:lang w:val="en-US"/>
+              </w:rPr>
+              <w:t>fTest</w:t>
+            </w:r>
+          </w:p>
+        </w:tc>
+        <w:tc>
+          <w:tcPr>
+            <w:tcW w:w="1618" w:type="dxa"/>
+          </w:tcPr>
+          <w:p>
+            <w:pPr>
+              <w:rPr>
+                <w:rFonts w:ascii="Arial Unicode MS" w:eastAsia="Arial Unicode MS" w:hAnsi="Arial Unicode MS" w:cs="Arial Unicode MS"/>
+                <w:lang w:val="en-US"/>
+              </w:rPr>
+            </w:pPr>
+            <w:r>
+              <w:rPr>
+                <w:rFonts w:ascii="Arial Unicode MS" w:eastAsia="Arial Unicode MS" w:hAnsi="Arial Unicode MS" w:cs="Arial Unicode MS"/>
+                <w:lang w:val="en-US"/>
+              </w:rPr>
+              <w:t>X</w:t>
+            </w:r>
+          </w:p>
+        </w:tc>
+        <w:tc>
+          <w:tcPr>
+            <w:tcW w:w="2303" w:type="dxa"/>
+          </w:tcPr>
+          <w:p>
+            <w:pPr>
+              <w:rPr>
+                <w:rFonts w:ascii="Arial Unicode MS" w:eastAsia="Arial Unicode MS" w:hAnsi="Arial Unicode MS" w:cs="Arial Unicode MS"/>
+                <w:lang w:val="en-US"/>
+              </w:rPr>
+            </w:pPr>
             <w:r>
               <w:rPr>
                 <w:rFonts w:ascii="Arial Unicode MS" w:eastAsia="Arial Unicode MS" w:hAnsi="Arial Unicode MS" w:cs="Arial Unicode MS"/>
@@ -5707,13 +4905,19 @@
               </w:rPr>
               <w:t>srvPrd-db</w:t>
             </w:r>
-            <w:r>
-              <w:rPr>
-                <w:rFonts w:ascii="Arial Unicode MS" w:eastAsia="Arial Unicode MS" w:hAnsi="Arial Unicode MS" w:cs="Arial Unicode MS"/>
-                <w:lang w:val="en-US"/>
-              </w:rPr>
-              <w:t>^</w:t>
-            </w:r>
+          </w:p>
+        </w:tc>
+        <w:tc>
+          <w:tcPr>
+            <w:tcW w:w="2303" w:type="dxa"/>
+          </w:tcPr>
+          <w:p>
+            <w:pPr>
+              <w:rPr>
+                <w:rFonts w:ascii="Arial Unicode MS" w:eastAsia="Arial Unicode MS" w:hAnsi="Arial Unicode MS" w:cs="Arial Unicode MS"/>
+                <w:lang w:val="en-US"/>
+              </w:rPr>
+            </w:pPr>
             <w:r>
               <w:rPr>
                 <w:rFonts w:ascii="Arial Unicode MS" w:eastAsia="Arial Unicode MS" w:hAnsi="Arial Unicode MS" w:cs="Arial Unicode MS"/>
@@ -5728,78 +4932,6 @@
               </w:rPr>
               <w:t>fTest</w:t>
             </w:r>
-            <w:proofErr w:type="spellEnd"/>
-          </w:p>
-        </w:tc>
-        <w:tc>
-          <w:tcPr>
-            <w:tcW w:w="1618" w:type="dxa"/>
-          </w:tcPr>
-          <w:p>
-            <w:pPr>
-              <w:rPr>
-                <w:rFonts w:ascii="Arial Unicode MS" w:eastAsia="Arial Unicode MS" w:hAnsi="Arial Unicode MS" w:cs="Arial Unicode MS"/>
-                <w:lang w:val="en-US"/>
-              </w:rPr>
-            </w:pPr>
-            <w:r>
-              <w:rPr>
-                <w:rFonts w:ascii="Arial Unicode MS" w:eastAsia="Arial Unicode MS" w:hAnsi="Arial Unicode MS" w:cs="Arial Unicode MS"/>
-                <w:lang w:val="en-US"/>
-              </w:rPr>
-              <w:t>X</w:t>
-            </w:r>
-          </w:p>
-        </w:tc>
-        <w:tc>
-          <w:tcPr>
-            <w:tcW w:w="2303" w:type="dxa"/>
-          </w:tcPr>
-          <w:p>
-            <w:pPr>
-              <w:rPr>
-                <w:rFonts w:ascii="Arial Unicode MS" w:eastAsia="Arial Unicode MS" w:hAnsi="Arial Unicode MS" w:cs="Arial Unicode MS"/>
-                <w:lang w:val="en-US"/>
-              </w:rPr>
-            </w:pPr>
-            <w:proofErr w:type="spellStart"/>
-            <w:r>
-              <w:rPr>
-                <w:rFonts w:ascii="Arial Unicode MS" w:eastAsia="Arial Unicode MS" w:hAnsi="Arial Unicode MS" w:cs="Arial Unicode MS"/>
-                <w:lang w:val="en-US"/>
-              </w:rPr>
-              <w:t>srvPrd-db</w:t>
-            </w:r>
-            <w:proofErr w:type="spellEnd"/>
-          </w:p>
-        </w:tc>
-        <w:tc>
-          <w:tcPr>
-            <w:tcW w:w="2303" w:type="dxa"/>
-          </w:tcPr>
-          <w:p>
-            <w:pPr>
-              <w:rPr>
-                <w:rFonts w:ascii="Arial Unicode MS" w:eastAsia="Arial Unicode MS" w:hAnsi="Arial Unicode MS" w:cs="Arial Unicode MS"/>
-                <w:lang w:val="en-US"/>
-              </w:rPr>
-            </w:pPr>
-            <w:proofErr w:type="spellStart"/>
-            <w:r>
-              <w:rPr>
-                <w:rFonts w:ascii="Arial Unicode MS" w:eastAsia="Arial Unicode MS" w:hAnsi="Arial Unicode MS" w:cs="Arial Unicode MS"/>
-                <w:lang w:val="en-US"/>
-              </w:rPr>
-              <w:t>CK.</w:t>
-            </w:r>
-            <w:r>
-              <w:rPr>
-                <w:rFonts w:ascii="Arial Unicode MS" w:eastAsia="Arial Unicode MS" w:hAnsi="Arial Unicode MS" w:cs="Arial Unicode MS"/>
-                <w:lang w:val="en-US"/>
-              </w:rPr>
-              <w:t>fTest</w:t>
-            </w:r>
-            <w:proofErr w:type="spellEnd"/>
           </w:p>
         </w:tc>
       </w:tr>
@@ -5820,9 +4952,62 @@
                 <w:rFonts w:ascii="Arial Unicode MS" w:eastAsia="Arial Unicode MS" w:hAnsi="Arial Unicode MS" w:cs="Arial Unicode MS"/>
                 <w:lang w:val="en-US"/>
               </w:rPr>
-              <w:t>[]</w:t>
-            </w:r>
-            <w:proofErr w:type="spellStart"/>
+              <w:t>[]srvPrd-db</w:t>
+            </w:r>
+            <w:r>
+              <w:rPr>
+                <w:rFonts w:ascii="Arial Unicode MS" w:eastAsia="Arial Unicode MS" w:hAnsi="Arial Unicode MS" w:cs="Arial Unicode MS"/>
+                <w:lang w:val="en-US"/>
+              </w:rPr>
+              <w:t>^</w:t>
+            </w:r>
+            <w:r>
+              <w:rPr>
+                <w:rFonts w:ascii="Arial Unicode MS" w:eastAsia="Arial Unicode MS" w:hAnsi="Arial Unicode MS" w:cs="Arial Unicode MS"/>
+                <w:lang w:val="en-US"/>
+              </w:rPr>
+              <w:t>CK.</w:t>
+            </w:r>
+            <w:r>
+              <w:rPr>
+                <w:rFonts w:ascii="Arial Unicode MS" w:eastAsia="Arial Unicode MS" w:hAnsi="Arial Unicode MS" w:cs="Arial Unicode MS"/>
+                <w:lang w:val="en-US"/>
+              </w:rPr>
+              <w:t>fTest</w:t>
+            </w:r>
+          </w:p>
+        </w:tc>
+        <w:tc>
+          <w:tcPr>
+            <w:tcW w:w="1618" w:type="dxa"/>
+          </w:tcPr>
+          <w:p>
+            <w:pPr>
+              <w:rPr>
+                <w:rFonts w:ascii="Arial Unicode MS" w:eastAsia="Arial Unicode MS" w:hAnsi="Arial Unicode MS" w:cs="Arial Unicode MS"/>
+                <w:lang w:val="en-US"/>
+              </w:rPr>
+            </w:pPr>
+            <w:r>
+              <w:rPr>
+                <w:rFonts w:ascii="Arial Unicode MS" w:eastAsia="Arial Unicode MS" w:hAnsi="Arial Unicode MS" w:cs="Arial Unicode MS"/>
+                <w:lang w:val="en-US"/>
+              </w:rPr>
+              <w:t>Empty</w:t>
+            </w:r>
+          </w:p>
+        </w:tc>
+        <w:tc>
+          <w:tcPr>
+            <w:tcW w:w="2303" w:type="dxa"/>
+          </w:tcPr>
+          <w:p>
+            <w:pPr>
+              <w:rPr>
+                <w:rFonts w:ascii="Arial Unicode MS" w:eastAsia="Arial Unicode MS" w:hAnsi="Arial Unicode MS" w:cs="Arial Unicode MS"/>
+                <w:lang w:val="en-US"/>
+              </w:rPr>
+            </w:pPr>
             <w:r>
               <w:rPr>
                 <w:rFonts w:ascii="Arial Unicode MS" w:eastAsia="Arial Unicode MS" w:hAnsi="Arial Unicode MS" w:cs="Arial Unicode MS"/>
@@ -5830,13 +5015,19 @@
               </w:rPr>
               <w:t>srvPrd-db</w:t>
             </w:r>
-            <w:r>
-              <w:rPr>
-                <w:rFonts w:ascii="Arial Unicode MS" w:eastAsia="Arial Unicode MS" w:hAnsi="Arial Unicode MS" w:cs="Arial Unicode MS"/>
-                <w:lang w:val="en-US"/>
-              </w:rPr>
-              <w:t>^</w:t>
-            </w:r>
+          </w:p>
+        </w:tc>
+        <w:tc>
+          <w:tcPr>
+            <w:tcW w:w="2303" w:type="dxa"/>
+          </w:tcPr>
+          <w:p>
+            <w:pPr>
+              <w:rPr>
+                <w:rFonts w:ascii="Arial Unicode MS" w:eastAsia="Arial Unicode MS" w:hAnsi="Arial Unicode MS" w:cs="Arial Unicode MS"/>
+                <w:lang w:val="en-US"/>
+              </w:rPr>
+            </w:pPr>
             <w:r>
               <w:rPr>
                 <w:rFonts w:ascii="Arial Unicode MS" w:eastAsia="Arial Unicode MS" w:hAnsi="Arial Unicode MS" w:cs="Arial Unicode MS"/>
@@ -5851,78 +5042,6 @@
               </w:rPr>
               <w:t>fTest</w:t>
             </w:r>
-            <w:proofErr w:type="spellEnd"/>
-          </w:p>
-        </w:tc>
-        <w:tc>
-          <w:tcPr>
-            <w:tcW w:w="1618" w:type="dxa"/>
-          </w:tcPr>
-          <w:p>
-            <w:pPr>
-              <w:rPr>
-                <w:rFonts w:ascii="Arial Unicode MS" w:eastAsia="Arial Unicode MS" w:hAnsi="Arial Unicode MS" w:cs="Arial Unicode MS"/>
-                <w:lang w:val="en-US"/>
-              </w:rPr>
-            </w:pPr>
-            <w:r>
-              <w:rPr>
-                <w:rFonts w:ascii="Arial Unicode MS" w:eastAsia="Arial Unicode MS" w:hAnsi="Arial Unicode MS" w:cs="Arial Unicode MS"/>
-                <w:lang w:val="en-US"/>
-              </w:rPr>
-              <w:t>Empty</w:t>
-            </w:r>
-          </w:p>
-        </w:tc>
-        <w:tc>
-          <w:tcPr>
-            <w:tcW w:w="2303" w:type="dxa"/>
-          </w:tcPr>
-          <w:p>
-            <w:pPr>
-              <w:rPr>
-                <w:rFonts w:ascii="Arial Unicode MS" w:eastAsia="Arial Unicode MS" w:hAnsi="Arial Unicode MS" w:cs="Arial Unicode MS"/>
-                <w:lang w:val="en-US"/>
-              </w:rPr>
-            </w:pPr>
-            <w:proofErr w:type="spellStart"/>
-            <w:r>
-              <w:rPr>
-                <w:rFonts w:ascii="Arial Unicode MS" w:eastAsia="Arial Unicode MS" w:hAnsi="Arial Unicode MS" w:cs="Arial Unicode MS"/>
-                <w:lang w:val="en-US"/>
-              </w:rPr>
-              <w:t>srvPrd-db</w:t>
-            </w:r>
-            <w:proofErr w:type="spellEnd"/>
-          </w:p>
-        </w:tc>
-        <w:tc>
-          <w:tcPr>
-            <w:tcW w:w="2303" w:type="dxa"/>
-          </w:tcPr>
-          <w:p>
-            <w:pPr>
-              <w:rPr>
-                <w:rFonts w:ascii="Arial Unicode MS" w:eastAsia="Arial Unicode MS" w:hAnsi="Arial Unicode MS" w:cs="Arial Unicode MS"/>
-                <w:lang w:val="en-US"/>
-              </w:rPr>
-            </w:pPr>
-            <w:proofErr w:type="spellStart"/>
-            <w:r>
-              <w:rPr>
-                <w:rFonts w:ascii="Arial Unicode MS" w:eastAsia="Arial Unicode MS" w:hAnsi="Arial Unicode MS" w:cs="Arial Unicode MS"/>
-                <w:lang w:val="en-US"/>
-              </w:rPr>
-              <w:t>CK.</w:t>
-            </w:r>
-            <w:r>
-              <w:rPr>
-                <w:rFonts w:ascii="Arial Unicode MS" w:eastAsia="Arial Unicode MS" w:hAnsi="Arial Unicode MS" w:cs="Arial Unicode MS"/>
-                <w:lang w:val="en-US"/>
-              </w:rPr>
-              <w:t>fTest</w:t>
-            </w:r>
-            <w:proofErr w:type="spellEnd"/>
           </w:p>
         </w:tc>
       </w:tr>
@@ -6196,9 +5315,41 @@
                 <w:rFonts w:ascii="Arial Unicode MS" w:eastAsia="Arial Unicode MS" w:hAnsi="Arial Unicode MS" w:cs="Arial Unicode MS"/>
                 <w:lang w:val="en-US"/>
               </w:rPr>
-              <w:t>[X]</w:t>
-            </w:r>
-            <w:proofErr w:type="spellStart"/>
+              <w:t>[X]loc^</w:t>
+            </w:r>
+          </w:p>
+        </w:tc>
+        <w:tc>
+          <w:tcPr>
+            <w:tcW w:w="1618" w:type="dxa"/>
+          </w:tcPr>
+          <w:p>
+            <w:pPr>
+              <w:rPr>
+                <w:rFonts w:ascii="Arial Unicode MS" w:eastAsia="Arial Unicode MS" w:hAnsi="Arial Unicode MS" w:cs="Arial Unicode MS"/>
+                <w:lang w:val="en-US"/>
+              </w:rPr>
+            </w:pPr>
+            <w:r>
+              <w:rPr>
+                <w:rFonts w:ascii="Arial Unicode MS" w:eastAsia="Arial Unicode MS" w:hAnsi="Arial Unicode MS" w:cs="Arial Unicode MS"/>
+                <w:lang w:val="en-US"/>
+              </w:rPr>
+              <w:t>X</w:t>
+            </w:r>
+          </w:p>
+        </w:tc>
+        <w:tc>
+          <w:tcPr>
+            <w:tcW w:w="2303" w:type="dxa"/>
+          </w:tcPr>
+          <w:p>
+            <w:pPr>
+              <w:rPr>
+                <w:rFonts w:ascii="Arial Unicode MS" w:eastAsia="Arial Unicode MS" w:hAnsi="Arial Unicode MS" w:cs="Arial Unicode MS"/>
+                <w:lang w:val="en-US"/>
+              </w:rPr>
+            </w:pPr>
             <w:r>
               <w:rPr>
                 <w:rFonts w:ascii="Arial Unicode MS" w:eastAsia="Arial Unicode MS" w:hAnsi="Arial Unicode MS" w:cs="Arial Unicode MS"/>
@@ -6206,56 +5357,6 @@
               </w:rPr>
               <w:t>loc</w:t>
             </w:r>
-            <w:proofErr w:type="spellEnd"/>
-            <w:r>
-              <w:rPr>
-                <w:rFonts w:ascii="Arial Unicode MS" w:eastAsia="Arial Unicode MS" w:hAnsi="Arial Unicode MS" w:cs="Arial Unicode MS"/>
-                <w:lang w:val="en-US"/>
-              </w:rPr>
-              <w:t>^</w:t>
-            </w:r>
-          </w:p>
-        </w:tc>
-        <w:tc>
-          <w:tcPr>
-            <w:tcW w:w="1618" w:type="dxa"/>
-          </w:tcPr>
-          <w:p>
-            <w:pPr>
-              <w:rPr>
-                <w:rFonts w:ascii="Arial Unicode MS" w:eastAsia="Arial Unicode MS" w:hAnsi="Arial Unicode MS" w:cs="Arial Unicode MS"/>
-                <w:lang w:val="en-US"/>
-              </w:rPr>
-            </w:pPr>
-            <w:r>
-              <w:rPr>
-                <w:rFonts w:ascii="Arial Unicode MS" w:eastAsia="Arial Unicode MS" w:hAnsi="Arial Unicode MS" w:cs="Arial Unicode MS"/>
-                <w:lang w:val="en-US"/>
-              </w:rPr>
-              <w:t>X</w:t>
-            </w:r>
-          </w:p>
-        </w:tc>
-        <w:tc>
-          <w:tcPr>
-            <w:tcW w:w="2303" w:type="dxa"/>
-          </w:tcPr>
-          <w:p>
-            <w:pPr>
-              <w:rPr>
-                <w:rFonts w:ascii="Arial Unicode MS" w:eastAsia="Arial Unicode MS" w:hAnsi="Arial Unicode MS" w:cs="Arial Unicode MS"/>
-                <w:lang w:val="en-US"/>
-              </w:rPr>
-            </w:pPr>
-            <w:proofErr w:type="spellStart"/>
-            <w:r>
-              <w:rPr>
-                <w:rFonts w:ascii="Arial Unicode MS" w:eastAsia="Arial Unicode MS" w:hAnsi="Arial Unicode MS" w:cs="Arial Unicode MS"/>
-                <w:lang w:val="en-US"/>
-              </w:rPr>
-              <w:t>loc</w:t>
-            </w:r>
-            <w:proofErr w:type="spellEnd"/>
           </w:p>
         </w:tc>
         <w:tc>
@@ -6295,60 +5396,19 @@
           <w:lang w:val="en-US"/>
         </w:rPr>
       </w:pPr>
-      <w:proofErr w:type="spellStart"/>
-      <w:r>
-        <w:rPr>
-          <w:rFonts w:ascii="Arial Unicode MS" w:eastAsia="Arial Unicode MS" w:hAnsi="Arial Unicode MS" w:cs="Arial Unicode MS"/>
-          <w:lang w:val="en-US"/>
-        </w:rPr>
-        <w:t>Unknwon</w:t>
-      </w:r>
-      <w:proofErr w:type="spellEnd"/>
-      <w:r>
-        <w:rPr>
-          <w:rFonts w:ascii="Arial Unicode MS" w:eastAsia="Arial Unicode MS" w:hAnsi="Arial Unicode MS" w:cs="Arial Unicode MS"/>
-          <w:lang w:val="en-US"/>
-        </w:rPr>
-        <w:t xml:space="preserve"> </w:t>
-      </w:r>
-      <w:r>
-        <w:rPr>
-          <w:rFonts w:ascii="Arial Unicode MS" w:eastAsia="Arial Unicode MS" w:hAnsi="Arial Unicode MS" w:cs="Arial Unicode MS"/>
-          <w:lang w:val="en-US"/>
-        </w:rPr>
-        <w:t xml:space="preserve">Context and Location can be initialized by the current context. The current context is defined by </w:t>
-      </w:r>
-      <w:proofErr w:type="spellStart"/>
-      <w:r>
-        <w:rPr>
-          <w:rFonts w:ascii="Arial Unicode MS" w:eastAsia="Arial Unicode MS" w:hAnsi="Arial Unicode MS" w:cs="Arial Unicode MS"/>
-          <w:lang w:val="en-US"/>
-        </w:rPr>
-        <w:t>curContext</w:t>
-      </w:r>
-      <w:proofErr w:type="spellEnd"/>
-      <w:r>
-        <w:rPr>
-          <w:rFonts w:ascii="Arial Unicode MS" w:eastAsia="Arial Unicode MS" w:hAnsi="Arial Unicode MS" w:cs="Arial Unicode MS"/>
-          <w:lang w:val="en-US"/>
-        </w:rPr>
-        <w:t xml:space="preserve"> and </w:t>
-      </w:r>
-      <w:proofErr w:type="spellStart"/>
-      <w:r>
-        <w:rPr>
-          <w:rFonts w:ascii="Arial Unicode MS" w:eastAsia="Arial Unicode MS" w:hAnsi="Arial Unicode MS" w:cs="Arial Unicode MS"/>
-          <w:lang w:val="en-US"/>
-        </w:rPr>
-        <w:t>curLoc</w:t>
-      </w:r>
-      <w:proofErr w:type="spellEnd"/>
-      <w:r>
-        <w:rPr>
-          <w:rFonts w:ascii="Arial Unicode MS" w:eastAsia="Arial Unicode MS" w:hAnsi="Arial Unicode MS" w:cs="Arial Unicode MS"/>
-          <w:lang w:val="en-US"/>
-        </w:rPr>
-        <w:t xml:space="preserve"> (two strings that </w:t>
+      <w:r>
+        <w:rPr>
+          <w:rFonts w:ascii="Arial Unicode MS" w:eastAsia="Arial Unicode MS" w:hAnsi="Arial Unicode MS" w:cs="Arial Unicode MS"/>
+          <w:lang w:val="en-US"/>
+        </w:rPr>
+        <w:t xml:space="preserve">Unknwon </w:t>
+      </w:r>
+      <w:r>
+        <w:rPr>
+          <w:rFonts w:ascii="Arial Unicode MS" w:eastAsia="Arial Unicode MS" w:hAnsi="Arial Unicode MS" w:cs="Arial Unicode MS"/>
+          <w:lang w:val="en-US"/>
+        </w:rPr>
+        <w:t xml:space="preserve">Context and Location can be initialized by the current context. The current context is defined by curContext and curLoc (two strings that </w:t>
       </w:r>
       <w:r>
         <w:rPr>
@@ -6392,53 +5452,12 @@
         </w:rPr>
         <w:t xml:space="preserve">calling method </w:t>
       </w:r>
-      <w:proofErr w:type="gramStart"/>
-      <w:r>
-        <w:rPr>
-          <w:rFonts w:ascii="Arial Unicode MS" w:eastAsia="Arial Unicode MS" w:hAnsi="Arial Unicode MS" w:cs="Arial Unicode MS"/>
-          <w:lang w:val="en-US"/>
-        </w:rPr>
-        <w:t>Resolve(</w:t>
-      </w:r>
-      <w:proofErr w:type="gramEnd"/>
-      <w:r>
-        <w:rPr>
-          <w:rFonts w:ascii="Arial Unicode MS" w:eastAsia="Arial Unicode MS" w:hAnsi="Arial Unicode MS" w:cs="Arial Unicode MS"/>
-          <w:lang w:val="en-US"/>
-        </w:rPr>
-        <w:t xml:space="preserve">input, </w:t>
-      </w:r>
-      <w:proofErr w:type="spellStart"/>
-      <w:r>
-        <w:rPr>
-          <w:rFonts w:ascii="Arial Unicode MS" w:eastAsia="Arial Unicode MS" w:hAnsi="Arial Unicode MS" w:cs="Arial Unicode MS"/>
-          <w:lang w:val="en-US"/>
-        </w:rPr>
-        <w:t>curContext</w:t>
-      </w:r>
-      <w:proofErr w:type="spellEnd"/>
-      <w:r>
-        <w:rPr>
-          <w:rFonts w:ascii="Arial Unicode MS" w:eastAsia="Arial Unicode MS" w:hAnsi="Arial Unicode MS" w:cs="Arial Unicode MS"/>
-          <w:lang w:val="en-US"/>
-        </w:rPr>
-        <w:t xml:space="preserve">, </w:t>
-      </w:r>
-      <w:proofErr w:type="spellStart"/>
-      <w:r>
-        <w:rPr>
-          <w:rFonts w:ascii="Arial Unicode MS" w:eastAsia="Arial Unicode MS" w:hAnsi="Arial Unicode MS" w:cs="Arial Unicode MS"/>
-          <w:lang w:val="en-US"/>
-        </w:rPr>
-        <w:t>curLoc</w:t>
-      </w:r>
-      <w:proofErr w:type="spellEnd"/>
-      <w:r>
-        <w:rPr>
-          <w:rFonts w:ascii="Arial Unicode MS" w:eastAsia="Arial Unicode MS" w:hAnsi="Arial Unicode MS" w:cs="Arial Unicode MS"/>
-          <w:lang w:val="en-US"/>
-        </w:rPr>
-        <w:t xml:space="preserve"> )</w:t>
+      <w:r>
+        <w:rPr>
+          <w:rFonts w:ascii="Arial Unicode MS" w:eastAsia="Arial Unicode MS" w:hAnsi="Arial Unicode MS" w:cs="Arial Unicode MS"/>
+          <w:lang w:val="en-US"/>
+        </w:rPr>
+        <w:t>Resolve(input, curContext, curLoc )</w:t>
       </w:r>
       <w:r>
         <w:rPr>
@@ -6499,7 +5518,6 @@
                 <w:lang w:val="en-US"/>
               </w:rPr>
             </w:pPr>
-            <w:proofErr w:type="spellStart"/>
             <w:r>
               <w:rPr>
                 <w:rFonts w:ascii="Arial Unicode MS" w:eastAsia="Arial Unicode MS" w:hAnsi="Arial Unicode MS" w:cs="Arial Unicode MS"/>
@@ -6507,7 +5525,6 @@
               </w:rPr>
               <w:t>curContext</w:t>
             </w:r>
-            <w:proofErr w:type="spellEnd"/>
           </w:p>
         </w:tc>
         <w:tc>
@@ -6521,7 +5538,6 @@
                 <w:lang w:val="en-US"/>
               </w:rPr>
             </w:pPr>
-            <w:proofErr w:type="spellStart"/>
             <w:r>
               <w:rPr>
                 <w:rFonts w:ascii="Arial Unicode MS" w:eastAsia="Arial Unicode MS" w:hAnsi="Arial Unicode MS" w:cs="Arial Unicode MS"/>
@@ -6529,7 +5545,6 @@
               </w:rPr>
               <w:t>curLoc</w:t>
             </w:r>
-            <w:proofErr w:type="spellEnd"/>
           </w:p>
         </w:tc>
         <w:tc>
@@ -6565,7 +5580,6 @@
                 <w:lang w:val="en-US"/>
               </w:rPr>
             </w:pPr>
-            <w:proofErr w:type="spellStart"/>
             <w:r>
               <w:rPr>
                 <w:rFonts w:ascii="Arial Unicode MS" w:eastAsia="Arial Unicode MS" w:hAnsi="Arial Unicode MS" w:cs="Arial Unicode MS"/>
@@ -6580,7 +5594,6 @@
               </w:rPr>
               <w:t>fTest</w:t>
             </w:r>
-            <w:proofErr w:type="spellEnd"/>
           </w:p>
         </w:tc>
         <w:tc>
@@ -6634,7 +5647,6 @@
                 <w:lang w:val="en-US"/>
               </w:rPr>
             </w:pPr>
-            <w:proofErr w:type="spellStart"/>
             <w:r>
               <w:rPr>
                 <w:rFonts w:ascii="Arial Unicode MS" w:eastAsia="Arial Unicode MS" w:hAnsi="Arial Unicode MS" w:cs="Arial Unicode MS"/>
@@ -6649,7 +5661,6 @@
               </w:rPr>
               <w:t>fTest</w:t>
             </w:r>
-            <w:proofErr w:type="spellEnd"/>
           </w:p>
         </w:tc>
       </w:tr>
@@ -6665,7 +5676,6 @@
                 <w:lang w:val="en-US"/>
               </w:rPr>
             </w:pPr>
-            <w:proofErr w:type="spellStart"/>
             <w:r>
               <w:rPr>
                 <w:rFonts w:ascii="Arial Unicode MS" w:eastAsia="Arial Unicode MS" w:hAnsi="Arial Unicode MS" w:cs="Arial Unicode MS"/>
@@ -6680,7 +5690,6 @@
               </w:rPr>
               <w:t>fTest</w:t>
             </w:r>
-            <w:proofErr w:type="spellEnd"/>
           </w:p>
         </w:tc>
         <w:tc>
@@ -6739,15 +5748,7 @@
                 <w:rFonts w:ascii="Arial Unicode MS" w:eastAsia="Arial Unicode MS" w:hAnsi="Arial Unicode MS" w:cs="Arial Unicode MS"/>
                 <w:lang w:val="en-US"/>
               </w:rPr>
-              <w:t>[]</w:t>
-            </w:r>
-            <w:proofErr w:type="spellStart"/>
-            <w:r>
-              <w:rPr>
-                <w:rFonts w:ascii="Arial Unicode MS" w:eastAsia="Arial Unicode MS" w:hAnsi="Arial Unicode MS" w:cs="Arial Unicode MS"/>
-                <w:lang w:val="en-US"/>
-              </w:rPr>
-              <w:t>CK.</w:t>
+              <w:t>[]CK.</w:t>
             </w:r>
             <w:r>
               <w:rPr>
@@ -6756,7 +5757,6 @@
               </w:rPr>
               <w:t>fTest</w:t>
             </w:r>
-            <w:proofErr w:type="spellEnd"/>
           </w:p>
         </w:tc>
       </w:tr>
@@ -6772,7 +5772,6 @@
                 <w:lang w:val="en-US"/>
               </w:rPr>
             </w:pPr>
-            <w:proofErr w:type="spellStart"/>
             <w:r>
               <w:rPr>
                 <w:rFonts w:ascii="Arial Unicode MS" w:eastAsia="Arial Unicode MS" w:hAnsi="Arial Unicode MS" w:cs="Arial Unicode MS"/>
@@ -6787,7 +5786,6 @@
               </w:rPr>
               <w:t>fTest</w:t>
             </w:r>
-            <w:proofErr w:type="spellEnd"/>
           </w:p>
         </w:tc>
         <w:tc>
@@ -6855,7 +5853,6 @@
               </w:rPr>
               <w:t>^</w:t>
             </w:r>
-            <w:proofErr w:type="spellStart"/>
             <w:r>
               <w:rPr>
                 <w:rFonts w:ascii="Arial Unicode MS" w:eastAsia="Arial Unicode MS" w:hAnsi="Arial Unicode MS" w:cs="Arial Unicode MS"/>
@@ -6870,7 +5867,6 @@
               </w:rPr>
               <w:t>fTest</w:t>
             </w:r>
-            <w:proofErr w:type="spellEnd"/>
           </w:p>
         </w:tc>
       </w:tr>
@@ -6886,7 +5882,6 @@
                 <w:lang w:val="en-US"/>
               </w:rPr>
             </w:pPr>
-            <w:proofErr w:type="spellStart"/>
             <w:r>
               <w:rPr>
                 <w:rFonts w:ascii="Arial Unicode MS" w:eastAsia="Arial Unicode MS" w:hAnsi="Arial Unicode MS" w:cs="Arial Unicode MS"/>
@@ -6901,7 +5896,6 @@
               </w:rPr>
               <w:t>fTest</w:t>
             </w:r>
-            <w:proofErr w:type="spellEnd"/>
           </w:p>
         </w:tc>
         <w:tc>
@@ -6962,7 +5956,6 @@
               </w:rPr>
               <w:t>^</w:t>
             </w:r>
-            <w:proofErr w:type="spellStart"/>
             <w:r>
               <w:rPr>
                 <w:rFonts w:ascii="Arial Unicode MS" w:eastAsia="Arial Unicode MS" w:hAnsi="Arial Unicode MS" w:cs="Arial Unicode MS"/>
@@ -6977,7 +5970,6 @@
               </w:rPr>
               <w:t>fTest</w:t>
             </w:r>
-            <w:proofErr w:type="spellEnd"/>
           </w:p>
         </w:tc>
       </w:tr>
@@ -6993,7 +5985,6 @@
                 <w:lang w:val="en-US"/>
               </w:rPr>
             </w:pPr>
-            <w:proofErr w:type="spellStart"/>
             <w:r>
               <w:rPr>
                 <w:rFonts w:ascii="Arial Unicode MS" w:eastAsia="Arial Unicode MS" w:hAnsi="Arial Unicode MS" w:cs="Arial Unicode MS"/>
@@ -7008,7 +5999,6 @@
               </w:rPr>
               <w:t>fTest</w:t>
             </w:r>
-            <w:proofErr w:type="spellEnd"/>
           </w:p>
         </w:tc>
         <w:tc>
@@ -7042,7 +6032,6 @@
                 <w:lang w:val="en-US"/>
               </w:rPr>
             </w:pPr>
-            <w:proofErr w:type="spellStart"/>
             <w:r>
               <w:rPr>
                 <w:rFonts w:ascii="Arial Unicode MS" w:eastAsia="Arial Unicode MS" w:hAnsi="Arial Unicode MS" w:cs="Arial Unicode MS"/>
@@ -7057,7 +6046,6 @@
               </w:rPr>
               <w:t>b</w:t>
             </w:r>
-            <w:proofErr w:type="spellEnd"/>
           </w:p>
         </w:tc>
         <w:tc>
@@ -7076,15 +6064,7 @@
                 <w:rFonts w:ascii="Arial Unicode MS" w:eastAsia="Arial Unicode MS" w:hAnsi="Arial Unicode MS" w:cs="Arial Unicode MS"/>
                 <w:lang w:val="en-US"/>
               </w:rPr>
-              <w:t>[X]</w:t>
-            </w:r>
-            <w:proofErr w:type="spellStart"/>
-            <w:r>
-              <w:rPr>
-                <w:rFonts w:ascii="Arial Unicode MS" w:eastAsia="Arial Unicode MS" w:hAnsi="Arial Unicode MS" w:cs="Arial Unicode MS"/>
-                <w:lang w:val="en-US"/>
-              </w:rPr>
-              <w:t>db</w:t>
+              <w:t>[X]db</w:t>
             </w:r>
             <w:r>
               <w:rPr>
@@ -7107,7 +6087,6 @@
               </w:rPr>
               <w:t>fTest</w:t>
             </w:r>
-            <w:proofErr w:type="spellEnd"/>
           </w:p>
         </w:tc>
       </w:tr>
@@ -7130,7 +6109,6 @@
               </w:rPr>
               <w:t>^</w:t>
             </w:r>
-            <w:proofErr w:type="spellStart"/>
             <w:r>
               <w:rPr>
                 <w:rFonts w:ascii="Arial Unicode MS" w:eastAsia="Arial Unicode MS" w:hAnsi="Arial Unicode MS" w:cs="Arial Unicode MS"/>
@@ -7145,7 +6123,6 @@
               </w:rPr>
               <w:t>fTest</w:t>
             </w:r>
-            <w:proofErr w:type="spellEnd"/>
           </w:p>
         </w:tc>
         <w:tc>
@@ -7179,7 +6156,6 @@
                 <w:lang w:val="en-US"/>
               </w:rPr>
             </w:pPr>
-            <w:proofErr w:type="spellStart"/>
             <w:r>
               <w:rPr>
                 <w:rFonts w:ascii="Arial Unicode MS" w:eastAsia="Arial Unicode MS" w:hAnsi="Arial Unicode MS" w:cs="Arial Unicode MS"/>
@@ -7194,7 +6170,6 @@
               </w:rPr>
               <w:t>imp</w:t>
             </w:r>
-            <w:proofErr w:type="spellEnd"/>
           </w:p>
         </w:tc>
         <w:tc>
@@ -7222,7 +6197,6 @@
               </w:rPr>
               <w:t>^</w:t>
             </w:r>
-            <w:proofErr w:type="spellStart"/>
             <w:r>
               <w:rPr>
                 <w:rFonts w:ascii="Arial Unicode MS" w:eastAsia="Arial Unicode MS" w:hAnsi="Arial Unicode MS" w:cs="Arial Unicode MS"/>
@@ -7237,7 +6211,6 @@
               </w:rPr>
               <w:t>fTest</w:t>
             </w:r>
-            <w:proofErr w:type="spellEnd"/>
           </w:p>
         </w:tc>
       </w:tr>
@@ -7253,7 +6226,6 @@
                 <w:lang w:val="en-US"/>
               </w:rPr>
             </w:pPr>
-            <w:proofErr w:type="spellStart"/>
             <w:r>
               <w:rPr>
                 <w:rFonts w:ascii="Arial Unicode MS" w:eastAsia="Arial Unicode MS" w:hAnsi="Arial Unicode MS" w:cs="Arial Unicode MS"/>
@@ -7282,7 +6254,6 @@
               </w:rPr>
               <w:t>fTest</w:t>
             </w:r>
-            <w:proofErr w:type="spellEnd"/>
           </w:p>
         </w:tc>
         <w:tc>
@@ -7316,7 +6287,6 @@
                 <w:lang w:val="en-US"/>
               </w:rPr>
             </w:pPr>
-            <w:proofErr w:type="spellStart"/>
             <w:r>
               <w:rPr>
                 <w:rFonts w:ascii="Arial Unicode MS" w:eastAsia="Arial Unicode MS" w:hAnsi="Arial Unicode MS" w:cs="Arial Unicode MS"/>
@@ -7331,7 +6301,6 @@
               </w:rPr>
               <w:t>imp</w:t>
             </w:r>
-            <w:proofErr w:type="spellEnd"/>
           </w:p>
         </w:tc>
         <w:tc>
@@ -7350,15 +6319,7 @@
                 <w:rFonts w:ascii="Arial Unicode MS" w:eastAsia="Arial Unicode MS" w:hAnsi="Arial Unicode MS" w:cs="Arial Unicode MS"/>
                 <w:lang w:val="en-US"/>
               </w:rPr>
-              <w:t>[X]</w:t>
-            </w:r>
-            <w:proofErr w:type="spellStart"/>
-            <w:r>
-              <w:rPr>
-                <w:rFonts w:ascii="Arial Unicode MS" w:eastAsia="Arial Unicode MS" w:hAnsi="Arial Unicode MS" w:cs="Arial Unicode MS"/>
-                <w:lang w:val="en-US"/>
-              </w:rPr>
-              <w:t>srv-db</w:t>
+              <w:t>[X]srv-db</w:t>
             </w:r>
             <w:r>
               <w:rPr>
@@ -7381,7 +6342,6 @@
               </w:rPr>
               <w:t>fTest</w:t>
             </w:r>
-            <w:proofErr w:type="spellEnd"/>
           </w:p>
         </w:tc>
       </w:tr>
@@ -7402,15 +6362,7 @@
                 <w:rFonts w:ascii="Arial Unicode MS" w:eastAsia="Arial Unicode MS" w:hAnsi="Arial Unicode MS" w:cs="Arial Unicode MS"/>
                 <w:lang w:val="en-US"/>
               </w:rPr>
-              <w:t>[]</w:t>
-            </w:r>
-            <w:proofErr w:type="spellStart"/>
-            <w:r>
-              <w:rPr>
-                <w:rFonts w:ascii="Arial Unicode MS" w:eastAsia="Arial Unicode MS" w:hAnsi="Arial Unicode MS" w:cs="Arial Unicode MS"/>
-                <w:lang w:val="en-US"/>
-              </w:rPr>
-              <w:t>srv-db</w:t>
+              <w:t>[]srv-db</w:t>
             </w:r>
             <w:r>
               <w:rPr>
@@ -7433,7 +6385,6 @@
               </w:rPr>
               <w:t>fTest</w:t>
             </w:r>
-            <w:proofErr w:type="spellEnd"/>
           </w:p>
         </w:tc>
         <w:tc>
@@ -7447,7 +6398,6 @@
                 <w:lang w:val="en-US"/>
               </w:rPr>
             </w:pPr>
-            <w:proofErr w:type="spellStart"/>
             <w:r>
               <w:rPr>
                 <w:rFonts w:ascii="Arial Unicode MS" w:eastAsia="Arial Unicode MS" w:hAnsi="Arial Unicode MS" w:cs="Arial Unicode MS"/>
@@ -7455,7 +6405,6 @@
               </w:rPr>
               <w:t>nimp</w:t>
             </w:r>
-            <w:proofErr w:type="spellEnd"/>
           </w:p>
         </w:tc>
         <w:tc>
@@ -7469,7 +6418,6 @@
                 <w:lang w:val="en-US"/>
               </w:rPr>
             </w:pPr>
-            <w:proofErr w:type="spellStart"/>
             <w:r>
               <w:rPr>
                 <w:rFonts w:ascii="Arial Unicode MS" w:eastAsia="Arial Unicode MS" w:hAnsi="Arial Unicode MS" w:cs="Arial Unicode MS"/>
@@ -7484,7 +6432,6 @@
               </w:rPr>
               <w:t>imp</w:t>
             </w:r>
-            <w:proofErr w:type="spellEnd"/>
           </w:p>
         </w:tc>
         <w:tc>
@@ -7503,15 +6450,7 @@
                 <w:rFonts w:ascii="Arial Unicode MS" w:eastAsia="Arial Unicode MS" w:hAnsi="Arial Unicode MS" w:cs="Arial Unicode MS"/>
                 <w:lang w:val="en-US"/>
               </w:rPr>
-              <w:t>[]</w:t>
-            </w:r>
-            <w:proofErr w:type="spellStart"/>
-            <w:r>
-              <w:rPr>
-                <w:rFonts w:ascii="Arial Unicode MS" w:eastAsia="Arial Unicode MS" w:hAnsi="Arial Unicode MS" w:cs="Arial Unicode MS"/>
-                <w:lang w:val="en-US"/>
-              </w:rPr>
-              <w:t>srv-db</w:t>
+              <w:t>[]srv-db</w:t>
             </w:r>
             <w:r>
               <w:rPr>
@@ -7534,7 +6473,6 @@
               </w:rPr>
               <w:t>fTest</w:t>
             </w:r>
-            <w:proofErr w:type="spellEnd"/>
           </w:p>
         </w:tc>
       </w:tr>
@@ -7564,7 +6502,6 @@
               </w:rPr>
               <w:t>^</w:t>
             </w:r>
-            <w:proofErr w:type="spellStart"/>
             <w:r>
               <w:rPr>
                 <w:rFonts w:ascii="Arial Unicode MS" w:eastAsia="Arial Unicode MS" w:hAnsi="Arial Unicode MS" w:cs="Arial Unicode MS"/>
@@ -7579,7 +6516,6 @@
               </w:rPr>
               <w:t>fTest</w:t>
             </w:r>
-            <w:proofErr w:type="spellEnd"/>
           </w:p>
         </w:tc>
         <w:tc>
@@ -7593,7 +6529,6 @@
                 <w:lang w:val="en-US"/>
               </w:rPr>
             </w:pPr>
-            <w:proofErr w:type="spellStart"/>
             <w:r>
               <w:rPr>
                 <w:rFonts w:ascii="Arial Unicode MS" w:eastAsia="Arial Unicode MS" w:hAnsi="Arial Unicode MS" w:cs="Arial Unicode MS"/>
@@ -7601,7 +6536,6 @@
               </w:rPr>
               <w:t>nimp</w:t>
             </w:r>
-            <w:proofErr w:type="spellEnd"/>
           </w:p>
         </w:tc>
         <w:tc>
@@ -7615,7 +6549,6 @@
                 <w:lang w:val="en-US"/>
               </w:rPr>
             </w:pPr>
-            <w:proofErr w:type="spellStart"/>
             <w:r>
               <w:rPr>
                 <w:rFonts w:ascii="Arial Unicode MS" w:eastAsia="Arial Unicode MS" w:hAnsi="Arial Unicode MS" w:cs="Arial Unicode MS"/>
@@ -7630,7 +6563,6 @@
               </w:rPr>
               <w:t>imp</w:t>
             </w:r>
-            <w:proofErr w:type="spellEnd"/>
           </w:p>
         </w:tc>
         <w:tc>
@@ -7658,7 +6590,6 @@
               </w:rPr>
               <w:t>^</w:t>
             </w:r>
-            <w:proofErr w:type="spellStart"/>
             <w:r>
               <w:rPr>
                 <w:rFonts w:ascii="Arial Unicode MS" w:eastAsia="Arial Unicode MS" w:hAnsi="Arial Unicode MS" w:cs="Arial Unicode MS"/>
@@ -7673,7 +6604,6 @@
               </w:rPr>
               <w:t>fTest</w:t>
             </w:r>
-            <w:proofErr w:type="spellEnd"/>
           </w:p>
         </w:tc>
       </w:tr>
@@ -7845,7 +6775,6 @@
                 <w:lang w:val="en-US"/>
               </w:rPr>
             </w:pPr>
-            <w:proofErr w:type="spellStart"/>
             <w:r>
               <w:rPr>
                 <w:rFonts w:ascii="Arial Unicode MS" w:eastAsia="Arial Unicode MS" w:hAnsi="Arial Unicode MS" w:cs="Arial Unicode MS"/>
@@ -7853,7 +6782,6 @@
               </w:rPr>
               <w:t>curContext</w:t>
             </w:r>
-            <w:proofErr w:type="spellEnd"/>
           </w:p>
         </w:tc>
         <w:tc>
@@ -7867,7 +6795,6 @@
                 <w:lang w:val="en-US"/>
               </w:rPr>
             </w:pPr>
-            <w:proofErr w:type="spellStart"/>
             <w:r>
               <w:rPr>
                 <w:rFonts w:ascii="Arial Unicode MS" w:eastAsia="Arial Unicode MS" w:hAnsi="Arial Unicode MS" w:cs="Arial Unicode MS"/>
@@ -7875,7 +6802,6 @@
               </w:rPr>
               <w:t>curLoc</w:t>
             </w:r>
-            <w:proofErr w:type="spellEnd"/>
           </w:p>
         </w:tc>
         <w:tc>
@@ -7945,7 +6871,6 @@
               </w:rPr>
               <w:t>^</w:t>
             </w:r>
-            <w:proofErr w:type="spellStart"/>
             <w:r>
               <w:rPr>
                 <w:rFonts w:ascii="Arial Unicode MS" w:eastAsia="Arial Unicode MS" w:hAnsi="Arial Unicode MS" w:cs="Arial Unicode MS"/>
@@ -7960,7 +6885,6 @@
               </w:rPr>
               <w:t>fTest</w:t>
             </w:r>
-            <w:proofErr w:type="spellEnd"/>
           </w:p>
         </w:tc>
         <w:tc>
@@ -7994,7 +6918,6 @@
                 <w:lang w:val="en-US"/>
               </w:rPr>
             </w:pPr>
-            <w:proofErr w:type="spellStart"/>
             <w:r>
               <w:rPr>
                 <w:rFonts w:ascii="Arial Unicode MS" w:eastAsia="Arial Unicode MS" w:hAnsi="Arial Unicode MS" w:cs="Arial Unicode MS"/>
@@ -8002,7 +6925,6 @@
               </w:rPr>
               <w:t>srv-db</w:t>
             </w:r>
-            <w:proofErr w:type="spellEnd"/>
           </w:p>
         </w:tc>
         <w:tc>
@@ -8016,7 +6938,6 @@
                 <w:lang w:val="en-US"/>
               </w:rPr>
             </w:pPr>
-            <w:proofErr w:type="spellStart"/>
             <w:r>
               <w:rPr>
                 <w:rFonts w:ascii="Arial Unicode MS" w:eastAsia="Arial Unicode MS" w:hAnsi="Arial Unicode MS" w:cs="Arial Unicode MS"/>
@@ -8052,7 +6973,6 @@
               </w:rPr>
               <w:t>fTest</w:t>
             </w:r>
-            <w:proofErr w:type="spellEnd"/>
           </w:p>
         </w:tc>
         <w:tc>
@@ -8078,23 +6998,7 @@
                 <w:rFonts w:ascii="Arial Unicode MS" w:eastAsia="Arial Unicode MS" w:hAnsi="Arial Unicode MS" w:cs="Arial Unicode MS"/>
                 <w:lang w:val="en-US"/>
               </w:rPr>
-              <w:t>eading “-</w:t>
-            </w:r>
-            <w:proofErr w:type="gramStart"/>
-            <w:r>
-              <w:rPr>
-                <w:rFonts w:ascii="Arial Unicode MS" w:eastAsia="Arial Unicode MS" w:hAnsi="Arial Unicode MS" w:cs="Arial Unicode MS"/>
-                <w:lang w:val="en-US"/>
-              </w:rPr>
-              <w:t>“ goes</w:t>
-            </w:r>
-            <w:proofErr w:type="gramEnd"/>
-            <w:r>
-              <w:rPr>
-                <w:rFonts w:ascii="Arial Unicode MS" w:eastAsia="Arial Unicode MS" w:hAnsi="Arial Unicode MS" w:cs="Arial Unicode MS"/>
-                <w:lang w:val="en-US"/>
-              </w:rPr>
-              <w:t xml:space="preserve"> up the location path...</w:t>
+              <w:t>eading “-“ goes up the location path...</w:t>
             </w:r>
           </w:p>
         </w:tc>
@@ -8184,33 +7088,8 @@
                 <w:rFonts w:ascii="Arial Unicode MS" w:eastAsia="Arial Unicode MS" w:hAnsi="Arial Unicode MS" w:cs="Arial Unicode MS"/>
                 <w:lang w:val="en-US"/>
               </w:rPr>
-              <w:t>sys-</w:t>
-            </w:r>
-            <w:proofErr w:type="spellStart"/>
-            <w:r>
-              <w:rPr>
-                <w:rFonts w:ascii="Arial Unicode MS" w:eastAsia="Arial Unicode MS" w:hAnsi="Arial Unicode MS" w:cs="Arial Unicode MS"/>
-                <w:lang w:val="en-US"/>
-              </w:rPr>
-              <w:t>srv</w:t>
-            </w:r>
-            <w:proofErr w:type="spellEnd"/>
-            <w:r>
-              <w:rPr>
-                <w:rFonts w:ascii="Arial Unicode MS" w:eastAsia="Arial Unicode MS" w:hAnsi="Arial Unicode MS" w:cs="Arial Unicode MS"/>
-                <w:lang w:val="en-US"/>
-              </w:rPr>
-              <w:t>-</w:t>
-            </w:r>
-            <w:proofErr w:type="spellStart"/>
-            <w:r>
-              <w:rPr>
-                <w:rFonts w:ascii="Arial Unicode MS" w:eastAsia="Arial Unicode MS" w:hAnsi="Arial Unicode MS" w:cs="Arial Unicode MS"/>
-                <w:lang w:val="en-US"/>
-              </w:rPr>
-              <w:t>db</w:t>
-            </w:r>
-            <w:proofErr w:type="spellEnd"/>
+              <w:t>sys-srv-db</w:t>
+            </w:r>
           </w:p>
         </w:tc>
         <w:tc>
@@ -8428,23 +7307,7 @@
                 <w:rFonts w:ascii="Arial Unicode MS" w:eastAsia="Arial Unicode MS" w:hAnsi="Arial Unicode MS" w:cs="Arial Unicode MS"/>
                 <w:lang w:val="en-US"/>
               </w:rPr>
-              <w:t xml:space="preserve">Of course, when </w:t>
-            </w:r>
-            <w:proofErr w:type="spellStart"/>
-            <w:r>
-              <w:rPr>
-                <w:rFonts w:ascii="Arial Unicode MS" w:eastAsia="Arial Unicode MS" w:hAnsi="Arial Unicode MS" w:cs="Arial Unicode MS"/>
-                <w:lang w:val="en-US"/>
-              </w:rPr>
-              <w:t>curLoc</w:t>
-            </w:r>
-            <w:proofErr w:type="spellEnd"/>
-            <w:r>
-              <w:rPr>
-                <w:rFonts w:ascii="Arial Unicode MS" w:eastAsia="Arial Unicode MS" w:hAnsi="Arial Unicode MS" w:cs="Arial Unicode MS"/>
-                <w:lang w:val="en-US"/>
-              </w:rPr>
-              <w:t xml:space="preserve"> is Unknown, location is left unchanged</w:t>
+              <w:t>Of course, when curLoc is Unknown, location is left unchanged</w:t>
             </w:r>
             <w:r>
               <w:rPr>
@@ -8502,7 +7365,6 @@
                 <w:lang w:val="en-US"/>
               </w:rPr>
             </w:pPr>
-            <w:proofErr w:type="spellStart"/>
             <w:r>
               <w:rPr>
                 <w:rFonts w:ascii="Arial Unicode MS" w:eastAsia="Arial Unicode MS" w:hAnsi="Arial Unicode MS" w:cs="Arial Unicode MS"/>
@@ -8510,7 +7372,6 @@
               </w:rPr>
               <w:t>Nimp</w:t>
             </w:r>
-            <w:proofErr w:type="spellEnd"/>
           </w:p>
         </w:tc>
         <w:tc>
@@ -8621,7 +7482,6 @@
                 <w:lang w:val="en-US"/>
               </w:rPr>
             </w:pPr>
-            <w:proofErr w:type="spellStart"/>
             <w:r>
               <w:rPr>
                 <w:rFonts w:ascii="Arial Unicode MS" w:eastAsia="Arial Unicode MS" w:hAnsi="Arial Unicode MS" w:cs="Arial Unicode MS"/>
@@ -8629,7 +7489,6 @@
               </w:rPr>
               <w:t>Nimp</w:t>
             </w:r>
-            <w:proofErr w:type="spellEnd"/>
           </w:p>
         </w:tc>
         <w:tc>
@@ -8643,7 +7502,6 @@
                 <w:lang w:val="en-US"/>
               </w:rPr>
             </w:pPr>
-            <w:proofErr w:type="spellStart"/>
             <w:r>
               <w:rPr>
                 <w:rFonts w:ascii="Arial Unicode MS" w:eastAsia="Arial Unicode MS" w:hAnsi="Arial Unicode MS" w:cs="Arial Unicode MS"/>
@@ -8651,7 +7509,6 @@
               </w:rPr>
               <w:t>oneLoc</w:t>
             </w:r>
-            <w:proofErr w:type="spellEnd"/>
           </w:p>
         </w:tc>
         <w:tc>
@@ -8705,47 +7562,20 @@
           <w:lang w:val="en-US"/>
         </w:rPr>
       </w:pPr>
-      <w:proofErr w:type="spellStart"/>
-      <w:r>
-        <w:rPr>
-          <w:rFonts w:ascii="Arial Unicode MS" w:eastAsia="Arial Unicode MS" w:hAnsi="Arial Unicode MS" w:cs="Arial Unicode MS"/>
-          <w:lang w:val="en-US"/>
-        </w:rPr>
-        <w:t>StObjProperties</w:t>
-      </w:r>
-      <w:proofErr w:type="spellEnd"/>
-      <w:r>
-        <w:rPr>
-          <w:rFonts w:ascii="Arial Unicode MS" w:eastAsia="Arial Unicode MS" w:hAnsi="Arial Unicode MS" w:cs="Arial Unicode MS"/>
-          <w:lang w:val="en-US"/>
-        </w:rPr>
-        <w:t xml:space="preserve"> are not like </w:t>
-      </w:r>
-      <w:proofErr w:type="spellStart"/>
-      <w:r>
-        <w:rPr>
-          <w:rFonts w:ascii="Arial Unicode MS" w:eastAsia="Arial Unicode MS" w:hAnsi="Arial Unicode MS" w:cs="Arial Unicode MS"/>
-          <w:lang w:val="en-US"/>
-        </w:rPr>
-        <w:t>AmbientProperties</w:t>
-      </w:r>
-      <w:proofErr w:type="spellEnd"/>
-      <w:r>
-        <w:rPr>
-          <w:rFonts w:ascii="Arial Unicode MS" w:eastAsia="Arial Unicode MS" w:hAnsi="Arial Unicode MS" w:cs="Arial Unicode MS"/>
-          <w:lang w:val="en-US"/>
-        </w:rPr>
-        <w:t xml:space="preserve"> and </w:t>
-      </w:r>
-      <w:proofErr w:type="spellStart"/>
-      <w:r>
-        <w:rPr>
-          <w:rFonts w:ascii="Arial Unicode MS" w:eastAsia="Arial Unicode MS" w:hAnsi="Arial Unicode MS" w:cs="Arial Unicode MS"/>
-          <w:lang w:val="en-US"/>
-        </w:rPr>
-        <w:t>AmbientContracts</w:t>
-      </w:r>
-      <w:proofErr w:type="spellEnd"/>
+      <w:r>
+        <w:rPr>
+          <w:rFonts w:ascii="Arial Unicode MS" w:eastAsia="Arial Unicode MS" w:hAnsi="Arial Unicode MS" w:cs="Arial Unicode MS"/>
+          <w:lang w:val="en-US"/>
+        </w:rPr>
+        <w:t>StObjProperties are not like AmbientProperties</w:t>
+      </w:r>
+      <w:r>
+        <w:rPr>
+          <w:rFonts w:ascii="Arial Unicode MS" w:eastAsia="Arial Unicode MS" w:hAnsi="Arial Unicode MS" w:cs="Arial Unicode MS"/>
+          <w:lang w:val="en-US"/>
+        </w:rPr>
+        <w:t xml:space="preserve"> and AmbientContracts</w:t>
+      </w:r>
       <w:r>
         <w:rPr>
           <w:rFonts w:ascii="Arial Unicode MS" w:eastAsia="Arial Unicode MS" w:hAnsi="Arial Unicode MS" w:cs="Arial Unicode MS"/>
@@ -8766,31 +7596,13 @@
           <w:lang w:val="en-US"/>
         </w:rPr>
       </w:pPr>
-      <w:proofErr w:type="spellStart"/>
-      <w:r>
-        <w:rPr>
-          <w:rFonts w:ascii="Arial Unicode MS" w:eastAsia="Arial Unicode MS" w:hAnsi="Arial Unicode MS" w:cs="Arial Unicode MS"/>
-          <w:lang w:val="en-US"/>
-        </w:rPr>
-        <w:t>StObjProperties</w:t>
-      </w:r>
-      <w:proofErr w:type="spellEnd"/>
-      <w:r>
-        <w:rPr>
-          <w:rFonts w:ascii="Arial Unicode MS" w:eastAsia="Arial Unicode MS" w:hAnsi="Arial Unicode MS" w:cs="Arial Unicode MS"/>
-          <w:lang w:val="en-US"/>
-        </w:rPr>
-        <w:t xml:space="preserve"> are bound to a </w:t>
-      </w:r>
-      <w:proofErr w:type="spellStart"/>
-      <w:r>
-        <w:rPr>
-          <w:rFonts w:ascii="Arial Unicode MS" w:eastAsia="Arial Unicode MS" w:hAnsi="Arial Unicode MS" w:cs="Arial Unicode MS"/>
-          <w:lang w:val="en-US"/>
-        </w:rPr>
-        <w:t>StObj</w:t>
-      </w:r>
-      <w:proofErr w:type="spellEnd"/>
+      <w:r>
+        <w:rPr>
+          <w:rFonts w:ascii="Arial Unicode MS" w:eastAsia="Arial Unicode MS" w:hAnsi="Arial Unicode MS" w:cs="Arial Unicode MS"/>
+          <w:lang w:val="en-US"/>
+        </w:rPr>
+        <w:t>StObjProperties are bound to a StObj</w:t>
+      </w:r>
       <w:r>
         <w:rPr>
           <w:rFonts w:ascii="Arial Unicode MS" w:eastAsia="Arial Unicode MS" w:hAnsi="Arial Unicode MS" w:cs="Arial Unicode MS"/>
@@ -8864,23 +7676,7 @@
           <w:rFonts w:ascii="Arial Unicode MS" w:eastAsia="Arial Unicode MS" w:hAnsi="Arial Unicode MS" w:cs="Arial Unicode MS"/>
           <w:lang w:val="en-US"/>
         </w:rPr>
-        <w:t xml:space="preserve">When not locally declared (explicitly on the </w:t>
-      </w:r>
-      <w:proofErr w:type="spellStart"/>
-      <w:r>
-        <w:rPr>
-          <w:rFonts w:ascii="Arial Unicode MS" w:eastAsia="Arial Unicode MS" w:hAnsi="Arial Unicode MS" w:cs="Arial Unicode MS"/>
-          <w:lang w:val="en-US"/>
-        </w:rPr>
-        <w:t>StObj</w:t>
-      </w:r>
-      <w:proofErr w:type="spellEnd"/>
-      <w:r>
-        <w:rPr>
-          <w:rFonts w:ascii="Arial Unicode MS" w:eastAsia="Arial Unicode MS" w:hAnsi="Arial Unicode MS" w:cs="Arial Unicode MS"/>
-          <w:lang w:val="en-US"/>
-        </w:rPr>
-        <w:t>), the value is searched on Containers first and then on Generalization.</w:t>
+        <w:t>When not locally declared (explicitly on the StObj), the value is searched on Containers first and then on Generalization.</w:t>
       </w:r>
     </w:p>
     <w:p>
@@ -8895,44 +7691,19 @@
           <w:lang w:val="en-US"/>
         </w:rPr>
       </w:pPr>
-      <w:proofErr w:type="spellStart"/>
-      <w:r>
-        <w:rPr>
-          <w:rFonts w:ascii="Arial Unicode MS" w:eastAsia="Arial Unicode MS" w:hAnsi="Arial Unicode MS" w:cs="Arial Unicode MS"/>
-          <w:lang w:val="en-US"/>
-        </w:rPr>
-        <w:t>AmbientProperties</w:t>
-      </w:r>
-      <w:proofErr w:type="spellEnd"/>
-      <w:r>
-        <w:rPr>
-          <w:rFonts w:ascii="Arial Unicode MS" w:eastAsia="Arial Unicode MS" w:hAnsi="Arial Unicode MS" w:cs="Arial Unicode MS"/>
-          <w:lang w:val="en-US"/>
-        </w:rPr>
-        <w:t xml:space="preserve"> </w:t>
-      </w:r>
-      <w:r>
-        <w:rPr>
-          <w:rFonts w:ascii="Arial Unicode MS" w:eastAsia="Arial Unicode MS" w:hAnsi="Arial Unicode MS" w:cs="Arial Unicode MS"/>
-          <w:lang w:val="en-US"/>
-        </w:rPr>
-        <w:t xml:space="preserve">and </w:t>
-      </w:r>
-      <w:proofErr w:type="spellStart"/>
-      <w:r>
-        <w:rPr>
-          <w:rFonts w:ascii="Arial Unicode MS" w:eastAsia="Arial Unicode MS" w:hAnsi="Arial Unicode MS" w:cs="Arial Unicode MS"/>
-          <w:lang w:val="en-US"/>
-        </w:rPr>
-        <w:t>AmbientContracts</w:t>
-      </w:r>
-      <w:proofErr w:type="spellEnd"/>
-      <w:r>
-        <w:rPr>
-          <w:rFonts w:ascii="Arial Unicode MS" w:eastAsia="Arial Unicode MS" w:hAnsi="Arial Unicode MS" w:cs="Arial Unicode MS"/>
-          <w:lang w:val="en-US"/>
-        </w:rPr>
-        <w:t xml:space="preserve"> </w:t>
+      <w:r>
+        <w:rPr>
+          <w:rFonts w:ascii="Arial Unicode MS" w:eastAsia="Arial Unicode MS" w:hAnsi="Arial Unicode MS" w:cs="Arial Unicode MS"/>
+          <w:lang w:val="en-US"/>
+        </w:rPr>
+        <w:t xml:space="preserve">AmbientProperties </w:t>
+      </w:r>
+      <w:r>
+        <w:rPr>
+          <w:rFonts w:ascii="Arial Unicode MS" w:eastAsia="Arial Unicode MS" w:hAnsi="Arial Unicode MS" w:cs="Arial Unicode MS"/>
+          <w:lang w:val="en-US"/>
+        </w:rPr>
+        <w:t xml:space="preserve">and AmbientContracts </w:t>
       </w:r>
       <w:r>
         <w:rPr>
@@ -9014,16 +7785,7 @@
           <w:rFonts w:ascii="Arial Unicode MS" w:eastAsia="Arial Unicode MS" w:hAnsi="Arial Unicode MS" w:cs="Arial Unicode MS"/>
           <w:lang w:val="en-US"/>
         </w:rPr>
-        <w:t>specialization can redefine the property with a more sp</w:t>
-      </w:r>
-      <w:bookmarkStart w:id="0" w:name="_GoBack"/>
-      <w:bookmarkEnd w:id="0"/>
-      <w:r>
-        <w:rPr>
-          <w:rFonts w:ascii="Arial Unicode MS" w:eastAsia="Arial Unicode MS" w:hAnsi="Arial Unicode MS" w:cs="Arial Unicode MS"/>
-          <w:lang w:val="en-US"/>
-        </w:rPr>
-        <w:t>ecialized type than the one of its base class.</w:t>
+        <w:t>specialization can redefine the property with a more specialized type than the one of its base class.</w:t>
       </w:r>
     </w:p>
     <w:p>
@@ -9072,23 +7834,7 @@
           <w:rFonts w:ascii="Arial Unicode MS" w:eastAsia="Arial Unicode MS" w:hAnsi="Arial Unicode MS" w:cs="Arial Unicode MS"/>
           <w:lang w:val="en-US"/>
         </w:rPr>
-        <w:t xml:space="preserve"> </w:t>
-      </w:r>
-      <w:proofErr w:type="spellStart"/>
-      <w:r>
-        <w:rPr>
-          <w:rFonts w:ascii="Arial Unicode MS" w:eastAsia="Arial Unicode MS" w:hAnsi="Arial Unicode MS" w:cs="Arial Unicode MS"/>
-          <w:lang w:val="en-US"/>
-        </w:rPr>
-        <w:t>StObj</w:t>
-      </w:r>
-      <w:proofErr w:type="spellEnd"/>
-      <w:r>
-        <w:rPr>
-          <w:rFonts w:ascii="Arial Unicode MS" w:eastAsia="Arial Unicode MS" w:hAnsi="Arial Unicode MS" w:cs="Arial Unicode MS"/>
-          <w:lang w:val="en-US"/>
-        </w:rPr>
-        <w:t>), the value is searched</w:t>
+        <w:t xml:space="preserve"> StObj), the value is searched</w:t>
       </w:r>
       <w:r>
         <w:rPr>
@@ -9111,21 +7857,12 @@
         </w:rPr>
         <w:t xml:space="preserve"> and then on Containers: </w:t>
       </w:r>
-      <w:proofErr w:type="spellStart"/>
-      <w:r>
-        <w:rPr>
-          <w:rFonts w:ascii="Arial Unicode MS" w:eastAsia="Arial Unicode MS" w:hAnsi="Arial Unicode MS" w:cs="Arial Unicode MS"/>
-          <w:lang w:val="en-US"/>
-        </w:rPr>
-        <w:t>AmbientProperties</w:t>
-      </w:r>
-      <w:proofErr w:type="spellEnd"/>
-      <w:r>
-        <w:rPr>
-          <w:rFonts w:ascii="Arial Unicode MS" w:eastAsia="Arial Unicode MS" w:hAnsi="Arial Unicode MS" w:cs="Arial Unicode MS"/>
-          <w:lang w:val="en-US"/>
-        </w:rPr>
-        <w:t xml:space="preserve"> are first inherited (from Generalization) and then initialized from Containers.</w:t>
+      <w:r>
+        <w:rPr>
+          <w:rFonts w:ascii="Arial Unicode MS" w:eastAsia="Arial Unicode MS" w:hAnsi="Arial Unicode MS" w:cs="Arial Unicode MS"/>
+          <w:lang w:val="en-US"/>
+        </w:rPr>
+        <w:t>AmbientProperties are first inherited (from Generalization) and then initialized from Containers.</w:t>
       </w:r>
       <w:r>
         <w:rPr>
@@ -9154,8 +7891,6 @@
         </w:rPr>
         <w:t>[</w:t>
       </w:r>
-      <w:proofErr w:type="spellStart"/>
-      <w:proofErr w:type="gramStart"/>
       <w:r>
         <w:rPr>
           <w:rFonts w:ascii="Consolas" w:hAnsi="Consolas" w:cs="Consolas"/>
@@ -9165,43 +7900,14 @@
         </w:rPr>
         <w:t>AmbientProperty</w:t>
       </w:r>
-      <w:proofErr w:type="spellEnd"/>
       <w:r>
         <w:rPr>
           <w:rFonts w:ascii="Consolas" w:hAnsi="Consolas" w:cs="Consolas"/>
           <w:sz w:val="14"/>
           <w:szCs w:val="14"/>
         </w:rPr>
-        <w:t>(</w:t>
-      </w:r>
-      <w:proofErr w:type="gramEnd"/>
-      <w:r>
-        <w:rPr>
-          <w:rFonts w:ascii="Consolas" w:hAnsi="Consolas" w:cs="Consolas"/>
-          <w:sz w:val="14"/>
-          <w:szCs w:val="14"/>
-        </w:rPr>
-        <w:t xml:space="preserve"> </w:t>
-      </w:r>
-      <w:proofErr w:type="spellStart"/>
-      <w:r>
-        <w:rPr>
-          <w:rFonts w:ascii="Consolas" w:hAnsi="Consolas" w:cs="Consolas"/>
-          <w:sz w:val="14"/>
-          <w:szCs w:val="14"/>
-        </w:rPr>
-        <w:t>ResolutionSource</w:t>
-      </w:r>
-      <w:proofErr w:type="spellEnd"/>
-      <w:r>
-        <w:rPr>
-          <w:rFonts w:ascii="Consolas" w:hAnsi="Consolas" w:cs="Consolas"/>
-          <w:sz w:val="14"/>
-          <w:szCs w:val="14"/>
-        </w:rPr>
-        <w:t xml:space="preserve"> = </w:t>
-      </w:r>
-      <w:proofErr w:type="spellStart"/>
+        <w:t xml:space="preserve">( ResolutionSource = </w:t>
+      </w:r>
       <w:r>
         <w:rPr>
           <w:rFonts w:ascii="Consolas" w:hAnsi="Consolas" w:cs="Consolas"/>
@@ -9217,16 +7923,7 @@
           <w:sz w:val="14"/>
           <w:szCs w:val="14"/>
         </w:rPr>
-        <w:t>.FromContainerAndThenGeneralization</w:t>
-      </w:r>
-      <w:proofErr w:type="spellEnd"/>
-      <w:r>
-        <w:rPr>
-          <w:rFonts w:ascii="Consolas" w:hAnsi="Consolas" w:cs="Consolas"/>
-          <w:sz w:val="14"/>
-          <w:szCs w:val="14"/>
-        </w:rPr>
-        <w:t xml:space="preserve"> )]</w:t>
+        <w:t>.FromContainerAndThenGeneralization )]</w:t>
       </w:r>
     </w:p>
     <w:p>
@@ -9272,36 +7969,8 @@
           <w:sz w:val="14"/>
           <w:szCs w:val="14"/>
         </w:rPr>
-        <w:t xml:space="preserve"> </w:t>
-      </w:r>
-      <w:proofErr w:type="spellStart"/>
-      <w:r>
-        <w:rPr>
-          <w:rFonts w:ascii="Consolas" w:hAnsi="Consolas" w:cs="Consolas"/>
-          <w:sz w:val="14"/>
-          <w:szCs w:val="14"/>
-        </w:rPr>
-        <w:t>OneStringValue</w:t>
-      </w:r>
-      <w:proofErr w:type="spellEnd"/>
-      <w:r>
-        <w:rPr>
-          <w:rFonts w:ascii="Consolas" w:hAnsi="Consolas" w:cs="Consolas"/>
-          <w:sz w:val="14"/>
-          <w:szCs w:val="14"/>
-        </w:rPr>
-        <w:t xml:space="preserve"> </w:t>
-      </w:r>
-      <w:proofErr w:type="gramStart"/>
-      <w:r>
-        <w:rPr>
-          <w:rFonts w:ascii="Consolas" w:hAnsi="Consolas" w:cs="Consolas"/>
-          <w:sz w:val="14"/>
-          <w:szCs w:val="14"/>
-        </w:rPr>
-        <w:t xml:space="preserve">{ </w:t>
-      </w:r>
-      <w:proofErr w:type="spellStart"/>
+        <w:t xml:space="preserve"> OneStringValue { </w:t>
+      </w:r>
       <w:r>
         <w:rPr>
           <w:rFonts w:ascii="Consolas" w:hAnsi="Consolas" w:cs="Consolas"/>
@@ -9311,8 +7980,6 @@
         </w:rPr>
         <w:t>get</w:t>
       </w:r>
-      <w:proofErr w:type="spellEnd"/>
-      <w:proofErr w:type="gramEnd"/>
       <w:r>
         <w:rPr>
           <w:rFonts w:ascii="Consolas" w:hAnsi="Consolas" w:cs="Consolas"/>
@@ -9370,23 +8037,7 @@
           <w:rFonts w:ascii="Arial Unicode MS" w:eastAsia="Arial Unicode MS" w:hAnsi="Arial Unicode MS" w:cs="Arial Unicode MS"/>
           <w:lang w:val="en-US"/>
         </w:rPr>
-        <w:t xml:space="preserve">, but is </w:t>
-      </w:r>
-      <w:proofErr w:type="gramStart"/>
-      <w:r>
-        <w:rPr>
-          <w:rFonts w:ascii="Arial Unicode MS" w:eastAsia="Arial Unicode MS" w:hAnsi="Arial Unicode MS" w:cs="Arial Unicode MS"/>
-          <w:lang w:val="en-US"/>
-        </w:rPr>
-        <w:t>Required</w:t>
-      </w:r>
-      <w:proofErr w:type="gramEnd"/>
-      <w:r>
-        <w:rPr>
-          <w:rFonts w:ascii="Arial Unicode MS" w:eastAsia="Arial Unicode MS" w:hAnsi="Arial Unicode MS" w:cs="Arial Unicode MS"/>
-          <w:lang w:val="en-US"/>
-        </w:rPr>
-        <w:t xml:space="preserve"> by default.</w:t>
+        <w:t>, but is Required by default.</w:t>
       </w:r>
     </w:p>
     <w:p>
@@ -9434,23 +8085,7 @@
           <w:rFonts w:ascii="Arial Unicode MS" w:eastAsia="Arial Unicode MS" w:hAnsi="Arial Unicode MS" w:cs="Arial Unicode MS"/>
           <w:lang w:val="en-US"/>
         </w:rPr>
-        <w:t xml:space="preserve">is defined as </w:t>
-      </w:r>
-      <w:proofErr w:type="gramStart"/>
-      <w:r>
-        <w:rPr>
-          <w:rFonts w:ascii="Arial Unicode MS" w:eastAsia="Arial Unicode MS" w:hAnsi="Arial Unicode MS" w:cs="Arial Unicode MS"/>
-          <w:lang w:val="en-US"/>
-        </w:rPr>
-        <w:t>Required</w:t>
-      </w:r>
-      <w:proofErr w:type="gramEnd"/>
-      <w:r>
-        <w:rPr>
-          <w:rFonts w:ascii="Arial Unicode MS" w:eastAsia="Arial Unicode MS" w:hAnsi="Arial Unicode MS" w:cs="Arial Unicode MS"/>
-          <w:lang w:val="en-US"/>
-        </w:rPr>
-        <w:t>, none of its specialization can declare it as Optional.</w:t>
+        <w:t>is defined as Required, none of its specialization can declare it as Optional.</w:t>
       </w:r>
     </w:p>
     <w:p>
@@ -9499,21 +8134,12 @@
         </w:rPr>
         <w:t xml:space="preserve">bound to </w:t>
       </w:r>
-      <w:proofErr w:type="spellStart"/>
-      <w:r>
-        <w:rPr>
-          <w:rFonts w:ascii="Arial Unicode MS" w:eastAsia="Arial Unicode MS" w:hAnsi="Arial Unicode MS" w:cs="Arial Unicode MS"/>
-          <w:lang w:val="en-US"/>
-        </w:rPr>
-        <w:t>IAmbientContract</w:t>
-      </w:r>
-      <w:proofErr w:type="spellEnd"/>
-      <w:r>
-        <w:rPr>
-          <w:rFonts w:ascii="Arial Unicode MS" w:eastAsia="Arial Unicode MS" w:hAnsi="Arial Unicode MS" w:cs="Arial Unicode MS"/>
-          <w:lang w:val="en-US"/>
-        </w:rPr>
-        <w:t xml:space="preserve"> objects that will be injected at the end of the whole resolution. </w:t>
+      <w:r>
+        <w:rPr>
+          <w:rFonts w:ascii="Arial Unicode MS" w:eastAsia="Arial Unicode MS" w:hAnsi="Arial Unicode MS" w:cs="Arial Unicode MS"/>
+          <w:lang w:val="en-US"/>
+        </w:rPr>
+        <w:t xml:space="preserve">IAmbientContract objects that will be injected at the end of the whole resolution. </w:t>
       </w:r>
     </w:p>
     <w:p>
@@ -9533,39 +8159,7 @@
           <w:rFonts w:ascii="Arial Unicode MS" w:eastAsia="Arial Unicode MS" w:hAnsi="Arial Unicode MS" w:cs="Arial Unicode MS"/>
           <w:lang w:val="en-US"/>
         </w:rPr>
-        <w:t xml:space="preserve">When not marked as Optional, if the </w:t>
-      </w:r>
-      <w:proofErr w:type="spellStart"/>
-      <w:r>
-        <w:rPr>
-          <w:rFonts w:ascii="Arial Unicode MS" w:eastAsia="Arial Unicode MS" w:hAnsi="Arial Unicode MS" w:cs="Arial Unicode MS"/>
-          <w:lang w:val="en-US"/>
-        </w:rPr>
-        <w:t>IAmbientContract</w:t>
-      </w:r>
-      <w:proofErr w:type="spellEnd"/>
-      <w:r>
-        <w:rPr>
-          <w:rFonts w:ascii="Arial Unicode MS" w:eastAsia="Arial Unicode MS" w:hAnsi="Arial Unicode MS" w:cs="Arial Unicode MS"/>
-          <w:lang w:val="en-US"/>
-        </w:rPr>
-        <w:t xml:space="preserve"> </w:t>
-      </w:r>
-      <w:proofErr w:type="spellStart"/>
-      <w:r>
-        <w:rPr>
-          <w:rFonts w:ascii="Arial Unicode MS" w:eastAsia="Arial Unicode MS" w:hAnsi="Arial Unicode MS" w:cs="Arial Unicode MS"/>
-          <w:lang w:val="en-US"/>
-        </w:rPr>
-        <w:t>can not</w:t>
-      </w:r>
-      <w:proofErr w:type="spellEnd"/>
-      <w:r>
-        <w:rPr>
-          <w:rFonts w:ascii="Arial Unicode MS" w:eastAsia="Arial Unicode MS" w:hAnsi="Arial Unicode MS" w:cs="Arial Unicode MS"/>
-          <w:lang w:val="en-US"/>
-        </w:rPr>
-        <w:t xml:space="preserve"> be resolved, then an error is raised.</w:t>
+        <w:t>When not marked as Optional, if the IAmbientContract can not be resolved, an error is raised.</w:t>
       </w:r>
     </w:p>
     <w:p>
@@ -9585,23 +8179,7 @@
           <w:rFonts w:ascii="Arial Unicode MS" w:eastAsia="Arial Unicode MS" w:hAnsi="Arial Unicode MS" w:cs="Arial Unicode MS"/>
           <w:lang w:val="en-US"/>
         </w:rPr>
-        <w:t xml:space="preserve">Ambient Properties typically are </w:t>
-      </w:r>
-      <w:proofErr w:type="spellStart"/>
-      <w:r>
-        <w:rPr>
-          <w:rFonts w:ascii="Arial Unicode MS" w:eastAsia="Arial Unicode MS" w:hAnsi="Arial Unicode MS" w:cs="Arial Unicode MS"/>
-          <w:lang w:val="en-US"/>
-        </w:rPr>
-        <w:t>IAmbientContract</w:t>
-      </w:r>
-      <w:proofErr w:type="spellEnd"/>
-      <w:r>
-        <w:rPr>
-          <w:rFonts w:ascii="Arial Unicode MS" w:eastAsia="Arial Unicode MS" w:hAnsi="Arial Unicode MS" w:cs="Arial Unicode MS"/>
-          <w:lang w:val="en-US"/>
-        </w:rPr>
-        <w:t xml:space="preserve"> objects but may be of any type.</w:t>
+        <w:t>Ambient Properties typically are IAmbientContract objects but may be of any type.</w:t>
       </w:r>
     </w:p>
     <w:p>
@@ -9621,23 +8199,7 @@
           <w:rFonts w:ascii="Arial Unicode MS" w:eastAsia="Arial Unicode MS" w:hAnsi="Arial Unicode MS" w:cs="Arial Unicode MS"/>
           <w:lang w:val="en-US"/>
         </w:rPr>
-        <w:t xml:space="preserve">They can participate in ordering since the referenced type (when it is also a Structured Object) can decide that all </w:t>
-      </w:r>
-      <w:proofErr w:type="spellStart"/>
-      <w:r>
-        <w:rPr>
-          <w:rFonts w:ascii="Arial Unicode MS" w:eastAsia="Arial Unicode MS" w:hAnsi="Arial Unicode MS" w:cs="Arial Unicode MS"/>
-          <w:lang w:val="en-US"/>
-        </w:rPr>
-        <w:t>StObjs</w:t>
-      </w:r>
-      <w:proofErr w:type="spellEnd"/>
-      <w:r>
-        <w:rPr>
-          <w:rFonts w:ascii="Arial Unicode MS" w:eastAsia="Arial Unicode MS" w:hAnsi="Arial Unicode MS" w:cs="Arial Unicode MS"/>
-          <w:lang w:val="en-US"/>
-        </w:rPr>
-        <w:t xml:space="preserve"> that reference it be considered as Children, or Requirements, etc.</w:t>
+        <w:t>They can participate in ordering since the referenced type (when it is also a Structured Object) can decide that all StObjs that reference it be considered as Children, or Requirements, etc.</w:t>
       </w:r>
       <w:r>
         <w:rPr>
@@ -9651,17 +8213,8 @@
           <w:rFonts w:ascii="Arial Unicode MS" w:eastAsia="Arial Unicode MS" w:hAnsi="Arial Unicode MS" w:cs="Arial Unicode MS"/>
           <w:lang w:val="en-US"/>
         </w:rPr>
-        <w:t xml:space="preserve">thanks to </w:t>
-      </w:r>
-      <w:proofErr w:type="spellStart"/>
-      <w:r>
-        <w:rPr>
-          <w:rFonts w:ascii="Arial Unicode MS" w:eastAsia="Arial Unicode MS" w:hAnsi="Arial Unicode MS" w:cs="Arial Unicode MS"/>
-          <w:lang w:val="en-US"/>
-        </w:rPr>
-        <w:t>TrackAmbientPropertiesMode</w:t>
-      </w:r>
-      <w:proofErr w:type="spellEnd"/>
+        <w:t>thanks to TrackAmbientPropertiesMode</w:t>
+      </w:r>
       <w:r>
         <w:rPr>
           <w:rFonts w:ascii="Arial Unicode MS" w:eastAsia="Arial Unicode MS" w:hAnsi="Arial Unicode MS" w:cs="Arial Unicode MS"/>
@@ -9687,46 +8240,53 @@
           <w:rFonts w:ascii="Arial Unicode MS" w:eastAsia="Arial Unicode MS" w:hAnsi="Arial Unicode MS" w:cs="Arial Unicode MS"/>
           <w:lang w:val="en-US"/>
         </w:rPr>
-        <w:t xml:space="preserve">They are resolved and set before Construct </w:t>
-      </w:r>
-    </w:p>
-    <w:p>
-      <w:pPr>
-        <w:rPr>
-          <w:rFonts w:ascii="Arial Unicode MS" w:eastAsia="Arial Unicode MS" w:hAnsi="Arial Unicode MS" w:cs="Arial Unicode MS"/>
-          <w:lang w:val="en-US"/>
-        </w:rPr>
-      </w:pPr>
-    </w:p>
-    <w:p>
-      <w:pPr>
-        <w:rPr>
-          <w:rFonts w:ascii="Arial Unicode MS" w:eastAsia="Arial Unicode MS" w:hAnsi="Arial Unicode MS" w:cs="Arial Unicode MS"/>
-          <w:lang w:val="en-US"/>
-        </w:rPr>
-      </w:pPr>
-      <w:r>
-        <w:rPr>
-          <w:rFonts w:ascii="Arial Unicode MS" w:eastAsia="Arial Unicode MS" w:hAnsi="Arial Unicode MS" w:cs="Arial Unicode MS"/>
-          <w:lang w:val="en-US"/>
-        </w:rPr>
-        <w:t xml:space="preserve">Overall </w:t>
-      </w:r>
-      <w:proofErr w:type="gramStart"/>
-      <w:r>
-        <w:rPr>
-          <w:rFonts w:ascii="Arial Unicode MS" w:eastAsia="Arial Unicode MS" w:hAnsi="Arial Unicode MS" w:cs="Arial Unicode MS"/>
-          <w:lang w:val="en-US"/>
-        </w:rPr>
-        <w:t>assemblies</w:t>
-      </w:r>
-      <w:proofErr w:type="gramEnd"/>
-      <w:r>
-        <w:rPr>
-          <w:rFonts w:ascii="Arial Unicode MS" w:eastAsia="Arial Unicode MS" w:hAnsi="Arial Unicode MS" w:cs="Arial Unicode MS"/>
-          <w:lang w:val="en-US"/>
-        </w:rPr>
-        <w:t xml:space="preserve"> architecture</w:t>
+        <w:t xml:space="preserve">They are resolved and set before </w:t>
+      </w:r>
+      <w:r>
+        <w:rPr>
+          <w:rFonts w:ascii="Arial Unicode MS" w:eastAsia="Arial Unicode MS" w:hAnsi="Arial Unicode MS" w:cs="Arial Unicode MS"/>
+          <w:lang w:val="en-US"/>
+        </w:rPr>
+        <w:t xml:space="preserve">calling </w:t>
+      </w:r>
+      <w:r>
+        <w:rPr>
+          <w:rFonts w:ascii="Arial Unicode MS" w:eastAsia="Arial Unicode MS" w:hAnsi="Arial Unicode MS" w:cs="Arial Unicode MS"/>
+          <w:lang w:val="en-US"/>
+        </w:rPr>
+        <w:t>Construct</w:t>
+      </w:r>
+      <w:r>
+        <w:rPr>
+          <w:rFonts w:ascii="Arial Unicode MS" w:eastAsia="Arial Unicode MS" w:hAnsi="Arial Unicode MS" w:cs="Arial Unicode MS"/>
+          <w:lang w:val="en-US"/>
+        </w:rPr>
+        <w:t>.</w:t>
+      </w:r>
+      <w:bookmarkStart w:id="0" w:name="_GoBack"/>
+      <w:bookmarkEnd w:id="0"/>
+    </w:p>
+    <w:p>
+      <w:pPr>
+        <w:rPr>
+          <w:rFonts w:ascii="Arial Unicode MS" w:eastAsia="Arial Unicode MS" w:hAnsi="Arial Unicode MS" w:cs="Arial Unicode MS"/>
+          <w:lang w:val="en-US"/>
+        </w:rPr>
+      </w:pPr>
+    </w:p>
+    <w:p>
+      <w:pPr>
+        <w:rPr>
+          <w:rFonts w:ascii="Arial Unicode MS" w:eastAsia="Arial Unicode MS" w:hAnsi="Arial Unicode MS" w:cs="Arial Unicode MS"/>
+          <w:lang w:val="en-US"/>
+        </w:rPr>
+      </w:pPr>
+      <w:r>
+        <w:rPr>
+          <w:rFonts w:ascii="Arial Unicode MS" w:eastAsia="Arial Unicode MS" w:hAnsi="Arial Unicode MS" w:cs="Arial Unicode MS"/>
+          <w:lang w:val="en-US"/>
+        </w:rPr>
+        <w:t>Overall assemblies architecture</w:t>
       </w:r>
     </w:p>
     <w:p>

</xml_diff>

<commit_message>
Comments and new class diagram.
Future 2.0.7
</commit_message>
<xml_diff>
--- a/Conception.docx
+++ b/Conception.docx
@@ -4031,7 +4031,6 @@
           <w:lang w:val="en-US"/>
         </w:rPr>
       </w:pPr>
-      <w:bookmarkStart w:id="0" w:name="_GoBack"/>
       <w:r>
         <w:rPr>
           <w:rFonts w:ascii="Arial Unicode MS" w:eastAsia="Arial Unicode MS" w:hAnsi="Arial Unicode MS" w:cs="Arial Unicode MS"/>
@@ -4087,7 +4086,6 @@
         <w:t>Object.Name.Comes.Here</w:t>
       </w:r>
     </w:p>
-    <w:bookmarkEnd w:id="0"/>
     <w:p>
       <w:pPr>
         <w:rPr>
@@ -8910,12 +8908,101 @@
           <w:lang w:val="en-US"/>
         </w:rPr>
       </w:pPr>
+    </w:p>
+    <w:p>
+      <w:pPr>
+        <w:rPr>
+          <w:rFonts w:ascii="Arial Unicode MS" w:eastAsia="Arial Unicode MS" w:hAnsi="Arial Unicode MS" w:cs="Arial Unicode MS"/>
+          <w:lang w:val="en-US"/>
+        </w:rPr>
+      </w:pPr>
+    </w:p>
+    <w:p>
+      <w:pPr>
+        <w:rPr>
+          <w:rFonts w:ascii="Arial Unicode MS" w:eastAsia="Arial Unicode MS" w:hAnsi="Arial Unicode MS" w:cs="Arial Unicode MS"/>
+          <w:lang w:val="en-US"/>
+        </w:rPr>
+      </w:pPr>
+    </w:p>
+    <w:p>
+      <w:pPr>
+        <w:rPr>
+          <w:rFonts w:ascii="Arial Unicode MS" w:eastAsia="Arial Unicode MS" w:hAnsi="Arial Unicode MS" w:cs="Arial Unicode MS"/>
+          <w:lang w:val="en-US"/>
+        </w:rPr>
+      </w:pPr>
+    </w:p>
+    <w:p>
+      <w:pPr>
+        <w:rPr>
+          <w:rFonts w:ascii="Arial Unicode MS" w:eastAsia="Arial Unicode MS" w:hAnsi="Arial Unicode MS" w:cs="Arial Unicode MS"/>
+          <w:lang w:val="en-US"/>
+        </w:rPr>
+      </w:pPr>
+    </w:p>
+    <w:p>
+      <w:pPr>
+        <w:rPr>
+          <w:rFonts w:ascii="Arial Unicode MS" w:eastAsia="Arial Unicode MS" w:hAnsi="Arial Unicode MS" w:cs="Arial Unicode MS"/>
+          <w:lang w:val="en-US"/>
+        </w:rPr>
+      </w:pPr>
+    </w:p>
+    <w:p>
+      <w:pPr>
+        <w:rPr>
+          <w:rFonts w:ascii="Arial Unicode MS" w:eastAsia="Arial Unicode MS" w:hAnsi="Arial Unicode MS" w:cs="Arial Unicode MS"/>
+          <w:lang w:val="en-US"/>
+        </w:rPr>
+      </w:pPr>
+    </w:p>
+    <w:p>
+      <w:pPr>
+        <w:rPr>
+          <w:rFonts w:ascii="Arial Unicode MS" w:eastAsia="Arial Unicode MS" w:hAnsi="Arial Unicode MS" w:cs="Arial Unicode MS"/>
+          <w:lang w:val="en-US"/>
+        </w:rPr>
+      </w:pPr>
+    </w:p>
+    <w:p>
+      <w:pPr>
+        <w:rPr>
+          <w:rFonts w:ascii="Arial Unicode MS" w:eastAsia="Arial Unicode MS" w:hAnsi="Arial Unicode MS" w:cs="Arial Unicode MS"/>
+          <w:lang w:val="en-US"/>
+        </w:rPr>
+      </w:pPr>
+    </w:p>
+    <w:p>
+      <w:pPr>
+        <w:rPr>
+          <w:rFonts w:ascii="Arial Unicode MS" w:eastAsia="Arial Unicode MS" w:hAnsi="Arial Unicode MS" w:cs="Arial Unicode MS"/>
+          <w:lang w:val="en-US"/>
+        </w:rPr>
+      </w:pPr>
+    </w:p>
+    <w:p>
+      <w:pPr>
+        <w:rPr>
+          <w:rFonts w:ascii="Arial Unicode MS" w:eastAsia="Arial Unicode MS" w:hAnsi="Arial Unicode MS" w:cs="Arial Unicode MS"/>
+          <w:lang w:val="en-US"/>
+        </w:rPr>
+      </w:pPr>
+    </w:p>
+    <w:p>
+      <w:pPr>
+        <w:rPr>
+          <w:rFonts w:ascii="Arial Unicode MS" w:eastAsia="Arial Unicode MS" w:hAnsi="Arial Unicode MS" w:cs="Arial Unicode MS"/>
+          <w:lang w:val="en-US"/>
+        </w:rPr>
+      </w:pPr>
       <w:proofErr w:type="spellStart"/>
       <w:r>
         <w:rPr>
           <w:rFonts w:ascii="Arial Unicode MS" w:eastAsia="Arial Unicode MS" w:hAnsi="Arial Unicode MS" w:cs="Arial Unicode MS"/>
           <w:lang w:val="en-US"/>
         </w:rPr>
+        <w:lastRenderedPageBreak/>
         <w:t>StObjProperties</w:t>
       </w:r>
       <w:proofErr w:type="spellEnd"/>
@@ -9063,7 +9150,21 @@
           <w:rFonts w:ascii="Arial Unicode MS" w:eastAsia="Arial Unicode MS" w:hAnsi="Arial Unicode MS" w:cs="Arial Unicode MS"/>
           <w:lang w:val="en-US"/>
         </w:rPr>
-        <w:t xml:space="preserve"> the property.</w:t>
+        <w:t xml:space="preserve"> the property</w:t>
+      </w:r>
+      <w:r>
+        <w:rPr>
+          <w:rFonts w:ascii="Arial Unicode MS" w:eastAsia="Arial Unicode MS" w:hAnsi="Arial Unicode MS" w:cs="Arial Unicode MS"/>
+          <w:lang w:val="en-US"/>
+        </w:rPr>
+        <w:t xml:space="preserve"> (and of course it must not be virtual)</w:t>
+      </w:r>
+      <w:r>
+        <w:rPr>
+          <w:rFonts w:ascii="Arial Unicode MS" w:eastAsia="Arial Unicode MS" w:hAnsi="Arial Unicode MS" w:cs="Arial Unicode MS"/>
+          <w:lang w:val="en-US"/>
+        </w:rPr>
+        <w:t>.</w:t>
       </w:r>
     </w:p>
     <w:p>
@@ -9192,6 +9293,26 @@
           <w:rFonts w:ascii="Arial Unicode MS" w:eastAsia="Arial Unicode MS" w:hAnsi="Arial Unicode MS" w:cs="Arial Unicode MS"/>
           <w:lang w:val="en-US"/>
         </w:rPr>
+        <w:t>What they have is common:</w:t>
+      </w:r>
+    </w:p>
+    <w:p>
+      <w:pPr>
+        <w:pStyle w:val="ListParagraph"/>
+        <w:numPr>
+          <w:ilvl w:val="2"/>
+          <w:numId w:val="4"/>
+        </w:numPr>
+        <w:rPr>
+          <w:rFonts w:ascii="Arial Unicode MS" w:eastAsia="Arial Unicode MS" w:hAnsi="Arial Unicode MS" w:cs="Arial Unicode MS"/>
+          <w:lang w:val="en-US"/>
+        </w:rPr>
+      </w:pPr>
+      <w:r>
+        <w:rPr>
+          <w:rFonts w:ascii="Arial Unicode MS" w:eastAsia="Arial Unicode MS" w:hAnsi="Arial Unicode MS" w:cs="Arial Unicode MS"/>
+          <w:lang w:val="en-US"/>
+        </w:rPr>
         <w:t>O</w:t>
       </w:r>
       <w:r>
@@ -9200,6 +9321,231 @@
           <w:lang w:val="en-US"/>
         </w:rPr>
         <w:t>nly one value can exist for a given property among the specialization chain.</w:t>
+      </w:r>
+    </w:p>
+    <w:p>
+      <w:pPr>
+        <w:pStyle w:val="ListParagraph"/>
+        <w:numPr>
+          <w:ilvl w:val="2"/>
+          <w:numId w:val="4"/>
+        </w:numPr>
+        <w:rPr>
+          <w:rFonts w:ascii="Arial Unicode MS" w:eastAsia="Arial Unicode MS" w:hAnsi="Arial Unicode MS" w:cs="Arial Unicode MS"/>
+          <w:lang w:val="en-US"/>
+        </w:rPr>
+      </w:pPr>
+      <w:r>
+        <w:rPr>
+          <w:rFonts w:ascii="Arial Unicode MS" w:eastAsia="Arial Unicode MS" w:hAnsi="Arial Unicode MS" w:cs="Arial Unicode MS"/>
+          <w:lang w:val="en-US"/>
+        </w:rPr>
+        <w:t xml:space="preserve">They support covariance: </w:t>
+      </w:r>
+      <w:r>
+        <w:rPr>
+          <w:rFonts w:ascii="Arial Unicode MS" w:eastAsia="Arial Unicode MS" w:hAnsi="Arial Unicode MS" w:cs="Arial Unicode MS"/>
+          <w:lang w:val="en-US"/>
+        </w:rPr>
+        <w:t xml:space="preserve">any </w:t>
+      </w:r>
+      <w:r>
+        <w:rPr>
+          <w:rFonts w:ascii="Arial Unicode MS" w:eastAsia="Arial Unicode MS" w:hAnsi="Arial Unicode MS" w:cs="Arial Unicode MS"/>
+          <w:lang w:val="en-US"/>
+        </w:rPr>
+        <w:t>specialization can redefine the property with a more specialized type than the one of its base class.</w:t>
+      </w:r>
+    </w:p>
+    <w:p>
+      <w:pPr>
+        <w:pStyle w:val="ListParagraph"/>
+        <w:numPr>
+          <w:ilvl w:val="2"/>
+          <w:numId w:val="4"/>
+        </w:numPr>
+        <w:rPr>
+          <w:rFonts w:ascii="Arial Unicode MS" w:eastAsia="Arial Unicode MS" w:hAnsi="Arial Unicode MS" w:cs="Arial Unicode MS"/>
+          <w:lang w:val="en-US"/>
+        </w:rPr>
+      </w:pPr>
+      <w:r>
+        <w:rPr>
+          <w:rFonts w:ascii="Arial Unicode MS" w:eastAsia="Arial Unicode MS" w:hAnsi="Arial Unicode MS" w:cs="Arial Unicode MS"/>
+          <w:lang w:val="en-US"/>
+        </w:rPr>
+        <w:t xml:space="preserve">The </w:t>
+      </w:r>
+      <w:r>
+        <w:rPr>
+          <w:rFonts w:ascii="Arial Unicode MS" w:eastAsia="Arial Unicode MS" w:hAnsi="Arial Unicode MS" w:cs="Arial Unicode MS"/>
+          <w:lang w:val="en-US"/>
+        </w:rPr>
+        <w:t xml:space="preserve">Ambient </w:t>
+      </w:r>
+      <w:r>
+        <w:rPr>
+          <w:rFonts w:ascii="Arial Unicode MS" w:eastAsia="Arial Unicode MS" w:hAnsi="Arial Unicode MS" w:cs="Arial Unicode MS"/>
+          <w:lang w:val="en-US"/>
+        </w:rPr>
+        <w:t>Contract</w:t>
+      </w:r>
+      <w:r>
+        <w:rPr>
+          <w:rFonts w:ascii="Arial Unicode MS" w:eastAsia="Arial Unicode MS" w:hAnsi="Arial Unicode MS" w:cs="Arial Unicode MS"/>
+          <w:lang w:val="en-US"/>
+        </w:rPr>
+        <w:t xml:space="preserve"> </w:t>
+      </w:r>
+      <w:r>
+        <w:rPr>
+          <w:rFonts w:ascii="Arial Unicode MS" w:eastAsia="Arial Unicode MS" w:hAnsi="Arial Unicode MS" w:cs="Arial Unicode MS"/>
+          <w:lang w:val="en-US"/>
+        </w:rPr>
+        <w:t>(</w:t>
+      </w:r>
+      <w:r>
+        <w:rPr>
+          <w:rFonts w:ascii="Arial Unicode MS" w:eastAsia="Arial Unicode MS" w:hAnsi="Arial Unicode MS" w:cs="Arial Unicode MS"/>
+          <w:lang w:val="en-US"/>
+        </w:rPr>
+        <w:t>or</w:t>
+      </w:r>
+      <w:r>
+        <w:rPr>
+          <w:rFonts w:ascii="Arial Unicode MS" w:eastAsia="Arial Unicode MS" w:hAnsi="Arial Unicode MS" w:cs="Arial Unicode MS"/>
+          <w:lang w:val="en-US"/>
+        </w:rPr>
+        <w:t xml:space="preserve"> </w:t>
+      </w:r>
+      <w:r>
+        <w:rPr>
+          <w:rFonts w:ascii="Arial Unicode MS" w:eastAsia="Arial Unicode MS" w:hAnsi="Arial Unicode MS" w:cs="Arial Unicode MS"/>
+          <w:lang w:val="en-US"/>
+        </w:rPr>
+        <w:t>Property</w:t>
+      </w:r>
+      <w:r>
+        <w:rPr>
+          <w:rFonts w:ascii="Arial Unicode MS" w:eastAsia="Arial Unicode MS" w:hAnsi="Arial Unicode MS" w:cs="Arial Unicode MS"/>
+          <w:lang w:val="en-US"/>
+        </w:rPr>
+        <w:t xml:space="preserve">) </w:t>
+      </w:r>
+      <w:r>
+        <w:rPr>
+          <w:rFonts w:ascii="Arial Unicode MS" w:eastAsia="Arial Unicode MS" w:hAnsi="Arial Unicode MS" w:cs="Arial Unicode MS"/>
+          <w:lang w:val="en-US"/>
+        </w:rPr>
+        <w:t>can be marked as Optional</w:t>
+      </w:r>
+      <w:r>
+        <w:rPr>
+          <w:rFonts w:ascii="Arial Unicode MS" w:eastAsia="Arial Unicode MS" w:hAnsi="Arial Unicode MS" w:cs="Arial Unicode MS"/>
+          <w:lang w:val="en-US"/>
+        </w:rPr>
+        <w:t xml:space="preserve"> (</w:t>
+      </w:r>
+      <w:r>
+        <w:rPr>
+          <w:rFonts w:ascii="Arial Unicode MS" w:eastAsia="Arial Unicode MS" w:hAnsi="Arial Unicode MS" w:cs="Arial Unicode MS"/>
+          <w:lang w:val="en-US"/>
+        </w:rPr>
+        <w:t>on</w:t>
+      </w:r>
+      <w:r>
+        <w:rPr>
+          <w:rFonts w:ascii="Arial Unicode MS" w:eastAsia="Arial Unicode MS" w:hAnsi="Arial Unicode MS" w:cs="Arial Unicode MS"/>
+          <w:lang w:val="en-US"/>
+        </w:rPr>
+        <w:t xml:space="preserve"> the attribute)</w:t>
+      </w:r>
+      <w:r>
+        <w:rPr>
+          <w:rFonts w:ascii="Arial Unicode MS" w:eastAsia="Arial Unicode MS" w:hAnsi="Arial Unicode MS" w:cs="Arial Unicode MS"/>
+          <w:lang w:val="en-US"/>
+        </w:rPr>
+        <w:t xml:space="preserve">, but is </w:t>
+      </w:r>
+      <w:proofErr w:type="gramStart"/>
+      <w:r>
+        <w:rPr>
+          <w:rFonts w:ascii="Arial Unicode MS" w:eastAsia="Arial Unicode MS" w:hAnsi="Arial Unicode MS" w:cs="Arial Unicode MS"/>
+          <w:lang w:val="en-US"/>
+        </w:rPr>
+        <w:t>Required</w:t>
+      </w:r>
+      <w:proofErr w:type="gramEnd"/>
+      <w:r>
+        <w:rPr>
+          <w:rFonts w:ascii="Arial Unicode MS" w:eastAsia="Arial Unicode MS" w:hAnsi="Arial Unicode MS" w:cs="Arial Unicode MS"/>
+          <w:lang w:val="en-US"/>
+        </w:rPr>
+        <w:t xml:space="preserve"> by default.</w:t>
+      </w:r>
+    </w:p>
+    <w:p>
+      <w:pPr>
+        <w:pStyle w:val="ListParagraph"/>
+        <w:numPr>
+          <w:ilvl w:val="3"/>
+          <w:numId w:val="4"/>
+        </w:numPr>
+        <w:rPr>
+          <w:rFonts w:ascii="Arial Unicode MS" w:eastAsia="Arial Unicode MS" w:hAnsi="Arial Unicode MS" w:cs="Arial Unicode MS"/>
+          <w:lang w:val="en-US"/>
+        </w:rPr>
+      </w:pPr>
+      <w:r>
+        <w:rPr>
+          <w:rFonts w:ascii="Arial Unicode MS" w:eastAsia="Arial Unicode MS" w:hAnsi="Arial Unicode MS" w:cs="Arial Unicode MS"/>
+          <w:lang w:val="en-US"/>
+        </w:rPr>
+        <w:t>Optionality is “inherited” but under control. If a base class defines an Optional Ambient Contract</w:t>
+      </w:r>
+      <w:r>
+        <w:rPr>
+          <w:rFonts w:ascii="Arial Unicode MS" w:eastAsia="Arial Unicode MS" w:hAnsi="Arial Unicode MS" w:cs="Arial Unicode MS"/>
+          <w:lang w:val="en-US"/>
+        </w:rPr>
+        <w:t xml:space="preserve"> (or Property)</w:t>
+      </w:r>
+      <w:r>
+        <w:rPr>
+          <w:rFonts w:ascii="Arial Unicode MS" w:eastAsia="Arial Unicode MS" w:hAnsi="Arial Unicode MS" w:cs="Arial Unicode MS"/>
+          <w:lang w:val="en-US"/>
+        </w:rPr>
+        <w:t xml:space="preserve">, a specialized implementation can explicitly require it. As soon as an Ambient Contract </w:t>
+      </w:r>
+      <w:r>
+        <w:rPr>
+          <w:rFonts w:ascii="Arial Unicode MS" w:eastAsia="Arial Unicode MS" w:hAnsi="Arial Unicode MS" w:cs="Arial Unicode MS"/>
+          <w:lang w:val="en-US"/>
+        </w:rPr>
+        <w:t xml:space="preserve">(or Property) </w:t>
+      </w:r>
+      <w:r>
+        <w:rPr>
+          <w:rFonts w:ascii="Arial Unicode MS" w:eastAsia="Arial Unicode MS" w:hAnsi="Arial Unicode MS" w:cs="Arial Unicode MS"/>
+          <w:lang w:val="en-US"/>
+        </w:rPr>
+        <w:t xml:space="preserve">is defined as </w:t>
+      </w:r>
+      <w:proofErr w:type="gramStart"/>
+      <w:r>
+        <w:rPr>
+          <w:rFonts w:ascii="Arial Unicode MS" w:eastAsia="Arial Unicode MS" w:hAnsi="Arial Unicode MS" w:cs="Arial Unicode MS"/>
+          <w:lang w:val="en-US"/>
+        </w:rPr>
+        <w:t>Required</w:t>
+      </w:r>
+      <w:proofErr w:type="gramEnd"/>
+      <w:r>
+        <w:rPr>
+          <w:rFonts w:ascii="Arial Unicode MS" w:eastAsia="Arial Unicode MS" w:hAnsi="Arial Unicode MS" w:cs="Arial Unicode MS"/>
+          <w:lang w:val="en-US"/>
+        </w:rPr>
+        <w:t>, none of its specialization can declare it as Optional.</w:t>
       </w:r>
     </w:p>
     <w:p>
@@ -9219,394 +9565,7 @@
           <w:rFonts w:ascii="Arial Unicode MS" w:eastAsia="Arial Unicode MS" w:hAnsi="Arial Unicode MS" w:cs="Arial Unicode MS"/>
           <w:lang w:val="en-US"/>
         </w:rPr>
-        <w:t xml:space="preserve">They support covariance: </w:t>
-      </w:r>
-      <w:r>
-        <w:rPr>
-          <w:rFonts w:ascii="Arial Unicode MS" w:eastAsia="Arial Unicode MS" w:hAnsi="Arial Unicode MS" w:cs="Arial Unicode MS"/>
-          <w:lang w:val="en-US"/>
-        </w:rPr>
-        <w:t xml:space="preserve">any </w:t>
-      </w:r>
-      <w:r>
-        <w:rPr>
-          <w:rFonts w:ascii="Arial Unicode MS" w:eastAsia="Arial Unicode MS" w:hAnsi="Arial Unicode MS" w:cs="Arial Unicode MS"/>
-          <w:lang w:val="en-US"/>
-        </w:rPr>
-        <w:t>specialization can redefine the property with a more specialized type than the one of its base class.</w:t>
-      </w:r>
-    </w:p>
-    <w:p>
-      <w:pPr>
-        <w:pStyle w:val="ListParagraph"/>
-        <w:numPr>
-          <w:ilvl w:val="1"/>
-          <w:numId w:val="4"/>
-        </w:numPr>
-        <w:rPr>
-          <w:rFonts w:ascii="Arial Unicode MS" w:eastAsia="Arial Unicode MS" w:hAnsi="Arial Unicode MS" w:cs="Arial Unicode MS"/>
-          <w:lang w:val="en-US"/>
-        </w:rPr>
-      </w:pPr>
-      <w:r>
-        <w:rPr>
-          <w:rFonts w:ascii="Arial Unicode MS" w:eastAsia="Arial Unicode MS" w:hAnsi="Arial Unicode MS" w:cs="Arial Unicode MS"/>
-          <w:lang w:val="en-US"/>
-        </w:rPr>
-        <w:t xml:space="preserve">When not </w:t>
-      </w:r>
-      <w:r>
-        <w:rPr>
-          <w:rFonts w:ascii="Arial Unicode MS" w:eastAsia="Arial Unicode MS" w:hAnsi="Arial Unicode MS" w:cs="Arial Unicode MS"/>
-          <w:lang w:val="en-US"/>
-        </w:rPr>
-        <w:t>set</w:t>
-      </w:r>
-      <w:r>
-        <w:rPr>
-          <w:rFonts w:ascii="Arial Unicode MS" w:eastAsia="Arial Unicode MS" w:hAnsi="Arial Unicode MS" w:cs="Arial Unicode MS"/>
-          <w:lang w:val="en-US"/>
-        </w:rPr>
-        <w:t xml:space="preserve"> (explicitly on </w:t>
-      </w:r>
-      <w:r>
-        <w:rPr>
-          <w:rFonts w:ascii="Arial Unicode MS" w:eastAsia="Arial Unicode MS" w:hAnsi="Arial Unicode MS" w:cs="Arial Unicode MS"/>
-          <w:lang w:val="en-US"/>
-        </w:rPr>
-        <w:t>a</w:t>
-      </w:r>
-      <w:r>
-        <w:rPr>
-          <w:rFonts w:ascii="Arial Unicode MS" w:eastAsia="Arial Unicode MS" w:hAnsi="Arial Unicode MS" w:cs="Arial Unicode MS"/>
-          <w:lang w:val="en-US"/>
-        </w:rPr>
-        <w:t xml:space="preserve"> </w:t>
-      </w:r>
-      <w:proofErr w:type="spellStart"/>
-      <w:r>
-        <w:rPr>
-          <w:rFonts w:ascii="Arial Unicode MS" w:eastAsia="Arial Unicode MS" w:hAnsi="Arial Unicode MS" w:cs="Arial Unicode MS"/>
-          <w:lang w:val="en-US"/>
-        </w:rPr>
-        <w:t>StObj</w:t>
-      </w:r>
-      <w:proofErr w:type="spellEnd"/>
-      <w:r>
-        <w:rPr>
-          <w:rFonts w:ascii="Arial Unicode MS" w:eastAsia="Arial Unicode MS" w:hAnsi="Arial Unicode MS" w:cs="Arial Unicode MS"/>
-          <w:lang w:val="en-US"/>
-        </w:rPr>
-        <w:t>), the value is searched</w:t>
-      </w:r>
-      <w:r>
-        <w:rPr>
-          <w:rFonts w:ascii="Arial Unicode MS" w:eastAsia="Arial Unicode MS" w:hAnsi="Arial Unicode MS" w:cs="Arial Unicode MS"/>
-          <w:lang w:val="en-US"/>
-        </w:rPr>
-        <w:t>, by default,</w:t>
-      </w:r>
-      <w:r>
-        <w:rPr>
-          <w:rFonts w:ascii="Arial Unicode MS" w:eastAsia="Arial Unicode MS" w:hAnsi="Arial Unicode MS" w:cs="Arial Unicode MS"/>
-          <w:lang w:val="en-US"/>
-        </w:rPr>
-        <w:t xml:space="preserve"> on Generalization</w:t>
-      </w:r>
-      <w:r>
-        <w:rPr>
-          <w:rFonts w:ascii="Arial Unicode MS" w:eastAsia="Arial Unicode MS" w:hAnsi="Arial Unicode MS" w:cs="Arial Unicode MS"/>
-          <w:lang w:val="en-US"/>
-        </w:rPr>
-        <w:t xml:space="preserve"> and then on Containers: </w:t>
-      </w:r>
-      <w:proofErr w:type="spellStart"/>
-      <w:r>
-        <w:rPr>
-          <w:rFonts w:ascii="Arial Unicode MS" w:eastAsia="Arial Unicode MS" w:hAnsi="Arial Unicode MS" w:cs="Arial Unicode MS"/>
-          <w:lang w:val="en-US"/>
-        </w:rPr>
-        <w:t>AmbientProperties</w:t>
-      </w:r>
-      <w:proofErr w:type="spellEnd"/>
-      <w:r>
-        <w:rPr>
-          <w:rFonts w:ascii="Arial Unicode MS" w:eastAsia="Arial Unicode MS" w:hAnsi="Arial Unicode MS" w:cs="Arial Unicode MS"/>
-          <w:lang w:val="en-US"/>
-        </w:rPr>
-        <w:t xml:space="preserve"> are first inherited (from Generalization) and then initialized from Containers.</w:t>
-      </w:r>
-      <w:r>
-        <w:rPr>
-          <w:rFonts w:ascii="Arial Unicode MS" w:eastAsia="Arial Unicode MS" w:hAnsi="Arial Unicode MS" w:cs="Arial Unicode MS"/>
-          <w:lang w:val="en-US"/>
-        </w:rPr>
-        <w:br/>
-        <w:t>This can be changed on the attribute :</w:t>
-      </w:r>
-    </w:p>
-    <w:p>
-      <w:pPr>
-        <w:pStyle w:val="ListParagraph"/>
-        <w:ind w:left="1440"/>
-        <w:rPr>
-          <w:rFonts w:ascii="Consolas" w:hAnsi="Consolas" w:cs="Consolas"/>
-          <w:sz w:val="14"/>
-          <w:szCs w:val="14"/>
-          <w:lang w:val="en-US"/>
-        </w:rPr>
-      </w:pPr>
-      <w:r>
-        <w:rPr>
-          <w:rFonts w:ascii="Consolas" w:hAnsi="Consolas" w:cs="Consolas"/>
-          <w:sz w:val="14"/>
-          <w:szCs w:val="14"/>
-          <w:lang w:val="en-US"/>
-        </w:rPr>
-        <w:t>[</w:t>
-      </w:r>
-      <w:proofErr w:type="spellStart"/>
-      <w:proofErr w:type="gramStart"/>
-      <w:r>
-        <w:rPr>
-          <w:rFonts w:ascii="Consolas" w:hAnsi="Consolas" w:cs="Consolas"/>
-          <w:color w:val="2B91AF"/>
-          <w:sz w:val="14"/>
-          <w:szCs w:val="14"/>
-          <w:lang w:val="en-US"/>
-        </w:rPr>
-        <w:t>AmbientProperty</w:t>
-      </w:r>
-      <w:proofErr w:type="spellEnd"/>
-      <w:r>
-        <w:rPr>
-          <w:rFonts w:ascii="Consolas" w:hAnsi="Consolas" w:cs="Consolas"/>
-          <w:sz w:val="14"/>
-          <w:szCs w:val="14"/>
-          <w:lang w:val="en-US"/>
-        </w:rPr>
-        <w:t>(</w:t>
-      </w:r>
-      <w:proofErr w:type="gramEnd"/>
-      <w:r>
-        <w:rPr>
-          <w:rFonts w:ascii="Consolas" w:hAnsi="Consolas" w:cs="Consolas"/>
-          <w:sz w:val="14"/>
-          <w:szCs w:val="14"/>
-          <w:lang w:val="en-US"/>
-        </w:rPr>
-        <w:t xml:space="preserve"> </w:t>
-      </w:r>
-      <w:proofErr w:type="spellStart"/>
-      <w:r>
-        <w:rPr>
-          <w:rFonts w:ascii="Consolas" w:hAnsi="Consolas" w:cs="Consolas"/>
-          <w:sz w:val="14"/>
-          <w:szCs w:val="14"/>
-          <w:lang w:val="en-US"/>
-        </w:rPr>
-        <w:t>ResolutionSource</w:t>
-      </w:r>
-      <w:proofErr w:type="spellEnd"/>
-      <w:r>
-        <w:rPr>
-          <w:rFonts w:ascii="Consolas" w:hAnsi="Consolas" w:cs="Consolas"/>
-          <w:sz w:val="14"/>
-          <w:szCs w:val="14"/>
-          <w:lang w:val="en-US"/>
-        </w:rPr>
-        <w:t xml:space="preserve"> = </w:t>
-      </w:r>
-      <w:proofErr w:type="spellStart"/>
-      <w:r>
-        <w:rPr>
-          <w:rFonts w:ascii="Consolas" w:hAnsi="Consolas" w:cs="Consolas"/>
-          <w:color w:val="2B91AF"/>
-          <w:sz w:val="14"/>
-          <w:szCs w:val="14"/>
-          <w:lang w:val="en-US"/>
-        </w:rPr>
-        <w:t>PropertyResolutionSource</w:t>
-      </w:r>
-      <w:r>
-        <w:rPr>
-          <w:rFonts w:ascii="Consolas" w:hAnsi="Consolas" w:cs="Consolas"/>
-          <w:sz w:val="14"/>
-          <w:szCs w:val="14"/>
-          <w:lang w:val="en-US"/>
-        </w:rPr>
-        <w:t>.FromContainerAndThenGeneralization</w:t>
-      </w:r>
-      <w:proofErr w:type="spellEnd"/>
-      <w:r>
-        <w:rPr>
-          <w:rFonts w:ascii="Consolas" w:hAnsi="Consolas" w:cs="Consolas"/>
-          <w:sz w:val="14"/>
-          <w:szCs w:val="14"/>
-          <w:lang w:val="en-US"/>
-        </w:rPr>
-        <w:t xml:space="preserve"> )]</w:t>
-      </w:r>
-    </w:p>
-    <w:p>
-      <w:pPr>
-        <w:pStyle w:val="ListParagraph"/>
-        <w:ind w:left="1440"/>
-        <w:rPr>
-          <w:rFonts w:ascii="Arial Unicode MS" w:eastAsia="Arial Unicode MS" w:hAnsi="Arial Unicode MS" w:cs="Arial Unicode MS"/>
-          <w:sz w:val="16"/>
-          <w:szCs w:val="16"/>
-          <w:lang w:val="en-US"/>
-        </w:rPr>
-      </w:pPr>
-      <w:proofErr w:type="gramStart"/>
-      <w:r>
-        <w:rPr>
-          <w:rFonts w:ascii="Consolas" w:hAnsi="Consolas" w:cs="Consolas"/>
-          <w:color w:val="0000FF"/>
-          <w:sz w:val="14"/>
-          <w:szCs w:val="14"/>
-          <w:lang w:val="en-US"/>
-        </w:rPr>
-        <w:t>public</w:t>
-      </w:r>
-      <w:proofErr w:type="gramEnd"/>
-      <w:r>
-        <w:rPr>
-          <w:rFonts w:ascii="Consolas" w:hAnsi="Consolas" w:cs="Consolas"/>
-          <w:sz w:val="14"/>
-          <w:szCs w:val="14"/>
-          <w:lang w:val="en-US"/>
-        </w:rPr>
-        <w:t xml:space="preserve"> </w:t>
-      </w:r>
-      <w:r>
-        <w:rPr>
-          <w:rFonts w:ascii="Consolas" w:hAnsi="Consolas" w:cs="Consolas"/>
-          <w:color w:val="0000FF"/>
-          <w:sz w:val="14"/>
-          <w:szCs w:val="14"/>
-          <w:lang w:val="en-US"/>
-        </w:rPr>
-        <w:t>string</w:t>
-      </w:r>
-      <w:r>
-        <w:rPr>
-          <w:rFonts w:ascii="Consolas" w:hAnsi="Consolas" w:cs="Consolas"/>
-          <w:sz w:val="14"/>
-          <w:szCs w:val="14"/>
-          <w:lang w:val="en-US"/>
-        </w:rPr>
-        <w:t xml:space="preserve"> </w:t>
-      </w:r>
-      <w:proofErr w:type="spellStart"/>
-      <w:r>
-        <w:rPr>
-          <w:rFonts w:ascii="Consolas" w:hAnsi="Consolas" w:cs="Consolas"/>
-          <w:sz w:val="14"/>
-          <w:szCs w:val="14"/>
-          <w:lang w:val="en-US"/>
-        </w:rPr>
-        <w:t>OneStringValue</w:t>
-      </w:r>
-      <w:proofErr w:type="spellEnd"/>
-      <w:r>
-        <w:rPr>
-          <w:rFonts w:ascii="Consolas" w:hAnsi="Consolas" w:cs="Consolas"/>
-          <w:sz w:val="14"/>
-          <w:szCs w:val="14"/>
-          <w:lang w:val="en-US"/>
-        </w:rPr>
-        <w:t xml:space="preserve"> { </w:t>
-      </w:r>
-      <w:r>
-        <w:rPr>
-          <w:rFonts w:ascii="Consolas" w:hAnsi="Consolas" w:cs="Consolas"/>
-          <w:color w:val="0000FF"/>
-          <w:sz w:val="14"/>
-          <w:szCs w:val="14"/>
-          <w:lang w:val="en-US"/>
-        </w:rPr>
-        <w:t>get</w:t>
-      </w:r>
-      <w:r>
-        <w:rPr>
-          <w:rFonts w:ascii="Consolas" w:hAnsi="Consolas" w:cs="Consolas"/>
-          <w:sz w:val="14"/>
-          <w:szCs w:val="14"/>
-          <w:lang w:val="en-US"/>
-        </w:rPr>
-        <w:t xml:space="preserve">; </w:t>
-      </w:r>
-      <w:r>
-        <w:rPr>
-          <w:rFonts w:ascii="Consolas" w:hAnsi="Consolas" w:cs="Consolas"/>
-          <w:color w:val="0000FF"/>
-          <w:sz w:val="14"/>
-          <w:szCs w:val="14"/>
-          <w:lang w:val="en-US"/>
-        </w:rPr>
-        <w:t>set</w:t>
-      </w:r>
-      <w:r>
-        <w:rPr>
-          <w:rFonts w:ascii="Consolas" w:hAnsi="Consolas" w:cs="Consolas"/>
-          <w:sz w:val="14"/>
-          <w:szCs w:val="14"/>
-          <w:lang w:val="en-US"/>
-        </w:rPr>
-        <w:t>; }</w:t>
-      </w:r>
-    </w:p>
-    <w:p>
-      <w:pPr>
-        <w:pStyle w:val="ListParagraph"/>
-        <w:numPr>
-          <w:ilvl w:val="1"/>
-          <w:numId w:val="4"/>
-        </w:numPr>
-        <w:rPr>
-          <w:rFonts w:ascii="Arial Unicode MS" w:eastAsia="Arial Unicode MS" w:hAnsi="Arial Unicode MS" w:cs="Arial Unicode MS"/>
-          <w:lang w:val="en-US"/>
-        </w:rPr>
-      </w:pPr>
-      <w:r>
-        <w:rPr>
-          <w:rFonts w:ascii="Arial Unicode MS" w:eastAsia="Arial Unicode MS" w:hAnsi="Arial Unicode MS" w:cs="Arial Unicode MS"/>
-          <w:lang w:val="en-US"/>
-        </w:rPr>
-        <w:lastRenderedPageBreak/>
-        <w:t>The property can be marked as Optional</w:t>
-      </w:r>
-      <w:r>
-        <w:rPr>
-          <w:rFonts w:ascii="Arial Unicode MS" w:eastAsia="Arial Unicode MS" w:hAnsi="Arial Unicode MS" w:cs="Arial Unicode MS"/>
-          <w:lang w:val="en-US"/>
-        </w:rPr>
-        <w:t xml:space="preserve"> (via the attribute)</w:t>
-      </w:r>
-      <w:r>
-        <w:rPr>
-          <w:rFonts w:ascii="Arial Unicode MS" w:eastAsia="Arial Unicode MS" w:hAnsi="Arial Unicode MS" w:cs="Arial Unicode MS"/>
-          <w:lang w:val="en-US"/>
-        </w:rPr>
-        <w:t xml:space="preserve">, but is </w:t>
-      </w:r>
-      <w:proofErr w:type="gramStart"/>
-      <w:r>
-        <w:rPr>
-          <w:rFonts w:ascii="Arial Unicode MS" w:eastAsia="Arial Unicode MS" w:hAnsi="Arial Unicode MS" w:cs="Arial Unicode MS"/>
-          <w:lang w:val="en-US"/>
-        </w:rPr>
-        <w:t>Required</w:t>
-      </w:r>
-      <w:proofErr w:type="gramEnd"/>
-      <w:r>
-        <w:rPr>
-          <w:rFonts w:ascii="Arial Unicode MS" w:eastAsia="Arial Unicode MS" w:hAnsi="Arial Unicode MS" w:cs="Arial Unicode MS"/>
-          <w:lang w:val="en-US"/>
-        </w:rPr>
-        <w:t xml:space="preserve"> by default.</w:t>
+        <w:t>The difference between the two is:</w:t>
       </w:r>
     </w:p>
     <w:p>
@@ -9626,58 +9585,37 @@
           <w:rFonts w:ascii="Arial Unicode MS" w:eastAsia="Arial Unicode MS" w:hAnsi="Arial Unicode MS" w:cs="Arial Unicode MS"/>
           <w:lang w:val="en-US"/>
         </w:rPr>
-        <w:t>Optionality is “inherited” but under control. If a base class defines an Optional Ambient Contract</w:t>
-      </w:r>
-      <w:r>
-        <w:rPr>
-          <w:rFonts w:ascii="Arial Unicode MS" w:eastAsia="Arial Unicode MS" w:hAnsi="Arial Unicode MS" w:cs="Arial Unicode MS"/>
-          <w:lang w:val="en-US"/>
-        </w:rPr>
-        <w:t xml:space="preserve"> (or Property)</w:t>
-      </w:r>
-      <w:r>
-        <w:rPr>
-          <w:rFonts w:ascii="Arial Unicode MS" w:eastAsia="Arial Unicode MS" w:hAnsi="Arial Unicode MS" w:cs="Arial Unicode MS"/>
-          <w:lang w:val="en-US"/>
-        </w:rPr>
-        <w:t xml:space="preserve">, a specialized implementation can explicitly require it. As soon as an Ambient Contract </w:t>
-      </w:r>
-      <w:r>
-        <w:rPr>
-          <w:rFonts w:ascii="Arial Unicode MS" w:eastAsia="Arial Unicode MS" w:hAnsi="Arial Unicode MS" w:cs="Arial Unicode MS"/>
-          <w:lang w:val="en-US"/>
-        </w:rPr>
-        <w:t xml:space="preserve">(or Property) </w:t>
-      </w:r>
-      <w:r>
-        <w:rPr>
-          <w:rFonts w:ascii="Arial Unicode MS" w:eastAsia="Arial Unicode MS" w:hAnsi="Arial Unicode MS" w:cs="Arial Unicode MS"/>
-          <w:lang w:val="en-US"/>
-        </w:rPr>
-        <w:t xml:space="preserve">is defined as </w:t>
-      </w:r>
-      <w:proofErr w:type="gramStart"/>
-      <w:r>
-        <w:rPr>
-          <w:rFonts w:ascii="Arial Unicode MS" w:eastAsia="Arial Unicode MS" w:hAnsi="Arial Unicode MS" w:cs="Arial Unicode MS"/>
-          <w:lang w:val="en-US"/>
-        </w:rPr>
-        <w:t>Required</w:t>
-      </w:r>
-      <w:proofErr w:type="gramEnd"/>
-      <w:r>
-        <w:rPr>
-          <w:rFonts w:ascii="Arial Unicode MS" w:eastAsia="Arial Unicode MS" w:hAnsi="Arial Unicode MS" w:cs="Arial Unicode MS"/>
-          <w:lang w:val="en-US"/>
-        </w:rPr>
-        <w:t>, none of its specialization can declare it as Optional.</w:t>
+        <w:t xml:space="preserve">Ambient Contracts are </w:t>
+      </w:r>
+      <w:r>
+        <w:rPr>
+          <w:rFonts w:ascii="Arial Unicode MS" w:eastAsia="Arial Unicode MS" w:hAnsi="Arial Unicode MS" w:cs="Arial Unicode MS"/>
+          <w:lang w:val="en-US"/>
+        </w:rPr>
+        <w:t xml:space="preserve">bound to </w:t>
+      </w:r>
+      <w:proofErr w:type="spellStart"/>
+      <w:r>
+        <w:rPr>
+          <w:rFonts w:ascii="Arial Unicode MS" w:eastAsia="Arial Unicode MS" w:hAnsi="Arial Unicode MS" w:cs="Arial Unicode MS"/>
+          <w:lang w:val="en-US"/>
+        </w:rPr>
+        <w:t>IAmbientContract</w:t>
+      </w:r>
+      <w:proofErr w:type="spellEnd"/>
+      <w:r>
+        <w:rPr>
+          <w:rFonts w:ascii="Arial Unicode MS" w:eastAsia="Arial Unicode MS" w:hAnsi="Arial Unicode MS" w:cs="Arial Unicode MS"/>
+          <w:lang w:val="en-US"/>
+        </w:rPr>
+        <w:t xml:space="preserve"> objects that will be injected at the end of the whole resolution. </w:t>
       </w:r>
     </w:p>
     <w:p>
       <w:pPr>
         <w:pStyle w:val="ListParagraph"/>
         <w:numPr>
-          <w:ilvl w:val="1"/>
+          <w:ilvl w:val="3"/>
           <w:numId w:val="4"/>
         </w:numPr>
         <w:rPr>
@@ -9690,7 +9628,39 @@
           <w:rFonts w:ascii="Arial Unicode MS" w:eastAsia="Arial Unicode MS" w:hAnsi="Arial Unicode MS" w:cs="Arial Unicode MS"/>
           <w:lang w:val="en-US"/>
         </w:rPr>
-        <w:t>The difference between the two is:</w:t>
+        <w:t xml:space="preserve">When not marked as Optional, if the </w:t>
+      </w:r>
+      <w:proofErr w:type="spellStart"/>
+      <w:r>
+        <w:rPr>
+          <w:rFonts w:ascii="Arial Unicode MS" w:eastAsia="Arial Unicode MS" w:hAnsi="Arial Unicode MS" w:cs="Arial Unicode MS"/>
+          <w:lang w:val="en-US"/>
+        </w:rPr>
+        <w:t>IAmbientContract</w:t>
+      </w:r>
+      <w:proofErr w:type="spellEnd"/>
+      <w:r>
+        <w:rPr>
+          <w:rFonts w:ascii="Arial Unicode MS" w:eastAsia="Arial Unicode MS" w:hAnsi="Arial Unicode MS" w:cs="Arial Unicode MS"/>
+          <w:lang w:val="en-US"/>
+        </w:rPr>
+        <w:t xml:space="preserve"> </w:t>
+      </w:r>
+      <w:proofErr w:type="spellStart"/>
+      <w:r>
+        <w:rPr>
+          <w:rFonts w:ascii="Arial Unicode MS" w:eastAsia="Arial Unicode MS" w:hAnsi="Arial Unicode MS" w:cs="Arial Unicode MS"/>
+          <w:lang w:val="en-US"/>
+        </w:rPr>
+        <w:t>can not</w:t>
+      </w:r>
+      <w:proofErr w:type="spellEnd"/>
+      <w:r>
+        <w:rPr>
+          <w:rFonts w:ascii="Arial Unicode MS" w:eastAsia="Arial Unicode MS" w:hAnsi="Arial Unicode MS" w:cs="Arial Unicode MS"/>
+          <w:lang w:val="en-US"/>
+        </w:rPr>
+        <w:t xml:space="preserve"> be resolved, an error is raised.</w:t>
       </w:r>
     </w:p>
     <w:p>
@@ -9710,14 +9680,28 @@
           <w:rFonts w:ascii="Arial Unicode MS" w:eastAsia="Arial Unicode MS" w:hAnsi="Arial Unicode MS" w:cs="Arial Unicode MS"/>
           <w:lang w:val="en-US"/>
         </w:rPr>
-        <w:t xml:space="preserve">Ambient Contracts are </w:t>
-      </w:r>
-      <w:r>
-        <w:rPr>
-          <w:rFonts w:ascii="Arial Unicode MS" w:eastAsia="Arial Unicode MS" w:hAnsi="Arial Unicode MS" w:cs="Arial Unicode MS"/>
-          <w:lang w:val="en-US"/>
-        </w:rPr>
-        <w:t xml:space="preserve">bound to </w:t>
+        <w:t xml:space="preserve">Ambient Properties </w:t>
+      </w:r>
+      <w:r>
+        <w:rPr>
+          <w:rFonts w:ascii="Arial Unicode MS" w:eastAsia="Arial Unicode MS" w:hAnsi="Arial Unicode MS" w:cs="Arial Unicode MS"/>
+          <w:lang w:val="en-US"/>
+        </w:rPr>
+        <w:t>can be</w:t>
+      </w:r>
+      <w:r>
+        <w:rPr>
+          <w:rFonts w:ascii="Arial Unicode MS" w:eastAsia="Arial Unicode MS" w:hAnsi="Arial Unicode MS" w:cs="Arial Unicode MS"/>
+          <w:lang w:val="en-US"/>
+        </w:rPr>
+        <w:t xml:space="preserve"> </w:t>
+      </w:r>
+      <w:r>
+        <w:rPr>
+          <w:rFonts w:ascii="Arial Unicode MS" w:eastAsia="Arial Unicode MS" w:hAnsi="Arial Unicode MS" w:cs="Arial Unicode MS"/>
+          <w:lang w:val="en-US"/>
+        </w:rPr>
+        <w:t xml:space="preserve">(typically) </w:t>
       </w:r>
       <w:proofErr w:type="spellStart"/>
       <w:r>
@@ -9733,7 +9717,7 @@
           <w:rFonts w:ascii="Arial Unicode MS" w:eastAsia="Arial Unicode MS" w:hAnsi="Arial Unicode MS" w:cs="Arial Unicode MS"/>
           <w:lang w:val="en-US"/>
         </w:rPr>
-        <w:t xml:space="preserve"> objects that will be injected at the end of the whole resolution. </w:t>
+        <w:t xml:space="preserve"> objects but may be of any type.</w:t>
       </w:r>
     </w:p>
     <w:p>
@@ -9753,7 +9737,7 @@
           <w:rFonts w:ascii="Arial Unicode MS" w:eastAsia="Arial Unicode MS" w:hAnsi="Arial Unicode MS" w:cs="Arial Unicode MS"/>
           <w:lang w:val="en-US"/>
         </w:rPr>
-        <w:t xml:space="preserve">When not marked as Optional, if the </w:t>
+        <w:t xml:space="preserve">When not set (explicitly on a </w:t>
       </w:r>
       <w:proofErr w:type="spellStart"/>
       <w:r>
@@ -9761,7 +9745,7 @@
           <w:rFonts w:ascii="Arial Unicode MS" w:eastAsia="Arial Unicode MS" w:hAnsi="Arial Unicode MS" w:cs="Arial Unicode MS"/>
           <w:lang w:val="en-US"/>
         </w:rPr>
-        <w:t>IAmbientContract</w:t>
+        <w:t>StObj</w:t>
       </w:r>
       <w:proofErr w:type="spellEnd"/>
       <w:r>
@@ -9769,7 +9753,7 @@
           <w:rFonts w:ascii="Arial Unicode MS" w:eastAsia="Arial Unicode MS" w:hAnsi="Arial Unicode MS" w:cs="Arial Unicode MS"/>
           <w:lang w:val="en-US"/>
         </w:rPr>
-        <w:t xml:space="preserve"> </w:t>
+        <w:t xml:space="preserve">), the value is searched, by default, on Generalization and then on Containers: </w:t>
       </w:r>
       <w:proofErr w:type="spellStart"/>
       <w:r>
@@ -9777,7 +9761,7 @@
           <w:rFonts w:ascii="Arial Unicode MS" w:eastAsia="Arial Unicode MS" w:hAnsi="Arial Unicode MS" w:cs="Arial Unicode MS"/>
           <w:lang w:val="en-US"/>
         </w:rPr>
-        <w:t>can not</w:t>
+        <w:t>AmbientProperties</w:t>
       </w:r>
       <w:proofErr w:type="spellEnd"/>
       <w:r>
@@ -9785,64 +9769,229 @@
           <w:rFonts w:ascii="Arial Unicode MS" w:eastAsia="Arial Unicode MS" w:hAnsi="Arial Unicode MS" w:cs="Arial Unicode MS"/>
           <w:lang w:val="en-US"/>
         </w:rPr>
-        <w:t xml:space="preserve"> be resolved, an error is raised.</w:t>
+        <w:t xml:space="preserve"> are first inherited (from Generalization) and </w:t>
+      </w:r>
+      <w:r>
+        <w:rPr>
+          <w:rFonts w:ascii="Arial Unicode MS" w:eastAsia="Arial Unicode MS" w:hAnsi="Arial Unicode MS" w:cs="Arial Unicode MS"/>
+          <w:lang w:val="en-US"/>
+        </w:rPr>
+        <w:lastRenderedPageBreak/>
+        <w:t>then initialized from Containers.</w:t>
+      </w:r>
+      <w:r>
+        <w:rPr>
+          <w:rFonts w:ascii="Arial Unicode MS" w:eastAsia="Arial Unicode MS" w:hAnsi="Arial Unicode MS" w:cs="Arial Unicode MS"/>
+          <w:lang w:val="en-US"/>
+        </w:rPr>
+        <w:br/>
+        <w:t>This can be changed on the attribute :</w:t>
       </w:r>
     </w:p>
     <w:p>
       <w:pPr>
-        <w:pStyle w:val="ListParagraph"/>
-        <w:numPr>
-          <w:ilvl w:val="2"/>
-          <w:numId w:val="4"/>
-        </w:numPr>
-        <w:rPr>
-          <w:rFonts w:ascii="Arial Unicode MS" w:eastAsia="Arial Unicode MS" w:hAnsi="Arial Unicode MS" w:cs="Arial Unicode MS"/>
+        <w:rPr>
+          <w:rFonts w:ascii="Consolas" w:hAnsi="Consolas" w:cs="Consolas"/>
+          <w:sz w:val="14"/>
+          <w:szCs w:val="14"/>
           <w:lang w:val="en-US"/>
         </w:rPr>
       </w:pPr>
       <w:r>
         <w:rPr>
-          <w:rFonts w:ascii="Arial Unicode MS" w:eastAsia="Arial Unicode MS" w:hAnsi="Arial Unicode MS" w:cs="Arial Unicode MS"/>
-          <w:lang w:val="en-US"/>
-        </w:rPr>
-        <w:t xml:space="preserve">Ambient Properties </w:t>
-      </w:r>
-      <w:r>
-        <w:rPr>
-          <w:rFonts w:ascii="Arial Unicode MS" w:eastAsia="Arial Unicode MS" w:hAnsi="Arial Unicode MS" w:cs="Arial Unicode MS"/>
-          <w:lang w:val="en-US"/>
-        </w:rPr>
-        <w:t>can be</w:t>
-      </w:r>
-      <w:r>
-        <w:rPr>
-          <w:rFonts w:ascii="Arial Unicode MS" w:eastAsia="Arial Unicode MS" w:hAnsi="Arial Unicode MS" w:cs="Arial Unicode MS"/>
+          <w:rFonts w:ascii="Consolas" w:hAnsi="Consolas" w:cs="Consolas"/>
+          <w:sz w:val="14"/>
+          <w:szCs w:val="14"/>
+          <w:lang w:val="en-US"/>
+        </w:rPr>
+        <w:t>[</w:t>
+      </w:r>
+      <w:proofErr w:type="spellStart"/>
+      <w:proofErr w:type="gramStart"/>
+      <w:r>
+        <w:rPr>
+          <w:rFonts w:ascii="Consolas" w:hAnsi="Consolas" w:cs="Consolas"/>
+          <w:color w:val="2B91AF"/>
+          <w:sz w:val="14"/>
+          <w:szCs w:val="14"/>
+          <w:lang w:val="en-US"/>
+        </w:rPr>
+        <w:t>AmbientProperty</w:t>
+      </w:r>
+      <w:proofErr w:type="spellEnd"/>
+      <w:r>
+        <w:rPr>
+          <w:rFonts w:ascii="Consolas" w:hAnsi="Consolas" w:cs="Consolas"/>
+          <w:sz w:val="14"/>
+          <w:szCs w:val="14"/>
+          <w:lang w:val="en-US"/>
+        </w:rPr>
+        <w:t>(</w:t>
+      </w:r>
+      <w:proofErr w:type="gramEnd"/>
+      <w:r>
+        <w:rPr>
+          <w:rFonts w:ascii="Consolas" w:hAnsi="Consolas" w:cs="Consolas"/>
+          <w:sz w:val="14"/>
+          <w:szCs w:val="14"/>
           <w:lang w:val="en-US"/>
         </w:rPr>
         <w:t xml:space="preserve"> </w:t>
       </w:r>
-      <w:r>
-        <w:rPr>
-          <w:rFonts w:ascii="Arial Unicode MS" w:eastAsia="Arial Unicode MS" w:hAnsi="Arial Unicode MS" w:cs="Arial Unicode MS"/>
-          <w:lang w:val="en-US"/>
-        </w:rPr>
-        <w:t xml:space="preserve">(typically) </w:t>
-      </w:r>
       <w:proofErr w:type="spellStart"/>
       <w:r>
         <w:rPr>
-          <w:rFonts w:ascii="Arial Unicode MS" w:eastAsia="Arial Unicode MS" w:hAnsi="Arial Unicode MS" w:cs="Arial Unicode MS"/>
-          <w:lang w:val="en-US"/>
-        </w:rPr>
-        <w:t>IAmbientContract</w:t>
+          <w:rFonts w:ascii="Consolas" w:hAnsi="Consolas" w:cs="Consolas"/>
+          <w:sz w:val="14"/>
+          <w:szCs w:val="14"/>
+          <w:lang w:val="en-US"/>
+        </w:rPr>
+        <w:t>ResolutionSource</w:t>
       </w:r>
       <w:proofErr w:type="spellEnd"/>
       <w:r>
         <w:rPr>
-          <w:rFonts w:ascii="Arial Unicode MS" w:eastAsia="Arial Unicode MS" w:hAnsi="Arial Unicode MS" w:cs="Arial Unicode MS"/>
-          <w:lang w:val="en-US"/>
-        </w:rPr>
-        <w:t xml:space="preserve"> objects but may be of any type.</w:t>
+          <w:rFonts w:ascii="Consolas" w:hAnsi="Consolas" w:cs="Consolas"/>
+          <w:sz w:val="14"/>
+          <w:szCs w:val="14"/>
+          <w:lang w:val="en-US"/>
+        </w:rPr>
+        <w:t xml:space="preserve"> = </w:t>
+      </w:r>
+      <w:proofErr w:type="spellStart"/>
+      <w:r>
+        <w:rPr>
+          <w:rFonts w:ascii="Consolas" w:hAnsi="Consolas" w:cs="Consolas"/>
+          <w:color w:val="2B91AF"/>
+          <w:sz w:val="14"/>
+          <w:szCs w:val="14"/>
+          <w:lang w:val="en-US"/>
+        </w:rPr>
+        <w:t>PropertyResolutionSource</w:t>
+      </w:r>
+      <w:r>
+        <w:rPr>
+          <w:rFonts w:ascii="Consolas" w:hAnsi="Consolas" w:cs="Consolas"/>
+          <w:sz w:val="14"/>
+          <w:szCs w:val="14"/>
+          <w:lang w:val="en-US"/>
+        </w:rPr>
+        <w:t>.FromContainerAndThenGeneralization</w:t>
+      </w:r>
+      <w:proofErr w:type="spellEnd"/>
+      <w:r>
+        <w:rPr>
+          <w:rFonts w:ascii="Consolas" w:hAnsi="Consolas" w:cs="Consolas"/>
+          <w:sz w:val="14"/>
+          <w:szCs w:val="14"/>
+          <w:lang w:val="en-US"/>
+        </w:rPr>
+        <w:t xml:space="preserve"> )]</w:t>
+      </w:r>
+      <w:r>
+        <w:rPr>
+          <w:rFonts w:ascii="Consolas" w:hAnsi="Consolas" w:cs="Consolas"/>
+          <w:sz w:val="14"/>
+          <w:szCs w:val="14"/>
+          <w:lang w:val="en-US"/>
+        </w:rPr>
+        <w:br/>
+      </w:r>
+      <w:r>
+        <w:rPr>
+          <w:rFonts w:ascii="Consolas" w:hAnsi="Consolas" w:cs="Consolas"/>
+          <w:color w:val="0000FF"/>
+          <w:sz w:val="14"/>
+          <w:szCs w:val="14"/>
+          <w:lang w:val="en-US"/>
+        </w:rPr>
+        <w:t>public</w:t>
+      </w:r>
+      <w:r>
+        <w:rPr>
+          <w:rFonts w:ascii="Consolas" w:hAnsi="Consolas" w:cs="Consolas"/>
+          <w:sz w:val="14"/>
+          <w:szCs w:val="14"/>
+          <w:lang w:val="en-US"/>
+        </w:rPr>
+        <w:t xml:space="preserve"> </w:t>
+      </w:r>
+      <w:r>
+        <w:rPr>
+          <w:rFonts w:ascii="Consolas" w:hAnsi="Consolas" w:cs="Consolas"/>
+          <w:color w:val="0000FF"/>
+          <w:sz w:val="14"/>
+          <w:szCs w:val="14"/>
+          <w:lang w:val="en-US"/>
+        </w:rPr>
+        <w:t>string</w:t>
+      </w:r>
+      <w:r>
+        <w:rPr>
+          <w:rFonts w:ascii="Consolas" w:hAnsi="Consolas" w:cs="Consolas"/>
+          <w:sz w:val="14"/>
+          <w:szCs w:val="14"/>
+          <w:lang w:val="en-US"/>
+        </w:rPr>
+        <w:t xml:space="preserve"> </w:t>
+      </w:r>
+      <w:proofErr w:type="spellStart"/>
+      <w:r>
+        <w:rPr>
+          <w:rFonts w:ascii="Consolas" w:hAnsi="Consolas" w:cs="Consolas"/>
+          <w:sz w:val="14"/>
+          <w:szCs w:val="14"/>
+          <w:lang w:val="en-US"/>
+        </w:rPr>
+        <w:t>OneStringValue</w:t>
+      </w:r>
+      <w:proofErr w:type="spellEnd"/>
+      <w:r>
+        <w:rPr>
+          <w:rFonts w:ascii="Consolas" w:hAnsi="Consolas" w:cs="Consolas"/>
+          <w:sz w:val="14"/>
+          <w:szCs w:val="14"/>
+          <w:lang w:val="en-US"/>
+        </w:rPr>
+        <w:t xml:space="preserve"> { </w:t>
+      </w:r>
+      <w:r>
+        <w:rPr>
+          <w:rFonts w:ascii="Consolas" w:hAnsi="Consolas" w:cs="Consolas"/>
+          <w:color w:val="0000FF"/>
+          <w:sz w:val="14"/>
+          <w:szCs w:val="14"/>
+          <w:lang w:val="en-US"/>
+        </w:rPr>
+        <w:t>get</w:t>
+      </w:r>
+      <w:r>
+        <w:rPr>
+          <w:rFonts w:ascii="Consolas" w:hAnsi="Consolas" w:cs="Consolas"/>
+          <w:sz w:val="14"/>
+          <w:szCs w:val="14"/>
+          <w:lang w:val="en-US"/>
+        </w:rPr>
+        <w:t xml:space="preserve">; </w:t>
+      </w:r>
+      <w:r>
+        <w:rPr>
+          <w:rFonts w:ascii="Consolas" w:hAnsi="Consolas" w:cs="Consolas"/>
+          <w:color w:val="0000FF"/>
+          <w:sz w:val="14"/>
+          <w:szCs w:val="14"/>
+          <w:lang w:val="en-US"/>
+        </w:rPr>
+        <w:t>set</w:t>
+      </w:r>
+      <w:r>
+        <w:rPr>
+          <w:rFonts w:ascii="Consolas" w:hAnsi="Consolas" w:cs="Consolas"/>
+          <w:sz w:val="14"/>
+          <w:szCs w:val="14"/>
+          <w:lang w:val="en-US"/>
+        </w:rPr>
+        <w:t>; }</w:t>
       </w:r>
     </w:p>
     <w:p>
@@ -10194,7 +10343,6 @@
           <w:sz w:val="24"/>
           <w:lang w:val="en-US"/>
         </w:rPr>
-        <w:lastRenderedPageBreak/>
         <w:t>Idea:</w:t>
       </w:r>
       <w:r>
@@ -10524,25 +10672,38 @@
                 <w:szCs w:val="18"/>
                 <w:lang w:val="en-US"/>
               </w:rPr>
-              <w:t>Dependency Injection &amp; Configuration of object graphs.</w:t>
-            </w:r>
-          </w:p>
-          <w:p>
-            <w:pPr>
-              <w:rPr>
-                <w:rFonts w:ascii="Arial Unicode MS" w:eastAsia="Arial Unicode MS" w:hAnsi="Arial Unicode MS" w:cs="Arial Unicode MS"/>
+              <w:t xml:space="preserve">Dependency </w:t>
+            </w:r>
+            <w:bookmarkStart w:id="0" w:name="_GoBack"/>
+            <w:bookmarkEnd w:id="0"/>
+            <w:r>
+              <w:rPr>
+                <w:rFonts w:ascii="Arial Unicode MS" w:eastAsia="Arial Unicode MS" w:hAnsi="Arial Unicode MS" w:cs="Arial Unicode MS"/>
+                <w:b/>
                 <w:sz w:val="18"/>
                 <w:szCs w:val="18"/>
                 <w:lang w:val="en-US"/>
               </w:rPr>
-            </w:pPr>
-            <w:r>
+              <w:lastRenderedPageBreak/>
+              <w:t>Injection &amp; Configuration of object graphs.</w:t>
+            </w:r>
+          </w:p>
+          <w:p>
+            <w:pPr>
               <w:rPr>
                 <w:rFonts w:ascii="Arial Unicode MS" w:eastAsia="Arial Unicode MS" w:hAnsi="Arial Unicode MS" w:cs="Arial Unicode MS"/>
                 <w:sz w:val="18"/>
                 <w:szCs w:val="18"/>
                 <w:lang w:val="en-US"/>
               </w:rPr>
+            </w:pPr>
+            <w:r>
+              <w:rPr>
+                <w:rFonts w:ascii="Arial Unicode MS" w:eastAsia="Arial Unicode MS" w:hAnsi="Arial Unicode MS" w:cs="Arial Unicode MS"/>
+                <w:sz w:val="18"/>
+                <w:szCs w:val="18"/>
+                <w:lang w:val="en-US"/>
+              </w:rPr>
               <w:t>Type</w:t>
             </w:r>
             <w:r>
@@ -10605,6 +10766,7 @@
                 <w:szCs w:val="18"/>
                 <w:lang w:val="en-US"/>
               </w:rPr>
+              <w:lastRenderedPageBreak/>
               <w:t>Three Setup Steps support.</w:t>
             </w:r>
           </w:p>
@@ -10625,6 +10787,7 @@
                 <w:szCs w:val="18"/>
                 <w:lang w:val="en-US"/>
               </w:rPr>
+              <w:lastRenderedPageBreak/>
               <w:t>Setupable</w:t>
             </w:r>
             <w:proofErr w:type="spellEnd"/>
@@ -10681,6 +10844,7 @@
                 <w:szCs w:val="18"/>
                 <w:lang w:val="en-US"/>
               </w:rPr>
+              <w:lastRenderedPageBreak/>
               <w:t>Sql Server objects.</w:t>
             </w:r>
           </w:p>
@@ -10700,6 +10864,7 @@
                 <w:szCs w:val="18"/>
                 <w:lang w:val="en-US"/>
               </w:rPr>
+              <w:lastRenderedPageBreak/>
               <w:t xml:space="preserve">Sql Server </w:t>
             </w:r>
             <w:proofErr w:type="spellStart"/>
@@ -10746,6 +10911,7 @@
                 <w:szCs w:val="18"/>
                 <w:lang w:val="en-US"/>
               </w:rPr>
+              <w:lastRenderedPageBreak/>
               <w:t>Engine level: analyses assemblies, discover types, build and configure the final objects.</w:t>
             </w:r>
           </w:p>
@@ -10898,7 +11064,7 @@
                 </mc:Choice>
                 <mc:Fallback>
                   <w:pict>
-                    <v:shapetype w14:anchorId="3666590E" id="_x0000_t66" coordsize="21600,21600" o:spt="66" adj="5400,5400" path="m@0,l@0@1,21600@1,21600@2@0@2@0,21600,,10800xe">
+                    <v:shapetype w14:anchorId="10223974" id="_x0000_t66" coordsize="21600,21600" o:spt="66" adj="5400,5400" path="m@0,l@0@1,21600@1,21600@2@0@2@0,21600,,10800xe">
                       <v:stroke joinstyle="miter"/>
                       <v:formulas>
                         <v:f eqn="val #0"/>
@@ -11022,7 +11188,7 @@
                 </mc:Choice>
                 <mc:Fallback>
                   <w:pict>
-                    <v:shape w14:anchorId="76782595" id="Left Arrow 2" o:spid="_x0000_s1026" type="#_x0000_t66" style="position:absolute;margin-left:-17.75pt;margin-top:-13.25pt;width:19.4pt;height:17.65pt;z-index:250079232;visibility:visible;mso-wrap-style:square;mso-width-percent:0;mso-height-percent:0;mso-wrap-distance-left:9pt;mso-wrap-distance-top:0;mso-wrap-distance-right:9pt;mso-wrap-distance-bottom:0;mso-position-horizontal:absolute;mso-position-horizontal-relative:text;mso-position-vertical:absolute;mso-position-vertical-relative:text;mso-width-percent:0;mso-height-percent:0;mso-width-relative:margin;mso-height-relative:margin;v-text-anchor:middle" o:gfxdata="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" adj="9826" filled="f" strokeweight="2pt"/>
+                    <v:shape w14:anchorId="770E178A" id="Left Arrow 2" o:spid="_x0000_s1026" type="#_x0000_t66" style="position:absolute;margin-left:-17.75pt;margin-top:-13.25pt;width:19.4pt;height:17.65pt;z-index:250079232;visibility:visible;mso-wrap-style:square;mso-width-percent:0;mso-height-percent:0;mso-wrap-distance-left:9pt;mso-wrap-distance-top:0;mso-wrap-distance-right:9pt;mso-wrap-distance-bottom:0;mso-position-horizontal:absolute;mso-position-horizontal-relative:text;mso-position-vertical:absolute;mso-position-vertical-relative:text;mso-width-percent:0;mso-height-percent:0;mso-width-relative:margin;mso-height-relative:margin;v-text-anchor:middle" o:gfxdata="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" adj="9826" filled="f" strokeweight="2pt"/>
                   </w:pict>
                 </mc:Fallback>
               </mc:AlternateContent>
@@ -11132,7 +11298,7 @@
                 </mc:Choice>
                 <mc:Fallback>
                   <w:pict>
-                    <v:shape w14:anchorId="174A63FC" id="Left Arrow 1" o:spid="_x0000_s1026" type="#_x0000_t66" style="position:absolute;margin-left:114.7pt;margin-top:-13.25pt;width:19.4pt;height:17.65pt;z-index:249752576;visibility:visible;mso-wrap-style:square;mso-width-percent:0;mso-height-percent:0;mso-wrap-distance-left:9pt;mso-wrap-distance-top:0;mso-wrap-distance-right:9pt;mso-wrap-distance-bottom:0;mso-position-horizontal:absolute;mso-position-horizontal-relative:text;mso-position-vertical:absolute;mso-position-vertical-relative:text;mso-width-percent:0;mso-height-percent:0;mso-width-relative:margin;mso-height-relative:margin;v-text-anchor:middle" o:gfxdata="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" adj="9826" filled="f" strokeweight="2pt"/>
+                    <v:shape w14:anchorId="3CF1C2EC" id="Left Arrow 1" o:spid="_x0000_s1026" type="#_x0000_t66" style="position:absolute;margin-left:114.7pt;margin-top:-13.25pt;width:19.4pt;height:17.65pt;z-index:249752576;visibility:visible;mso-wrap-style:square;mso-width-percent:0;mso-height-percent:0;mso-wrap-distance-left:9pt;mso-wrap-distance-top:0;mso-wrap-distance-right:9pt;mso-wrap-distance-bottom:0;mso-position-horizontal:absolute;mso-position-horizontal-relative:text;mso-position-vertical:absolute;mso-position-vertical-relative:text;mso-width-percent:0;mso-height-percent:0;mso-width-relative:margin;mso-height-relative:margin;v-text-anchor:middle" o:gfxdata="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" adj="9826" filled="f" strokeweight="2pt"/>
                   </w:pict>
                 </mc:Fallback>
               </mc:AlternateContent>
@@ -11242,7 +11408,7 @@
                 </mc:Choice>
                 <mc:Fallback>
                   <w:pict>
-                    <v:shape w14:anchorId="67B738CB" id="Left Arrow 3" o:spid="_x0000_s1026" type="#_x0000_t66" style="position:absolute;margin-left:114.7pt;margin-top:130pt;width:19.4pt;height:17.65pt;z-index:250470400;visibility:visible;mso-wrap-style:square;mso-width-percent:0;mso-height-percent:0;mso-wrap-distance-left:9pt;mso-wrap-distance-top:0;mso-wrap-distance-right:9pt;mso-wrap-distance-bottom:0;mso-position-horizontal:absolute;mso-position-horizontal-relative:text;mso-position-vertical:absolute;mso-position-vertical-relative:text;mso-width-percent:0;mso-height-percent:0;mso-width-relative:margin;mso-height-relative:margin;v-text-anchor:middle" o:gfxdata="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" adj="9826" filled="f" strokeweight="2pt"/>
+                    <v:shape w14:anchorId="0D4B1C37" id="Left Arrow 3" o:spid="_x0000_s1026" type="#_x0000_t66" style="position:absolute;margin-left:114.7pt;margin-top:130pt;width:19.4pt;height:17.65pt;z-index:250470400;visibility:visible;mso-wrap-style:square;mso-width-percent:0;mso-height-percent:0;mso-wrap-distance-left:9pt;mso-wrap-distance-top:0;mso-wrap-distance-right:9pt;mso-wrap-distance-bottom:0;mso-position-horizontal:absolute;mso-position-horizontal-relative:text;mso-position-vertical:absolute;mso-position-vertical-relative:text;mso-width-percent:0;mso-height-percent:0;mso-width-relative:margin;mso-height-relative:margin;v-text-anchor:middle" o:gfxdata="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" adj="9826" filled="f" strokeweight="2pt"/>
                   </w:pict>
                 </mc:Fallback>
               </mc:AlternateContent>
@@ -11434,7 +11600,7 @@
                 </mc:Choice>
                 <mc:Fallback>
                   <w:pict>
-                    <v:shape w14:anchorId="41A32898" id="Left Arrow 6" o:spid="_x0000_s1026" type="#_x0000_t66" style="position:absolute;margin-left:80.45pt;margin-top:-17.65pt;width:19.4pt;height:17.65pt;z-index:251778048;visibility:visible;mso-wrap-style:square;mso-width-percent:0;mso-height-percent:0;mso-wrap-distance-left:9pt;mso-wrap-distance-top:0;mso-wrap-distance-right:9pt;mso-wrap-distance-bottom:0;mso-position-horizontal:absolute;mso-position-horizontal-relative:text;mso-position-vertical:absolute;mso-position-vertical-relative:text;mso-width-percent:0;mso-height-percent:0;mso-width-relative:margin;mso-height-relative:margin;v-text-anchor:middle" o:gfxdata="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" adj="9826" filled="f" strokeweight="2pt"/>
+                    <v:shape w14:anchorId="5F0A3502" id="Left Arrow 6" o:spid="_x0000_s1026" type="#_x0000_t66" style="position:absolute;margin-left:80.45pt;margin-top:-17.65pt;width:19.4pt;height:17.65pt;z-index:251778048;visibility:visible;mso-wrap-style:square;mso-width-percent:0;mso-height-percent:0;mso-wrap-distance-left:9pt;mso-wrap-distance-top:0;mso-wrap-distance-right:9pt;mso-wrap-distance-bottom:0;mso-position-horizontal:absolute;mso-position-horizontal-relative:text;mso-position-vertical:absolute;mso-position-vertical-relative:text;mso-width-percent:0;mso-height-percent:0;mso-width-relative:margin;mso-height-relative:margin;v-text-anchor:middle" o:gfxdata="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" adj="9826" filled="f" strokeweight="2pt"/>
                   </w:pict>
                 </mc:Fallback>
               </mc:AlternateContent>
@@ -11544,7 +11710,7 @@
                 </mc:Choice>
                 <mc:Fallback>
                   <w:pict>
-                    <v:shape w14:anchorId="180DABF4" id="Left Arrow 5" o:spid="_x0000_s1026" type="#_x0000_t66" style="position:absolute;margin-left:212.9pt;margin-top:-17.65pt;width:19.4pt;height:17.65pt;z-index:251319296;visibility:visible;mso-wrap-style:square;mso-width-percent:0;mso-height-percent:0;mso-wrap-distance-left:9pt;mso-wrap-distance-top:0;mso-wrap-distance-right:9pt;mso-wrap-distance-bottom:0;mso-position-horizontal:absolute;mso-position-horizontal-relative:text;mso-position-vertical:absolute;mso-position-vertical-relative:text;mso-width-percent:0;mso-height-percent:0;mso-width-relative:margin;mso-height-relative:margin;v-text-anchor:middle" o:gfxdata="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" adj="9826" filled="f" strokeweight="2pt"/>
+                    <v:shape w14:anchorId="6D9FBBFF" id="Left Arrow 5" o:spid="_x0000_s1026" type="#_x0000_t66" style="position:absolute;margin-left:212.9pt;margin-top:-17.65pt;width:19.4pt;height:17.65pt;z-index:251319296;visibility:visible;mso-wrap-style:square;mso-width-percent:0;mso-height-percent:0;mso-wrap-distance-left:9pt;mso-wrap-distance-top:0;mso-wrap-distance-right:9pt;mso-wrap-distance-bottom:0;mso-position-horizontal:absolute;mso-position-horizontal-relative:text;mso-position-vertical:absolute;mso-position-vertical-relative:text;mso-width-percent:0;mso-height-percent:0;mso-width-relative:margin;mso-height-relative:margin;v-text-anchor:middle" o:gfxdata="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" adj="9826" filled="f" strokeweight="2pt"/>
                   </w:pict>
                 </mc:Fallback>
               </mc:AlternateContent>
@@ -11682,7 +11848,7 @@
                 </mc:Choice>
                 <mc:Fallback>
                   <w:pict>
-                    <v:shape w14:anchorId="46383F3D" id="Left Arrow 10" o:spid="_x0000_s1026" type="#_x0000_t66" style="position:absolute;margin-left:178.75pt;margin-top:-34.45pt;width:19.4pt;height:17.65pt;rotation:-90;z-index:252810240;visibility:visible;mso-wrap-style:square;mso-width-percent:0;mso-height-percent:0;mso-wrap-distance-left:9pt;mso-wrap-distance-top:0;mso-wrap-distance-right:9pt;mso-wrap-distance-bottom:0;mso-position-horizontal:absolute;mso-position-horizontal-relative:text;mso-position-vertical:absolute;mso-position-vertical-relative:text;mso-width-percent:0;mso-height-percent:0;mso-width-relative:margin;mso-height-relative:margin;v-text-anchor:middle" o:gfxdata="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" adj="9826" filled="f" strokeweight="2pt"/>
+                    <v:shape w14:anchorId="2FC98E5C" id="Left Arrow 10" o:spid="_x0000_s1026" type="#_x0000_t66" style="position:absolute;margin-left:178.75pt;margin-top:-34.45pt;width:19.4pt;height:17.65pt;rotation:-90;z-index:252810240;visibility:visible;mso-wrap-style:square;mso-width-percent:0;mso-height-percent:0;mso-wrap-distance-left:9pt;mso-wrap-distance-top:0;mso-wrap-distance-right:9pt;mso-wrap-distance-bottom:0;mso-position-horizontal:absolute;mso-position-horizontal-relative:text;mso-position-vertical:absolute;mso-position-vertical-relative:text;mso-width-percent:0;mso-height-percent:0;mso-width-relative:margin;mso-height-relative:margin;v-text-anchor:middle" o:gfxdata="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" adj="9826" filled="f" strokeweight="2pt"/>
                   </w:pict>
                 </mc:Fallback>
               </mc:AlternateContent>
@@ -11792,7 +11958,7 @@
                 </mc:Choice>
                 <mc:Fallback>
                   <w:pict>
-                    <v:shape w14:anchorId="636ED1A6" id="Left Arrow 8" o:spid="_x0000_s1026" type="#_x0000_t66" style="position:absolute;margin-left:-66pt;margin-top:-34.45pt;width:19.4pt;height:17.65pt;rotation:-90;z-index:252119040;visibility:visible;mso-wrap-style:square;mso-width-percent:0;mso-height-percent:0;mso-wrap-distance-left:9pt;mso-wrap-distance-top:0;mso-wrap-distance-right:9pt;mso-wrap-distance-bottom:0;mso-position-horizontal:absolute;mso-position-horizontal-relative:text;mso-position-vertical:absolute;mso-position-vertical-relative:text;mso-width-percent:0;mso-height-percent:0;mso-width-relative:margin;mso-height-relative:margin;v-text-anchor:middle" o:gfxdata="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" adj="9826" filled="f" strokeweight="2pt"/>
+                    <v:shape w14:anchorId="1DD2072A" id="Left Arrow 8" o:spid="_x0000_s1026" type="#_x0000_t66" style="position:absolute;margin-left:-66pt;margin-top:-34.45pt;width:19.4pt;height:17.65pt;rotation:-90;z-index:252119040;visibility:visible;mso-wrap-style:square;mso-width-percent:0;mso-height-percent:0;mso-wrap-distance-left:9pt;mso-wrap-distance-top:0;mso-wrap-distance-right:9pt;mso-wrap-distance-bottom:0;mso-position-horizontal:absolute;mso-position-horizontal-relative:text;mso-position-vertical:absolute;mso-position-vertical-relative:text;mso-width-percent:0;mso-height-percent:0;mso-width-relative:margin;mso-height-relative:margin;v-text-anchor:middle" o:gfxdata="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" adj="9826" filled="f" strokeweight="2pt"/>
                   </w:pict>
                 </mc:Fallback>
               </mc:AlternateContent>
@@ -11902,7 +12068,7 @@
                 </mc:Choice>
                 <mc:Fallback>
                   <w:pict>
-                    <v:shape w14:anchorId="46A9B0F6" id="Left Arrow 9" o:spid="_x0000_s1026" type="#_x0000_t66" style="position:absolute;margin-left:47.95pt;margin-top:-34.45pt;width:19.4pt;height:17.65pt;rotation:-90;z-index:252467200;visibility:visible;mso-wrap-style:square;mso-width-percent:0;mso-height-percent:0;mso-wrap-distance-left:9pt;mso-wrap-distance-top:0;mso-wrap-distance-right:9pt;mso-wrap-distance-bottom:0;mso-position-horizontal:absolute;mso-position-horizontal-relative:text;mso-position-vertical:absolute;mso-position-vertical-relative:text;mso-width-percent:0;mso-height-percent:0;mso-width-relative:margin;mso-height-relative:margin;v-text-anchor:middle" o:gfxdata="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" adj="9826" filled="f" strokeweight="2pt"/>
+                    <v:shape w14:anchorId="013F094E" id="Left Arrow 9" o:spid="_x0000_s1026" type="#_x0000_t66" style="position:absolute;margin-left:47.95pt;margin-top:-34.45pt;width:19.4pt;height:17.65pt;rotation:-90;z-index:252467200;visibility:visible;mso-wrap-style:square;mso-width-percent:0;mso-height-percent:0;mso-wrap-distance-left:9pt;mso-wrap-distance-top:0;mso-wrap-distance-right:9pt;mso-wrap-distance-bottom:0;mso-position-horizontal:absolute;mso-position-horizontal-relative:text;mso-position-vertical:absolute;mso-position-vertical-relative:text;mso-width-percent:0;mso-height-percent:0;mso-width-relative:margin;mso-height-relative:margin;v-text-anchor:middle" o:gfxdata="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" adj="9826" filled="f" strokeweight="2pt"/>
                   </w:pict>
                 </mc:Fallback>
               </mc:AlternateContent>
@@ -12122,7 +12288,7 @@
                 </mc:Choice>
                 <mc:Fallback>
                   <w:pict>
-                    <v:shape w14:anchorId="11FFB486" id="Left Arrow 11" o:spid="_x0000_s1026" type="#_x0000_t66" style="position:absolute;margin-left:-62.05pt;margin-top:-26.3pt;width:19.4pt;height:17.65pt;rotation:-90;z-index:253170688;visibility:visible;mso-wrap-style:square;mso-width-percent:0;mso-height-percent:0;mso-wrap-distance-left:9pt;mso-wrap-distance-top:0;mso-wrap-distance-right:9pt;mso-wrap-distance-bottom:0;mso-position-horizontal:absolute;mso-position-horizontal-relative:text;mso-position-vertical:absolute;mso-position-vertical-relative:text;mso-width-percent:0;mso-height-percent:0;mso-width-relative:margin;mso-height-relative:margin;v-text-anchor:middle" o:gfxdata="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" adj="9826" filled="f" strokeweight="2pt"/>
+                    <v:shape w14:anchorId="5CF9BE36" id="Left Arrow 11" o:spid="_x0000_s1026" type="#_x0000_t66" style="position:absolute;margin-left:-62.05pt;margin-top:-26.3pt;width:19.4pt;height:17.65pt;rotation:-90;z-index:253170688;visibility:visible;mso-wrap-style:square;mso-width-percent:0;mso-height-percent:0;mso-wrap-distance-left:9pt;mso-wrap-distance-top:0;mso-wrap-distance-right:9pt;mso-wrap-distance-bottom:0;mso-position-horizontal:absolute;mso-position-horizontal-relative:text;mso-position-vertical:absolute;mso-position-vertical-relative:text;mso-width-percent:0;mso-height-percent:0;mso-width-relative:margin;mso-height-relative:margin;v-text-anchor:middle" o:gfxdata="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" adj="9826" filled="f" strokeweight="2pt"/>
                   </w:pict>
                 </mc:Fallback>
               </mc:AlternateContent>
@@ -12232,7 +12398,7 @@
                 </mc:Choice>
                 <mc:Fallback>
                   <w:pict>
-                    <v:shape w14:anchorId="37FEF4CC" id="Left Arrow 12" o:spid="_x0000_s1026" type="#_x0000_t66" style="position:absolute;margin-left:51.7pt;margin-top:-26.3pt;width:19.4pt;height:17.65pt;rotation:-90;z-index:253531136;visibility:visible;mso-wrap-style:square;mso-width-percent:0;mso-height-percent:0;mso-wrap-distance-left:9pt;mso-wrap-distance-top:0;mso-wrap-distance-right:9pt;mso-wrap-distance-bottom:0;mso-position-horizontal:absolute;mso-position-horizontal-relative:text;mso-position-vertical:absolute;mso-position-vertical-relative:text;mso-width-percent:0;mso-height-percent:0;mso-width-relative:margin;mso-height-relative:margin;v-text-anchor:middle" o:gfxdata="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" adj="9826" filled="f" strokeweight="2pt"/>
+                    <v:shape w14:anchorId="0BFDE2ED" id="Left Arrow 12" o:spid="_x0000_s1026" type="#_x0000_t66" style="position:absolute;margin-left:51.7pt;margin-top:-26.3pt;width:19.4pt;height:17.65pt;rotation:-90;z-index:253531136;visibility:visible;mso-wrap-style:square;mso-width-percent:0;mso-height-percent:0;mso-wrap-distance-left:9pt;mso-wrap-distance-top:0;mso-wrap-distance-right:9pt;mso-wrap-distance-bottom:0;mso-position-horizontal:absolute;mso-position-horizontal-relative:text;mso-position-vertical:absolute;mso-position-vertical-relative:text;mso-width-percent:0;mso-height-percent:0;mso-width-relative:margin;mso-height-relative:margin;v-text-anchor:middle" o:gfxdata="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" adj="9826" filled="f" strokeweight="2pt"/>
                   </w:pict>
                 </mc:Fallback>
               </mc:AlternateContent>
@@ -12342,7 +12508,7 @@
                 </mc:Choice>
                 <mc:Fallback>
                   <w:pict>
-                    <v:shape w14:anchorId="16822A06" id="Left Arrow 13" o:spid="_x0000_s1026" type="#_x0000_t66" style="position:absolute;margin-left:182.5pt;margin-top:-26.3pt;width:19.4pt;height:17.65pt;rotation:-90;z-index:253891584;visibility:visible;mso-wrap-style:square;mso-width-percent:0;mso-height-percent:0;mso-wrap-distance-left:9pt;mso-wrap-distance-top:0;mso-wrap-distance-right:9pt;mso-wrap-distance-bottom:0;mso-position-horizontal:absolute;mso-position-horizontal-relative:text;mso-position-vertical:absolute;mso-position-vertical-relative:text;mso-width-percent:0;mso-height-percent:0;mso-width-relative:margin;mso-height-relative:margin;v-text-anchor:middle" o:gfxdata="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" adj="9826" filled="f" strokeweight="2pt"/>
+                    <v:shape w14:anchorId="56B5BA6D" id="Left Arrow 13" o:spid="_x0000_s1026" type="#_x0000_t66" style="position:absolute;margin-left:182.5pt;margin-top:-26.3pt;width:19.4pt;height:17.65pt;rotation:-90;z-index:253891584;visibility:visible;mso-wrap-style:square;mso-width-percent:0;mso-height-percent:0;mso-wrap-distance-left:9pt;mso-wrap-distance-top:0;mso-wrap-distance-right:9pt;mso-wrap-distance-bottom:0;mso-position-horizontal:absolute;mso-position-horizontal-relative:text;mso-position-vertical:absolute;mso-position-vertical-relative:text;mso-width-percent:0;mso-height-percent:0;mso-width-relative:margin;mso-height-relative:margin;v-text-anchor:middle" o:gfxdata="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" adj="9826" filled="f" strokeweight="2pt"/>
                   </w:pict>
                 </mc:Fallback>
               </mc:AlternateContent>
@@ -13201,7 +13367,6 @@
           <w:rFonts w:ascii="Arial Unicode MS" w:eastAsia="Arial Unicode MS" w:hAnsi="Arial Unicode MS" w:cs="Arial Unicode MS"/>
           <w:lang w:val="en-US"/>
         </w:rPr>
-        <w:lastRenderedPageBreak/>
         <w:t xml:space="preserve">Error or </w:t>
       </w:r>
       <w:proofErr w:type="spellStart"/>
@@ -17153,6 +17318,7 @@
           <w:rFonts w:ascii="Arial Unicode MS" w:eastAsia="Arial Unicode MS" w:hAnsi="Arial Unicode MS" w:cs="Arial Unicode MS"/>
           <w:lang w:val="en-US"/>
         </w:rPr>
+        <w:lastRenderedPageBreak/>
         <w:t>Operator precedence bits n°2</w:t>
       </w:r>
       <w:r>
@@ -19936,7 +20102,6 @@
           <w:rFonts w:ascii="Arial Unicode MS" w:eastAsia="Arial Unicode MS" w:hAnsi="Arial Unicode MS" w:cs="Arial Unicode MS"/>
           <w:lang w:val="en-US"/>
         </w:rPr>
-        <w:lastRenderedPageBreak/>
         <w:t>IdentifierTypeMask</w:t>
       </w:r>
       <w:proofErr w:type="spellEnd"/>
@@ -20559,6 +20724,7 @@
                 <w:rFonts w:ascii="Arial Unicode MS" w:eastAsia="Arial Unicode MS" w:hAnsi="Arial Unicode MS" w:cs="Arial Unicode MS"/>
                 <w:lang w:val="en-US"/>
               </w:rPr>
+              <w:lastRenderedPageBreak/>
               <w:t>5</w:t>
             </w:r>
           </w:p>
@@ -23947,7 +24113,7 @@
 </file>
 
 <file path=customXml/itemProps1.xml><?xml version="1.0" encoding="utf-8"?>
-<ds:datastoreItem xmlns:ds="http://schemas.openxmlformats.org/officeDocument/2006/customXml" ds:itemID="{56CA7554-5FD6-4386-BA64-A96D54D408C1}">
+<ds:datastoreItem xmlns:ds="http://schemas.openxmlformats.org/officeDocument/2006/customXml" ds:itemID="{B721182F-7F98-4B2C-BDD1-490191237CFB}">
   <ds:schemaRefs>
     <ds:schemaRef ds:uri="http://schemas.openxmlformats.org/officeDocument/2006/bibliography"/>
   </ds:schemaRefs>

</xml_diff>

<commit_message>
WIP - Updated doc.
</commit_message>
<xml_diff>
--- a/Conception.docx
+++ b/Conception.docx
@@ -1,6 +1,6 @@
 
 <file path=word/document.xml><?xml version="1.0" encoding="utf-8"?>
-<w:document xmlns:wpc="http://schemas.microsoft.com/office/word/2010/wordprocessingCanvas" xmlns:mc="http://schemas.openxmlformats.org/markup-compatibility/2006" xmlns:o="urn:schemas-microsoft-com:office:office" xmlns:r="http://schemas.openxmlformats.org/officeDocument/2006/relationships" xmlns:m="http://schemas.openxmlformats.org/officeDocument/2006/math" xmlns:v="urn:schemas-microsoft-com:vml" xmlns:wp14="http://schemas.microsoft.com/office/word/2010/wordprocessingDrawing" xmlns:wp="http://schemas.openxmlformats.org/drawingml/2006/wordprocessingDrawing" xmlns:w10="urn:schemas-microsoft-com:office:word" xmlns:w="http://schemas.openxmlformats.org/wordprocessingml/2006/main" xmlns:w14="http://schemas.microsoft.com/office/word/2010/wordml" xmlns:w15="http://schemas.microsoft.com/office/word/2012/wordml" xmlns:wpg="http://schemas.microsoft.com/office/word/2010/wordprocessingGroup" xmlns:wpi="http://schemas.microsoft.com/office/word/2010/wordprocessingInk" xmlns:wne="http://schemas.microsoft.com/office/word/2006/wordml" xmlns:wps="http://schemas.microsoft.com/office/word/2010/wordprocessingShape" mc:Ignorable="w14 w15 wp14">
+<w:document xmlns:wpc="http://schemas.microsoft.com/office/word/2010/wordprocessingCanvas" xmlns:cx="http://schemas.microsoft.com/office/drawing/2014/chartex" xmlns:cx1="http://schemas.microsoft.com/office/drawing/2015/9/8/chartex" xmlns:cx2="http://schemas.microsoft.com/office/drawing/2015/10/21/chartex" xmlns:mc="http://schemas.openxmlformats.org/markup-compatibility/2006" xmlns:o="urn:schemas-microsoft-com:office:office" xmlns:r="http://schemas.openxmlformats.org/officeDocument/2006/relationships" xmlns:m="http://schemas.openxmlformats.org/officeDocument/2006/math" xmlns:v="urn:schemas-microsoft-com:vml" xmlns:wp14="http://schemas.microsoft.com/office/word/2010/wordprocessingDrawing" xmlns:wp="http://schemas.openxmlformats.org/drawingml/2006/wordprocessingDrawing" xmlns:w10="urn:schemas-microsoft-com:office:word" xmlns:w="http://schemas.openxmlformats.org/wordprocessingml/2006/main" xmlns:w14="http://schemas.microsoft.com/office/word/2010/wordml" xmlns:w15="http://schemas.microsoft.com/office/word/2012/wordml" xmlns:w16se="http://schemas.microsoft.com/office/word/2015/wordml/symex" xmlns:wpg="http://schemas.microsoft.com/office/word/2010/wordprocessingGroup" xmlns:wpi="http://schemas.microsoft.com/office/word/2010/wordprocessingInk" xmlns:wne="http://schemas.microsoft.com/office/word/2006/wordml" xmlns:wps="http://schemas.microsoft.com/office/word/2010/wordprocessingShape" mc:Ignorable="w14 w15 w16se wp14">
   <w:body>
     <w:p>
       <w:pPr>
@@ -8,6 +8,8 @@
           <w:lang w:val="en-US"/>
         </w:rPr>
       </w:pPr>
+      <w:bookmarkStart w:id="0" w:name="_GoBack"/>
+      <w:bookmarkEnd w:id="0"/>
       <w:r>
         <w:rPr>
           <w:lang w:val="en-US"/>
@@ -2961,7 +2963,21 @@
           <w:rFonts w:ascii="Arial Unicode MS" w:eastAsia="Arial Unicode MS" w:hAnsi="Arial Unicode MS" w:cs="Arial Unicode MS"/>
           <w:lang w:val="en-US"/>
         </w:rPr>
-        <w:t>- Context: is the object scope for Dependecy Injection and pseudo-singleton</w:t>
+        <w:t>- Context: is the object scope for Depende</w:t>
+      </w:r>
+      <w:r>
+        <w:rPr>
+          <w:rFonts w:ascii="Arial Unicode MS" w:eastAsia="Arial Unicode MS" w:hAnsi="Arial Unicode MS" w:cs="Arial Unicode MS"/>
+          <w:lang w:val="en-US"/>
+        </w:rPr>
+        <w:t>n</w:t>
+      </w:r>
+      <w:r>
+        <w:rPr>
+          <w:rFonts w:ascii="Arial Unicode MS" w:eastAsia="Arial Unicode MS" w:hAnsi="Arial Unicode MS" w:cs="Arial Unicode MS"/>
+          <w:lang w:val="en-US"/>
+        </w:rPr>
+        <w:t>cy Injection and pseudo-singleton</w:t>
       </w:r>
       <w:r>
         <w:rPr>
@@ -3081,15 +3097,7 @@
           <w:rFonts w:ascii="Arial Unicode MS" w:eastAsia="Arial Unicode MS" w:hAnsi="Arial Unicode MS" w:cs="Arial Unicode MS"/>
           <w:lang w:val="en-US"/>
         </w:rPr>
-        <w:t xml:space="preserve">This location has nothing to do with Context: these are totally orthogonal concepts. Location </w:t>
-      </w:r>
-      <w:r>
-        <w:rPr>
-          <w:rFonts w:ascii="Arial Unicode MS" w:eastAsia="Arial Unicode MS" w:hAnsi="Arial Unicode MS" w:cs="Arial Unicode MS"/>
-          <w:lang w:val="en-US"/>
-        </w:rPr>
-        <w:lastRenderedPageBreak/>
-        <w:t>should support a kind of hierarchical naming structure and a way to express reference in a relative manner (location should be combinable like paths are).</w:t>
+        <w:t>This location has nothing to do with Context: these are totally orthogonal concepts. Location should support a kind of hierarchical naming structure and a way to express reference in a relative manner (location should be combinable like paths are).</w:t>
       </w:r>
       <w:r>
         <w:rPr>
@@ -3161,6 +3169,7 @@
           <w:rFonts w:ascii="Arial Unicode MS" w:eastAsia="Arial Unicode MS" w:hAnsi="Arial Unicode MS" w:cs="Arial Unicode MS"/>
           <w:lang w:val="en-US"/>
         </w:rPr>
+        <w:lastRenderedPageBreak/>
         <w:t xml:space="preserve">Default implementation is in </w:t>
       </w:r>
       <w:r>
@@ -3798,15 +3807,7 @@
                 <w:rFonts w:ascii="Arial Unicode MS" w:eastAsia="Arial Unicode MS" w:hAnsi="Arial Unicode MS" w:cs="Arial Unicode MS"/>
                 <w:lang w:val="en-US"/>
               </w:rPr>
-              <w:t xml:space="preserve"> (Unknown </w:t>
-            </w:r>
-            <w:r>
-              <w:rPr>
-                <w:rFonts w:ascii="Arial Unicode MS" w:eastAsia="Arial Unicode MS" w:hAnsi="Arial Unicode MS" w:cs="Arial Unicode MS"/>
-                <w:lang w:val="en-US"/>
-              </w:rPr>
-              <w:lastRenderedPageBreak/>
-              <w:t>Context)</w:t>
+              <w:t xml:space="preserve"> (Unknown Context)</w:t>
             </w:r>
           </w:p>
         </w:tc>
@@ -3826,7 +3827,6 @@
                 <w:rFonts w:ascii="Arial Unicode MS" w:eastAsia="Arial Unicode MS" w:hAnsi="Arial Unicode MS" w:cs="Arial Unicode MS"/>
                 <w:lang w:val="en-US"/>
               </w:rPr>
-              <w:lastRenderedPageBreak/>
               <w:t>Null</w:t>
             </w:r>
             <w:r>
@@ -3883,7 +3883,6 @@
                 <w:rFonts w:ascii="Arial Unicode MS" w:eastAsia="Arial Unicode MS" w:hAnsi="Arial Unicode MS" w:cs="Arial Unicode MS"/>
                 <w:lang w:val="en-US"/>
               </w:rPr>
-              <w:lastRenderedPageBreak/>
               <w:t>[]CK.</w:t>
             </w:r>
             <w:r>
@@ -5556,6 +5555,7 @@
                 <w:rFonts w:ascii="Arial Unicode MS" w:eastAsia="Arial Unicode MS" w:hAnsi="Arial Unicode MS" w:cs="Arial Unicode MS"/>
                 <w:lang w:val="en-US"/>
               </w:rPr>
+              <w:lastRenderedPageBreak/>
               <w:t>i</w:t>
             </w:r>
             <w:r>
@@ -6688,7 +6688,6 @@
           <w:rFonts w:ascii="Arial Unicode MS" w:eastAsia="Arial Unicode MS" w:hAnsi="Arial Unicode MS" w:cs="Arial Unicode MS"/>
           <w:lang w:val="en-US"/>
         </w:rPr>
-        <w:lastRenderedPageBreak/>
         <w:t xml:space="preserve">To support </w:t>
       </w:r>
       <w:r>
@@ -7709,6 +7708,13 @@
           <w:lang w:val="en-US"/>
         </w:rPr>
       </w:pPr>
+      <w:r>
+        <w:rPr>
+          <w:rFonts w:ascii="Arial Unicode MS" w:eastAsia="Arial Unicode MS" w:hAnsi="Arial Unicode MS" w:cs="Arial Unicode MS"/>
+          <w:lang w:val="en-US"/>
+        </w:rPr>
+        <w:t>Derived names introduce a structure in names. Their goal is to support both transformations and compositions</w:t>
+      </w:r>
     </w:p>
     <w:p>
       <w:pPr>
@@ -7717,6 +7723,48 @@
           <w:lang w:val="en-US"/>
         </w:rPr>
       </w:pPr>
+      <w:r>
+        <w:rPr>
+          <w:rFonts w:ascii="Arial Unicode MS" w:eastAsia="Arial Unicode MS" w:hAnsi="Arial Unicode MS" w:cs="Arial Unicode MS"/>
+          <w:lang w:val="en-US"/>
+        </w:rPr>
+        <w:t xml:space="preserve">Composition may be as simple as using the dot operator (or any other separator) to identify the final </w:t>
+      </w:r>
+      <w:r>
+        <w:rPr>
+          <w:rFonts w:ascii="Arial Unicode MS" w:eastAsia="Arial Unicode MS" w:hAnsi="Arial Unicode MS" w:cs="Arial Unicode MS"/>
+          <w:lang w:val="en-US"/>
+        </w:rPr>
+        <w:t>dependent item</w:t>
+      </w:r>
+      <w:r>
+        <w:rPr>
+          <w:rFonts w:ascii="Arial Unicode MS" w:eastAsia="Arial Unicode MS" w:hAnsi="Arial Unicode MS" w:cs="Arial Unicode MS"/>
+          <w:lang w:val="en-US"/>
+        </w:rPr>
+        <w:t xml:space="preserve"> from any parent</w:t>
+      </w:r>
+      <w:r>
+        <w:rPr>
+          <w:rFonts w:ascii="Arial Unicode MS" w:eastAsia="Arial Unicode MS" w:hAnsi="Arial Unicode MS" w:cs="Arial Unicode MS"/>
+          <w:lang w:val="en-US"/>
+        </w:rPr>
+        <w:t xml:space="preserve"> container</w:t>
+      </w:r>
+      <w:r>
+        <w:rPr>
+          <w:rFonts w:ascii="Arial Unicode MS" w:eastAsia="Arial Unicode MS" w:hAnsi="Arial Unicode MS" w:cs="Arial Unicode MS"/>
+          <w:lang w:val="en-US"/>
+        </w:rPr>
+        <w:t xml:space="preserve">. Question: do we need to capture the </w:t>
+      </w:r>
+      <w:r>
+        <w:rPr>
+          <w:rFonts w:ascii="Arial Unicode MS" w:eastAsia="Arial Unicode MS" w:hAnsi="Arial Unicode MS" w:cs="Arial Unicode MS"/>
+          <w:lang w:val="en-US"/>
+        </w:rPr>
+        <w:t>type of the final item?</w:t>
+      </w:r>
     </w:p>
     <w:p>
       <w:pPr>
@@ -7725,6 +7773,20 @@
           <w:lang w:val="en-US"/>
         </w:rPr>
       </w:pPr>
+      <w:r>
+        <w:rPr>
+          <w:rFonts w:ascii="Arial Unicode MS" w:eastAsia="Arial Unicode MS" w:hAnsi="Arial Unicode MS" w:cs="Arial Unicode MS"/>
+          <w:lang w:val="en-US"/>
+        </w:rPr>
+        <w:t>Transformations are defined by an item and act on another one. There seem to be no need to support multiple transformations of the same item for the same</w:t>
+      </w:r>
+      <w:r>
+        <w:rPr>
+          <w:rFonts w:ascii="Arial Unicode MS" w:eastAsia="Arial Unicode MS" w:hAnsi="Arial Unicode MS" w:cs="Arial Unicode MS"/>
+          <w:lang w:val="en-US"/>
+        </w:rPr>
+        <w:t xml:space="preserve"> definer: required transformations from a site SHOULD be grouped (the “impact” of item A on B is defined once).</w:t>
+      </w:r>
     </w:p>
     <w:p>
       <w:pPr>
@@ -7733,6 +7795,27 @@
           <w:lang w:val="en-US"/>
         </w:rPr>
       </w:pPr>
+      <w:r>
+        <w:rPr>
+          <w:rFonts w:ascii="Arial Unicode MS" w:eastAsia="Arial Unicode MS" w:hAnsi="Arial Unicode MS" w:cs="Arial Unicode MS"/>
+          <w:lang w:val="en-US"/>
+        </w:rPr>
+        <w:t>This (claimed) unicity allows us to easily name a transformation with parentheses: transformer(transformed). Should a transformation apply on any possible object (i.e. the transformed item FullName should be used) or should the transformed object necessarily belong to the same Context or Location (i.e. Lo</w:t>
+      </w:r>
+      <w:r>
+        <w:rPr>
+          <w:rFonts w:ascii="Arial Unicode MS" w:eastAsia="Arial Unicode MS" w:hAnsi="Arial Unicode MS" w:cs="Arial Unicode MS"/>
+          <w:lang w:val="en-US"/>
+        </w:rPr>
+        <w:t>c</w:t>
+      </w:r>
+      <w:r>
+        <w:rPr>
+          <w:rFonts w:ascii="Arial Unicode MS" w:eastAsia="Arial Unicode MS" w:hAnsi="Arial Unicode MS" w:cs="Arial Unicode MS"/>
+          <w:lang w:val="en-US"/>
+        </w:rPr>
+        <w:t>Name or Name only should be used)?</w:t>
+      </w:r>
     </w:p>
     <w:p>
       <w:pPr>
@@ -7741,6 +7824,13 @@
           <w:lang w:val="en-US"/>
         </w:rPr>
       </w:pPr>
+      <w:r>
+        <w:rPr>
+          <w:rFonts w:ascii="Arial Unicode MS" w:eastAsia="Arial Unicode MS" w:hAnsi="Arial Unicode MS" w:cs="Arial Unicode MS"/>
+          <w:lang w:val="en-US"/>
+        </w:rPr>
+        <w:t>There is no issue to allow any possible item to be transformed and I can see no advantage to restrict it.</w:t>
+      </w:r>
     </w:p>
     <w:p>
       <w:pPr>
@@ -7749,6 +7839,27 @@
           <w:lang w:val="en-US"/>
         </w:rPr>
       </w:pPr>
+      <w:r>
+        <w:rPr>
+          <w:rFonts w:ascii="Arial Unicode MS" w:eastAsia="Arial Unicode MS" w:hAnsi="Arial Unicode MS" w:cs="Arial Unicode MS"/>
+          <w:lang w:val="en-US"/>
+        </w:rPr>
+        <w:t xml:space="preserve">A typical transformation name is: </w:t>
+      </w:r>
+      <w:r>
+        <w:rPr>
+          <w:rFonts w:ascii="Arial Unicode MS" w:eastAsia="Arial Unicode MS" w:hAnsi="Arial Unicode MS" w:cs="Arial Unicode MS"/>
+          <w:lang w:val="en-US"/>
+        </w:rPr>
+        <w:t>[]db^CKLevel0.Package</w:t>
+      </w:r>
+      <w:r>
+        <w:rPr>
+          <w:rFonts w:ascii="Arial Unicode MS" w:eastAsia="Arial Unicode MS" w:hAnsi="Arial Unicode MS" w:cs="Arial Unicode MS"/>
+          <w:lang w:val="en-US"/>
+        </w:rPr>
+        <w:t>([]db^CK.sTest)</w:t>
+      </w:r>
     </w:p>
     <w:p>
       <w:pPr>
@@ -7757,6 +7868,41 @@
           <w:lang w:val="en-US"/>
         </w:rPr>
       </w:pPr>
+      <w:r>
+        <w:rPr>
+          <w:rFonts w:ascii="Arial Unicode MS" w:eastAsia="Arial Unicode MS" w:hAnsi="Arial Unicode MS" w:cs="Arial Unicode MS"/>
+          <w:lang w:val="en-US"/>
+        </w:rPr>
+        <w:t xml:space="preserve">A dependent item can be an Object or </w:t>
+      </w:r>
+      <w:r>
+        <w:rPr>
+          <w:rFonts w:ascii="Arial Unicode MS" w:eastAsia="Arial Unicode MS" w:hAnsi="Arial Unicode MS" w:cs="Arial Unicode MS"/>
+          <w:lang w:val="en-US"/>
+        </w:rPr>
+        <w:t>a T</w:t>
+      </w:r>
+      <w:r>
+        <w:rPr>
+          <w:rFonts w:ascii="Arial Unicode MS" w:eastAsia="Arial Unicode MS" w:hAnsi="Arial Unicode MS" w:cs="Arial Unicode MS"/>
+          <w:lang w:val="en-US"/>
+        </w:rPr>
+        <w:t xml:space="preserve">ransformation (and a </w:t>
+      </w:r>
+      <w:r>
+        <w:rPr>
+          <w:rFonts w:ascii="Arial Unicode MS" w:eastAsia="Arial Unicode MS" w:hAnsi="Arial Unicode MS" w:cs="Arial Unicode MS"/>
+          <w:lang w:val="en-US"/>
+        </w:rPr>
+        <w:t>T</w:t>
+      </w:r>
+      <w:r>
+        <w:rPr>
+          <w:rFonts w:ascii="Arial Unicode MS" w:eastAsia="Arial Unicode MS" w:hAnsi="Arial Unicode MS" w:cs="Arial Unicode MS"/>
+          <w:lang w:val="en-US"/>
+        </w:rPr>
+        <w:t>ransformation is an Object).</w:t>
+      </w:r>
     </w:p>
     <w:p>
       <w:pPr>
@@ -7765,44 +7911,280 @@
           <w:lang w:val="en-US"/>
         </w:rPr>
       </w:pPr>
+      <w:r>
+        <w:rPr>
+          <w:rFonts w:ascii="Arial Unicode MS" w:eastAsia="Arial Unicode MS" w:hAnsi="Arial Unicode MS" w:cs="Arial Unicode MS"/>
+          <w:lang w:val="en-US"/>
+        </w:rPr>
+        <w:lastRenderedPageBreak/>
+        <w:t>Questions:</w:t>
+      </w:r>
     </w:p>
     <w:p>
       <w:pPr>
-        <w:rPr>
-          <w:rFonts w:ascii="Arial Unicode MS" w:eastAsia="Arial Unicode MS" w:hAnsi="Arial Unicode MS" w:cs="Arial Unicode MS"/>
-          <w:lang w:val="en-US"/>
-        </w:rPr>
-      </w:pPr>
+        <w:pStyle w:val="ListParagraph"/>
+        <w:numPr>
+          <w:ilvl w:val="0"/>
+          <w:numId w:val="7"/>
+        </w:numPr>
+        <w:rPr>
+          <w:rFonts w:ascii="Arial Unicode MS" w:eastAsia="Arial Unicode MS" w:hAnsi="Arial Unicode MS" w:cs="Arial Unicode MS"/>
+          <w:lang w:val="en-US"/>
+        </w:rPr>
+      </w:pPr>
+      <w:r>
+        <w:rPr>
+          <w:rFonts w:ascii="Arial Unicode MS" w:eastAsia="Arial Unicode MS" w:hAnsi="Arial Unicode MS" w:cs="Arial Unicode MS"/>
+          <w:lang w:val="en-US"/>
+        </w:rPr>
+        <w:t>Can a transformation applied to a type T return a type T’?</w:t>
+      </w:r>
     </w:p>
     <w:p>
       <w:pPr>
-        <w:rPr>
-          <w:rFonts w:ascii="Arial Unicode MS" w:eastAsia="Arial Unicode MS" w:hAnsi="Arial Unicode MS" w:cs="Arial Unicode MS"/>
-          <w:lang w:val="en-US"/>
-        </w:rPr>
-      </w:pPr>
+        <w:pStyle w:val="ListParagraph"/>
+        <w:rPr>
+          <w:rFonts w:ascii="Arial Unicode MS" w:eastAsia="Arial Unicode MS" w:hAnsi="Arial Unicode MS" w:cs="Arial Unicode MS"/>
+          <w:lang w:val="en-US"/>
+        </w:rPr>
+      </w:pPr>
+      <w:r>
+        <w:rPr>
+          <w:rFonts w:ascii="Arial Unicode MS" w:eastAsia="Arial Unicode MS" w:hAnsi="Arial Unicode MS" w:cs="Arial Unicode MS"/>
+          <w:lang w:val="en-US"/>
+        </w:rPr>
+        <w:t>Definitely not. A view must remain a view and a stored procedure a stored procedure.</w:t>
+      </w:r>
     </w:p>
     <w:p>
       <w:pPr>
-        <w:rPr>
-          <w:rFonts w:ascii="Arial Unicode MS" w:eastAsia="Arial Unicode MS" w:hAnsi="Arial Unicode MS" w:cs="Arial Unicode MS"/>
-          <w:lang w:val="en-US"/>
-        </w:rPr>
-      </w:pPr>
+        <w:pStyle w:val="ListParagraph"/>
+        <w:numPr>
+          <w:ilvl w:val="0"/>
+          <w:numId w:val="7"/>
+        </w:numPr>
+        <w:rPr>
+          <w:rFonts w:ascii="Arial Unicode MS" w:eastAsia="Arial Unicode MS" w:hAnsi="Arial Unicode MS" w:cs="Arial Unicode MS"/>
+          <w:lang w:val="en-US"/>
+        </w:rPr>
+      </w:pPr>
+      <w:r>
+        <w:rPr>
+          <w:rFonts w:ascii="Arial Unicode MS" w:eastAsia="Arial Unicode MS" w:hAnsi="Arial Unicode MS" w:cs="Arial Unicode MS"/>
+          <w:lang w:val="en-US"/>
+        </w:rPr>
+        <w:t>Can we transform a Transformation?</w:t>
+      </w:r>
     </w:p>
     <w:p>
       <w:pPr>
-        <w:rPr>
-          <w:rFonts w:ascii="Arial Unicode MS" w:eastAsia="Arial Unicode MS" w:hAnsi="Arial Unicode MS" w:cs="Arial Unicode MS"/>
-          <w:lang w:val="en-US"/>
-        </w:rPr>
-      </w:pPr>
-      <w:r>
-        <w:rPr>
-          <w:rFonts w:ascii="Arial Unicode MS" w:eastAsia="Arial Unicode MS" w:hAnsi="Arial Unicode MS" w:cs="Arial Unicode MS"/>
-          <w:lang w:val="en-US"/>
-        </w:rPr>
-        <w:lastRenderedPageBreak/>
+        <w:pStyle w:val="ListParagraph"/>
+        <w:rPr>
+          <w:rFonts w:ascii="Arial Unicode MS" w:eastAsia="Arial Unicode MS" w:hAnsi="Arial Unicode MS" w:cs="Arial Unicode MS"/>
+          <w:lang w:val="en-US"/>
+        </w:rPr>
+      </w:pPr>
+      <w:r>
+        <w:rPr>
+          <w:rFonts w:ascii="Arial Unicode MS" w:eastAsia="Arial Unicode MS" w:hAnsi="Arial Unicode MS" w:cs="Arial Unicode MS"/>
+          <w:lang w:val="en-US"/>
+        </w:rPr>
+        <w:t>Ideally yes. This leads to a fundamental issue: the application ordering (and times) of transformation processes.</w:t>
+      </w:r>
+      <w:r>
+        <w:rPr>
+          <w:rFonts w:ascii="Arial Unicode MS" w:eastAsia="Arial Unicode MS" w:hAnsi="Arial Unicode MS" w:cs="Arial Unicode MS"/>
+          <w:lang w:val="en-US"/>
+        </w:rPr>
+        <w:t xml:space="preserve"> By using a Composite, we can have a generic, global answer to this issue</w:t>
+      </w:r>
+    </w:p>
+    <w:p>
+      <w:pPr>
+        <w:rPr>
+          <w:rFonts w:ascii="Arial Unicode MS" w:eastAsia="Arial Unicode MS" w:hAnsi="Arial Unicode MS" w:cs="Arial Unicode MS"/>
+          <w:lang w:val="en-US"/>
+        </w:rPr>
+      </w:pPr>
+      <w:r>
+        <w:rPr>
+          <w:rFonts w:ascii="Arial Unicode MS" w:eastAsia="Arial Unicode MS" w:hAnsi="Arial Unicode MS" w:cs="Arial Unicode MS"/>
+          <w:lang w:val="en-US"/>
+        </w:rPr>
+        <w:t>SetupObjectItem (origin)</w:t>
+      </w:r>
+    </w:p>
+    <w:p>
+      <w:pPr>
+        <w:rPr>
+          <w:rFonts w:ascii="Arial Unicode MS" w:eastAsia="Arial Unicode MS" w:hAnsi="Arial Unicode MS" w:cs="Arial Unicode MS"/>
+          <w:lang w:val="en-US"/>
+        </w:rPr>
+      </w:pPr>
+      <w:r>
+        <w:rPr>
+          <w:rFonts w:ascii="Arial Unicode MS" w:eastAsia="Arial Unicode MS" w:hAnsi="Arial Unicode MS" w:cs="Arial Unicode MS"/>
+          <w:lang w:val="en-US"/>
+        </w:rPr>
+        <w:tab/>
+      </w:r>
+      <w:r>
+        <w:rPr>
+          <w:rFonts w:ascii="Arial Unicode MS" w:eastAsia="Arial Unicode MS" w:hAnsi="Arial Unicode MS" w:cs="Arial Unicode MS"/>
+          <w:lang w:val="en-US"/>
+        </w:rPr>
+        <w:t>Transformations[]</w:t>
+      </w:r>
+    </w:p>
+    <w:p>
+      <w:pPr>
+        <w:rPr>
+          <w:rFonts w:ascii="Arial Unicode MS" w:eastAsia="Arial Unicode MS" w:hAnsi="Arial Unicode MS" w:cs="Arial Unicode MS"/>
+          <w:lang w:val="en-US"/>
+        </w:rPr>
+      </w:pPr>
+      <w:r>
+        <w:rPr>
+          <w:rFonts w:ascii="Arial Unicode MS" w:eastAsia="Arial Unicode MS" w:hAnsi="Arial Unicode MS" w:cs="Arial Unicode MS"/>
+          <w:lang w:val="en-US"/>
+        </w:rPr>
+        <w:tab/>
+      </w:r>
+      <w:r>
+        <w:rPr>
+          <w:rFonts w:ascii="Arial Unicode MS" w:eastAsia="Arial Unicode MS" w:hAnsi="Arial Unicode MS" w:cs="Arial Unicode MS"/>
+          <w:lang w:val="en-US"/>
+        </w:rPr>
+        <w:t>Final</w:t>
+      </w:r>
+      <w:r>
+        <w:rPr>
+          <w:rFonts w:ascii="Arial Unicode MS" w:eastAsia="Arial Unicode MS" w:hAnsi="Arial Unicode MS" w:cs="Arial Unicode MS"/>
+          <w:lang w:val="en-US"/>
+        </w:rPr>
+        <w:t xml:space="preserve"> </w:t>
+      </w:r>
+      <w:r>
+        <w:rPr>
+          <w:rFonts w:ascii="Arial Unicode MS" w:eastAsia="Arial Unicode MS" w:hAnsi="Arial Unicode MS" w:cs="Arial Unicode MS"/>
+          <w:lang w:val="en-US"/>
+        </w:rPr>
+        <w:sym w:font="Wingdings" w:char="F0E8"/>
+      </w:r>
+      <w:r>
+        <w:rPr>
+          <w:rFonts w:ascii="Arial Unicode MS" w:eastAsia="Arial Unicode MS" w:hAnsi="Arial Unicode MS" w:cs="Arial Unicode MS"/>
+          <w:lang w:val="en-US"/>
+        </w:rPr>
+        <w:t xml:space="preserve"> </w:t>
+      </w:r>
+      <w:r>
+        <w:rPr>
+          <w:rFonts w:ascii="Arial Unicode MS" w:eastAsia="Arial Unicode MS" w:hAnsi="Arial Unicode MS" w:cs="Arial Unicode MS"/>
+          <w:lang w:val="en-US"/>
+        </w:rPr>
+        <w:t>Transformations.Last.Final</w:t>
+      </w:r>
+    </w:p>
+    <w:p>
+      <w:pPr>
+        <w:rPr>
+          <w:rFonts w:ascii="Arial Unicode MS" w:eastAsia="Arial Unicode MS" w:hAnsi="Arial Unicode MS" w:cs="Arial Unicode MS"/>
+          <w:lang w:val="en-US"/>
+        </w:rPr>
+      </w:pPr>
+      <w:r>
+        <w:rPr>
+          <w:rFonts w:ascii="Arial Unicode MS" w:eastAsia="Arial Unicode MS" w:hAnsi="Arial Unicode MS" w:cs="Arial Unicode MS"/>
+          <w:lang w:val="en-US"/>
+        </w:rPr>
+        <w:t>A Transformation contains its SetupObjectItem.</w:t>
+      </w:r>
+    </w:p>
+    <w:p>
+      <w:pPr>
+        <w:rPr>
+          <w:rFonts w:ascii="Arial Unicode MS" w:eastAsia="Arial Unicode MS" w:hAnsi="Arial Unicode MS" w:cs="Arial Unicode MS"/>
+          <w:lang w:val="en-US"/>
+        </w:rPr>
+      </w:pPr>
+    </w:p>
+    <w:p>
+      <w:pPr>
+        <w:rPr>
+          <w:rFonts w:ascii="Arial Unicode MS" w:eastAsia="Arial Unicode MS" w:hAnsi="Arial Unicode MS" w:cs="Arial Unicode MS"/>
+          <w:lang w:val="en-US"/>
+        </w:rPr>
+      </w:pPr>
+    </w:p>
+    <w:p>
+      <w:pPr>
+        <w:rPr>
+          <w:rFonts w:ascii="Arial Unicode MS" w:eastAsia="Arial Unicode MS" w:hAnsi="Arial Unicode MS" w:cs="Arial Unicode MS"/>
+          <w:lang w:val="en-US"/>
+        </w:rPr>
+      </w:pPr>
+    </w:p>
+    <w:p>
+      <w:pPr>
+        <w:rPr>
+          <w:rFonts w:ascii="Arial Unicode MS" w:eastAsia="Arial Unicode MS" w:hAnsi="Arial Unicode MS" w:cs="Arial Unicode MS"/>
+          <w:lang w:val="en-US"/>
+        </w:rPr>
+      </w:pPr>
+    </w:p>
+    <w:p>
+      <w:pPr>
+        <w:rPr>
+          <w:rFonts w:ascii="Arial Unicode MS" w:eastAsia="Arial Unicode MS" w:hAnsi="Arial Unicode MS" w:cs="Arial Unicode MS"/>
+          <w:lang w:val="en-US"/>
+        </w:rPr>
+      </w:pPr>
+    </w:p>
+    <w:p>
+      <w:pPr>
+        <w:rPr>
+          <w:rFonts w:ascii="Arial Unicode MS" w:eastAsia="Arial Unicode MS" w:hAnsi="Arial Unicode MS" w:cs="Arial Unicode MS"/>
+          <w:lang w:val="en-US"/>
+        </w:rPr>
+      </w:pPr>
+    </w:p>
+    <w:p>
+      <w:pPr>
+        <w:rPr>
+          <w:rFonts w:ascii="Arial Unicode MS" w:eastAsia="Arial Unicode MS" w:hAnsi="Arial Unicode MS" w:cs="Arial Unicode MS"/>
+          <w:lang w:val="en-US"/>
+        </w:rPr>
+      </w:pPr>
+    </w:p>
+    <w:p>
+      <w:pPr>
+        <w:rPr>
+          <w:rFonts w:ascii="Arial Unicode MS" w:eastAsia="Arial Unicode MS" w:hAnsi="Arial Unicode MS" w:cs="Arial Unicode MS"/>
+          <w:lang w:val="en-US"/>
+        </w:rPr>
+      </w:pPr>
+    </w:p>
+    <w:p>
+      <w:pPr>
+        <w:rPr>
+          <w:rFonts w:ascii="Arial Unicode MS" w:eastAsia="Arial Unicode MS" w:hAnsi="Arial Unicode MS" w:cs="Arial Unicode MS"/>
+          <w:lang w:val="en-US"/>
+        </w:rPr>
+      </w:pPr>
+    </w:p>
+    <w:p>
+      <w:pPr>
+        <w:rPr>
+          <w:rFonts w:ascii="Arial Unicode MS" w:eastAsia="Arial Unicode MS" w:hAnsi="Arial Unicode MS" w:cs="Arial Unicode MS"/>
+          <w:lang w:val="en-US"/>
+        </w:rPr>
+      </w:pPr>
+      <w:r>
+        <w:rPr>
+          <w:rFonts w:ascii="Arial Unicode MS" w:eastAsia="Arial Unicode MS" w:hAnsi="Arial Unicode MS" w:cs="Arial Unicode MS"/>
+          <w:lang w:val="en-US"/>
+        </w:rPr>
         <w:t>StObjProperties are not like AmbientProperties</w:t>
       </w:r>
       <w:r>
@@ -8165,6 +8547,7 @@
           <w:rFonts w:ascii="Arial Unicode MS" w:eastAsia="Arial Unicode MS" w:hAnsi="Arial Unicode MS" w:cs="Arial Unicode MS"/>
           <w:lang w:val="en-US"/>
         </w:rPr>
+        <w:lastRenderedPageBreak/>
         <w:t>Optionality is “inherited” but under control. If a base class defines an Optional Ambient Contract</w:t>
       </w:r>
       <w:r>
@@ -8335,15 +8718,7 @@
           <w:rFonts w:ascii="Arial Unicode MS" w:eastAsia="Arial Unicode MS" w:hAnsi="Arial Unicode MS" w:cs="Arial Unicode MS"/>
           <w:lang w:val="en-US"/>
         </w:rPr>
-        <w:t xml:space="preserve">When not set (explicitly on a StObj), the value is searched, by default, on Generalization and then on Containers: AmbientProperties are first inherited (from Generalization) and </w:t>
-      </w:r>
-      <w:r>
-        <w:rPr>
-          <w:rFonts w:ascii="Arial Unicode MS" w:eastAsia="Arial Unicode MS" w:hAnsi="Arial Unicode MS" w:cs="Arial Unicode MS"/>
-          <w:lang w:val="en-US"/>
-        </w:rPr>
-        <w:lastRenderedPageBreak/>
-        <w:t>then initialized from Containers.</w:t>
+        <w:t>When not set (explicitly on a StObj), the value is searched, by default, on Generalization and then on Containers: AmbientProperties are first inherited (from Generalization) and then initialized from Containers.</w:t>
       </w:r>
       <w:r>
         <w:rPr>
@@ -8875,9 +9250,71 @@
                 <w:szCs w:val="18"/>
                 <w:lang w:val="en-US"/>
               </w:rPr>
-              <w:t xml:space="preserve">Dependency </w:t>
-            </w:r>
-            <w:r>
+              <w:t>Dependency Injection &amp; Configuration of object graphs.</w:t>
+            </w:r>
+          </w:p>
+          <w:p>
+            <w:pPr>
+              <w:rPr>
+                <w:rFonts w:ascii="Arial Unicode MS" w:eastAsia="Arial Unicode MS" w:hAnsi="Arial Unicode MS" w:cs="Arial Unicode MS"/>
+                <w:sz w:val="18"/>
+                <w:szCs w:val="18"/>
+                <w:lang w:val="en-US"/>
+              </w:rPr>
+            </w:pPr>
+            <w:r>
+              <w:rPr>
+                <w:rFonts w:ascii="Arial Unicode MS" w:eastAsia="Arial Unicode MS" w:hAnsi="Arial Unicode MS" w:cs="Arial Unicode MS"/>
+                <w:sz w:val="18"/>
+                <w:szCs w:val="18"/>
+                <w:lang w:val="en-US"/>
+              </w:rPr>
+              <w:t>Type</w:t>
+            </w:r>
+            <w:r>
+              <w:rPr>
+                <w:rFonts w:ascii="Arial Unicode MS" w:eastAsia="Arial Unicode MS" w:hAnsi="Arial Unicode MS" w:cs="Arial Unicode MS"/>
+                <w:sz w:val="18"/>
+                <w:szCs w:val="18"/>
+                <w:lang w:val="en-US"/>
+              </w:rPr>
+              <w:t xml:space="preserve"> </w:t>
+            </w:r>
+            <w:r>
+              <w:rPr>
+                <w:rFonts w:ascii="Arial Unicode MS" w:eastAsia="Arial Unicode MS" w:hAnsi="Arial Unicode MS" w:cs="Arial Unicode MS"/>
+                <w:sz w:val="18"/>
+                <w:szCs w:val="18"/>
+                <w:lang w:val="en-US"/>
+              </w:rPr>
+              <w:t>discovering, dependencies analysis &amp; graph</w:t>
+            </w:r>
+            <w:r>
+              <w:rPr>
+                <w:rFonts w:ascii="Arial Unicode MS" w:eastAsia="Arial Unicode MS" w:hAnsi="Arial Unicode MS" w:cs="Arial Unicode MS"/>
+                <w:sz w:val="18"/>
+                <w:szCs w:val="18"/>
+                <w:lang w:val="en-US"/>
+              </w:rPr>
+              <w:t xml:space="preserve"> configuration</w:t>
+            </w:r>
+            <w:r>
+              <w:rPr>
+                <w:rFonts w:ascii="Arial Unicode MS" w:eastAsia="Arial Unicode MS" w:hAnsi="Arial Unicode MS" w:cs="Arial Unicode MS"/>
+                <w:sz w:val="18"/>
+                <w:szCs w:val="18"/>
+                <w:lang w:val="en-US"/>
+              </w:rPr>
+              <w:t>. Final objects are obtained from a dynamically emitted assembly.</w:t>
+            </w:r>
+          </w:p>
+        </w:tc>
+        <w:tc>
+          <w:tcPr>
+            <w:tcW w:w="2669" w:type="dxa"/>
+          </w:tcPr>
+          <w:p>
+            <w:pPr>
               <w:rPr>
                 <w:rFonts w:ascii="Arial Unicode MS" w:eastAsia="Arial Unicode MS" w:hAnsi="Arial Unicode MS" w:cs="Arial Unicode MS"/>
                 <w:b/>
@@ -8885,28 +9322,27 @@
                 <w:szCs w:val="18"/>
                 <w:lang w:val="en-US"/>
               </w:rPr>
-              <w:lastRenderedPageBreak/>
-              <w:t>Injection &amp; Configuration of object graphs.</w:t>
-            </w:r>
-          </w:p>
-          <w:p>
-            <w:pPr>
-              <w:rPr>
-                <w:rFonts w:ascii="Arial Unicode MS" w:eastAsia="Arial Unicode MS" w:hAnsi="Arial Unicode MS" w:cs="Arial Unicode MS"/>
+            </w:pPr>
+            <w:r>
+              <w:rPr>
+                <w:rFonts w:ascii="Arial Unicode MS" w:eastAsia="Arial Unicode MS" w:hAnsi="Arial Unicode MS" w:cs="Arial Unicode MS"/>
+                <w:b/>
                 <w:sz w:val="18"/>
                 <w:szCs w:val="18"/>
                 <w:lang w:val="en-US"/>
               </w:rPr>
-            </w:pPr>
-            <w:r>
+              <w:t>Three Setup Steps support.</w:t>
+            </w:r>
+          </w:p>
+          <w:p>
+            <w:pPr>
               <w:rPr>
                 <w:rFonts w:ascii="Arial Unicode MS" w:eastAsia="Arial Unicode MS" w:hAnsi="Arial Unicode MS" w:cs="Arial Unicode MS"/>
                 <w:sz w:val="18"/>
                 <w:szCs w:val="18"/>
                 <w:lang w:val="en-US"/>
               </w:rPr>
-              <w:t>Type</w:t>
-            </w:r>
+            </w:pPr>
             <w:r>
               <w:rPr>
                 <w:rFonts w:ascii="Arial Unicode MS" w:eastAsia="Arial Unicode MS" w:hAnsi="Arial Unicode MS" w:cs="Arial Unicode MS"/>
@@ -8914,127 +9350,51 @@
                 <w:szCs w:val="18"/>
                 <w:lang w:val="en-US"/>
               </w:rPr>
-              <w:t xml:space="preserve"> </w:t>
-            </w:r>
-            <w:r>
-              <w:rPr>
-                <w:rFonts w:ascii="Arial Unicode MS" w:eastAsia="Arial Unicode MS" w:hAnsi="Arial Unicode MS" w:cs="Arial Unicode MS"/>
+              <w:t>Setupable objects support: version management, scripts and three steps setup (Init/Install/Settle).</w:t>
+            </w:r>
+          </w:p>
+        </w:tc>
+        <w:tc>
+          <w:tcPr>
+            <w:tcW w:w="2648" w:type="dxa"/>
+          </w:tcPr>
+          <w:p>
+            <w:pPr>
+              <w:rPr>
+                <w:rFonts w:ascii="Arial Unicode MS" w:eastAsia="Arial Unicode MS" w:hAnsi="Arial Unicode MS" w:cs="Arial Unicode MS"/>
+                <w:b/>
                 <w:sz w:val="18"/>
                 <w:szCs w:val="18"/>
                 <w:lang w:val="en-US"/>
               </w:rPr>
-              <w:t>discovering, dependencies analysis &amp; graph</w:t>
-            </w:r>
-            <w:r>
-              <w:rPr>
-                <w:rFonts w:ascii="Arial Unicode MS" w:eastAsia="Arial Unicode MS" w:hAnsi="Arial Unicode MS" w:cs="Arial Unicode MS"/>
+            </w:pPr>
+            <w:r>
+              <w:rPr>
+                <w:rFonts w:ascii="Arial Unicode MS" w:eastAsia="Arial Unicode MS" w:hAnsi="Arial Unicode MS" w:cs="Arial Unicode MS"/>
+                <w:b/>
                 <w:sz w:val="18"/>
                 <w:szCs w:val="18"/>
                 <w:lang w:val="en-US"/>
               </w:rPr>
-              <w:t xml:space="preserve"> configuration</w:t>
-            </w:r>
-            <w:r>
+              <w:t>Sql Server objects.</w:t>
+            </w:r>
+          </w:p>
+          <w:p>
+            <w:pPr>
               <w:rPr>
                 <w:rFonts w:ascii="Arial Unicode MS" w:eastAsia="Arial Unicode MS" w:hAnsi="Arial Unicode MS" w:cs="Arial Unicode MS"/>
                 <w:sz w:val="18"/>
                 <w:szCs w:val="18"/>
                 <w:lang w:val="en-US"/>
               </w:rPr>
-              <w:t>. Final objects are obtained from a dynamically emitted assembly.</w:t>
-            </w:r>
-          </w:p>
-        </w:tc>
-        <w:tc>
-          <w:tcPr>
-            <w:tcW w:w="2669" w:type="dxa"/>
-          </w:tcPr>
-          <w:p>
-            <w:pPr>
-              <w:rPr>
-                <w:rFonts w:ascii="Arial Unicode MS" w:eastAsia="Arial Unicode MS" w:hAnsi="Arial Unicode MS" w:cs="Arial Unicode MS"/>
-                <w:b/>
+            </w:pPr>
+            <w:r>
+              <w:rPr>
+                <w:rFonts w:ascii="Arial Unicode MS" w:eastAsia="Arial Unicode MS" w:hAnsi="Arial Unicode MS" w:cs="Arial Unicode MS"/>
                 <w:sz w:val="18"/>
                 <w:szCs w:val="18"/>
                 <w:lang w:val="en-US"/>
               </w:rPr>
-            </w:pPr>
-            <w:r>
-              <w:rPr>
-                <w:rFonts w:ascii="Arial Unicode MS" w:eastAsia="Arial Unicode MS" w:hAnsi="Arial Unicode MS" w:cs="Arial Unicode MS"/>
-                <w:b/>
-                <w:sz w:val="18"/>
-                <w:szCs w:val="18"/>
-                <w:lang w:val="en-US"/>
-              </w:rPr>
-              <w:lastRenderedPageBreak/>
-              <w:t>Three Setup Steps support.</w:t>
-            </w:r>
-          </w:p>
-          <w:p>
-            <w:pPr>
-              <w:rPr>
-                <w:rFonts w:ascii="Arial Unicode MS" w:eastAsia="Arial Unicode MS" w:hAnsi="Arial Unicode MS" w:cs="Arial Unicode MS"/>
-                <w:sz w:val="18"/>
-                <w:szCs w:val="18"/>
-                <w:lang w:val="en-US"/>
-              </w:rPr>
-            </w:pPr>
-            <w:r>
-              <w:rPr>
-                <w:rFonts w:ascii="Arial Unicode MS" w:eastAsia="Arial Unicode MS" w:hAnsi="Arial Unicode MS" w:cs="Arial Unicode MS"/>
-                <w:sz w:val="18"/>
-                <w:szCs w:val="18"/>
-                <w:lang w:val="en-US"/>
-              </w:rPr>
-              <w:lastRenderedPageBreak/>
-              <w:t>Setupable objects support: version management, scripts and three steps setup (Init/Install/Settle).</w:t>
-            </w:r>
-          </w:p>
-        </w:tc>
-        <w:tc>
-          <w:tcPr>
-            <w:tcW w:w="2648" w:type="dxa"/>
-          </w:tcPr>
-          <w:p>
-            <w:pPr>
-              <w:rPr>
-                <w:rFonts w:ascii="Arial Unicode MS" w:eastAsia="Arial Unicode MS" w:hAnsi="Arial Unicode MS" w:cs="Arial Unicode MS"/>
-                <w:b/>
-                <w:sz w:val="18"/>
-                <w:szCs w:val="18"/>
-                <w:lang w:val="en-US"/>
-              </w:rPr>
-            </w:pPr>
-            <w:r>
-              <w:rPr>
-                <w:rFonts w:ascii="Arial Unicode MS" w:eastAsia="Arial Unicode MS" w:hAnsi="Arial Unicode MS" w:cs="Arial Unicode MS"/>
-                <w:b/>
-                <w:sz w:val="18"/>
-                <w:szCs w:val="18"/>
-                <w:lang w:val="en-US"/>
-              </w:rPr>
-              <w:lastRenderedPageBreak/>
-              <w:t>Sql Server objects.</w:t>
-            </w:r>
-          </w:p>
-          <w:p>
-            <w:pPr>
-              <w:rPr>
-                <w:rFonts w:ascii="Arial Unicode MS" w:eastAsia="Arial Unicode MS" w:hAnsi="Arial Unicode MS" w:cs="Arial Unicode MS"/>
-                <w:sz w:val="18"/>
-                <w:szCs w:val="18"/>
-                <w:lang w:val="en-US"/>
-              </w:rPr>
-            </w:pPr>
-            <w:r>
-              <w:rPr>
-                <w:rFonts w:ascii="Arial Unicode MS" w:eastAsia="Arial Unicode MS" w:hAnsi="Arial Unicode MS" w:cs="Arial Unicode MS"/>
-                <w:sz w:val="18"/>
-                <w:szCs w:val="18"/>
-                <w:lang w:val="en-US"/>
-              </w:rPr>
-              <w:lastRenderedPageBreak/>
               <w:t xml:space="preserve">Sql Server setupable objects like Tables, Procedures, etc. </w:t>
             </w:r>
           </w:p>
@@ -9061,7 +9421,6 @@
                 <w:szCs w:val="18"/>
                 <w:lang w:val="en-US"/>
               </w:rPr>
-              <w:lastRenderedPageBreak/>
               <w:t>Engine level: analyses assemblies, discover types, build and configure the final objects.</w:t>
             </w:r>
             <w:r>
@@ -9073,8 +9432,6 @@
               </w:rPr>
               <w:t xml:space="preserve"> Emits the final compiled dll.</w:t>
             </w:r>
-            <w:bookmarkStart w:id="0" w:name="_GoBack"/>
-            <w:bookmarkEnd w:id="0"/>
           </w:p>
         </w:tc>
         <w:tc>
@@ -9124,7 +9481,7 @@
                 <w:noProof/>
                 <w:sz w:val="18"/>
                 <w:szCs w:val="18"/>
-                <w:lang w:val="en-US"/>
+                <w:lang w:eastAsia="fr-FR"/>
               </w:rPr>
               <mc:AlternateContent>
                 <mc:Choice Requires="wps">
@@ -9223,7 +9580,7 @@
                 </mc:Choice>
                 <mc:Fallback>
                   <w:pict>
-                    <v:shapetype w14:anchorId="7D0849C1" id="_x0000_t66" coordsize="21600,21600" o:spt="66" adj="5400,5400" path="m@0,l@0@1,21600@1,21600@2@0@2@0,21600,,10800xe">
+                    <v:shapetype w14:anchorId="6AA4388F" id="_x0000_t66" coordsize="21600,21600" o:spt="66" adj="5400,5400" path="m@0,l@0@1,21600@1,21600@2@0@2@0,21600,,10800xe">
                       <v:stroke joinstyle="miter"/>
                       <v:formulas>
                         <v:f eqn="val #0"/>
@@ -9248,7 +9605,7 @@
                 <w:noProof/>
                 <w:sz w:val="18"/>
                 <w:szCs w:val="18"/>
-                <w:lang w:val="en-US"/>
+                <w:lang w:eastAsia="fr-FR"/>
               </w:rPr>
               <mc:AlternateContent>
                 <mc:Choice Requires="wps">
@@ -9347,7 +9704,7 @@
                 </mc:Choice>
                 <mc:Fallback>
                   <w:pict>
-                    <v:shape w14:anchorId="1C937F81" id="Left Arrow 2" o:spid="_x0000_s1026" type="#_x0000_t66" style="position:absolute;margin-left:-17.75pt;margin-top:-13.25pt;width:19.4pt;height:17.65pt;z-index:250079232;visibility:visible;mso-wrap-style:square;mso-width-percent:0;mso-height-percent:0;mso-wrap-distance-left:9pt;mso-wrap-distance-top:0;mso-wrap-distance-right:9pt;mso-wrap-distance-bottom:0;mso-position-horizontal:absolute;mso-position-horizontal-relative:text;mso-position-vertical:absolute;mso-position-vertical-relative:text;mso-width-percent:0;mso-height-percent:0;mso-width-relative:margin;mso-height-relative:margin;v-text-anchor:middle" o:gfxdata="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" adj="9826" filled="f" strokeweight="2pt"/>
+                    <v:shape w14:anchorId="3C5C6D45" id="Left Arrow 2" o:spid="_x0000_s1026" type="#_x0000_t66" style="position:absolute;margin-left:-17.75pt;margin-top:-13.25pt;width:19.4pt;height:17.65pt;z-index:250079232;visibility:visible;mso-wrap-style:square;mso-width-percent:0;mso-height-percent:0;mso-wrap-distance-left:9pt;mso-wrap-distance-top:0;mso-wrap-distance-right:9pt;mso-wrap-distance-bottom:0;mso-position-horizontal:absolute;mso-position-horizontal-relative:text;mso-position-vertical:absolute;mso-position-vertical-relative:text;mso-width-percent:0;mso-height-percent:0;mso-width-relative:margin;mso-height-relative:margin;v-text-anchor:middle" o:gfxdata="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" adj="9826" filled="f" strokeweight="2pt"/>
                   </w:pict>
                 </mc:Fallback>
               </mc:AlternateContent>
@@ -9358,7 +9715,7 @@
                 <w:noProof/>
                 <w:sz w:val="18"/>
                 <w:szCs w:val="18"/>
-                <w:lang w:val="en-US"/>
+                <w:lang w:eastAsia="fr-FR"/>
               </w:rPr>
               <mc:AlternateContent>
                 <mc:Choice Requires="wps">
@@ -9457,7 +9814,7 @@
                 </mc:Choice>
                 <mc:Fallback>
                   <w:pict>
-                    <v:shape w14:anchorId="10A721FD" id="Left Arrow 1" o:spid="_x0000_s1026" type="#_x0000_t66" style="position:absolute;margin-left:114.7pt;margin-top:-13.25pt;width:19.4pt;height:17.65pt;z-index:249752576;visibility:visible;mso-wrap-style:square;mso-width-percent:0;mso-height-percent:0;mso-wrap-distance-left:9pt;mso-wrap-distance-top:0;mso-wrap-distance-right:9pt;mso-wrap-distance-bottom:0;mso-position-horizontal:absolute;mso-position-horizontal-relative:text;mso-position-vertical:absolute;mso-position-vertical-relative:text;mso-width-percent:0;mso-height-percent:0;mso-width-relative:margin;mso-height-relative:margin;v-text-anchor:middle" o:gfxdata="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" adj="9826" filled="f" strokeweight="2pt"/>
+                    <v:shape w14:anchorId="13468A13" id="Left Arrow 1" o:spid="_x0000_s1026" type="#_x0000_t66" style="position:absolute;margin-left:114.7pt;margin-top:-13.25pt;width:19.4pt;height:17.65pt;z-index:249752576;visibility:visible;mso-wrap-style:square;mso-width-percent:0;mso-height-percent:0;mso-wrap-distance-left:9pt;mso-wrap-distance-top:0;mso-wrap-distance-right:9pt;mso-wrap-distance-bottom:0;mso-position-horizontal:absolute;mso-position-horizontal-relative:text;mso-position-vertical:absolute;mso-position-vertical-relative:text;mso-width-percent:0;mso-height-percent:0;mso-width-relative:margin;mso-height-relative:margin;v-text-anchor:middle" o:gfxdata="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" adj="9826" filled="f" strokeweight="2pt"/>
                   </w:pict>
                 </mc:Fallback>
               </mc:AlternateContent>
@@ -9468,7 +9825,7 @@
                 <w:noProof/>
                 <w:sz w:val="18"/>
                 <w:szCs w:val="18"/>
-                <w:lang w:val="en-US"/>
+                <w:lang w:eastAsia="fr-FR"/>
               </w:rPr>
               <mc:AlternateContent>
                 <mc:Choice Requires="wps">
@@ -9567,7 +9924,7 @@
                 </mc:Choice>
                 <mc:Fallback>
                   <w:pict>
-                    <v:shape w14:anchorId="3152590C" id="Left Arrow 3" o:spid="_x0000_s1026" type="#_x0000_t66" style="position:absolute;margin-left:114.7pt;margin-top:130pt;width:19.4pt;height:17.65pt;z-index:250470400;visibility:visible;mso-wrap-style:square;mso-width-percent:0;mso-height-percent:0;mso-wrap-distance-left:9pt;mso-wrap-distance-top:0;mso-wrap-distance-right:9pt;mso-wrap-distance-bottom:0;mso-position-horizontal:absolute;mso-position-horizontal-relative:text;mso-position-vertical:absolute;mso-position-vertical-relative:text;mso-width-percent:0;mso-height-percent:0;mso-width-relative:margin;mso-height-relative:margin;v-text-anchor:middle" o:gfxdata="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" adj="9826" filled="f" strokeweight="2pt"/>
+                    <v:shape w14:anchorId="585BA4A6" id="Left Arrow 3" o:spid="_x0000_s1026" type="#_x0000_t66" style="position:absolute;margin-left:114.7pt;margin-top:130pt;width:19.4pt;height:17.65pt;z-index:250470400;visibility:visible;mso-wrap-style:square;mso-width-percent:0;mso-height-percent:0;mso-wrap-distance-left:9pt;mso-wrap-distance-top:0;mso-wrap-distance-right:9pt;mso-wrap-distance-bottom:0;mso-position-horizontal:absolute;mso-position-horizontal-relative:text;mso-position-vertical:absolute;mso-position-vertical-relative:text;mso-width-percent:0;mso-height-percent:0;mso-width-relative:margin;mso-height-relative:margin;v-text-anchor:middle" o:gfxdata="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" adj="9826" filled="f" strokeweight="2pt"/>
                   </w:pict>
                 </mc:Fallback>
               </mc:AlternateContent>
@@ -9656,7 +10013,7 @@
                 <w:noProof/>
                 <w:sz w:val="18"/>
                 <w:szCs w:val="18"/>
-                <w:lang w:val="en-US"/>
+                <w:lang w:eastAsia="fr-FR"/>
               </w:rPr>
               <mc:AlternateContent>
                 <mc:Choice Requires="wps">
@@ -9755,7 +10112,7 @@
                 </mc:Choice>
                 <mc:Fallback>
                   <w:pict>
-                    <v:shape w14:anchorId="70BBF189" id="Left Arrow 6" o:spid="_x0000_s1026" type="#_x0000_t66" style="position:absolute;margin-left:80.45pt;margin-top:-17.65pt;width:19.4pt;height:17.65pt;z-index:251778048;visibility:visible;mso-wrap-style:square;mso-width-percent:0;mso-height-percent:0;mso-wrap-distance-left:9pt;mso-wrap-distance-top:0;mso-wrap-distance-right:9pt;mso-wrap-distance-bottom:0;mso-position-horizontal:absolute;mso-position-horizontal-relative:text;mso-position-vertical:absolute;mso-position-vertical-relative:text;mso-width-percent:0;mso-height-percent:0;mso-width-relative:margin;mso-height-relative:margin;v-text-anchor:middle" o:gfxdata="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" adj="9826" filled="f" strokeweight="2pt"/>
+                    <v:shape w14:anchorId="4DAAB18B" id="Left Arrow 6" o:spid="_x0000_s1026" type="#_x0000_t66" style="position:absolute;margin-left:80.45pt;margin-top:-17.65pt;width:19.4pt;height:17.65pt;z-index:251778048;visibility:visible;mso-wrap-style:square;mso-width-percent:0;mso-height-percent:0;mso-wrap-distance-left:9pt;mso-wrap-distance-top:0;mso-wrap-distance-right:9pt;mso-wrap-distance-bottom:0;mso-position-horizontal:absolute;mso-position-horizontal-relative:text;mso-position-vertical:absolute;mso-position-vertical-relative:text;mso-width-percent:0;mso-height-percent:0;mso-width-relative:margin;mso-height-relative:margin;v-text-anchor:middle" o:gfxdata="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" adj="9826" filled="f" strokeweight="2pt"/>
                   </w:pict>
                 </mc:Fallback>
               </mc:AlternateContent>
@@ -9766,7 +10123,7 @@
                 <w:noProof/>
                 <w:sz w:val="18"/>
                 <w:szCs w:val="18"/>
-                <w:lang w:val="en-US"/>
+                <w:lang w:eastAsia="fr-FR"/>
               </w:rPr>
               <mc:AlternateContent>
                 <mc:Choice Requires="wps">
@@ -9865,7 +10222,7 @@
                 </mc:Choice>
                 <mc:Fallback>
                   <w:pict>
-                    <v:shape w14:anchorId="178755FC" id="Left Arrow 5" o:spid="_x0000_s1026" type="#_x0000_t66" style="position:absolute;margin-left:212.9pt;margin-top:-17.65pt;width:19.4pt;height:17.65pt;z-index:251319296;visibility:visible;mso-wrap-style:square;mso-width-percent:0;mso-height-percent:0;mso-wrap-distance-left:9pt;mso-wrap-distance-top:0;mso-wrap-distance-right:9pt;mso-wrap-distance-bottom:0;mso-position-horizontal:absolute;mso-position-horizontal-relative:text;mso-position-vertical:absolute;mso-position-vertical-relative:text;mso-width-percent:0;mso-height-percent:0;mso-width-relative:margin;mso-height-relative:margin;v-text-anchor:middle" o:gfxdata="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" adj="9826" filled="f" strokeweight="2pt"/>
+                    <v:shape w14:anchorId="36A45290" id="Left Arrow 5" o:spid="_x0000_s1026" type="#_x0000_t66" style="position:absolute;margin-left:212.9pt;margin-top:-17.65pt;width:19.4pt;height:17.65pt;z-index:251319296;visibility:visible;mso-wrap-style:square;mso-width-percent:0;mso-height-percent:0;mso-wrap-distance-left:9pt;mso-wrap-distance-top:0;mso-wrap-distance-right:9pt;mso-wrap-distance-bottom:0;mso-position-horizontal:absolute;mso-position-horizontal-relative:text;mso-position-vertical:absolute;mso-position-vertical-relative:text;mso-width-percent:0;mso-height-percent:0;mso-width-relative:margin;mso-height-relative:margin;v-text-anchor:middle" o:gfxdata="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" adj="9826" filled="f" strokeweight="2pt"/>
                   </w:pict>
                 </mc:Fallback>
               </mc:AlternateContent>
@@ -9902,7 +10259,7 @@
                 <w:noProof/>
                 <w:sz w:val="18"/>
                 <w:szCs w:val="18"/>
-                <w:lang w:val="en-US"/>
+                <w:lang w:eastAsia="fr-FR"/>
               </w:rPr>
               <mc:AlternateContent>
                 <mc:Choice Requires="wps">
@@ -10001,7 +10358,7 @@
                 </mc:Choice>
                 <mc:Fallback>
                   <w:pict>
-                    <v:shape w14:anchorId="2D41ECCE" id="Left Arrow 10" o:spid="_x0000_s1026" type="#_x0000_t66" style="position:absolute;margin-left:178.75pt;margin-top:-34.45pt;width:19.4pt;height:17.65pt;rotation:-90;z-index:252810240;visibility:visible;mso-wrap-style:square;mso-width-percent:0;mso-height-percent:0;mso-wrap-distance-left:9pt;mso-wrap-distance-top:0;mso-wrap-distance-right:9pt;mso-wrap-distance-bottom:0;mso-position-horizontal:absolute;mso-position-horizontal-relative:text;mso-position-vertical:absolute;mso-position-vertical-relative:text;mso-width-percent:0;mso-height-percent:0;mso-width-relative:margin;mso-height-relative:margin;v-text-anchor:middle" o:gfxdata="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" adj="9826" filled="f" strokeweight="2pt"/>
+                    <v:shape w14:anchorId="0474C880" id="Left Arrow 10" o:spid="_x0000_s1026" type="#_x0000_t66" style="position:absolute;margin-left:178.75pt;margin-top:-34.45pt;width:19.4pt;height:17.65pt;rotation:-90;z-index:252810240;visibility:visible;mso-wrap-style:square;mso-width-percent:0;mso-height-percent:0;mso-wrap-distance-left:9pt;mso-wrap-distance-top:0;mso-wrap-distance-right:9pt;mso-wrap-distance-bottom:0;mso-position-horizontal:absolute;mso-position-horizontal-relative:text;mso-position-vertical:absolute;mso-position-vertical-relative:text;mso-width-percent:0;mso-height-percent:0;mso-width-relative:margin;mso-height-relative:margin;v-text-anchor:middle" o:gfxdata="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" adj="9826" filled="f" strokeweight="2pt"/>
                   </w:pict>
                 </mc:Fallback>
               </mc:AlternateContent>
@@ -10012,7 +10369,7 @@
                 <w:noProof/>
                 <w:sz w:val="18"/>
                 <w:szCs w:val="18"/>
-                <w:lang w:val="en-US"/>
+                <w:lang w:eastAsia="fr-FR"/>
               </w:rPr>
               <mc:AlternateContent>
                 <mc:Choice Requires="wps">
@@ -10111,7 +10468,7 @@
                 </mc:Choice>
                 <mc:Fallback>
                   <w:pict>
-                    <v:shape w14:anchorId="74A3BADE" id="Left Arrow 8" o:spid="_x0000_s1026" type="#_x0000_t66" style="position:absolute;margin-left:-66pt;margin-top:-34.45pt;width:19.4pt;height:17.65pt;rotation:-90;z-index:252119040;visibility:visible;mso-wrap-style:square;mso-width-percent:0;mso-height-percent:0;mso-wrap-distance-left:9pt;mso-wrap-distance-top:0;mso-wrap-distance-right:9pt;mso-wrap-distance-bottom:0;mso-position-horizontal:absolute;mso-position-horizontal-relative:text;mso-position-vertical:absolute;mso-position-vertical-relative:text;mso-width-percent:0;mso-height-percent:0;mso-width-relative:margin;mso-height-relative:margin;v-text-anchor:middle" o:gfxdata="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" adj="9826" filled="f" strokeweight="2pt"/>
+                    <v:shape w14:anchorId="062F783B" id="Left Arrow 8" o:spid="_x0000_s1026" type="#_x0000_t66" style="position:absolute;margin-left:-66pt;margin-top:-34.45pt;width:19.4pt;height:17.65pt;rotation:-90;z-index:252119040;visibility:visible;mso-wrap-style:square;mso-width-percent:0;mso-height-percent:0;mso-wrap-distance-left:9pt;mso-wrap-distance-top:0;mso-wrap-distance-right:9pt;mso-wrap-distance-bottom:0;mso-position-horizontal:absolute;mso-position-horizontal-relative:text;mso-position-vertical:absolute;mso-position-vertical-relative:text;mso-width-percent:0;mso-height-percent:0;mso-width-relative:margin;mso-height-relative:margin;v-text-anchor:middle" o:gfxdata="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" adj="9826" filled="f" strokeweight="2pt"/>
                   </w:pict>
                 </mc:Fallback>
               </mc:AlternateContent>
@@ -10122,7 +10479,7 @@
                 <w:noProof/>
                 <w:sz w:val="18"/>
                 <w:szCs w:val="18"/>
-                <w:lang w:val="en-US"/>
+                <w:lang w:eastAsia="fr-FR"/>
               </w:rPr>
               <mc:AlternateContent>
                 <mc:Choice Requires="wps">
@@ -10221,7 +10578,7 @@
                 </mc:Choice>
                 <mc:Fallback>
                   <w:pict>
-                    <v:shape w14:anchorId="0E1EFFB1" id="Left Arrow 9" o:spid="_x0000_s1026" type="#_x0000_t66" style="position:absolute;margin-left:47.95pt;margin-top:-34.45pt;width:19.4pt;height:17.65pt;rotation:-90;z-index:252467200;visibility:visible;mso-wrap-style:square;mso-width-percent:0;mso-height-percent:0;mso-wrap-distance-left:9pt;mso-wrap-distance-top:0;mso-wrap-distance-right:9pt;mso-wrap-distance-bottom:0;mso-position-horizontal:absolute;mso-position-horizontal-relative:text;mso-position-vertical:absolute;mso-position-vertical-relative:text;mso-width-percent:0;mso-height-percent:0;mso-width-relative:margin;mso-height-relative:margin;v-text-anchor:middle" o:gfxdata="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" adj="9826" filled="f" strokeweight="2pt"/>
+                    <v:shape w14:anchorId="25EB6F5E" id="Left Arrow 9" o:spid="_x0000_s1026" type="#_x0000_t66" style="position:absolute;margin-left:47.95pt;margin-top:-34.45pt;width:19.4pt;height:17.65pt;rotation:-90;z-index:252467200;visibility:visible;mso-wrap-style:square;mso-width-percent:0;mso-height-percent:0;mso-wrap-distance-left:9pt;mso-wrap-distance-top:0;mso-wrap-distance-right:9pt;mso-wrap-distance-bottom:0;mso-position-horizontal:absolute;mso-position-horizontal-relative:text;mso-position-vertical:absolute;mso-position-vertical-relative:text;mso-width-percent:0;mso-height-percent:0;mso-width-relative:margin;mso-height-relative:margin;v-text-anchor:middle" o:gfxdata="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" adj="9826" filled="f" strokeweight="2pt"/>
                   </w:pict>
                 </mc:Fallback>
               </mc:AlternateContent>
@@ -10336,7 +10693,7 @@
                 <w:noProof/>
                 <w:sz w:val="18"/>
                 <w:szCs w:val="18"/>
-                <w:lang w:val="en-US"/>
+                <w:lang w:eastAsia="fr-FR"/>
               </w:rPr>
               <mc:AlternateContent>
                 <mc:Choice Requires="wps">
@@ -10435,7 +10792,7 @@
                 </mc:Choice>
                 <mc:Fallback>
                   <w:pict>
-                    <v:shape w14:anchorId="7F4CD650" id="Left Arrow 11" o:spid="_x0000_s1026" type="#_x0000_t66" style="position:absolute;margin-left:-62.05pt;margin-top:-26.3pt;width:19.4pt;height:17.65pt;rotation:-90;z-index:253170688;visibility:visible;mso-wrap-style:square;mso-width-percent:0;mso-height-percent:0;mso-wrap-distance-left:9pt;mso-wrap-distance-top:0;mso-wrap-distance-right:9pt;mso-wrap-distance-bottom:0;mso-position-horizontal:absolute;mso-position-horizontal-relative:text;mso-position-vertical:absolute;mso-position-vertical-relative:text;mso-width-percent:0;mso-height-percent:0;mso-width-relative:margin;mso-height-relative:margin;v-text-anchor:middle" o:gfxdata="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" adj="9826" filled="f" strokeweight="2pt"/>
+                    <v:shape w14:anchorId="23ABD982" id="Left Arrow 11" o:spid="_x0000_s1026" type="#_x0000_t66" style="position:absolute;margin-left:-62.05pt;margin-top:-26.3pt;width:19.4pt;height:17.65pt;rotation:-90;z-index:253170688;visibility:visible;mso-wrap-style:square;mso-width-percent:0;mso-height-percent:0;mso-wrap-distance-left:9pt;mso-wrap-distance-top:0;mso-wrap-distance-right:9pt;mso-wrap-distance-bottom:0;mso-position-horizontal:absolute;mso-position-horizontal-relative:text;mso-position-vertical:absolute;mso-position-vertical-relative:text;mso-width-percent:0;mso-height-percent:0;mso-width-relative:margin;mso-height-relative:margin;v-text-anchor:middle" o:gfxdata="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" adj="9826" filled="f" strokeweight="2pt"/>
                   </w:pict>
                 </mc:Fallback>
               </mc:AlternateContent>
@@ -10446,7 +10803,7 @@
                 <w:noProof/>
                 <w:sz w:val="18"/>
                 <w:szCs w:val="18"/>
-                <w:lang w:val="en-US"/>
+                <w:lang w:eastAsia="fr-FR"/>
               </w:rPr>
               <mc:AlternateContent>
                 <mc:Choice Requires="wps">
@@ -10545,7 +10902,7 @@
                 </mc:Choice>
                 <mc:Fallback>
                   <w:pict>
-                    <v:shape w14:anchorId="0253EC3F" id="Left Arrow 12" o:spid="_x0000_s1026" type="#_x0000_t66" style="position:absolute;margin-left:51.7pt;margin-top:-26.3pt;width:19.4pt;height:17.65pt;rotation:-90;z-index:253531136;visibility:visible;mso-wrap-style:square;mso-width-percent:0;mso-height-percent:0;mso-wrap-distance-left:9pt;mso-wrap-distance-top:0;mso-wrap-distance-right:9pt;mso-wrap-distance-bottom:0;mso-position-horizontal:absolute;mso-position-horizontal-relative:text;mso-position-vertical:absolute;mso-position-vertical-relative:text;mso-width-percent:0;mso-height-percent:0;mso-width-relative:margin;mso-height-relative:margin;v-text-anchor:middle" o:gfxdata="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" adj="9826" filled="f" strokeweight="2pt"/>
+                    <v:shape w14:anchorId="41C778A5" id="Left Arrow 12" o:spid="_x0000_s1026" type="#_x0000_t66" style="position:absolute;margin-left:51.7pt;margin-top:-26.3pt;width:19.4pt;height:17.65pt;rotation:-90;z-index:253531136;visibility:visible;mso-wrap-style:square;mso-width-percent:0;mso-height-percent:0;mso-wrap-distance-left:9pt;mso-wrap-distance-top:0;mso-wrap-distance-right:9pt;mso-wrap-distance-bottom:0;mso-position-horizontal:absolute;mso-position-horizontal-relative:text;mso-position-vertical:absolute;mso-position-vertical-relative:text;mso-width-percent:0;mso-height-percent:0;mso-width-relative:margin;mso-height-relative:margin;v-text-anchor:middle" o:gfxdata="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" adj="9826" filled="f" strokeweight="2pt"/>
                   </w:pict>
                 </mc:Fallback>
               </mc:AlternateContent>
@@ -10556,7 +10913,7 @@
                 <w:noProof/>
                 <w:sz w:val="18"/>
                 <w:szCs w:val="18"/>
-                <w:lang w:val="en-US"/>
+                <w:lang w:eastAsia="fr-FR"/>
               </w:rPr>
               <mc:AlternateContent>
                 <mc:Choice Requires="wps">
@@ -10655,7 +11012,7 @@
                 </mc:Choice>
                 <mc:Fallback>
                   <w:pict>
-                    <v:shape w14:anchorId="3112F2AD" id="Left Arrow 13" o:spid="_x0000_s1026" type="#_x0000_t66" style="position:absolute;margin-left:182.5pt;margin-top:-26.3pt;width:19.4pt;height:17.65pt;rotation:-90;z-index:253891584;visibility:visible;mso-wrap-style:square;mso-width-percent:0;mso-height-percent:0;mso-wrap-distance-left:9pt;mso-wrap-distance-top:0;mso-wrap-distance-right:9pt;mso-wrap-distance-bottom:0;mso-position-horizontal:absolute;mso-position-horizontal-relative:text;mso-position-vertical:absolute;mso-position-vertical-relative:text;mso-width-percent:0;mso-height-percent:0;mso-width-relative:margin;mso-height-relative:margin;v-text-anchor:middle" o:gfxdata="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" adj="9826" filled="f" strokeweight="2pt"/>
+                    <v:shape w14:anchorId="16A34F8F" id="Left Arrow 13" o:spid="_x0000_s1026" type="#_x0000_t66" style="position:absolute;margin-left:182.5pt;margin-top:-26.3pt;width:19.4pt;height:17.65pt;rotation:-90;z-index:253891584;visibility:visible;mso-wrap-style:square;mso-width-percent:0;mso-height-percent:0;mso-wrap-distance-left:9pt;mso-wrap-distance-top:0;mso-wrap-distance-right:9pt;mso-wrap-distance-bottom:0;mso-position-horizontal:absolute;mso-position-horizontal-relative:text;mso-position-vertical:absolute;mso-position-vertical-relative:text;mso-width-percent:0;mso-height-percent:0;mso-width-relative:margin;mso-height-relative:margin;v-text-anchor:middle" o:gfxdata="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" adj="9826" filled="f" strokeweight="2pt"/>
                   </w:pict>
                 </mc:Fallback>
               </mc:AlternateContent>
@@ -14649,7 +15006,6 @@
           <w:rFonts w:ascii="Arial Unicode MS" w:eastAsia="Arial Unicode MS" w:hAnsi="Arial Unicode MS" w:cs="Arial Unicode MS"/>
           <w:lang w:val="en-US"/>
         </w:rPr>
-        <w:lastRenderedPageBreak/>
         <w:t>SqlTokenType.None (zero)</w:t>
       </w:r>
     </w:p>
@@ -16663,6 +17019,7 @@
                 <w:sz w:val="16"/>
                 <w:lang w:val="en-US"/>
               </w:rPr>
+              <w:lastRenderedPageBreak/>
               <w:t>21</w:t>
             </w:r>
           </w:p>
@@ -18655,15 +19012,7 @@
                 <w:rFonts w:ascii="Arial Unicode MS" w:eastAsia="Arial Unicode MS" w:hAnsi="Arial Unicode MS" w:cs="Arial Unicode MS"/>
                 <w:lang w:val="en-US"/>
               </w:rPr>
-              <w:t xml:space="preserve">) but cannot </w:t>
-            </w:r>
-            <w:r>
-              <w:rPr>
-                <w:rFonts w:ascii="Arial Unicode MS" w:eastAsia="Arial Unicode MS" w:hAnsi="Arial Unicode MS" w:cs="Arial Unicode MS"/>
-                <w:lang w:val="en-US"/>
-              </w:rPr>
-              <w:lastRenderedPageBreak/>
-              <w:t>start a statement.</w:t>
+              <w:t>) but cannot start a statement.</w:t>
             </w:r>
           </w:p>
         </w:tc>
@@ -18685,7 +19034,6 @@
                 <w:rFonts w:ascii="Arial Unicode MS" w:eastAsia="Arial Unicode MS" w:hAnsi="Arial Unicode MS" w:cs="Arial Unicode MS"/>
                 <w:lang w:val="en-US"/>
               </w:rPr>
-              <w:lastRenderedPageBreak/>
               <w:t>4</w:t>
             </w:r>
           </w:p>
@@ -19205,9 +19553,8 @@
           <w:noProof/>
           <w:sz w:val="24"/>
           <w:szCs w:val="24"/>
-          <w:lang w:val="en-US"/>
-        </w:rPr>
-        <w:lastRenderedPageBreak/>
+          <w:lang w:eastAsia="fr-FR"/>
+        </w:rPr>
         <mc:AlternateContent>
           <mc:Choice Requires="wpc">
             <w:drawing>
@@ -19924,7 +20271,7 @@
                   <v:stroke joinstyle="miter"/>
                   <v:path gradientshapeok="t" o:connecttype="rect"/>
                 </v:shapetype>
-                <v:shape id="Text Box 7" o:spid="_x0000_s1028" type="#_x0000_t202" style="position:absolute;left:1800;top:359;width:33138;height:16377;visibility:visible;mso-wrap-style:square;v-text-anchor:top" o:gfxdata="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" fillcolor="white [3201]" strokecolor="#4f81bd [3204]" strokeweight="2pt">
+                <v:shape id="Text Box 7" o:spid="_x0000_s1028" type="#_x0000_t202" style="position:absolute;left:1800;top:359;width:33138;height:16377;visibility:visible;mso-wrap-style:square;v-text-anchor:top" o:gfxdata="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" fillcolor="white [3201]" strokecolor="#4f81bd [3204]" strokeweight="2pt">
                   <v:stroke linestyle="thinThin"/>
                   <v:textbox>
                     <w:txbxContent>
@@ -19948,7 +20295,7 @@
                     </w:txbxContent>
                   </v:textbox>
                 </v:shape>
-                <v:shape id="Text Box 7" o:spid="_x0000_s1029" type="#_x0000_t202" style="position:absolute;left:1868;top:18691;width:33138;height:16376;visibility:visible;mso-wrap-style:square;v-text-anchor:top" o:gfxdata="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" fillcolor="white [3201]" strokecolor="#4f81bd [3204]" strokeweight="2pt">
+                <v:shape id="Text Box 7" o:spid="_x0000_s1029" type="#_x0000_t202" style="position:absolute;left:1868;top:18691;width:33138;height:16376;visibility:visible;mso-wrap-style:square;v-text-anchor:top" o:gfxdata="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" fillcolor="white [3201]" strokecolor="#4f81bd [3204]" strokeweight="2pt">
                   <v:stroke linestyle="thinThin"/>
                   <v:textbox>
                     <w:txbxContent>
@@ -19972,7 +20319,7 @@
                     </w:txbxContent>
                   </v:textbox>
                 </v:shape>
-                <v:shape id="Text Box 20" o:spid="_x0000_s1030" type="#_x0000_t202" style="position:absolute;left:6823;top:22099;width:23884;height:7653;visibility:visible;mso-wrap-style:square;v-text-anchor:top" o:gfxdata="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" fillcolor="white [3201]" strokecolor="#4f81bd [3204]" strokeweight="2pt">
+                <v:shape id="Text Box 20" o:spid="_x0000_s1030" type="#_x0000_t202" style="position:absolute;left:6823;top:22099;width:23884;height:7653;visibility:visible;mso-wrap-style:square;v-text-anchor:top" o:gfxdata="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" fillcolor="white [3201]" strokecolor="#4f81bd [3204]" strokeweight="2pt">
                   <v:stroke linestyle="thinThin"/>
                   <v:textbox>
                     <w:txbxContent>
@@ -19987,7 +20334,7 @@
                     </w:txbxContent>
                   </v:textbox>
                 </v:shape>
-                <v:roundrect id="Rounded Rectangle 21" o:spid="_x0000_s1031" style="position:absolute;left:15217;top:25309;width:14125;height:3480;visibility:visible;mso-wrap-style:square;v-text-anchor:middle" arcsize="10923f" o:gfxdata="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" filled="f" strokecolor="#243f60 [1604]" strokeweight="2pt">
+                <v:roundrect id="Rounded Rectangle 21" o:spid="_x0000_s1031" style="position:absolute;left:15217;top:25309;width:14125;height:3480;visibility:visible;mso-wrap-style:square;v-text-anchor:middle" arcsize="10923f" o:gfxdata="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" filled="f" strokecolor="#243f60 [1604]" strokeweight="2pt">
                   <v:textbox>
                     <w:txbxContent>
                       <w:p>
@@ -20028,8 +20375,8 @@
                     </w:txbxContent>
                   </v:textbox>
                 </v:roundrect>
-                <v:rect id="Rectangle 22" o:spid="_x0000_s1032" style="position:absolute;left:42015;top:2661;width:14603;height:16172;visibility:visible;mso-wrap-style:square;v-text-anchor:middle" o:gfxdata="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" fillcolor="#daeef3 [664]" stroked="f" strokeweight="2pt"/>
-                <v:roundrect id="Rounded Rectangle 23" o:spid="_x0000_s1033" style="position:absolute;left:43318;top:12821;width:12133;height:4852;visibility:visible;mso-wrap-style:square;v-text-anchor:middle" arcsize="10923f" o:gfxdata="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" fillcolor="white [3201]" strokecolor="#243f60 [1604]" strokeweight="2pt">
+                <v:rect id="Rectangle 22" o:spid="_x0000_s1032" style="position:absolute;left:42015;top:2661;width:14603;height:16172;visibility:visible;mso-wrap-style:square;v-text-anchor:middle" o:gfxdata="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" fillcolor="#daeef3 [664]" stroked="f" strokeweight="2pt"/>
+                <v:roundrect id="Rounded Rectangle 23" o:spid="_x0000_s1033" style="position:absolute;left:43318;top:12821;width:12133;height:4852;visibility:visible;mso-wrap-style:square;v-text-anchor:middle" arcsize="10923f" o:gfxdata="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" fillcolor="white [3201]" strokecolor="#243f60 [1604]" strokeweight="2pt">
                   <v:textbox>
                     <w:txbxContent>
                       <w:p>
@@ -20097,7 +20444,7 @@
                     </w:txbxContent>
                   </v:textbox>
                 </v:roundrect>
-                <v:shape id="Text Box 16" o:spid="_x0000_s1034" type="#_x0000_t202" style="position:absolute;left:43526;top:3950;width:11815;height:4989;visibility:visible;mso-wrap-style:square;v-text-anchor:top" o:gfxdata="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" fillcolor="white [3201]" strokecolor="#4f81bd [3204]" strokeweight="2pt">
+                <v:shape id="Text Box 16" o:spid="_x0000_s1034" type="#_x0000_t202" style="position:absolute;left:43526;top:3950;width:11815;height:4989;visibility:visible;mso-wrap-style:square;v-text-anchor:top" o:gfxdata="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" fillcolor="white [3201]" strokecolor="#4f81bd [3204]" strokeweight="2pt">
                   <v:stroke linestyle="thinThin"/>
                   <v:textbox>
                     <w:txbxContent>
@@ -20133,7 +20480,7 @@
                     </w:txbxContent>
                   </v:textbox>
                 </v:shape>
-                <v:shape id="Text Box 25" o:spid="_x0000_s1035" type="#_x0000_t202" style="position:absolute;left:6823;top:4835;width:23952;height:10177;visibility:visible;mso-wrap-style:square;v-text-anchor:top" o:gfxdata="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" fillcolor="white [3201]" strokecolor="#4f81bd [3204]" strokeweight="2pt">
+                <v:shape id="Text Box 25" o:spid="_x0000_s1035" type="#_x0000_t202" style="position:absolute;left:6823;top:4835;width:23952;height:10177;visibility:visible;mso-wrap-style:square;v-text-anchor:top" o:gfxdata="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" fillcolor="white [3201]" strokecolor="#4f81bd [3204]" strokeweight="2pt">
                   <v:stroke linestyle="thinThin"/>
                   <v:textbox>
                     <w:txbxContent>
@@ -20148,7 +20495,7 @@
                     </w:txbxContent>
                   </v:textbox>
                 </v:shape>
-                <v:roundrect id="Rounded Rectangle 17" o:spid="_x0000_s1036" style="position:absolute;left:15421;top:6953;width:14126;height:3480;visibility:visible;mso-wrap-style:square;v-text-anchor:middle" arcsize="10923f" o:gfxdata="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" filled="f" strokecolor="#243f60 [1604]" strokeweight="2pt">
+                <v:roundrect id="Rounded Rectangle 17" o:spid="_x0000_s1036" style="position:absolute;left:15421;top:6953;width:14126;height:3480;visibility:visible;mso-wrap-style:square;v-text-anchor:middle" arcsize="10923f" o:gfxdata="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" filled="f" strokecolor="#243f60 [1604]" strokeweight="2pt">
                   <v:textbox>
                     <w:txbxContent>
                       <w:p>
@@ -20178,7 +20525,7 @@
                     </w:txbxContent>
                   </v:textbox>
                 </v:roundrect>
-                <v:roundrect id="Rounded Rectangle 18" o:spid="_x0000_s1037" style="position:absolute;left:15421;top:10911;width:14126;height:3480;visibility:visible;mso-wrap-style:square;v-text-anchor:middle" arcsize="10923f" o:gfxdata="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" filled="f" strokecolor="#243f60 [1604]" strokeweight="2pt">
+                <v:roundrect id="Rounded Rectangle 18" o:spid="_x0000_s1037" style="position:absolute;left:15421;top:10911;width:14126;height:3480;visibility:visible;mso-wrap-style:square;v-text-anchor:middle" arcsize="10923f" o:gfxdata="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" filled="f" strokecolor="#243f60 [1604]" strokeweight="2pt">
                   <v:textbox>
                     <w:txbxContent>
                       <w:p>
@@ -20356,8 +20703,8 @@
 </file>
 
 <file path=word/numbering.xml><?xml version="1.0" encoding="utf-8"?>
-<w:numbering xmlns:wpc="http://schemas.microsoft.com/office/word/2010/wordprocessingCanvas" xmlns:mc="http://schemas.openxmlformats.org/markup-compatibility/2006" xmlns:o="urn:schemas-microsoft-com:office:office" xmlns:r="http://schemas.openxmlformats.org/officeDocument/2006/relationships" xmlns:m="http://schemas.openxmlformats.org/officeDocument/2006/math" xmlns:v="urn:schemas-microsoft-com:vml" xmlns:wp14="http://schemas.microsoft.com/office/word/2010/wordprocessingDrawing" xmlns:wp="http://schemas.openxmlformats.org/drawingml/2006/wordprocessingDrawing" xmlns:w10="urn:schemas-microsoft-com:office:word" xmlns:w="http://schemas.openxmlformats.org/wordprocessingml/2006/main" xmlns:w14="http://schemas.microsoft.com/office/word/2010/wordml" xmlns:w15="http://schemas.microsoft.com/office/word/2012/wordml" xmlns:wpg="http://schemas.microsoft.com/office/word/2010/wordprocessingGroup" xmlns:wpi="http://schemas.microsoft.com/office/word/2010/wordprocessingInk" xmlns:wne="http://schemas.microsoft.com/office/word/2006/wordml" xmlns:wps="http://schemas.microsoft.com/office/word/2010/wordprocessingShape" mc:Ignorable="w14 w15 wp14">
-  <w:abstractNum w:abstractNumId="0">
+<w:numbering xmlns:wpc="http://schemas.microsoft.com/office/word/2010/wordprocessingCanvas" xmlns:cx="http://schemas.microsoft.com/office/drawing/2014/chartex" xmlns:cx1="http://schemas.microsoft.com/office/drawing/2015/9/8/chartex" xmlns:cx2="http://schemas.microsoft.com/office/drawing/2015/10/21/chartex" xmlns:mc="http://schemas.openxmlformats.org/markup-compatibility/2006" xmlns:o="urn:schemas-microsoft-com:office:office" xmlns:r="http://schemas.openxmlformats.org/officeDocument/2006/relationships" xmlns:m="http://schemas.openxmlformats.org/officeDocument/2006/math" xmlns:v="urn:schemas-microsoft-com:vml" xmlns:wp14="http://schemas.microsoft.com/office/word/2010/wordprocessingDrawing" xmlns:wp="http://schemas.openxmlformats.org/drawingml/2006/wordprocessingDrawing" xmlns:w10="urn:schemas-microsoft-com:office:word" xmlns:w="http://schemas.openxmlformats.org/wordprocessingml/2006/main" xmlns:w14="http://schemas.microsoft.com/office/word/2010/wordml" xmlns:w15="http://schemas.microsoft.com/office/word/2012/wordml" xmlns:w16se="http://schemas.microsoft.com/office/word/2015/wordml/symex" xmlns:wpg="http://schemas.microsoft.com/office/word/2010/wordprocessingGroup" xmlns:wpi="http://schemas.microsoft.com/office/word/2010/wordprocessingInk" xmlns:wne="http://schemas.microsoft.com/office/word/2006/wordml" xmlns:wps="http://schemas.microsoft.com/office/word/2010/wordprocessingShape" mc:Ignorable="w14 w15 w16se wp14">
+  <w:abstractNum w:abstractNumId="0" w15:restartNumberingAfterBreak="0">
     <w:nsid w:val="10443DAA"/>
     <w:multiLevelType w:val="hybridMultilevel"/>
     <w:tmpl w:val="2048EF5A"/>
@@ -20470,7 +20817,7 @@
       </w:rPr>
     </w:lvl>
   </w:abstractNum>
-  <w:abstractNum w:abstractNumId="1">
+  <w:abstractNum w:abstractNumId="1" w15:restartNumberingAfterBreak="0">
     <w:nsid w:val="10AA0556"/>
     <w:multiLevelType w:val="hybridMultilevel"/>
     <w:tmpl w:val="C4F20ED2"/>
@@ -20556,7 +20903,7 @@
       </w:pPr>
     </w:lvl>
   </w:abstractNum>
-  <w:abstractNum w:abstractNumId="2">
+  <w:abstractNum w:abstractNumId="2" w15:restartNumberingAfterBreak="0">
     <w:nsid w:val="2025765F"/>
     <w:multiLevelType w:val="hybridMultilevel"/>
     <w:tmpl w:val="C4F20ED2"/>
@@ -20642,7 +20989,7 @@
       </w:pPr>
     </w:lvl>
   </w:abstractNum>
-  <w:abstractNum w:abstractNumId="3">
+  <w:abstractNum w:abstractNumId="3" w15:restartNumberingAfterBreak="0">
     <w:nsid w:val="489F3A25"/>
     <w:multiLevelType w:val="hybridMultilevel"/>
     <w:tmpl w:val="96828D4E"/>
@@ -20754,7 +21101,7 @@
       </w:rPr>
     </w:lvl>
   </w:abstractNum>
-  <w:abstractNum w:abstractNumId="4">
+  <w:abstractNum w:abstractNumId="4" w15:restartNumberingAfterBreak="0">
     <w:nsid w:val="4E1E09EF"/>
     <w:multiLevelType w:val="hybridMultilevel"/>
     <w:tmpl w:val="8C423630"/>
@@ -20867,7 +21214,7 @@
       </w:rPr>
     </w:lvl>
   </w:abstractNum>
-  <w:abstractNum w:abstractNumId="5">
+  <w:abstractNum w:abstractNumId="5" w15:restartNumberingAfterBreak="0">
     <w:nsid w:val="508A1489"/>
     <w:multiLevelType w:val="hybridMultilevel"/>
     <w:tmpl w:val="E8104378"/>
@@ -20920,6 +21267,118 @@
       </w:rPr>
     </w:lvl>
     <w:lvl w:ilvl="4" w:tplc="040C0003">
+      <w:start w:val="1"/>
+      <w:numFmt w:val="bullet"/>
+      <w:lvlText w:val="o"/>
+      <w:lvlJc w:val="left"/>
+      <w:pPr>
+        <w:ind w:left="3600" w:hanging="360"/>
+      </w:pPr>
+      <w:rPr>
+        <w:rFonts w:ascii="Courier New" w:hAnsi="Courier New" w:cs="Courier New" w:hint="default"/>
+      </w:rPr>
+    </w:lvl>
+    <w:lvl w:ilvl="5" w:tplc="040C0005" w:tentative="1">
+      <w:start w:val="1"/>
+      <w:numFmt w:val="bullet"/>
+      <w:lvlText w:val=""/>
+      <w:lvlJc w:val="left"/>
+      <w:pPr>
+        <w:ind w:left="4320" w:hanging="360"/>
+      </w:pPr>
+      <w:rPr>
+        <w:rFonts w:ascii="Wingdings" w:hAnsi="Wingdings" w:hint="default"/>
+      </w:rPr>
+    </w:lvl>
+    <w:lvl w:ilvl="6" w:tplc="040C0001" w:tentative="1">
+      <w:start w:val="1"/>
+      <w:numFmt w:val="bullet"/>
+      <w:lvlText w:val=""/>
+      <w:lvlJc w:val="left"/>
+      <w:pPr>
+        <w:ind w:left="5040" w:hanging="360"/>
+      </w:pPr>
+      <w:rPr>
+        <w:rFonts w:ascii="Symbol" w:hAnsi="Symbol" w:hint="default"/>
+      </w:rPr>
+    </w:lvl>
+    <w:lvl w:ilvl="7" w:tplc="040C0003" w:tentative="1">
+      <w:start w:val="1"/>
+      <w:numFmt w:val="bullet"/>
+      <w:lvlText w:val="o"/>
+      <w:lvlJc w:val="left"/>
+      <w:pPr>
+        <w:ind w:left="5760" w:hanging="360"/>
+      </w:pPr>
+      <w:rPr>
+        <w:rFonts w:ascii="Courier New" w:hAnsi="Courier New" w:cs="Courier New" w:hint="default"/>
+      </w:rPr>
+    </w:lvl>
+    <w:lvl w:ilvl="8" w:tplc="040C0005" w:tentative="1">
+      <w:start w:val="1"/>
+      <w:numFmt w:val="bullet"/>
+      <w:lvlText w:val=""/>
+      <w:lvlJc w:val="left"/>
+      <w:pPr>
+        <w:ind w:left="6480" w:hanging="360"/>
+      </w:pPr>
+      <w:rPr>
+        <w:rFonts w:ascii="Wingdings" w:hAnsi="Wingdings" w:hint="default"/>
+      </w:rPr>
+    </w:lvl>
+  </w:abstractNum>
+  <w:abstractNum w:abstractNumId="6" w15:restartNumberingAfterBreak="0">
+    <w:nsid w:val="5A816313"/>
+    <w:multiLevelType w:val="hybridMultilevel"/>
+    <w:tmpl w:val="86B8A3D6"/>
+    <w:lvl w:ilvl="0" w:tplc="35AC51EE">
+      <w:numFmt w:val="bullet"/>
+      <w:lvlText w:val="-"/>
+      <w:lvlJc w:val="left"/>
+      <w:pPr>
+        <w:ind w:left="720" w:hanging="360"/>
+      </w:pPr>
+      <w:rPr>
+        <w:rFonts w:ascii="Arial Unicode MS" w:eastAsia="Arial Unicode MS" w:hAnsi="Arial Unicode MS" w:cs="Arial Unicode MS" w:hint="eastAsia"/>
+      </w:rPr>
+    </w:lvl>
+    <w:lvl w:ilvl="1" w:tplc="040C0003" w:tentative="1">
+      <w:start w:val="1"/>
+      <w:numFmt w:val="bullet"/>
+      <w:lvlText w:val="o"/>
+      <w:lvlJc w:val="left"/>
+      <w:pPr>
+        <w:ind w:left="1440" w:hanging="360"/>
+      </w:pPr>
+      <w:rPr>
+        <w:rFonts w:ascii="Courier New" w:hAnsi="Courier New" w:cs="Courier New" w:hint="default"/>
+      </w:rPr>
+    </w:lvl>
+    <w:lvl w:ilvl="2" w:tplc="040C0005" w:tentative="1">
+      <w:start w:val="1"/>
+      <w:numFmt w:val="bullet"/>
+      <w:lvlText w:val=""/>
+      <w:lvlJc w:val="left"/>
+      <w:pPr>
+        <w:ind w:left="2160" w:hanging="360"/>
+      </w:pPr>
+      <w:rPr>
+        <w:rFonts w:ascii="Wingdings" w:hAnsi="Wingdings" w:hint="default"/>
+      </w:rPr>
+    </w:lvl>
+    <w:lvl w:ilvl="3" w:tplc="040C0001" w:tentative="1">
+      <w:start w:val="1"/>
+      <w:numFmt w:val="bullet"/>
+      <w:lvlText w:val=""/>
+      <w:lvlJc w:val="left"/>
+      <w:pPr>
+        <w:ind w:left="2880" w:hanging="360"/>
+      </w:pPr>
+      <w:rPr>
+        <w:rFonts w:ascii="Symbol" w:hAnsi="Symbol" w:hint="default"/>
+      </w:rPr>
+    </w:lvl>
+    <w:lvl w:ilvl="4" w:tplc="040C0003" w:tentative="1">
       <w:start w:val="1"/>
       <w:numFmt w:val="bullet"/>
       <w:lvlText w:val="o"/>
@@ -20998,11 +21457,14 @@
   <w:num w:numId="6">
     <w:abstractNumId w:val="4"/>
   </w:num>
+  <w:num w:numId="7">
+    <w:abstractNumId w:val="6"/>
+  </w:num>
 </w:numbering>
 </file>
 
 <file path=word/styles.xml><?xml version="1.0" encoding="utf-8"?>
-<w:styles xmlns:mc="http://schemas.openxmlformats.org/markup-compatibility/2006" xmlns:r="http://schemas.openxmlformats.org/officeDocument/2006/relationships" xmlns:w="http://schemas.openxmlformats.org/wordprocessingml/2006/main" xmlns:w14="http://schemas.microsoft.com/office/word/2010/wordml" xmlns:w15="http://schemas.microsoft.com/office/word/2012/wordml" mc:Ignorable="w14 w15">
+<w:styles xmlns:mc="http://schemas.openxmlformats.org/markup-compatibility/2006" xmlns:r="http://schemas.openxmlformats.org/officeDocument/2006/relationships" xmlns:w="http://schemas.openxmlformats.org/wordprocessingml/2006/main" xmlns:w14="http://schemas.microsoft.com/office/word/2010/wordml" xmlns:w15="http://schemas.microsoft.com/office/word/2012/wordml" xmlns:w16se="http://schemas.microsoft.com/office/word/2015/wordml/symex" mc:Ignorable="w14 w15 w16se">
   <w:docDefaults>
     <w:rPrDefault>
       <w:rPr>
@@ -21018,7 +21480,7 @@
       </w:pPr>
     </w:pPrDefault>
   </w:docDefaults>
-  <w:latentStyles w:defLockedState="0" w:defUIPriority="99" w:defSemiHidden="0" w:defUnhideWhenUsed="0" w:defQFormat="0" w:count="371">
+  <w:latentStyles w:defLockedState="0" w:defUIPriority="99" w:defSemiHidden="0" w:defUnhideWhenUsed="0" w:defQFormat="0" w:count="372">
     <w:lsdException w:name="Normal" w:uiPriority="0" w:qFormat="1"/>
     <w:lsdException w:name="heading 1" w:uiPriority="9" w:qFormat="1"/>
     <w:lsdException w:name="heading 2" w:semiHidden="1" w:uiPriority="9" w:unhideWhenUsed="1" w:qFormat="1"/>
@@ -21390,6 +21852,7 @@
     <w:lsdException w:name="List Table 5 Dark Accent 6" w:uiPriority="50"/>
     <w:lsdException w:name="List Table 6 Colorful Accent 6" w:uiPriority="51"/>
     <w:lsdException w:name="List Table 7 Colorful Accent 6" w:uiPriority="52"/>
+    <w:lsdException w:name="Mention" w:semiHidden="1" w:unhideWhenUsed="1"/>
   </w:latentStyles>
   <w:style w:type="paragraph" w:default="1" w:styleId="Normal">
     <w:name w:val="Normal"/>
@@ -21860,7 +22323,7 @@
 </file>
 
 <file path=customXml/itemProps1.xml><?xml version="1.0" encoding="utf-8"?>
-<ds:datastoreItem xmlns:ds="http://schemas.openxmlformats.org/officeDocument/2006/customXml" ds:itemID="{D6D60367-D561-49EA-B1DE-73B2ABA1737A}">
+<ds:datastoreItem xmlns:ds="http://schemas.openxmlformats.org/officeDocument/2006/customXml" ds:itemID="{F27FC4E0-E8B9-4B7D-8DDE-D6C18046EC2D}">
   <ds:schemaRefs>
     <ds:schemaRef ds:uri="http://schemas.openxmlformats.org/officeDocument/2006/bibliography"/>
   </ds:schemaRefs>

</xml_diff>

<commit_message>
Updated Conception.docx with thoughts on schema bound objects.
Minor enhancements to comments.
</commit_message>
<xml_diff>
--- a/Conception.docx
+++ b/Conception.docx
@@ -8,8 +8,6 @@
           <w:lang w:val="en-US"/>
         </w:rPr>
       </w:pPr>
-      <w:bookmarkStart w:id="0" w:name="_GoBack"/>
-      <w:bookmarkEnd w:id="0"/>
       <w:r>
         <w:rPr>
           <w:lang w:val="en-US"/>
@@ -3669,10 +3667,10 @@
         <w:tblLook w:val="04A0" w:firstRow="1" w:lastRow="0" w:firstColumn="1" w:lastColumn="0" w:noHBand="0" w:noVBand="1"/>
       </w:tblPr>
       <w:tblGrid>
-        <w:gridCol w:w="2988"/>
-        <w:gridCol w:w="1618"/>
-        <w:gridCol w:w="2303"/>
-        <w:gridCol w:w="2303"/>
+        <w:gridCol w:w="2940"/>
+        <w:gridCol w:w="1603"/>
+        <w:gridCol w:w="2262"/>
+        <w:gridCol w:w="2257"/>
       </w:tblGrid>
       <w:tr>
         <w:tc>
@@ -5533,10 +5531,10 @@
         <w:tblLook w:val="04A0" w:firstRow="1" w:lastRow="0" w:firstColumn="1" w:lastColumn="0" w:noHBand="0" w:noVBand="1"/>
       </w:tblPr>
       <w:tblGrid>
-        <w:gridCol w:w="2303"/>
-        <w:gridCol w:w="2303"/>
-        <w:gridCol w:w="2303"/>
-        <w:gridCol w:w="2303"/>
+        <w:gridCol w:w="2269"/>
+        <w:gridCol w:w="2264"/>
+        <w:gridCol w:w="2249"/>
+        <w:gridCol w:w="2280"/>
       </w:tblGrid>
       <w:tr>
         <w:tc>
@@ -6796,11 +6794,11 @@
         <w:tblLook w:val="04A0" w:firstRow="1" w:lastRow="0" w:firstColumn="1" w:lastColumn="0" w:noHBand="0" w:noVBand="1"/>
       </w:tblPr>
       <w:tblGrid>
-        <w:gridCol w:w="2177"/>
-        <w:gridCol w:w="1295"/>
-        <w:gridCol w:w="1250"/>
-        <w:gridCol w:w="2455"/>
-        <w:gridCol w:w="2111"/>
+        <w:gridCol w:w="2122"/>
+        <w:gridCol w:w="1287"/>
+        <w:gridCol w:w="1223"/>
+        <w:gridCol w:w="2380"/>
+        <w:gridCol w:w="2050"/>
       </w:tblGrid>
       <w:tr>
         <w:tc>
@@ -18583,9 +18581,9 @@
         <w:tblLook w:val="04A0" w:firstRow="1" w:lastRow="0" w:firstColumn="1" w:lastColumn="0" w:noHBand="0" w:noVBand="1"/>
       </w:tblPr>
       <w:tblGrid>
-        <w:gridCol w:w="516"/>
+        <w:gridCol w:w="505"/>
         <w:gridCol w:w="3005"/>
-        <w:gridCol w:w="5767"/>
+        <w:gridCol w:w="5552"/>
       </w:tblGrid>
       <w:tr>
         <w:tc>
@@ -19388,7 +19386,13 @@
         <w:rPr>
           <w:lang w:val="en-US"/>
         </w:rPr>
-        <w:t>Setup phasis</w:t>
+        <w:t>Handling “with schemabinding”</w:t>
+      </w:r>
+      <w:r>
+        <w:rPr>
+          <w:lang w:val="en-US"/>
+        </w:rPr>
+        <w:t xml:space="preserve"> option</w:t>
       </w:r>
     </w:p>
     <w:p>
@@ -19401,1165 +19405,25 @@
         <w:rPr>
           <w:lang w:val="en-US"/>
         </w:rPr>
-        <w:t>Given the following Model:</w:t>
-      </w:r>
-    </w:p>
-    <w:p>
-      <w:pPr>
-        <w:rPr>
-          <w:lang w:val="en-US"/>
-        </w:rPr>
-      </w:pPr>
-      <w:r>
-        <w:rPr>
-          <w:lang w:val="en-US"/>
-        </w:rPr>
-        <w:t>UserPackage</w:t>
-      </w:r>
-    </w:p>
-    <w:p>
-      <w:pPr>
-        <w:ind w:firstLine="708"/>
-        <w:rPr>
-          <w:lang w:val="en-US"/>
-        </w:rPr>
-      </w:pPr>
-      <w:r>
-        <w:rPr>
-          <w:lang w:val="en-US"/>
-        </w:rPr>
-        <w:t>UserHome</w:t>
-      </w:r>
-    </w:p>
-    <w:p>
-      <w:pPr>
-        <w:rPr>
-          <w:lang w:val="en-US"/>
-        </w:rPr>
-      </w:pPr>
-      <w:r>
-        <w:rPr>
-          <w:lang w:val="en-US"/>
-        </w:rPr>
-        <w:tab/>
-      </w:r>
-      <w:r>
-        <w:rPr>
-          <w:lang w:val="en-US"/>
-        </w:rPr>
-        <w:tab/>
-        <w:t>sUserCreate</w:t>
-      </w:r>
-    </w:p>
-    <w:p>
-      <w:pPr>
-        <w:rPr>
-          <w:lang w:val="en-US"/>
-        </w:rPr>
-      </w:pPr>
-      <w:r>
-        <w:rPr>
-          <w:lang w:val="en-US"/>
-        </w:rPr>
-        <w:tab/>
-      </w:r>
-      <w:r>
-        <w:rPr>
-          <w:lang w:val="en-US"/>
-        </w:rPr>
-        <w:tab/>
-        <w:t>sUserDestroy</w:t>
-      </w:r>
-    </w:p>
-    <w:p>
-      <w:pPr>
-        <w:rPr>
-          <w:lang w:val="en-US"/>
-        </w:rPr>
-      </w:pPr>
-      <w:r>
-        <w:rPr>
-          <w:lang w:val="en-US"/>
-        </w:rPr>
-        <w:t>CulturePackage</w:t>
-      </w:r>
-    </w:p>
-    <w:p>
-      <w:pPr>
-        <w:ind w:firstLine="708"/>
-        <w:rPr>
-          <w:lang w:val="en-US"/>
-        </w:rPr>
-      </w:pPr>
-      <w:r>
-        <w:rPr>
-          <w:lang w:val="en-US"/>
-        </w:rPr>
-        <w:t>CultureHome</w:t>
-      </w:r>
-    </w:p>
-    <w:p>
-      <w:pPr>
-        <w:rPr>
-          <w:lang w:val="en-US"/>
-        </w:rPr>
-      </w:pPr>
-      <w:r>
-        <w:rPr>
-          <w:lang w:val="en-US"/>
-        </w:rPr>
-        <w:tab/>
-      </w:r>
-      <w:r>
-        <w:rPr>
-          <w:lang w:val="en-US"/>
-        </w:rPr>
-        <w:tab/>
-        <w:t>sCultureRegister</w:t>
-      </w:r>
-    </w:p>
-    <w:p>
-      <w:pPr>
-        <w:rPr>
-          <w:lang w:val="en-US"/>
-        </w:rPr>
-      </w:pPr>
-      <w:r>
-        <w:rPr>
-          <w:lang w:val="en-US"/>
-        </w:rPr>
-        <w:tab/>
-      </w:r>
-    </w:p>
-    <w:p>
-      <w:pPr>
-        <w:rPr>
-          <w:lang w:val="en-US"/>
-        </w:rPr>
-      </w:pPr>
-    </w:p>
-    <w:p>
-      <w:pPr>
-        <w:rPr>
-          <w:rFonts w:ascii="Arial" w:hAnsi="Arial" w:cs="Arial"/>
-          <w:sz w:val="24"/>
-          <w:szCs w:val="24"/>
-          <w:lang w:val="en-US"/>
-        </w:rPr>
-      </w:pPr>
-      <w:r>
-        <w:rPr>
-          <w:rFonts w:ascii="Arial" w:hAnsi="Arial" w:cs="Arial"/>
-          <w:noProof/>
-          <w:sz w:val="24"/>
-          <w:szCs w:val="24"/>
-          <w:lang w:eastAsia="fr-FR"/>
-        </w:rPr>
-        <mc:AlternateContent>
-          <mc:Choice Requires="wpc">
-            <w:drawing>
-              <wp:inline distT="0" distB="0" distL="0" distR="0">
-                <wp:extent cx="5766179" cy="3602990"/>
-                <wp:effectExtent l="0" t="0" r="0" b="0"/>
-                <wp:docPr id="14" name="Canvas 14"/>
-                <wp:cNvGraphicFramePr>
-                  <a:graphicFrameLocks xmlns:a="http://schemas.openxmlformats.org/drawingml/2006/main" noChangeAspect="1"/>
-                </wp:cNvGraphicFramePr>
-                <a:graphic xmlns:a="http://schemas.openxmlformats.org/drawingml/2006/main">
-                  <a:graphicData uri="http://schemas.microsoft.com/office/word/2010/wordprocessingCanvas">
-                    <wpc:wpc>
-                      <wpc:bg/>
-                      <wpc:whole/>
-                      <wps:wsp>
-                        <wps:cNvPr id="15" name="Text Box 7"/>
-                        <wps:cNvSpPr txBox="1"/>
-                        <wps:spPr>
-                          <a:xfrm>
-                            <a:off x="180000" y="35999"/>
-                            <a:ext cx="3313827" cy="1637665"/>
-                          </a:xfrm>
-                          <a:prstGeom prst="rect">
-                            <a:avLst/>
-                          </a:prstGeom>
-                          <a:solidFill>
-                            <a:schemeClr val="lt1"/>
-                          </a:solidFill>
-                          <a:ln w="25400" cmpd="dbl">
-                            <a:solidFill>
-                              <a:schemeClr val="accent1"/>
-                            </a:solidFill>
-                            <a:prstDash val="solid"/>
-                          </a:ln>
-                          <a:effectLst/>
-                        </wps:spPr>
-                        <wps:style>
-                          <a:lnRef idx="0">
-                            <a:schemeClr val="accent1"/>
-                          </a:lnRef>
-                          <a:fillRef idx="0">
-                            <a:schemeClr val="accent1"/>
-                          </a:fillRef>
-                          <a:effectRef idx="0">
-                            <a:schemeClr val="accent1"/>
-                          </a:effectRef>
-                          <a:fontRef idx="minor">
-                            <a:schemeClr val="dk1"/>
-                          </a:fontRef>
-                        </wps:style>
-                        <wps:txbx>
-                          <w:txbxContent>
-                            <w:p>
-                              <w:pPr>
-                                <w:pStyle w:val="NormalWeb"/>
-                                <w:spacing w:before="0" w:beforeAutospacing="0" w:after="200" w:afterAutospacing="0" w:line="276" w:lineRule="auto"/>
-                                <w:rPr>
-                                  <w:rFonts w:asciiTheme="minorHAnsi" w:hAnsiTheme="minorHAnsi"/>
-                                </w:rPr>
-                              </w:pPr>
-                              <w:r>
-                                <w:rPr>
-                                  <w:rFonts w:asciiTheme="minorHAnsi" w:eastAsia="Calibri" w:hAnsiTheme="minorHAnsi" w:cs="Arial"/>
-                                  <w:sz w:val="22"/>
-                                  <w:szCs w:val="22"/>
-                                </w:rPr>
-                                <w:t>UserPackage</w:t>
-                              </w:r>
-                            </w:p>
-                          </w:txbxContent>
-                        </wps:txbx>
-                        <wps:bodyPr rot="0" spcFirstLastPara="0" vert="horz" wrap="square" lIns="91440" tIns="45720" rIns="91440" bIns="45720" numCol="1" spcCol="0" rtlCol="0" fromWordArt="0" anchor="t" anchorCtr="0" forceAA="0" compatLnSpc="1">
-                          <a:prstTxWarp prst="textNoShape">
-                            <a:avLst/>
-                          </a:prstTxWarp>
-                          <a:noAutofit/>
-                        </wps:bodyPr>
-                      </wps:wsp>
-                      <wps:wsp>
-                        <wps:cNvPr id="19" name="Text Box 7"/>
-                        <wps:cNvSpPr txBox="1"/>
-                        <wps:spPr>
-                          <a:xfrm>
-                            <a:off x="186824" y="1869110"/>
-                            <a:ext cx="3313827" cy="1637665"/>
-                          </a:xfrm>
-                          <a:prstGeom prst="rect">
-                            <a:avLst/>
-                          </a:prstGeom>
-                          <a:solidFill>
-                            <a:schemeClr val="lt1"/>
-                          </a:solidFill>
-                          <a:ln w="25400" cmpd="dbl">
-                            <a:solidFill>
-                              <a:schemeClr val="accent1"/>
-                            </a:solidFill>
-                            <a:prstDash val="solid"/>
-                          </a:ln>
-                          <a:effectLst/>
-                        </wps:spPr>
-                        <wps:style>
-                          <a:lnRef idx="0">
-                            <a:schemeClr val="accent1"/>
-                          </a:lnRef>
-                          <a:fillRef idx="0">
-                            <a:schemeClr val="accent1"/>
-                          </a:fillRef>
-                          <a:effectRef idx="0">
-                            <a:schemeClr val="accent1"/>
-                          </a:effectRef>
-                          <a:fontRef idx="minor">
-                            <a:schemeClr val="dk1"/>
-                          </a:fontRef>
-                        </wps:style>
-                        <wps:txbx>
-                          <w:txbxContent>
-                            <w:p>
-                              <w:pPr>
-                                <w:pStyle w:val="NormalWeb"/>
-                                <w:spacing w:before="0" w:beforeAutospacing="0" w:after="200" w:afterAutospacing="0" w:line="276" w:lineRule="auto"/>
-                                <w:rPr>
-                                  <w:rFonts w:asciiTheme="minorHAnsi" w:hAnsiTheme="minorHAnsi"/>
-                                </w:rPr>
-                              </w:pPr>
-                              <w:r>
-                                <w:rPr>
-                                  <w:rFonts w:asciiTheme="minorHAnsi" w:eastAsia="Calibri" w:hAnsiTheme="minorHAnsi" w:cs="Arial"/>
-                                  <w:sz w:val="22"/>
-                                  <w:szCs w:val="22"/>
-                                </w:rPr>
-                                <w:t>CulturePackage</w:t>
-                              </w:r>
-                            </w:p>
-                          </w:txbxContent>
-                        </wps:txbx>
-                        <wps:bodyPr rot="0" spcFirstLastPara="0" vert="horz" wrap="square" lIns="91440" tIns="45720" rIns="91440" bIns="45720" numCol="1" spcCol="0" rtlCol="0" fromWordArt="0" anchor="t" anchorCtr="0" forceAA="0" compatLnSpc="1">
-                          <a:prstTxWarp prst="textNoShape">
-                            <a:avLst/>
-                          </a:prstTxWarp>
-                          <a:noAutofit/>
-                        </wps:bodyPr>
-                      </wps:wsp>
-                      <wps:wsp>
-                        <wps:cNvPr id="20" name="Text Box 20"/>
-                        <wps:cNvSpPr txBox="1"/>
-                        <wps:spPr>
-                          <a:xfrm>
-                            <a:off x="682390" y="2209951"/>
-                            <a:ext cx="2388356" cy="765262"/>
-                          </a:xfrm>
-                          <a:prstGeom prst="rect">
-                            <a:avLst/>
-                          </a:prstGeom>
-                          <a:solidFill>
-                            <a:schemeClr val="lt1"/>
-                          </a:solidFill>
-                          <a:ln w="25400" cmpd="dbl">
-                            <a:solidFill>
-                              <a:schemeClr val="accent1"/>
-                            </a:solidFill>
-                            <a:prstDash val="solid"/>
-                          </a:ln>
-                          <a:effectLst/>
-                        </wps:spPr>
-                        <wps:style>
-                          <a:lnRef idx="0">
-                            <a:schemeClr val="accent1"/>
-                          </a:lnRef>
-                          <a:fillRef idx="0">
-                            <a:schemeClr val="accent1"/>
-                          </a:fillRef>
-                          <a:effectRef idx="0">
-                            <a:schemeClr val="accent1"/>
-                          </a:effectRef>
-                          <a:fontRef idx="minor">
-                            <a:schemeClr val="dk1"/>
-                          </a:fontRef>
-                        </wps:style>
-                        <wps:txbx>
-                          <w:txbxContent>
-                            <w:p>
-                              <w:r>
-                                <w:t>Culture</w:t>
-                              </w:r>
-                              <w:r>
-                                <w:t>Home</w:t>
-                              </w:r>
-                            </w:p>
-                          </w:txbxContent>
-                        </wps:txbx>
-                        <wps:bodyPr rot="0" spcFirstLastPara="0" vertOverflow="overflow" horzOverflow="overflow" vert="horz" wrap="square" lIns="91440" tIns="45720" rIns="91440" bIns="45720" numCol="1" spcCol="0" rtlCol="0" fromWordArt="0" anchor="t" anchorCtr="0" forceAA="0" compatLnSpc="1">
-                          <a:prstTxWarp prst="textNoShape">
-                            <a:avLst/>
-                          </a:prstTxWarp>
-                          <a:noAutofit/>
-                        </wps:bodyPr>
-                      </wps:wsp>
-                      <wps:wsp>
-                        <wps:cNvPr id="21" name="Rounded Rectangle 21"/>
-                        <wps:cNvSpPr/>
-                        <wps:spPr>
-                          <a:xfrm>
-                            <a:off x="1521725" y="2530960"/>
-                            <a:ext cx="1412544" cy="348017"/>
-                          </a:xfrm>
-                          <a:prstGeom prst="roundRect">
-                            <a:avLst/>
-                          </a:prstGeom>
-                          <a:noFill/>
-                        </wps:spPr>
-                        <wps:style>
-                          <a:lnRef idx="2">
-                            <a:schemeClr val="accent1">
-                              <a:shade val="50000"/>
-                            </a:schemeClr>
-                          </a:lnRef>
-                          <a:fillRef idx="1">
-                            <a:schemeClr val="accent1"/>
-                          </a:fillRef>
-                          <a:effectRef idx="0">
-                            <a:schemeClr val="accent1"/>
-                          </a:effectRef>
-                          <a:fontRef idx="minor">
-                            <a:schemeClr val="lt1"/>
-                          </a:fontRef>
-                        </wps:style>
-                        <wps:txbx>
-                          <w:txbxContent>
-                            <w:p>
-                              <w:pPr>
-                                <w:jc w:val="center"/>
-                                <w:rPr>
-                                  <w:color w:val="000000" w:themeColor="text1"/>
-                                  <w14:textOutline w14:w="9525" w14:cap="rnd" w14:cmpd="sng" w14:algn="ctr">
-                                    <w14:noFill/>
-                                    <w14:prstDash w14:val="solid"/>
-                                    <w14:bevel/>
-                                  </w14:textOutline>
-                                </w:rPr>
-                              </w:pPr>
-                              <w:r>
-                                <w:rPr>
-                                  <w:color w:val="000000" w:themeColor="text1"/>
-                                  <w14:textOutline w14:w="9525" w14:cap="rnd" w14:cmpd="sng" w14:algn="ctr">
-                                    <w14:noFill/>
-                                    <w14:prstDash w14:val="solid"/>
-                                    <w14:bevel/>
-                                  </w14:textOutline>
-                                </w:rPr>
-                                <w:t>s</w:t>
-                              </w:r>
-                              <w:r>
-                                <w:rPr>
-                                  <w:color w:val="000000" w:themeColor="text1"/>
-                                  <w14:textOutline w14:w="9525" w14:cap="rnd" w14:cmpd="sng" w14:algn="ctr">
-                                    <w14:noFill/>
-                                    <w14:prstDash w14:val="solid"/>
-                                    <w14:bevel/>
-                                  </w14:textOutline>
-                                </w:rPr>
-                                <w:t>CultureRegister</w:t>
-                              </w:r>
-                            </w:p>
-                          </w:txbxContent>
-                        </wps:txbx>
-                        <wps:bodyPr rot="0" spcFirstLastPara="0" vertOverflow="overflow" horzOverflow="overflow" vert="horz" wrap="square" lIns="91440" tIns="45720" rIns="91440" bIns="45720" numCol="1" spcCol="0" rtlCol="0" fromWordArt="0" anchor="ctr" anchorCtr="0" forceAA="0" compatLnSpc="1">
-                          <a:prstTxWarp prst="textNoShape">
-                            <a:avLst/>
-                          </a:prstTxWarp>
-                          <a:noAutofit/>
-                        </wps:bodyPr>
-                      </wps:wsp>
-                      <wps:wsp>
-                        <wps:cNvPr id="22" name="Rectangle 22"/>
-                        <wps:cNvSpPr/>
-                        <wps:spPr>
-                          <a:xfrm>
-                            <a:off x="4201532" y="266132"/>
-                            <a:ext cx="1460310" cy="1617259"/>
-                          </a:xfrm>
-                          <a:prstGeom prst="rect">
-                            <a:avLst/>
-                          </a:prstGeom>
-                          <a:solidFill>
-                            <a:schemeClr val="accent5">
-                              <a:lumMod val="20000"/>
-                              <a:lumOff val="80000"/>
-                            </a:schemeClr>
-                          </a:solidFill>
-                          <a:ln>
-                            <a:noFill/>
-                          </a:ln>
-                        </wps:spPr>
-                        <wps:style>
-                          <a:lnRef idx="2">
-                            <a:schemeClr val="accent1">
-                              <a:shade val="50000"/>
-                            </a:schemeClr>
-                          </a:lnRef>
-                          <a:fillRef idx="1">
-                            <a:schemeClr val="accent1"/>
-                          </a:fillRef>
-                          <a:effectRef idx="0">
-                            <a:schemeClr val="accent1"/>
-                          </a:effectRef>
-                          <a:fontRef idx="minor">
-                            <a:schemeClr val="lt1"/>
-                          </a:fontRef>
-                        </wps:style>
-                        <wps:bodyPr rot="0" spcFirstLastPara="0" vertOverflow="overflow" horzOverflow="overflow" vert="horz" wrap="square" lIns="91440" tIns="45720" rIns="91440" bIns="45720" numCol="1" spcCol="0" rtlCol="0" fromWordArt="0" anchor="ctr" anchorCtr="0" forceAA="0" compatLnSpc="1">
-                          <a:prstTxWarp prst="textNoShape">
-                            <a:avLst/>
-                          </a:prstTxWarp>
-                          <a:noAutofit/>
-                        </wps:bodyPr>
-                      </wps:wsp>
-                      <wps:wsp>
-                        <wps:cNvPr id="23" name="Rounded Rectangle 23"/>
-                        <wps:cNvSpPr/>
-                        <wps:spPr>
-                          <a:xfrm>
-                            <a:off x="4331885" y="1282167"/>
-                            <a:ext cx="1213295" cy="485218"/>
-                          </a:xfrm>
-                          <a:prstGeom prst="roundRect">
-                            <a:avLst/>
-                          </a:prstGeom>
-                          <a:solidFill>
-                            <a:schemeClr val="lt1"/>
-                          </a:solidFill>
-                        </wps:spPr>
-                        <wps:style>
-                          <a:lnRef idx="2">
-                            <a:schemeClr val="accent1">
-                              <a:shade val="50000"/>
-                            </a:schemeClr>
-                          </a:lnRef>
-                          <a:fillRef idx="1">
-                            <a:schemeClr val="accent1"/>
-                          </a:fillRef>
-                          <a:effectRef idx="0">
-                            <a:schemeClr val="accent1"/>
-                          </a:effectRef>
-                          <a:fontRef idx="minor">
-                            <a:schemeClr val="lt1"/>
-                          </a:fontRef>
-                        </wps:style>
-                        <wps:txbx>
-                          <w:txbxContent>
-                            <w:p>
-                              <w:pPr>
-                                <w:jc w:val="center"/>
-                                <w:rPr>
-                                  <w:color w:val="000000" w:themeColor="text1"/>
-                                  <w:sz w:val="18"/>
-                                  <w14:textOutline w14:w="9525" w14:cap="rnd" w14:cmpd="sng" w14:algn="ctr">
-                                    <w14:noFill/>
-                                    <w14:prstDash w14:val="solid"/>
-                                    <w14:bevel/>
-                                  </w14:textOutline>
-                                </w:rPr>
-                              </w:pPr>
-                              <w:r>
-                                <w:rPr>
-                                  <w:color w:val="000000" w:themeColor="text1"/>
-                                  <w:sz w:val="18"/>
-                                  <w14:textOutline w14:w="9525" w14:cap="rnd" w14:cmpd="sng" w14:algn="ctr">
-                                    <w14:noFill/>
-                                    <w14:prstDash w14:val="solid"/>
-                                    <w14:bevel/>
-                                  </w14:textOutline>
-                                </w:rPr>
-                                <w:t xml:space="preserve">Mono-Versionned </w:t>
-                              </w:r>
-                              <w:r>
-                                <w:rPr>
-                                  <w:color w:val="000000" w:themeColor="text1"/>
-                                  <w:sz w:val="18"/>
-                                  <w14:textOutline w14:w="9525" w14:cap="rnd" w14:cmpd="sng" w14:algn="ctr">
-                                    <w14:noFill/>
-                                    <w14:prstDash w14:val="solid"/>
-                                    <w14:bevel/>
-                                  </w14:textOutline>
-                                </w:rPr>
-                                <w:t xml:space="preserve">(Sql </w:t>
-                              </w:r>
-                              <w:r>
-                                <w:rPr>
-                                  <w:color w:val="000000" w:themeColor="text1"/>
-                                  <w:sz w:val="18"/>
-                                  <w14:textOutline w14:w="9525" w14:cap="rnd" w14:cmpd="sng" w14:algn="ctr">
-                                    <w14:noFill/>
-                                    <w14:prstDash w14:val="solid"/>
-                                    <w14:bevel/>
-                                  </w14:textOutline>
-                                </w:rPr>
-                                <w:t>Object</w:t>
-                              </w:r>
-                              <w:r>
-                                <w:rPr>
-                                  <w:color w:val="000000" w:themeColor="text1"/>
-                                  <w:sz w:val="18"/>
-                                  <w14:textOutline w14:w="9525" w14:cap="rnd" w14:cmpd="sng" w14:algn="ctr">
-                                    <w14:noFill/>
-                                    <w14:prstDash w14:val="solid"/>
-                                    <w14:bevel/>
-                                  </w14:textOutline>
-                                </w:rPr>
-                                <w:t>)</w:t>
-                              </w:r>
-                            </w:p>
-                          </w:txbxContent>
-                        </wps:txbx>
-                        <wps:bodyPr rot="0" spcFirstLastPara="0" vertOverflow="overflow" horzOverflow="overflow" vert="horz" wrap="square" lIns="91440" tIns="45720" rIns="91440" bIns="45720" numCol="1" spcCol="0" rtlCol="0" fromWordArt="0" anchor="ctr" anchorCtr="0" forceAA="0" compatLnSpc="1">
-                          <a:prstTxWarp prst="textNoShape">
-                            <a:avLst/>
-                          </a:prstTxWarp>
-                          <a:noAutofit/>
-                        </wps:bodyPr>
-                      </wps:wsp>
-                      <wps:wsp>
-                        <wps:cNvPr id="16" name="Text Box 16"/>
-                        <wps:cNvSpPr txBox="1"/>
-                        <wps:spPr>
-                          <a:xfrm>
-                            <a:off x="4352601" y="395085"/>
-                            <a:ext cx="1181566" cy="498844"/>
-                          </a:xfrm>
-                          <a:prstGeom prst="rect">
-                            <a:avLst/>
-                          </a:prstGeom>
-                          <a:solidFill>
-                            <a:schemeClr val="lt1"/>
-                          </a:solidFill>
-                          <a:ln w="25400" cmpd="dbl">
-                            <a:solidFill>
-                              <a:schemeClr val="accent1"/>
-                            </a:solidFill>
-                            <a:prstDash val="solid"/>
-                          </a:ln>
-                          <a:effectLst/>
-                        </wps:spPr>
-                        <wps:style>
-                          <a:lnRef idx="0">
-                            <a:schemeClr val="accent1"/>
-                          </a:lnRef>
-                          <a:fillRef idx="0">
-                            <a:schemeClr val="accent1"/>
-                          </a:fillRef>
-                          <a:effectRef idx="0">
-                            <a:schemeClr val="accent1"/>
-                          </a:effectRef>
-                          <a:fontRef idx="minor">
-                            <a:schemeClr val="dk1"/>
-                          </a:fontRef>
-                        </wps:style>
-                        <wps:txbx>
-                          <w:txbxContent>
-                            <w:p>
-                              <w:pPr>
-                                <w:jc w:val="center"/>
-                                <w:rPr>
-                                  <w:sz w:val="18"/>
-                                </w:rPr>
-                              </w:pPr>
-                              <w:r>
-                                <w:rPr>
-                                  <w:sz w:val="18"/>
-                                </w:rPr>
-                                <w:t>Multi-Versionned</w:t>
-                              </w:r>
-                              <w:r>
-                                <w:rPr>
-                                  <w:sz w:val="18"/>
-                                </w:rPr>
-                                <w:br/>
-                                <w:t>(Package &amp; Table)</w:t>
-                              </w:r>
-                            </w:p>
-                            <w:p>
-                              <w:pPr>
-                                <w:jc w:val="center"/>
-                                <w:rPr>
-                                  <w:sz w:val="18"/>
-                                </w:rPr>
-                              </w:pPr>
-                            </w:p>
-                          </w:txbxContent>
-                        </wps:txbx>
-                        <wps:bodyPr rot="0" spcFirstLastPara="0" vertOverflow="overflow" horzOverflow="overflow" vert="horz" wrap="square" lIns="91440" tIns="45720" rIns="91440" bIns="45720" numCol="1" spcCol="0" rtlCol="0" fromWordArt="0" anchor="t" anchorCtr="0" forceAA="0" compatLnSpc="1">
-                          <a:prstTxWarp prst="textNoShape">
-                            <a:avLst/>
-                          </a:prstTxWarp>
-                          <a:noAutofit/>
-                        </wps:bodyPr>
-                      </wps:wsp>
-                      <wps:wsp>
-                        <wps:cNvPr id="25" name="Text Box 25"/>
-                        <wps:cNvSpPr txBox="1"/>
-                        <wps:spPr>
-                          <a:xfrm>
-                            <a:off x="682345" y="483508"/>
-                            <a:ext cx="2395225" cy="1017745"/>
-                          </a:xfrm>
-                          <a:prstGeom prst="rect">
-                            <a:avLst/>
-                          </a:prstGeom>
-                          <a:solidFill>
-                            <a:schemeClr val="lt1"/>
-                          </a:solidFill>
-                          <a:ln w="25400" cmpd="dbl">
-                            <a:solidFill>
-                              <a:schemeClr val="accent1"/>
-                            </a:solidFill>
-                            <a:prstDash val="solid"/>
-                          </a:ln>
-                          <a:effectLst/>
-                        </wps:spPr>
-                        <wps:style>
-                          <a:lnRef idx="0">
-                            <a:schemeClr val="accent1"/>
-                          </a:lnRef>
-                          <a:fillRef idx="0">
-                            <a:schemeClr val="accent1"/>
-                          </a:fillRef>
-                          <a:effectRef idx="0">
-                            <a:schemeClr val="accent1"/>
-                          </a:effectRef>
-                          <a:fontRef idx="minor">
-                            <a:schemeClr val="dk1"/>
-                          </a:fontRef>
-                        </wps:style>
-                        <wps:txbx>
-                          <w:txbxContent>
-                            <w:p>
-                              <w:r>
-                                <w:t>User</w:t>
-                              </w:r>
-                              <w:r>
-                                <w:t>Home</w:t>
-                              </w:r>
-                            </w:p>
-                          </w:txbxContent>
-                        </wps:txbx>
-                        <wps:bodyPr rot="0" spcFirstLastPara="0" vertOverflow="overflow" horzOverflow="overflow" vert="horz" wrap="square" lIns="91440" tIns="45720" rIns="91440" bIns="45720" numCol="1" spcCol="0" rtlCol="0" fromWordArt="0" anchor="t" anchorCtr="0" forceAA="0" compatLnSpc="1">
-                          <a:prstTxWarp prst="textNoShape">
-                            <a:avLst/>
-                          </a:prstTxWarp>
-                          <a:noAutofit/>
-                        </wps:bodyPr>
-                      </wps:wsp>
-                      <wps:wsp>
-                        <wps:cNvPr id="17" name="Rounded Rectangle 17"/>
-                        <wps:cNvSpPr/>
-                        <wps:spPr>
-                          <a:xfrm>
-                            <a:off x="1542197" y="695338"/>
-                            <a:ext cx="1412544" cy="348017"/>
-                          </a:xfrm>
-                          <a:prstGeom prst="roundRect">
-                            <a:avLst/>
-                          </a:prstGeom>
-                          <a:noFill/>
-                        </wps:spPr>
-                        <wps:style>
-                          <a:lnRef idx="2">
-                            <a:schemeClr val="accent1">
-                              <a:shade val="50000"/>
-                            </a:schemeClr>
-                          </a:lnRef>
-                          <a:fillRef idx="1">
-                            <a:schemeClr val="accent1"/>
-                          </a:fillRef>
-                          <a:effectRef idx="0">
-                            <a:schemeClr val="accent1"/>
-                          </a:effectRef>
-                          <a:fontRef idx="minor">
-                            <a:schemeClr val="lt1"/>
-                          </a:fontRef>
-                        </wps:style>
-                        <wps:txbx>
-                          <w:txbxContent>
-                            <w:p>
-                              <w:pPr>
-                                <w:jc w:val="center"/>
-                                <w:rPr>
-                                  <w:color w:val="000000" w:themeColor="text1"/>
-                                  <w14:textOutline w14:w="9525" w14:cap="rnd" w14:cmpd="sng" w14:algn="ctr">
-                                    <w14:noFill/>
-                                    <w14:prstDash w14:val="solid"/>
-                                    <w14:bevel/>
-                                  </w14:textOutline>
-                                </w:rPr>
-                              </w:pPr>
-                              <w:r>
-                                <w:rPr>
-                                  <w:color w:val="000000" w:themeColor="text1"/>
-                                  <w14:textOutline w14:w="9525" w14:cap="rnd" w14:cmpd="sng" w14:algn="ctr">
-                                    <w14:noFill/>
-                                    <w14:prstDash w14:val="solid"/>
-                                    <w14:bevel/>
-                                  </w14:textOutline>
-                                </w:rPr>
-                                <w:t>sUserCreate</w:t>
-                              </w:r>
-                            </w:p>
-                          </w:txbxContent>
-                        </wps:txbx>
-                        <wps:bodyPr rot="0" spcFirstLastPara="0" vertOverflow="overflow" horzOverflow="overflow" vert="horz" wrap="square" lIns="91440" tIns="45720" rIns="91440" bIns="45720" numCol="1" spcCol="0" rtlCol="0" fromWordArt="0" anchor="ctr" anchorCtr="0" forceAA="0" compatLnSpc="1">
-                          <a:prstTxWarp prst="textNoShape">
-                            <a:avLst/>
-                          </a:prstTxWarp>
-                          <a:noAutofit/>
-                        </wps:bodyPr>
-                      </wps:wsp>
-                      <wps:wsp>
-                        <wps:cNvPr id="18" name="Rounded Rectangle 18"/>
-                        <wps:cNvSpPr/>
-                        <wps:spPr>
-                          <a:xfrm>
-                            <a:off x="1542197" y="1091124"/>
-                            <a:ext cx="1412544" cy="348017"/>
-                          </a:xfrm>
-                          <a:prstGeom prst="roundRect">
-                            <a:avLst/>
-                          </a:prstGeom>
-                          <a:noFill/>
-                        </wps:spPr>
-                        <wps:style>
-                          <a:lnRef idx="2">
-                            <a:schemeClr val="accent1">
-                              <a:shade val="50000"/>
-                            </a:schemeClr>
-                          </a:lnRef>
-                          <a:fillRef idx="1">
-                            <a:schemeClr val="accent1"/>
-                          </a:fillRef>
-                          <a:effectRef idx="0">
-                            <a:schemeClr val="accent1"/>
-                          </a:effectRef>
-                          <a:fontRef idx="minor">
-                            <a:schemeClr val="lt1"/>
-                          </a:fontRef>
-                        </wps:style>
-                        <wps:txbx>
-                          <w:txbxContent>
-                            <w:p>
-                              <w:pPr>
-                                <w:jc w:val="center"/>
-                                <w:rPr>
-                                  <w:color w:val="000000" w:themeColor="text1"/>
-                                  <w14:textOutline w14:w="9525" w14:cap="rnd" w14:cmpd="sng" w14:algn="ctr">
-                                    <w14:noFill/>
-                                    <w14:prstDash w14:val="solid"/>
-                                    <w14:bevel/>
-                                  </w14:textOutline>
-                                </w:rPr>
-                              </w:pPr>
-                              <w:r>
-                                <w:rPr>
-                                  <w:color w:val="000000" w:themeColor="text1"/>
-                                  <w14:textOutline w14:w="9525" w14:cap="rnd" w14:cmpd="sng" w14:algn="ctr">
-                                    <w14:noFill/>
-                                    <w14:prstDash w14:val="solid"/>
-                                    <w14:bevel/>
-                                  </w14:textOutline>
-                                </w:rPr>
-                                <w:t>sUserDestroy</w:t>
-                              </w:r>
-                            </w:p>
-                          </w:txbxContent>
-                        </wps:txbx>
-                        <wps:bodyPr rot="0" spcFirstLastPara="0" vertOverflow="overflow" horzOverflow="overflow" vert="horz" wrap="square" lIns="91440" tIns="45720" rIns="91440" bIns="45720" numCol="1" spcCol="0" rtlCol="0" fromWordArt="0" anchor="ctr" anchorCtr="0" forceAA="0" compatLnSpc="1">
-                          <a:prstTxWarp prst="textNoShape">
-                            <a:avLst/>
-                          </a:prstTxWarp>
-                          <a:noAutofit/>
-                        </wps:bodyPr>
-                      </wps:wsp>
-                    </wpc:wpc>
-                  </a:graphicData>
-                </a:graphic>
-              </wp:inline>
-            </w:drawing>
-          </mc:Choice>
-          <mc:Fallback>
-            <w:pict>
-              <v:group id="Canvas 14" o:spid="_x0000_s1026" editas="canvas" style="width:454.05pt;height:283.7pt;mso-position-horizontal-relative:char;mso-position-vertical-relative:line" coordsize="57658,36029" o:gfxdata="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">
-                <v:shapetype id="_x0000_t75" coordsize="21600,21600" o:spt="75" o:preferrelative="t" path="m@4@5l@4@11@9@11@9@5xe" filled="f" stroked="f">
-                  <v:stroke joinstyle="miter"/>
-                  <v:formulas>
-                    <v:f eqn="if lineDrawn pixelLineWidth 0"/>
-                    <v:f eqn="sum @0 1 0"/>
-                    <v:f eqn="sum 0 0 @1"/>
-                    <v:f eqn="prod @2 1 2"/>
-                    <v:f eqn="prod @3 21600 pixelWidth"/>
-                    <v:f eqn="prod @3 21600 pixelHeight"/>
-                    <v:f eqn="sum @0 0 1"/>
-                    <v:f eqn="prod @6 1 2"/>
-                    <v:f eqn="prod @7 21600 pixelWidth"/>
-                    <v:f eqn="sum @8 21600 0"/>
-                    <v:f eqn="prod @7 21600 pixelHeight"/>
-                    <v:f eqn="sum @10 21600 0"/>
-                  </v:formulas>
-                  <v:path o:extrusionok="f" gradientshapeok="t" o:connecttype="rect"/>
-                  <o:lock v:ext="edit" aspectratio="t"/>
-                </v:shapetype>
-                <v:shape id="_x0000_s1027" type="#_x0000_t75" style="position:absolute;width:57658;height:36029;visibility:visible;mso-wrap-style:square">
-                  <v:fill o:detectmouseclick="t"/>
-                  <v:path o:connecttype="none"/>
-                </v:shape>
-                <v:shapetype id="_x0000_t202" coordsize="21600,21600" o:spt="202" path="m,l,21600r21600,l21600,xe">
-                  <v:stroke joinstyle="miter"/>
-                  <v:path gradientshapeok="t" o:connecttype="rect"/>
-                </v:shapetype>
-                <v:shape id="Text Box 7" o:spid="_x0000_s1028" type="#_x0000_t202" style="position:absolute;left:1800;top:359;width:33138;height:16377;visibility:visible;mso-wrap-style:square;v-text-anchor:top" o:gfxdata="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" fillcolor="white [3201]" strokecolor="#4f81bd [3204]" strokeweight="2pt">
-                  <v:stroke linestyle="thinThin"/>
-                  <v:textbox>
-                    <w:txbxContent>
-                      <w:p>
-                        <w:pPr>
-                          <w:pStyle w:val="NormalWeb"/>
-                          <w:spacing w:before="0" w:beforeAutospacing="0" w:after="200" w:afterAutospacing="0" w:line="276" w:lineRule="auto"/>
-                          <w:rPr>
-                            <w:rFonts w:asciiTheme="minorHAnsi" w:hAnsiTheme="minorHAnsi"/>
-                          </w:rPr>
-                        </w:pPr>
-                        <w:r>
-                          <w:rPr>
-                            <w:rFonts w:asciiTheme="minorHAnsi" w:eastAsia="Calibri" w:hAnsiTheme="minorHAnsi" w:cs="Arial"/>
-                            <w:sz w:val="22"/>
-                            <w:szCs w:val="22"/>
-                          </w:rPr>
-                          <w:t>UserPackage</w:t>
-                        </w:r>
-                      </w:p>
-                    </w:txbxContent>
-                  </v:textbox>
-                </v:shape>
-                <v:shape id="Text Box 7" o:spid="_x0000_s1029" type="#_x0000_t202" style="position:absolute;left:1868;top:18691;width:33138;height:16376;visibility:visible;mso-wrap-style:square;v-text-anchor:top" o:gfxdata="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" fillcolor="white [3201]" strokecolor="#4f81bd [3204]" strokeweight="2pt">
-                  <v:stroke linestyle="thinThin"/>
-                  <v:textbox>
-                    <w:txbxContent>
-                      <w:p>
-                        <w:pPr>
-                          <w:pStyle w:val="NormalWeb"/>
-                          <w:spacing w:before="0" w:beforeAutospacing="0" w:after="200" w:afterAutospacing="0" w:line="276" w:lineRule="auto"/>
-                          <w:rPr>
-                            <w:rFonts w:asciiTheme="minorHAnsi" w:hAnsiTheme="minorHAnsi"/>
-                          </w:rPr>
-                        </w:pPr>
-                        <w:r>
-                          <w:rPr>
-                            <w:rFonts w:asciiTheme="minorHAnsi" w:eastAsia="Calibri" w:hAnsiTheme="minorHAnsi" w:cs="Arial"/>
-                            <w:sz w:val="22"/>
-                            <w:szCs w:val="22"/>
-                          </w:rPr>
-                          <w:t>CulturePackage</w:t>
-                        </w:r>
-                      </w:p>
-                    </w:txbxContent>
-                  </v:textbox>
-                </v:shape>
-                <v:shape id="Text Box 20" o:spid="_x0000_s1030" type="#_x0000_t202" style="position:absolute;left:6823;top:22099;width:23884;height:7653;visibility:visible;mso-wrap-style:square;v-text-anchor:top" o:gfxdata="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" fillcolor="white [3201]" strokecolor="#4f81bd [3204]" strokeweight="2pt">
-                  <v:stroke linestyle="thinThin"/>
-                  <v:textbox>
-                    <w:txbxContent>
-                      <w:p>
-                        <w:r>
-                          <w:t>Culture</w:t>
-                        </w:r>
-                        <w:r>
-                          <w:t>Home</w:t>
-                        </w:r>
-                      </w:p>
-                    </w:txbxContent>
-                  </v:textbox>
-                </v:shape>
-                <v:roundrect id="Rounded Rectangle 21" o:spid="_x0000_s1031" style="position:absolute;left:15217;top:25309;width:14125;height:3480;visibility:visible;mso-wrap-style:square;v-text-anchor:middle" arcsize="10923f" o:gfxdata="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" filled="f" strokecolor="#243f60 [1604]" strokeweight="2pt">
-                  <v:textbox>
-                    <w:txbxContent>
-                      <w:p>
-                        <w:pPr>
-                          <w:jc w:val="center"/>
-                          <w:rPr>
-                            <w:color w:val="000000" w:themeColor="text1"/>
-                            <w14:textOutline w14:w="9525" w14:cap="rnd" w14:cmpd="sng" w14:algn="ctr">
-                              <w14:noFill/>
-                              <w14:prstDash w14:val="solid"/>
-                              <w14:bevel/>
-                            </w14:textOutline>
-                          </w:rPr>
-                        </w:pPr>
-                        <w:r>
-                          <w:rPr>
-                            <w:color w:val="000000" w:themeColor="text1"/>
-                            <w14:textOutline w14:w="9525" w14:cap="rnd" w14:cmpd="sng" w14:algn="ctr">
-                              <w14:noFill/>
-                              <w14:prstDash w14:val="solid"/>
-                              <w14:bevel/>
-                            </w14:textOutline>
-                          </w:rPr>
-                          <w:t>s</w:t>
-                        </w:r>
-                        <w:r>
-                          <w:rPr>
-                            <w:color w:val="000000" w:themeColor="text1"/>
-                            <w14:textOutline w14:w="9525" w14:cap="rnd" w14:cmpd="sng" w14:algn="ctr">
-                              <w14:noFill/>
-                              <w14:prstDash w14:val="solid"/>
-                              <w14:bevel/>
-                            </w14:textOutline>
-                          </w:rPr>
-                          <w:t>CultureRegister</w:t>
-                        </w:r>
-                      </w:p>
-                    </w:txbxContent>
-                  </v:textbox>
-                </v:roundrect>
-                <v:rect id="Rectangle 22" o:spid="_x0000_s1032" style="position:absolute;left:42015;top:2661;width:14603;height:16172;visibility:visible;mso-wrap-style:square;v-text-anchor:middle" o:gfxdata="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" fillcolor="#daeef3 [664]" stroked="f" strokeweight="2pt"/>
-                <v:roundrect id="Rounded Rectangle 23" o:spid="_x0000_s1033" style="position:absolute;left:43318;top:12821;width:12133;height:4852;visibility:visible;mso-wrap-style:square;v-text-anchor:middle" arcsize="10923f" o:gfxdata="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" fillcolor="white [3201]" strokecolor="#243f60 [1604]" strokeweight="2pt">
-                  <v:textbox>
-                    <w:txbxContent>
-                      <w:p>
-                        <w:pPr>
-                          <w:jc w:val="center"/>
-                          <w:rPr>
-                            <w:color w:val="000000" w:themeColor="text1"/>
-                            <w:sz w:val="18"/>
-                            <w14:textOutline w14:w="9525" w14:cap="rnd" w14:cmpd="sng" w14:algn="ctr">
-                              <w14:noFill/>
-                              <w14:prstDash w14:val="solid"/>
-                              <w14:bevel/>
-                            </w14:textOutline>
-                          </w:rPr>
-                        </w:pPr>
-                        <w:r>
-                          <w:rPr>
-                            <w:color w:val="000000" w:themeColor="text1"/>
-                            <w:sz w:val="18"/>
-                            <w14:textOutline w14:w="9525" w14:cap="rnd" w14:cmpd="sng" w14:algn="ctr">
-                              <w14:noFill/>
-                              <w14:prstDash w14:val="solid"/>
-                              <w14:bevel/>
-                            </w14:textOutline>
-                          </w:rPr>
-                          <w:t xml:space="preserve">Mono-Versionned </w:t>
-                        </w:r>
-                        <w:r>
-                          <w:rPr>
-                            <w:color w:val="000000" w:themeColor="text1"/>
-                            <w:sz w:val="18"/>
-                            <w14:textOutline w14:w="9525" w14:cap="rnd" w14:cmpd="sng" w14:algn="ctr">
-                              <w14:noFill/>
-                              <w14:prstDash w14:val="solid"/>
-                              <w14:bevel/>
-                            </w14:textOutline>
-                          </w:rPr>
-                          <w:t xml:space="preserve">(Sql </w:t>
-                        </w:r>
-                        <w:r>
-                          <w:rPr>
-                            <w:color w:val="000000" w:themeColor="text1"/>
-                            <w:sz w:val="18"/>
-                            <w14:textOutline w14:w="9525" w14:cap="rnd" w14:cmpd="sng" w14:algn="ctr">
-                              <w14:noFill/>
-                              <w14:prstDash w14:val="solid"/>
-                              <w14:bevel/>
-                            </w14:textOutline>
-                          </w:rPr>
-                          <w:t>Object</w:t>
-                        </w:r>
-                        <w:r>
-                          <w:rPr>
-                            <w:color w:val="000000" w:themeColor="text1"/>
-                            <w:sz w:val="18"/>
-                            <w14:textOutline w14:w="9525" w14:cap="rnd" w14:cmpd="sng" w14:algn="ctr">
-                              <w14:noFill/>
-                              <w14:prstDash w14:val="solid"/>
-                              <w14:bevel/>
-                            </w14:textOutline>
-                          </w:rPr>
-                          <w:t>)</w:t>
-                        </w:r>
-                      </w:p>
-                    </w:txbxContent>
-                  </v:textbox>
-                </v:roundrect>
-                <v:shape id="Text Box 16" o:spid="_x0000_s1034" type="#_x0000_t202" style="position:absolute;left:43526;top:3950;width:11815;height:4989;visibility:visible;mso-wrap-style:square;v-text-anchor:top" o:gfxdata="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" fillcolor="white [3201]" strokecolor="#4f81bd [3204]" strokeweight="2pt">
-                  <v:stroke linestyle="thinThin"/>
-                  <v:textbox>
-                    <w:txbxContent>
-                      <w:p>
-                        <w:pPr>
-                          <w:jc w:val="center"/>
-                          <w:rPr>
-                            <w:sz w:val="18"/>
-                          </w:rPr>
-                        </w:pPr>
-                        <w:r>
-                          <w:rPr>
-                            <w:sz w:val="18"/>
-                          </w:rPr>
-                          <w:t>Multi-Versionned</w:t>
-                        </w:r>
-                        <w:r>
-                          <w:rPr>
-                            <w:sz w:val="18"/>
-                          </w:rPr>
-                          <w:br/>
-                          <w:t>(Package &amp; Table)</w:t>
-                        </w:r>
-                      </w:p>
-                      <w:p>
-                        <w:pPr>
-                          <w:jc w:val="center"/>
-                          <w:rPr>
-                            <w:sz w:val="18"/>
-                          </w:rPr>
-                        </w:pPr>
-                      </w:p>
-                    </w:txbxContent>
-                  </v:textbox>
-                </v:shape>
-                <v:shape id="Text Box 25" o:spid="_x0000_s1035" type="#_x0000_t202" style="position:absolute;left:6823;top:4835;width:23952;height:10177;visibility:visible;mso-wrap-style:square;v-text-anchor:top" o:gfxdata="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" fillcolor="white [3201]" strokecolor="#4f81bd [3204]" strokeweight="2pt">
-                  <v:stroke linestyle="thinThin"/>
-                  <v:textbox>
-                    <w:txbxContent>
-                      <w:p>
-                        <w:r>
-                          <w:t>User</w:t>
-                        </w:r>
-                        <w:r>
-                          <w:t>Home</w:t>
-                        </w:r>
-                      </w:p>
-                    </w:txbxContent>
-                  </v:textbox>
-                </v:shape>
-                <v:roundrect id="Rounded Rectangle 17" o:spid="_x0000_s1036" style="position:absolute;left:15421;top:6953;width:14126;height:3480;visibility:visible;mso-wrap-style:square;v-text-anchor:middle" arcsize="10923f" o:gfxdata="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" filled="f" strokecolor="#243f60 [1604]" strokeweight="2pt">
-                  <v:textbox>
-                    <w:txbxContent>
-                      <w:p>
-                        <w:pPr>
-                          <w:jc w:val="center"/>
-                          <w:rPr>
-                            <w:color w:val="000000" w:themeColor="text1"/>
-                            <w14:textOutline w14:w="9525" w14:cap="rnd" w14:cmpd="sng" w14:algn="ctr">
-                              <w14:noFill/>
-                              <w14:prstDash w14:val="solid"/>
-                              <w14:bevel/>
-                            </w14:textOutline>
-                          </w:rPr>
-                        </w:pPr>
-                        <w:r>
-                          <w:rPr>
-                            <w:color w:val="000000" w:themeColor="text1"/>
-                            <w14:textOutline w14:w="9525" w14:cap="rnd" w14:cmpd="sng" w14:algn="ctr">
-                              <w14:noFill/>
-                              <w14:prstDash w14:val="solid"/>
-                              <w14:bevel/>
-                            </w14:textOutline>
-                          </w:rPr>
-                          <w:t>sUserCreate</w:t>
-                        </w:r>
-                      </w:p>
-                    </w:txbxContent>
-                  </v:textbox>
-                </v:roundrect>
-                <v:roundrect id="Rounded Rectangle 18" o:spid="_x0000_s1037" style="position:absolute;left:15421;top:10911;width:14126;height:3480;visibility:visible;mso-wrap-style:square;v-text-anchor:middle" arcsize="10923f" o:gfxdata="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" filled="f" strokecolor="#243f60 [1604]" strokeweight="2pt">
-                  <v:textbox>
-                    <w:txbxContent>
-                      <w:p>
-                        <w:pPr>
-                          <w:jc w:val="center"/>
-                          <w:rPr>
-                            <w:color w:val="000000" w:themeColor="text1"/>
-                            <w14:textOutline w14:w="9525" w14:cap="rnd" w14:cmpd="sng" w14:algn="ctr">
-                              <w14:noFill/>
-                              <w14:prstDash w14:val="solid"/>
-                              <w14:bevel/>
-                            </w14:textOutline>
-                          </w:rPr>
-                        </w:pPr>
-                        <w:r>
-                          <w:rPr>
-                            <w:color w:val="000000" w:themeColor="text1"/>
-                            <w14:textOutline w14:w="9525" w14:cap="rnd" w14:cmpd="sng" w14:algn="ctr">
-                              <w14:noFill/>
-                              <w14:prstDash w14:val="solid"/>
-                              <w14:bevel/>
-                            </w14:textOutline>
-                          </w:rPr>
-                          <w:t>sUserDestroy</w:t>
-                        </w:r>
-                      </w:p>
-                    </w:txbxContent>
-                  </v:textbox>
-                </v:roundrect>
-                <w10:anchorlock/>
-              </v:group>
-            </w:pict>
-          </mc:Fallback>
-        </mc:AlternateContent>
+        <w:t>Facts about schema bound objects (views, functions</w:t>
+      </w:r>
+      <w:r>
+        <w:rPr>
+          <w:lang w:val="en-US"/>
+        </w:rPr>
+        <w:t xml:space="preserve"> and even </w:t>
+      </w:r>
+      <w:r>
+        <w:rPr>
+          <w:lang w:val="en-US"/>
+        </w:rPr>
+        <w:t>Natively Compiled Stored Procedures</w:t>
+      </w:r>
+      <w:r>
+        <w:rPr>
+          <w:lang w:val="en-US"/>
+        </w:rPr>
+        <w:t>):</w:t>
       </w:r>
     </w:p>
     <w:p>
@@ -20567,71 +19431,17 @@
         <w:pStyle w:val="ListParagraph"/>
         <w:numPr>
           <w:ilvl w:val="0"/>
-          <w:numId w:val="6"/>
+          <w:numId w:val="8"/>
         </w:numPr>
         <w:rPr>
-          <w:rFonts w:ascii="Arial" w:hAnsi="Arial" w:cs="Arial"/>
-          <w:sz w:val="24"/>
-          <w:szCs w:val="24"/>
-          <w:lang w:val="en-US"/>
-        </w:rPr>
-      </w:pPr>
-      <w:r>
-        <w:rPr>
-          <w:rFonts w:ascii="Arial" w:hAnsi="Arial" w:cs="Arial"/>
-          <w:sz w:val="24"/>
-          <w:szCs w:val="24"/>
-          <w:lang w:val="en-US"/>
-        </w:rPr>
-        <w:t>UserPackage.Init</w:t>
-      </w:r>
-    </w:p>
-    <w:p>
-      <w:pPr>
-        <w:pStyle w:val="ListParagraph"/>
-        <w:numPr>
-          <w:ilvl w:val="1"/>
-          <w:numId w:val="6"/>
-        </w:numPr>
-        <w:rPr>
-          <w:rFonts w:ascii="Arial" w:hAnsi="Arial" w:cs="Arial"/>
-          <w:sz w:val="24"/>
-          <w:szCs w:val="24"/>
-          <w:lang w:val="en-US"/>
-        </w:rPr>
-      </w:pPr>
-      <w:r>
-        <w:rPr>
-          <w:rFonts w:ascii="Arial" w:hAnsi="Arial" w:cs="Arial"/>
-          <w:sz w:val="24"/>
-          <w:szCs w:val="24"/>
-          <w:lang w:val="en-US"/>
-        </w:rPr>
-        <w:t>UserHome.Init</w:t>
-      </w:r>
-    </w:p>
-    <w:p>
-      <w:pPr>
-        <w:pStyle w:val="ListParagraph"/>
-        <w:numPr>
-          <w:ilvl w:val="1"/>
-          <w:numId w:val="6"/>
-        </w:numPr>
-        <w:rPr>
-          <w:rFonts w:ascii="Arial" w:hAnsi="Arial" w:cs="Arial"/>
-          <w:sz w:val="24"/>
-          <w:szCs w:val="24"/>
-          <w:lang w:val="en-US"/>
-        </w:rPr>
-      </w:pPr>
-      <w:r>
-        <w:rPr>
-          <w:rFonts w:ascii="Arial" w:hAnsi="Arial" w:cs="Arial"/>
-          <w:sz w:val="24"/>
-          <w:szCs w:val="24"/>
-          <w:lang w:val="en-US"/>
-        </w:rPr>
-        <w:t>UserHome.IniContent</w:t>
+          <w:lang w:val="en-US"/>
+        </w:rPr>
+      </w:pPr>
+      <w:r>
+        <w:rPr>
+          <w:lang w:val="en-US"/>
+        </w:rPr>
+        <w:t>You can not change the collation of a database with schemabound objects.</w:t>
       </w:r>
     </w:p>
     <w:p>
@@ -20639,23 +19449,17 @@
         <w:pStyle w:val="ListParagraph"/>
         <w:numPr>
           <w:ilvl w:val="0"/>
-          <w:numId w:val="6"/>
+          <w:numId w:val="8"/>
         </w:numPr>
         <w:rPr>
-          <w:rFonts w:ascii="Arial" w:hAnsi="Arial" w:cs="Arial"/>
-          <w:sz w:val="24"/>
-          <w:szCs w:val="24"/>
-          <w:lang w:val="en-US"/>
-        </w:rPr>
-      </w:pPr>
-      <w:r>
-        <w:rPr>
-          <w:rFonts w:ascii="Arial" w:hAnsi="Arial" w:cs="Arial"/>
-          <w:sz w:val="24"/>
-          <w:szCs w:val="24"/>
-          <w:lang w:val="en-US"/>
-        </w:rPr>
-        <w:t>UserPackage.InitContent</w:t>
+          <w:lang w:val="en-US"/>
+        </w:rPr>
+      </w:pPr>
+      <w:r>
+        <w:rPr>
+          <w:lang w:val="en-US"/>
+        </w:rPr>
+        <w:t>You can not use SELECT * in a schemabound view.</w:t>
       </w:r>
     </w:p>
     <w:p>
@@ -20663,31 +19467,1434 @@
         <w:pStyle w:val="ListParagraph"/>
         <w:numPr>
           <w:ilvl w:val="0"/>
-          <w:numId w:val="6"/>
+          <w:numId w:val="8"/>
         </w:numPr>
         <w:rPr>
-          <w:rFonts w:ascii="Arial" w:hAnsi="Arial" w:cs="Arial"/>
-          <w:sz w:val="24"/>
-          <w:szCs w:val="24"/>
-          <w:lang w:val="en-US"/>
-        </w:rPr>
-      </w:pPr>
-      <w:r>
-        <w:rPr>
-          <w:rFonts w:ascii="Arial" w:hAnsi="Arial" w:cs="Arial"/>
-          <w:sz w:val="24"/>
-          <w:szCs w:val="24"/>
-          <w:lang w:val="en-US"/>
-        </w:rPr>
-        <w:br/>
+          <w:lang w:val="en-US"/>
+        </w:rPr>
+      </w:pPr>
+      <w:r>
+        <w:rPr>
+          <w:lang w:val="en-US"/>
+        </w:rPr>
+        <w:t>You can not run sp_refreshview on a schemabound view. You do get a rather unhelpful error though.</w:t>
       </w:r>
     </w:p>
     <w:p>
       <w:pPr>
-        <w:rPr>
-          <w:rFonts w:ascii="Arial" w:hAnsi="Arial" w:cs="Arial"/>
-          <w:sz w:val="24"/>
-          <w:szCs w:val="24"/>
+        <w:pStyle w:val="ListParagraph"/>
+        <w:numPr>
+          <w:ilvl w:val="0"/>
+          <w:numId w:val="8"/>
+        </w:numPr>
+        <w:rPr>
+          <w:lang w:val="en-US"/>
+        </w:rPr>
+      </w:pPr>
+      <w:r>
+        <w:rPr>
+          <w:lang w:val="en-US"/>
+        </w:rPr>
+        <w:t>You can make any change to the table that do not affect the structure of the bound columns.</w:t>
+      </w:r>
+    </w:p>
+    <w:p>
+      <w:pPr>
+        <w:pStyle w:val="ListParagraph"/>
+        <w:numPr>
+          <w:ilvl w:val="0"/>
+          <w:numId w:val="8"/>
+        </w:numPr>
+        <w:rPr>
+          <w:lang w:val="en-US"/>
+        </w:rPr>
+      </w:pPr>
+      <w:r>
+        <w:rPr>
+          <w:lang w:val="en-US"/>
+        </w:rPr>
+        <w:t>You can find out if an object is schemabound by looking at the column is_schema_bound in sys.sql_modules or the system function OBJECTPROPERTY(object_id, ‘is_schema_bound’).</w:t>
+      </w:r>
+    </w:p>
+    <w:p>
+      <w:pPr>
+        <w:pStyle w:val="ListParagraph"/>
+        <w:numPr>
+          <w:ilvl w:val="0"/>
+          <w:numId w:val="8"/>
+        </w:numPr>
+        <w:rPr>
+          <w:lang w:val="en-US"/>
+        </w:rPr>
+      </w:pPr>
+      <w:r>
+        <w:rPr>
+          <w:lang w:val="en-US"/>
+        </w:rPr>
+        <w:t>If you reference a view or function in a schemabound view or function then that view or function must also be schemabound.</w:t>
+      </w:r>
+    </w:p>
+    <w:p>
+      <w:pPr>
+        <w:pStyle w:val="ListParagraph"/>
+        <w:numPr>
+          <w:ilvl w:val="0"/>
+          <w:numId w:val="8"/>
+        </w:numPr>
+        <w:rPr>
+          <w:lang w:val="en-US"/>
+        </w:rPr>
+      </w:pPr>
+      <w:r>
+        <w:rPr>
+          <w:lang w:val="en-US"/>
+        </w:rPr>
+        <w:t>Objects that are bound (tables/views) can not be dropped while a schemabound object references them</w:t>
+      </w:r>
+    </w:p>
+    <w:p>
+      <w:pPr>
+        <w:rPr>
+          <w:lang w:val="en-US"/>
+        </w:rPr>
+      </w:pPr>
+      <w:r>
+        <w:rPr>
+          <w:lang w:val="en-US"/>
+        </w:rPr>
+        <w:lastRenderedPageBreak/>
+        <w:t>SB objects form a “stronger” DAG in terms of dependencies. Once a SB exists, any transformation to its dependencies are impossible. We can consider that the TYPE objects introduce a similar “strong dependency”: altering a TYPE definition requires a drop/create and this can be made iif the TYPE is not used at all by any other objects</w:t>
+      </w:r>
+      <w:r>
+        <w:rPr>
+          <w:lang w:val="en-US"/>
+        </w:rPr>
+        <w:t>:</w:t>
+      </w:r>
+      <w:r>
+        <w:rPr>
+          <w:lang w:val="en-US"/>
+        </w:rPr>
+        <w:t xml:space="preserve"> column of a table</w:t>
+      </w:r>
+      <w:r>
+        <w:rPr>
+          <w:lang w:val="en-US"/>
+        </w:rPr>
+        <w:t>, parameter, local variables…</w:t>
+      </w:r>
+    </w:p>
+    <w:p>
+      <w:pPr>
+        <w:rPr>
+          <w:lang w:val="en-US"/>
+        </w:rPr>
+      </w:pPr>
+      <w:r>
+        <w:rPr>
+          <w:lang w:val="en-US"/>
+        </w:rPr>
+        <w:t xml:space="preserve">We DO NOT use TYPE for columns (see </w:t>
+      </w:r>
+      <w:hyperlink r:id="rId6" w:history="1">
+        <w:r>
+          <w:rPr>
+            <w:rStyle w:val="Hyperlink"/>
+            <w:lang w:val="en-US"/>
+          </w:rPr>
+          <w:t>http://stackoverflow.com/questions/1383494/alter-user-defined-type-in-sql-server</w:t>
+        </w:r>
+      </w:hyperlink>
+      <w:r>
+        <w:rPr>
+          <w:lang w:val="en-US"/>
+        </w:rPr>
+        <w:t xml:space="preserve"> and </w:t>
+      </w:r>
+      <w:hyperlink r:id="rId7" w:history="1">
+        <w:r>
+          <w:rPr>
+            <w:rStyle w:val="Hyperlink"/>
+            <w:lang w:val="en-US"/>
+          </w:rPr>
+          <w:t>http://www.sql-server-performance.com/2008/how-to-alter-a-uddt/</w:t>
+        </w:r>
+      </w:hyperlink>
+      <w:r>
+        <w:rPr>
+          <w:lang w:val="en-US"/>
+        </w:rPr>
+        <w:t>).</w:t>
+      </w:r>
+      <w:r>
+        <w:rPr>
+          <w:lang w:val="en-US"/>
+        </w:rPr>
+        <w:t xml:space="preserve"> However we may use it for parameters and local variables and, actually, NOT for scalar types but only for table types. </w:t>
+      </w:r>
+    </w:p>
+    <w:p>
+      <w:pPr>
+        <w:rPr>
+          <w:lang w:val="en-US"/>
+        </w:rPr>
+      </w:pPr>
+      <w:r>
+        <w:rPr>
+          <w:lang w:val="en-US"/>
+        </w:rPr>
+        <w:t>One way to work around the Table Type complication may be to consider what we can call a “</w:t>
+      </w:r>
+      <w:r>
+        <w:rPr>
+          <w:lang w:val="en-US"/>
+        </w:rPr>
+        <w:t>inline</w:t>
+      </w:r>
+      <w:r>
+        <w:rPr>
+          <w:lang w:val="en-US"/>
+        </w:rPr>
+        <w:t xml:space="preserve"> table type” (</w:t>
+      </w:r>
+      <w:r>
+        <w:rPr>
+          <w:lang w:val="en-US"/>
+        </w:rPr>
+        <w:t>I</w:t>
+      </w:r>
+      <w:r>
+        <w:rPr>
+          <w:lang w:val="en-US"/>
+        </w:rPr>
+        <w:t xml:space="preserve">TT). </w:t>
+      </w:r>
+      <w:r>
+        <w:rPr>
+          <w:lang w:val="en-US"/>
+        </w:rPr>
+        <w:t>I</w:t>
+      </w:r>
+      <w:r>
+        <w:rPr>
+          <w:lang w:val="en-US"/>
+        </w:rPr>
+        <w:t>TT would allow us to define a table type more like a macro, or an alias, than an actual type</w:t>
+      </w:r>
+      <w:r>
+        <w:rPr>
+          <w:lang w:val="en-US"/>
+        </w:rPr>
+        <w:t>: wherever we need it, we write the full definition of the type and this definition is transformed in a type name associated to its definition. Obvious drawbacks: we do not write valid T-Sql anymore, actual T-Sql may be cryptic and this is not that easy to come with a name mangling that satisfies readability and offer us a correct “bijection” between names and actual definitions…</w:t>
+      </w:r>
+    </w:p>
+    <w:p>
+      <w:pPr>
+        <w:rPr>
+          <w:lang w:val="en-US"/>
+        </w:rPr>
+      </w:pPr>
+      <w:r>
+        <w:rPr>
+          <w:lang w:val="en-US"/>
+        </w:rPr>
+        <w:t xml:space="preserve">If we don’t follow the previous path, we must deal with the drop/create </w:t>
+      </w:r>
+      <w:r>
+        <w:rPr>
+          <w:lang w:val="en-US"/>
+        </w:rPr>
+        <w:t xml:space="preserve">and accept a fact: we’ll need to drop all objects that use the type before altering it. </w:t>
+      </w:r>
+    </w:p>
+    <w:p>
+      <w:pPr>
+        <w:rPr>
+          <w:lang w:val="en-US"/>
+        </w:rPr>
+      </w:pPr>
+      <w:r>
+        <w:rPr>
+          <w:lang w:val="en-US"/>
+        </w:rPr>
+        <w:t xml:space="preserve">This is not the current way CK-Database works: objects are altered or drop/created in the </w:t>
+      </w:r>
+      <w:r>
+        <w:rPr>
+          <w:i/>
+          <w:lang w:val="en-US"/>
+        </w:rPr>
+        <w:t>install</w:t>
+      </w:r>
+      <w:r>
+        <w:rPr>
+          <w:lang w:val="en-US"/>
+        </w:rPr>
+        <w:t xml:space="preserve"> step. This introduces a pre step of drop for some objects in the database that may occur in the </w:t>
+      </w:r>
+      <w:r>
+        <w:rPr>
+          <w:i/>
+          <w:lang w:val="en-US"/>
+        </w:rPr>
+        <w:t>init</w:t>
+      </w:r>
+      <w:r>
+        <w:rPr>
+          <w:lang w:val="en-US"/>
+        </w:rPr>
+        <w:t xml:space="preserve"> step of the process.</w:t>
+      </w:r>
+    </w:p>
+    <w:p>
+      <w:pPr>
+        <w:rPr>
+          <w:lang w:val="en-US"/>
+        </w:rPr>
+      </w:pPr>
+      <w:r>
+        <w:rPr>
+          <w:lang w:val="en-US"/>
+        </w:rPr>
+        <w:t xml:space="preserve">What are the objects that need to </w:t>
+      </w:r>
+      <w:r>
+        <w:rPr>
+          <w:lang w:val="en-US"/>
+        </w:rPr>
+        <w:t xml:space="preserve">be </w:t>
+      </w:r>
+      <w:r>
+        <w:rPr>
+          <w:lang w:val="en-US"/>
+        </w:rPr>
+        <w:t xml:space="preserve">dropped in the </w:t>
+      </w:r>
+      <w:r>
+        <w:rPr>
+          <w:i/>
+          <w:lang w:val="en-US"/>
+        </w:rPr>
+        <w:t>init</w:t>
+      </w:r>
+      <w:r>
+        <w:rPr>
+          <w:lang w:val="en-US"/>
+        </w:rPr>
+        <w:t xml:space="preserve"> and </w:t>
+      </w:r>
+      <w:r>
+        <w:rPr>
+          <w:lang w:val="en-US"/>
+        </w:rPr>
+        <w:t xml:space="preserve">be </w:t>
+      </w:r>
+      <w:r>
+        <w:rPr>
+          <w:lang w:val="en-US"/>
+        </w:rPr>
+        <w:t>create</w:t>
+      </w:r>
+      <w:r>
+        <w:rPr>
+          <w:lang w:val="en-US"/>
+        </w:rPr>
+        <w:t xml:space="preserve">d in the </w:t>
+      </w:r>
+      <w:r>
+        <w:rPr>
+          <w:i/>
+          <w:lang w:val="en-US"/>
+        </w:rPr>
+        <w:t>install</w:t>
+      </w:r>
+      <w:r>
+        <w:rPr>
+          <w:lang w:val="en-US"/>
+        </w:rPr>
+        <w:t xml:space="preserve"> step? It is obvious: all the objects that “strongly depend” on an</w:t>
+      </w:r>
+      <w:r>
+        <w:rPr>
+          <w:lang w:val="en-US"/>
+        </w:rPr>
+        <w:t>y</w:t>
+      </w:r>
+      <w:r>
+        <w:rPr>
+          <w:lang w:val="en-US"/>
+        </w:rPr>
+        <w:t xml:space="preserve"> object that will be altered.</w:t>
+      </w:r>
+    </w:p>
+    <w:p>
+      <w:pPr>
+        <w:rPr>
+          <w:lang w:val="en-US"/>
+        </w:rPr>
+      </w:pPr>
+      <w:r>
+        <w:rPr>
+          <w:lang w:val="en-US"/>
+        </w:rPr>
+        <w:t>This raises an important issue: how do we know that an object is (will be) altered? The answer is that we currently don’t know: object level versioning has exploded with the advent of the “transfo</w:t>
+      </w:r>
+      <w:r>
+        <w:rPr>
+          <w:lang w:val="en-US"/>
+        </w:rPr>
+        <w:t>r</w:t>
+      </w:r>
+      <w:r>
+        <w:rPr>
+          <w:lang w:val="en-US"/>
+        </w:rPr>
+        <w:t>mers”, there is at this time no replacement for this lost version… And this is a rather sensible issue since this is required to support “strong dependencies” but, more importantly,</w:t>
+      </w:r>
+      <w:r>
+        <w:rPr>
+          <w:lang w:val="en-US"/>
+        </w:rPr>
+        <w:t xml:space="preserve"> </w:t>
+      </w:r>
+      <w:r>
+        <w:rPr>
+          <w:lang w:val="en-US"/>
+        </w:rPr>
+        <w:t>should</w:t>
+      </w:r>
+      <w:r>
+        <w:rPr>
+          <w:lang w:val="en-US"/>
+        </w:rPr>
+        <w:t xml:space="preserve"> allow a real optimization</w:t>
+      </w:r>
+      <w:r>
+        <w:rPr>
+          <w:lang w:val="en-US"/>
+        </w:rPr>
+        <w:t xml:space="preserve"> of the setup process and </w:t>
+      </w:r>
+      <w:r>
+        <w:rPr>
+          <w:lang w:val="en-US"/>
+        </w:rPr>
+        <w:t>enables interesting “diff” scenarios in CK-Database…</w:t>
+      </w:r>
+    </w:p>
+    <w:p>
+      <w:pPr>
+        <w:rPr>
+          <w:lang w:val="en-US"/>
+        </w:rPr>
+      </w:pPr>
+      <w:r>
+        <w:rPr>
+          <w:lang w:val="en-US"/>
+        </w:rPr>
+        <w:t>Object versioning should now be elected as one of the top next features to work on.</w:t>
+      </w:r>
+    </w:p>
+    <w:p>
+      <w:pPr>
+        <w:rPr>
+          <w:lang w:val="en-US"/>
+        </w:rPr>
+      </w:pPr>
+      <w:r>
+        <w:rPr>
+          <w:lang w:val="en-US"/>
+        </w:rPr>
+        <w:t xml:space="preserve">Given this Object Versioning capability, is </w:t>
+      </w:r>
+      <w:r>
+        <w:rPr>
+          <w:lang w:val="en-US"/>
+        </w:rPr>
+        <w:t>it possible to handle this correctly at the object level?</w:t>
+      </w:r>
+    </w:p>
+    <w:p>
+      <w:pPr>
+        <w:rPr>
+          <w:lang w:val="en-US"/>
+        </w:rPr>
+      </w:pPr>
+      <w:r>
+        <w:rPr>
+          <w:lang w:val="en-US"/>
+        </w:rPr>
+        <w:t>Unfortunately</w:t>
+      </w:r>
+      <w:r>
+        <w:rPr>
+          <w:lang w:val="en-US"/>
+        </w:rPr>
+        <w:t xml:space="preserve">, not always. </w:t>
+      </w:r>
+      <w:r>
+        <w:rPr>
+          <w:lang w:val="en-US"/>
+        </w:rPr>
+        <w:t>When a view references a table, altering the table may fail or succeed depending on the actual columns of the table that are involved. We may consider that any migration script attached to a table is a change, but what about the migration scripts that may exist in packages or any other tables?</w:t>
+      </w:r>
+    </w:p>
+    <w:p>
+      <w:pPr>
+        <w:rPr>
+          <w:lang w:val="en-US"/>
+        </w:rPr>
+      </w:pPr>
+      <w:r>
+        <w:rPr>
+          <w:lang w:val="en-US"/>
+        </w:rPr>
+        <w:t xml:space="preserve">The only trivial case is when absolutely no migration scripts (Model scripts) must run. Unfortunately, there are the “Always scripts”. Those </w:t>
+      </w:r>
+      <w:r>
+        <w:rPr>
+          <w:lang w:val="en-US"/>
+        </w:rPr>
+        <w:t xml:space="preserve">scripts should be idempotent, </w:t>
+      </w:r>
+      <w:r>
+        <w:rPr>
+          <w:lang w:val="en-US"/>
+        </w:rPr>
+        <w:t xml:space="preserve">and this </w:t>
+      </w:r>
+      <w:r>
+        <w:rPr>
+          <w:lang w:val="en-US"/>
+        </w:rPr>
+        <w:t xml:space="preserve">does mean that they </w:t>
+      </w:r>
+      <w:r>
+        <w:rPr>
+          <w:lang w:val="en-US"/>
+        </w:rPr>
+        <w:t>sometimes</w:t>
+      </w:r>
+      <w:r>
+        <w:rPr>
+          <w:lang w:val="en-US"/>
+        </w:rPr>
+        <w:t xml:space="preserve"> do </w:t>
+      </w:r>
+      <w:r>
+        <w:rPr>
+          <w:lang w:val="en-US"/>
+        </w:rPr>
+        <w:t>something:</w:t>
+      </w:r>
+      <w:r>
+        <w:rPr>
+          <w:lang w:val="en-US"/>
+        </w:rPr>
+        <w:t xml:space="preserve"> </w:t>
+      </w:r>
+      <w:r>
+        <w:rPr>
+          <w:lang w:val="en-US"/>
+        </w:rPr>
+        <w:t>n</w:t>
+      </w:r>
+      <w:r>
+        <w:rPr>
+          <w:lang w:val="en-US"/>
+        </w:rPr>
+        <w:t xml:space="preserve">othing prevents such an </w:t>
+      </w:r>
+      <w:r>
+        <w:rPr>
+          <w:lang w:val="en-US"/>
+        </w:rPr>
+        <w:t>“A</w:t>
+      </w:r>
+      <w:r>
+        <w:rPr>
+          <w:lang w:val="en-US"/>
+        </w:rPr>
+        <w:t xml:space="preserve">lways </w:t>
+      </w:r>
+      <w:r>
+        <w:rPr>
+          <w:lang w:val="en-US"/>
+        </w:rPr>
+        <w:t>S</w:t>
+      </w:r>
+      <w:r>
+        <w:rPr>
+          <w:lang w:val="en-US"/>
+        </w:rPr>
+        <w:t>cript</w:t>
+      </w:r>
+      <w:r>
+        <w:rPr>
+          <w:lang w:val="en-US"/>
+        </w:rPr>
+        <w:t>”</w:t>
+      </w:r>
+      <w:r>
+        <w:rPr>
+          <w:lang w:val="en-US"/>
+        </w:rPr>
+        <w:t xml:space="preserve"> to </w:t>
+      </w:r>
+      <w:r>
+        <w:rPr>
+          <w:lang w:val="en-US"/>
+        </w:rPr>
+        <w:t xml:space="preserve">actually </w:t>
+      </w:r>
+      <w:r>
+        <w:rPr>
+          <w:lang w:val="en-US"/>
+        </w:rPr>
+        <w:t xml:space="preserve">contain a </w:t>
+      </w:r>
+      <w:r>
+        <w:rPr>
+          <w:lang w:val="en-US"/>
+        </w:rPr>
+        <w:t xml:space="preserve">one-shot </w:t>
+      </w:r>
+      <w:r>
+        <w:rPr>
+          <w:lang w:val="en-US"/>
+        </w:rPr>
+        <w:t>migration script (</w:t>
+      </w:r>
+      <w:r>
+        <w:rPr>
+          <w:lang w:val="en-US"/>
+        </w:rPr>
+        <w:t>“</w:t>
+      </w:r>
+      <w:r>
+        <w:rPr>
+          <w:lang w:val="en-US"/>
+        </w:rPr>
+        <w:t>if not exists column then create it</w:t>
+      </w:r>
+      <w:r>
+        <w:rPr>
+          <w:lang w:val="en-US"/>
+        </w:rPr>
+        <w:t>”)</w:t>
+      </w:r>
+      <w:r>
+        <w:rPr>
+          <w:lang w:val="en-US"/>
+        </w:rPr>
+        <w:t>.</w:t>
+      </w:r>
+      <w:r>
+        <w:rPr>
+          <w:lang w:val="en-US"/>
+        </w:rPr>
+        <w:t xml:space="preserve"> This </w:t>
+      </w:r>
+      <w:r>
+        <w:rPr>
+          <w:lang w:val="en-US"/>
+        </w:rPr>
+        <w:t xml:space="preserve">lead us to consider that this </w:t>
+      </w:r>
+      <w:r>
+        <w:rPr>
+          <w:lang w:val="en-US"/>
+        </w:rPr>
+        <w:t>trivial case should be ignored in practice: we should try to detect impacts on the model objects (i.e. the tables).</w:t>
+      </w:r>
+    </w:p>
+    <w:p>
+      <w:pPr>
+        <w:rPr>
+          <w:lang w:val="en-US"/>
+        </w:rPr>
+      </w:pPr>
+      <w:r>
+        <w:rPr>
+          <w:lang w:val="en-US"/>
+        </w:rPr>
+        <w:t>There are two ways to detect an</w:t>
+      </w:r>
+      <w:r>
+        <w:rPr>
+          <w:lang w:val="en-US"/>
+        </w:rPr>
+        <w:t>y</w:t>
+      </w:r>
+      <w:r>
+        <w:rPr>
+          <w:lang w:val="en-US"/>
+        </w:rPr>
+        <w:t xml:space="preserve"> impact in the schema:</w:t>
+      </w:r>
+    </w:p>
+    <w:p>
+      <w:pPr>
+        <w:pStyle w:val="ListParagraph"/>
+        <w:numPr>
+          <w:ilvl w:val="0"/>
+          <w:numId w:val="7"/>
+        </w:numPr>
+        <w:rPr>
+          <w:lang w:val="en-US"/>
+        </w:rPr>
+      </w:pPr>
+      <w:r>
+        <w:rPr>
+          <w:lang w:val="en-US"/>
+        </w:rPr>
+        <w:lastRenderedPageBreak/>
+        <w:t xml:space="preserve">By analyzing the script itself. This is </w:t>
+      </w:r>
+      <w:r>
+        <w:rPr>
+          <w:lang w:val="en-US"/>
+        </w:rPr>
+        <w:t xml:space="preserve">not the way to go, this is risky </w:t>
+      </w:r>
+      <w:r>
+        <w:rPr>
+          <w:lang w:val="en-US"/>
+        </w:rPr>
+        <w:t>(false positive/negative) and complex (requires a deep understanding of the script language)</w:t>
+      </w:r>
+      <w:r>
+        <w:rPr>
+          <w:lang w:val="en-US"/>
+        </w:rPr>
+        <w:t>.</w:t>
+      </w:r>
+    </w:p>
+    <w:p>
+      <w:pPr>
+        <w:pStyle w:val="ListParagraph"/>
+        <w:numPr>
+          <w:ilvl w:val="0"/>
+          <w:numId w:val="7"/>
+        </w:numPr>
+        <w:rPr>
+          <w:lang w:val="en-US"/>
+        </w:rPr>
+      </w:pPr>
+      <w:r>
+        <w:rPr>
+          <w:lang w:val="en-US"/>
+        </w:rPr>
+        <w:t xml:space="preserve">By running the script and comparing the </w:t>
+      </w:r>
+      <w:r>
+        <w:rPr>
+          <w:lang w:val="en-US"/>
+        </w:rPr>
+        <w:t>object before and after. This can be easily done with a hash of the two object</w:t>
+      </w:r>
+      <w:r>
+        <w:rPr>
+          <w:lang w:val="en-US"/>
+        </w:rPr>
+        <w:t>s’ definition</w:t>
+      </w:r>
+      <w:r>
+        <w:rPr>
+          <w:lang w:val="en-US"/>
+        </w:rPr>
+        <w:t xml:space="preserve"> in the </w:t>
+      </w:r>
+      <w:r>
+        <w:rPr>
+          <w:i/>
+          <w:lang w:val="en-US"/>
+        </w:rPr>
+        <w:t>install content</w:t>
+      </w:r>
+      <w:r>
+        <w:rPr>
+          <w:lang w:val="en-US"/>
+        </w:rPr>
+        <w:t xml:space="preserve"> </w:t>
+      </w:r>
+      <w:r>
+        <w:rPr>
+          <w:lang w:val="en-US"/>
+        </w:rPr>
+        <w:t xml:space="preserve">step </w:t>
+      </w:r>
+      <w:r>
+        <w:rPr>
+          <w:lang w:val="en-US"/>
+        </w:rPr>
+        <w:t>of the “Model” root object</w:t>
+      </w:r>
+      <w:r>
+        <w:rPr>
+          <w:lang w:val="en-US"/>
+        </w:rPr>
+        <w:t>.</w:t>
+      </w:r>
+    </w:p>
+    <w:p>
+      <w:pPr>
+        <w:rPr>
+          <w:lang w:val="en-US"/>
+        </w:rPr>
+      </w:pPr>
+      <w:r>
+        <w:rPr>
+          <w:lang w:val="en-US"/>
+        </w:rPr>
+        <w:t xml:space="preserve">The problem with the second proposal is that we need to know that something WILL change, not HAS changed: the objects that “strongly depend” </w:t>
+      </w:r>
+      <w:r>
+        <w:rPr>
+          <w:lang w:val="en-US"/>
+        </w:rPr>
+        <w:t>(schema bound view)</w:t>
+      </w:r>
+      <w:r>
+        <w:rPr>
+          <w:lang w:val="en-US"/>
+        </w:rPr>
+        <w:t xml:space="preserve"> on the altered </w:t>
+      </w:r>
+      <w:r>
+        <w:rPr>
+          <w:lang w:val="en-US"/>
+        </w:rPr>
+        <w:t>object (the table)</w:t>
+      </w:r>
+      <w:r>
+        <w:rPr>
+          <w:lang w:val="en-US"/>
+        </w:rPr>
+        <w:t xml:space="preserve"> must be dropped before.</w:t>
+      </w:r>
+    </w:p>
+    <w:p>
+      <w:pPr>
+        <w:rPr>
+          <w:lang w:val="en-US"/>
+        </w:rPr>
+      </w:pPr>
+      <w:r>
+        <w:rPr>
+          <w:lang w:val="en-US"/>
+        </w:rPr>
+        <w:t xml:space="preserve">There seems to be no obvious way to avoid the ultimate solution that is to drop all schema bound views </w:t>
+      </w:r>
+      <w:r>
+        <w:rPr>
+          <w:lang w:val="en-US"/>
+        </w:rPr>
+        <w:t xml:space="preserve">at </w:t>
+      </w:r>
+      <w:r>
+        <w:rPr>
+          <w:i/>
+          <w:lang w:val="en-US"/>
+        </w:rPr>
+        <w:t>init</w:t>
+      </w:r>
+      <w:r>
+        <w:rPr>
+          <w:lang w:val="en-US"/>
+        </w:rPr>
+        <w:t xml:space="preserve"> step</w:t>
+      </w:r>
+      <w:r>
+        <w:rPr>
+          <w:lang w:val="en-US"/>
+        </w:rPr>
+        <w:t xml:space="preserve"> </w:t>
+      </w:r>
+      <w:r>
+        <w:rPr>
+          <w:lang w:val="en-US"/>
+        </w:rPr>
+        <w:t xml:space="preserve">(before migration takes place in </w:t>
+      </w:r>
+      <w:r>
+        <w:rPr>
+          <w:i/>
+          <w:lang w:val="en-US"/>
+        </w:rPr>
+        <w:t>install</w:t>
+      </w:r>
+      <w:r>
+        <w:rPr>
+          <w:lang w:val="en-US"/>
+        </w:rPr>
+        <w:t xml:space="preserve"> step).</w:t>
+      </w:r>
+    </w:p>
+    <w:p>
+      <w:pPr>
+        <w:rPr>
+          <w:lang w:val="en-US"/>
+        </w:rPr>
+      </w:pPr>
+      <w:r>
+        <w:rPr>
+          <w:lang w:val="en-US"/>
+        </w:rPr>
+        <w:t>This lead to a system where scripts and objects are deeply different:</w:t>
+      </w:r>
+    </w:p>
+    <w:p>
+      <w:pPr>
+        <w:pStyle w:val="ListParagraph"/>
+        <w:numPr>
+          <w:ilvl w:val="0"/>
+          <w:numId w:val="7"/>
+        </w:numPr>
+        <w:rPr>
+          <w:lang w:val="en-US"/>
+        </w:rPr>
+      </w:pPr>
+      <w:r>
+        <w:rPr>
+          <w:lang w:val="en-US"/>
+        </w:rPr>
+        <w:t>Actual schema objects (tables) in the Model are altered by scripts. These scripts being versioned.</w:t>
+      </w:r>
+    </w:p>
+    <w:p>
+      <w:pPr>
+        <w:pStyle w:val="ListParagraph"/>
+        <w:numPr>
+          <w:ilvl w:val="0"/>
+          <w:numId w:val="7"/>
+        </w:numPr>
+        <w:rPr>
+          <w:lang w:val="en-US"/>
+        </w:rPr>
+      </w:pPr>
+      <w:r>
+        <w:rPr>
+          <w:lang w:val="en-US"/>
+        </w:rPr>
+        <w:t>All other objects are destroyed and recreated.</w:t>
+      </w:r>
+    </w:p>
+    <w:p>
+      <w:pPr>
+        <w:rPr>
+          <w:lang w:val="en-US"/>
+        </w:rPr>
+      </w:pPr>
+      <w:r>
+        <w:rPr>
+          <w:lang w:val="en-US"/>
+        </w:rPr>
+        <w:t>This should enforce a principle that is currently not obvious: tables must not depend on objects. Tables have one and only one responsibility: to hold the data</w:t>
+      </w:r>
+      <w:r>
+        <w:rPr>
+          <w:lang w:val="en-US"/>
+        </w:rPr>
+        <w:t>. C</w:t>
+      </w:r>
+      <w:r>
+        <w:rPr>
+          <w:lang w:val="en-US"/>
+        </w:rPr>
+        <w:t xml:space="preserve">omputed columns may exist but </w:t>
+      </w:r>
+      <w:r>
+        <w:rPr>
+          <w:lang w:val="en-US"/>
+        </w:rPr>
+        <w:t xml:space="preserve">only </w:t>
+      </w:r>
+      <w:r>
+        <w:rPr>
+          <w:lang w:val="en-US"/>
+        </w:rPr>
+        <w:t xml:space="preserve">with trivial </w:t>
+      </w:r>
+      <w:r>
+        <w:rPr>
+          <w:lang w:val="en-US"/>
+        </w:rPr>
+        <w:t>computations</w:t>
+      </w:r>
+      <w:r>
+        <w:rPr>
+          <w:lang w:val="en-US"/>
+        </w:rPr>
+        <w:t>, any non-trivial functional dependencies must be handled by views and functions objects</w:t>
+      </w:r>
+      <w:r>
+        <w:rPr>
+          <w:lang w:val="en-US"/>
+        </w:rPr>
+        <w:t>.</w:t>
+      </w:r>
+    </w:p>
+    <w:p>
+      <w:pPr>
+        <w:rPr>
+          <w:lang w:val="en-US"/>
+        </w:rPr>
+      </w:pPr>
+      <w:r>
+        <w:rPr>
+          <w:lang w:val="en-US"/>
+        </w:rPr>
+        <w:t>Focusing on objects, we can change the (no more applicable) version management with a content hash based mechanism:</w:t>
+      </w:r>
+    </w:p>
+    <w:p>
+      <w:pPr>
+        <w:pStyle w:val="ListParagraph"/>
+        <w:numPr>
+          <w:ilvl w:val="0"/>
+          <w:numId w:val="7"/>
+        </w:numPr>
+        <w:rPr>
+          <w:lang w:val="en-US"/>
+        </w:rPr>
+      </w:pPr>
+      <w:r>
+        <w:rPr>
+          <w:lang w:val="en-US"/>
+        </w:rPr>
+        <w:t>Objects are registered during their installation in a core table</w:t>
+      </w:r>
+      <w:r>
+        <w:rPr>
+          <w:lang w:val="en-US"/>
+        </w:rPr>
+        <w:t xml:space="preserve"> associated to their hash</w:t>
+      </w:r>
+      <w:r>
+        <w:rPr>
+          <w:lang w:val="en-US"/>
+        </w:rPr>
+        <w:t>.</w:t>
+      </w:r>
+    </w:p>
+    <w:p>
+      <w:pPr>
+        <w:pStyle w:val="ListParagraph"/>
+        <w:numPr>
+          <w:ilvl w:val="0"/>
+          <w:numId w:val="7"/>
+        </w:numPr>
+        <w:rPr>
+          <w:lang w:val="en-US"/>
+        </w:rPr>
+      </w:pPr>
+      <w:r>
+        <w:rPr>
+          <w:lang w:val="en-US"/>
+        </w:rPr>
+        <w:t>During setup, objects creation scripts are created in memory</w:t>
+      </w:r>
+      <w:r>
+        <w:rPr>
+          <w:lang w:val="en-US"/>
+        </w:rPr>
+        <w:t xml:space="preserve"> and their hashes are computed</w:t>
+      </w:r>
+      <w:r>
+        <w:rPr>
+          <w:lang w:val="en-US"/>
+        </w:rPr>
+        <w:t>.</w:t>
+      </w:r>
+    </w:p>
+    <w:p>
+      <w:pPr>
+        <w:rPr>
+          <w:lang w:val="en-US"/>
+        </w:rPr>
+      </w:pPr>
+      <w:r>
+        <w:rPr>
+          <w:lang w:val="en-US"/>
+        </w:rPr>
+        <w:t>Are t</w:t>
+      </w:r>
+      <w:r>
+        <w:rPr>
+          <w:lang w:val="en-US"/>
+        </w:rPr>
+        <w:t xml:space="preserve">he </w:t>
+      </w:r>
+      <w:r>
+        <w:rPr>
+          <w:lang w:val="en-US"/>
+        </w:rPr>
+        <w:t>objects</w:t>
+      </w:r>
+      <w:r>
+        <w:rPr>
+          <w:lang w:val="en-US"/>
+        </w:rPr>
+        <w:t xml:space="preserve"> </w:t>
+      </w:r>
+      <w:r>
+        <w:rPr>
+          <w:lang w:val="en-US"/>
+        </w:rPr>
+        <w:t>for which hash</w:t>
+      </w:r>
+      <w:r>
+        <w:rPr>
+          <w:lang w:val="en-US"/>
+        </w:rPr>
+        <w:t xml:space="preserve"> differ</w:t>
+      </w:r>
+      <w:r>
+        <w:rPr>
+          <w:lang w:val="en-US"/>
+        </w:rPr>
+        <w:t>s</w:t>
+      </w:r>
+      <w:r>
+        <w:rPr>
+          <w:lang w:val="en-US"/>
+        </w:rPr>
+        <w:t xml:space="preserve"> the objects that must be recreated? </w:t>
+      </w:r>
+      <w:r>
+        <w:rPr>
+          <w:lang w:val="en-US"/>
+        </w:rPr>
+        <w:t xml:space="preserve">This is the case for non-schema bound objects, but for schema-bound objects we must consider its dependencies, and not its </w:t>
+      </w:r>
+      <w:r>
+        <w:rPr>
+          <w:lang w:val="en-US"/>
+        </w:rPr>
+        <w:t>current ones but the dependencies of the previous setup.</w:t>
+      </w:r>
+    </w:p>
+    <w:p>
+      <w:pPr>
+        <w:rPr>
+          <w:lang w:val="en-US"/>
+        </w:rPr>
+      </w:pPr>
+      <w:r>
+        <w:rPr>
+          <w:lang w:val="en-US"/>
+        </w:rPr>
+        <w:t>One way to ease this process is to consider the hash of the dependencies when computing the hash of an object (a kind of Merkel Tree).</w:t>
+      </w:r>
+    </w:p>
+    <w:p>
+      <w:pPr>
+        <w:rPr>
+          <w:lang w:val="en-US"/>
+        </w:rPr>
+      </w:pPr>
+      <w:r>
+        <w:rPr>
+          <w:lang w:val="en-US"/>
+        </w:rPr>
+        <w:t>First step is to handle “strongly dependent objects”. T</w:t>
+      </w:r>
+      <w:r>
+        <w:rPr>
+          <w:lang w:val="en-US"/>
+        </w:rPr>
+        <w:t>hat means that a dependent item</w:t>
+      </w:r>
+      <w:r>
+        <w:rPr>
+          <w:lang w:val="en-US"/>
+        </w:rPr>
+        <w:t xml:space="preserve"> must be able to require that its dependencies </w:t>
+      </w:r>
+      <w:r>
+        <w:rPr>
+          <w:lang w:val="en-US"/>
+        </w:rPr>
+        <w:t>are</w:t>
+      </w:r>
+      <w:r>
+        <w:rPr>
+          <w:lang w:val="en-US"/>
+        </w:rPr>
+        <w:t xml:space="preserve"> fully transformed: it actually depends on the object’s transform target if one exists.  </w:t>
+      </w:r>
+    </w:p>
+    <w:p>
+      <w:pPr>
+        <w:rPr>
+          <w:lang w:val="en-US"/>
+        </w:rPr>
+      </w:pPr>
+      <w:r>
+        <w:rPr>
+          <w:lang w:val="en-US"/>
+        </w:rPr>
+        <w:t>First, let’s consider the transitivity of this “strong requires”. When a “strong dependent object” depends on a package, does it mean that all objects in the package have to be transformed first?</w:t>
+      </w:r>
+    </w:p>
+    <w:p>
+      <w:pPr>
+        <w:pStyle w:val="ListParagraph"/>
+        <w:numPr>
+          <w:ilvl w:val="0"/>
+          <w:numId w:val="9"/>
+        </w:numPr>
+        <w:rPr>
+          <w:lang w:val="en-US"/>
+        </w:rPr>
+      </w:pPr>
+      <w:r>
+        <w:rPr>
+          <w:lang w:val="en-US"/>
+        </w:rPr>
+        <w:t>No, because it would put too much pressure on the graph ordering: one such object can unnecessary freeze a whole set of objects. Such strong dependencies should only remain</w:t>
+      </w:r>
+      <w:r>
+        <w:rPr>
+          <w:lang w:val="en-US"/>
+        </w:rPr>
+        <w:t xml:space="preserve"> </w:t>
+      </w:r>
+      <w:r>
+        <w:rPr>
+          <w:lang w:val="en-US"/>
+        </w:rPr>
+        <w:t xml:space="preserve">at the objects level, directly expressed by the object’s explicit dependencies to other objects. It is an ad hoc mechanism </w:t>
+      </w:r>
+      <w:r>
+        <w:rPr>
+          <w:lang w:val="en-US"/>
+        </w:rPr>
+        <w:t xml:space="preserve">for schema bound objects </w:t>
+      </w:r>
+      <w:r>
+        <w:rPr>
+          <w:lang w:val="en-US"/>
+        </w:rPr>
+        <w:t xml:space="preserve">rather than a general </w:t>
+      </w:r>
+      <w:r>
+        <w:rPr>
+          <w:lang w:val="en-US"/>
+        </w:rPr>
+        <w:t>one.</w:t>
+      </w:r>
+    </w:p>
+    <w:p>
+      <w:pPr>
+        <w:pStyle w:val="ListParagraph"/>
+        <w:numPr>
+          <w:ilvl w:val="0"/>
+          <w:numId w:val="9"/>
+        </w:numPr>
+        <w:rPr>
+          <w:lang w:val="en-US"/>
+        </w:rPr>
+      </w:pPr>
+      <w:r>
+        <w:rPr>
+          <w:lang w:val="en-US"/>
+        </w:rPr>
+        <w:t>Yes. This is an intrinsic property of the object to setup. All its dependencies (including all transitive ones) must be fully built and setup.</w:t>
+      </w:r>
+      <w:r>
+        <w:rPr>
+          <w:lang w:val="en-US"/>
+        </w:rPr>
+        <w:br/>
+      </w:r>
+      <w:r>
+        <w:rPr>
+          <w:lang w:val="en-US"/>
+        </w:rPr>
+        <w:lastRenderedPageBreak/>
+        <w:t xml:space="preserve">Because of the RequiredBy relationships, this has to be handled by the dependency sorter. Current implementation manages to maintain/update the transform target during graph build: objects that are transformed know their transformed target and expose it (the transform target depends on its source). This target must be accounted by the topological sort as a new kind of relationships between objects. A new RequiresMustBeTransformed </w:t>
+      </w:r>
+      <w:r>
+        <w:rPr>
+          <w:lang w:val="en-US"/>
+        </w:rPr>
+        <w:t>b</w:t>
+      </w:r>
+      <w:r>
+        <w:rPr>
+          <w:lang w:val="en-US"/>
+        </w:rPr>
+        <w:t xml:space="preserve">oolean property on any item must drive the topological sort: when true, </w:t>
+      </w:r>
+      <w:r>
+        <w:rPr>
+          <w:lang w:val="en-US"/>
+        </w:rPr>
+        <w:t xml:space="preserve">it is </w:t>
+      </w:r>
+      <w:r>
+        <w:rPr>
+          <w:lang w:val="en-US"/>
+        </w:rPr>
+        <w:t xml:space="preserve">the transformed object </w:t>
+      </w:r>
+      <w:r>
+        <w:rPr>
+          <w:lang w:val="en-US"/>
+        </w:rPr>
+        <w:t xml:space="preserve">that </w:t>
+      </w:r>
+      <w:r>
+        <w:rPr>
+          <w:lang w:val="en-US"/>
+        </w:rPr>
+        <w:t>must be considered as the actual requirement.</w:t>
+      </w:r>
+    </w:p>
+    <w:p>
+      <w:pPr>
+        <w:rPr>
+          <w:lang w:val="en-US"/>
+        </w:rPr>
+      </w:pPr>
+      <w:r>
+        <w:rPr>
+          <w:lang w:val="en-US"/>
+        </w:rPr>
+        <w:t>The first approach is obviously easier to implement since this does not impact the sorter</w:t>
+      </w:r>
+      <w:r>
+        <w:rPr>
+          <w:lang w:val="en-US"/>
+        </w:rPr>
+        <w:t xml:space="preserve"> and its weakness is protected by the target system itself (a schema bound object requires its dependencies to also be schema bound). </w:t>
+      </w:r>
+      <w:r>
+        <w:rPr>
+          <w:lang w:val="en-US"/>
+        </w:rPr>
+        <w:t xml:space="preserve">In this scenario, RequiredBy declarations are not like actual direct dependencies (they are more like a relaxed “before that” requirement) and this seems fine (at least for the moment) since a RequiredBy is a statement from the dependent object, it is not a “true” dependency of the object itself. </w:t>
+      </w:r>
+    </w:p>
+    <w:p>
+      <w:pPr>
+        <w:rPr>
+          <w:lang w:val="en-US"/>
+        </w:rPr>
+      </w:pPr>
+      <w:r>
+        <w:rPr>
+          <w:lang w:val="en-US"/>
+        </w:rPr>
+        <w:t xml:space="preserve">This </w:t>
+      </w:r>
+      <w:r>
+        <w:rPr>
+          <w:lang w:val="en-US"/>
+        </w:rPr>
+        <w:t xml:space="preserve">second approach </w:t>
+      </w:r>
+      <w:r>
+        <w:rPr>
+          <w:lang w:val="en-US"/>
+        </w:rPr>
+        <w:t xml:space="preserve">currently seems the </w:t>
+      </w:r>
+      <w:r>
+        <w:rPr>
+          <w:lang w:val="en-US"/>
+        </w:rPr>
+        <w:t>best</w:t>
+      </w:r>
+      <w:r>
+        <w:rPr>
+          <w:lang w:val="en-US"/>
+        </w:rPr>
+        <w:t xml:space="preserve"> way</w:t>
+      </w:r>
+      <w:bookmarkStart w:id="0" w:name="_GoBack"/>
+      <w:bookmarkEnd w:id="0"/>
+      <w:r>
+        <w:rPr>
+          <w:lang w:val="en-US"/>
+        </w:rPr>
+        <w:t xml:space="preserve">. </w:t>
+      </w:r>
+    </w:p>
+    <w:p>
+      <w:pPr>
+        <w:rPr>
+          <w:lang w:val="en-US"/>
+        </w:rPr>
+      </w:pPr>
+      <w:r>
+        <w:rPr>
+          <w:lang w:val="en-US"/>
+        </w:rPr>
+        <w:t xml:space="preserve"> </w:t>
+      </w:r>
+    </w:p>
+    <w:p>
+      <w:pPr>
+        <w:rPr>
+          <w:lang w:val="en-US"/>
+        </w:rPr>
+      </w:pPr>
+    </w:p>
+    <w:p>
+      <w:pPr>
+        <w:rPr>
+          <w:lang w:val="en-US"/>
+        </w:rPr>
+      </w:pPr>
+    </w:p>
+    <w:p>
+      <w:pPr>
+        <w:rPr>
+          <w:lang w:val="en-US"/>
+        </w:rPr>
+      </w:pPr>
+    </w:p>
+    <w:p>
+      <w:pPr>
+        <w:rPr>
+          <w:lang w:val="en-US"/>
+        </w:rPr>
+      </w:pPr>
+    </w:p>
+    <w:p>
+      <w:pPr>
+        <w:rPr>
+          <w:lang w:val="en-US"/>
+        </w:rPr>
+      </w:pPr>
+    </w:p>
+    <w:p>
+      <w:pPr>
+        <w:rPr>
+          <w:lang w:val="en-US"/>
+        </w:rPr>
+      </w:pPr>
+    </w:p>
+    <w:p>
+      <w:pPr>
+        <w:rPr>
+          <w:lang w:val="en-US"/>
+        </w:rPr>
+      </w:pPr>
+    </w:p>
+    <w:p>
+      <w:pPr>
+        <w:rPr>
+          <w:lang w:val="en-US"/>
+        </w:rPr>
+      </w:pPr>
+    </w:p>
+    <w:p>
+      <w:pPr>
+        <w:rPr>
           <w:lang w:val="en-US"/>
         </w:rPr>
       </w:pPr>
@@ -20904,6 +21111,119 @@
     </w:lvl>
   </w:abstractNum>
   <w:abstractNum w:abstractNumId="2" w15:restartNumberingAfterBreak="0">
+    <w:nsid w:val="1F8973CD"/>
+    <w:multiLevelType w:val="hybridMultilevel"/>
+    <w:tmpl w:val="A0903F56"/>
+    <w:lvl w:ilvl="0" w:tplc="040C0001">
+      <w:start w:val="1"/>
+      <w:numFmt w:val="bullet"/>
+      <w:lvlText w:val=""/>
+      <w:lvlJc w:val="left"/>
+      <w:pPr>
+        <w:ind w:left="720" w:hanging="360"/>
+      </w:pPr>
+      <w:rPr>
+        <w:rFonts w:ascii="Symbol" w:hAnsi="Symbol" w:hint="default"/>
+      </w:rPr>
+    </w:lvl>
+    <w:lvl w:ilvl="1" w:tplc="040C0003" w:tentative="1">
+      <w:start w:val="1"/>
+      <w:numFmt w:val="bullet"/>
+      <w:lvlText w:val="o"/>
+      <w:lvlJc w:val="left"/>
+      <w:pPr>
+        <w:ind w:left="1440" w:hanging="360"/>
+      </w:pPr>
+      <w:rPr>
+        <w:rFonts w:ascii="Courier New" w:hAnsi="Courier New" w:cs="Courier New" w:hint="default"/>
+      </w:rPr>
+    </w:lvl>
+    <w:lvl w:ilvl="2" w:tplc="040C0005" w:tentative="1">
+      <w:start w:val="1"/>
+      <w:numFmt w:val="bullet"/>
+      <w:lvlText w:val=""/>
+      <w:lvlJc w:val="left"/>
+      <w:pPr>
+        <w:ind w:left="2160" w:hanging="360"/>
+      </w:pPr>
+      <w:rPr>
+        <w:rFonts w:ascii="Wingdings" w:hAnsi="Wingdings" w:hint="default"/>
+      </w:rPr>
+    </w:lvl>
+    <w:lvl w:ilvl="3" w:tplc="040C0001" w:tentative="1">
+      <w:start w:val="1"/>
+      <w:numFmt w:val="bullet"/>
+      <w:lvlText w:val=""/>
+      <w:lvlJc w:val="left"/>
+      <w:pPr>
+        <w:ind w:left="2880" w:hanging="360"/>
+      </w:pPr>
+      <w:rPr>
+        <w:rFonts w:ascii="Symbol" w:hAnsi="Symbol" w:hint="default"/>
+      </w:rPr>
+    </w:lvl>
+    <w:lvl w:ilvl="4" w:tplc="040C0003" w:tentative="1">
+      <w:start w:val="1"/>
+      <w:numFmt w:val="bullet"/>
+      <w:lvlText w:val="o"/>
+      <w:lvlJc w:val="left"/>
+      <w:pPr>
+        <w:ind w:left="3600" w:hanging="360"/>
+      </w:pPr>
+      <w:rPr>
+        <w:rFonts w:ascii="Courier New" w:hAnsi="Courier New" w:cs="Courier New" w:hint="default"/>
+      </w:rPr>
+    </w:lvl>
+    <w:lvl w:ilvl="5" w:tplc="040C0005" w:tentative="1">
+      <w:start w:val="1"/>
+      <w:numFmt w:val="bullet"/>
+      <w:lvlText w:val=""/>
+      <w:lvlJc w:val="left"/>
+      <w:pPr>
+        <w:ind w:left="4320" w:hanging="360"/>
+      </w:pPr>
+      <w:rPr>
+        <w:rFonts w:ascii="Wingdings" w:hAnsi="Wingdings" w:hint="default"/>
+      </w:rPr>
+    </w:lvl>
+    <w:lvl w:ilvl="6" w:tplc="040C0001" w:tentative="1">
+      <w:start w:val="1"/>
+      <w:numFmt w:val="bullet"/>
+      <w:lvlText w:val=""/>
+      <w:lvlJc w:val="left"/>
+      <w:pPr>
+        <w:ind w:left="5040" w:hanging="360"/>
+      </w:pPr>
+      <w:rPr>
+        <w:rFonts w:ascii="Symbol" w:hAnsi="Symbol" w:hint="default"/>
+      </w:rPr>
+    </w:lvl>
+    <w:lvl w:ilvl="7" w:tplc="040C0003" w:tentative="1">
+      <w:start w:val="1"/>
+      <w:numFmt w:val="bullet"/>
+      <w:lvlText w:val="o"/>
+      <w:lvlJc w:val="left"/>
+      <w:pPr>
+        <w:ind w:left="5760" w:hanging="360"/>
+      </w:pPr>
+      <w:rPr>
+        <w:rFonts w:ascii="Courier New" w:hAnsi="Courier New" w:cs="Courier New" w:hint="default"/>
+      </w:rPr>
+    </w:lvl>
+    <w:lvl w:ilvl="8" w:tplc="040C0005" w:tentative="1">
+      <w:start w:val="1"/>
+      <w:numFmt w:val="bullet"/>
+      <w:lvlText w:val=""/>
+      <w:lvlJc w:val="left"/>
+      <w:pPr>
+        <w:ind w:left="6480" w:hanging="360"/>
+      </w:pPr>
+      <w:rPr>
+        <w:rFonts w:ascii="Wingdings" w:hAnsi="Wingdings" w:hint="default"/>
+      </w:rPr>
+    </w:lvl>
+  </w:abstractNum>
+  <w:abstractNum w:abstractNumId="3" w15:restartNumberingAfterBreak="0">
     <w:nsid w:val="2025765F"/>
     <w:multiLevelType w:val="hybridMultilevel"/>
     <w:tmpl w:val="C4F20ED2"/>
@@ -20989,7 +21309,96 @@
       </w:pPr>
     </w:lvl>
   </w:abstractNum>
-  <w:abstractNum w:abstractNumId="3" w15:restartNumberingAfterBreak="0">
+  <w:abstractNum w:abstractNumId="4" w15:restartNumberingAfterBreak="0">
+    <w:nsid w:val="2DDC7E54"/>
+    <w:multiLevelType w:val="hybridMultilevel"/>
+    <w:tmpl w:val="B9768CDA"/>
+    <w:lvl w:ilvl="0" w:tplc="49048834">
+      <w:start w:val="1"/>
+      <w:numFmt w:val="decimal"/>
+      <w:lvlText w:val="%1"/>
+      <w:lvlJc w:val="left"/>
+      <w:pPr>
+        <w:ind w:left="720" w:hanging="360"/>
+      </w:pPr>
+      <w:rPr>
+        <w:rFonts w:hint="default"/>
+      </w:rPr>
+    </w:lvl>
+    <w:lvl w:ilvl="1" w:tplc="040C0019" w:tentative="1">
+      <w:start w:val="1"/>
+      <w:numFmt w:val="lowerLetter"/>
+      <w:lvlText w:val="%2."/>
+      <w:lvlJc w:val="left"/>
+      <w:pPr>
+        <w:ind w:left="1440" w:hanging="360"/>
+      </w:pPr>
+    </w:lvl>
+    <w:lvl w:ilvl="2" w:tplc="040C001B" w:tentative="1">
+      <w:start w:val="1"/>
+      <w:numFmt w:val="lowerRoman"/>
+      <w:lvlText w:val="%3."/>
+      <w:lvlJc w:val="right"/>
+      <w:pPr>
+        <w:ind w:left="2160" w:hanging="180"/>
+      </w:pPr>
+    </w:lvl>
+    <w:lvl w:ilvl="3" w:tplc="040C000F" w:tentative="1">
+      <w:start w:val="1"/>
+      <w:numFmt w:val="decimal"/>
+      <w:lvlText w:val="%4."/>
+      <w:lvlJc w:val="left"/>
+      <w:pPr>
+        <w:ind w:left="2880" w:hanging="360"/>
+      </w:pPr>
+    </w:lvl>
+    <w:lvl w:ilvl="4" w:tplc="040C0019" w:tentative="1">
+      <w:start w:val="1"/>
+      <w:numFmt w:val="lowerLetter"/>
+      <w:lvlText w:val="%5."/>
+      <w:lvlJc w:val="left"/>
+      <w:pPr>
+        <w:ind w:left="3600" w:hanging="360"/>
+      </w:pPr>
+    </w:lvl>
+    <w:lvl w:ilvl="5" w:tplc="040C001B" w:tentative="1">
+      <w:start w:val="1"/>
+      <w:numFmt w:val="lowerRoman"/>
+      <w:lvlText w:val="%6."/>
+      <w:lvlJc w:val="right"/>
+      <w:pPr>
+        <w:ind w:left="4320" w:hanging="180"/>
+      </w:pPr>
+    </w:lvl>
+    <w:lvl w:ilvl="6" w:tplc="040C000F" w:tentative="1">
+      <w:start w:val="1"/>
+      <w:numFmt w:val="decimal"/>
+      <w:lvlText w:val="%7."/>
+      <w:lvlJc w:val="left"/>
+      <w:pPr>
+        <w:ind w:left="5040" w:hanging="360"/>
+      </w:pPr>
+    </w:lvl>
+    <w:lvl w:ilvl="7" w:tplc="040C0019" w:tentative="1">
+      <w:start w:val="1"/>
+      <w:numFmt w:val="lowerLetter"/>
+      <w:lvlText w:val="%8."/>
+      <w:lvlJc w:val="left"/>
+      <w:pPr>
+        <w:ind w:left="5760" w:hanging="360"/>
+      </w:pPr>
+    </w:lvl>
+    <w:lvl w:ilvl="8" w:tplc="040C001B" w:tentative="1">
+      <w:start w:val="1"/>
+      <w:numFmt w:val="lowerRoman"/>
+      <w:lvlText w:val="%9."/>
+      <w:lvlJc w:val="right"/>
+      <w:pPr>
+        <w:ind w:left="6480" w:hanging="180"/>
+      </w:pPr>
+    </w:lvl>
+  </w:abstractNum>
+  <w:abstractNum w:abstractNumId="5" w15:restartNumberingAfterBreak="0">
     <w:nsid w:val="489F3A25"/>
     <w:multiLevelType w:val="hybridMultilevel"/>
     <w:tmpl w:val="96828D4E"/>
@@ -21101,7 +21510,7 @@
       </w:rPr>
     </w:lvl>
   </w:abstractNum>
-  <w:abstractNum w:abstractNumId="4" w15:restartNumberingAfterBreak="0">
+  <w:abstractNum w:abstractNumId="6" w15:restartNumberingAfterBreak="0">
     <w:nsid w:val="4E1E09EF"/>
     <w:multiLevelType w:val="hybridMultilevel"/>
     <w:tmpl w:val="8C423630"/>
@@ -21214,7 +21623,7 @@
       </w:rPr>
     </w:lvl>
   </w:abstractNum>
-  <w:abstractNum w:abstractNumId="5" w15:restartNumberingAfterBreak="0">
+  <w:abstractNum w:abstractNumId="7" w15:restartNumberingAfterBreak="0">
     <w:nsid w:val="508A1489"/>
     <w:multiLevelType w:val="hybridMultilevel"/>
     <w:tmpl w:val="E8104378"/>
@@ -21327,7 +21736,7 @@
       </w:rPr>
     </w:lvl>
   </w:abstractNum>
-  <w:abstractNum w:abstractNumId="6" w15:restartNumberingAfterBreak="0">
+  <w:abstractNum w:abstractNumId="8" w15:restartNumberingAfterBreak="0">
     <w:nsid w:val="5A816313"/>
     <w:multiLevelType w:val="hybridMultilevel"/>
     <w:tmpl w:val="86B8A3D6"/>
@@ -21443,22 +21852,28 @@
     <w:abstractNumId w:val="1"/>
   </w:num>
   <w:num w:numId="2">
+    <w:abstractNumId w:val="5"/>
+  </w:num>
+  <w:num w:numId="3">
     <w:abstractNumId w:val="3"/>
   </w:num>
-  <w:num w:numId="3">
-    <w:abstractNumId w:val="2"/>
-  </w:num>
   <w:num w:numId="4">
-    <w:abstractNumId w:val="5"/>
+    <w:abstractNumId w:val="7"/>
   </w:num>
   <w:num w:numId="5">
     <w:abstractNumId w:val="0"/>
   </w:num>
   <w:num w:numId="6">
-    <w:abstractNumId w:val="4"/>
+    <w:abstractNumId w:val="6"/>
   </w:num>
   <w:num w:numId="7">
-    <w:abstractNumId w:val="6"/>
+    <w:abstractNumId w:val="8"/>
+  </w:num>
+  <w:num w:numId="8">
+    <w:abstractNumId w:val="2"/>
+  </w:num>
+  <w:num w:numId="9">
+    <w:abstractNumId w:val="4"/>
   </w:num>
 </w:numbering>
 </file>
@@ -21480,7 +21895,7 @@
       </w:pPr>
     </w:pPrDefault>
   </w:docDefaults>
-  <w:latentStyles w:defLockedState="0" w:defUIPriority="99" w:defSemiHidden="0" w:defUnhideWhenUsed="0" w:defQFormat="0" w:count="372">
+  <w:latentStyles w:defLockedState="0" w:defUIPriority="99" w:defSemiHidden="0" w:defUnhideWhenUsed="0" w:defQFormat="0" w:count="373">
     <w:lsdException w:name="Normal" w:uiPriority="0" w:qFormat="1"/>
     <w:lsdException w:name="heading 1" w:uiPriority="9" w:qFormat="1"/>
     <w:lsdException w:name="heading 2" w:semiHidden="1" w:uiPriority="9" w:unhideWhenUsed="1" w:qFormat="1"/>
@@ -21586,7 +22001,6 @@
     <w:lsdException w:name="HTML Sample" w:semiHidden="1" w:unhideWhenUsed="1"/>
     <w:lsdException w:name="HTML Typewriter" w:semiHidden="1" w:unhideWhenUsed="1"/>
     <w:lsdException w:name="HTML Variable" w:semiHidden="1" w:unhideWhenUsed="1"/>
-    <w:lsdException w:name="Normal Table" w:semiHidden="1" w:unhideWhenUsed="1"/>
     <w:lsdException w:name="annotation subject" w:semiHidden="1" w:unhideWhenUsed="1"/>
     <w:lsdException w:name="No List" w:semiHidden="1" w:unhideWhenUsed="1"/>
     <w:lsdException w:name="Outline List 1" w:semiHidden="1" w:unhideWhenUsed="1"/>
@@ -21633,10 +22047,8 @@
     <w:lsdException w:name="Table Subtle 2" w:semiHidden="1" w:unhideWhenUsed="1"/>
     <w:lsdException w:name="Table Web 1" w:semiHidden="1" w:unhideWhenUsed="1"/>
     <w:lsdException w:name="Table Web 2" w:semiHidden="1" w:unhideWhenUsed="1"/>
-    <w:lsdException w:name="Table Web 3" w:semiHidden="1" w:unhideWhenUsed="1"/>
     <w:lsdException w:name="Balloon Text" w:semiHidden="1" w:unhideWhenUsed="1"/>
     <w:lsdException w:name="Table Grid" w:uiPriority="59"/>
-    <w:lsdException w:name="Table Theme" w:semiHidden="1" w:unhideWhenUsed="1"/>
     <w:lsdException w:name="Placeholder Text" w:semiHidden="1"/>
     <w:lsdException w:name="No Spacing" w:uiPriority="1" w:qFormat="1"/>
     <w:lsdException w:name="Light Shading" w:uiPriority="60"/>
@@ -21853,6 +22265,7 @@
     <w:lsdException w:name="List Table 6 Colorful Accent 6" w:uiPriority="51"/>
     <w:lsdException w:name="List Table 7 Colorful Accent 6" w:uiPriority="52"/>
     <w:lsdException w:name="Mention" w:semiHidden="1" w:unhideWhenUsed="1"/>
+    <w:lsdException w:name="Smart Hyperlink" w:semiHidden="1" w:unhideWhenUsed="1"/>
   </w:latentStyles>
   <w:style w:type="paragraph" w:default="1" w:styleId="Normal">
     <w:name w:val="Normal"/>
@@ -22028,6 +22441,17 @@
       <w:sz w:val="24"/>
       <w:szCs w:val="24"/>
       <w:lang w:eastAsia="fr-FR"/>
+    </w:rPr>
+  </w:style>
+  <w:style w:type="character" w:styleId="Hyperlink">
+    <w:name w:val="Hyperlink"/>
+    <w:basedOn w:val="DefaultParagraphFont"/>
+    <w:uiPriority w:val="99"/>
+    <w:unhideWhenUsed/>
+    <w:rsid w:val="00CF2870"/>
+    <w:rPr>
+      <w:color w:val="0000FF" w:themeColor="hyperlink"/>
+      <w:u w:val="single"/>
     </w:rPr>
   </w:style>
 </w:styles>
@@ -22323,7 +22747,7 @@
 </file>
 
 <file path=customXml/itemProps1.xml><?xml version="1.0" encoding="utf-8"?>
-<ds:datastoreItem xmlns:ds="http://schemas.openxmlformats.org/officeDocument/2006/customXml" ds:itemID="{F27FC4E0-E8B9-4B7D-8DDE-D6C18046EC2D}">
+<ds:datastoreItem xmlns:ds="http://schemas.openxmlformats.org/officeDocument/2006/customXml" ds:itemID="{624E6619-1415-46F7-B690-A3B3B712BCD6}">
   <ds:schemaRefs>
     <ds:schemaRef ds:uri="http://schemas.openxmlformats.org/officeDocument/2006/bibliography"/>
   </ds:schemaRefs>

</xml_diff>

<commit_message>
Export/import starts to work.
</commit_message>
<xml_diff>
--- a/Conception.docx
+++ b/Conception.docx
@@ -1,6 +1,6 @@
 
 <file path=word/document.xml><?xml version="1.0" encoding="utf-8"?>
-<w:document xmlns:wpc="http://schemas.microsoft.com/office/word/2010/wordprocessingCanvas" xmlns:cx="http://schemas.microsoft.com/office/drawing/2014/chartex" xmlns:cx1="http://schemas.microsoft.com/office/drawing/2015/9/8/chartex" xmlns:cx2="http://schemas.microsoft.com/office/drawing/2015/10/21/chartex" xmlns:cx3="http://schemas.microsoft.com/office/drawing/2016/5/9/chartex" xmlns:cx4="http://schemas.microsoft.com/office/drawing/2016/5/10/chartex" xmlns:cx5="http://schemas.microsoft.com/office/drawing/2016/5/11/chartex" xmlns:cx6="http://schemas.microsoft.com/office/drawing/2016/5/12/chartex" xmlns:cx7="http://schemas.microsoft.com/office/drawing/2016/5/13/chartex" xmlns:cx8="http://schemas.microsoft.com/office/drawing/2016/5/14/chartex" xmlns:mc="http://schemas.openxmlformats.org/markup-compatibility/2006" xmlns:aink="http://schemas.microsoft.com/office/drawing/2016/ink" xmlns:am3d="http://schemas.microsoft.com/office/drawing/2017/model3d" xmlns:o="urn:schemas-microsoft-com:office:office" xmlns:r="http://schemas.openxmlformats.org/officeDocument/2006/relationships" xmlns:m="http://schemas.openxmlformats.org/officeDocument/2006/math" xmlns:v="urn:schemas-microsoft-com:vml" xmlns:wp14="http://schemas.microsoft.com/office/word/2010/wordprocessingDrawing" xmlns:wp="http://schemas.openxmlformats.org/drawingml/2006/wordprocessingDrawing" xmlns:w10="urn:schemas-microsoft-com:office:word" xmlns:w="http://schemas.openxmlformats.org/wordprocessingml/2006/main" xmlns:w14="http://schemas.microsoft.com/office/word/2010/wordml" xmlns:w15="http://schemas.microsoft.com/office/word/2012/wordml" xmlns:w16se="http://schemas.microsoft.com/office/word/2015/wordml/symex" xmlns:wpg="http://schemas.microsoft.com/office/word/2010/wordprocessingGroup" xmlns:wpi="http://schemas.microsoft.com/office/word/2010/wordprocessingInk" xmlns:wne="http://schemas.microsoft.com/office/word/2006/wordml" xmlns:wps="http://schemas.microsoft.com/office/word/2010/wordprocessingShape" mc:Ignorable="w14 w15 w16se wp14">
+<w:document xmlns:wpc="http://schemas.microsoft.com/office/word/2010/wordprocessingCanvas" xmlns:cx="http://schemas.microsoft.com/office/drawing/2014/chartex" xmlns:cx1="http://schemas.microsoft.com/office/drawing/2015/9/8/chartex" xmlns:cx2="http://schemas.microsoft.com/office/drawing/2015/10/21/chartex" xmlns:cx3="http://schemas.microsoft.com/office/drawing/2016/5/9/chartex" xmlns:cx4="http://schemas.microsoft.com/office/drawing/2016/5/10/chartex" xmlns:cx5="http://schemas.microsoft.com/office/drawing/2016/5/11/chartex" xmlns:cx6="http://schemas.microsoft.com/office/drawing/2016/5/12/chartex" xmlns:cx7="http://schemas.microsoft.com/office/drawing/2016/5/13/chartex" xmlns:cx8="http://schemas.microsoft.com/office/drawing/2016/5/14/chartex" xmlns:mc="http://schemas.openxmlformats.org/markup-compatibility/2006" xmlns:aink="http://schemas.microsoft.com/office/drawing/2016/ink" xmlns:am3d="http://schemas.microsoft.com/office/drawing/2017/model3d" xmlns:o="urn:schemas-microsoft-com:office:office" xmlns:r="http://schemas.openxmlformats.org/officeDocument/2006/relationships" xmlns:m="http://schemas.openxmlformats.org/officeDocument/2006/math" xmlns:v="urn:schemas-microsoft-com:vml" xmlns:wp14="http://schemas.microsoft.com/office/word/2010/wordprocessingDrawing" xmlns:wp="http://schemas.openxmlformats.org/drawingml/2006/wordprocessingDrawing" xmlns:w10="urn:schemas-microsoft-com:office:word" xmlns:w="http://schemas.openxmlformats.org/wordprocessingml/2006/main" xmlns:w14="http://schemas.microsoft.com/office/word/2010/wordml" xmlns:w15="http://schemas.microsoft.com/office/word/2012/wordml" xmlns:w16cid="http://schemas.microsoft.com/office/word/2016/wordml/cid" xmlns:w16se="http://schemas.microsoft.com/office/word/2015/wordml/symex" xmlns:wpg="http://schemas.microsoft.com/office/word/2010/wordprocessingGroup" xmlns:wpi="http://schemas.microsoft.com/office/word/2010/wordprocessingInk" xmlns:wne="http://schemas.microsoft.com/office/word/2006/wordml" xmlns:wps="http://schemas.microsoft.com/office/word/2010/wordprocessingShape" mc:Ignorable="w14 w15 w16se w16cid wp14">
   <w:body>
     <w:p>
       <w:pPr>
@@ -8,6 +8,8 @@
           <w:lang w:val="en-US"/>
         </w:rPr>
       </w:pPr>
+      <w:bookmarkStart w:id="0" w:name="_GoBack"/>
+      <w:bookmarkEnd w:id="0"/>
       <w:r>
         <w:rPr>
           <w:lang w:val="en-US"/>
@@ -632,21 +634,7 @@
         <w:rPr>
           <w:lang w:val="en-US"/>
         </w:rPr>
-        <w:t xml:space="preserve">, </w:t>
-      </w:r>
-      <w:proofErr w:type="gramStart"/>
-      <w:r>
-        <w:rPr>
-          <w:lang w:val="en-US"/>
-        </w:rPr>
-        <w:t>Typed</w:t>
-      </w:r>
-      <w:proofErr w:type="gramEnd"/>
-      <w:r>
-        <w:rPr>
-          <w:lang w:val="en-US"/>
-        </w:rPr>
-        <w:t xml:space="preserve"> dependencies </w:t>
+        <w:t xml:space="preserve">, Typed dependencies </w:t>
       </w:r>
       <w:r>
         <w:rPr>
@@ -25393,8 +25381,6 @@
         </w:rPr>
         <w:t xml:space="preserve"> one of them must be registered </w:t>
       </w:r>
-      <w:bookmarkStart w:id="0" w:name="_GoBack"/>
-      <w:bookmarkEnd w:id="0"/>
       <w:r>
         <w:rPr>
           <w:lang w:val="en-US"/>
@@ -25960,6 +25946,593 @@
           <w:lang w:val="en-US"/>
         </w:rPr>
       </w:pPr>
+    </w:p>
+    <w:p>
+      <w:pPr>
+        <w:rPr>
+          <w:lang w:val="en-US"/>
+        </w:rPr>
+      </w:pPr>
+    </w:p>
+    <w:p>
+      <w:pPr>
+        <w:rPr>
+          <w:lang w:val="en-US"/>
+        </w:rPr>
+      </w:pPr>
+      <w:r>
+        <w:rPr>
+          <w:lang w:val="en-US"/>
+        </w:rPr>
+        <w:t>….</w:t>
+      </w:r>
+    </w:p>
+    <w:p>
+      <w:pPr>
+        <w:rPr>
+          <w:lang w:val="en-US"/>
+        </w:rPr>
+      </w:pPr>
+      <w:r>
+        <w:rPr>
+          <w:lang w:val="en-US"/>
+        </w:rPr>
+        <w:t>August 1, 2017</w:t>
+      </w:r>
+    </w:p>
+    <w:p>
+      <w:pPr>
+        <w:tabs>
+          <w:tab w:val="left" w:pos="1320"/>
+        </w:tabs>
+        <w:autoSpaceDE w:val="0"/>
+        <w:autoSpaceDN w:val="0"/>
+        <w:adjustRightInd w:val="0"/>
+        <w:spacing w:after="0" w:line="240" w:lineRule="auto"/>
+        <w:ind w:left="708"/>
+        <w:rPr>
+          <w:rFonts w:ascii="Segoe UI" w:hAnsi="Segoe UI" w:cs="Segoe UI"/>
+          <w:sz w:val="18"/>
+          <w:szCs w:val="18"/>
+          <w:lang w:val="en-US"/>
+        </w:rPr>
+      </w:pPr>
+      <w:r>
+        <w:rPr>
+          <w:lang w:val="en-US"/>
+        </w:rPr>
+        <w:t>Commit</w:t>
+      </w:r>
+      <w:r>
+        <w:rPr>
+          <w:lang w:val="en-US"/>
+        </w:rPr>
+        <w:t xml:space="preserve"> </w:t>
+      </w:r>
+      <w:r>
+        <w:rPr>
+          <w:rFonts w:ascii="Segoe UI" w:hAnsi="Segoe UI" w:cs="Segoe UI"/>
+          <w:sz w:val="18"/>
+          <w:szCs w:val="18"/>
+          <w:lang w:val="en-US"/>
+        </w:rPr>
+        <w:t>d</w:t>
+      </w:r>
+      <w:r>
+        <w:rPr>
+          <w:rFonts w:ascii="Segoe UI" w:hAnsi="Segoe UI" w:cs="Segoe UI"/>
+          <w:sz w:val="18"/>
+          <w:szCs w:val="18"/>
+          <w:lang w:val="en-US"/>
+        </w:rPr>
+        <w:t>ate:</w:t>
+      </w:r>
+      <w:r>
+        <w:rPr>
+          <w:rFonts w:ascii="Segoe UI" w:hAnsi="Segoe UI" w:cs="Segoe UI"/>
+          <w:sz w:val="18"/>
+          <w:szCs w:val="18"/>
+          <w:lang w:val="en-US"/>
+        </w:rPr>
+        <w:tab/>
+        <w:t>01/08/2017 14:00:43)</w:t>
+      </w:r>
+    </w:p>
+    <w:p>
+      <w:pPr>
+        <w:ind w:left="708"/>
+        <w:rPr>
+          <w:lang w:val="en-US"/>
+        </w:rPr>
+      </w:pPr>
+      <w:r>
+        <w:rPr>
+          <w:rFonts w:ascii="Segoe UI" w:hAnsi="Segoe UI" w:cs="Segoe UI"/>
+          <w:sz w:val="18"/>
+          <w:szCs w:val="18"/>
+          <w:lang w:val="en-US"/>
+        </w:rPr>
+        <w:t>Commit hash:</w:t>
+      </w:r>
+      <w:r>
+        <w:rPr>
+          <w:rFonts w:ascii="Segoe UI" w:hAnsi="Segoe UI" w:cs="Segoe UI"/>
+          <w:sz w:val="18"/>
+          <w:szCs w:val="18"/>
+          <w:lang w:val="en-US"/>
+        </w:rPr>
+        <w:tab/>
+        <w:t>63e31f7c54298da6fb8b9b6d2aec4ea8141633ce</w:t>
+      </w:r>
+    </w:p>
+    <w:p>
+      <w:pPr>
+        <w:autoSpaceDE w:val="0"/>
+        <w:autoSpaceDN w:val="0"/>
+        <w:adjustRightInd w:val="0"/>
+        <w:spacing w:after="0" w:line="240" w:lineRule="auto"/>
+        <w:ind w:firstLine="708"/>
+        <w:rPr>
+          <w:rFonts w:ascii="Segoe UI" w:hAnsi="Segoe UI" w:cs="Segoe UI"/>
+          <w:sz w:val="18"/>
+          <w:szCs w:val="18"/>
+          <w:lang w:val="en-US"/>
+        </w:rPr>
+      </w:pPr>
+      <w:r>
+        <w:rPr>
+          <w:rFonts w:ascii="Segoe UI" w:hAnsi="Segoe UI" w:cs="Segoe UI"/>
+          <w:sz w:val="18"/>
+          <w:szCs w:val="18"/>
+          <w:lang w:val="en-US"/>
+        </w:rPr>
+        <w:t>Tests for Intermediate Transformation exhibits the issue</w:t>
+      </w:r>
+      <w:r>
+        <w:rPr>
+          <w:rFonts w:ascii="Segoe UI" w:hAnsi="Segoe UI" w:cs="Segoe UI"/>
+          <w:sz w:val="18"/>
+          <w:szCs w:val="18"/>
+          <w:lang w:val="en-US"/>
+        </w:rPr>
+        <w:t>:</w:t>
+      </w:r>
+    </w:p>
+    <w:p>
+      <w:pPr>
+        <w:autoSpaceDE w:val="0"/>
+        <w:autoSpaceDN w:val="0"/>
+        <w:adjustRightInd w:val="0"/>
+        <w:spacing w:after="0" w:line="240" w:lineRule="auto"/>
+        <w:rPr>
+          <w:rFonts w:ascii="Segoe UI" w:hAnsi="Segoe UI" w:cs="Segoe UI"/>
+          <w:sz w:val="18"/>
+          <w:szCs w:val="18"/>
+          <w:lang w:val="en-US"/>
+        </w:rPr>
+      </w:pPr>
+    </w:p>
+    <w:p>
+      <w:pPr>
+        <w:autoSpaceDE w:val="0"/>
+        <w:autoSpaceDN w:val="0"/>
+        <w:adjustRightInd w:val="0"/>
+        <w:spacing w:after="0" w:line="240" w:lineRule="auto"/>
+        <w:rPr>
+          <w:rFonts w:ascii="Segoe UI" w:hAnsi="Segoe UI" w:cs="Segoe UI"/>
+          <w:sz w:val="18"/>
+          <w:szCs w:val="18"/>
+          <w:lang w:val="en-US"/>
+        </w:rPr>
+      </w:pPr>
+      <w:r>
+        <w:rPr>
+          <w:rFonts w:ascii="Segoe UI" w:hAnsi="Segoe UI" w:cs="Segoe UI"/>
+          <w:sz w:val="18"/>
+          <w:szCs w:val="18"/>
+          <w:lang w:val="en-US"/>
+        </w:rPr>
+        <w:t>Next commit implements the intermediate installation of transformed objects. The #transform object install now does nothing since the last transformer did the job.</w:t>
+      </w:r>
+    </w:p>
+    <w:p>
+      <w:pPr>
+        <w:autoSpaceDE w:val="0"/>
+        <w:autoSpaceDN w:val="0"/>
+        <w:adjustRightInd w:val="0"/>
+        <w:spacing w:after="0" w:line="240" w:lineRule="auto"/>
+        <w:rPr>
+          <w:rFonts w:ascii="Segoe UI" w:hAnsi="Segoe UI" w:cs="Segoe UI"/>
+          <w:sz w:val="18"/>
+          <w:szCs w:val="18"/>
+          <w:lang w:val="en-US"/>
+        </w:rPr>
+      </w:pPr>
+      <w:r>
+        <w:rPr>
+          <w:rFonts w:ascii="Segoe UI" w:hAnsi="Segoe UI" w:cs="Segoe UI"/>
+          <w:sz w:val="18"/>
+          <w:szCs w:val="18"/>
+          <w:lang w:val="en-US"/>
+        </w:rPr>
+        <w:t>Option “with schema binding” can now be seen as a “lock” of transformations, not on the object that carries the options but on its dependencies objects: a schema bound object depends on the potential #transform object</w:t>
+      </w:r>
+      <w:r>
+        <w:rPr>
+          <w:rFonts w:ascii="Segoe UI" w:hAnsi="Segoe UI" w:cs="Segoe UI"/>
+          <w:sz w:val="18"/>
+          <w:szCs w:val="18"/>
+          <w:lang w:val="en-US"/>
+        </w:rPr>
+        <w:t>s.</w:t>
+      </w:r>
+    </w:p>
+    <w:p>
+      <w:pPr>
+        <w:autoSpaceDE w:val="0"/>
+        <w:autoSpaceDN w:val="0"/>
+        <w:adjustRightInd w:val="0"/>
+        <w:spacing w:after="0" w:line="240" w:lineRule="auto"/>
+        <w:rPr>
+          <w:rFonts w:ascii="Segoe UI" w:hAnsi="Segoe UI" w:cs="Segoe UI"/>
+          <w:sz w:val="18"/>
+          <w:szCs w:val="18"/>
+          <w:lang w:val="en-US"/>
+        </w:rPr>
+      </w:pPr>
+      <w:r>
+        <w:rPr>
+          <w:rFonts w:ascii="Segoe UI" w:hAnsi="Segoe UI" w:cs="Segoe UI"/>
+          <w:sz w:val="18"/>
+          <w:szCs w:val="18"/>
+          <w:lang w:val="en-US"/>
+        </w:rPr>
+        <w:t>Ideas:</w:t>
+      </w:r>
+    </w:p>
+    <w:p>
+      <w:pPr>
+        <w:pStyle w:val="ListParagraph"/>
+        <w:numPr>
+          <w:ilvl w:val="0"/>
+          <w:numId w:val="11"/>
+        </w:numPr>
+        <w:autoSpaceDE w:val="0"/>
+        <w:autoSpaceDN w:val="0"/>
+        <w:adjustRightInd w:val="0"/>
+        <w:spacing w:after="0" w:line="240" w:lineRule="auto"/>
+        <w:rPr>
+          <w:rFonts w:ascii="Segoe UI" w:hAnsi="Segoe UI" w:cs="Segoe UI"/>
+          <w:sz w:val="18"/>
+          <w:szCs w:val="18"/>
+          <w:lang w:val="en-US"/>
+        </w:rPr>
+      </w:pPr>
+      <w:r>
+        <w:rPr>
+          <w:rFonts w:ascii="Segoe UI" w:hAnsi="Segoe UI" w:cs="Segoe UI"/>
+          <w:sz w:val="18"/>
+          <w:szCs w:val="18"/>
+          <w:lang w:val="en-US"/>
+        </w:rPr>
+        <w:t xml:space="preserve">Only the last transformation should set the </w:t>
+      </w:r>
+      <w:r>
+        <w:rPr>
+          <w:rFonts w:ascii="Segoe UI" w:hAnsi="Segoe UI" w:cs="Segoe UI"/>
+          <w:sz w:val="18"/>
+          <w:szCs w:val="18"/>
+          <w:lang w:val="en-US"/>
+        </w:rPr>
+        <w:t>“with schema binding”</w:t>
+      </w:r>
+      <w:r>
+        <w:rPr>
+          <w:rFonts w:ascii="Segoe UI" w:hAnsi="Segoe UI" w:cs="Segoe UI"/>
+          <w:sz w:val="18"/>
+          <w:szCs w:val="18"/>
+          <w:lang w:val="en-US"/>
+        </w:rPr>
+        <w:t xml:space="preserve"> option.</w:t>
+      </w:r>
+    </w:p>
+    <w:p>
+      <w:pPr>
+        <w:pStyle w:val="ListParagraph"/>
+        <w:numPr>
+          <w:ilvl w:val="1"/>
+          <w:numId w:val="11"/>
+        </w:numPr>
+        <w:autoSpaceDE w:val="0"/>
+        <w:autoSpaceDN w:val="0"/>
+        <w:adjustRightInd w:val="0"/>
+        <w:spacing w:after="0" w:line="240" w:lineRule="auto"/>
+        <w:rPr>
+          <w:rFonts w:ascii="Segoe UI" w:hAnsi="Segoe UI" w:cs="Segoe UI"/>
+          <w:sz w:val="18"/>
+          <w:szCs w:val="18"/>
+          <w:lang w:val="en-US"/>
+        </w:rPr>
+      </w:pPr>
+      <w:r>
+        <w:rPr>
+          <w:rFonts w:ascii="Segoe UI" w:hAnsi="Segoe UI" w:cs="Segoe UI"/>
+          <w:sz w:val="18"/>
+          <w:szCs w:val="18"/>
+          <w:lang w:val="en-US"/>
+        </w:rPr>
+        <w:t xml:space="preserve">This lets </w:t>
+      </w:r>
+      <w:proofErr w:type="gramStart"/>
+      <w:r>
+        <w:rPr>
+          <w:rFonts w:ascii="Segoe UI" w:hAnsi="Segoe UI" w:cs="Segoe UI"/>
+          <w:sz w:val="18"/>
+          <w:szCs w:val="18"/>
+          <w:lang w:val="en-US"/>
+        </w:rPr>
+        <w:t>non schema</w:t>
+      </w:r>
+      <w:proofErr w:type="gramEnd"/>
+      <w:r>
+        <w:rPr>
+          <w:rFonts w:ascii="Segoe UI" w:hAnsi="Segoe UI" w:cs="Segoe UI"/>
+          <w:sz w:val="18"/>
+          <w:szCs w:val="18"/>
+          <w:lang w:val="en-US"/>
+        </w:rPr>
+        <w:t xml:space="preserve"> bound objects be able to depend on the object in any intermediate state.</w:t>
+      </w:r>
+    </w:p>
+    <w:p>
+      <w:pPr>
+        <w:pStyle w:val="ListParagraph"/>
+        <w:numPr>
+          <w:ilvl w:val="0"/>
+          <w:numId w:val="11"/>
+        </w:numPr>
+        <w:autoSpaceDE w:val="0"/>
+        <w:autoSpaceDN w:val="0"/>
+        <w:adjustRightInd w:val="0"/>
+        <w:spacing w:after="0" w:line="240" w:lineRule="auto"/>
+        <w:rPr>
+          <w:rFonts w:ascii="Segoe UI" w:hAnsi="Segoe UI" w:cs="Segoe UI"/>
+          <w:sz w:val="18"/>
+          <w:szCs w:val="18"/>
+          <w:lang w:val="en-US"/>
+        </w:rPr>
+      </w:pPr>
+      <w:r>
+        <w:rPr>
+          <w:rFonts w:ascii="Segoe UI" w:hAnsi="Segoe UI" w:cs="Segoe UI"/>
+          <w:sz w:val="18"/>
+          <w:szCs w:val="18"/>
+          <w:lang w:val="en-US"/>
+        </w:rPr>
+        <w:t xml:space="preserve">Before writing a schema bound object, we can automatically ask the dependent objects to be schema bound (thanks to an ultimate alter). This must be recursive… this means that an object that has not been planned to be schema bound (it has not migrated its dependencies to their #transform) and has pending transformation can NOT be </w:t>
+      </w:r>
+      <w:r>
+        <w:rPr>
+          <w:rFonts w:ascii="Segoe UI" w:hAnsi="Segoe UI" w:cs="Segoe UI"/>
+          <w:sz w:val="18"/>
+          <w:szCs w:val="18"/>
+          <w:lang w:val="en-US"/>
+        </w:rPr>
+        <w:t xml:space="preserve">safely </w:t>
+      </w:r>
+      <w:r>
+        <w:rPr>
+          <w:rFonts w:ascii="Segoe UI" w:hAnsi="Segoe UI" w:cs="Segoe UI"/>
+          <w:sz w:val="18"/>
+          <w:szCs w:val="18"/>
+          <w:lang w:val="en-US"/>
+        </w:rPr>
+        <w:t>installed anymore.</w:t>
+      </w:r>
+      <w:r>
+        <w:rPr>
+          <w:rFonts w:ascii="Segoe UI" w:hAnsi="Segoe UI" w:cs="Segoe UI"/>
+          <w:sz w:val="18"/>
+          <w:szCs w:val="18"/>
+          <w:lang w:val="en-US"/>
+        </w:rPr>
+        <w:br/>
+        <w:t xml:space="preserve">This is not a good idea! </w:t>
+      </w:r>
+      <w:r>
+        <w:rPr>
+          <w:rFonts w:ascii="Segoe UI" w:hAnsi="Segoe UI" w:cs="Segoe UI"/>
+          <w:sz w:val="18"/>
+          <w:szCs w:val="18"/>
+          <w:lang w:val="en-US"/>
+        </w:rPr>
+        <w:br/>
+      </w:r>
+      <w:r>
+        <w:rPr>
+          <w:rFonts w:ascii="Segoe UI" w:hAnsi="Segoe UI" w:cs="Segoe UI"/>
+          <w:sz w:val="18"/>
+          <w:szCs w:val="18"/>
+          <w:lang w:val="en-US"/>
+        </w:rPr>
+        <w:t>Objects HAVE to be explicitly marked “schema bound”. We should not try to automatically closes the relationships.</w:t>
+      </w:r>
+    </w:p>
+    <w:p>
+      <w:pPr>
+        <w:pStyle w:val="ListParagraph"/>
+        <w:numPr>
+          <w:ilvl w:val="0"/>
+          <w:numId w:val="11"/>
+        </w:numPr>
+        <w:autoSpaceDE w:val="0"/>
+        <w:autoSpaceDN w:val="0"/>
+        <w:adjustRightInd w:val="0"/>
+        <w:spacing w:after="0" w:line="240" w:lineRule="auto"/>
+        <w:rPr>
+          <w:rFonts w:ascii="Segoe UI" w:hAnsi="Segoe UI" w:cs="Segoe UI"/>
+          <w:sz w:val="18"/>
+          <w:szCs w:val="18"/>
+          <w:lang w:val="en-US"/>
+        </w:rPr>
+      </w:pPr>
+      <w:r>
+        <w:rPr>
+          <w:rFonts w:ascii="Segoe UI" w:hAnsi="Segoe UI" w:cs="Segoe UI"/>
+          <w:sz w:val="18"/>
+          <w:szCs w:val="18"/>
+          <w:lang w:val="en-US"/>
+        </w:rPr>
+        <w:t>By using the current available feature of optional dependencies, one could simply add the #transform suffix as an optional dependency to all dependencies.</w:t>
+      </w:r>
+    </w:p>
+    <w:p>
+      <w:pPr>
+        <w:pStyle w:val="ListParagraph"/>
+        <w:numPr>
+          <w:ilvl w:val="0"/>
+          <w:numId w:val="11"/>
+        </w:numPr>
+        <w:autoSpaceDE w:val="0"/>
+        <w:autoSpaceDN w:val="0"/>
+        <w:adjustRightInd w:val="0"/>
+        <w:spacing w:after="0" w:line="240" w:lineRule="auto"/>
+        <w:rPr>
+          <w:rFonts w:ascii="Segoe UI" w:hAnsi="Segoe UI" w:cs="Segoe UI"/>
+          <w:sz w:val="18"/>
+          <w:szCs w:val="18"/>
+          <w:lang w:val="en-US"/>
+        </w:rPr>
+      </w:pPr>
+      <w:r>
+        <w:rPr>
+          <w:rFonts w:ascii="Segoe UI" w:hAnsi="Segoe UI" w:cs="Segoe UI"/>
+          <w:sz w:val="18"/>
+          <w:szCs w:val="18"/>
+          <w:lang w:val="en-US"/>
+        </w:rPr>
+        <w:t>Transformers MUST be able to add or remove “with schema binding”</w:t>
+      </w:r>
+      <w:r>
+        <w:rPr>
+          <w:rFonts w:ascii="Segoe UI" w:hAnsi="Segoe UI" w:cs="Segoe UI"/>
+          <w:sz w:val="18"/>
+          <w:szCs w:val="18"/>
+          <w:lang w:val="en-US"/>
+        </w:rPr>
+        <w:t xml:space="preserve"> option. This implies, if we use #transform suffix, to be able to know the effect of transformations before they actually take place.</w:t>
+      </w:r>
+      <w:r>
+        <w:rPr>
+          <w:rFonts w:ascii="Segoe UI" w:hAnsi="Segoe UI" w:cs="Segoe UI"/>
+          <w:sz w:val="18"/>
+          <w:szCs w:val="18"/>
+          <w:lang w:val="en-US"/>
+        </w:rPr>
+        <w:t xml:space="preserve"> </w:t>
+      </w:r>
+      <w:r>
+        <w:rPr>
+          <w:rFonts w:ascii="Segoe UI" w:hAnsi="Segoe UI" w:cs="Segoe UI"/>
+          <w:sz w:val="18"/>
+          <w:szCs w:val="18"/>
+          <w:lang w:val="en-US"/>
+        </w:rPr>
+        <w:t xml:space="preserve">Adding a “meta” definition just for this seems inappropriate. </w:t>
+      </w:r>
+      <w:r>
+        <w:rPr>
+          <w:rFonts w:ascii="Segoe UI" w:hAnsi="Segoe UI" w:cs="Segoe UI"/>
+          <w:sz w:val="18"/>
+          <w:szCs w:val="18"/>
+          <w:lang w:val="en-US"/>
+        </w:rPr>
+        <w:t>Relying on a static analysis of transformers code is an option</w:t>
+      </w:r>
+      <w:r>
+        <w:rPr>
+          <w:rFonts w:ascii="Segoe UI" w:hAnsi="Segoe UI" w:cs="Segoe UI"/>
+          <w:sz w:val="18"/>
+          <w:szCs w:val="18"/>
+          <w:lang w:val="en-US"/>
+        </w:rPr>
+        <w:t xml:space="preserve">... but what if the </w:t>
+      </w:r>
+      <w:proofErr w:type="spellStart"/>
+      <w:r>
+        <w:rPr>
+          <w:rFonts w:ascii="Segoe UI" w:hAnsi="Segoe UI" w:cs="Segoe UI"/>
+          <w:sz w:val="18"/>
+          <w:szCs w:val="18"/>
+          <w:lang w:val="en-US"/>
+        </w:rPr>
+        <w:t>tql</w:t>
+      </w:r>
+      <w:proofErr w:type="spellEnd"/>
+      <w:r>
+        <w:rPr>
+          <w:rFonts w:ascii="Segoe UI" w:hAnsi="Segoe UI" w:cs="Segoe UI"/>
+          <w:sz w:val="18"/>
+          <w:szCs w:val="18"/>
+          <w:lang w:val="en-US"/>
+        </w:rPr>
+        <w:t xml:space="preserve"> evolves with conditional constructs?</w:t>
+      </w:r>
+      <w:r>
+        <w:rPr>
+          <w:rFonts w:ascii="Segoe UI" w:hAnsi="Segoe UI" w:cs="Segoe UI"/>
+          <w:sz w:val="18"/>
+          <w:szCs w:val="18"/>
+          <w:lang w:val="en-US"/>
+        </w:rPr>
+        <w:br/>
+        <w:t>May be dedicated statements “add schema binding” and “remove schema binding” with a constraint that th</w:t>
+      </w:r>
+      <w:r>
+        <w:rPr>
+          <w:rFonts w:ascii="Segoe UI" w:hAnsi="Segoe UI" w:cs="Segoe UI"/>
+          <w:sz w:val="18"/>
+          <w:szCs w:val="18"/>
+          <w:lang w:val="en-US"/>
+        </w:rPr>
+        <w:t>o</w:t>
+      </w:r>
+      <w:r>
+        <w:rPr>
+          <w:rFonts w:ascii="Segoe UI" w:hAnsi="Segoe UI" w:cs="Segoe UI"/>
+          <w:sz w:val="18"/>
+          <w:szCs w:val="18"/>
+          <w:lang w:val="en-US"/>
+        </w:rPr>
+        <w:t xml:space="preserve">se must </w:t>
+      </w:r>
+      <w:r>
+        <w:rPr>
+          <w:rFonts w:ascii="Segoe UI" w:hAnsi="Segoe UI" w:cs="Segoe UI"/>
+          <w:sz w:val="18"/>
+          <w:szCs w:val="18"/>
+          <w:lang w:val="en-US"/>
+        </w:rPr>
+        <w:t>appear</w:t>
+      </w:r>
+      <w:r>
+        <w:rPr>
+          <w:rFonts w:ascii="Segoe UI" w:hAnsi="Segoe UI" w:cs="Segoe UI"/>
+          <w:sz w:val="18"/>
+          <w:szCs w:val="18"/>
+          <w:lang w:val="en-US"/>
+        </w:rPr>
+        <w:t xml:space="preserve"> at the top of the transformer body, or at least not </w:t>
+      </w:r>
+      <w:r>
+        <w:rPr>
+          <w:rFonts w:ascii="Segoe UI" w:hAnsi="Segoe UI" w:cs="Segoe UI"/>
+          <w:sz w:val="18"/>
+          <w:szCs w:val="18"/>
+          <w:lang w:val="en-US"/>
+        </w:rPr>
+        <w:t>following or subordinated to a conditional construct?</w:t>
+      </w:r>
     </w:p>
     <w:p>
       <w:pPr>
@@ -26028,7 +26601,7 @@
 </file>
 
 <file path=word/numbering.xml><?xml version="1.0" encoding="utf-8"?>
-<w:numbering xmlns:wpc="http://schemas.microsoft.com/office/word/2010/wordprocessingCanvas" xmlns:cx="http://schemas.microsoft.com/office/drawing/2014/chartex" xmlns:cx1="http://schemas.microsoft.com/office/drawing/2015/9/8/chartex" xmlns:cx2="http://schemas.microsoft.com/office/drawing/2015/10/21/chartex" xmlns:cx3="http://schemas.microsoft.com/office/drawing/2016/5/9/chartex" xmlns:cx4="http://schemas.microsoft.com/office/drawing/2016/5/10/chartex" xmlns:cx5="http://schemas.microsoft.com/office/drawing/2016/5/11/chartex" xmlns:cx6="http://schemas.microsoft.com/office/drawing/2016/5/12/chartex" xmlns:cx7="http://schemas.microsoft.com/office/drawing/2016/5/13/chartex" xmlns:cx8="http://schemas.microsoft.com/office/drawing/2016/5/14/chartex" xmlns:mc="http://schemas.openxmlformats.org/markup-compatibility/2006" xmlns:aink="http://schemas.microsoft.com/office/drawing/2016/ink" xmlns:am3d="http://schemas.microsoft.com/office/drawing/2017/model3d" xmlns:o="urn:schemas-microsoft-com:office:office" xmlns:r="http://schemas.openxmlformats.org/officeDocument/2006/relationships" xmlns:m="http://schemas.openxmlformats.org/officeDocument/2006/math" xmlns:v="urn:schemas-microsoft-com:vml" xmlns:wp14="http://schemas.microsoft.com/office/word/2010/wordprocessingDrawing" xmlns:wp="http://schemas.openxmlformats.org/drawingml/2006/wordprocessingDrawing" xmlns:w10="urn:schemas-microsoft-com:office:word" xmlns:w="http://schemas.openxmlformats.org/wordprocessingml/2006/main" xmlns:w14="http://schemas.microsoft.com/office/word/2010/wordml" xmlns:w15="http://schemas.microsoft.com/office/word/2012/wordml" xmlns:w16se="http://schemas.microsoft.com/office/word/2015/wordml/symex" xmlns:wpg="http://schemas.microsoft.com/office/word/2010/wordprocessingGroup" xmlns:wpi="http://schemas.microsoft.com/office/word/2010/wordprocessingInk" xmlns:wne="http://schemas.microsoft.com/office/word/2006/wordml" xmlns:wps="http://schemas.microsoft.com/office/word/2010/wordprocessingShape" mc:Ignorable="w14 w15 w16se wp14">
+<w:numbering xmlns:wpc="http://schemas.microsoft.com/office/word/2010/wordprocessingCanvas" xmlns:cx="http://schemas.microsoft.com/office/drawing/2014/chartex" xmlns:cx1="http://schemas.microsoft.com/office/drawing/2015/9/8/chartex" xmlns:cx2="http://schemas.microsoft.com/office/drawing/2015/10/21/chartex" xmlns:cx3="http://schemas.microsoft.com/office/drawing/2016/5/9/chartex" xmlns:cx4="http://schemas.microsoft.com/office/drawing/2016/5/10/chartex" xmlns:cx5="http://schemas.microsoft.com/office/drawing/2016/5/11/chartex" xmlns:cx6="http://schemas.microsoft.com/office/drawing/2016/5/12/chartex" xmlns:cx7="http://schemas.microsoft.com/office/drawing/2016/5/13/chartex" xmlns:cx8="http://schemas.microsoft.com/office/drawing/2016/5/14/chartex" xmlns:mc="http://schemas.openxmlformats.org/markup-compatibility/2006" xmlns:aink="http://schemas.microsoft.com/office/drawing/2016/ink" xmlns:am3d="http://schemas.microsoft.com/office/drawing/2017/model3d" xmlns:o="urn:schemas-microsoft-com:office:office" xmlns:r="http://schemas.openxmlformats.org/officeDocument/2006/relationships" xmlns:m="http://schemas.openxmlformats.org/officeDocument/2006/math" xmlns:v="urn:schemas-microsoft-com:vml" xmlns:wp14="http://schemas.microsoft.com/office/word/2010/wordprocessingDrawing" xmlns:wp="http://schemas.openxmlformats.org/drawingml/2006/wordprocessingDrawing" xmlns:w10="urn:schemas-microsoft-com:office:word" xmlns:w="http://schemas.openxmlformats.org/wordprocessingml/2006/main" xmlns:w14="http://schemas.microsoft.com/office/word/2010/wordml" xmlns:w15="http://schemas.microsoft.com/office/word/2012/wordml" xmlns:w16cid="http://schemas.microsoft.com/office/word/2016/wordml/cid" xmlns:w16se="http://schemas.microsoft.com/office/word/2015/wordml/symex" xmlns:wpg="http://schemas.microsoft.com/office/word/2010/wordprocessingGroup" xmlns:wpi="http://schemas.microsoft.com/office/word/2010/wordprocessingInk" xmlns:wne="http://schemas.microsoft.com/office/word/2006/wordml" xmlns:wps="http://schemas.microsoft.com/office/word/2010/wordprocessingShape" mc:Ignorable="w14 w15 w16se w16cid wp14">
   <w:abstractNum w:abstractNumId="0" w15:restartNumberingAfterBreak="0">
     <w:nsid w:val="10443DAA"/>
     <w:multiLevelType w:val="hybridMultilevel"/>
@@ -27343,7 +27916,7 @@
 </file>
 
 <file path=word/styles.xml><?xml version="1.0" encoding="utf-8"?>
-<w:styles xmlns:mc="http://schemas.openxmlformats.org/markup-compatibility/2006" xmlns:r="http://schemas.openxmlformats.org/officeDocument/2006/relationships" xmlns:w="http://schemas.openxmlformats.org/wordprocessingml/2006/main" xmlns:w14="http://schemas.microsoft.com/office/word/2010/wordml" xmlns:w15="http://schemas.microsoft.com/office/word/2012/wordml" xmlns:w16se="http://schemas.microsoft.com/office/word/2015/wordml/symex" mc:Ignorable="w14 w15 w16se">
+<w:styles xmlns:mc="http://schemas.openxmlformats.org/markup-compatibility/2006" xmlns:r="http://schemas.openxmlformats.org/officeDocument/2006/relationships" xmlns:w="http://schemas.openxmlformats.org/wordprocessingml/2006/main" xmlns:w14="http://schemas.microsoft.com/office/word/2010/wordml" xmlns:w15="http://schemas.microsoft.com/office/word/2012/wordml" xmlns:w16cid="http://schemas.microsoft.com/office/word/2016/wordml/cid" xmlns:w16se="http://schemas.microsoft.com/office/word/2015/wordml/symex" mc:Ignorable="w14 w15 w16se w16cid">
   <w:docDefaults>
     <w:rPrDefault>
       <w:rPr>
@@ -28216,7 +28789,7 @@
 </file>
 
 <file path=customXml/itemProps1.xml><?xml version="1.0" encoding="utf-8"?>
-<ds:datastoreItem xmlns:ds="http://schemas.openxmlformats.org/officeDocument/2006/customXml" ds:itemID="{8855BF88-5D90-4D91-AEFC-807961BAFF6C}">
+<ds:datastoreItem xmlns:ds="http://schemas.openxmlformats.org/officeDocument/2006/customXml" ds:itemID="{EF1D8420-A6BF-4C58-A65B-790DDFA7ADD8}">
   <ds:schemaRefs>
     <ds:schemaRef ds:uri="http://schemas.openxmlformats.org/officeDocument/2006/bibliography"/>
   </ds:schemaRefs>

</xml_diff>